<commit_message>
Fixed order of resources
</commit_message>
<xml_diff>
--- a/Resources/Documentation.docx
+++ b/Resources/Documentation.docx
@@ -142,7 +142,17 @@
           <w:szCs w:val="24"/>
           <w:lang w:val="en-US"/>
         </w:rPr>
-        <w:t>[6]</w:t>
+        <w:t>[1</w:t>
+      </w:r>
+      <w:r>
+        <w:rPr>
+          <w:rFonts w:ascii="Times New Roman" w:hAnsi="Times New Roman" w:cs="Times New Roman"/>
+          <w:b/>
+          <w:sz w:val="24"/>
+          <w:szCs w:val="24"/>
+          <w:lang w:val="en-US"/>
+        </w:rPr>
+        <w:t>]</w:t>
       </w:r>
       <w:r>
         <w:rPr>
@@ -633,16 +643,7 @@
           <w:szCs w:val="24"/>
           <w:lang w:val="bg-BG"/>
         </w:rPr>
-        <w:t>а е най-големият автомобилен пазар в световен мащаб</w:t>
-      </w:r>
-      <w:r>
-        <w:rPr>
-          <w:rFonts w:ascii="Times New Roman" w:hAnsi="Times New Roman" w:cs="Times New Roman"/>
-          <w:sz w:val="24"/>
-          <w:szCs w:val="24"/>
-          <w:lang w:val="bg-BG"/>
-        </w:rPr>
-        <w:t xml:space="preserve"> и </w:t>
+        <w:t xml:space="preserve">а е най-големият автомобилен пазар в световен мащаб и </w:t>
       </w:r>
       <w:r>
         <w:rPr>
@@ -1041,16 +1042,7 @@
           <w:szCs w:val="24"/>
           <w:lang w:val="bg-BG"/>
         </w:rPr>
-        <w:t xml:space="preserve"> В</w:t>
-      </w:r>
-      <w:r>
-        <w:rPr>
-          <w:rFonts w:ascii="Times New Roman" w:hAnsi="Times New Roman" w:cs="Times New Roman"/>
-          <w:sz w:val="24"/>
-          <w:szCs w:val="24"/>
-          <w:lang w:val="bg-BG"/>
-        </w:rPr>
-        <w:t>последствие</w:t>
+        <w:t xml:space="preserve"> Впоследствие</w:t>
       </w:r>
       <w:r>
         <w:rPr>
@@ -1223,34 +1215,16 @@
           <w:szCs w:val="24"/>
           <w:lang w:val="bg-BG"/>
         </w:rPr>
-        <w:t xml:space="preserve"> е о</w:t>
-      </w:r>
-      <w:r>
-        <w:rPr>
-          <w:rFonts w:ascii="Times New Roman" w:hAnsi="Times New Roman" w:cs="Times New Roman"/>
-          <w:sz w:val="24"/>
-          <w:szCs w:val="24"/>
-          <w:lang w:val="bg-BG"/>
-        </w:rPr>
-        <w:t xml:space="preserve">бщата стойност на собствеността </w:t>
-      </w:r>
-      <w:r>
-        <w:rPr>
-          <w:rFonts w:ascii="Times New Roman" w:hAnsi="Times New Roman" w:cs="Times New Roman"/>
-          <w:sz w:val="24"/>
-          <w:szCs w:val="24"/>
-          <w:lang w:val="en-US"/>
-        </w:rPr>
-        <w:t>(TCO)</w:t>
-      </w:r>
-      <w:r>
-        <w:rPr>
-          <w:rFonts w:ascii="Times New Roman" w:hAnsi="Times New Roman" w:cs="Times New Roman"/>
-          <w:sz w:val="24"/>
-          <w:szCs w:val="24"/>
-          <w:lang w:val="en-US"/>
-        </w:rPr>
-        <w:t>.</w:t>
+        <w:t xml:space="preserve"> е общата стойност на собствеността </w:t>
+      </w:r>
+      <w:r>
+        <w:rPr>
+          <w:rFonts w:ascii="Times New Roman" w:hAnsi="Times New Roman" w:cs="Times New Roman"/>
+          <w:sz w:val="24"/>
+          <w:szCs w:val="24"/>
+          <w:lang w:val="en-US"/>
+        </w:rPr>
+        <w:t>(TCO).</w:t>
       </w:r>
       <w:r>
         <w:rPr>
@@ -1435,9 +1409,8 @@
           <w:i/>
           <w:sz w:val="24"/>
           <w:szCs w:val="24"/>
-          <w:lang w:val="bg-BG"/>
-        </w:rPr>
-        <w:t>6</w:t>
+        </w:rPr>
+        <w:t>1</w:t>
       </w:r>
       <w:r>
         <w:rPr>
@@ -1736,7 +1709,18 @@
           <w:szCs w:val="24"/>
           <w:lang w:val="en-US"/>
         </w:rPr>
-        <w:t xml:space="preserve"> [2]:</w:t>
+        <w:t xml:space="preserve"> [3</w:t>
+      </w:r>
+      <w:bookmarkStart w:id="0" w:name="_GoBack"/>
+      <w:bookmarkEnd w:id="0"/>
+      <w:r>
+        <w:rPr>
+          <w:rFonts w:ascii="Times New Roman" w:hAnsi="Times New Roman" w:cs="Times New Roman"/>
+          <w:sz w:val="24"/>
+          <w:szCs w:val="24"/>
+          <w:lang w:val="en-US"/>
+        </w:rPr>
+        <w:t>]:</w:t>
       </w:r>
     </w:p>
     <w:p>
@@ -2419,19 +2403,7 @@
           <w:szCs w:val="24"/>
           <w:lang w:val="bg-BG"/>
         </w:rPr>
-        <w:t>Цел и за</w:t>
-      </w:r>
-      <w:bookmarkStart w:id="0" w:name="_GoBack"/>
-      <w:bookmarkEnd w:id="0"/>
-      <w:r>
-        <w:rPr>
-          <w:rFonts w:ascii="Times New Roman" w:hAnsi="Times New Roman" w:cs="Times New Roman"/>
-          <w:b/>
-          <w:sz w:val="24"/>
-          <w:szCs w:val="24"/>
-          <w:lang w:val="bg-BG"/>
-        </w:rPr>
-        <w:t>дачи на дипломната работа</w:t>
+        <w:t>Цел и задачи на дипломната работа</w:t>
       </w:r>
     </w:p>
     <w:p>
@@ -4444,7 +4416,17 @@
           <w:szCs w:val="24"/>
           <w:lang w:val="en-US"/>
         </w:rPr>
-        <w:t xml:space="preserve"> [1]</w:t>
+        <w:t xml:space="preserve"> [2</w:t>
+      </w:r>
+      <w:r>
+        <w:rPr>
+          <w:rFonts w:ascii="Times New Roman" w:hAnsi="Times New Roman" w:cs="Times New Roman"/>
+          <w:b/>
+          <w:sz w:val="24"/>
+          <w:szCs w:val="24"/>
+          <w:lang w:val="en-US"/>
+        </w:rPr>
+        <w:t>]</w:t>
       </w:r>
     </w:p>
     <w:p>
@@ -5893,7 +5875,17 @@
           <w:szCs w:val="24"/>
           <w:lang w:val="en-US"/>
         </w:rPr>
-        <w:t>[1]</w:t>
+        <w:t>[2</w:t>
+      </w:r>
+      <w:r>
+        <w:rPr>
+          <w:rFonts w:ascii="Times New Roman" w:hAnsi="Times New Roman" w:cs="Times New Roman"/>
+          <w:b/>
+          <w:sz w:val="24"/>
+          <w:szCs w:val="24"/>
+          <w:lang w:val="en-US"/>
+        </w:rPr>
+        <w:t>]</w:t>
       </w:r>
       <w:r>
         <w:rPr>
@@ -6263,9 +6255,8 @@
           <w:b/>
           <w:sz w:val="24"/>
           <w:szCs w:val="24"/>
-          <w:lang w:val="bg-BG"/>
-        </w:rPr>
-        <w:t>2</w:t>
+        </w:rPr>
+        <w:t>4</w:t>
       </w:r>
       <w:r>
         <w:rPr>
@@ -6688,7 +6679,17 @@
           <w:szCs w:val="24"/>
           <w:lang w:val="en-US"/>
         </w:rPr>
-        <w:t xml:space="preserve"> [3]</w:t>
+        <w:t xml:space="preserve"> [5</w:t>
+      </w:r>
+      <w:r>
+        <w:rPr>
+          <w:rFonts w:ascii="Times New Roman" w:hAnsi="Times New Roman" w:cs="Times New Roman"/>
+          <w:b/>
+          <w:sz w:val="24"/>
+          <w:szCs w:val="24"/>
+          <w:lang w:val="en-US"/>
+        </w:rPr>
+        <w:t>]</w:t>
       </w:r>
     </w:p>
     <w:p>
@@ -7370,7 +7371,17 @@
           <w:szCs w:val="24"/>
           <w:lang w:val="en-US"/>
         </w:rPr>
-        <w:t xml:space="preserve"> [4]</w:t>
+        <w:t xml:space="preserve"> [6</w:t>
+      </w:r>
+      <w:r>
+        <w:rPr>
+          <w:rFonts w:ascii="Times New Roman" w:hAnsi="Times New Roman" w:cs="Times New Roman"/>
+          <w:b/>
+          <w:sz w:val="24"/>
+          <w:szCs w:val="24"/>
+          <w:lang w:val="en-US"/>
+        </w:rPr>
+        <w:t>]</w:t>
       </w:r>
     </w:p>
     <w:p>
@@ -7673,7 +7684,17 @@
           <w:szCs w:val="24"/>
           <w:lang w:val="en-US"/>
         </w:rPr>
-        <w:t xml:space="preserve"> [5]</w:t>
+        <w:t xml:space="preserve"> [6</w:t>
+      </w:r>
+      <w:r>
+        <w:rPr>
+          <w:rFonts w:ascii="Times New Roman" w:hAnsi="Times New Roman" w:cs="Times New Roman"/>
+          <w:i/>
+          <w:sz w:val="24"/>
+          <w:szCs w:val="24"/>
+          <w:lang w:val="en-US"/>
+        </w:rPr>
+        <w:t>]</w:t>
       </w:r>
     </w:p>
     <w:p>
@@ -7760,7 +7781,17 @@
           <w:szCs w:val="24"/>
           <w:lang w:val="en-US"/>
         </w:rPr>
-        <w:t>[4]</w:t>
+        <w:t>[5</w:t>
+      </w:r>
+      <w:r>
+        <w:rPr>
+          <w:rFonts w:ascii="Times New Roman" w:hAnsi="Times New Roman" w:cs="Times New Roman"/>
+          <w:b/>
+          <w:sz w:val="24"/>
+          <w:szCs w:val="24"/>
+          <w:lang w:val="en-US"/>
+        </w:rPr>
+        <w:t>]</w:t>
       </w:r>
     </w:p>
     <w:p>
@@ -9577,17 +9608,63 @@
           <w:rFonts w:ascii="Times New Roman" w:hAnsi="Times New Roman" w:cs="Times New Roman"/>
           <w:sz w:val="24"/>
           <w:szCs w:val="24"/>
-          <w:lang w:val="en-US"/>
-        </w:rPr>
-      </w:pPr>
-      <w:r>
-        <w:rPr>
-          <w:rFonts w:ascii="Times New Roman" w:hAnsi="Times New Roman" w:cs="Times New Roman"/>
-          <w:sz w:val="24"/>
-          <w:szCs w:val="24"/>
-          <w:lang w:val="en-US"/>
-        </w:rPr>
-        <w:t xml:space="preserve">[1] </w:t>
+        </w:rPr>
+      </w:pPr>
+      <w:r>
+        <w:rPr>
+          <w:rFonts w:ascii="Times New Roman" w:hAnsi="Times New Roman" w:cs="Times New Roman"/>
+          <w:sz w:val="24"/>
+          <w:szCs w:val="24"/>
+          <w:lang w:val="en-US"/>
+        </w:rPr>
+        <w:t>[1</w:t>
+      </w:r>
+      <w:r>
+        <w:rPr>
+          <w:rFonts w:ascii="Times New Roman" w:hAnsi="Times New Roman" w:cs="Times New Roman"/>
+          <w:sz w:val="24"/>
+          <w:szCs w:val="24"/>
+          <w:lang w:val="en-US"/>
+        </w:rPr>
+        <w:t>]</w:t>
+      </w:r>
+      <w:r>
+        <w:rPr>
+          <w:rFonts w:ascii="Times New Roman" w:hAnsi="Times New Roman" w:cs="Times New Roman"/>
+          <w:sz w:val="24"/>
+          <w:szCs w:val="24"/>
+          <w:lang w:val="en-US"/>
+        </w:rPr>
+        <w:t>https://www2.deloitte.com/content/dam/Deloitte/cz/Documents/consumer-and-industrial/cz-fleet-management-in-europe.pdf</w:t>
+      </w:r>
+    </w:p>
+    <w:p>
+      <w:pPr>
+        <w:jc w:val="both"/>
+        <w:rPr>
+          <w:rFonts w:ascii="Times New Roman" w:hAnsi="Times New Roman" w:cs="Times New Roman"/>
+          <w:sz w:val="24"/>
+          <w:szCs w:val="24"/>
+          <w:lang w:val="en-US"/>
+        </w:rPr>
+      </w:pPr>
+      <w:r>
+        <w:rPr>
+          <w:rFonts w:ascii="Times New Roman" w:hAnsi="Times New Roman" w:cs="Times New Roman"/>
+          <w:sz w:val="24"/>
+          <w:szCs w:val="24"/>
+          <w:lang w:val="en-US"/>
+        </w:rPr>
+        <w:t>[2</w:t>
+      </w:r>
+      <w:r>
+        <w:rPr>
+          <w:rFonts w:ascii="Times New Roman" w:hAnsi="Times New Roman" w:cs="Times New Roman"/>
+          <w:sz w:val="24"/>
+          <w:szCs w:val="24"/>
+          <w:lang w:val="en-US"/>
+        </w:rPr>
+        <w:t xml:space="preserve">] </w:t>
       </w:r>
       <w:hyperlink r:id="rId9" w:history="1">
         <w:r>
@@ -9619,7 +9696,16 @@
           <w:szCs w:val="24"/>
           <w:lang w:val="en-US"/>
         </w:rPr>
-        <w:t xml:space="preserve">[2] </w:t>
+        <w:t>[3</w:t>
+      </w:r>
+      <w:r>
+        <w:rPr>
+          <w:rFonts w:ascii="Times New Roman" w:hAnsi="Times New Roman" w:cs="Times New Roman"/>
+          <w:sz w:val="24"/>
+          <w:szCs w:val="24"/>
+          <w:lang w:val="en-US"/>
+        </w:rPr>
+        <w:t xml:space="preserve">] </w:t>
       </w:r>
       <w:hyperlink r:id="rId10" w:history="1">
         <w:r>
@@ -9651,7 +9737,16 @@
           <w:szCs w:val="24"/>
           <w:lang w:val="en-US"/>
         </w:rPr>
-        <w:t xml:space="preserve">[3] </w:t>
+        <w:t>[4</w:t>
+      </w:r>
+      <w:r>
+        <w:rPr>
+          <w:rFonts w:ascii="Times New Roman" w:hAnsi="Times New Roman" w:cs="Times New Roman"/>
+          <w:sz w:val="24"/>
+          <w:szCs w:val="24"/>
+          <w:lang w:val="en-US"/>
+        </w:rPr>
+        <w:t xml:space="preserve">] </w:t>
       </w:r>
       <w:hyperlink r:id="rId11" w:history="1">
         <w:r>
@@ -9683,7 +9778,16 @@
           <w:szCs w:val="24"/>
           <w:lang w:val="en-US"/>
         </w:rPr>
-        <w:t xml:space="preserve">[4] </w:t>
+        <w:t>[5</w:t>
+      </w:r>
+      <w:r>
+        <w:rPr>
+          <w:rFonts w:ascii="Times New Roman" w:hAnsi="Times New Roman" w:cs="Times New Roman"/>
+          <w:sz w:val="24"/>
+          <w:szCs w:val="24"/>
+          <w:lang w:val="en-US"/>
+        </w:rPr>
+        <w:t xml:space="preserve">] </w:t>
       </w:r>
       <w:hyperlink r:id="rId12" w:history="1">
         <w:r>
@@ -9715,7 +9819,16 @@
           <w:szCs w:val="24"/>
           <w:lang w:val="en-US"/>
         </w:rPr>
-        <w:t xml:space="preserve">[5] </w:t>
+        <w:t>[6</w:t>
+      </w:r>
+      <w:r>
+        <w:rPr>
+          <w:rFonts w:ascii="Times New Roman" w:hAnsi="Times New Roman" w:cs="Times New Roman"/>
+          <w:sz w:val="24"/>
+          <w:szCs w:val="24"/>
+          <w:lang w:val="en-US"/>
+        </w:rPr>
+        <w:t xml:space="preserve">] </w:t>
       </w:r>
       <w:hyperlink r:id="rId13" w:history="1">
         <w:r>
@@ -9729,35 +9842,6 @@
           <w:t>https://www.geotab.com/blog/what-is-telematics/</w:t>
         </w:r>
       </w:hyperlink>
-    </w:p>
-    <w:p>
-      <w:pPr>
-        <w:jc w:val="both"/>
-        <w:rPr>
-          <w:rFonts w:ascii="Times New Roman" w:hAnsi="Times New Roman" w:cs="Times New Roman"/>
-          <w:sz w:val="24"/>
-          <w:szCs w:val="24"/>
-          <w:lang w:val="bg-BG"/>
-        </w:rPr>
-      </w:pPr>
-      <w:r>
-        <w:rPr>
-          <w:rFonts w:ascii="Times New Roman" w:hAnsi="Times New Roman" w:cs="Times New Roman"/>
-          <w:sz w:val="24"/>
-          <w:szCs w:val="24"/>
-          <w:lang w:val="en-US"/>
-        </w:rPr>
-        <w:t xml:space="preserve">[6] </w:t>
-      </w:r>
-      <w:r>
-        <w:rPr>
-          <w:rFonts w:ascii="Times New Roman" w:hAnsi="Times New Roman" w:cs="Times New Roman"/>
-          <w:sz w:val="24"/>
-          <w:szCs w:val="24"/>
-          <w:lang w:val="en-US"/>
-        </w:rPr>
-        <w:t>https://www2.deloitte.com/content/dam/Deloitte/cz/Documents/consumer-and-industrial/cz-fleet-management-in-europe.pdf</w:t>
-      </w:r>
     </w:p>
     <w:p>
       <w:pPr>
@@ -11176,6 +11260,18 @@
       <w:szCs w:val="24"/>
     </w:rPr>
   </w:style>
+  <w:style w:type="character" w:styleId="a8">
+    <w:name w:val="FollowedHyperlink"/>
+    <w:basedOn w:val="a0"/>
+    <w:uiPriority w:val="99"/>
+    <w:semiHidden/>
+    <w:unhideWhenUsed/>
+    <w:rsid w:val="006A0E62"/>
+    <w:rPr>
+      <w:color w:val="800080" w:themeColor="followedHyperlink"/>
+      <w:u w:val="single"/>
+    </w:rPr>
+  </w:style>
 </w:styles>
 </file>
 
@@ -11550,6 +11646,18 @@
       <w:szCs w:val="24"/>
     </w:rPr>
   </w:style>
+  <w:style w:type="character" w:styleId="a8">
+    <w:name w:val="FollowedHyperlink"/>
+    <w:basedOn w:val="a0"/>
+    <w:uiPriority w:val="99"/>
+    <w:semiHidden/>
+    <w:unhideWhenUsed/>
+    <w:rsid w:val="006A0E62"/>
+    <w:rPr>
+      <w:color w:val="800080" w:themeColor="followedHyperlink"/>
+      <w:u w:val="single"/>
+    </w:rPr>
+  </w:style>
 </w:styles>
 </file>
 
@@ -11843,7 +11951,7 @@
 </file>
 
 <file path=customXml/itemProps1.xml><?xml version="1.0" encoding="utf-8"?>
-<ds:datastoreItem xmlns:ds="http://schemas.openxmlformats.org/officeDocument/2006/customXml" ds:itemID="{317212B3-2C76-4464-9E6F-CE9A58700FAA}">
+<ds:datastoreItem xmlns:ds="http://schemas.openxmlformats.org/officeDocument/2006/customXml" ds:itemID="{4DDA4589-B650-40A8-B15C-F69BE2165C53}">
   <ds:schemaRefs>
     <ds:schemaRef ds:uri="http://schemas.openxmlformats.org/officeDocument/2006/bibliography"/>
   </ds:schemaRefs>

</xml_diff>

<commit_message>
Fixed the order of the resources
</commit_message>
<xml_diff>
--- a/Resources/Documentation.docx
+++ b/Resources/Documentation.docx
@@ -1709,10 +1709,8 @@
           <w:szCs w:val="24"/>
           <w:lang w:val="en-US"/>
         </w:rPr>
-        <w:t xml:space="preserve"> [3</w:t>
-      </w:r>
-      <w:bookmarkStart w:id="0" w:name="_GoBack"/>
-      <w:bookmarkEnd w:id="0"/>
+        <w:t xml:space="preserve"> [2</w:t>
+      </w:r>
       <w:r>
         <w:rPr>
           <w:rFonts w:ascii="Times New Roman" w:hAnsi="Times New Roman" w:cs="Times New Roman"/>
@@ -4416,8 +4414,9 @@
           <w:szCs w:val="24"/>
           <w:lang w:val="en-US"/>
         </w:rPr>
-        <w:t xml:space="preserve"> [2</w:t>
-      </w:r>
+        <w:t xml:space="preserve"> </w:t>
+      </w:r>
+      <w:bookmarkStart w:id="0" w:name="_GoBack"/>
       <w:r>
         <w:rPr>
           <w:rFonts w:ascii="Times New Roman" w:hAnsi="Times New Roman" w:cs="Times New Roman"/>
@@ -4426,8 +4425,19 @@
           <w:szCs w:val="24"/>
           <w:lang w:val="en-US"/>
         </w:rPr>
+        <w:t>[3</w:t>
+      </w:r>
+      <w:r>
+        <w:rPr>
+          <w:rFonts w:ascii="Times New Roman" w:hAnsi="Times New Roman" w:cs="Times New Roman"/>
+          <w:b/>
+          <w:sz w:val="24"/>
+          <w:szCs w:val="24"/>
+          <w:lang w:val="en-US"/>
+        </w:rPr>
         <w:t>]</w:t>
       </w:r>
+      <w:bookmarkEnd w:id="0"/>
     </w:p>
     <w:p>
       <w:pPr>
@@ -5875,7 +5885,7 @@
           <w:szCs w:val="24"/>
           <w:lang w:val="en-US"/>
         </w:rPr>
-        <w:t>[2</w:t>
+        <w:t>[3</w:t>
       </w:r>
       <w:r>
         <w:rPr>
@@ -9608,6 +9618,7 @@
           <w:rFonts w:ascii="Times New Roman" w:hAnsi="Times New Roman" w:cs="Times New Roman"/>
           <w:sz w:val="24"/>
           <w:szCs w:val="24"/>
+          <w:lang w:val="en-US"/>
         </w:rPr>
       </w:pPr>
       <w:r>
@@ -9619,6 +9630,7 @@
         </w:rPr>
         <w:t>[1</w:t>
       </w:r>
+      <w:proofErr w:type="gramStart"/>
       <w:r>
         <w:rPr>
           <w:rFonts w:ascii="Times New Roman" w:hAnsi="Times New Roman" w:cs="Times New Roman"/>
@@ -9628,44 +9640,7 @@
         </w:rPr>
         <w:t>]</w:t>
       </w:r>
-      <w:r>
-        <w:rPr>
-          <w:rFonts w:ascii="Times New Roman" w:hAnsi="Times New Roman" w:cs="Times New Roman"/>
-          <w:sz w:val="24"/>
-          <w:szCs w:val="24"/>
-          <w:lang w:val="en-US"/>
-        </w:rPr>
-        <w:t>https://www2.deloitte.com/content/dam/Deloitte/cz/Documents/consumer-and-industrial/cz-fleet-management-in-europe.pdf</w:t>
-      </w:r>
-    </w:p>
-    <w:p>
-      <w:pPr>
-        <w:jc w:val="both"/>
-        <w:rPr>
-          <w:rFonts w:ascii="Times New Roman" w:hAnsi="Times New Roman" w:cs="Times New Roman"/>
-          <w:sz w:val="24"/>
-          <w:szCs w:val="24"/>
-          <w:lang w:val="en-US"/>
-        </w:rPr>
-      </w:pPr>
-      <w:r>
-        <w:rPr>
-          <w:rFonts w:ascii="Times New Roman" w:hAnsi="Times New Roman" w:cs="Times New Roman"/>
-          <w:sz w:val="24"/>
-          <w:szCs w:val="24"/>
-          <w:lang w:val="en-US"/>
-        </w:rPr>
-        <w:t>[2</w:t>
-      </w:r>
-      <w:r>
-        <w:rPr>
-          <w:rFonts w:ascii="Times New Roman" w:hAnsi="Times New Roman" w:cs="Times New Roman"/>
-          <w:sz w:val="24"/>
-          <w:szCs w:val="24"/>
-          <w:lang w:val="en-US"/>
-        </w:rPr>
-        <w:t xml:space="preserve">] </w:t>
-      </w:r>
+      <w:proofErr w:type="gramEnd"/>
       <w:hyperlink r:id="rId9" w:history="1">
         <w:r>
           <w:rPr>
@@ -9675,7 +9650,7 @@
             <w:szCs w:val="24"/>
             <w:lang w:val="en-US"/>
           </w:rPr>
-          <w:t>https://financesonline.com/what-is-the-purpose-of-fleet-management/</w:t>
+          <w:t>https://www2.deloitte.com/content/dam/Deloitte/cz/Documents/consumer-and-industrial/cz-fleet-management-in-europe.pdf</w:t>
         </w:r>
       </w:hyperlink>
     </w:p>
@@ -9686,26 +9661,34 @@
           <w:rFonts w:ascii="Times New Roman" w:hAnsi="Times New Roman" w:cs="Times New Roman"/>
           <w:sz w:val="24"/>
           <w:szCs w:val="24"/>
-          <w:lang w:val="bg-BG"/>
-        </w:rPr>
-      </w:pPr>
-      <w:r>
-        <w:rPr>
-          <w:rFonts w:ascii="Times New Roman" w:hAnsi="Times New Roman" w:cs="Times New Roman"/>
-          <w:sz w:val="24"/>
-          <w:szCs w:val="24"/>
-          <w:lang w:val="en-US"/>
-        </w:rPr>
-        <w:t>[3</w:t>
-      </w:r>
-      <w:r>
-        <w:rPr>
-          <w:rFonts w:ascii="Times New Roman" w:hAnsi="Times New Roman" w:cs="Times New Roman"/>
-          <w:sz w:val="24"/>
-          <w:szCs w:val="24"/>
-          <w:lang w:val="en-US"/>
-        </w:rPr>
-        <w:t xml:space="preserve">] </w:t>
+        </w:rPr>
+      </w:pPr>
+      <w:r>
+        <w:rPr>
+          <w:rFonts w:ascii="Times New Roman" w:hAnsi="Times New Roman" w:cs="Times New Roman"/>
+          <w:sz w:val="24"/>
+          <w:szCs w:val="24"/>
+          <w:lang w:val="en-US"/>
+        </w:rPr>
+        <w:t>[2</w:t>
+      </w:r>
+      <w:r>
+        <w:rPr>
+          <w:rFonts w:ascii="Times New Roman" w:hAnsi="Times New Roman" w:cs="Times New Roman"/>
+          <w:sz w:val="24"/>
+          <w:szCs w:val="24"/>
+          <w:lang w:val="en-US"/>
+        </w:rPr>
+        <w:t>]</w:t>
+      </w:r>
+      <w:r>
+        <w:rPr>
+          <w:rFonts w:ascii="Times New Roman" w:hAnsi="Times New Roman" w:cs="Times New Roman"/>
+          <w:sz w:val="24"/>
+          <w:szCs w:val="24"/>
+          <w:lang w:val="en-US"/>
+        </w:rPr>
+        <w:t xml:space="preserve"> </w:t>
       </w:r>
       <w:hyperlink r:id="rId10" w:history="1">
         <w:r>
@@ -9716,7 +9699,27 @@
             <w:szCs w:val="24"/>
             <w:lang w:val="en-US"/>
           </w:rPr>
-          <w:t>https://fleet-management.financesonline.com/</w:t>
+          <w:t>https://fleet-</w:t>
+        </w:r>
+        <w:r>
+          <w:rPr>
+            <w:rStyle w:val="a5"/>
+            <w:rFonts w:ascii="Times New Roman" w:hAnsi="Times New Roman" w:cs="Times New Roman"/>
+            <w:sz w:val="24"/>
+            <w:szCs w:val="24"/>
+            <w:lang w:val="en-US"/>
+          </w:rPr>
+          <w:t>m</w:t>
+        </w:r>
+        <w:r>
+          <w:rPr>
+            <w:rStyle w:val="a5"/>
+            <w:rFonts w:ascii="Times New Roman" w:hAnsi="Times New Roman" w:cs="Times New Roman"/>
+            <w:sz w:val="24"/>
+            <w:szCs w:val="24"/>
+            <w:lang w:val="en-US"/>
+          </w:rPr>
+          <w:t>anagement.financesonline.com/</w:t>
         </w:r>
       </w:hyperlink>
     </w:p>
@@ -9737,6 +9740,85 @@
           <w:szCs w:val="24"/>
           <w:lang w:val="en-US"/>
         </w:rPr>
+        <w:t>[3</w:t>
+      </w:r>
+      <w:r>
+        <w:rPr>
+          <w:rFonts w:ascii="Times New Roman" w:hAnsi="Times New Roman" w:cs="Times New Roman"/>
+          <w:sz w:val="24"/>
+          <w:szCs w:val="24"/>
+          <w:lang w:val="en-US"/>
+        </w:rPr>
+        <w:t>]</w:t>
+      </w:r>
+      <w:r>
+        <w:rPr>
+          <w:rFonts w:ascii="Times New Roman" w:hAnsi="Times New Roman" w:cs="Times New Roman"/>
+          <w:sz w:val="24"/>
+          <w:szCs w:val="24"/>
+          <w:lang w:val="en-US"/>
+        </w:rPr>
+        <w:t xml:space="preserve"> </w:t>
+      </w:r>
+      <w:hyperlink r:id="rId11" w:history="1">
+        <w:r>
+          <w:rPr>
+            <w:rStyle w:val="a5"/>
+            <w:rFonts w:ascii="Times New Roman" w:hAnsi="Times New Roman" w:cs="Times New Roman"/>
+            <w:sz w:val="24"/>
+            <w:szCs w:val="24"/>
+            <w:lang w:val="en-US"/>
+          </w:rPr>
+          <w:t>https://finan</w:t>
+        </w:r>
+        <w:r>
+          <w:rPr>
+            <w:rStyle w:val="a5"/>
+            <w:rFonts w:ascii="Times New Roman" w:hAnsi="Times New Roman" w:cs="Times New Roman"/>
+            <w:sz w:val="24"/>
+            <w:szCs w:val="24"/>
+            <w:lang w:val="en-US"/>
+          </w:rPr>
+          <w:t>c</w:t>
+        </w:r>
+        <w:r>
+          <w:rPr>
+            <w:rStyle w:val="a5"/>
+            <w:rFonts w:ascii="Times New Roman" w:hAnsi="Times New Roman" w:cs="Times New Roman"/>
+            <w:sz w:val="24"/>
+            <w:szCs w:val="24"/>
+            <w:lang w:val="en-US"/>
+          </w:rPr>
+          <w:t>esonline.com/what-is-the-purpose-of-fleet-management/</w:t>
+        </w:r>
+      </w:hyperlink>
+      <w:r>
+        <w:rPr>
+          <w:rFonts w:ascii="Times New Roman" w:hAnsi="Times New Roman" w:cs="Times New Roman"/>
+          <w:sz w:val="24"/>
+          <w:szCs w:val="24"/>
+          <w:lang w:val="en-US"/>
+        </w:rPr>
+        <w:t xml:space="preserve"> </w:t>
+      </w:r>
+    </w:p>
+    <w:p>
+      <w:pPr>
+        <w:jc w:val="both"/>
+        <w:rPr>
+          <w:rFonts w:ascii="Times New Roman" w:hAnsi="Times New Roman" w:cs="Times New Roman"/>
+          <w:sz w:val="24"/>
+          <w:szCs w:val="24"/>
+          <w:lang w:val="en-US"/>
+        </w:rPr>
+      </w:pPr>
+      <w:r>
+        <w:rPr>
+          <w:rFonts w:ascii="Times New Roman" w:hAnsi="Times New Roman" w:cs="Times New Roman"/>
+          <w:sz w:val="24"/>
+          <w:szCs w:val="24"/>
+          <w:lang w:val="en-US"/>
+        </w:rPr>
         <w:t>[4</w:t>
       </w:r>
       <w:r>
@@ -9748,7 +9830,7 @@
         </w:rPr>
         <w:t xml:space="preserve">] </w:t>
       </w:r>
-      <w:hyperlink r:id="rId11" w:history="1">
+      <w:hyperlink r:id="rId12" w:history="1">
         <w:r>
           <w:rPr>
             <w:rStyle w:val="a5"/>
@@ -9789,7 +9871,7 @@
         </w:rPr>
         <w:t xml:space="preserve">] </w:t>
       </w:r>
-      <w:hyperlink r:id="rId12" w:history="1">
+      <w:hyperlink r:id="rId13" w:history="1">
         <w:r>
           <w:rPr>
             <w:rStyle w:val="a5"/>
@@ -9830,7 +9912,7 @@
         </w:rPr>
         <w:t xml:space="preserve">] </w:t>
       </w:r>
-      <w:hyperlink r:id="rId13" w:history="1">
+      <w:hyperlink r:id="rId14" w:history="1">
         <w:r>
           <w:rPr>
             <w:rStyle w:val="a5"/>
@@ -11076,7 +11158,6 @@
   <w:style w:type="character" w:default="1" w:styleId="a0">
     <w:name w:val="Default Paragraph Font"/>
     <w:uiPriority w:val="1"/>
-    <w:semiHidden/>
     <w:unhideWhenUsed/>
   </w:style>
   <w:style w:type="table" w:default="1" w:styleId="a1">
@@ -11462,7 +11543,6 @@
   <w:style w:type="character" w:default="1" w:styleId="a0">
     <w:name w:val="Default Paragraph Font"/>
     <w:uiPriority w:val="1"/>
-    <w:semiHidden/>
     <w:unhideWhenUsed/>
   </w:style>
   <w:style w:type="table" w:default="1" w:styleId="a1">
@@ -11951,7 +12031,7 @@
 </file>
 
 <file path=customXml/itemProps1.xml><?xml version="1.0" encoding="utf-8"?>
-<ds:datastoreItem xmlns:ds="http://schemas.openxmlformats.org/officeDocument/2006/customXml" ds:itemID="{4DDA4589-B650-40A8-B15C-F69BE2165C53}">
+<ds:datastoreItem xmlns:ds="http://schemas.openxmlformats.org/officeDocument/2006/customXml" ds:itemID="{5DB719E0-0371-45EE-989E-E2F31B282473}">
   <ds:schemaRefs>
     <ds:schemaRef ds:uri="http://schemas.openxmlformats.org/officeDocument/2006/bibliography"/>
   </ds:schemaRefs>

</xml_diff>

<commit_message>
Added definition for FMC
</commit_message>
<xml_diff>
--- a/Resources/Documentation.docx
+++ b/Resources/Documentation.docx
@@ -1279,7 +1279,7 @@
           <w:rFonts w:ascii="Times New Roman" w:hAnsi="Times New Roman" w:cs="Times New Roman"/>
           <w:sz w:val="24"/>
           <w:szCs w:val="24"/>
-          <w:lang w:val="bg-BG"/>
+          <w:lang w:val="en-US"/>
         </w:rPr>
       </w:pPr>
       <w:r>
@@ -1339,8 +1339,6 @@
           </wp:inline>
         </w:drawing>
       </w:r>
-      <w:bookmarkStart w:id="0" w:name="_GoBack"/>
-      <w:bookmarkEnd w:id="0"/>
     </w:p>
     <w:p>
       <w:pPr>
@@ -5814,397 +5812,97 @@
     </w:p>
     <w:p>
       <w:pPr>
+        <w:pStyle w:val="a3"/>
         <w:jc w:val="both"/>
         <w:rPr>
           <w:rFonts w:ascii="Times New Roman" w:hAnsi="Times New Roman" w:cs="Times New Roman"/>
           <w:b/>
           <w:sz w:val="24"/>
           <w:szCs w:val="24"/>
-          <w:lang w:val="en-US"/>
-        </w:rPr>
-      </w:pPr>
-      <w:r>
-        <w:rPr>
-          <w:rFonts w:ascii="Times New Roman" w:hAnsi="Times New Roman" w:cs="Times New Roman"/>
-          <w:b/>
-          <w:sz w:val="24"/>
-          <w:szCs w:val="24"/>
-          <w:lang w:val="bg-BG"/>
-        </w:rPr>
-        <w:lastRenderedPageBreak/>
-        <w:t>2.1.</w:t>
-      </w:r>
-      <w:proofErr w:type="spellStart"/>
-      <w:r>
-        <w:rPr>
-          <w:rFonts w:ascii="Times New Roman" w:hAnsi="Times New Roman" w:cs="Times New Roman"/>
-          <w:b/>
-          <w:sz w:val="24"/>
-          <w:szCs w:val="24"/>
-          <w:lang w:val="bg-BG"/>
-        </w:rPr>
-        <w:t>1</w:t>
-      </w:r>
-      <w:proofErr w:type="spellEnd"/>
-      <w:r>
-        <w:rPr>
-          <w:rFonts w:ascii="Times New Roman" w:hAnsi="Times New Roman" w:cs="Times New Roman"/>
-          <w:b/>
-          <w:sz w:val="24"/>
-          <w:szCs w:val="24"/>
-          <w:lang w:val="bg-BG"/>
-        </w:rPr>
-        <w:t>.</w:t>
-      </w:r>
-      <w:r>
-        <w:rPr>
-          <w:rFonts w:ascii="Times New Roman" w:hAnsi="Times New Roman" w:cs="Times New Roman"/>
-          <w:b/>
-          <w:sz w:val="24"/>
-          <w:szCs w:val="24"/>
-          <w:lang w:val="bg-BG"/>
-        </w:rPr>
-        <w:t xml:space="preserve"> У</w:t>
-      </w:r>
-      <w:r>
-        <w:rPr>
-          <w:rFonts w:ascii="Times New Roman" w:hAnsi="Times New Roman" w:cs="Times New Roman"/>
-          <w:b/>
-          <w:sz w:val="24"/>
-          <w:szCs w:val="24"/>
-          <w:lang w:val="bg-BG"/>
-        </w:rPr>
-        <w:t xml:space="preserve">правление на флотилия от превозни средства </w:t>
-      </w:r>
-      <w:r>
-        <w:rPr>
-          <w:rFonts w:ascii="Times New Roman" w:hAnsi="Times New Roman" w:cs="Times New Roman"/>
-          <w:b/>
-          <w:sz w:val="24"/>
-          <w:szCs w:val="24"/>
-          <w:lang w:val="en-US"/>
-        </w:rPr>
-        <w:t>[3</w:t>
-      </w:r>
-      <w:r>
-        <w:rPr>
-          <w:rFonts w:ascii="Times New Roman" w:hAnsi="Times New Roman" w:cs="Times New Roman"/>
-          <w:b/>
-          <w:sz w:val="24"/>
-          <w:szCs w:val="24"/>
-          <w:lang w:val="en-US"/>
-        </w:rPr>
-        <w:t>]</w:t>
-      </w:r>
-      <w:r>
-        <w:rPr>
-          <w:rFonts w:ascii="Times New Roman" w:hAnsi="Times New Roman" w:cs="Times New Roman"/>
-          <w:b/>
-          <w:sz w:val="24"/>
-          <w:szCs w:val="24"/>
-          <w:lang w:val="en-US"/>
-        </w:rPr>
-        <w:t>:</w:t>
-      </w:r>
+        </w:rPr>
+      </w:pPr>
     </w:p>
     <w:p>
       <w:pPr>
         <w:jc w:val="both"/>
         <w:rPr>
           <w:rFonts w:ascii="Times New Roman" w:hAnsi="Times New Roman" w:cs="Times New Roman"/>
-          <w:sz w:val="24"/>
-          <w:szCs w:val="24"/>
-          <w:lang w:val="en-US"/>
-        </w:rPr>
-      </w:pPr>
-      <w:proofErr w:type="spellStart"/>
-      <w:proofErr w:type="gramStart"/>
-      <w:r>
-        <w:rPr>
-          <w:rFonts w:ascii="Times New Roman" w:hAnsi="Times New Roman" w:cs="Times New Roman"/>
-          <w:sz w:val="24"/>
-          <w:szCs w:val="24"/>
-          <w:lang w:val="en-US"/>
-        </w:rPr>
-        <w:t>Управлението</w:t>
-      </w:r>
-      <w:proofErr w:type="spellEnd"/>
-      <w:r>
-        <w:rPr>
-          <w:rFonts w:ascii="Times New Roman" w:hAnsi="Times New Roman" w:cs="Times New Roman"/>
-          <w:sz w:val="24"/>
-          <w:szCs w:val="24"/>
-          <w:lang w:val="en-US"/>
-        </w:rPr>
-        <w:t xml:space="preserve"> </w:t>
-      </w:r>
-      <w:proofErr w:type="spellStart"/>
-      <w:r>
-        <w:rPr>
-          <w:rFonts w:ascii="Times New Roman" w:hAnsi="Times New Roman" w:cs="Times New Roman"/>
-          <w:sz w:val="24"/>
-          <w:szCs w:val="24"/>
-          <w:lang w:val="en-US"/>
-        </w:rPr>
-        <w:t>на</w:t>
-      </w:r>
-      <w:proofErr w:type="spellEnd"/>
-      <w:r>
-        <w:rPr>
-          <w:rFonts w:ascii="Times New Roman" w:hAnsi="Times New Roman" w:cs="Times New Roman"/>
-          <w:sz w:val="24"/>
-          <w:szCs w:val="24"/>
-          <w:lang w:val="en-US"/>
-        </w:rPr>
-        <w:t xml:space="preserve"> </w:t>
-      </w:r>
-      <w:proofErr w:type="spellStart"/>
-      <w:r>
-        <w:rPr>
-          <w:rFonts w:ascii="Times New Roman" w:hAnsi="Times New Roman" w:cs="Times New Roman"/>
-          <w:sz w:val="24"/>
-          <w:szCs w:val="24"/>
-          <w:lang w:val="en-US"/>
-        </w:rPr>
-        <w:t>фло</w:t>
-      </w:r>
-      <w:r>
-        <w:rPr>
-          <w:rFonts w:ascii="Times New Roman" w:hAnsi="Times New Roman" w:cs="Times New Roman"/>
-          <w:sz w:val="24"/>
-          <w:szCs w:val="24"/>
-          <w:lang w:val="bg-BG"/>
-        </w:rPr>
-        <w:t>тилия</w:t>
-      </w:r>
-      <w:proofErr w:type="spellEnd"/>
-      <w:r>
-        <w:rPr>
-          <w:rFonts w:ascii="Times New Roman" w:hAnsi="Times New Roman" w:cs="Times New Roman"/>
-          <w:sz w:val="24"/>
-          <w:szCs w:val="24"/>
-          <w:lang w:val="bg-BG"/>
-        </w:rPr>
-        <w:t xml:space="preserve"> от превозни средства</w:t>
-      </w:r>
-      <w:r>
-        <w:rPr>
-          <w:rFonts w:ascii="Times New Roman" w:hAnsi="Times New Roman" w:cs="Times New Roman"/>
-          <w:sz w:val="24"/>
-          <w:szCs w:val="24"/>
-        </w:rPr>
-        <w:t xml:space="preserve"> </w:t>
-      </w:r>
-      <w:r>
-        <w:rPr>
-          <w:rFonts w:ascii="Times New Roman" w:hAnsi="Times New Roman" w:cs="Times New Roman"/>
-          <w:sz w:val="24"/>
-          <w:szCs w:val="24"/>
-          <w:lang w:val="bg-BG"/>
-        </w:rPr>
-        <w:t>включва</w:t>
-      </w:r>
-      <w:r>
-        <w:rPr>
-          <w:rFonts w:ascii="Times New Roman" w:hAnsi="Times New Roman" w:cs="Times New Roman"/>
-          <w:sz w:val="24"/>
-          <w:szCs w:val="24"/>
-          <w:lang w:val="en-US"/>
-        </w:rPr>
-        <w:t xml:space="preserve"> </w:t>
-      </w:r>
-      <w:proofErr w:type="spellStart"/>
-      <w:r>
-        <w:rPr>
-          <w:rFonts w:ascii="Times New Roman" w:hAnsi="Times New Roman" w:cs="Times New Roman"/>
-          <w:sz w:val="24"/>
-          <w:szCs w:val="24"/>
-          <w:lang w:val="en-US"/>
-        </w:rPr>
-        <w:t>инструментите</w:t>
-      </w:r>
-      <w:proofErr w:type="spellEnd"/>
-      <w:r>
-        <w:rPr>
-          <w:rFonts w:ascii="Times New Roman" w:hAnsi="Times New Roman" w:cs="Times New Roman"/>
-          <w:sz w:val="24"/>
-          <w:szCs w:val="24"/>
-          <w:lang w:val="en-US"/>
-        </w:rPr>
-        <w:t xml:space="preserve">, </w:t>
-      </w:r>
-      <w:proofErr w:type="spellStart"/>
-      <w:r>
-        <w:rPr>
-          <w:rFonts w:ascii="Times New Roman" w:hAnsi="Times New Roman" w:cs="Times New Roman"/>
-          <w:sz w:val="24"/>
-          <w:szCs w:val="24"/>
-          <w:lang w:val="en-US"/>
-        </w:rPr>
-        <w:t>технологиите</w:t>
-      </w:r>
-      <w:proofErr w:type="spellEnd"/>
-      <w:r>
-        <w:rPr>
-          <w:rFonts w:ascii="Times New Roman" w:hAnsi="Times New Roman" w:cs="Times New Roman"/>
-          <w:sz w:val="24"/>
-          <w:szCs w:val="24"/>
-          <w:lang w:val="en-US"/>
-        </w:rPr>
-        <w:t xml:space="preserve"> и </w:t>
-      </w:r>
-      <w:proofErr w:type="spellStart"/>
-      <w:r>
-        <w:rPr>
-          <w:rFonts w:ascii="Times New Roman" w:hAnsi="Times New Roman" w:cs="Times New Roman"/>
-          <w:sz w:val="24"/>
-          <w:szCs w:val="24"/>
-          <w:lang w:val="en-US"/>
-        </w:rPr>
-        <w:t>практиките</w:t>
-      </w:r>
-      <w:proofErr w:type="spellEnd"/>
-      <w:r>
-        <w:rPr>
-          <w:rFonts w:ascii="Times New Roman" w:hAnsi="Times New Roman" w:cs="Times New Roman"/>
-          <w:sz w:val="24"/>
-          <w:szCs w:val="24"/>
-          <w:lang w:val="en-US"/>
-        </w:rPr>
-        <w:t xml:space="preserve">, </w:t>
-      </w:r>
-      <w:r>
-        <w:rPr>
-          <w:rFonts w:ascii="Times New Roman" w:hAnsi="Times New Roman" w:cs="Times New Roman"/>
-          <w:sz w:val="24"/>
-          <w:szCs w:val="24"/>
-          <w:lang w:val="bg-BG"/>
-        </w:rPr>
-        <w:t>с помощта на които</w:t>
-      </w:r>
-      <w:r>
-        <w:rPr>
-          <w:rFonts w:ascii="Times New Roman" w:hAnsi="Times New Roman" w:cs="Times New Roman"/>
-          <w:sz w:val="24"/>
-          <w:szCs w:val="24"/>
-          <w:lang w:val="en-US"/>
-        </w:rPr>
-        <w:t xml:space="preserve"> </w:t>
-      </w:r>
-      <w:proofErr w:type="spellStart"/>
-      <w:r>
-        <w:rPr>
-          <w:rFonts w:ascii="Times New Roman" w:hAnsi="Times New Roman" w:cs="Times New Roman"/>
-          <w:sz w:val="24"/>
-          <w:szCs w:val="24"/>
-          <w:lang w:val="en-US"/>
-        </w:rPr>
-        <w:t>бизнес</w:t>
-      </w:r>
-      <w:r>
-        <w:rPr>
-          <w:rFonts w:ascii="Times New Roman" w:hAnsi="Times New Roman" w:cs="Times New Roman"/>
-          <w:sz w:val="24"/>
-          <w:szCs w:val="24"/>
-          <w:lang w:val="bg-BG"/>
-        </w:rPr>
-        <w:t>ът</w:t>
-      </w:r>
-      <w:proofErr w:type="spellEnd"/>
-      <w:r>
-        <w:rPr>
-          <w:rFonts w:ascii="Times New Roman" w:hAnsi="Times New Roman" w:cs="Times New Roman"/>
-          <w:sz w:val="24"/>
-          <w:szCs w:val="24"/>
-          <w:lang w:val="en-US"/>
-        </w:rPr>
-        <w:t xml:space="preserve"> </w:t>
-      </w:r>
-      <w:r>
-        <w:rPr>
-          <w:rFonts w:ascii="Times New Roman" w:hAnsi="Times New Roman" w:cs="Times New Roman"/>
-          <w:sz w:val="24"/>
-          <w:szCs w:val="24"/>
-          <w:lang w:val="bg-BG"/>
-        </w:rPr>
-        <w:t>централизирано управлява</w:t>
-      </w:r>
-      <w:r>
-        <w:rPr>
-          <w:rFonts w:ascii="Times New Roman" w:hAnsi="Times New Roman" w:cs="Times New Roman"/>
-          <w:sz w:val="24"/>
-          <w:szCs w:val="24"/>
-          <w:lang w:val="bg-BG"/>
-        </w:rPr>
-        <w:t xml:space="preserve"> </w:t>
-      </w:r>
-      <w:r>
-        <w:rPr>
-          <w:rFonts w:ascii="Times New Roman" w:hAnsi="Times New Roman" w:cs="Times New Roman"/>
-          <w:sz w:val="24"/>
-          <w:szCs w:val="24"/>
-          <w:lang w:val="bg-BG"/>
-        </w:rPr>
-        <w:t xml:space="preserve">своите </w:t>
-      </w:r>
-      <w:proofErr w:type="spellStart"/>
-      <w:r>
-        <w:rPr>
-          <w:rFonts w:ascii="Times New Roman" w:hAnsi="Times New Roman" w:cs="Times New Roman"/>
-          <w:sz w:val="24"/>
-          <w:szCs w:val="24"/>
-          <w:lang w:val="en-US"/>
-        </w:rPr>
-        <w:t>превозни</w:t>
-      </w:r>
-      <w:proofErr w:type="spellEnd"/>
-      <w:r>
-        <w:rPr>
-          <w:rFonts w:ascii="Times New Roman" w:hAnsi="Times New Roman" w:cs="Times New Roman"/>
-          <w:sz w:val="24"/>
-          <w:szCs w:val="24"/>
-          <w:lang w:val="en-US"/>
-        </w:rPr>
-        <w:t xml:space="preserve"> </w:t>
-      </w:r>
-      <w:proofErr w:type="spellStart"/>
-      <w:r>
-        <w:rPr>
-          <w:rFonts w:ascii="Times New Roman" w:hAnsi="Times New Roman" w:cs="Times New Roman"/>
-          <w:sz w:val="24"/>
-          <w:szCs w:val="24"/>
-          <w:lang w:val="en-US"/>
-        </w:rPr>
-        <w:t>средства</w:t>
-      </w:r>
-      <w:proofErr w:type="spellEnd"/>
-      <w:r>
-        <w:rPr>
-          <w:rFonts w:ascii="Times New Roman" w:hAnsi="Times New Roman" w:cs="Times New Roman"/>
-          <w:sz w:val="24"/>
-          <w:szCs w:val="24"/>
-          <w:lang w:val="bg-BG"/>
-        </w:rPr>
-        <w:t xml:space="preserve"> по оптимален начин</w:t>
-      </w:r>
-      <w:r>
-        <w:rPr>
-          <w:rFonts w:ascii="Times New Roman" w:hAnsi="Times New Roman" w:cs="Times New Roman"/>
-          <w:sz w:val="24"/>
-          <w:szCs w:val="24"/>
-          <w:lang w:val="en-US"/>
+          <w:b/>
+          <w:sz w:val="24"/>
+          <w:szCs w:val="24"/>
+          <w:lang w:val="en-US"/>
+        </w:rPr>
+      </w:pPr>
+      <w:r>
+        <w:rPr>
+          <w:rFonts w:ascii="Times New Roman" w:hAnsi="Times New Roman" w:cs="Times New Roman"/>
+          <w:b/>
+          <w:sz w:val="24"/>
+          <w:szCs w:val="24"/>
+          <w:lang w:val="bg-BG"/>
+        </w:rPr>
+        <w:lastRenderedPageBreak/>
+        <w:t>2</w:t>
+      </w:r>
+      <w:r>
+        <w:rPr>
+          <w:rFonts w:ascii="Times New Roman" w:hAnsi="Times New Roman" w:cs="Times New Roman"/>
+          <w:b/>
+          <w:sz w:val="24"/>
+          <w:szCs w:val="24"/>
+          <w:lang w:val="bg-BG"/>
         </w:rPr>
         <w:t>.</w:t>
       </w:r>
-      <w:proofErr w:type="gramEnd"/>
-      <w:r>
-        <w:rPr>
-          <w:rFonts w:ascii="Times New Roman" w:hAnsi="Times New Roman" w:cs="Times New Roman"/>
-          <w:sz w:val="24"/>
-          <w:szCs w:val="24"/>
-          <w:lang w:val="en-US"/>
-        </w:rPr>
-        <w:t xml:space="preserve"> </w:t>
+      <w:r>
+        <w:rPr>
+          <w:rFonts w:ascii="Times New Roman" w:hAnsi="Times New Roman" w:cs="Times New Roman"/>
+          <w:b/>
+          <w:sz w:val="24"/>
+          <w:szCs w:val="24"/>
+          <w:lang w:val="bg-BG"/>
+        </w:rPr>
+        <w:t xml:space="preserve"> Преглед</w:t>
+      </w:r>
+      <w:r>
+        <w:rPr>
+          <w:rFonts w:ascii="Times New Roman" w:hAnsi="Times New Roman" w:cs="Times New Roman"/>
+          <w:b/>
+          <w:sz w:val="24"/>
+          <w:szCs w:val="24"/>
+          <w:lang w:val="bg-BG"/>
+        </w:rPr>
+        <w:t xml:space="preserve"> на</w:t>
+      </w:r>
+      <w:r>
+        <w:rPr>
+          <w:rFonts w:ascii="Times New Roman" w:hAnsi="Times New Roman" w:cs="Times New Roman"/>
+          <w:b/>
+          <w:sz w:val="24"/>
+          <w:szCs w:val="24"/>
+          <w:lang w:val="bg-BG"/>
+        </w:rPr>
+        <w:t xml:space="preserve"> областта управление на</w:t>
+      </w:r>
+      <w:r>
+        <w:rPr>
+          <w:rFonts w:ascii="Times New Roman" w:hAnsi="Times New Roman" w:cs="Times New Roman"/>
+          <w:b/>
+          <w:sz w:val="24"/>
+          <w:szCs w:val="24"/>
+          <w:lang w:val="bg-BG"/>
+        </w:rPr>
+        <w:t xml:space="preserve"> флотилия от превозни средства</w:t>
+      </w:r>
+      <w:r>
+        <w:rPr>
+          <w:rFonts w:ascii="Times New Roman" w:hAnsi="Times New Roman" w:cs="Times New Roman"/>
+          <w:b/>
+          <w:sz w:val="24"/>
+          <w:szCs w:val="24"/>
+          <w:lang w:val="en-US"/>
+        </w:rPr>
+        <w:t>:</w:t>
       </w:r>
     </w:p>
     <w:p>
@@ -6226,56 +5924,7 @@
           <w:szCs w:val="24"/>
           <w:lang w:val="bg-BG"/>
         </w:rPr>
-        <w:t>2.1.2.</w:t>
-      </w:r>
-      <w:r>
-        <w:rPr>
-          <w:rFonts w:ascii="Times New Roman" w:hAnsi="Times New Roman" w:cs="Times New Roman"/>
-          <w:b/>
-          <w:sz w:val="24"/>
-          <w:szCs w:val="24"/>
-          <w:lang w:val="bg-BG"/>
-        </w:rPr>
-        <w:t xml:space="preserve"> Софтуер за у</w:t>
-      </w:r>
-      <w:r>
-        <w:rPr>
-          <w:rFonts w:ascii="Times New Roman" w:hAnsi="Times New Roman" w:cs="Times New Roman"/>
-          <w:b/>
-          <w:sz w:val="24"/>
-          <w:szCs w:val="24"/>
-          <w:lang w:val="bg-BG"/>
-        </w:rPr>
-        <w:t xml:space="preserve">правление на флотилия от превозни средства </w:t>
-      </w:r>
-      <w:r>
-        <w:rPr>
-          <w:rFonts w:ascii="Times New Roman" w:hAnsi="Times New Roman" w:cs="Times New Roman"/>
-          <w:b/>
-          <w:sz w:val="24"/>
-          <w:szCs w:val="24"/>
-          <w:lang w:val="en-US"/>
-        </w:rPr>
-        <w:t>[</w:t>
-      </w:r>
-      <w:r>
-        <w:rPr>
-          <w:rFonts w:ascii="Times New Roman" w:hAnsi="Times New Roman" w:cs="Times New Roman"/>
-          <w:b/>
-          <w:sz w:val="24"/>
-          <w:szCs w:val="24"/>
-        </w:rPr>
-        <w:t>4</w:t>
-      </w:r>
-      <w:r>
-        <w:rPr>
-          <w:rFonts w:ascii="Times New Roman" w:hAnsi="Times New Roman" w:cs="Times New Roman"/>
-          <w:b/>
-          <w:sz w:val="24"/>
-          <w:szCs w:val="24"/>
-          <w:lang w:val="en-US"/>
-        </w:rPr>
-        <w:t>]:</w:t>
+        <w:t>2.1. Основни дефиниции</w:t>
       </w:r>
     </w:p>
     <w:p>
@@ -6283,19 +5932,502 @@
         <w:jc w:val="both"/>
         <w:rPr>
           <w:rFonts w:ascii="Times New Roman" w:hAnsi="Times New Roman" w:cs="Times New Roman"/>
-          <w:sz w:val="24"/>
-          <w:szCs w:val="24"/>
-          <w:lang w:val="bg-BG"/>
-        </w:rPr>
-      </w:pPr>
-      <w:r>
-        <w:rPr>
-          <w:rFonts w:ascii="Times New Roman" w:hAnsi="Times New Roman" w:cs="Times New Roman"/>
-          <w:sz w:val="24"/>
-          <w:szCs w:val="24"/>
-          <w:lang w:val="bg-BG"/>
-        </w:rPr>
-        <w:t>Софтуерът за управление на флотилия от превозни средства (FMS) е решение, което помага на компаниите и организациите да управляват, организират и координират своите превозни средства чрез централна платформа. Той</w:t>
+          <w:b/>
+          <w:sz w:val="24"/>
+          <w:szCs w:val="24"/>
+          <w:lang w:val="en-US"/>
+        </w:rPr>
+      </w:pPr>
+      <w:r>
+        <w:rPr>
+          <w:rFonts w:ascii="Times New Roman" w:hAnsi="Times New Roman" w:cs="Times New Roman"/>
+          <w:b/>
+          <w:sz w:val="24"/>
+          <w:szCs w:val="24"/>
+          <w:lang w:val="bg-BG"/>
+        </w:rPr>
+        <w:t>2.1.</w:t>
+      </w:r>
+      <w:proofErr w:type="spellStart"/>
+      <w:r>
+        <w:rPr>
+          <w:rFonts w:ascii="Times New Roman" w:hAnsi="Times New Roman" w:cs="Times New Roman"/>
+          <w:b/>
+          <w:sz w:val="24"/>
+          <w:szCs w:val="24"/>
+          <w:lang w:val="bg-BG"/>
+        </w:rPr>
+        <w:t>1</w:t>
+      </w:r>
+      <w:proofErr w:type="spellEnd"/>
+      <w:r>
+        <w:rPr>
+          <w:rFonts w:ascii="Times New Roman" w:hAnsi="Times New Roman" w:cs="Times New Roman"/>
+          <w:b/>
+          <w:sz w:val="24"/>
+          <w:szCs w:val="24"/>
+          <w:lang w:val="bg-BG"/>
+        </w:rPr>
+        <w:t>.</w:t>
+      </w:r>
+      <w:r>
+        <w:rPr>
+          <w:rFonts w:ascii="Times New Roman" w:hAnsi="Times New Roman" w:cs="Times New Roman"/>
+          <w:b/>
+          <w:sz w:val="24"/>
+          <w:szCs w:val="24"/>
+          <w:lang w:val="bg-BG"/>
+        </w:rPr>
+        <w:t xml:space="preserve"> У</w:t>
+      </w:r>
+      <w:r>
+        <w:rPr>
+          <w:rFonts w:ascii="Times New Roman" w:hAnsi="Times New Roman" w:cs="Times New Roman"/>
+          <w:b/>
+          <w:sz w:val="24"/>
+          <w:szCs w:val="24"/>
+          <w:lang w:val="bg-BG"/>
+        </w:rPr>
+        <w:t xml:space="preserve">правление на флотилия от превозни средства </w:t>
+      </w:r>
+      <w:r>
+        <w:rPr>
+          <w:rFonts w:ascii="Times New Roman" w:hAnsi="Times New Roman" w:cs="Times New Roman"/>
+          <w:b/>
+          <w:sz w:val="24"/>
+          <w:szCs w:val="24"/>
+          <w:lang w:val="en-US"/>
+        </w:rPr>
+        <w:t>[3</w:t>
+      </w:r>
+      <w:r>
+        <w:rPr>
+          <w:rFonts w:ascii="Times New Roman" w:hAnsi="Times New Roman" w:cs="Times New Roman"/>
+          <w:b/>
+          <w:sz w:val="24"/>
+          <w:szCs w:val="24"/>
+          <w:lang w:val="en-US"/>
+        </w:rPr>
+        <w:t>]</w:t>
+      </w:r>
+      <w:r>
+        <w:rPr>
+          <w:rFonts w:ascii="Times New Roman" w:hAnsi="Times New Roman" w:cs="Times New Roman"/>
+          <w:b/>
+          <w:sz w:val="24"/>
+          <w:szCs w:val="24"/>
+          <w:lang w:val="en-US"/>
+        </w:rPr>
+        <w:t>:</w:t>
+      </w:r>
+    </w:p>
+    <w:p>
+      <w:pPr>
+        <w:jc w:val="both"/>
+        <w:rPr>
+          <w:rFonts w:ascii="Times New Roman" w:hAnsi="Times New Roman" w:cs="Times New Roman"/>
+          <w:sz w:val="24"/>
+          <w:szCs w:val="24"/>
+          <w:lang w:val="en-US"/>
+        </w:rPr>
+      </w:pPr>
+      <w:proofErr w:type="spellStart"/>
+      <w:proofErr w:type="gramStart"/>
+      <w:r>
+        <w:rPr>
+          <w:rFonts w:ascii="Times New Roman" w:hAnsi="Times New Roman" w:cs="Times New Roman"/>
+          <w:sz w:val="24"/>
+          <w:szCs w:val="24"/>
+          <w:lang w:val="en-US"/>
+        </w:rPr>
+        <w:t>Управлението</w:t>
+      </w:r>
+      <w:proofErr w:type="spellEnd"/>
+      <w:r>
+        <w:rPr>
+          <w:rFonts w:ascii="Times New Roman" w:hAnsi="Times New Roman" w:cs="Times New Roman"/>
+          <w:sz w:val="24"/>
+          <w:szCs w:val="24"/>
+          <w:lang w:val="en-US"/>
+        </w:rPr>
+        <w:t xml:space="preserve"> </w:t>
+      </w:r>
+      <w:proofErr w:type="spellStart"/>
+      <w:r>
+        <w:rPr>
+          <w:rFonts w:ascii="Times New Roman" w:hAnsi="Times New Roman" w:cs="Times New Roman"/>
+          <w:sz w:val="24"/>
+          <w:szCs w:val="24"/>
+          <w:lang w:val="en-US"/>
+        </w:rPr>
+        <w:t>на</w:t>
+      </w:r>
+      <w:proofErr w:type="spellEnd"/>
+      <w:r>
+        <w:rPr>
+          <w:rFonts w:ascii="Times New Roman" w:hAnsi="Times New Roman" w:cs="Times New Roman"/>
+          <w:sz w:val="24"/>
+          <w:szCs w:val="24"/>
+          <w:lang w:val="en-US"/>
+        </w:rPr>
+        <w:t xml:space="preserve"> </w:t>
+      </w:r>
+      <w:proofErr w:type="spellStart"/>
+      <w:r>
+        <w:rPr>
+          <w:rFonts w:ascii="Times New Roman" w:hAnsi="Times New Roman" w:cs="Times New Roman"/>
+          <w:sz w:val="24"/>
+          <w:szCs w:val="24"/>
+          <w:lang w:val="en-US"/>
+        </w:rPr>
+        <w:t>фло</w:t>
+      </w:r>
+      <w:r>
+        <w:rPr>
+          <w:rFonts w:ascii="Times New Roman" w:hAnsi="Times New Roman" w:cs="Times New Roman"/>
+          <w:sz w:val="24"/>
+          <w:szCs w:val="24"/>
+          <w:lang w:val="bg-BG"/>
+        </w:rPr>
+        <w:t>тилия</w:t>
+      </w:r>
+      <w:proofErr w:type="spellEnd"/>
+      <w:r>
+        <w:rPr>
+          <w:rFonts w:ascii="Times New Roman" w:hAnsi="Times New Roman" w:cs="Times New Roman"/>
+          <w:sz w:val="24"/>
+          <w:szCs w:val="24"/>
+          <w:lang w:val="bg-BG"/>
+        </w:rPr>
+        <w:t xml:space="preserve"> от превозни средства</w:t>
+      </w:r>
+      <w:r>
+        <w:rPr>
+          <w:rFonts w:ascii="Times New Roman" w:hAnsi="Times New Roman" w:cs="Times New Roman"/>
+          <w:sz w:val="24"/>
+          <w:szCs w:val="24"/>
+        </w:rPr>
+        <w:t xml:space="preserve"> </w:t>
+      </w:r>
+      <w:r>
+        <w:rPr>
+          <w:rFonts w:ascii="Times New Roman" w:hAnsi="Times New Roman" w:cs="Times New Roman"/>
+          <w:sz w:val="24"/>
+          <w:szCs w:val="24"/>
+          <w:lang w:val="bg-BG"/>
+        </w:rPr>
+        <w:t>включва</w:t>
+      </w:r>
+      <w:r>
+        <w:rPr>
+          <w:rFonts w:ascii="Times New Roman" w:hAnsi="Times New Roman" w:cs="Times New Roman"/>
+          <w:sz w:val="24"/>
+          <w:szCs w:val="24"/>
+          <w:lang w:val="en-US"/>
+        </w:rPr>
+        <w:t xml:space="preserve"> </w:t>
+      </w:r>
+      <w:proofErr w:type="spellStart"/>
+      <w:r>
+        <w:rPr>
+          <w:rFonts w:ascii="Times New Roman" w:hAnsi="Times New Roman" w:cs="Times New Roman"/>
+          <w:sz w:val="24"/>
+          <w:szCs w:val="24"/>
+          <w:lang w:val="en-US"/>
+        </w:rPr>
+        <w:t>инструментите</w:t>
+      </w:r>
+      <w:proofErr w:type="spellEnd"/>
+      <w:r>
+        <w:rPr>
+          <w:rFonts w:ascii="Times New Roman" w:hAnsi="Times New Roman" w:cs="Times New Roman"/>
+          <w:sz w:val="24"/>
+          <w:szCs w:val="24"/>
+          <w:lang w:val="en-US"/>
+        </w:rPr>
+        <w:t xml:space="preserve">, </w:t>
+      </w:r>
+      <w:proofErr w:type="spellStart"/>
+      <w:r>
+        <w:rPr>
+          <w:rFonts w:ascii="Times New Roman" w:hAnsi="Times New Roman" w:cs="Times New Roman"/>
+          <w:sz w:val="24"/>
+          <w:szCs w:val="24"/>
+          <w:lang w:val="en-US"/>
+        </w:rPr>
+        <w:t>технологиите</w:t>
+      </w:r>
+      <w:proofErr w:type="spellEnd"/>
+      <w:r>
+        <w:rPr>
+          <w:rFonts w:ascii="Times New Roman" w:hAnsi="Times New Roman" w:cs="Times New Roman"/>
+          <w:sz w:val="24"/>
+          <w:szCs w:val="24"/>
+          <w:lang w:val="en-US"/>
+        </w:rPr>
+        <w:t xml:space="preserve"> и </w:t>
+      </w:r>
+      <w:proofErr w:type="spellStart"/>
+      <w:r>
+        <w:rPr>
+          <w:rFonts w:ascii="Times New Roman" w:hAnsi="Times New Roman" w:cs="Times New Roman"/>
+          <w:sz w:val="24"/>
+          <w:szCs w:val="24"/>
+          <w:lang w:val="en-US"/>
+        </w:rPr>
+        <w:t>практиките</w:t>
+      </w:r>
+      <w:proofErr w:type="spellEnd"/>
+      <w:r>
+        <w:rPr>
+          <w:rFonts w:ascii="Times New Roman" w:hAnsi="Times New Roman" w:cs="Times New Roman"/>
+          <w:sz w:val="24"/>
+          <w:szCs w:val="24"/>
+          <w:lang w:val="en-US"/>
+        </w:rPr>
+        <w:t xml:space="preserve">, </w:t>
+      </w:r>
+      <w:r>
+        <w:rPr>
+          <w:rFonts w:ascii="Times New Roman" w:hAnsi="Times New Roman" w:cs="Times New Roman"/>
+          <w:sz w:val="24"/>
+          <w:szCs w:val="24"/>
+          <w:lang w:val="bg-BG"/>
+        </w:rPr>
+        <w:t>с помощта на които</w:t>
+      </w:r>
+      <w:r>
+        <w:rPr>
+          <w:rFonts w:ascii="Times New Roman" w:hAnsi="Times New Roman" w:cs="Times New Roman"/>
+          <w:sz w:val="24"/>
+          <w:szCs w:val="24"/>
+          <w:lang w:val="en-US"/>
+        </w:rPr>
+        <w:t xml:space="preserve"> </w:t>
+      </w:r>
+      <w:proofErr w:type="spellStart"/>
+      <w:r>
+        <w:rPr>
+          <w:rFonts w:ascii="Times New Roman" w:hAnsi="Times New Roman" w:cs="Times New Roman"/>
+          <w:sz w:val="24"/>
+          <w:szCs w:val="24"/>
+          <w:lang w:val="en-US"/>
+        </w:rPr>
+        <w:t>бизнес</w:t>
+      </w:r>
+      <w:r>
+        <w:rPr>
+          <w:rFonts w:ascii="Times New Roman" w:hAnsi="Times New Roman" w:cs="Times New Roman"/>
+          <w:sz w:val="24"/>
+          <w:szCs w:val="24"/>
+          <w:lang w:val="bg-BG"/>
+        </w:rPr>
+        <w:t>ът</w:t>
+      </w:r>
+      <w:proofErr w:type="spellEnd"/>
+      <w:r>
+        <w:rPr>
+          <w:rFonts w:ascii="Times New Roman" w:hAnsi="Times New Roman" w:cs="Times New Roman"/>
+          <w:sz w:val="24"/>
+          <w:szCs w:val="24"/>
+          <w:lang w:val="en-US"/>
+        </w:rPr>
+        <w:t xml:space="preserve"> </w:t>
+      </w:r>
+      <w:r>
+        <w:rPr>
+          <w:rFonts w:ascii="Times New Roman" w:hAnsi="Times New Roman" w:cs="Times New Roman"/>
+          <w:sz w:val="24"/>
+          <w:szCs w:val="24"/>
+          <w:lang w:val="bg-BG"/>
+        </w:rPr>
+        <w:t>централизирано управлява</w:t>
+      </w:r>
+      <w:r>
+        <w:rPr>
+          <w:rFonts w:ascii="Times New Roman" w:hAnsi="Times New Roman" w:cs="Times New Roman"/>
+          <w:sz w:val="24"/>
+          <w:szCs w:val="24"/>
+          <w:lang w:val="bg-BG"/>
+        </w:rPr>
+        <w:t xml:space="preserve"> </w:t>
+      </w:r>
+      <w:r>
+        <w:rPr>
+          <w:rFonts w:ascii="Times New Roman" w:hAnsi="Times New Roman" w:cs="Times New Roman"/>
+          <w:sz w:val="24"/>
+          <w:szCs w:val="24"/>
+          <w:lang w:val="bg-BG"/>
+        </w:rPr>
+        <w:t xml:space="preserve">своите </w:t>
+      </w:r>
+      <w:proofErr w:type="spellStart"/>
+      <w:r>
+        <w:rPr>
+          <w:rFonts w:ascii="Times New Roman" w:hAnsi="Times New Roman" w:cs="Times New Roman"/>
+          <w:sz w:val="24"/>
+          <w:szCs w:val="24"/>
+          <w:lang w:val="en-US"/>
+        </w:rPr>
+        <w:t>превозни</w:t>
+      </w:r>
+      <w:proofErr w:type="spellEnd"/>
+      <w:r>
+        <w:rPr>
+          <w:rFonts w:ascii="Times New Roman" w:hAnsi="Times New Roman" w:cs="Times New Roman"/>
+          <w:sz w:val="24"/>
+          <w:szCs w:val="24"/>
+          <w:lang w:val="en-US"/>
+        </w:rPr>
+        <w:t xml:space="preserve"> </w:t>
+      </w:r>
+      <w:proofErr w:type="spellStart"/>
+      <w:r>
+        <w:rPr>
+          <w:rFonts w:ascii="Times New Roman" w:hAnsi="Times New Roman" w:cs="Times New Roman"/>
+          <w:sz w:val="24"/>
+          <w:szCs w:val="24"/>
+          <w:lang w:val="en-US"/>
+        </w:rPr>
+        <w:t>средства</w:t>
+      </w:r>
+      <w:proofErr w:type="spellEnd"/>
+      <w:r>
+        <w:rPr>
+          <w:rFonts w:ascii="Times New Roman" w:hAnsi="Times New Roman" w:cs="Times New Roman"/>
+          <w:sz w:val="24"/>
+          <w:szCs w:val="24"/>
+          <w:lang w:val="bg-BG"/>
+        </w:rPr>
+        <w:t xml:space="preserve"> по оптимален начин</w:t>
+      </w:r>
+      <w:r>
+        <w:rPr>
+          <w:rFonts w:ascii="Times New Roman" w:hAnsi="Times New Roman" w:cs="Times New Roman"/>
+          <w:sz w:val="24"/>
+          <w:szCs w:val="24"/>
+          <w:lang w:val="en-US"/>
+        </w:rPr>
+        <w:t>.</w:t>
+      </w:r>
+      <w:proofErr w:type="gramEnd"/>
+      <w:r>
+        <w:rPr>
+          <w:rFonts w:ascii="Times New Roman" w:hAnsi="Times New Roman" w:cs="Times New Roman"/>
+          <w:sz w:val="24"/>
+          <w:szCs w:val="24"/>
+          <w:lang w:val="en-US"/>
+        </w:rPr>
+        <w:t xml:space="preserve"> </w:t>
+      </w:r>
+    </w:p>
+    <w:p>
+      <w:pPr>
+        <w:jc w:val="both"/>
+        <w:rPr>
+          <w:rFonts w:ascii="Times New Roman" w:hAnsi="Times New Roman" w:cs="Times New Roman"/>
+          <w:b/>
+          <w:sz w:val="24"/>
+          <w:szCs w:val="24"/>
+          <w:lang w:val="bg-BG"/>
+        </w:rPr>
+      </w:pPr>
+      <w:r>
+        <w:rPr>
+          <w:rFonts w:ascii="Times New Roman" w:hAnsi="Times New Roman" w:cs="Times New Roman"/>
+          <w:b/>
+          <w:sz w:val="24"/>
+          <w:szCs w:val="24"/>
+          <w:lang w:val="bg-BG"/>
+        </w:rPr>
+        <w:t>2.1.2.</w:t>
+      </w:r>
+      <w:r>
+        <w:rPr>
+          <w:rFonts w:ascii="Times New Roman" w:hAnsi="Times New Roman" w:cs="Times New Roman"/>
+          <w:b/>
+          <w:sz w:val="24"/>
+          <w:szCs w:val="24"/>
+          <w:lang w:val="bg-BG"/>
+        </w:rPr>
+        <w:t xml:space="preserve"> Софтуер за у</w:t>
+      </w:r>
+      <w:r>
+        <w:rPr>
+          <w:rFonts w:ascii="Times New Roman" w:hAnsi="Times New Roman" w:cs="Times New Roman"/>
+          <w:b/>
+          <w:sz w:val="24"/>
+          <w:szCs w:val="24"/>
+          <w:lang w:val="bg-BG"/>
+        </w:rPr>
+        <w:t xml:space="preserve">правление на флотилия от превозни средства </w:t>
+      </w:r>
+      <w:r>
+        <w:rPr>
+          <w:rFonts w:ascii="Times New Roman" w:hAnsi="Times New Roman" w:cs="Times New Roman"/>
+          <w:b/>
+          <w:sz w:val="24"/>
+          <w:szCs w:val="24"/>
+          <w:lang w:val="en-US"/>
+        </w:rPr>
+        <w:t>[</w:t>
+      </w:r>
+      <w:r>
+        <w:rPr>
+          <w:rFonts w:ascii="Times New Roman" w:hAnsi="Times New Roman" w:cs="Times New Roman"/>
+          <w:b/>
+          <w:sz w:val="24"/>
+          <w:szCs w:val="24"/>
+        </w:rPr>
+        <w:t>4</w:t>
+      </w:r>
+      <w:r>
+        <w:rPr>
+          <w:rFonts w:ascii="Times New Roman" w:hAnsi="Times New Roman" w:cs="Times New Roman"/>
+          <w:b/>
+          <w:sz w:val="24"/>
+          <w:szCs w:val="24"/>
+          <w:lang w:val="en-US"/>
+        </w:rPr>
+        <w:t>]:</w:t>
+      </w:r>
+    </w:p>
+    <w:p>
+      <w:pPr>
+        <w:jc w:val="both"/>
+        <w:rPr>
+          <w:rFonts w:ascii="Times New Roman" w:hAnsi="Times New Roman" w:cs="Times New Roman"/>
+          <w:sz w:val="24"/>
+          <w:szCs w:val="24"/>
+          <w:lang w:val="bg-BG"/>
+        </w:rPr>
+      </w:pPr>
+      <w:r>
+        <w:rPr>
+          <w:rFonts w:ascii="Times New Roman" w:hAnsi="Times New Roman" w:cs="Times New Roman"/>
+          <w:sz w:val="24"/>
+          <w:szCs w:val="24"/>
+          <w:lang w:val="bg-BG"/>
+        </w:rPr>
+        <w:t xml:space="preserve">Софтуерът за управление на флотилия от превозни </w:t>
+      </w:r>
+      <w:r>
+        <w:rPr>
+          <w:rFonts w:ascii="Times New Roman" w:hAnsi="Times New Roman" w:cs="Times New Roman"/>
+          <w:sz w:val="24"/>
+          <w:szCs w:val="24"/>
+          <w:lang w:val="bg-BG"/>
+        </w:rPr>
+        <w:t>средства</w:t>
+      </w:r>
+      <w:r>
+        <w:rPr>
+          <w:rFonts w:ascii="Times New Roman" w:hAnsi="Times New Roman" w:cs="Times New Roman"/>
+          <w:sz w:val="24"/>
+          <w:szCs w:val="24"/>
+          <w:lang w:val="bg-BG"/>
+        </w:rPr>
+        <w:t xml:space="preserve"> е решение, което помага на компаниите и организациите да управляват, организират и координират своите превозни средства чрез централна платформа. Той</w:t>
       </w:r>
       <w:r>
         <w:rPr>
@@ -6636,6 +6768,927 @@
         <w:t>проследяване</w:t>
       </w:r>
       <w:proofErr w:type="spellEnd"/>
+    </w:p>
+    <w:p>
+      <w:pPr>
+        <w:jc w:val="both"/>
+        <w:rPr>
+          <w:rFonts w:ascii="Times New Roman" w:hAnsi="Times New Roman" w:cs="Times New Roman"/>
+          <w:b/>
+          <w:sz w:val="24"/>
+          <w:szCs w:val="24"/>
+          <w:lang w:val="en-US"/>
+        </w:rPr>
+      </w:pPr>
+      <w:r>
+        <w:rPr>
+          <w:rFonts w:ascii="Times New Roman" w:hAnsi="Times New Roman" w:cs="Times New Roman"/>
+          <w:b/>
+          <w:sz w:val="24"/>
+          <w:szCs w:val="24"/>
+          <w:lang w:val="bg-BG"/>
+        </w:rPr>
+        <w:t>2.1.3</w:t>
+      </w:r>
+      <w:r>
+        <w:rPr>
+          <w:rFonts w:ascii="Times New Roman" w:hAnsi="Times New Roman" w:cs="Times New Roman"/>
+          <w:b/>
+          <w:sz w:val="24"/>
+          <w:szCs w:val="24"/>
+          <w:lang w:val="en-US"/>
+        </w:rPr>
+        <w:t xml:space="preserve">. </w:t>
+      </w:r>
+      <w:r>
+        <w:rPr>
+          <w:rFonts w:ascii="Times New Roman" w:hAnsi="Times New Roman" w:cs="Times New Roman"/>
+          <w:b/>
+          <w:sz w:val="24"/>
+          <w:szCs w:val="24"/>
+          <w:lang w:val="bg-BG"/>
+        </w:rPr>
+        <w:t>Компания за управление на флотилия от превозни средства</w:t>
+      </w:r>
+      <w:r>
+        <w:rPr>
+          <w:rFonts w:ascii="Times New Roman" w:hAnsi="Times New Roman" w:cs="Times New Roman"/>
+          <w:b/>
+          <w:sz w:val="24"/>
+          <w:szCs w:val="24"/>
+          <w:lang w:val="en-US"/>
+        </w:rPr>
+        <w:t xml:space="preserve"> [7]</w:t>
+      </w:r>
+    </w:p>
+    <w:p>
+      <w:pPr>
+        <w:jc w:val="both"/>
+        <w:rPr>
+          <w:rFonts w:ascii="Times New Roman" w:hAnsi="Times New Roman" w:cs="Times New Roman"/>
+          <w:sz w:val="24"/>
+          <w:szCs w:val="24"/>
+          <w:lang w:val="bg-BG"/>
+        </w:rPr>
+      </w:pPr>
+      <w:r>
+        <w:rPr>
+          <w:rFonts w:ascii="Times New Roman" w:hAnsi="Times New Roman" w:cs="Times New Roman"/>
+          <w:sz w:val="24"/>
+          <w:szCs w:val="24"/>
+          <w:lang w:val="bg-BG"/>
+        </w:rPr>
+        <w:t>Компания</w:t>
+      </w:r>
+      <w:r>
+        <w:rPr>
+          <w:rFonts w:ascii="Times New Roman" w:hAnsi="Times New Roman" w:cs="Times New Roman"/>
+          <w:sz w:val="24"/>
+          <w:szCs w:val="24"/>
+          <w:lang w:val="bg-BG"/>
+        </w:rPr>
+        <w:t>та</w:t>
+      </w:r>
+      <w:r>
+        <w:rPr>
+          <w:rFonts w:ascii="Times New Roman" w:hAnsi="Times New Roman" w:cs="Times New Roman"/>
+          <w:sz w:val="24"/>
+          <w:szCs w:val="24"/>
+          <w:lang w:val="bg-BG"/>
+        </w:rPr>
+        <w:t xml:space="preserve"> за управление на флотилия от превозни средства</w:t>
+      </w:r>
+      <w:r>
+        <w:rPr>
+          <w:rFonts w:ascii="Times New Roman" w:hAnsi="Times New Roman" w:cs="Times New Roman"/>
+          <w:sz w:val="24"/>
+          <w:szCs w:val="24"/>
+          <w:lang w:val="en-US"/>
+        </w:rPr>
+        <w:t xml:space="preserve"> </w:t>
+      </w:r>
+      <w:proofErr w:type="spellStart"/>
+      <w:r>
+        <w:rPr>
+          <w:rFonts w:ascii="Times New Roman" w:hAnsi="Times New Roman" w:cs="Times New Roman"/>
+          <w:sz w:val="24"/>
+          <w:szCs w:val="24"/>
+          <w:lang w:val="en-US"/>
+        </w:rPr>
+        <w:t>притежава</w:t>
+      </w:r>
+      <w:proofErr w:type="spellEnd"/>
+      <w:r>
+        <w:rPr>
+          <w:rFonts w:ascii="Times New Roman" w:hAnsi="Times New Roman" w:cs="Times New Roman"/>
+          <w:sz w:val="24"/>
+          <w:szCs w:val="24"/>
+          <w:lang w:val="en-US"/>
+        </w:rPr>
+        <w:t xml:space="preserve"> </w:t>
+      </w:r>
+      <w:proofErr w:type="spellStart"/>
+      <w:r>
+        <w:rPr>
+          <w:rFonts w:ascii="Times New Roman" w:hAnsi="Times New Roman" w:cs="Times New Roman"/>
+          <w:sz w:val="24"/>
+          <w:szCs w:val="24"/>
+          <w:lang w:val="en-US"/>
+        </w:rPr>
+        <w:t>автомобилен</w:t>
+      </w:r>
+      <w:proofErr w:type="spellEnd"/>
+      <w:r>
+        <w:rPr>
+          <w:rFonts w:ascii="Times New Roman" w:hAnsi="Times New Roman" w:cs="Times New Roman"/>
+          <w:sz w:val="24"/>
+          <w:szCs w:val="24"/>
+          <w:lang w:val="en-US"/>
+        </w:rPr>
+        <w:t xml:space="preserve"> </w:t>
+      </w:r>
+      <w:proofErr w:type="spellStart"/>
+      <w:r>
+        <w:rPr>
+          <w:rFonts w:ascii="Times New Roman" w:hAnsi="Times New Roman" w:cs="Times New Roman"/>
+          <w:sz w:val="24"/>
+          <w:szCs w:val="24"/>
+          <w:lang w:val="en-US"/>
+        </w:rPr>
+        <w:t>парк</w:t>
+      </w:r>
+      <w:proofErr w:type="spellEnd"/>
+      <w:r>
+        <w:rPr>
+          <w:rFonts w:ascii="Times New Roman" w:hAnsi="Times New Roman" w:cs="Times New Roman"/>
+          <w:sz w:val="24"/>
+          <w:szCs w:val="24"/>
+          <w:lang w:val="en-US"/>
+        </w:rPr>
+        <w:t xml:space="preserve">, </w:t>
+      </w:r>
+      <w:r>
+        <w:rPr>
+          <w:rFonts w:ascii="Times New Roman" w:hAnsi="Times New Roman" w:cs="Times New Roman"/>
+          <w:sz w:val="24"/>
+          <w:szCs w:val="24"/>
+          <w:lang w:val="bg-BG"/>
+        </w:rPr>
+        <w:t>който</w:t>
+      </w:r>
+      <w:r>
+        <w:rPr>
+          <w:rFonts w:ascii="Times New Roman" w:hAnsi="Times New Roman" w:cs="Times New Roman"/>
+          <w:sz w:val="24"/>
+          <w:szCs w:val="24"/>
+          <w:lang w:val="bg-BG"/>
+        </w:rPr>
+        <w:t xml:space="preserve"> след сключване на договор </w:t>
+      </w:r>
+      <w:r>
+        <w:rPr>
+          <w:rFonts w:ascii="Times New Roman" w:hAnsi="Times New Roman" w:cs="Times New Roman"/>
+          <w:sz w:val="24"/>
+          <w:szCs w:val="24"/>
+          <w:lang w:val="bg-BG"/>
+        </w:rPr>
+        <w:t>предостав</w:t>
+      </w:r>
+      <w:r>
+        <w:rPr>
+          <w:rFonts w:ascii="Times New Roman" w:hAnsi="Times New Roman" w:cs="Times New Roman"/>
+          <w:sz w:val="24"/>
+          <w:szCs w:val="24"/>
+          <w:lang w:val="bg-BG"/>
+        </w:rPr>
+        <w:t>я на друга фирма</w:t>
+      </w:r>
+      <w:r>
+        <w:rPr>
+          <w:rFonts w:ascii="Times New Roman" w:hAnsi="Times New Roman" w:cs="Times New Roman"/>
+          <w:sz w:val="24"/>
+          <w:szCs w:val="24"/>
+          <w:lang w:val="en-US"/>
+        </w:rPr>
+        <w:t xml:space="preserve">. </w:t>
+      </w:r>
+      <w:r>
+        <w:rPr>
+          <w:rFonts w:ascii="Times New Roman" w:hAnsi="Times New Roman" w:cs="Times New Roman"/>
+          <w:sz w:val="24"/>
+          <w:szCs w:val="24"/>
+          <w:lang w:val="bg-BG"/>
+        </w:rPr>
+        <w:t>Н</w:t>
+      </w:r>
+      <w:proofErr w:type="spellStart"/>
+      <w:r>
+        <w:rPr>
+          <w:rFonts w:ascii="Times New Roman" w:hAnsi="Times New Roman" w:cs="Times New Roman"/>
+          <w:sz w:val="24"/>
+          <w:szCs w:val="24"/>
+          <w:lang w:val="en-US"/>
+        </w:rPr>
+        <w:t>асочени</w:t>
+      </w:r>
+      <w:proofErr w:type="spellEnd"/>
+      <w:r>
+        <w:rPr>
+          <w:rFonts w:ascii="Times New Roman" w:hAnsi="Times New Roman" w:cs="Times New Roman"/>
+          <w:sz w:val="24"/>
+          <w:szCs w:val="24"/>
+          <w:lang w:val="bg-BG"/>
+        </w:rPr>
+        <w:t xml:space="preserve"> са </w:t>
+      </w:r>
+      <w:r>
+        <w:rPr>
+          <w:rFonts w:ascii="Times New Roman" w:hAnsi="Times New Roman" w:cs="Times New Roman"/>
+          <w:sz w:val="24"/>
+          <w:szCs w:val="24"/>
+          <w:lang w:val="en-US"/>
+        </w:rPr>
+        <w:t xml:space="preserve"> </w:t>
+      </w:r>
+      <w:proofErr w:type="spellStart"/>
+      <w:r>
+        <w:rPr>
+          <w:rFonts w:ascii="Times New Roman" w:hAnsi="Times New Roman" w:cs="Times New Roman"/>
+          <w:sz w:val="24"/>
+          <w:szCs w:val="24"/>
+          <w:lang w:val="en-US"/>
+        </w:rPr>
+        <w:t>предимно</w:t>
+      </w:r>
+      <w:proofErr w:type="spellEnd"/>
+      <w:r>
+        <w:rPr>
+          <w:rFonts w:ascii="Times New Roman" w:hAnsi="Times New Roman" w:cs="Times New Roman"/>
+          <w:sz w:val="24"/>
+          <w:szCs w:val="24"/>
+          <w:lang w:val="en-US"/>
+        </w:rPr>
+        <w:t xml:space="preserve"> </w:t>
+      </w:r>
+      <w:proofErr w:type="spellStart"/>
+      <w:r>
+        <w:rPr>
+          <w:rFonts w:ascii="Times New Roman" w:hAnsi="Times New Roman" w:cs="Times New Roman"/>
+          <w:sz w:val="24"/>
+          <w:szCs w:val="24"/>
+          <w:lang w:val="en-US"/>
+        </w:rPr>
+        <w:t>към</w:t>
+      </w:r>
+      <w:proofErr w:type="spellEnd"/>
+      <w:r>
+        <w:rPr>
+          <w:rFonts w:ascii="Times New Roman" w:hAnsi="Times New Roman" w:cs="Times New Roman"/>
+          <w:sz w:val="24"/>
+          <w:szCs w:val="24"/>
+          <w:lang w:val="en-US"/>
+        </w:rPr>
+        <w:t xml:space="preserve"> </w:t>
+      </w:r>
+      <w:proofErr w:type="spellStart"/>
+      <w:r>
+        <w:rPr>
+          <w:rFonts w:ascii="Times New Roman" w:hAnsi="Times New Roman" w:cs="Times New Roman"/>
+          <w:sz w:val="24"/>
+          <w:szCs w:val="24"/>
+          <w:lang w:val="en-US"/>
+        </w:rPr>
+        <w:t>големи</w:t>
+      </w:r>
+      <w:proofErr w:type="spellEnd"/>
+      <w:r>
+        <w:rPr>
+          <w:rFonts w:ascii="Times New Roman" w:hAnsi="Times New Roman" w:cs="Times New Roman"/>
+          <w:sz w:val="24"/>
+          <w:szCs w:val="24"/>
+          <w:lang w:val="en-US"/>
+        </w:rPr>
+        <w:t xml:space="preserve"> </w:t>
+      </w:r>
+      <w:proofErr w:type="spellStart"/>
+      <w:r>
+        <w:rPr>
+          <w:rFonts w:ascii="Times New Roman" w:hAnsi="Times New Roman" w:cs="Times New Roman"/>
+          <w:sz w:val="24"/>
+          <w:szCs w:val="24"/>
+          <w:lang w:val="en-US"/>
+        </w:rPr>
+        <w:t>корпорации</w:t>
+      </w:r>
+      <w:proofErr w:type="spellEnd"/>
+      <w:r>
+        <w:rPr>
+          <w:rFonts w:ascii="Times New Roman" w:hAnsi="Times New Roman" w:cs="Times New Roman"/>
+          <w:sz w:val="24"/>
+          <w:szCs w:val="24"/>
+          <w:lang w:val="en-US"/>
+        </w:rPr>
+        <w:t xml:space="preserve">, </w:t>
+      </w:r>
+      <w:r>
+        <w:rPr>
+          <w:rFonts w:ascii="Times New Roman" w:hAnsi="Times New Roman" w:cs="Times New Roman"/>
+          <w:sz w:val="24"/>
+          <w:szCs w:val="24"/>
+          <w:lang w:val="bg-BG"/>
+        </w:rPr>
+        <w:t xml:space="preserve">нуждаещи се от </w:t>
+      </w:r>
+      <w:proofErr w:type="spellStart"/>
+      <w:r>
+        <w:rPr>
+          <w:rFonts w:ascii="Times New Roman" w:hAnsi="Times New Roman" w:cs="Times New Roman"/>
+          <w:sz w:val="24"/>
+          <w:szCs w:val="24"/>
+          <w:lang w:val="en-US"/>
+        </w:rPr>
+        <w:t>голям</w:t>
+      </w:r>
+      <w:proofErr w:type="spellEnd"/>
+      <w:r>
+        <w:rPr>
+          <w:rFonts w:ascii="Times New Roman" w:hAnsi="Times New Roman" w:cs="Times New Roman"/>
+          <w:sz w:val="24"/>
+          <w:szCs w:val="24"/>
+          <w:lang w:val="en-US"/>
+        </w:rPr>
+        <w:t xml:space="preserve"> </w:t>
+      </w:r>
+      <w:proofErr w:type="spellStart"/>
+      <w:r>
+        <w:rPr>
+          <w:rFonts w:ascii="Times New Roman" w:hAnsi="Times New Roman" w:cs="Times New Roman"/>
+          <w:sz w:val="24"/>
+          <w:szCs w:val="24"/>
+          <w:lang w:val="en-US"/>
+        </w:rPr>
+        <w:t>авто</w:t>
+      </w:r>
+      <w:r>
+        <w:rPr>
+          <w:rFonts w:ascii="Times New Roman" w:hAnsi="Times New Roman" w:cs="Times New Roman"/>
+          <w:sz w:val="24"/>
+          <w:szCs w:val="24"/>
+          <w:lang w:val="en-US"/>
+        </w:rPr>
+        <w:t>пар</w:t>
+      </w:r>
+      <w:proofErr w:type="spellEnd"/>
+      <w:r>
+        <w:rPr>
+          <w:rFonts w:ascii="Times New Roman" w:hAnsi="Times New Roman" w:cs="Times New Roman"/>
+          <w:sz w:val="24"/>
+          <w:szCs w:val="24"/>
+          <w:lang w:val="bg-BG"/>
+        </w:rPr>
+        <w:t>к</w:t>
+      </w:r>
+      <w:r>
+        <w:rPr>
+          <w:rFonts w:ascii="Times New Roman" w:hAnsi="Times New Roman" w:cs="Times New Roman"/>
+          <w:sz w:val="24"/>
+          <w:szCs w:val="24"/>
+          <w:lang w:val="en-US"/>
+        </w:rPr>
+        <w:t>.</w:t>
+      </w:r>
+      <w:r>
+        <w:rPr>
+          <w:rFonts w:ascii="Times New Roman" w:hAnsi="Times New Roman" w:cs="Times New Roman"/>
+          <w:sz w:val="24"/>
+          <w:szCs w:val="24"/>
+          <w:lang w:val="bg-BG"/>
+        </w:rPr>
+        <w:t xml:space="preserve"> </w:t>
+      </w:r>
+      <w:r>
+        <w:rPr>
+          <w:rFonts w:ascii="Times New Roman" w:hAnsi="Times New Roman" w:cs="Times New Roman"/>
+          <w:sz w:val="24"/>
+          <w:szCs w:val="24"/>
+          <w:lang w:val="en-US"/>
+        </w:rPr>
+        <w:t xml:space="preserve">[7] </w:t>
+      </w:r>
+      <w:r>
+        <w:rPr>
+          <w:rFonts w:ascii="Times New Roman" w:hAnsi="Times New Roman" w:cs="Times New Roman"/>
+          <w:sz w:val="24"/>
+          <w:szCs w:val="24"/>
+          <w:lang w:val="bg-BG"/>
+        </w:rPr>
+        <w:t xml:space="preserve">Тези компании </w:t>
+      </w:r>
+      <w:proofErr w:type="spellStart"/>
+      <w:r>
+        <w:rPr>
+          <w:rFonts w:ascii="Times New Roman" w:hAnsi="Times New Roman" w:cs="Times New Roman"/>
+          <w:sz w:val="24"/>
+          <w:szCs w:val="24"/>
+          <w:lang w:val="en-US"/>
+        </w:rPr>
+        <w:t>обикновено</w:t>
+      </w:r>
+      <w:proofErr w:type="spellEnd"/>
+      <w:r>
+        <w:rPr>
+          <w:rFonts w:ascii="Times New Roman" w:hAnsi="Times New Roman" w:cs="Times New Roman"/>
+          <w:sz w:val="24"/>
+          <w:szCs w:val="24"/>
+          <w:lang w:val="en-US"/>
+        </w:rPr>
+        <w:t xml:space="preserve"> </w:t>
+      </w:r>
+      <w:proofErr w:type="spellStart"/>
+      <w:r>
+        <w:rPr>
+          <w:rFonts w:ascii="Times New Roman" w:hAnsi="Times New Roman" w:cs="Times New Roman"/>
+          <w:sz w:val="24"/>
+          <w:szCs w:val="24"/>
+          <w:lang w:val="en-US"/>
+        </w:rPr>
+        <w:t>предлага</w:t>
+      </w:r>
+      <w:proofErr w:type="spellEnd"/>
+      <w:r>
+        <w:rPr>
+          <w:rFonts w:ascii="Times New Roman" w:hAnsi="Times New Roman" w:cs="Times New Roman"/>
+          <w:sz w:val="24"/>
+          <w:szCs w:val="24"/>
+          <w:lang w:val="bg-BG"/>
+        </w:rPr>
+        <w:t>т</w:t>
+      </w:r>
+      <w:r>
+        <w:rPr>
+          <w:rFonts w:ascii="Times New Roman" w:hAnsi="Times New Roman" w:cs="Times New Roman"/>
+          <w:sz w:val="24"/>
+          <w:szCs w:val="24"/>
+          <w:lang w:val="en-US"/>
+        </w:rPr>
+        <w:t xml:space="preserve"> </w:t>
+      </w:r>
+      <w:proofErr w:type="spellStart"/>
+      <w:r>
+        <w:rPr>
+          <w:rFonts w:ascii="Times New Roman" w:hAnsi="Times New Roman" w:cs="Times New Roman"/>
+          <w:sz w:val="24"/>
+          <w:szCs w:val="24"/>
+          <w:lang w:val="en-US"/>
+        </w:rPr>
+        <w:t>услуги</w:t>
+      </w:r>
+      <w:proofErr w:type="spellEnd"/>
+      <w:r>
+        <w:rPr>
+          <w:rFonts w:ascii="Times New Roman" w:hAnsi="Times New Roman" w:cs="Times New Roman"/>
+          <w:sz w:val="24"/>
+          <w:szCs w:val="24"/>
+          <w:lang w:val="en-US"/>
+        </w:rPr>
+        <w:t xml:space="preserve"> </w:t>
+      </w:r>
+      <w:proofErr w:type="spellStart"/>
+      <w:r>
+        <w:rPr>
+          <w:rFonts w:ascii="Times New Roman" w:hAnsi="Times New Roman" w:cs="Times New Roman"/>
+          <w:sz w:val="24"/>
+          <w:szCs w:val="24"/>
+          <w:lang w:val="en-US"/>
+        </w:rPr>
+        <w:t>през</w:t>
+      </w:r>
+      <w:proofErr w:type="spellEnd"/>
+      <w:r>
+        <w:rPr>
+          <w:rFonts w:ascii="Times New Roman" w:hAnsi="Times New Roman" w:cs="Times New Roman"/>
+          <w:sz w:val="24"/>
+          <w:szCs w:val="24"/>
+          <w:lang w:val="en-US"/>
+        </w:rPr>
+        <w:t xml:space="preserve"> </w:t>
+      </w:r>
+      <w:proofErr w:type="spellStart"/>
+      <w:r>
+        <w:rPr>
+          <w:rFonts w:ascii="Times New Roman" w:hAnsi="Times New Roman" w:cs="Times New Roman"/>
+          <w:sz w:val="24"/>
+          <w:szCs w:val="24"/>
+          <w:lang w:val="en-US"/>
+        </w:rPr>
+        <w:t>целия</w:t>
+      </w:r>
+      <w:proofErr w:type="spellEnd"/>
+      <w:r>
+        <w:rPr>
+          <w:rFonts w:ascii="Times New Roman" w:hAnsi="Times New Roman" w:cs="Times New Roman"/>
+          <w:sz w:val="24"/>
+          <w:szCs w:val="24"/>
+          <w:lang w:val="en-US"/>
+        </w:rPr>
+        <w:t xml:space="preserve"> </w:t>
+      </w:r>
+      <w:proofErr w:type="spellStart"/>
+      <w:r>
+        <w:rPr>
+          <w:rFonts w:ascii="Times New Roman" w:hAnsi="Times New Roman" w:cs="Times New Roman"/>
+          <w:sz w:val="24"/>
+          <w:szCs w:val="24"/>
+          <w:lang w:val="en-US"/>
+        </w:rPr>
+        <w:t>жизнен</w:t>
+      </w:r>
+      <w:proofErr w:type="spellEnd"/>
+      <w:r>
+        <w:rPr>
+          <w:rFonts w:ascii="Times New Roman" w:hAnsi="Times New Roman" w:cs="Times New Roman"/>
+          <w:sz w:val="24"/>
+          <w:szCs w:val="24"/>
+          <w:lang w:val="en-US"/>
+        </w:rPr>
+        <w:t xml:space="preserve"> </w:t>
+      </w:r>
+      <w:proofErr w:type="spellStart"/>
+      <w:r>
+        <w:rPr>
+          <w:rFonts w:ascii="Times New Roman" w:hAnsi="Times New Roman" w:cs="Times New Roman"/>
+          <w:sz w:val="24"/>
+          <w:szCs w:val="24"/>
+          <w:lang w:val="en-US"/>
+        </w:rPr>
+        <w:t>цикъл</w:t>
+      </w:r>
+      <w:proofErr w:type="spellEnd"/>
+      <w:r>
+        <w:rPr>
+          <w:rFonts w:ascii="Times New Roman" w:hAnsi="Times New Roman" w:cs="Times New Roman"/>
+          <w:sz w:val="24"/>
+          <w:szCs w:val="24"/>
+          <w:lang w:val="en-US"/>
+        </w:rPr>
+        <w:t xml:space="preserve"> </w:t>
+      </w:r>
+      <w:proofErr w:type="spellStart"/>
+      <w:r>
+        <w:rPr>
+          <w:rFonts w:ascii="Times New Roman" w:hAnsi="Times New Roman" w:cs="Times New Roman"/>
+          <w:sz w:val="24"/>
+          <w:szCs w:val="24"/>
+          <w:lang w:val="en-US"/>
+        </w:rPr>
+        <w:t>на</w:t>
+      </w:r>
+      <w:proofErr w:type="spellEnd"/>
+      <w:r>
+        <w:rPr>
+          <w:rFonts w:ascii="Times New Roman" w:hAnsi="Times New Roman" w:cs="Times New Roman"/>
+          <w:sz w:val="24"/>
+          <w:szCs w:val="24"/>
+          <w:lang w:val="en-US"/>
+        </w:rPr>
+        <w:t xml:space="preserve"> </w:t>
+      </w:r>
+      <w:proofErr w:type="spellStart"/>
+      <w:r>
+        <w:rPr>
+          <w:rFonts w:ascii="Times New Roman" w:hAnsi="Times New Roman" w:cs="Times New Roman"/>
+          <w:sz w:val="24"/>
+          <w:szCs w:val="24"/>
+          <w:lang w:val="en-US"/>
+        </w:rPr>
+        <w:t>превозно</w:t>
+      </w:r>
+      <w:proofErr w:type="spellEnd"/>
+      <w:r>
+        <w:rPr>
+          <w:rFonts w:ascii="Times New Roman" w:hAnsi="Times New Roman" w:cs="Times New Roman"/>
+          <w:sz w:val="24"/>
+          <w:szCs w:val="24"/>
+          <w:lang w:val="en-US"/>
+        </w:rPr>
+        <w:t xml:space="preserve"> </w:t>
+      </w:r>
+      <w:proofErr w:type="spellStart"/>
+      <w:r>
+        <w:rPr>
+          <w:rFonts w:ascii="Times New Roman" w:hAnsi="Times New Roman" w:cs="Times New Roman"/>
+          <w:sz w:val="24"/>
+          <w:szCs w:val="24"/>
+          <w:lang w:val="en-US"/>
+        </w:rPr>
+        <w:t>средство</w:t>
+      </w:r>
+      <w:proofErr w:type="spellEnd"/>
+      <w:r>
+        <w:rPr>
+          <w:rFonts w:ascii="Times New Roman" w:hAnsi="Times New Roman" w:cs="Times New Roman"/>
+          <w:sz w:val="24"/>
+          <w:szCs w:val="24"/>
+          <w:lang w:val="en-US"/>
+        </w:rPr>
+        <w:t xml:space="preserve">, </w:t>
+      </w:r>
+      <w:proofErr w:type="spellStart"/>
+      <w:r>
+        <w:rPr>
+          <w:rFonts w:ascii="Times New Roman" w:hAnsi="Times New Roman" w:cs="Times New Roman"/>
+          <w:sz w:val="24"/>
+          <w:szCs w:val="24"/>
+          <w:lang w:val="en-US"/>
+        </w:rPr>
+        <w:t>вкл</w:t>
+      </w:r>
+      <w:r>
+        <w:rPr>
+          <w:rFonts w:ascii="Times New Roman" w:hAnsi="Times New Roman" w:cs="Times New Roman"/>
+          <w:sz w:val="24"/>
+          <w:szCs w:val="24"/>
+          <w:lang w:val="en-US"/>
+        </w:rPr>
+        <w:t>ючително</w:t>
+      </w:r>
+      <w:proofErr w:type="spellEnd"/>
+      <w:r>
+        <w:rPr>
+          <w:rFonts w:ascii="Times New Roman" w:hAnsi="Times New Roman" w:cs="Times New Roman"/>
+          <w:sz w:val="24"/>
+          <w:szCs w:val="24"/>
+          <w:lang w:val="en-US"/>
+        </w:rPr>
+        <w:t xml:space="preserve"> </w:t>
+      </w:r>
+      <w:proofErr w:type="spellStart"/>
+      <w:r>
+        <w:rPr>
+          <w:rFonts w:ascii="Times New Roman" w:hAnsi="Times New Roman" w:cs="Times New Roman"/>
+          <w:sz w:val="24"/>
+          <w:szCs w:val="24"/>
+          <w:lang w:val="en-US"/>
+        </w:rPr>
+        <w:t>покупка</w:t>
+      </w:r>
+      <w:proofErr w:type="spellEnd"/>
+      <w:r>
+        <w:rPr>
+          <w:rFonts w:ascii="Times New Roman" w:hAnsi="Times New Roman" w:cs="Times New Roman"/>
+          <w:sz w:val="24"/>
+          <w:szCs w:val="24"/>
+          <w:lang w:val="en-US"/>
+        </w:rPr>
+        <w:t xml:space="preserve">, </w:t>
+      </w:r>
+      <w:proofErr w:type="spellStart"/>
+      <w:r>
+        <w:rPr>
+          <w:rFonts w:ascii="Times New Roman" w:hAnsi="Times New Roman" w:cs="Times New Roman"/>
+          <w:sz w:val="24"/>
+          <w:szCs w:val="24"/>
+          <w:lang w:val="en-US"/>
+        </w:rPr>
+        <w:t>финансиране</w:t>
+      </w:r>
+      <w:proofErr w:type="spellEnd"/>
+      <w:r>
+        <w:rPr>
+          <w:rFonts w:ascii="Times New Roman" w:hAnsi="Times New Roman" w:cs="Times New Roman"/>
+          <w:sz w:val="24"/>
+          <w:szCs w:val="24"/>
+          <w:lang w:val="en-US"/>
+        </w:rPr>
+        <w:t xml:space="preserve">, </w:t>
+      </w:r>
+      <w:r>
+        <w:rPr>
+          <w:rFonts w:ascii="Times New Roman" w:hAnsi="Times New Roman" w:cs="Times New Roman"/>
+          <w:sz w:val="24"/>
+          <w:szCs w:val="24"/>
+          <w:lang w:val="bg-BG"/>
+        </w:rPr>
+        <w:t>поддръжка и управление</w:t>
+      </w:r>
+      <w:r>
+        <w:rPr>
+          <w:rFonts w:ascii="Times New Roman" w:hAnsi="Times New Roman" w:cs="Times New Roman"/>
+          <w:sz w:val="24"/>
+          <w:szCs w:val="24"/>
+          <w:lang w:val="en-US"/>
+        </w:rPr>
+        <w:t xml:space="preserve">, </w:t>
+      </w:r>
+      <w:proofErr w:type="spellStart"/>
+      <w:r>
+        <w:rPr>
+          <w:rFonts w:ascii="Times New Roman" w:hAnsi="Times New Roman" w:cs="Times New Roman"/>
+          <w:sz w:val="24"/>
+          <w:szCs w:val="24"/>
+          <w:lang w:val="en-US"/>
+        </w:rPr>
+        <w:t>както</w:t>
+      </w:r>
+      <w:proofErr w:type="spellEnd"/>
+      <w:r>
+        <w:rPr>
+          <w:rFonts w:ascii="Times New Roman" w:hAnsi="Times New Roman" w:cs="Times New Roman"/>
+          <w:sz w:val="24"/>
+          <w:szCs w:val="24"/>
+          <w:lang w:val="en-US"/>
+        </w:rPr>
+        <w:t xml:space="preserve"> и </w:t>
+      </w:r>
+      <w:proofErr w:type="spellStart"/>
+      <w:r>
+        <w:rPr>
+          <w:rFonts w:ascii="Times New Roman" w:hAnsi="Times New Roman" w:cs="Times New Roman"/>
+          <w:sz w:val="24"/>
+          <w:szCs w:val="24"/>
+          <w:lang w:val="en-US"/>
+        </w:rPr>
+        <w:t>препродажба</w:t>
+      </w:r>
+      <w:proofErr w:type="spellEnd"/>
+      <w:r>
+        <w:rPr>
+          <w:rFonts w:ascii="Times New Roman" w:hAnsi="Times New Roman" w:cs="Times New Roman"/>
+          <w:sz w:val="24"/>
+          <w:szCs w:val="24"/>
+          <w:lang w:val="en-US"/>
+        </w:rPr>
+        <w:t xml:space="preserve"> </w:t>
+      </w:r>
+      <w:proofErr w:type="spellStart"/>
+      <w:r>
+        <w:rPr>
+          <w:rFonts w:ascii="Times New Roman" w:hAnsi="Times New Roman" w:cs="Times New Roman"/>
+          <w:sz w:val="24"/>
+          <w:szCs w:val="24"/>
+          <w:lang w:val="en-US"/>
+        </w:rPr>
+        <w:t>на</w:t>
+      </w:r>
+      <w:proofErr w:type="spellEnd"/>
+      <w:r>
+        <w:rPr>
+          <w:rFonts w:ascii="Times New Roman" w:hAnsi="Times New Roman" w:cs="Times New Roman"/>
+          <w:sz w:val="24"/>
+          <w:szCs w:val="24"/>
+          <w:lang w:val="en-US"/>
+        </w:rPr>
+        <w:t xml:space="preserve"> </w:t>
+      </w:r>
+      <w:proofErr w:type="spellStart"/>
+      <w:r>
+        <w:rPr>
+          <w:rFonts w:ascii="Times New Roman" w:hAnsi="Times New Roman" w:cs="Times New Roman"/>
+          <w:sz w:val="24"/>
+          <w:szCs w:val="24"/>
+          <w:lang w:val="en-US"/>
+        </w:rPr>
+        <w:t>превозно</w:t>
+      </w:r>
+      <w:proofErr w:type="spellEnd"/>
+      <w:r>
+        <w:rPr>
+          <w:rFonts w:ascii="Times New Roman" w:hAnsi="Times New Roman" w:cs="Times New Roman"/>
+          <w:sz w:val="24"/>
+          <w:szCs w:val="24"/>
+          <w:lang w:val="en-US"/>
+        </w:rPr>
+        <w:t xml:space="preserve"> </w:t>
+      </w:r>
+      <w:proofErr w:type="spellStart"/>
+      <w:r>
+        <w:rPr>
+          <w:rFonts w:ascii="Times New Roman" w:hAnsi="Times New Roman" w:cs="Times New Roman"/>
+          <w:sz w:val="24"/>
+          <w:szCs w:val="24"/>
+          <w:lang w:val="en-US"/>
+        </w:rPr>
+        <w:t>средство</w:t>
+      </w:r>
+      <w:proofErr w:type="spellEnd"/>
+      <w:r>
+        <w:rPr>
+          <w:rFonts w:ascii="Times New Roman" w:hAnsi="Times New Roman" w:cs="Times New Roman"/>
+          <w:sz w:val="24"/>
+          <w:szCs w:val="24"/>
+          <w:lang w:val="en-US"/>
+        </w:rPr>
+        <w:t xml:space="preserve"> </w:t>
+      </w:r>
+      <w:proofErr w:type="spellStart"/>
+      <w:r>
+        <w:rPr>
+          <w:rFonts w:ascii="Times New Roman" w:hAnsi="Times New Roman" w:cs="Times New Roman"/>
+          <w:sz w:val="24"/>
+          <w:szCs w:val="24"/>
+          <w:lang w:val="en-US"/>
+        </w:rPr>
+        <w:t>при</w:t>
+      </w:r>
+      <w:proofErr w:type="spellEnd"/>
+      <w:r>
+        <w:rPr>
+          <w:rFonts w:ascii="Times New Roman" w:hAnsi="Times New Roman" w:cs="Times New Roman"/>
+          <w:sz w:val="24"/>
+          <w:szCs w:val="24"/>
+          <w:lang w:val="en-US"/>
+        </w:rPr>
+        <w:t xml:space="preserve"> </w:t>
+      </w:r>
+      <w:proofErr w:type="spellStart"/>
+      <w:r>
+        <w:rPr>
+          <w:rFonts w:ascii="Times New Roman" w:hAnsi="Times New Roman" w:cs="Times New Roman"/>
+          <w:sz w:val="24"/>
+          <w:szCs w:val="24"/>
+          <w:lang w:val="en-US"/>
+        </w:rPr>
+        <w:t>прекратяване</w:t>
+      </w:r>
+      <w:proofErr w:type="spellEnd"/>
+      <w:r>
+        <w:rPr>
+          <w:rFonts w:ascii="Times New Roman" w:hAnsi="Times New Roman" w:cs="Times New Roman"/>
+          <w:sz w:val="24"/>
+          <w:szCs w:val="24"/>
+          <w:lang w:val="en-US"/>
+        </w:rPr>
+        <w:t xml:space="preserve"> </w:t>
+      </w:r>
+      <w:proofErr w:type="spellStart"/>
+      <w:r>
+        <w:rPr>
+          <w:rFonts w:ascii="Times New Roman" w:hAnsi="Times New Roman" w:cs="Times New Roman"/>
+          <w:sz w:val="24"/>
+          <w:szCs w:val="24"/>
+          <w:lang w:val="en-US"/>
+        </w:rPr>
+        <w:t>на</w:t>
+      </w:r>
+      <w:proofErr w:type="spellEnd"/>
+      <w:r>
+        <w:rPr>
+          <w:rFonts w:ascii="Times New Roman" w:hAnsi="Times New Roman" w:cs="Times New Roman"/>
+          <w:sz w:val="24"/>
+          <w:szCs w:val="24"/>
+          <w:lang w:val="en-US"/>
+        </w:rPr>
+        <w:t xml:space="preserve"> </w:t>
+      </w:r>
+      <w:proofErr w:type="spellStart"/>
+      <w:r>
+        <w:rPr>
+          <w:rFonts w:ascii="Times New Roman" w:hAnsi="Times New Roman" w:cs="Times New Roman"/>
+          <w:sz w:val="24"/>
+          <w:szCs w:val="24"/>
+          <w:lang w:val="en-US"/>
+        </w:rPr>
+        <w:t>договора</w:t>
+      </w:r>
+      <w:proofErr w:type="spellEnd"/>
+      <w:r>
+        <w:rPr>
+          <w:rFonts w:ascii="Times New Roman" w:hAnsi="Times New Roman" w:cs="Times New Roman"/>
+          <w:sz w:val="24"/>
+          <w:szCs w:val="24"/>
+          <w:lang w:val="bg-BG"/>
+        </w:rPr>
+        <w:t xml:space="preserve"> </w:t>
+      </w:r>
+      <w:r>
+        <w:rPr>
+          <w:rFonts w:ascii="Times New Roman" w:hAnsi="Times New Roman" w:cs="Times New Roman"/>
+          <w:sz w:val="24"/>
+          <w:szCs w:val="24"/>
+          <w:lang w:val="en-US"/>
+        </w:rPr>
+        <w:t>[1</w:t>
+      </w:r>
+      <w:bookmarkStart w:id="0" w:name="_GoBack"/>
+      <w:bookmarkEnd w:id="0"/>
+      <w:r>
+        <w:rPr>
+          <w:rFonts w:ascii="Times New Roman" w:hAnsi="Times New Roman" w:cs="Times New Roman"/>
+          <w:sz w:val="24"/>
+          <w:szCs w:val="24"/>
+          <w:lang w:val="en-US"/>
+        </w:rPr>
+        <w:t>]</w:t>
+      </w:r>
+      <w:r>
+        <w:rPr>
+          <w:rFonts w:ascii="Times New Roman" w:hAnsi="Times New Roman" w:cs="Times New Roman"/>
+          <w:sz w:val="24"/>
+          <w:szCs w:val="24"/>
+          <w:lang w:val="bg-BG"/>
+        </w:rPr>
+        <w:t>.</w:t>
+      </w:r>
     </w:p>
     <w:p>
       <w:pPr>
@@ -12030,7 +13083,7 @@
 </file>
 
 <file path=customXml/itemProps1.xml><?xml version="1.0" encoding="utf-8"?>
-<ds:datastoreItem xmlns:ds="http://schemas.openxmlformats.org/officeDocument/2006/customXml" ds:itemID="{42221459-DD51-459A-9148-353F6E987AB3}">
+<ds:datastoreItem xmlns:ds="http://schemas.openxmlformats.org/officeDocument/2006/customXml" ds:itemID="{355C1D07-ECD1-4F07-9F65-8FB48D45FDE9}">
   <ds:schemaRefs>
     <ds:schemaRef ds:uri="http://schemas.openxmlformats.org/officeDocument/2006/bibliography"/>
   </ds:schemaRefs>

</xml_diff>

<commit_message>
Fixed order of sources
</commit_message>
<xml_diff>
--- a/Resources/Documentation.docx
+++ b/Resources/Documentation.docx
@@ -6010,16 +6010,6 @@
         </w:rPr>
         <w:t>]</w:t>
       </w:r>
-      <w:r>
-        <w:rPr>
-          <w:rFonts w:ascii="Times New Roman" w:hAnsi="Times New Roman" w:cs="Times New Roman"/>
-          <w:b/>
-          <w:sz w:val="24"/>
-          <w:szCs w:val="24"/>
-          <w:lang w:val="en-US"/>
-        </w:rPr>
-        <w:t>:</w:t>
-      </w:r>
     </w:p>
     <w:p>
       <w:pPr>
@@ -6389,7 +6379,7 @@
           <w:szCs w:val="24"/>
           <w:lang w:val="en-US"/>
         </w:rPr>
-        <w:t>]:</w:t>
+        <w:t>]</w:t>
       </w:r>
     </w:p>
     <w:p>
@@ -6818,7 +6808,47 @@
           <w:szCs w:val="24"/>
           <w:lang w:val="en-US"/>
         </w:rPr>
-        <w:t xml:space="preserve"> [7]</w:t>
+        <w:t xml:space="preserve"> </w:t>
+      </w:r>
+      <w:r>
+        <w:rPr>
+          <w:rFonts w:ascii="Times New Roman" w:hAnsi="Times New Roman" w:cs="Times New Roman"/>
+          <w:b/>
+          <w:sz w:val="24"/>
+          <w:szCs w:val="24"/>
+          <w:lang w:val="en-US"/>
+        </w:rPr>
+        <w:t>[1],</w:t>
+      </w:r>
+      <w:r>
+        <w:rPr>
+          <w:rFonts w:ascii="Times New Roman" w:hAnsi="Times New Roman" w:cs="Times New Roman"/>
+          <w:b/>
+          <w:sz w:val="24"/>
+          <w:szCs w:val="24"/>
+          <w:lang w:val="en-US"/>
+        </w:rPr>
+        <w:t>[</w:t>
+      </w:r>
+      <w:r>
+        <w:rPr>
+          <w:rFonts w:ascii="Times New Roman" w:hAnsi="Times New Roman" w:cs="Times New Roman"/>
+          <w:b/>
+          <w:sz w:val="24"/>
+          <w:szCs w:val="24"/>
+          <w:lang w:val="en-US"/>
+        </w:rPr>
+        <w:t>5</w:t>
+      </w:r>
+      <w:r>
+        <w:rPr>
+          <w:rFonts w:ascii="Times New Roman" w:hAnsi="Times New Roman" w:cs="Times New Roman"/>
+          <w:b/>
+          <w:sz w:val="24"/>
+          <w:szCs w:val="24"/>
+          <w:lang w:val="en-US"/>
+        </w:rPr>
+        <w:t>]</w:t>
       </w:r>
     </w:p>
     <w:p>
@@ -7173,7 +7203,25 @@
           <w:szCs w:val="24"/>
           <w:lang w:val="en-US"/>
         </w:rPr>
-        <w:t xml:space="preserve">[7] </w:t>
+        <w:t>[</w:t>
+      </w:r>
+      <w:r>
+        <w:rPr>
+          <w:rFonts w:ascii="Times New Roman" w:hAnsi="Times New Roman" w:cs="Times New Roman"/>
+          <w:sz w:val="24"/>
+          <w:szCs w:val="24"/>
+          <w:lang w:val="en-US"/>
+        </w:rPr>
+        <w:t>5</w:t>
+      </w:r>
+      <w:r>
+        <w:rPr>
+          <w:rFonts w:ascii="Times New Roman" w:hAnsi="Times New Roman" w:cs="Times New Roman"/>
+          <w:sz w:val="24"/>
+          <w:szCs w:val="24"/>
+          <w:lang w:val="en-US"/>
+        </w:rPr>
+        <w:t xml:space="preserve">] </w:t>
       </w:r>
       <w:r>
         <w:rPr>
@@ -7667,942 +7715,924 @@
           <w:szCs w:val="24"/>
           <w:lang w:val="en-US"/>
         </w:rPr>
-        <w:t>[1</w:t>
+        <w:t>[1]</w:t>
+      </w:r>
+      <w:r>
+        <w:rPr>
+          <w:rFonts w:ascii="Times New Roman" w:hAnsi="Times New Roman" w:cs="Times New Roman"/>
+          <w:sz w:val="24"/>
+          <w:szCs w:val="24"/>
+          <w:lang w:val="bg-BG"/>
+        </w:rPr>
+        <w:t>.</w:t>
+      </w:r>
+    </w:p>
+    <w:p>
+      <w:pPr>
+        <w:jc w:val="both"/>
+        <w:rPr>
+          <w:rFonts w:ascii="Times New Roman" w:hAnsi="Times New Roman" w:cs="Times New Roman"/>
+          <w:b/>
+          <w:sz w:val="24"/>
+          <w:szCs w:val="24"/>
+          <w:lang w:val="en-US"/>
+        </w:rPr>
+      </w:pPr>
+      <w:r>
+        <w:rPr>
+          <w:rFonts w:ascii="Times New Roman" w:hAnsi="Times New Roman" w:cs="Times New Roman"/>
+          <w:b/>
+          <w:sz w:val="24"/>
+          <w:szCs w:val="24"/>
+          <w:lang w:val="en-US"/>
+        </w:rPr>
+        <w:t>2.1.3</w:t>
+      </w:r>
+      <w:r>
+        <w:rPr>
+          <w:rFonts w:ascii="Times New Roman" w:hAnsi="Times New Roman" w:cs="Times New Roman"/>
+          <w:b/>
+          <w:sz w:val="24"/>
+          <w:szCs w:val="24"/>
+          <w:lang w:val="en-US"/>
+        </w:rPr>
+        <w:t xml:space="preserve">. </w:t>
+      </w:r>
+      <w:proofErr w:type="spellStart"/>
+      <w:r>
+        <w:rPr>
+          <w:rFonts w:ascii="Times New Roman" w:hAnsi="Times New Roman" w:cs="Times New Roman"/>
+          <w:b/>
+          <w:sz w:val="24"/>
+          <w:szCs w:val="24"/>
+          <w:lang w:val="bg-BG"/>
+        </w:rPr>
+        <w:t>Телематика</w:t>
+      </w:r>
+      <w:proofErr w:type="spellEnd"/>
+      <w:r>
+        <w:rPr>
+          <w:rFonts w:ascii="Times New Roman" w:hAnsi="Times New Roman" w:cs="Times New Roman"/>
+          <w:b/>
+          <w:sz w:val="24"/>
+          <w:szCs w:val="24"/>
+          <w:lang w:val="en-US"/>
+        </w:rPr>
+        <w:t xml:space="preserve"> [6</w:t>
+      </w:r>
+      <w:r>
+        <w:rPr>
+          <w:rFonts w:ascii="Times New Roman" w:hAnsi="Times New Roman" w:cs="Times New Roman"/>
+          <w:b/>
+          <w:sz w:val="24"/>
+          <w:szCs w:val="24"/>
+          <w:lang w:val="en-US"/>
+        </w:rPr>
+        <w:t>]</w:t>
+      </w:r>
+    </w:p>
+    <w:p>
+      <w:pPr>
+        <w:jc w:val="both"/>
+        <w:rPr>
+          <w:rFonts w:ascii="Times New Roman" w:hAnsi="Times New Roman" w:cs="Times New Roman"/>
+          <w:sz w:val="24"/>
+          <w:szCs w:val="24"/>
+          <w:lang w:val="en-US"/>
+        </w:rPr>
+      </w:pPr>
+      <w:proofErr w:type="spellStart"/>
+      <w:r>
+        <w:rPr>
+          <w:rFonts w:ascii="Times New Roman" w:hAnsi="Times New Roman" w:cs="Times New Roman"/>
+          <w:sz w:val="24"/>
+          <w:szCs w:val="24"/>
+          <w:lang w:val="en-US"/>
+        </w:rPr>
+        <w:t>Телематиката</w:t>
+      </w:r>
+      <w:proofErr w:type="spellEnd"/>
+      <w:r>
+        <w:rPr>
+          <w:rFonts w:ascii="Times New Roman" w:hAnsi="Times New Roman" w:cs="Times New Roman"/>
+          <w:sz w:val="24"/>
+          <w:szCs w:val="24"/>
+          <w:lang w:val="en-US"/>
+        </w:rPr>
+        <w:t xml:space="preserve"> е </w:t>
+      </w:r>
+      <w:proofErr w:type="spellStart"/>
+      <w:r>
+        <w:rPr>
+          <w:rFonts w:ascii="Times New Roman" w:hAnsi="Times New Roman" w:cs="Times New Roman"/>
+          <w:sz w:val="24"/>
+          <w:szCs w:val="24"/>
+          <w:lang w:val="en-US"/>
+        </w:rPr>
+        <w:t>термин</w:t>
+      </w:r>
+      <w:proofErr w:type="spellEnd"/>
+      <w:r>
+        <w:rPr>
+          <w:rFonts w:ascii="Times New Roman" w:hAnsi="Times New Roman" w:cs="Times New Roman"/>
+          <w:sz w:val="24"/>
+          <w:szCs w:val="24"/>
+          <w:lang w:val="en-US"/>
+        </w:rPr>
+        <w:t xml:space="preserve">, </w:t>
+      </w:r>
+      <w:proofErr w:type="spellStart"/>
+      <w:r>
+        <w:rPr>
+          <w:rFonts w:ascii="Times New Roman" w:hAnsi="Times New Roman" w:cs="Times New Roman"/>
+          <w:sz w:val="24"/>
+          <w:szCs w:val="24"/>
+          <w:lang w:val="en-US"/>
+        </w:rPr>
+        <w:t>който</w:t>
+      </w:r>
+      <w:proofErr w:type="spellEnd"/>
+      <w:r>
+        <w:rPr>
+          <w:rFonts w:ascii="Times New Roman" w:hAnsi="Times New Roman" w:cs="Times New Roman"/>
+          <w:sz w:val="24"/>
+          <w:szCs w:val="24"/>
+          <w:lang w:val="en-US"/>
+        </w:rPr>
+        <w:t xml:space="preserve"> </w:t>
+      </w:r>
+      <w:proofErr w:type="spellStart"/>
+      <w:r>
+        <w:rPr>
+          <w:rFonts w:ascii="Times New Roman" w:hAnsi="Times New Roman" w:cs="Times New Roman"/>
+          <w:sz w:val="24"/>
+          <w:szCs w:val="24"/>
+          <w:lang w:val="en-US"/>
+        </w:rPr>
+        <w:t>съчетава</w:t>
+      </w:r>
+      <w:proofErr w:type="spellEnd"/>
+      <w:r>
+        <w:rPr>
+          <w:rFonts w:ascii="Times New Roman" w:hAnsi="Times New Roman" w:cs="Times New Roman"/>
+          <w:sz w:val="24"/>
+          <w:szCs w:val="24"/>
+          <w:lang w:val="en-US"/>
+        </w:rPr>
+        <w:t xml:space="preserve"> </w:t>
+      </w:r>
+      <w:proofErr w:type="spellStart"/>
+      <w:r>
+        <w:rPr>
+          <w:rFonts w:ascii="Times New Roman" w:hAnsi="Times New Roman" w:cs="Times New Roman"/>
+          <w:sz w:val="24"/>
+          <w:szCs w:val="24"/>
+          <w:lang w:val="en-US"/>
+        </w:rPr>
+        <w:t>думите</w:t>
+      </w:r>
+      <w:proofErr w:type="spellEnd"/>
+      <w:r>
+        <w:rPr>
+          <w:rFonts w:ascii="Times New Roman" w:hAnsi="Times New Roman" w:cs="Times New Roman"/>
+          <w:sz w:val="24"/>
+          <w:szCs w:val="24"/>
+          <w:lang w:val="en-US"/>
+        </w:rPr>
+        <w:t xml:space="preserve"> „</w:t>
+      </w:r>
+      <w:proofErr w:type="spellStart"/>
+      <w:r>
+        <w:rPr>
+          <w:rFonts w:ascii="Times New Roman" w:hAnsi="Times New Roman" w:cs="Times New Roman"/>
+          <w:sz w:val="24"/>
+          <w:szCs w:val="24"/>
+          <w:lang w:val="en-US"/>
+        </w:rPr>
+        <w:t>телекомуникации</w:t>
+      </w:r>
+      <w:proofErr w:type="spellEnd"/>
+      <w:proofErr w:type="gramStart"/>
+      <w:r>
+        <w:rPr>
+          <w:rFonts w:ascii="Times New Roman" w:hAnsi="Times New Roman" w:cs="Times New Roman"/>
+          <w:sz w:val="24"/>
+          <w:szCs w:val="24"/>
+          <w:lang w:val="en-US"/>
+        </w:rPr>
+        <w:t>“ и</w:t>
+      </w:r>
+      <w:proofErr w:type="gramEnd"/>
+      <w:r>
+        <w:rPr>
+          <w:rFonts w:ascii="Times New Roman" w:hAnsi="Times New Roman" w:cs="Times New Roman"/>
+          <w:sz w:val="24"/>
+          <w:szCs w:val="24"/>
+          <w:lang w:val="en-US"/>
+        </w:rPr>
+        <w:t xml:space="preserve"> „</w:t>
+      </w:r>
+      <w:proofErr w:type="spellStart"/>
+      <w:r>
+        <w:rPr>
+          <w:rFonts w:ascii="Times New Roman" w:hAnsi="Times New Roman" w:cs="Times New Roman"/>
+          <w:sz w:val="24"/>
+          <w:szCs w:val="24"/>
+          <w:lang w:val="en-US"/>
+        </w:rPr>
+        <w:t>информатика</w:t>
+      </w:r>
+      <w:proofErr w:type="spellEnd"/>
+      <w:r>
+        <w:rPr>
+          <w:rFonts w:ascii="Times New Roman" w:hAnsi="Times New Roman" w:cs="Times New Roman"/>
+          <w:sz w:val="24"/>
+          <w:szCs w:val="24"/>
+          <w:lang w:val="en-US"/>
+        </w:rPr>
+        <w:t>“.</w:t>
+      </w:r>
+      <w:r>
+        <w:rPr>
+          <w:rFonts w:ascii="Times New Roman" w:hAnsi="Times New Roman" w:cs="Times New Roman"/>
+          <w:sz w:val="24"/>
+          <w:szCs w:val="24"/>
+          <w:lang w:val="en-US"/>
+        </w:rPr>
+        <w:t xml:space="preserve"> </w:t>
+      </w:r>
+      <w:r>
+        <w:rPr>
+          <w:rFonts w:ascii="Times New Roman" w:hAnsi="Times New Roman" w:cs="Times New Roman"/>
+          <w:sz w:val="24"/>
+          <w:szCs w:val="24"/>
+          <w:lang w:val="bg-BG"/>
+        </w:rPr>
+        <w:t>Той</w:t>
+      </w:r>
+      <w:r>
+        <w:rPr>
+          <w:rFonts w:ascii="Times New Roman" w:hAnsi="Times New Roman" w:cs="Times New Roman"/>
+          <w:sz w:val="24"/>
+          <w:szCs w:val="24"/>
+          <w:lang w:val="en-US"/>
+        </w:rPr>
+        <w:t xml:space="preserve"> </w:t>
+      </w:r>
+      <w:proofErr w:type="spellStart"/>
+      <w:r>
+        <w:rPr>
+          <w:rFonts w:ascii="Times New Roman" w:hAnsi="Times New Roman" w:cs="Times New Roman"/>
+          <w:sz w:val="24"/>
+          <w:szCs w:val="24"/>
+          <w:lang w:val="en-US"/>
+        </w:rPr>
+        <w:t>описва</w:t>
+      </w:r>
+      <w:proofErr w:type="spellEnd"/>
+      <w:r>
+        <w:rPr>
+          <w:rFonts w:ascii="Times New Roman" w:hAnsi="Times New Roman" w:cs="Times New Roman"/>
+          <w:sz w:val="24"/>
+          <w:szCs w:val="24"/>
+          <w:lang w:val="en-US"/>
+        </w:rPr>
+        <w:t xml:space="preserve"> </w:t>
+      </w:r>
+      <w:proofErr w:type="spellStart"/>
+      <w:r>
+        <w:rPr>
+          <w:rFonts w:ascii="Times New Roman" w:hAnsi="Times New Roman" w:cs="Times New Roman"/>
+          <w:sz w:val="24"/>
+          <w:szCs w:val="24"/>
+          <w:lang w:val="en-US"/>
+        </w:rPr>
+        <w:t>широко</w:t>
+      </w:r>
+      <w:proofErr w:type="spellEnd"/>
+      <w:r>
+        <w:rPr>
+          <w:rFonts w:ascii="Times New Roman" w:hAnsi="Times New Roman" w:cs="Times New Roman"/>
+          <w:sz w:val="24"/>
+          <w:szCs w:val="24"/>
+          <w:lang w:val="bg-BG"/>
+        </w:rPr>
+        <w:t xml:space="preserve">то </w:t>
+      </w:r>
+      <w:proofErr w:type="spellStart"/>
+      <w:r>
+        <w:rPr>
+          <w:rFonts w:ascii="Times New Roman" w:hAnsi="Times New Roman" w:cs="Times New Roman"/>
+          <w:sz w:val="24"/>
+          <w:szCs w:val="24"/>
+          <w:lang w:val="en-US"/>
+        </w:rPr>
+        <w:t>използване</w:t>
+      </w:r>
+      <w:proofErr w:type="spellEnd"/>
+      <w:r>
+        <w:rPr>
+          <w:rFonts w:ascii="Times New Roman" w:hAnsi="Times New Roman" w:cs="Times New Roman"/>
+          <w:sz w:val="24"/>
+          <w:szCs w:val="24"/>
+          <w:lang w:val="en-US"/>
+        </w:rPr>
+        <w:t xml:space="preserve"> </w:t>
+      </w:r>
+      <w:proofErr w:type="spellStart"/>
+      <w:r>
+        <w:rPr>
+          <w:rFonts w:ascii="Times New Roman" w:hAnsi="Times New Roman" w:cs="Times New Roman"/>
+          <w:sz w:val="24"/>
+          <w:szCs w:val="24"/>
+          <w:lang w:val="en-US"/>
+        </w:rPr>
+        <w:t>на</w:t>
+      </w:r>
+      <w:proofErr w:type="spellEnd"/>
+      <w:r>
+        <w:rPr>
+          <w:rFonts w:ascii="Times New Roman" w:hAnsi="Times New Roman" w:cs="Times New Roman"/>
+          <w:sz w:val="24"/>
+          <w:szCs w:val="24"/>
+          <w:lang w:val="en-US"/>
+        </w:rPr>
+        <w:t xml:space="preserve"> </w:t>
+      </w:r>
+      <w:proofErr w:type="spellStart"/>
+      <w:r>
+        <w:rPr>
+          <w:rFonts w:ascii="Times New Roman" w:hAnsi="Times New Roman" w:cs="Times New Roman"/>
+          <w:sz w:val="24"/>
+          <w:szCs w:val="24"/>
+          <w:lang w:val="en-US"/>
+        </w:rPr>
+        <w:t>комуникационни</w:t>
+      </w:r>
+      <w:proofErr w:type="spellEnd"/>
+      <w:r>
+        <w:rPr>
+          <w:rFonts w:ascii="Times New Roman" w:hAnsi="Times New Roman" w:cs="Times New Roman"/>
+          <w:sz w:val="24"/>
+          <w:szCs w:val="24"/>
+          <w:lang w:val="en-US"/>
+        </w:rPr>
+        <w:t xml:space="preserve"> и </w:t>
+      </w:r>
+      <w:proofErr w:type="spellStart"/>
+      <w:r>
+        <w:rPr>
+          <w:rFonts w:ascii="Times New Roman" w:hAnsi="Times New Roman" w:cs="Times New Roman"/>
+          <w:sz w:val="24"/>
+          <w:szCs w:val="24"/>
+          <w:lang w:val="en-US"/>
+        </w:rPr>
+        <w:t>информационни</w:t>
+      </w:r>
+      <w:proofErr w:type="spellEnd"/>
+      <w:r>
+        <w:rPr>
+          <w:rFonts w:ascii="Times New Roman" w:hAnsi="Times New Roman" w:cs="Times New Roman"/>
+          <w:sz w:val="24"/>
+          <w:szCs w:val="24"/>
+          <w:lang w:val="en-US"/>
+        </w:rPr>
+        <w:t xml:space="preserve"> </w:t>
+      </w:r>
+      <w:proofErr w:type="spellStart"/>
+      <w:r>
+        <w:rPr>
+          <w:rFonts w:ascii="Times New Roman" w:hAnsi="Times New Roman" w:cs="Times New Roman"/>
+          <w:sz w:val="24"/>
+          <w:szCs w:val="24"/>
+          <w:lang w:val="en-US"/>
+        </w:rPr>
+        <w:t>технологии</w:t>
+      </w:r>
+      <w:proofErr w:type="spellEnd"/>
+      <w:r>
+        <w:rPr>
+          <w:rFonts w:ascii="Times New Roman" w:hAnsi="Times New Roman" w:cs="Times New Roman"/>
+          <w:sz w:val="24"/>
+          <w:szCs w:val="24"/>
+          <w:lang w:val="en-US"/>
+        </w:rPr>
+        <w:t xml:space="preserve"> </w:t>
+      </w:r>
+      <w:proofErr w:type="spellStart"/>
+      <w:r>
+        <w:rPr>
+          <w:rFonts w:ascii="Times New Roman" w:hAnsi="Times New Roman" w:cs="Times New Roman"/>
+          <w:sz w:val="24"/>
+          <w:szCs w:val="24"/>
+          <w:lang w:val="en-US"/>
+        </w:rPr>
+        <w:t>за</w:t>
+      </w:r>
+      <w:proofErr w:type="spellEnd"/>
+      <w:r>
+        <w:rPr>
+          <w:rFonts w:ascii="Times New Roman" w:hAnsi="Times New Roman" w:cs="Times New Roman"/>
+          <w:sz w:val="24"/>
+          <w:szCs w:val="24"/>
+          <w:lang w:val="en-US"/>
+        </w:rPr>
+        <w:t xml:space="preserve"> </w:t>
+      </w:r>
+      <w:proofErr w:type="spellStart"/>
+      <w:r>
+        <w:rPr>
+          <w:rFonts w:ascii="Times New Roman" w:hAnsi="Times New Roman" w:cs="Times New Roman"/>
+          <w:sz w:val="24"/>
+          <w:szCs w:val="24"/>
+          <w:lang w:val="en-US"/>
+        </w:rPr>
+        <w:t>предаване</w:t>
+      </w:r>
+      <w:proofErr w:type="spellEnd"/>
+      <w:r>
+        <w:rPr>
+          <w:rFonts w:ascii="Times New Roman" w:hAnsi="Times New Roman" w:cs="Times New Roman"/>
+          <w:sz w:val="24"/>
+          <w:szCs w:val="24"/>
+          <w:lang w:val="en-US"/>
+        </w:rPr>
+        <w:t xml:space="preserve">, </w:t>
+      </w:r>
+      <w:proofErr w:type="spellStart"/>
+      <w:r>
+        <w:rPr>
+          <w:rFonts w:ascii="Times New Roman" w:hAnsi="Times New Roman" w:cs="Times New Roman"/>
+          <w:sz w:val="24"/>
+          <w:szCs w:val="24"/>
+          <w:lang w:val="en-US"/>
+        </w:rPr>
+        <w:t>съхраняване</w:t>
+      </w:r>
+      <w:proofErr w:type="spellEnd"/>
+      <w:r>
+        <w:rPr>
+          <w:rFonts w:ascii="Times New Roman" w:hAnsi="Times New Roman" w:cs="Times New Roman"/>
+          <w:sz w:val="24"/>
+          <w:szCs w:val="24"/>
+          <w:lang w:val="en-US"/>
+        </w:rPr>
+        <w:t xml:space="preserve"> и </w:t>
+      </w:r>
+      <w:proofErr w:type="spellStart"/>
+      <w:r>
+        <w:rPr>
+          <w:rFonts w:ascii="Times New Roman" w:hAnsi="Times New Roman" w:cs="Times New Roman"/>
+          <w:sz w:val="24"/>
+          <w:szCs w:val="24"/>
+          <w:lang w:val="en-US"/>
+        </w:rPr>
+        <w:t>получаване</w:t>
+      </w:r>
+      <w:proofErr w:type="spellEnd"/>
+      <w:r>
+        <w:rPr>
+          <w:rFonts w:ascii="Times New Roman" w:hAnsi="Times New Roman" w:cs="Times New Roman"/>
+          <w:sz w:val="24"/>
+          <w:szCs w:val="24"/>
+          <w:lang w:val="en-US"/>
+        </w:rPr>
+        <w:t xml:space="preserve"> </w:t>
+      </w:r>
+      <w:proofErr w:type="spellStart"/>
+      <w:r>
+        <w:rPr>
+          <w:rFonts w:ascii="Times New Roman" w:hAnsi="Times New Roman" w:cs="Times New Roman"/>
+          <w:sz w:val="24"/>
+          <w:szCs w:val="24"/>
+          <w:lang w:val="en-US"/>
+        </w:rPr>
+        <w:t>на</w:t>
+      </w:r>
+      <w:proofErr w:type="spellEnd"/>
+      <w:r>
+        <w:rPr>
+          <w:rFonts w:ascii="Times New Roman" w:hAnsi="Times New Roman" w:cs="Times New Roman"/>
+          <w:sz w:val="24"/>
+          <w:szCs w:val="24"/>
+          <w:lang w:val="en-US"/>
+        </w:rPr>
+        <w:t xml:space="preserve"> </w:t>
+      </w:r>
+      <w:proofErr w:type="spellStart"/>
+      <w:r>
+        <w:rPr>
+          <w:rFonts w:ascii="Times New Roman" w:hAnsi="Times New Roman" w:cs="Times New Roman"/>
+          <w:sz w:val="24"/>
+          <w:szCs w:val="24"/>
+          <w:lang w:val="en-US"/>
+        </w:rPr>
+        <w:t>информация</w:t>
+      </w:r>
+      <w:proofErr w:type="spellEnd"/>
+      <w:r>
+        <w:rPr>
+          <w:rFonts w:ascii="Times New Roman" w:hAnsi="Times New Roman" w:cs="Times New Roman"/>
+          <w:sz w:val="24"/>
+          <w:szCs w:val="24"/>
+          <w:lang w:val="en-US"/>
+        </w:rPr>
+        <w:t xml:space="preserve"> </w:t>
+      </w:r>
+      <w:proofErr w:type="spellStart"/>
+      <w:r>
+        <w:rPr>
+          <w:rFonts w:ascii="Times New Roman" w:hAnsi="Times New Roman" w:cs="Times New Roman"/>
+          <w:sz w:val="24"/>
+          <w:szCs w:val="24"/>
+          <w:lang w:val="en-US"/>
+        </w:rPr>
+        <w:t>от</w:t>
+      </w:r>
+      <w:proofErr w:type="spellEnd"/>
+      <w:r>
+        <w:rPr>
+          <w:rFonts w:ascii="Times New Roman" w:hAnsi="Times New Roman" w:cs="Times New Roman"/>
+          <w:sz w:val="24"/>
+          <w:szCs w:val="24"/>
+          <w:lang w:val="en-US"/>
+        </w:rPr>
+        <w:t xml:space="preserve"> </w:t>
+      </w:r>
+      <w:proofErr w:type="spellStart"/>
+      <w:r>
+        <w:rPr>
+          <w:rFonts w:ascii="Times New Roman" w:hAnsi="Times New Roman" w:cs="Times New Roman"/>
+          <w:sz w:val="24"/>
+          <w:szCs w:val="24"/>
+          <w:lang w:val="en-US"/>
+        </w:rPr>
+        <w:t>телекомуникационни</w:t>
+      </w:r>
+      <w:proofErr w:type="spellEnd"/>
+      <w:r>
+        <w:rPr>
+          <w:rFonts w:ascii="Times New Roman" w:hAnsi="Times New Roman" w:cs="Times New Roman"/>
+          <w:sz w:val="24"/>
+          <w:szCs w:val="24"/>
+          <w:lang w:val="en-US"/>
+        </w:rPr>
+        <w:t xml:space="preserve"> </w:t>
+      </w:r>
+      <w:proofErr w:type="spellStart"/>
+      <w:r>
+        <w:rPr>
+          <w:rFonts w:ascii="Times New Roman" w:hAnsi="Times New Roman" w:cs="Times New Roman"/>
+          <w:sz w:val="24"/>
+          <w:szCs w:val="24"/>
+          <w:lang w:val="en-US"/>
+        </w:rPr>
+        <w:t>устройства</w:t>
+      </w:r>
+      <w:proofErr w:type="spellEnd"/>
+      <w:r>
+        <w:rPr>
+          <w:rFonts w:ascii="Times New Roman" w:hAnsi="Times New Roman" w:cs="Times New Roman"/>
+          <w:sz w:val="24"/>
+          <w:szCs w:val="24"/>
+          <w:lang w:val="en-US"/>
+        </w:rPr>
+        <w:t xml:space="preserve"> </w:t>
+      </w:r>
+      <w:proofErr w:type="spellStart"/>
+      <w:r>
+        <w:rPr>
+          <w:rFonts w:ascii="Times New Roman" w:hAnsi="Times New Roman" w:cs="Times New Roman"/>
+          <w:sz w:val="24"/>
+          <w:szCs w:val="24"/>
+          <w:lang w:val="en-US"/>
+        </w:rPr>
+        <w:t>до</w:t>
+      </w:r>
+      <w:proofErr w:type="spellEnd"/>
+      <w:r>
+        <w:rPr>
+          <w:rFonts w:ascii="Times New Roman" w:hAnsi="Times New Roman" w:cs="Times New Roman"/>
+          <w:sz w:val="24"/>
+          <w:szCs w:val="24"/>
+          <w:lang w:val="en-US"/>
+        </w:rPr>
+        <w:t xml:space="preserve"> </w:t>
+      </w:r>
+      <w:proofErr w:type="spellStart"/>
+      <w:r>
+        <w:rPr>
+          <w:rFonts w:ascii="Times New Roman" w:hAnsi="Times New Roman" w:cs="Times New Roman"/>
+          <w:sz w:val="24"/>
+          <w:szCs w:val="24"/>
+          <w:lang w:val="en-US"/>
+        </w:rPr>
+        <w:t>отдалечени</w:t>
+      </w:r>
+      <w:proofErr w:type="spellEnd"/>
+      <w:r>
+        <w:rPr>
+          <w:rFonts w:ascii="Times New Roman" w:hAnsi="Times New Roman" w:cs="Times New Roman"/>
+          <w:sz w:val="24"/>
+          <w:szCs w:val="24"/>
+          <w:lang w:val="en-US"/>
+        </w:rPr>
+        <w:t xml:space="preserve"> </w:t>
+      </w:r>
+      <w:proofErr w:type="spellStart"/>
+      <w:r>
+        <w:rPr>
+          <w:rFonts w:ascii="Times New Roman" w:hAnsi="Times New Roman" w:cs="Times New Roman"/>
+          <w:sz w:val="24"/>
+          <w:szCs w:val="24"/>
+          <w:lang w:val="en-US"/>
+        </w:rPr>
+        <w:t>обекти</w:t>
+      </w:r>
+      <w:proofErr w:type="spellEnd"/>
+      <w:r>
+        <w:rPr>
+          <w:rFonts w:ascii="Times New Roman" w:hAnsi="Times New Roman" w:cs="Times New Roman"/>
+          <w:sz w:val="24"/>
+          <w:szCs w:val="24"/>
+          <w:lang w:val="en-US"/>
+        </w:rPr>
+        <w:t xml:space="preserve"> </w:t>
+      </w:r>
+      <w:proofErr w:type="spellStart"/>
+      <w:r>
+        <w:rPr>
+          <w:rFonts w:ascii="Times New Roman" w:hAnsi="Times New Roman" w:cs="Times New Roman"/>
+          <w:sz w:val="24"/>
+          <w:szCs w:val="24"/>
+          <w:lang w:val="en-US"/>
+        </w:rPr>
+        <w:t>през</w:t>
+      </w:r>
+      <w:proofErr w:type="spellEnd"/>
+      <w:r>
+        <w:rPr>
+          <w:rFonts w:ascii="Times New Roman" w:hAnsi="Times New Roman" w:cs="Times New Roman"/>
+          <w:sz w:val="24"/>
+          <w:szCs w:val="24"/>
+          <w:lang w:val="en-US"/>
+        </w:rPr>
+        <w:t xml:space="preserve"> </w:t>
+      </w:r>
+      <w:proofErr w:type="spellStart"/>
+      <w:r>
+        <w:rPr>
+          <w:rFonts w:ascii="Times New Roman" w:hAnsi="Times New Roman" w:cs="Times New Roman"/>
+          <w:sz w:val="24"/>
+          <w:szCs w:val="24"/>
+          <w:lang w:val="en-US"/>
+        </w:rPr>
+        <w:t>мрежа</w:t>
+      </w:r>
+      <w:proofErr w:type="spellEnd"/>
+      <w:r>
+        <w:rPr>
+          <w:rFonts w:ascii="Times New Roman" w:hAnsi="Times New Roman" w:cs="Times New Roman"/>
+          <w:sz w:val="24"/>
+          <w:szCs w:val="24"/>
+          <w:lang w:val="bg-BG"/>
+        </w:rPr>
+        <w:t>та</w:t>
+      </w:r>
+      <w:r>
+        <w:rPr>
+          <w:rFonts w:ascii="Times New Roman" w:hAnsi="Times New Roman" w:cs="Times New Roman"/>
+          <w:sz w:val="24"/>
+          <w:szCs w:val="24"/>
+          <w:lang w:val="en-US"/>
+        </w:rPr>
+        <w:t>.</w:t>
+      </w:r>
+    </w:p>
+    <w:p>
+      <w:pPr>
+        <w:jc w:val="both"/>
+        <w:rPr>
+          <w:rFonts w:ascii="Times New Roman" w:hAnsi="Times New Roman" w:cs="Times New Roman"/>
+          <w:b/>
+          <w:sz w:val="24"/>
+          <w:szCs w:val="24"/>
+          <w:lang w:val="en-US"/>
+        </w:rPr>
+      </w:pPr>
+      <w:r>
+        <w:rPr>
+          <w:rFonts w:ascii="Times New Roman" w:hAnsi="Times New Roman" w:cs="Times New Roman"/>
+          <w:b/>
+          <w:sz w:val="24"/>
+          <w:szCs w:val="24"/>
+          <w:lang w:val="en-US"/>
+        </w:rPr>
+        <w:t>2.1.4</w:t>
+      </w:r>
+      <w:r>
+        <w:rPr>
+          <w:rFonts w:ascii="Times New Roman" w:hAnsi="Times New Roman" w:cs="Times New Roman"/>
+          <w:b/>
+          <w:sz w:val="24"/>
+          <w:szCs w:val="24"/>
+          <w:lang w:val="en-US"/>
+        </w:rPr>
+        <w:t xml:space="preserve">. </w:t>
+      </w:r>
+      <w:r>
+        <w:rPr>
+          <w:rFonts w:ascii="Times New Roman" w:hAnsi="Times New Roman" w:cs="Times New Roman"/>
+          <w:b/>
+          <w:sz w:val="24"/>
+          <w:szCs w:val="24"/>
+          <w:lang w:val="bg-BG"/>
+        </w:rPr>
+        <w:t xml:space="preserve">Автомобилна </w:t>
+      </w:r>
+      <w:proofErr w:type="spellStart"/>
+      <w:r>
+        <w:rPr>
+          <w:rFonts w:ascii="Times New Roman" w:hAnsi="Times New Roman" w:cs="Times New Roman"/>
+          <w:b/>
+          <w:sz w:val="24"/>
+          <w:szCs w:val="24"/>
+          <w:lang w:val="bg-BG"/>
+        </w:rPr>
+        <w:t>телематика</w:t>
+      </w:r>
+      <w:proofErr w:type="spellEnd"/>
+      <w:r>
+        <w:rPr>
+          <w:rFonts w:ascii="Times New Roman" w:hAnsi="Times New Roman" w:cs="Times New Roman"/>
+          <w:b/>
+          <w:sz w:val="24"/>
+          <w:szCs w:val="24"/>
+          <w:lang w:val="en-US"/>
+        </w:rPr>
+        <w:t xml:space="preserve"> [7</w:t>
+      </w:r>
+      <w:r>
+        <w:rPr>
+          <w:rFonts w:ascii="Times New Roman" w:hAnsi="Times New Roman" w:cs="Times New Roman"/>
+          <w:b/>
+          <w:sz w:val="24"/>
+          <w:szCs w:val="24"/>
+          <w:lang w:val="en-US"/>
+        </w:rPr>
+        <w:t>]</w:t>
+      </w:r>
+    </w:p>
+    <w:p>
+      <w:pPr>
+        <w:jc w:val="both"/>
+        <w:rPr>
+          <w:rFonts w:ascii="Times New Roman" w:hAnsi="Times New Roman" w:cs="Times New Roman"/>
+          <w:sz w:val="24"/>
+          <w:szCs w:val="24"/>
+          <w:lang w:val="en-US"/>
+        </w:rPr>
+      </w:pPr>
+      <w:r>
+        <w:rPr>
+          <w:rFonts w:ascii="Times New Roman" w:hAnsi="Times New Roman" w:cs="Times New Roman"/>
+          <w:sz w:val="24"/>
+          <w:szCs w:val="24"/>
+          <w:lang w:val="bg-BG"/>
+        </w:rPr>
+        <w:t>Обикновено</w:t>
+      </w:r>
+      <w:r>
+        <w:rPr>
+          <w:rFonts w:ascii="Times New Roman" w:hAnsi="Times New Roman" w:cs="Times New Roman"/>
+          <w:sz w:val="24"/>
+          <w:szCs w:val="24"/>
+          <w:lang w:val="bg-BG"/>
+        </w:rPr>
+        <w:t xml:space="preserve"> терминът </w:t>
+      </w:r>
+      <w:proofErr w:type="spellStart"/>
+      <w:r>
+        <w:rPr>
+          <w:rFonts w:ascii="Times New Roman" w:hAnsi="Times New Roman" w:cs="Times New Roman"/>
+          <w:sz w:val="24"/>
+          <w:szCs w:val="24"/>
+          <w:lang w:val="bg-BG"/>
+        </w:rPr>
+        <w:t>телематика</w:t>
+      </w:r>
+      <w:proofErr w:type="spellEnd"/>
+      <w:r>
+        <w:rPr>
+          <w:rFonts w:ascii="Times New Roman" w:hAnsi="Times New Roman" w:cs="Times New Roman"/>
+          <w:sz w:val="24"/>
+          <w:szCs w:val="24"/>
+          <w:lang w:val="bg-BG"/>
+        </w:rPr>
+        <w:t xml:space="preserve"> се използва в контекста на автомобилната индустрия, където разнообразна информация за превозното средство</w:t>
+      </w:r>
+      <w:r>
+        <w:rPr>
+          <w:rFonts w:ascii="Times New Roman" w:hAnsi="Times New Roman" w:cs="Times New Roman"/>
+          <w:sz w:val="24"/>
+          <w:szCs w:val="24"/>
+          <w:lang w:val="bg-BG"/>
+        </w:rPr>
+        <w:t xml:space="preserve"> </w:t>
+      </w:r>
+      <w:r>
+        <w:rPr>
+          <w:rFonts w:ascii="Times New Roman" w:hAnsi="Times New Roman" w:cs="Times New Roman"/>
+          <w:sz w:val="24"/>
+          <w:szCs w:val="24"/>
+          <w:lang w:val="bg-BG"/>
+        </w:rPr>
+        <w:t>се изпраща до отдалечени обекти</w:t>
+      </w:r>
+      <w:r>
+        <w:rPr>
+          <w:rFonts w:ascii="Times New Roman" w:hAnsi="Times New Roman" w:cs="Times New Roman"/>
+          <w:sz w:val="24"/>
+          <w:szCs w:val="24"/>
+          <w:lang w:val="bg-BG"/>
+        </w:rPr>
+        <w:t xml:space="preserve"> чрез</w:t>
+      </w:r>
+      <w:r>
+        <w:rPr>
+          <w:rFonts w:ascii="Times New Roman" w:hAnsi="Times New Roman" w:cs="Times New Roman"/>
+          <w:sz w:val="24"/>
+          <w:szCs w:val="24"/>
+          <w:lang w:val="bg-BG"/>
+        </w:rPr>
+        <w:t xml:space="preserve"> </w:t>
+      </w:r>
+      <w:r>
+        <w:rPr>
+          <w:rFonts w:ascii="Times New Roman" w:hAnsi="Times New Roman" w:cs="Times New Roman"/>
+          <w:sz w:val="24"/>
+          <w:szCs w:val="24"/>
+          <w:lang w:val="bg-BG"/>
+        </w:rPr>
+        <w:t>мрежата.</w:t>
+      </w:r>
+      <w:r>
+        <w:rPr>
+          <w:rFonts w:ascii="Times New Roman" w:hAnsi="Times New Roman" w:cs="Times New Roman"/>
+          <w:sz w:val="24"/>
+          <w:szCs w:val="24"/>
+        </w:rPr>
+        <w:t xml:space="preserve"> </w:t>
+      </w:r>
+      <w:r>
+        <w:rPr>
+          <w:rFonts w:ascii="Times New Roman" w:hAnsi="Times New Roman" w:cs="Times New Roman"/>
+          <w:sz w:val="24"/>
+          <w:szCs w:val="24"/>
+          <w:lang w:val="bg-BG"/>
+        </w:rPr>
+        <w:t xml:space="preserve">Най-честите приложения на автомобилната </w:t>
+      </w:r>
+      <w:proofErr w:type="spellStart"/>
+      <w:r>
+        <w:rPr>
+          <w:rFonts w:ascii="Times New Roman" w:hAnsi="Times New Roman" w:cs="Times New Roman"/>
+          <w:sz w:val="24"/>
+          <w:szCs w:val="24"/>
+          <w:lang w:val="bg-BG"/>
+        </w:rPr>
+        <w:t>теле</w:t>
+      </w:r>
+      <w:r>
+        <w:rPr>
+          <w:rFonts w:ascii="Times New Roman" w:hAnsi="Times New Roman" w:cs="Times New Roman"/>
+          <w:sz w:val="24"/>
+          <w:szCs w:val="24"/>
+          <w:lang w:val="bg-BG"/>
+        </w:rPr>
+        <w:t>матика</w:t>
+      </w:r>
+      <w:proofErr w:type="spellEnd"/>
+      <w:r>
+        <w:rPr>
+          <w:rFonts w:ascii="Times New Roman" w:hAnsi="Times New Roman" w:cs="Times New Roman"/>
+          <w:sz w:val="24"/>
+          <w:szCs w:val="24"/>
+          <w:lang w:val="bg-BG"/>
+        </w:rPr>
+        <w:t xml:space="preserve"> са показани на Фигура 2</w:t>
+      </w:r>
+      <w:r>
+        <w:rPr>
+          <w:rFonts w:ascii="Times New Roman" w:hAnsi="Times New Roman" w:cs="Times New Roman"/>
+          <w:sz w:val="24"/>
+          <w:szCs w:val="24"/>
+          <w:lang w:val="bg-BG"/>
+        </w:rPr>
+        <w:t>.</w:t>
       </w:r>
       <w:bookmarkStart w:id="0" w:name="_GoBack"/>
       <w:bookmarkEnd w:id="0"/>
-      <w:r>
-        <w:rPr>
-          <w:rFonts w:ascii="Times New Roman" w:hAnsi="Times New Roman" w:cs="Times New Roman"/>
-          <w:sz w:val="24"/>
-          <w:szCs w:val="24"/>
-          <w:lang w:val="en-US"/>
-        </w:rPr>
-        <w:t>]</w:t>
-      </w:r>
-      <w:r>
-        <w:rPr>
-          <w:rFonts w:ascii="Times New Roman" w:hAnsi="Times New Roman" w:cs="Times New Roman"/>
-          <w:sz w:val="24"/>
-          <w:szCs w:val="24"/>
-          <w:lang w:val="bg-BG"/>
-        </w:rPr>
-        <w:t>.</w:t>
-      </w:r>
-    </w:p>
-    <w:p>
-      <w:pPr>
-        <w:jc w:val="both"/>
-        <w:rPr>
-          <w:rFonts w:ascii="Times New Roman" w:hAnsi="Times New Roman" w:cs="Times New Roman"/>
-          <w:b/>
-          <w:sz w:val="24"/>
-          <w:szCs w:val="24"/>
-          <w:lang w:val="en-US"/>
-        </w:rPr>
-      </w:pPr>
-      <w:r>
-        <w:rPr>
-          <w:rFonts w:ascii="Times New Roman" w:hAnsi="Times New Roman" w:cs="Times New Roman"/>
-          <w:b/>
-          <w:sz w:val="24"/>
-          <w:szCs w:val="24"/>
-          <w:lang w:val="en-US"/>
-        </w:rPr>
-        <w:t>2.1.3</w:t>
-      </w:r>
-      <w:r>
-        <w:rPr>
-          <w:rFonts w:ascii="Times New Roman" w:hAnsi="Times New Roman" w:cs="Times New Roman"/>
-          <w:b/>
-          <w:sz w:val="24"/>
-          <w:szCs w:val="24"/>
-          <w:lang w:val="en-US"/>
-        </w:rPr>
-        <w:t xml:space="preserve">. </w:t>
-      </w:r>
-      <w:proofErr w:type="spellStart"/>
-      <w:r>
-        <w:rPr>
-          <w:rFonts w:ascii="Times New Roman" w:hAnsi="Times New Roman" w:cs="Times New Roman"/>
-          <w:b/>
-          <w:sz w:val="24"/>
-          <w:szCs w:val="24"/>
-          <w:lang w:val="bg-BG"/>
-        </w:rPr>
-        <w:t>Телематика</w:t>
-      </w:r>
-      <w:proofErr w:type="spellEnd"/>
-      <w:r>
-        <w:rPr>
-          <w:rFonts w:ascii="Times New Roman" w:hAnsi="Times New Roman" w:cs="Times New Roman"/>
-          <w:b/>
-          <w:sz w:val="24"/>
-          <w:szCs w:val="24"/>
-          <w:lang w:val="en-US"/>
-        </w:rPr>
-        <w:t xml:space="preserve"> [5</w:t>
-      </w:r>
-      <w:r>
-        <w:rPr>
-          <w:rFonts w:ascii="Times New Roman" w:hAnsi="Times New Roman" w:cs="Times New Roman"/>
-          <w:b/>
-          <w:sz w:val="24"/>
-          <w:szCs w:val="24"/>
-          <w:lang w:val="en-US"/>
-        </w:rPr>
-        <w:t>]</w:t>
-      </w:r>
-    </w:p>
-    <w:p>
-      <w:pPr>
-        <w:jc w:val="both"/>
-        <w:rPr>
-          <w:rFonts w:ascii="Times New Roman" w:hAnsi="Times New Roman" w:cs="Times New Roman"/>
-          <w:sz w:val="24"/>
-          <w:szCs w:val="24"/>
-          <w:lang w:val="en-US"/>
-        </w:rPr>
-      </w:pPr>
-      <w:proofErr w:type="spellStart"/>
-      <w:r>
-        <w:rPr>
-          <w:rFonts w:ascii="Times New Roman" w:hAnsi="Times New Roman" w:cs="Times New Roman"/>
-          <w:sz w:val="24"/>
-          <w:szCs w:val="24"/>
-          <w:lang w:val="en-US"/>
-        </w:rPr>
-        <w:t>Телематиката</w:t>
-      </w:r>
-      <w:proofErr w:type="spellEnd"/>
-      <w:r>
-        <w:rPr>
-          <w:rFonts w:ascii="Times New Roman" w:hAnsi="Times New Roman" w:cs="Times New Roman"/>
-          <w:sz w:val="24"/>
-          <w:szCs w:val="24"/>
-          <w:lang w:val="en-US"/>
-        </w:rPr>
-        <w:t xml:space="preserve"> е </w:t>
-      </w:r>
-      <w:proofErr w:type="spellStart"/>
-      <w:r>
-        <w:rPr>
-          <w:rFonts w:ascii="Times New Roman" w:hAnsi="Times New Roman" w:cs="Times New Roman"/>
-          <w:sz w:val="24"/>
-          <w:szCs w:val="24"/>
-          <w:lang w:val="en-US"/>
-        </w:rPr>
-        <w:t>термин</w:t>
-      </w:r>
-      <w:proofErr w:type="spellEnd"/>
-      <w:r>
-        <w:rPr>
-          <w:rFonts w:ascii="Times New Roman" w:hAnsi="Times New Roman" w:cs="Times New Roman"/>
-          <w:sz w:val="24"/>
-          <w:szCs w:val="24"/>
-          <w:lang w:val="en-US"/>
-        </w:rPr>
-        <w:t xml:space="preserve">, </w:t>
-      </w:r>
-      <w:proofErr w:type="spellStart"/>
-      <w:r>
-        <w:rPr>
-          <w:rFonts w:ascii="Times New Roman" w:hAnsi="Times New Roman" w:cs="Times New Roman"/>
-          <w:sz w:val="24"/>
-          <w:szCs w:val="24"/>
-          <w:lang w:val="en-US"/>
-        </w:rPr>
-        <w:t>който</w:t>
-      </w:r>
-      <w:proofErr w:type="spellEnd"/>
-      <w:r>
-        <w:rPr>
-          <w:rFonts w:ascii="Times New Roman" w:hAnsi="Times New Roman" w:cs="Times New Roman"/>
-          <w:sz w:val="24"/>
-          <w:szCs w:val="24"/>
-          <w:lang w:val="en-US"/>
-        </w:rPr>
-        <w:t xml:space="preserve"> </w:t>
-      </w:r>
-      <w:proofErr w:type="spellStart"/>
-      <w:r>
-        <w:rPr>
-          <w:rFonts w:ascii="Times New Roman" w:hAnsi="Times New Roman" w:cs="Times New Roman"/>
-          <w:sz w:val="24"/>
-          <w:szCs w:val="24"/>
-          <w:lang w:val="en-US"/>
-        </w:rPr>
-        <w:t>съчетава</w:t>
-      </w:r>
-      <w:proofErr w:type="spellEnd"/>
-      <w:r>
-        <w:rPr>
-          <w:rFonts w:ascii="Times New Roman" w:hAnsi="Times New Roman" w:cs="Times New Roman"/>
-          <w:sz w:val="24"/>
-          <w:szCs w:val="24"/>
-          <w:lang w:val="en-US"/>
-        </w:rPr>
-        <w:t xml:space="preserve"> </w:t>
-      </w:r>
-      <w:proofErr w:type="spellStart"/>
-      <w:r>
-        <w:rPr>
-          <w:rFonts w:ascii="Times New Roman" w:hAnsi="Times New Roman" w:cs="Times New Roman"/>
-          <w:sz w:val="24"/>
-          <w:szCs w:val="24"/>
-          <w:lang w:val="en-US"/>
-        </w:rPr>
-        <w:t>думите</w:t>
-      </w:r>
-      <w:proofErr w:type="spellEnd"/>
-      <w:r>
-        <w:rPr>
-          <w:rFonts w:ascii="Times New Roman" w:hAnsi="Times New Roman" w:cs="Times New Roman"/>
-          <w:sz w:val="24"/>
-          <w:szCs w:val="24"/>
-          <w:lang w:val="en-US"/>
-        </w:rPr>
-        <w:t xml:space="preserve"> „</w:t>
-      </w:r>
-      <w:proofErr w:type="spellStart"/>
-      <w:r>
-        <w:rPr>
-          <w:rFonts w:ascii="Times New Roman" w:hAnsi="Times New Roman" w:cs="Times New Roman"/>
-          <w:sz w:val="24"/>
-          <w:szCs w:val="24"/>
-          <w:lang w:val="en-US"/>
-        </w:rPr>
-        <w:t>телекомуникации</w:t>
-      </w:r>
-      <w:proofErr w:type="spellEnd"/>
-      <w:proofErr w:type="gramStart"/>
-      <w:r>
-        <w:rPr>
-          <w:rFonts w:ascii="Times New Roman" w:hAnsi="Times New Roman" w:cs="Times New Roman"/>
-          <w:sz w:val="24"/>
-          <w:szCs w:val="24"/>
-          <w:lang w:val="en-US"/>
-        </w:rPr>
-        <w:t>“ и</w:t>
-      </w:r>
-      <w:proofErr w:type="gramEnd"/>
-      <w:r>
-        <w:rPr>
-          <w:rFonts w:ascii="Times New Roman" w:hAnsi="Times New Roman" w:cs="Times New Roman"/>
-          <w:sz w:val="24"/>
-          <w:szCs w:val="24"/>
-          <w:lang w:val="en-US"/>
-        </w:rPr>
-        <w:t xml:space="preserve"> „</w:t>
-      </w:r>
-      <w:proofErr w:type="spellStart"/>
-      <w:r>
-        <w:rPr>
-          <w:rFonts w:ascii="Times New Roman" w:hAnsi="Times New Roman" w:cs="Times New Roman"/>
-          <w:sz w:val="24"/>
-          <w:szCs w:val="24"/>
-          <w:lang w:val="en-US"/>
-        </w:rPr>
-        <w:t>информатика</w:t>
-      </w:r>
-      <w:proofErr w:type="spellEnd"/>
-      <w:r>
-        <w:rPr>
-          <w:rFonts w:ascii="Times New Roman" w:hAnsi="Times New Roman" w:cs="Times New Roman"/>
-          <w:sz w:val="24"/>
-          <w:szCs w:val="24"/>
-          <w:lang w:val="en-US"/>
-        </w:rPr>
-        <w:t>“.</w:t>
-      </w:r>
-      <w:r>
-        <w:rPr>
-          <w:rFonts w:ascii="Times New Roman" w:hAnsi="Times New Roman" w:cs="Times New Roman"/>
-          <w:sz w:val="24"/>
-          <w:szCs w:val="24"/>
-          <w:lang w:val="en-US"/>
-        </w:rPr>
-        <w:t xml:space="preserve"> </w:t>
-      </w:r>
-      <w:r>
-        <w:rPr>
-          <w:rFonts w:ascii="Times New Roman" w:hAnsi="Times New Roman" w:cs="Times New Roman"/>
-          <w:sz w:val="24"/>
-          <w:szCs w:val="24"/>
-          <w:lang w:val="bg-BG"/>
-        </w:rPr>
-        <w:t>Той</w:t>
-      </w:r>
-      <w:r>
-        <w:rPr>
-          <w:rFonts w:ascii="Times New Roman" w:hAnsi="Times New Roman" w:cs="Times New Roman"/>
-          <w:sz w:val="24"/>
-          <w:szCs w:val="24"/>
-          <w:lang w:val="en-US"/>
-        </w:rPr>
-        <w:t xml:space="preserve"> </w:t>
-      </w:r>
-      <w:proofErr w:type="spellStart"/>
-      <w:r>
-        <w:rPr>
-          <w:rFonts w:ascii="Times New Roman" w:hAnsi="Times New Roman" w:cs="Times New Roman"/>
-          <w:sz w:val="24"/>
-          <w:szCs w:val="24"/>
-          <w:lang w:val="en-US"/>
-        </w:rPr>
-        <w:t>описва</w:t>
-      </w:r>
-      <w:proofErr w:type="spellEnd"/>
-      <w:r>
-        <w:rPr>
-          <w:rFonts w:ascii="Times New Roman" w:hAnsi="Times New Roman" w:cs="Times New Roman"/>
-          <w:sz w:val="24"/>
-          <w:szCs w:val="24"/>
-          <w:lang w:val="en-US"/>
-        </w:rPr>
-        <w:t xml:space="preserve"> </w:t>
-      </w:r>
-      <w:proofErr w:type="spellStart"/>
-      <w:r>
-        <w:rPr>
-          <w:rFonts w:ascii="Times New Roman" w:hAnsi="Times New Roman" w:cs="Times New Roman"/>
-          <w:sz w:val="24"/>
-          <w:szCs w:val="24"/>
-          <w:lang w:val="en-US"/>
-        </w:rPr>
-        <w:t>широко</w:t>
-      </w:r>
-      <w:proofErr w:type="spellEnd"/>
-      <w:r>
-        <w:rPr>
-          <w:rFonts w:ascii="Times New Roman" w:hAnsi="Times New Roman" w:cs="Times New Roman"/>
-          <w:sz w:val="24"/>
-          <w:szCs w:val="24"/>
-          <w:lang w:val="bg-BG"/>
-        </w:rPr>
-        <w:t xml:space="preserve">то </w:t>
-      </w:r>
-      <w:proofErr w:type="spellStart"/>
-      <w:r>
-        <w:rPr>
-          <w:rFonts w:ascii="Times New Roman" w:hAnsi="Times New Roman" w:cs="Times New Roman"/>
-          <w:sz w:val="24"/>
-          <w:szCs w:val="24"/>
-          <w:lang w:val="en-US"/>
-        </w:rPr>
-        <w:t>използване</w:t>
-      </w:r>
-      <w:proofErr w:type="spellEnd"/>
-      <w:r>
-        <w:rPr>
-          <w:rFonts w:ascii="Times New Roman" w:hAnsi="Times New Roman" w:cs="Times New Roman"/>
-          <w:sz w:val="24"/>
-          <w:szCs w:val="24"/>
-          <w:lang w:val="en-US"/>
-        </w:rPr>
-        <w:t xml:space="preserve"> </w:t>
-      </w:r>
-      <w:proofErr w:type="spellStart"/>
-      <w:r>
-        <w:rPr>
-          <w:rFonts w:ascii="Times New Roman" w:hAnsi="Times New Roman" w:cs="Times New Roman"/>
-          <w:sz w:val="24"/>
-          <w:szCs w:val="24"/>
-          <w:lang w:val="en-US"/>
-        </w:rPr>
-        <w:t>на</w:t>
-      </w:r>
-      <w:proofErr w:type="spellEnd"/>
-      <w:r>
-        <w:rPr>
-          <w:rFonts w:ascii="Times New Roman" w:hAnsi="Times New Roman" w:cs="Times New Roman"/>
-          <w:sz w:val="24"/>
-          <w:szCs w:val="24"/>
-          <w:lang w:val="en-US"/>
-        </w:rPr>
-        <w:t xml:space="preserve"> </w:t>
-      </w:r>
-      <w:proofErr w:type="spellStart"/>
-      <w:r>
-        <w:rPr>
-          <w:rFonts w:ascii="Times New Roman" w:hAnsi="Times New Roman" w:cs="Times New Roman"/>
-          <w:sz w:val="24"/>
-          <w:szCs w:val="24"/>
-          <w:lang w:val="en-US"/>
-        </w:rPr>
-        <w:t>комуникационни</w:t>
-      </w:r>
-      <w:proofErr w:type="spellEnd"/>
-      <w:r>
-        <w:rPr>
-          <w:rFonts w:ascii="Times New Roman" w:hAnsi="Times New Roman" w:cs="Times New Roman"/>
-          <w:sz w:val="24"/>
-          <w:szCs w:val="24"/>
-          <w:lang w:val="en-US"/>
-        </w:rPr>
-        <w:t xml:space="preserve"> и </w:t>
-      </w:r>
-      <w:proofErr w:type="spellStart"/>
-      <w:r>
-        <w:rPr>
-          <w:rFonts w:ascii="Times New Roman" w:hAnsi="Times New Roman" w:cs="Times New Roman"/>
-          <w:sz w:val="24"/>
-          <w:szCs w:val="24"/>
-          <w:lang w:val="en-US"/>
-        </w:rPr>
-        <w:t>информационни</w:t>
-      </w:r>
-      <w:proofErr w:type="spellEnd"/>
-      <w:r>
-        <w:rPr>
-          <w:rFonts w:ascii="Times New Roman" w:hAnsi="Times New Roman" w:cs="Times New Roman"/>
-          <w:sz w:val="24"/>
-          <w:szCs w:val="24"/>
-          <w:lang w:val="en-US"/>
-        </w:rPr>
-        <w:t xml:space="preserve"> </w:t>
-      </w:r>
-      <w:proofErr w:type="spellStart"/>
-      <w:r>
-        <w:rPr>
-          <w:rFonts w:ascii="Times New Roman" w:hAnsi="Times New Roman" w:cs="Times New Roman"/>
-          <w:sz w:val="24"/>
-          <w:szCs w:val="24"/>
-          <w:lang w:val="en-US"/>
-        </w:rPr>
-        <w:t>технологии</w:t>
-      </w:r>
-      <w:proofErr w:type="spellEnd"/>
-      <w:r>
-        <w:rPr>
-          <w:rFonts w:ascii="Times New Roman" w:hAnsi="Times New Roman" w:cs="Times New Roman"/>
-          <w:sz w:val="24"/>
-          <w:szCs w:val="24"/>
-          <w:lang w:val="en-US"/>
-        </w:rPr>
-        <w:t xml:space="preserve"> </w:t>
-      </w:r>
-      <w:proofErr w:type="spellStart"/>
-      <w:r>
-        <w:rPr>
-          <w:rFonts w:ascii="Times New Roman" w:hAnsi="Times New Roman" w:cs="Times New Roman"/>
-          <w:sz w:val="24"/>
-          <w:szCs w:val="24"/>
-          <w:lang w:val="en-US"/>
-        </w:rPr>
-        <w:t>за</w:t>
-      </w:r>
-      <w:proofErr w:type="spellEnd"/>
-      <w:r>
-        <w:rPr>
-          <w:rFonts w:ascii="Times New Roman" w:hAnsi="Times New Roman" w:cs="Times New Roman"/>
-          <w:sz w:val="24"/>
-          <w:szCs w:val="24"/>
-          <w:lang w:val="en-US"/>
-        </w:rPr>
-        <w:t xml:space="preserve"> </w:t>
-      </w:r>
-      <w:proofErr w:type="spellStart"/>
-      <w:r>
-        <w:rPr>
-          <w:rFonts w:ascii="Times New Roman" w:hAnsi="Times New Roman" w:cs="Times New Roman"/>
-          <w:sz w:val="24"/>
-          <w:szCs w:val="24"/>
-          <w:lang w:val="en-US"/>
-        </w:rPr>
-        <w:t>предаване</w:t>
-      </w:r>
-      <w:proofErr w:type="spellEnd"/>
-      <w:r>
-        <w:rPr>
-          <w:rFonts w:ascii="Times New Roman" w:hAnsi="Times New Roman" w:cs="Times New Roman"/>
-          <w:sz w:val="24"/>
-          <w:szCs w:val="24"/>
-          <w:lang w:val="en-US"/>
-        </w:rPr>
-        <w:t xml:space="preserve">, </w:t>
-      </w:r>
-      <w:proofErr w:type="spellStart"/>
-      <w:r>
-        <w:rPr>
-          <w:rFonts w:ascii="Times New Roman" w:hAnsi="Times New Roman" w:cs="Times New Roman"/>
-          <w:sz w:val="24"/>
-          <w:szCs w:val="24"/>
-          <w:lang w:val="en-US"/>
-        </w:rPr>
-        <w:t>съхраняване</w:t>
-      </w:r>
-      <w:proofErr w:type="spellEnd"/>
-      <w:r>
-        <w:rPr>
-          <w:rFonts w:ascii="Times New Roman" w:hAnsi="Times New Roman" w:cs="Times New Roman"/>
-          <w:sz w:val="24"/>
-          <w:szCs w:val="24"/>
-          <w:lang w:val="en-US"/>
-        </w:rPr>
-        <w:t xml:space="preserve"> и </w:t>
-      </w:r>
-      <w:proofErr w:type="spellStart"/>
-      <w:r>
-        <w:rPr>
-          <w:rFonts w:ascii="Times New Roman" w:hAnsi="Times New Roman" w:cs="Times New Roman"/>
-          <w:sz w:val="24"/>
-          <w:szCs w:val="24"/>
-          <w:lang w:val="en-US"/>
-        </w:rPr>
-        <w:t>получаване</w:t>
-      </w:r>
-      <w:proofErr w:type="spellEnd"/>
-      <w:r>
-        <w:rPr>
-          <w:rFonts w:ascii="Times New Roman" w:hAnsi="Times New Roman" w:cs="Times New Roman"/>
-          <w:sz w:val="24"/>
-          <w:szCs w:val="24"/>
-          <w:lang w:val="en-US"/>
-        </w:rPr>
-        <w:t xml:space="preserve"> </w:t>
-      </w:r>
-      <w:proofErr w:type="spellStart"/>
-      <w:r>
-        <w:rPr>
-          <w:rFonts w:ascii="Times New Roman" w:hAnsi="Times New Roman" w:cs="Times New Roman"/>
-          <w:sz w:val="24"/>
-          <w:szCs w:val="24"/>
-          <w:lang w:val="en-US"/>
-        </w:rPr>
-        <w:t>на</w:t>
-      </w:r>
-      <w:proofErr w:type="spellEnd"/>
-      <w:r>
-        <w:rPr>
-          <w:rFonts w:ascii="Times New Roman" w:hAnsi="Times New Roman" w:cs="Times New Roman"/>
-          <w:sz w:val="24"/>
-          <w:szCs w:val="24"/>
-          <w:lang w:val="en-US"/>
-        </w:rPr>
-        <w:t xml:space="preserve"> </w:t>
-      </w:r>
-      <w:proofErr w:type="spellStart"/>
-      <w:r>
-        <w:rPr>
-          <w:rFonts w:ascii="Times New Roman" w:hAnsi="Times New Roman" w:cs="Times New Roman"/>
-          <w:sz w:val="24"/>
-          <w:szCs w:val="24"/>
-          <w:lang w:val="en-US"/>
-        </w:rPr>
-        <w:t>информация</w:t>
-      </w:r>
-      <w:proofErr w:type="spellEnd"/>
-      <w:r>
-        <w:rPr>
-          <w:rFonts w:ascii="Times New Roman" w:hAnsi="Times New Roman" w:cs="Times New Roman"/>
-          <w:sz w:val="24"/>
-          <w:szCs w:val="24"/>
-          <w:lang w:val="en-US"/>
-        </w:rPr>
-        <w:t xml:space="preserve"> </w:t>
-      </w:r>
-      <w:proofErr w:type="spellStart"/>
-      <w:r>
-        <w:rPr>
-          <w:rFonts w:ascii="Times New Roman" w:hAnsi="Times New Roman" w:cs="Times New Roman"/>
-          <w:sz w:val="24"/>
-          <w:szCs w:val="24"/>
-          <w:lang w:val="en-US"/>
-        </w:rPr>
-        <w:t>от</w:t>
-      </w:r>
-      <w:proofErr w:type="spellEnd"/>
-      <w:r>
-        <w:rPr>
-          <w:rFonts w:ascii="Times New Roman" w:hAnsi="Times New Roman" w:cs="Times New Roman"/>
-          <w:sz w:val="24"/>
-          <w:szCs w:val="24"/>
-          <w:lang w:val="en-US"/>
-        </w:rPr>
-        <w:t xml:space="preserve"> </w:t>
-      </w:r>
-      <w:proofErr w:type="spellStart"/>
-      <w:r>
-        <w:rPr>
-          <w:rFonts w:ascii="Times New Roman" w:hAnsi="Times New Roman" w:cs="Times New Roman"/>
-          <w:sz w:val="24"/>
-          <w:szCs w:val="24"/>
-          <w:lang w:val="en-US"/>
-        </w:rPr>
-        <w:t>телекомуникационни</w:t>
-      </w:r>
-      <w:proofErr w:type="spellEnd"/>
-      <w:r>
-        <w:rPr>
-          <w:rFonts w:ascii="Times New Roman" w:hAnsi="Times New Roman" w:cs="Times New Roman"/>
-          <w:sz w:val="24"/>
-          <w:szCs w:val="24"/>
-          <w:lang w:val="en-US"/>
-        </w:rPr>
-        <w:t xml:space="preserve"> </w:t>
-      </w:r>
-      <w:proofErr w:type="spellStart"/>
-      <w:r>
-        <w:rPr>
-          <w:rFonts w:ascii="Times New Roman" w:hAnsi="Times New Roman" w:cs="Times New Roman"/>
-          <w:sz w:val="24"/>
-          <w:szCs w:val="24"/>
-          <w:lang w:val="en-US"/>
-        </w:rPr>
-        <w:t>устройства</w:t>
-      </w:r>
-      <w:proofErr w:type="spellEnd"/>
-      <w:r>
-        <w:rPr>
-          <w:rFonts w:ascii="Times New Roman" w:hAnsi="Times New Roman" w:cs="Times New Roman"/>
-          <w:sz w:val="24"/>
-          <w:szCs w:val="24"/>
-          <w:lang w:val="en-US"/>
-        </w:rPr>
-        <w:t xml:space="preserve"> </w:t>
-      </w:r>
-      <w:proofErr w:type="spellStart"/>
-      <w:r>
-        <w:rPr>
-          <w:rFonts w:ascii="Times New Roman" w:hAnsi="Times New Roman" w:cs="Times New Roman"/>
-          <w:sz w:val="24"/>
-          <w:szCs w:val="24"/>
-          <w:lang w:val="en-US"/>
-        </w:rPr>
-        <w:t>до</w:t>
-      </w:r>
-      <w:proofErr w:type="spellEnd"/>
-      <w:r>
-        <w:rPr>
-          <w:rFonts w:ascii="Times New Roman" w:hAnsi="Times New Roman" w:cs="Times New Roman"/>
-          <w:sz w:val="24"/>
-          <w:szCs w:val="24"/>
-          <w:lang w:val="en-US"/>
-        </w:rPr>
-        <w:t xml:space="preserve"> </w:t>
-      </w:r>
-      <w:proofErr w:type="spellStart"/>
-      <w:r>
-        <w:rPr>
-          <w:rFonts w:ascii="Times New Roman" w:hAnsi="Times New Roman" w:cs="Times New Roman"/>
-          <w:sz w:val="24"/>
-          <w:szCs w:val="24"/>
-          <w:lang w:val="en-US"/>
-        </w:rPr>
-        <w:t>отдалечени</w:t>
-      </w:r>
-      <w:proofErr w:type="spellEnd"/>
-      <w:r>
-        <w:rPr>
-          <w:rFonts w:ascii="Times New Roman" w:hAnsi="Times New Roman" w:cs="Times New Roman"/>
-          <w:sz w:val="24"/>
-          <w:szCs w:val="24"/>
-          <w:lang w:val="en-US"/>
-        </w:rPr>
-        <w:t xml:space="preserve"> </w:t>
-      </w:r>
-      <w:proofErr w:type="spellStart"/>
-      <w:r>
-        <w:rPr>
-          <w:rFonts w:ascii="Times New Roman" w:hAnsi="Times New Roman" w:cs="Times New Roman"/>
-          <w:sz w:val="24"/>
-          <w:szCs w:val="24"/>
-          <w:lang w:val="en-US"/>
-        </w:rPr>
-        <w:t>обекти</w:t>
-      </w:r>
-      <w:proofErr w:type="spellEnd"/>
-      <w:r>
-        <w:rPr>
-          <w:rFonts w:ascii="Times New Roman" w:hAnsi="Times New Roman" w:cs="Times New Roman"/>
-          <w:sz w:val="24"/>
-          <w:szCs w:val="24"/>
-          <w:lang w:val="en-US"/>
-        </w:rPr>
-        <w:t xml:space="preserve"> </w:t>
-      </w:r>
-      <w:proofErr w:type="spellStart"/>
-      <w:r>
-        <w:rPr>
-          <w:rFonts w:ascii="Times New Roman" w:hAnsi="Times New Roman" w:cs="Times New Roman"/>
-          <w:sz w:val="24"/>
-          <w:szCs w:val="24"/>
-          <w:lang w:val="en-US"/>
-        </w:rPr>
-        <w:t>през</w:t>
-      </w:r>
-      <w:proofErr w:type="spellEnd"/>
-      <w:r>
-        <w:rPr>
-          <w:rFonts w:ascii="Times New Roman" w:hAnsi="Times New Roman" w:cs="Times New Roman"/>
-          <w:sz w:val="24"/>
-          <w:szCs w:val="24"/>
-          <w:lang w:val="en-US"/>
-        </w:rPr>
-        <w:t xml:space="preserve"> </w:t>
-      </w:r>
-      <w:proofErr w:type="spellStart"/>
-      <w:r>
-        <w:rPr>
-          <w:rFonts w:ascii="Times New Roman" w:hAnsi="Times New Roman" w:cs="Times New Roman"/>
-          <w:sz w:val="24"/>
-          <w:szCs w:val="24"/>
-          <w:lang w:val="en-US"/>
-        </w:rPr>
-        <w:t>мрежа</w:t>
-      </w:r>
-      <w:proofErr w:type="spellEnd"/>
-      <w:r>
-        <w:rPr>
-          <w:rFonts w:ascii="Times New Roman" w:hAnsi="Times New Roman" w:cs="Times New Roman"/>
-          <w:sz w:val="24"/>
-          <w:szCs w:val="24"/>
-          <w:lang w:val="bg-BG"/>
-        </w:rPr>
-        <w:t>та</w:t>
-      </w:r>
-      <w:r>
-        <w:rPr>
-          <w:rFonts w:ascii="Times New Roman" w:hAnsi="Times New Roman" w:cs="Times New Roman"/>
-          <w:sz w:val="24"/>
-          <w:szCs w:val="24"/>
-          <w:lang w:val="en-US"/>
-        </w:rPr>
-        <w:t>.</w:t>
-      </w:r>
-    </w:p>
-    <w:p>
-      <w:pPr>
-        <w:jc w:val="both"/>
-        <w:rPr>
-          <w:rFonts w:ascii="Times New Roman" w:hAnsi="Times New Roman" w:cs="Times New Roman"/>
-          <w:b/>
-          <w:sz w:val="24"/>
-          <w:szCs w:val="24"/>
-          <w:lang w:val="en-US"/>
-        </w:rPr>
-      </w:pPr>
-      <w:r>
-        <w:rPr>
-          <w:rFonts w:ascii="Times New Roman" w:hAnsi="Times New Roman" w:cs="Times New Roman"/>
-          <w:b/>
-          <w:sz w:val="24"/>
-          <w:szCs w:val="24"/>
-          <w:lang w:val="en-US"/>
-        </w:rPr>
-        <w:t>2.1.4</w:t>
-      </w:r>
-      <w:r>
-        <w:rPr>
-          <w:rFonts w:ascii="Times New Roman" w:hAnsi="Times New Roman" w:cs="Times New Roman"/>
-          <w:b/>
-          <w:sz w:val="24"/>
-          <w:szCs w:val="24"/>
-          <w:lang w:val="en-US"/>
-        </w:rPr>
-        <w:t xml:space="preserve">. </w:t>
-      </w:r>
-      <w:r>
-        <w:rPr>
-          <w:rFonts w:ascii="Times New Roman" w:hAnsi="Times New Roman" w:cs="Times New Roman"/>
-          <w:b/>
-          <w:sz w:val="24"/>
-          <w:szCs w:val="24"/>
-          <w:lang w:val="bg-BG"/>
-        </w:rPr>
-        <w:t xml:space="preserve">Автомобилна </w:t>
-      </w:r>
-      <w:proofErr w:type="spellStart"/>
-      <w:r>
-        <w:rPr>
-          <w:rFonts w:ascii="Times New Roman" w:hAnsi="Times New Roman" w:cs="Times New Roman"/>
-          <w:b/>
-          <w:sz w:val="24"/>
-          <w:szCs w:val="24"/>
-          <w:lang w:val="bg-BG"/>
-        </w:rPr>
-        <w:t>телематика</w:t>
-      </w:r>
-      <w:proofErr w:type="spellEnd"/>
-      <w:r>
-        <w:rPr>
-          <w:rFonts w:ascii="Times New Roman" w:hAnsi="Times New Roman" w:cs="Times New Roman"/>
-          <w:b/>
-          <w:sz w:val="24"/>
-          <w:szCs w:val="24"/>
-          <w:lang w:val="en-US"/>
-        </w:rPr>
-        <w:t xml:space="preserve"> [6</w:t>
-      </w:r>
-      <w:r>
-        <w:rPr>
-          <w:rFonts w:ascii="Times New Roman" w:hAnsi="Times New Roman" w:cs="Times New Roman"/>
-          <w:b/>
-          <w:sz w:val="24"/>
-          <w:szCs w:val="24"/>
-          <w:lang w:val="en-US"/>
-        </w:rPr>
-        <w:t>]</w:t>
-      </w:r>
-    </w:p>
-    <w:p>
-      <w:pPr>
-        <w:jc w:val="both"/>
-        <w:rPr>
-          <w:rFonts w:ascii="Times New Roman" w:hAnsi="Times New Roman" w:cs="Times New Roman"/>
-          <w:sz w:val="24"/>
-          <w:szCs w:val="24"/>
-          <w:lang w:val="bg-BG"/>
-        </w:rPr>
-      </w:pPr>
-      <w:r>
-        <w:rPr>
-          <w:rFonts w:ascii="Times New Roman" w:hAnsi="Times New Roman" w:cs="Times New Roman"/>
-          <w:sz w:val="24"/>
-          <w:szCs w:val="24"/>
-          <w:lang w:val="bg-BG"/>
-        </w:rPr>
-        <w:t>Обикновено</w:t>
-      </w:r>
-      <w:r>
-        <w:rPr>
-          <w:rFonts w:ascii="Times New Roman" w:hAnsi="Times New Roman" w:cs="Times New Roman"/>
-          <w:sz w:val="24"/>
-          <w:szCs w:val="24"/>
-          <w:lang w:val="bg-BG"/>
-        </w:rPr>
-        <w:t xml:space="preserve"> терминът </w:t>
-      </w:r>
-      <w:proofErr w:type="spellStart"/>
-      <w:r>
-        <w:rPr>
-          <w:rFonts w:ascii="Times New Roman" w:hAnsi="Times New Roman" w:cs="Times New Roman"/>
-          <w:sz w:val="24"/>
-          <w:szCs w:val="24"/>
-          <w:lang w:val="bg-BG"/>
-        </w:rPr>
-        <w:t>телематика</w:t>
-      </w:r>
-      <w:proofErr w:type="spellEnd"/>
-      <w:r>
-        <w:rPr>
-          <w:rFonts w:ascii="Times New Roman" w:hAnsi="Times New Roman" w:cs="Times New Roman"/>
-          <w:sz w:val="24"/>
-          <w:szCs w:val="24"/>
-          <w:lang w:val="bg-BG"/>
-        </w:rPr>
-        <w:t xml:space="preserve"> се използва в контекста на автомобилната индустрия, където разнообразна информация за превозното средство</w:t>
-      </w:r>
-      <w:r>
-        <w:rPr>
-          <w:rFonts w:ascii="Times New Roman" w:hAnsi="Times New Roman" w:cs="Times New Roman"/>
-          <w:sz w:val="24"/>
-          <w:szCs w:val="24"/>
-          <w:lang w:val="bg-BG"/>
-        </w:rPr>
-        <w:t xml:space="preserve"> </w:t>
-      </w:r>
-      <w:r>
-        <w:rPr>
-          <w:rFonts w:ascii="Times New Roman" w:hAnsi="Times New Roman" w:cs="Times New Roman"/>
-          <w:sz w:val="24"/>
-          <w:szCs w:val="24"/>
-          <w:lang w:val="bg-BG"/>
-        </w:rPr>
-        <w:t>се изпраща до отдалечени обекти</w:t>
-      </w:r>
-      <w:r>
-        <w:rPr>
-          <w:rFonts w:ascii="Times New Roman" w:hAnsi="Times New Roman" w:cs="Times New Roman"/>
-          <w:sz w:val="24"/>
-          <w:szCs w:val="24"/>
-          <w:lang w:val="bg-BG"/>
-        </w:rPr>
-        <w:t xml:space="preserve"> чрез</w:t>
-      </w:r>
-      <w:r>
-        <w:rPr>
-          <w:rFonts w:ascii="Times New Roman" w:hAnsi="Times New Roman" w:cs="Times New Roman"/>
-          <w:sz w:val="24"/>
-          <w:szCs w:val="24"/>
-          <w:lang w:val="bg-BG"/>
-        </w:rPr>
-        <w:t xml:space="preserve"> </w:t>
-      </w:r>
-      <w:r>
-        <w:rPr>
-          <w:rFonts w:ascii="Times New Roman" w:hAnsi="Times New Roman" w:cs="Times New Roman"/>
-          <w:sz w:val="24"/>
-          <w:szCs w:val="24"/>
-          <w:lang w:val="bg-BG"/>
-        </w:rPr>
-        <w:t>мрежата.</w:t>
-      </w:r>
-      <w:r>
-        <w:rPr>
-          <w:rFonts w:ascii="Times New Roman" w:hAnsi="Times New Roman" w:cs="Times New Roman"/>
-          <w:sz w:val="24"/>
-          <w:szCs w:val="24"/>
-        </w:rPr>
-        <w:t xml:space="preserve"> </w:t>
-      </w:r>
-      <w:r>
-        <w:rPr>
-          <w:rFonts w:ascii="Times New Roman" w:hAnsi="Times New Roman" w:cs="Times New Roman"/>
-          <w:sz w:val="24"/>
-          <w:szCs w:val="24"/>
-          <w:lang w:val="bg-BG"/>
-        </w:rPr>
-        <w:t xml:space="preserve">Най-честите приложения на автомобилната </w:t>
-      </w:r>
-      <w:proofErr w:type="spellStart"/>
-      <w:r>
-        <w:rPr>
-          <w:rFonts w:ascii="Times New Roman" w:hAnsi="Times New Roman" w:cs="Times New Roman"/>
-          <w:sz w:val="24"/>
-          <w:szCs w:val="24"/>
-          <w:lang w:val="bg-BG"/>
-        </w:rPr>
-        <w:t>теле</w:t>
-      </w:r>
-      <w:r>
-        <w:rPr>
-          <w:rFonts w:ascii="Times New Roman" w:hAnsi="Times New Roman" w:cs="Times New Roman"/>
-          <w:sz w:val="24"/>
-          <w:szCs w:val="24"/>
-          <w:lang w:val="bg-BG"/>
-        </w:rPr>
-        <w:t>матика</w:t>
-      </w:r>
-      <w:proofErr w:type="spellEnd"/>
-      <w:r>
-        <w:rPr>
-          <w:rFonts w:ascii="Times New Roman" w:hAnsi="Times New Roman" w:cs="Times New Roman"/>
-          <w:sz w:val="24"/>
-          <w:szCs w:val="24"/>
-          <w:lang w:val="bg-BG"/>
-        </w:rPr>
-        <w:t xml:space="preserve"> са показани на Фигура 2</w:t>
-      </w:r>
-      <w:r>
-        <w:rPr>
-          <w:rFonts w:ascii="Times New Roman" w:hAnsi="Times New Roman" w:cs="Times New Roman"/>
-          <w:sz w:val="24"/>
-          <w:szCs w:val="24"/>
-          <w:lang w:val="bg-BG"/>
-        </w:rPr>
-        <w:t>.</w:t>
-      </w:r>
-      <w:r>
-        <w:rPr>
-          <w:rFonts w:ascii="Times New Roman" w:hAnsi="Times New Roman" w:cs="Times New Roman"/>
-          <w:sz w:val="24"/>
-          <w:szCs w:val="24"/>
-          <w:lang w:val="bg-BG"/>
-        </w:rPr>
-        <w:t xml:space="preserve"> </w:t>
-      </w:r>
     </w:p>
     <w:p>
       <w:pPr>
@@ -8746,7 +8776,7 @@
           <w:szCs w:val="24"/>
           <w:lang w:val="en-US"/>
         </w:rPr>
-        <w:t xml:space="preserve"> [6</w:t>
+        <w:t xml:space="preserve"> [7</w:t>
       </w:r>
       <w:r>
         <w:rPr>
@@ -8843,7 +8873,7 @@
           <w:szCs w:val="24"/>
           <w:lang w:val="en-US"/>
         </w:rPr>
-        <w:t>[5</w:t>
+        <w:t>[6</w:t>
       </w:r>
       <w:r>
         <w:rPr>
@@ -10435,28 +10465,6 @@
         </w:rPr>
         <w:tab/>
       </w:r>
-    </w:p>
-    <w:p>
-      <w:pPr>
-        <w:jc w:val="both"/>
-        <w:rPr>
-          <w:rFonts w:ascii="Times New Roman" w:hAnsi="Times New Roman" w:cs="Times New Roman"/>
-          <w:sz w:val="24"/>
-          <w:szCs w:val="24"/>
-          <w:lang w:val="en-US"/>
-        </w:rPr>
-      </w:pPr>
-    </w:p>
-    <w:p>
-      <w:pPr>
-        <w:jc w:val="both"/>
-        <w:rPr>
-          <w:rFonts w:ascii="Times New Roman" w:hAnsi="Times New Roman" w:cs="Times New Roman"/>
-          <w:sz w:val="24"/>
-          <w:szCs w:val="24"/>
-          <w:lang w:val="en-US"/>
-        </w:rPr>
-      </w:pPr>
     </w:p>
     <w:p>
       <w:pPr>
@@ -10858,6 +10866,7 @@
       <w:pPr>
         <w:jc w:val="both"/>
         <w:rPr>
+          <w:rStyle w:val="a5"/>
           <w:rFonts w:ascii="Times New Roman" w:hAnsi="Times New Roman" w:cs="Times New Roman"/>
           <w:sz w:val="24"/>
           <w:szCs w:val="24"/>
@@ -10902,17 +10911,88 @@
           <w:rFonts w:ascii="Times New Roman" w:hAnsi="Times New Roman" w:cs="Times New Roman"/>
           <w:sz w:val="24"/>
           <w:szCs w:val="24"/>
-          <w:lang w:val="bg-BG"/>
-        </w:rPr>
-      </w:pPr>
-      <w:r>
-        <w:rPr>
-          <w:rFonts w:ascii="Times New Roman" w:hAnsi="Times New Roman" w:cs="Times New Roman"/>
-          <w:sz w:val="24"/>
-          <w:szCs w:val="24"/>
-          <w:lang w:val="en-US"/>
-        </w:rPr>
-        <w:t>[5</w:t>
+          <w:lang w:val="en-US"/>
+        </w:rPr>
+      </w:pPr>
+      <w:r>
+        <w:rPr>
+          <w:rStyle w:val="a5"/>
+          <w:rFonts w:ascii="Times New Roman" w:hAnsi="Times New Roman" w:cs="Times New Roman"/>
+          <w:color w:val="auto"/>
+          <w:sz w:val="24"/>
+          <w:szCs w:val="24"/>
+          <w:u w:val="none"/>
+          <w:lang w:val="en-US"/>
+        </w:rPr>
+        <w:t>[</w:t>
+      </w:r>
+      <w:r>
+        <w:rPr>
+          <w:rStyle w:val="a5"/>
+          <w:rFonts w:ascii="Times New Roman" w:hAnsi="Times New Roman" w:cs="Times New Roman"/>
+          <w:color w:val="auto"/>
+          <w:sz w:val="24"/>
+          <w:szCs w:val="24"/>
+          <w:u w:val="none"/>
+          <w:lang w:val="en-US"/>
+        </w:rPr>
+        <w:t>5</w:t>
+      </w:r>
+      <w:r>
+        <w:rPr>
+          <w:rStyle w:val="a5"/>
+          <w:rFonts w:ascii="Times New Roman" w:hAnsi="Times New Roman" w:cs="Times New Roman"/>
+          <w:color w:val="auto"/>
+          <w:sz w:val="24"/>
+          <w:szCs w:val="24"/>
+          <w:u w:val="none"/>
+          <w:lang w:val="en-US"/>
+        </w:rPr>
+        <w:t>]</w:t>
+      </w:r>
+      <w:r>
+        <w:rPr>
+          <w:rStyle w:val="a5"/>
+          <w:rFonts w:ascii="Times New Roman" w:hAnsi="Times New Roman" w:cs="Times New Roman"/>
+          <w:color w:val="auto"/>
+          <w:sz w:val="24"/>
+          <w:szCs w:val="24"/>
+          <w:u w:val="none"/>
+          <w:lang w:val="en-US"/>
+        </w:rPr>
+        <w:t xml:space="preserve"> </w:t>
+      </w:r>
+      <w:r>
+        <w:rPr>
+          <w:rStyle w:val="a5"/>
+          <w:rFonts w:ascii="Times New Roman" w:hAnsi="Times New Roman" w:cs="Times New Roman"/>
+          <w:color w:val="auto"/>
+          <w:sz w:val="24"/>
+          <w:szCs w:val="24"/>
+          <w:u w:val="none"/>
+          <w:lang w:val="en-US"/>
+        </w:rPr>
+        <w:t>https://caradvise.com/what-is-a-fleet-management-company/</w:t>
+      </w:r>
+    </w:p>
+    <w:p>
+      <w:pPr>
+        <w:jc w:val="both"/>
+        <w:rPr>
+          <w:rFonts w:ascii="Times New Roman" w:hAnsi="Times New Roman" w:cs="Times New Roman"/>
+          <w:sz w:val="24"/>
+          <w:szCs w:val="24"/>
+          <w:lang w:val="bg-BG"/>
+        </w:rPr>
+      </w:pPr>
+      <w:r>
+        <w:rPr>
+          <w:rFonts w:ascii="Times New Roman" w:hAnsi="Times New Roman" w:cs="Times New Roman"/>
+          <w:sz w:val="24"/>
+          <w:szCs w:val="24"/>
+          <w:lang w:val="en-US"/>
+        </w:rPr>
+        <w:t>[6</w:t>
       </w:r>
       <w:r>
         <w:rPr>
@@ -10940,20 +11020,21 @@
       <w:pPr>
         <w:jc w:val="both"/>
         <w:rPr>
-          <w:rFonts w:ascii="Times New Roman" w:hAnsi="Times New Roman" w:cs="Times New Roman"/>
-          <w:sz w:val="24"/>
-          <w:szCs w:val="24"/>
-          <w:lang w:val="en-US"/>
-        </w:rPr>
-      </w:pPr>
-      <w:r>
-        <w:rPr>
-          <w:rFonts w:ascii="Times New Roman" w:hAnsi="Times New Roman" w:cs="Times New Roman"/>
-          <w:sz w:val="24"/>
-          <w:szCs w:val="24"/>
-          <w:lang w:val="en-US"/>
-        </w:rPr>
-        <w:t>[6</w:t>
+          <w:rStyle w:val="a5"/>
+          <w:rFonts w:ascii="Times New Roman" w:hAnsi="Times New Roman" w:cs="Times New Roman"/>
+          <w:sz w:val="24"/>
+          <w:szCs w:val="24"/>
+          <w:lang w:val="en-US"/>
+        </w:rPr>
+      </w:pPr>
+      <w:r>
+        <w:rPr>
+          <w:rFonts w:ascii="Times New Roman" w:hAnsi="Times New Roman" w:cs="Times New Roman"/>
+          <w:sz w:val="24"/>
+          <w:szCs w:val="24"/>
+          <w:lang w:val="en-US"/>
+        </w:rPr>
+        <w:t>[7</w:t>
       </w:r>
       <w:r>
         <w:rPr>
@@ -13083,7 +13164,7 @@
 </file>
 
 <file path=customXml/itemProps1.xml><?xml version="1.0" encoding="utf-8"?>
-<ds:datastoreItem xmlns:ds="http://schemas.openxmlformats.org/officeDocument/2006/customXml" ds:itemID="{355C1D07-ECD1-4F07-9F65-8FB48D45FDE9}">
+<ds:datastoreItem xmlns:ds="http://schemas.openxmlformats.org/officeDocument/2006/customXml" ds:itemID="{E4475822-A4D1-4C01-96F9-B612289043C3}">
   <ds:schemaRefs>
     <ds:schemaRef ds:uri="http://schemas.openxmlformats.org/officeDocument/2006/bibliography"/>
   </ds:schemaRefs>

</xml_diff>

<commit_message>
Added mechanism of telematics communication
</commit_message>
<xml_diff>
--- a/Resources/Documentation.docx
+++ b/Resources/Documentation.docx
@@ -8797,7 +8797,7 @@
           <w:rFonts w:ascii="Times New Roman" w:eastAsia="Times New Roman" w:hAnsi="Times New Roman" w:cs="Times New Roman"/>
           <w:sz w:val="24"/>
           <w:szCs w:val="24"/>
-          <w:lang w:val="bg-BG" w:eastAsia="en-GB"/>
+          <w:lang w:eastAsia="en-GB"/>
         </w:rPr>
       </w:pPr>
       <w:proofErr w:type="spellStart"/>
@@ -9074,6 +9074,18 @@
         </w:rPr>
         <w:t>.</w:t>
       </w:r>
+    </w:p>
+    <w:p>
+      <w:pPr>
+        <w:shd w:val="clear" w:color="auto" w:fill="F5F5F5"/>
+        <w:spacing w:after="0" w:line="240" w:lineRule="auto"/>
+        <w:rPr>
+          <w:rFonts w:ascii="Times New Roman" w:eastAsia="Times New Roman" w:hAnsi="Times New Roman" w:cs="Times New Roman"/>
+          <w:sz w:val="24"/>
+          <w:szCs w:val="24"/>
+          <w:lang w:val="bg-BG" w:eastAsia="en-GB"/>
+        </w:rPr>
+      </w:pPr>
     </w:p>
     <w:p>
       <w:pPr>
@@ -11402,19 +11414,6 @@
         </w:rPr>
         <w:t>.</w:t>
       </w:r>
-    </w:p>
-    <w:p>
-      <w:pPr>
-        <w:shd w:val="clear" w:color="auto" w:fill="F5F5F5"/>
-        <w:spacing w:after="0" w:line="240" w:lineRule="auto"/>
-        <w:rPr>
-          <w:rFonts w:ascii="Times New Roman" w:eastAsia="Times New Roman" w:hAnsi="Times New Roman" w:cs="Times New Roman"/>
-          <w:b/>
-          <w:sz w:val="24"/>
-          <w:szCs w:val="24"/>
-          <w:lang w:val="bg-BG" w:eastAsia="en-GB"/>
-        </w:rPr>
-      </w:pPr>
     </w:p>
     <w:p>
       <w:pPr>
@@ -12143,1110 +12142,1425 @@
           <w:rFonts w:ascii="Times New Roman" w:hAnsi="Times New Roman" w:cs="Times New Roman"/>
           <w:sz w:val="24"/>
           <w:szCs w:val="24"/>
-          <w:lang w:val="bg-BG"/>
-        </w:rPr>
-      </w:pPr>
-      <w:proofErr w:type="spellStart"/>
+        </w:rPr>
+      </w:pPr>
+      <w:proofErr w:type="spellStart"/>
+      <w:r>
+        <w:rPr>
+          <w:rFonts w:ascii="Times New Roman" w:hAnsi="Times New Roman" w:cs="Times New Roman"/>
+          <w:sz w:val="24"/>
+          <w:szCs w:val="24"/>
+          <w:lang w:val="bg-BG"/>
+        </w:rPr>
+        <w:lastRenderedPageBreak/>
+        <w:t>Телематичните</w:t>
+      </w:r>
+      <w:proofErr w:type="spellEnd"/>
+      <w:r>
+        <w:rPr>
+          <w:rFonts w:ascii="Times New Roman" w:hAnsi="Times New Roman" w:cs="Times New Roman"/>
+          <w:sz w:val="24"/>
+          <w:szCs w:val="24"/>
+          <w:lang w:val="bg-BG"/>
+        </w:rPr>
+        <w:t xml:space="preserve"> системи работят на следния принцип</w:t>
+      </w:r>
+      <w:r>
+        <w:rPr>
+          <w:rFonts w:ascii="Times New Roman" w:hAnsi="Times New Roman" w:cs="Times New Roman"/>
+          <w:sz w:val="24"/>
+          <w:szCs w:val="24"/>
+        </w:rPr>
+        <w:t xml:space="preserve"> [6], [7]:</w:t>
+      </w:r>
+    </w:p>
+    <w:p>
+      <w:pPr>
+        <w:pStyle w:val="a3"/>
+        <w:numPr>
+          <w:ilvl w:val="0"/>
+          <w:numId w:val="14"/>
+        </w:numPr>
+        <w:jc w:val="both"/>
+        <w:rPr>
+          <w:rFonts w:ascii="Times New Roman" w:hAnsi="Times New Roman" w:cs="Times New Roman"/>
+          <w:sz w:val="24"/>
+          <w:szCs w:val="24"/>
+          <w:lang w:val="en-US"/>
+        </w:rPr>
+      </w:pPr>
+      <w:proofErr w:type="spellStart"/>
+      <w:r>
+        <w:rPr>
+          <w:rFonts w:ascii="Times New Roman" w:hAnsi="Times New Roman" w:cs="Times New Roman"/>
+          <w:b/>
+          <w:sz w:val="24"/>
+          <w:szCs w:val="24"/>
+          <w:lang w:val="en-US"/>
+        </w:rPr>
+        <w:t>Сателит</w:t>
+      </w:r>
+      <w:proofErr w:type="spellEnd"/>
+      <w:r>
+        <w:rPr>
+          <w:rFonts w:ascii="Times New Roman" w:hAnsi="Times New Roman" w:cs="Times New Roman"/>
+          <w:sz w:val="24"/>
+          <w:szCs w:val="24"/>
+          <w:lang w:val="en-US"/>
+        </w:rPr>
+        <w:t xml:space="preserve"> - </w:t>
+      </w:r>
+      <w:proofErr w:type="spellStart"/>
+      <w:r>
+        <w:rPr>
+          <w:rFonts w:ascii="Times New Roman" w:hAnsi="Times New Roman" w:cs="Times New Roman"/>
+          <w:sz w:val="24"/>
+          <w:szCs w:val="24"/>
+          <w:lang w:val="en-US"/>
+        </w:rPr>
+        <w:t>Позицията</w:t>
+      </w:r>
+      <w:proofErr w:type="spellEnd"/>
+      <w:r>
+        <w:rPr>
+          <w:rFonts w:ascii="Times New Roman" w:hAnsi="Times New Roman" w:cs="Times New Roman"/>
+          <w:sz w:val="24"/>
+          <w:szCs w:val="24"/>
+          <w:lang w:val="en-US"/>
+        </w:rPr>
+        <w:t xml:space="preserve"> </w:t>
+      </w:r>
+      <w:proofErr w:type="spellStart"/>
+      <w:r>
+        <w:rPr>
+          <w:rFonts w:ascii="Times New Roman" w:hAnsi="Times New Roman" w:cs="Times New Roman"/>
+          <w:sz w:val="24"/>
+          <w:szCs w:val="24"/>
+          <w:lang w:val="en-US"/>
+        </w:rPr>
+        <w:t>на</w:t>
+      </w:r>
+      <w:proofErr w:type="spellEnd"/>
+      <w:r>
+        <w:rPr>
+          <w:rFonts w:ascii="Times New Roman" w:hAnsi="Times New Roman" w:cs="Times New Roman"/>
+          <w:sz w:val="24"/>
+          <w:szCs w:val="24"/>
+          <w:lang w:val="en-US"/>
+        </w:rPr>
+        <w:t xml:space="preserve"> </w:t>
+      </w:r>
+      <w:proofErr w:type="spellStart"/>
+      <w:r>
+        <w:rPr>
+          <w:rFonts w:ascii="Times New Roman" w:hAnsi="Times New Roman" w:cs="Times New Roman"/>
+          <w:sz w:val="24"/>
+          <w:szCs w:val="24"/>
+          <w:lang w:val="en-US"/>
+        </w:rPr>
+        <w:t>пре</w:t>
+      </w:r>
+      <w:r>
+        <w:rPr>
+          <w:rFonts w:ascii="Times New Roman" w:hAnsi="Times New Roman" w:cs="Times New Roman"/>
+          <w:sz w:val="24"/>
+          <w:szCs w:val="24"/>
+          <w:lang w:val="en-US"/>
+        </w:rPr>
+        <w:t>возното</w:t>
+      </w:r>
+      <w:proofErr w:type="spellEnd"/>
+      <w:r>
+        <w:rPr>
+          <w:rFonts w:ascii="Times New Roman" w:hAnsi="Times New Roman" w:cs="Times New Roman"/>
+          <w:sz w:val="24"/>
+          <w:szCs w:val="24"/>
+          <w:lang w:val="en-US"/>
+        </w:rPr>
+        <w:t xml:space="preserve"> </w:t>
+      </w:r>
+      <w:proofErr w:type="spellStart"/>
+      <w:r>
+        <w:rPr>
+          <w:rFonts w:ascii="Times New Roman" w:hAnsi="Times New Roman" w:cs="Times New Roman"/>
+          <w:sz w:val="24"/>
+          <w:szCs w:val="24"/>
+          <w:lang w:val="en-US"/>
+        </w:rPr>
+        <w:t>средство</w:t>
+      </w:r>
+      <w:proofErr w:type="spellEnd"/>
+      <w:r>
+        <w:rPr>
+          <w:rFonts w:ascii="Times New Roman" w:hAnsi="Times New Roman" w:cs="Times New Roman"/>
+          <w:sz w:val="24"/>
+          <w:szCs w:val="24"/>
+          <w:lang w:val="en-US"/>
+        </w:rPr>
+        <w:t xml:space="preserve"> </w:t>
+      </w:r>
+      <w:proofErr w:type="spellStart"/>
+      <w:r>
+        <w:rPr>
+          <w:rFonts w:ascii="Times New Roman" w:hAnsi="Times New Roman" w:cs="Times New Roman"/>
+          <w:sz w:val="24"/>
+          <w:szCs w:val="24"/>
+          <w:lang w:val="en-US"/>
+        </w:rPr>
+        <w:t>се</w:t>
+      </w:r>
+      <w:proofErr w:type="spellEnd"/>
+      <w:r>
+        <w:rPr>
+          <w:rFonts w:ascii="Times New Roman" w:hAnsi="Times New Roman" w:cs="Times New Roman"/>
+          <w:sz w:val="24"/>
+          <w:szCs w:val="24"/>
+          <w:lang w:val="en-US"/>
+        </w:rPr>
+        <w:t xml:space="preserve"> </w:t>
+      </w:r>
+      <w:r>
+        <w:rPr>
+          <w:rFonts w:ascii="Times New Roman" w:hAnsi="Times New Roman" w:cs="Times New Roman"/>
+          <w:sz w:val="24"/>
+          <w:szCs w:val="24"/>
+          <w:lang w:val="bg-BG"/>
+        </w:rPr>
+        <w:t>изчислява чрез</w:t>
+      </w:r>
+      <w:r>
+        <w:rPr>
+          <w:rFonts w:ascii="Times New Roman" w:hAnsi="Times New Roman" w:cs="Times New Roman"/>
+          <w:sz w:val="24"/>
+          <w:szCs w:val="24"/>
+          <w:lang w:val="en-US"/>
+        </w:rPr>
+        <w:t xml:space="preserve"> GPS </w:t>
+      </w:r>
+      <w:r>
+        <w:rPr>
+          <w:rFonts w:ascii="Times New Roman" w:hAnsi="Times New Roman" w:cs="Times New Roman"/>
+          <w:sz w:val="24"/>
+          <w:szCs w:val="24"/>
+          <w:lang w:val="bg-BG"/>
+        </w:rPr>
+        <w:t>приемника</w:t>
+      </w:r>
+      <w:r>
+        <w:rPr>
+          <w:rFonts w:ascii="Times New Roman" w:hAnsi="Times New Roman" w:cs="Times New Roman"/>
+          <w:sz w:val="24"/>
+          <w:szCs w:val="24"/>
+          <w:lang w:val="en-US"/>
+        </w:rPr>
+        <w:t xml:space="preserve"> </w:t>
+      </w:r>
+      <w:proofErr w:type="spellStart"/>
+      <w:r>
+        <w:rPr>
+          <w:rFonts w:ascii="Times New Roman" w:hAnsi="Times New Roman" w:cs="Times New Roman"/>
+          <w:sz w:val="24"/>
+          <w:szCs w:val="24"/>
+          <w:lang w:val="en-US"/>
+        </w:rPr>
+        <w:t>на</w:t>
+      </w:r>
+      <w:proofErr w:type="spellEnd"/>
+      <w:r>
+        <w:rPr>
+          <w:rFonts w:ascii="Times New Roman" w:hAnsi="Times New Roman" w:cs="Times New Roman"/>
+          <w:sz w:val="24"/>
+          <w:szCs w:val="24"/>
+          <w:lang w:val="en-US"/>
+        </w:rPr>
+        <w:t xml:space="preserve"> </w:t>
+      </w:r>
+      <w:proofErr w:type="spellStart"/>
+      <w:r>
+        <w:rPr>
+          <w:rFonts w:ascii="Times New Roman" w:hAnsi="Times New Roman" w:cs="Times New Roman"/>
+          <w:sz w:val="24"/>
+          <w:szCs w:val="24"/>
+          <w:lang w:val="en-US"/>
+        </w:rPr>
+        <w:t>телематичното</w:t>
+      </w:r>
+      <w:proofErr w:type="spellEnd"/>
+      <w:r>
+        <w:rPr>
+          <w:rFonts w:ascii="Times New Roman" w:hAnsi="Times New Roman" w:cs="Times New Roman"/>
+          <w:sz w:val="24"/>
+          <w:szCs w:val="24"/>
+          <w:lang w:val="en-US"/>
+        </w:rPr>
+        <w:t xml:space="preserve"> </w:t>
+      </w:r>
+      <w:proofErr w:type="spellStart"/>
+      <w:r>
+        <w:rPr>
+          <w:rFonts w:ascii="Times New Roman" w:hAnsi="Times New Roman" w:cs="Times New Roman"/>
+          <w:sz w:val="24"/>
+          <w:szCs w:val="24"/>
+          <w:lang w:val="en-US"/>
+        </w:rPr>
+        <w:t>устройство</w:t>
+      </w:r>
+      <w:proofErr w:type="spellEnd"/>
+      <w:r>
+        <w:rPr>
+          <w:rFonts w:ascii="Times New Roman" w:hAnsi="Times New Roman" w:cs="Times New Roman"/>
+          <w:sz w:val="24"/>
+          <w:szCs w:val="24"/>
+          <w:lang w:val="en-US"/>
+        </w:rPr>
+        <w:t xml:space="preserve">, </w:t>
+      </w:r>
+      <w:proofErr w:type="spellStart"/>
+      <w:r>
+        <w:rPr>
+          <w:rFonts w:ascii="Times New Roman" w:hAnsi="Times New Roman" w:cs="Times New Roman"/>
+          <w:sz w:val="24"/>
+          <w:szCs w:val="24"/>
+          <w:lang w:val="en-US"/>
+        </w:rPr>
+        <w:t>монтирано</w:t>
+      </w:r>
+      <w:proofErr w:type="spellEnd"/>
+      <w:r>
+        <w:rPr>
+          <w:rFonts w:ascii="Times New Roman" w:hAnsi="Times New Roman" w:cs="Times New Roman"/>
+          <w:sz w:val="24"/>
+          <w:szCs w:val="24"/>
+          <w:lang w:val="en-US"/>
+        </w:rPr>
+        <w:t xml:space="preserve"> в </w:t>
+      </w:r>
+      <w:proofErr w:type="spellStart"/>
+      <w:r>
+        <w:rPr>
+          <w:rFonts w:ascii="Times New Roman" w:hAnsi="Times New Roman" w:cs="Times New Roman"/>
+          <w:sz w:val="24"/>
+          <w:szCs w:val="24"/>
+          <w:lang w:val="en-US"/>
+        </w:rPr>
+        <w:t>прев</w:t>
+      </w:r>
+      <w:r>
+        <w:rPr>
+          <w:rFonts w:ascii="Times New Roman" w:hAnsi="Times New Roman" w:cs="Times New Roman"/>
+          <w:sz w:val="24"/>
+          <w:szCs w:val="24"/>
+          <w:lang w:val="en-US"/>
+        </w:rPr>
+        <w:t>озното</w:t>
+      </w:r>
+      <w:proofErr w:type="spellEnd"/>
+      <w:r>
+        <w:rPr>
+          <w:rFonts w:ascii="Times New Roman" w:hAnsi="Times New Roman" w:cs="Times New Roman"/>
+          <w:sz w:val="24"/>
+          <w:szCs w:val="24"/>
+          <w:lang w:val="en-US"/>
+        </w:rPr>
+        <w:t xml:space="preserve"> </w:t>
+      </w:r>
+      <w:proofErr w:type="spellStart"/>
+      <w:r>
+        <w:rPr>
+          <w:rFonts w:ascii="Times New Roman" w:hAnsi="Times New Roman" w:cs="Times New Roman"/>
+          <w:sz w:val="24"/>
+          <w:szCs w:val="24"/>
+          <w:lang w:val="en-US"/>
+        </w:rPr>
+        <w:t>средство</w:t>
+      </w:r>
+      <w:proofErr w:type="spellEnd"/>
+      <w:r>
+        <w:rPr>
+          <w:rFonts w:ascii="Times New Roman" w:hAnsi="Times New Roman" w:cs="Times New Roman"/>
+          <w:sz w:val="24"/>
+          <w:szCs w:val="24"/>
+          <w:lang w:val="en-US"/>
+        </w:rPr>
+        <w:t>.</w:t>
+      </w:r>
+    </w:p>
+    <w:p>
+      <w:pPr>
+        <w:pStyle w:val="a3"/>
+        <w:numPr>
+          <w:ilvl w:val="0"/>
+          <w:numId w:val="14"/>
+        </w:numPr>
+        <w:jc w:val="both"/>
+        <w:rPr>
+          <w:rFonts w:ascii="Times New Roman" w:hAnsi="Times New Roman" w:cs="Times New Roman"/>
+          <w:sz w:val="24"/>
+          <w:szCs w:val="24"/>
+          <w:lang w:val="en-US"/>
+        </w:rPr>
+      </w:pPr>
+      <w:proofErr w:type="spellStart"/>
+      <w:r>
+        <w:rPr>
+          <w:rFonts w:ascii="Times New Roman" w:hAnsi="Times New Roman" w:cs="Times New Roman"/>
+          <w:b/>
+          <w:sz w:val="24"/>
+          <w:szCs w:val="24"/>
+          <w:lang w:val="en-US"/>
+        </w:rPr>
+        <w:t>Превозно</w:t>
+      </w:r>
+      <w:proofErr w:type="spellEnd"/>
+      <w:r>
+        <w:rPr>
+          <w:rFonts w:ascii="Times New Roman" w:hAnsi="Times New Roman" w:cs="Times New Roman"/>
+          <w:b/>
+          <w:sz w:val="24"/>
+          <w:szCs w:val="24"/>
+          <w:lang w:val="en-US"/>
+        </w:rPr>
+        <w:t xml:space="preserve"> </w:t>
+      </w:r>
+      <w:proofErr w:type="spellStart"/>
+      <w:r>
+        <w:rPr>
+          <w:rFonts w:ascii="Times New Roman" w:hAnsi="Times New Roman" w:cs="Times New Roman"/>
+          <w:b/>
+          <w:sz w:val="24"/>
+          <w:szCs w:val="24"/>
+          <w:lang w:val="en-US"/>
+        </w:rPr>
+        <w:t>средство</w:t>
+      </w:r>
+      <w:proofErr w:type="spellEnd"/>
+      <w:r>
+        <w:rPr>
+          <w:rFonts w:ascii="Times New Roman" w:hAnsi="Times New Roman" w:cs="Times New Roman"/>
+          <w:sz w:val="24"/>
+          <w:szCs w:val="24"/>
+          <w:lang w:val="en-US"/>
+        </w:rPr>
+        <w:t xml:space="preserve"> </w:t>
+      </w:r>
+      <w:r>
+        <w:rPr>
+          <w:rFonts w:ascii="Times New Roman" w:hAnsi="Times New Roman" w:cs="Times New Roman"/>
+          <w:sz w:val="24"/>
+          <w:szCs w:val="24"/>
+          <w:lang w:val="en-US"/>
+        </w:rPr>
+        <w:t>–</w:t>
+      </w:r>
+      <w:r>
+        <w:rPr>
+          <w:rFonts w:ascii="Times New Roman" w:hAnsi="Times New Roman" w:cs="Times New Roman"/>
+          <w:sz w:val="24"/>
+          <w:szCs w:val="24"/>
+          <w:lang w:val="en-US"/>
+        </w:rPr>
+        <w:t xml:space="preserve"> </w:t>
+      </w:r>
+      <w:r>
+        <w:rPr>
+          <w:rFonts w:ascii="Times New Roman" w:hAnsi="Times New Roman" w:cs="Times New Roman"/>
+          <w:sz w:val="24"/>
+          <w:szCs w:val="24"/>
+          <w:lang w:val="en-US"/>
+        </w:rPr>
+        <w:t xml:space="preserve">GPS </w:t>
+      </w:r>
+      <w:r>
+        <w:rPr>
+          <w:rFonts w:ascii="Times New Roman" w:hAnsi="Times New Roman" w:cs="Times New Roman"/>
+          <w:sz w:val="24"/>
+          <w:szCs w:val="24"/>
+          <w:lang w:val="bg-BG"/>
+        </w:rPr>
+        <w:t>координатите заедно с останалата и</w:t>
+      </w:r>
+      <w:proofErr w:type="spellStart"/>
+      <w:r>
+        <w:rPr>
+          <w:rFonts w:ascii="Times New Roman" w:hAnsi="Times New Roman" w:cs="Times New Roman"/>
+          <w:sz w:val="24"/>
+          <w:szCs w:val="24"/>
+          <w:lang w:val="en-US"/>
+        </w:rPr>
+        <w:t>нформация</w:t>
+      </w:r>
+      <w:proofErr w:type="spellEnd"/>
+      <w:r>
+        <w:rPr>
+          <w:rFonts w:ascii="Times New Roman" w:hAnsi="Times New Roman" w:cs="Times New Roman"/>
+          <w:sz w:val="24"/>
+          <w:szCs w:val="24"/>
+          <w:lang w:val="bg-BG"/>
+        </w:rPr>
+        <w:t xml:space="preserve"> за превозното средство </w:t>
+      </w:r>
+      <w:proofErr w:type="spellStart"/>
+      <w:r>
+        <w:rPr>
+          <w:rFonts w:ascii="Times New Roman" w:hAnsi="Times New Roman" w:cs="Times New Roman"/>
+          <w:sz w:val="24"/>
+          <w:szCs w:val="24"/>
+          <w:lang w:val="en-US"/>
+        </w:rPr>
+        <w:t>се</w:t>
+      </w:r>
+      <w:proofErr w:type="spellEnd"/>
+      <w:r>
+        <w:rPr>
+          <w:rFonts w:ascii="Times New Roman" w:hAnsi="Times New Roman" w:cs="Times New Roman"/>
+          <w:sz w:val="24"/>
+          <w:szCs w:val="24"/>
+          <w:lang w:val="en-US"/>
+        </w:rPr>
+        <w:t xml:space="preserve"> </w:t>
+      </w:r>
+      <w:proofErr w:type="spellStart"/>
+      <w:r>
+        <w:rPr>
+          <w:rFonts w:ascii="Times New Roman" w:hAnsi="Times New Roman" w:cs="Times New Roman"/>
+          <w:sz w:val="24"/>
+          <w:szCs w:val="24"/>
+          <w:lang w:val="en-US"/>
+        </w:rPr>
+        <w:t>предава</w:t>
+      </w:r>
+      <w:proofErr w:type="spellEnd"/>
+      <w:r>
+        <w:rPr>
+          <w:rFonts w:ascii="Times New Roman" w:hAnsi="Times New Roman" w:cs="Times New Roman"/>
+          <w:sz w:val="24"/>
+          <w:szCs w:val="24"/>
+          <w:lang w:val="bg-BG"/>
+        </w:rPr>
+        <w:t>т</w:t>
+      </w:r>
+      <w:r>
+        <w:rPr>
+          <w:rFonts w:ascii="Times New Roman" w:hAnsi="Times New Roman" w:cs="Times New Roman"/>
+          <w:sz w:val="24"/>
+          <w:szCs w:val="24"/>
+          <w:lang w:val="en-US"/>
+        </w:rPr>
+        <w:t xml:space="preserve"> </w:t>
+      </w:r>
+      <w:r>
+        <w:rPr>
+          <w:rFonts w:ascii="Times New Roman" w:hAnsi="Times New Roman" w:cs="Times New Roman"/>
+          <w:sz w:val="24"/>
+          <w:szCs w:val="24"/>
+          <w:lang w:val="bg-BG"/>
+        </w:rPr>
+        <w:t xml:space="preserve">към кулите на </w:t>
+      </w:r>
+      <w:proofErr w:type="spellStart"/>
+      <w:r>
+        <w:rPr>
+          <w:rFonts w:ascii="Times New Roman" w:hAnsi="Times New Roman" w:cs="Times New Roman"/>
+          <w:sz w:val="24"/>
+          <w:szCs w:val="24"/>
+          <w:lang w:val="en-US"/>
+        </w:rPr>
+        <w:t>телекомуникационната</w:t>
+      </w:r>
+      <w:proofErr w:type="spellEnd"/>
+      <w:r>
+        <w:rPr>
+          <w:rFonts w:ascii="Times New Roman" w:hAnsi="Times New Roman" w:cs="Times New Roman"/>
+          <w:sz w:val="24"/>
+          <w:szCs w:val="24"/>
+          <w:lang w:val="en-US"/>
+        </w:rPr>
+        <w:t xml:space="preserve"> </w:t>
+      </w:r>
+      <w:proofErr w:type="spellStart"/>
+      <w:r>
+        <w:rPr>
+          <w:rFonts w:ascii="Times New Roman" w:hAnsi="Times New Roman" w:cs="Times New Roman"/>
+          <w:sz w:val="24"/>
+          <w:szCs w:val="24"/>
+          <w:lang w:val="en-US"/>
+        </w:rPr>
+        <w:t>компания</w:t>
+      </w:r>
+      <w:proofErr w:type="spellEnd"/>
+      <w:r>
+        <w:rPr>
+          <w:rFonts w:ascii="Times New Roman" w:hAnsi="Times New Roman" w:cs="Times New Roman"/>
+          <w:sz w:val="24"/>
+          <w:szCs w:val="24"/>
+          <w:lang w:val="en-US"/>
+        </w:rPr>
+        <w:t xml:space="preserve"> </w:t>
+      </w:r>
+      <w:proofErr w:type="spellStart"/>
+      <w:r>
+        <w:rPr>
+          <w:rFonts w:ascii="Times New Roman" w:hAnsi="Times New Roman" w:cs="Times New Roman"/>
+          <w:sz w:val="24"/>
+          <w:szCs w:val="24"/>
+          <w:lang w:val="en-US"/>
+        </w:rPr>
+        <w:t>чрез</w:t>
+      </w:r>
+      <w:proofErr w:type="spellEnd"/>
+      <w:r>
+        <w:rPr>
+          <w:rFonts w:ascii="Times New Roman" w:hAnsi="Times New Roman" w:cs="Times New Roman"/>
+          <w:sz w:val="24"/>
+          <w:szCs w:val="24"/>
+          <w:lang w:val="en-US"/>
+        </w:rPr>
+        <w:t xml:space="preserve"> </w:t>
+      </w:r>
+      <w:proofErr w:type="spellStart"/>
+      <w:r>
+        <w:rPr>
+          <w:rFonts w:ascii="Times New Roman" w:hAnsi="Times New Roman" w:cs="Times New Roman"/>
+          <w:sz w:val="24"/>
+          <w:szCs w:val="24"/>
+          <w:lang w:val="en-US"/>
+        </w:rPr>
+        <w:t>безжична</w:t>
+      </w:r>
+      <w:proofErr w:type="spellEnd"/>
+      <w:r>
+        <w:rPr>
+          <w:rFonts w:ascii="Times New Roman" w:hAnsi="Times New Roman" w:cs="Times New Roman"/>
+          <w:sz w:val="24"/>
+          <w:szCs w:val="24"/>
+          <w:lang w:val="en-US"/>
+        </w:rPr>
+        <w:t xml:space="preserve"> </w:t>
+      </w:r>
+      <w:proofErr w:type="spellStart"/>
+      <w:r>
+        <w:rPr>
+          <w:rFonts w:ascii="Times New Roman" w:hAnsi="Times New Roman" w:cs="Times New Roman"/>
+          <w:sz w:val="24"/>
+          <w:szCs w:val="24"/>
+          <w:lang w:val="en-US"/>
+        </w:rPr>
+        <w:t>клетъчна</w:t>
+      </w:r>
+      <w:proofErr w:type="spellEnd"/>
+      <w:r>
+        <w:rPr>
+          <w:rFonts w:ascii="Times New Roman" w:hAnsi="Times New Roman" w:cs="Times New Roman"/>
+          <w:sz w:val="24"/>
+          <w:szCs w:val="24"/>
+          <w:lang w:val="en-US"/>
+        </w:rPr>
+        <w:t xml:space="preserve"> </w:t>
+      </w:r>
+      <w:proofErr w:type="spellStart"/>
+      <w:r>
+        <w:rPr>
+          <w:rFonts w:ascii="Times New Roman" w:hAnsi="Times New Roman" w:cs="Times New Roman"/>
+          <w:sz w:val="24"/>
+          <w:szCs w:val="24"/>
+          <w:lang w:val="en-US"/>
+        </w:rPr>
+        <w:t>връзка</w:t>
+      </w:r>
+      <w:proofErr w:type="spellEnd"/>
+      <w:r>
+        <w:rPr>
+          <w:rFonts w:ascii="Times New Roman" w:hAnsi="Times New Roman" w:cs="Times New Roman"/>
+          <w:sz w:val="24"/>
+          <w:szCs w:val="24"/>
+          <w:lang w:val="en-US"/>
+        </w:rPr>
+        <w:t xml:space="preserve"> (</w:t>
+      </w:r>
+      <w:r>
+        <w:rPr>
+          <w:rFonts w:ascii="Times New Roman" w:hAnsi="Times New Roman" w:cs="Times New Roman"/>
+          <w:sz w:val="24"/>
+          <w:szCs w:val="24"/>
+          <w:lang w:val="bg-BG"/>
+        </w:rPr>
+        <w:t>например</w:t>
+      </w:r>
+      <w:r>
+        <w:rPr>
+          <w:rFonts w:ascii="Times New Roman" w:hAnsi="Times New Roman" w:cs="Times New Roman"/>
+          <w:sz w:val="24"/>
+          <w:szCs w:val="24"/>
+        </w:rPr>
+        <w:t xml:space="preserve"> 4G</w:t>
+      </w:r>
+      <w:r>
+        <w:rPr>
+          <w:rFonts w:ascii="Times New Roman" w:hAnsi="Times New Roman" w:cs="Times New Roman"/>
+          <w:sz w:val="24"/>
+          <w:szCs w:val="24"/>
+          <w:lang w:val="en-US"/>
+        </w:rPr>
+        <w:t xml:space="preserve">) </w:t>
+      </w:r>
+      <w:proofErr w:type="spellStart"/>
+      <w:r>
+        <w:rPr>
+          <w:rFonts w:ascii="Times New Roman" w:hAnsi="Times New Roman" w:cs="Times New Roman"/>
+          <w:sz w:val="24"/>
+          <w:szCs w:val="24"/>
+          <w:lang w:val="en-US"/>
+        </w:rPr>
+        <w:t>или</w:t>
+      </w:r>
+      <w:proofErr w:type="spellEnd"/>
+      <w:r>
+        <w:rPr>
+          <w:rFonts w:ascii="Times New Roman" w:hAnsi="Times New Roman" w:cs="Times New Roman"/>
+          <w:sz w:val="24"/>
+          <w:szCs w:val="24"/>
+          <w:lang w:val="en-US"/>
+        </w:rPr>
+        <w:t xml:space="preserve"> </w:t>
+      </w:r>
+      <w:proofErr w:type="spellStart"/>
+      <w:r>
+        <w:rPr>
+          <w:rFonts w:ascii="Times New Roman" w:hAnsi="Times New Roman" w:cs="Times New Roman"/>
+          <w:sz w:val="24"/>
+          <w:szCs w:val="24"/>
+          <w:lang w:val="en-US"/>
+        </w:rPr>
+        <w:t>алтернат</w:t>
+      </w:r>
+      <w:r>
+        <w:rPr>
+          <w:rFonts w:ascii="Times New Roman" w:hAnsi="Times New Roman" w:cs="Times New Roman"/>
+          <w:sz w:val="24"/>
+          <w:szCs w:val="24"/>
+          <w:lang w:val="en-US"/>
+        </w:rPr>
+        <w:t>ивно</w:t>
+      </w:r>
+      <w:proofErr w:type="spellEnd"/>
+      <w:r>
+        <w:rPr>
+          <w:rFonts w:ascii="Times New Roman" w:hAnsi="Times New Roman" w:cs="Times New Roman"/>
+          <w:sz w:val="24"/>
+          <w:szCs w:val="24"/>
+          <w:lang w:val="en-US"/>
+        </w:rPr>
+        <w:t xml:space="preserve"> </w:t>
+      </w:r>
+      <w:proofErr w:type="spellStart"/>
+      <w:r>
+        <w:rPr>
+          <w:rFonts w:ascii="Times New Roman" w:hAnsi="Times New Roman" w:cs="Times New Roman"/>
+          <w:sz w:val="24"/>
+          <w:szCs w:val="24"/>
+          <w:lang w:val="en-US"/>
+        </w:rPr>
+        <w:t>чрез</w:t>
+      </w:r>
+      <w:proofErr w:type="spellEnd"/>
+      <w:r>
+        <w:rPr>
+          <w:rFonts w:ascii="Times New Roman" w:hAnsi="Times New Roman" w:cs="Times New Roman"/>
+          <w:sz w:val="24"/>
+          <w:szCs w:val="24"/>
+          <w:lang w:val="en-US"/>
+        </w:rPr>
+        <w:t xml:space="preserve"> </w:t>
+      </w:r>
+      <w:proofErr w:type="spellStart"/>
+      <w:r>
+        <w:rPr>
+          <w:rFonts w:ascii="Times New Roman" w:hAnsi="Times New Roman" w:cs="Times New Roman"/>
+          <w:sz w:val="24"/>
+          <w:szCs w:val="24"/>
+          <w:lang w:val="en-US"/>
+        </w:rPr>
+        <w:t>сателитни</w:t>
+      </w:r>
+      <w:proofErr w:type="spellEnd"/>
+      <w:r>
+        <w:rPr>
+          <w:rFonts w:ascii="Times New Roman" w:hAnsi="Times New Roman" w:cs="Times New Roman"/>
+          <w:sz w:val="24"/>
+          <w:szCs w:val="24"/>
+          <w:lang w:val="en-US"/>
+        </w:rPr>
+        <w:t xml:space="preserve"> </w:t>
+      </w:r>
+      <w:proofErr w:type="spellStart"/>
+      <w:r>
+        <w:rPr>
+          <w:rFonts w:ascii="Times New Roman" w:hAnsi="Times New Roman" w:cs="Times New Roman"/>
+          <w:sz w:val="24"/>
+          <w:szCs w:val="24"/>
+          <w:lang w:val="en-US"/>
+        </w:rPr>
+        <w:t>комуникации</w:t>
+      </w:r>
+      <w:proofErr w:type="spellEnd"/>
+      <w:r>
+        <w:rPr>
+          <w:rFonts w:ascii="Times New Roman" w:hAnsi="Times New Roman" w:cs="Times New Roman"/>
+          <w:sz w:val="24"/>
+          <w:szCs w:val="24"/>
+          <w:lang w:val="en-US"/>
+        </w:rPr>
+        <w:t>.</w:t>
+      </w:r>
+    </w:p>
+    <w:p>
+      <w:pPr>
+        <w:pStyle w:val="a3"/>
+        <w:numPr>
+          <w:ilvl w:val="0"/>
+          <w:numId w:val="14"/>
+        </w:numPr>
+        <w:jc w:val="both"/>
+        <w:rPr>
+          <w:rFonts w:ascii="Times New Roman" w:hAnsi="Times New Roman" w:cs="Times New Roman"/>
+          <w:sz w:val="24"/>
+          <w:szCs w:val="24"/>
+          <w:lang w:val="en-US"/>
+        </w:rPr>
+      </w:pPr>
+      <w:proofErr w:type="spellStart"/>
+      <w:r>
+        <w:rPr>
+          <w:rFonts w:ascii="Times New Roman" w:hAnsi="Times New Roman" w:cs="Times New Roman"/>
+          <w:b/>
+          <w:sz w:val="24"/>
+          <w:szCs w:val="24"/>
+          <w:lang w:val="en-US"/>
+        </w:rPr>
+        <w:t>Телекомуникационната</w:t>
+      </w:r>
+      <w:proofErr w:type="spellEnd"/>
+      <w:r>
+        <w:rPr>
+          <w:rFonts w:ascii="Times New Roman" w:hAnsi="Times New Roman" w:cs="Times New Roman"/>
+          <w:b/>
+          <w:sz w:val="24"/>
+          <w:szCs w:val="24"/>
+          <w:lang w:val="en-US"/>
+        </w:rPr>
+        <w:t xml:space="preserve"> </w:t>
+      </w:r>
+      <w:proofErr w:type="spellStart"/>
+      <w:r>
+        <w:rPr>
+          <w:rFonts w:ascii="Times New Roman" w:hAnsi="Times New Roman" w:cs="Times New Roman"/>
+          <w:b/>
+          <w:sz w:val="24"/>
+          <w:szCs w:val="24"/>
+          <w:lang w:val="en-US"/>
+        </w:rPr>
+        <w:t>компания</w:t>
+      </w:r>
+      <w:proofErr w:type="spellEnd"/>
+      <w:r>
+        <w:rPr>
+          <w:rFonts w:ascii="Times New Roman" w:hAnsi="Times New Roman" w:cs="Times New Roman"/>
+          <w:b/>
+          <w:sz w:val="24"/>
+          <w:szCs w:val="24"/>
+          <w:lang w:val="bg-BG"/>
+        </w:rPr>
+        <w:t xml:space="preserve"> </w:t>
+      </w:r>
+      <w:r>
+        <w:rPr>
+          <w:rFonts w:ascii="Times New Roman" w:hAnsi="Times New Roman" w:cs="Times New Roman"/>
+          <w:sz w:val="24"/>
+          <w:szCs w:val="24"/>
+          <w:lang w:val="en-US"/>
+        </w:rPr>
+        <w:t>–</w:t>
+      </w:r>
+      <w:r>
+        <w:rPr>
+          <w:rFonts w:ascii="Times New Roman" w:hAnsi="Times New Roman" w:cs="Times New Roman"/>
+          <w:sz w:val="24"/>
+          <w:szCs w:val="24"/>
+          <w:lang w:val="bg-BG"/>
+        </w:rPr>
+        <w:t xml:space="preserve"> </w:t>
+      </w:r>
+      <w:proofErr w:type="spellStart"/>
+      <w:r>
+        <w:rPr>
+          <w:rFonts w:ascii="Times New Roman" w:hAnsi="Times New Roman" w:cs="Times New Roman"/>
+          <w:sz w:val="24"/>
+          <w:szCs w:val="24"/>
+          <w:lang w:val="en-US"/>
+        </w:rPr>
+        <w:t>Телекомуникационната</w:t>
+      </w:r>
+      <w:proofErr w:type="spellEnd"/>
+      <w:r>
+        <w:rPr>
+          <w:rFonts w:ascii="Times New Roman" w:hAnsi="Times New Roman" w:cs="Times New Roman"/>
+          <w:sz w:val="24"/>
+          <w:szCs w:val="24"/>
+          <w:lang w:val="en-US"/>
+        </w:rPr>
+        <w:t xml:space="preserve"> </w:t>
+      </w:r>
+      <w:proofErr w:type="spellStart"/>
+      <w:r>
+        <w:rPr>
+          <w:rFonts w:ascii="Times New Roman" w:hAnsi="Times New Roman" w:cs="Times New Roman"/>
+          <w:sz w:val="24"/>
+          <w:szCs w:val="24"/>
+          <w:lang w:val="en-US"/>
+        </w:rPr>
+        <w:t>компания</w:t>
+      </w:r>
+      <w:proofErr w:type="spellEnd"/>
+      <w:r>
+        <w:rPr>
+          <w:rFonts w:ascii="Times New Roman" w:hAnsi="Times New Roman" w:cs="Times New Roman"/>
+          <w:sz w:val="24"/>
+          <w:szCs w:val="24"/>
+          <w:lang w:val="bg-BG"/>
+        </w:rPr>
+        <w:t xml:space="preserve"> събира тези данни и ги преда</w:t>
+      </w:r>
+      <w:r>
+        <w:rPr>
+          <w:rFonts w:ascii="Times New Roman" w:hAnsi="Times New Roman" w:cs="Times New Roman"/>
+          <w:sz w:val="24"/>
+          <w:szCs w:val="24"/>
+          <w:lang w:val="bg-BG"/>
+        </w:rPr>
+        <w:t>ва</w:t>
+      </w:r>
+      <w:r>
+        <w:rPr>
+          <w:rFonts w:ascii="Times New Roman" w:hAnsi="Times New Roman" w:cs="Times New Roman"/>
+          <w:sz w:val="24"/>
+          <w:szCs w:val="24"/>
+          <w:lang w:val="bg-BG"/>
+        </w:rPr>
+        <w:t xml:space="preserve"> на главния център за услуги, който се състои </w:t>
+      </w:r>
       <w:proofErr w:type="gramStart"/>
       <w:r>
         <w:rPr>
           <w:rFonts w:ascii="Times New Roman" w:hAnsi="Times New Roman" w:cs="Times New Roman"/>
           <w:sz w:val="24"/>
           <w:szCs w:val="24"/>
-          <w:lang w:val="en-US"/>
-        </w:rPr>
-        <w:lastRenderedPageBreak/>
-        <w:t>Те</w:t>
-      </w:r>
+          <w:lang w:val="bg-BG"/>
+        </w:rPr>
+        <w:t xml:space="preserve">от </w:t>
+      </w:r>
+      <w:r>
+        <w:rPr>
+          <w:rFonts w:ascii="Times New Roman" w:hAnsi="Times New Roman" w:cs="Times New Roman"/>
+          <w:sz w:val="24"/>
+          <w:szCs w:val="24"/>
+          <w:lang w:val="bg-BG"/>
+        </w:rPr>
+        <w:t xml:space="preserve"> компютърни</w:t>
+      </w:r>
+      <w:proofErr w:type="gramEnd"/>
+      <w:r>
+        <w:rPr>
+          <w:rFonts w:ascii="Times New Roman" w:hAnsi="Times New Roman" w:cs="Times New Roman"/>
+          <w:sz w:val="24"/>
+          <w:szCs w:val="24"/>
+          <w:lang w:val="bg-BG"/>
+        </w:rPr>
+        <w:t xml:space="preserve"> сървъри</w:t>
+      </w:r>
+      <w:r>
+        <w:rPr>
+          <w:rFonts w:ascii="Times New Roman" w:hAnsi="Times New Roman" w:cs="Times New Roman"/>
+          <w:sz w:val="24"/>
+          <w:szCs w:val="24"/>
+          <w:lang w:val="bg-BG"/>
+        </w:rPr>
+        <w:t xml:space="preserve"> с високо ниво на сигурност</w:t>
+      </w:r>
+      <w:r>
+        <w:rPr>
+          <w:rFonts w:ascii="Times New Roman" w:hAnsi="Times New Roman" w:cs="Times New Roman"/>
+          <w:sz w:val="24"/>
+          <w:szCs w:val="24"/>
+          <w:lang w:val="bg-BG"/>
+        </w:rPr>
+        <w:t xml:space="preserve"> с уеб хостинг. Те </w:t>
+      </w:r>
+      <w:r>
+        <w:rPr>
+          <w:rFonts w:ascii="Times New Roman" w:hAnsi="Times New Roman" w:cs="Times New Roman"/>
+          <w:sz w:val="24"/>
+          <w:szCs w:val="24"/>
+          <w:lang w:val="bg-BG"/>
+        </w:rPr>
+        <w:t>съхраняват и обработват данните, превръщайки ги в използваема информация</w:t>
+      </w:r>
+      <w:r>
+        <w:rPr>
+          <w:rFonts w:ascii="Times New Roman" w:hAnsi="Times New Roman" w:cs="Times New Roman"/>
+          <w:sz w:val="24"/>
+          <w:szCs w:val="24"/>
+          <w:lang w:val="bg-BG"/>
+        </w:rPr>
+        <w:t>.</w:t>
+      </w:r>
+    </w:p>
+    <w:p>
+      <w:pPr>
+        <w:pStyle w:val="a3"/>
+        <w:numPr>
+          <w:ilvl w:val="0"/>
+          <w:numId w:val="14"/>
+        </w:numPr>
+        <w:jc w:val="both"/>
+        <w:rPr>
+          <w:rFonts w:ascii="Times New Roman" w:hAnsi="Times New Roman" w:cs="Times New Roman"/>
+          <w:sz w:val="24"/>
+          <w:szCs w:val="24"/>
+          <w:lang w:val="en-US"/>
+        </w:rPr>
+      </w:pPr>
+      <w:proofErr w:type="spellStart"/>
+      <w:r>
+        <w:rPr>
+          <w:rFonts w:ascii="Times New Roman" w:hAnsi="Times New Roman" w:cs="Times New Roman"/>
+          <w:b/>
+          <w:sz w:val="24"/>
+          <w:szCs w:val="24"/>
+          <w:lang w:val="en-US"/>
+        </w:rPr>
+        <w:t>Интернет</w:t>
+      </w:r>
+      <w:proofErr w:type="spellEnd"/>
+      <w:r>
+        <w:rPr>
+          <w:rFonts w:ascii="Times New Roman" w:hAnsi="Times New Roman" w:cs="Times New Roman"/>
+          <w:sz w:val="24"/>
+          <w:szCs w:val="24"/>
+          <w:lang w:val="en-US"/>
+        </w:rPr>
+        <w:t xml:space="preserve"> </w:t>
+      </w:r>
+      <w:r>
+        <w:rPr>
+          <w:rFonts w:ascii="Times New Roman" w:hAnsi="Times New Roman" w:cs="Times New Roman"/>
+          <w:sz w:val="24"/>
+          <w:szCs w:val="24"/>
+          <w:lang w:val="en-US"/>
+        </w:rPr>
+        <w:t>–</w:t>
+      </w:r>
+      <w:r>
+        <w:rPr>
+          <w:rFonts w:ascii="Times New Roman" w:hAnsi="Times New Roman" w:cs="Times New Roman"/>
+          <w:sz w:val="24"/>
+          <w:szCs w:val="24"/>
+          <w:lang w:val="en-US"/>
+        </w:rPr>
+        <w:t xml:space="preserve"> </w:t>
+      </w:r>
+      <w:r>
+        <w:rPr>
+          <w:rFonts w:ascii="Times New Roman" w:hAnsi="Times New Roman" w:cs="Times New Roman"/>
+          <w:sz w:val="24"/>
+          <w:szCs w:val="24"/>
+          <w:lang w:val="bg-BG"/>
+        </w:rPr>
+        <w:t xml:space="preserve">Чрез </w:t>
+      </w:r>
+      <w:proofErr w:type="spellStart"/>
+      <w:r>
+        <w:rPr>
+          <w:rFonts w:ascii="Times New Roman" w:hAnsi="Times New Roman" w:cs="Times New Roman"/>
+          <w:sz w:val="24"/>
+          <w:szCs w:val="24"/>
+          <w:lang w:val="en-US"/>
+        </w:rPr>
+        <w:t>Интернет</w:t>
+      </w:r>
+      <w:proofErr w:type="spellEnd"/>
+      <w:r>
+        <w:rPr>
+          <w:rFonts w:ascii="Times New Roman" w:hAnsi="Times New Roman" w:cs="Times New Roman"/>
+          <w:sz w:val="24"/>
+          <w:szCs w:val="24"/>
+          <w:lang w:val="en-US"/>
+        </w:rPr>
+        <w:t xml:space="preserve"> </w:t>
+      </w:r>
+      <w:proofErr w:type="spellStart"/>
+      <w:r>
+        <w:rPr>
+          <w:rFonts w:ascii="Times New Roman" w:hAnsi="Times New Roman" w:cs="Times New Roman"/>
+          <w:sz w:val="24"/>
+          <w:szCs w:val="24"/>
+          <w:lang w:val="en-US"/>
+        </w:rPr>
+        <w:t>информация</w:t>
+      </w:r>
+      <w:proofErr w:type="spellEnd"/>
+      <w:r>
+        <w:rPr>
+          <w:rFonts w:ascii="Times New Roman" w:hAnsi="Times New Roman" w:cs="Times New Roman"/>
+          <w:sz w:val="24"/>
+          <w:szCs w:val="24"/>
+          <w:lang w:val="bg-BG"/>
+        </w:rPr>
+        <w:t>та</w:t>
+      </w:r>
+      <w:r>
+        <w:rPr>
+          <w:rFonts w:ascii="Times New Roman" w:hAnsi="Times New Roman" w:cs="Times New Roman"/>
+          <w:sz w:val="24"/>
+          <w:szCs w:val="24"/>
+          <w:lang w:val="en-US"/>
+        </w:rPr>
+        <w:t xml:space="preserve"> </w:t>
+      </w:r>
+      <w:proofErr w:type="spellStart"/>
+      <w:r>
+        <w:rPr>
+          <w:rFonts w:ascii="Times New Roman" w:hAnsi="Times New Roman" w:cs="Times New Roman"/>
+          <w:sz w:val="24"/>
+          <w:szCs w:val="24"/>
+          <w:lang w:val="en-US"/>
+        </w:rPr>
+        <w:t>от</w:t>
+      </w:r>
+      <w:proofErr w:type="spellEnd"/>
+      <w:r>
+        <w:rPr>
+          <w:rFonts w:ascii="Times New Roman" w:hAnsi="Times New Roman" w:cs="Times New Roman"/>
+          <w:sz w:val="24"/>
+          <w:szCs w:val="24"/>
+          <w:lang w:val="en-US"/>
+        </w:rPr>
+        <w:t xml:space="preserve"> </w:t>
+      </w:r>
+      <w:r>
+        <w:rPr>
+          <w:rFonts w:ascii="Times New Roman" w:hAnsi="Times New Roman" w:cs="Times New Roman"/>
+          <w:sz w:val="24"/>
+          <w:szCs w:val="24"/>
+          <w:lang w:val="bg-BG"/>
+        </w:rPr>
+        <w:t xml:space="preserve">главния </w:t>
+      </w:r>
+      <w:proofErr w:type="spellStart"/>
+      <w:r>
+        <w:rPr>
+          <w:rFonts w:ascii="Times New Roman" w:hAnsi="Times New Roman" w:cs="Times New Roman"/>
+          <w:sz w:val="24"/>
+          <w:szCs w:val="24"/>
+          <w:lang w:val="en-US"/>
+        </w:rPr>
+        <w:t>център</w:t>
+      </w:r>
+      <w:proofErr w:type="spellEnd"/>
+      <w:r>
+        <w:rPr>
+          <w:rFonts w:ascii="Times New Roman" w:hAnsi="Times New Roman" w:cs="Times New Roman"/>
+          <w:sz w:val="24"/>
+          <w:szCs w:val="24"/>
+          <w:lang w:val="bg-BG"/>
+        </w:rPr>
+        <w:t xml:space="preserve"> за услуги</w:t>
+      </w:r>
+      <w:r>
+        <w:rPr>
+          <w:rFonts w:ascii="Times New Roman" w:hAnsi="Times New Roman" w:cs="Times New Roman"/>
+          <w:sz w:val="24"/>
+          <w:szCs w:val="24"/>
+          <w:lang w:val="bg-BG"/>
+        </w:rPr>
+        <w:t xml:space="preserve"> се качва на защитена онлайн платформа</w:t>
+      </w:r>
+      <w:r>
+        <w:rPr>
+          <w:rFonts w:ascii="Times New Roman" w:hAnsi="Times New Roman" w:cs="Times New Roman"/>
+          <w:sz w:val="24"/>
+          <w:szCs w:val="24"/>
+          <w:lang w:val="en-US"/>
+        </w:rPr>
+        <w:t>.</w:t>
+      </w:r>
+    </w:p>
+    <w:p>
+      <w:pPr>
+        <w:pStyle w:val="a3"/>
+        <w:numPr>
+          <w:ilvl w:val="0"/>
+          <w:numId w:val="14"/>
+        </w:numPr>
+        <w:jc w:val="both"/>
+        <w:rPr>
+          <w:rFonts w:ascii="Times New Roman" w:hAnsi="Times New Roman" w:cs="Times New Roman"/>
+          <w:sz w:val="24"/>
+          <w:szCs w:val="24"/>
+          <w:lang w:val="en-US"/>
+        </w:rPr>
+      </w:pPr>
+      <w:r>
+        <w:rPr>
+          <w:rFonts w:ascii="Times New Roman" w:hAnsi="Times New Roman" w:cs="Times New Roman"/>
+          <w:b/>
+          <w:sz w:val="24"/>
+          <w:szCs w:val="24"/>
+          <w:lang w:val="bg-BG"/>
+        </w:rPr>
+        <w:t>Потребители</w:t>
+      </w:r>
+      <w:r>
+        <w:rPr>
+          <w:rFonts w:ascii="Times New Roman" w:hAnsi="Times New Roman" w:cs="Times New Roman"/>
+          <w:sz w:val="24"/>
+          <w:szCs w:val="24"/>
+          <w:lang w:val="en-US"/>
+        </w:rPr>
+        <w:t xml:space="preserve"> - </w:t>
+      </w:r>
+      <w:proofErr w:type="spellStart"/>
+      <w:r>
+        <w:rPr>
+          <w:rFonts w:ascii="Times New Roman" w:hAnsi="Times New Roman" w:cs="Times New Roman"/>
+          <w:sz w:val="24"/>
+          <w:szCs w:val="24"/>
+          <w:lang w:val="en-US"/>
+        </w:rPr>
+        <w:t>Чрез</w:t>
+      </w:r>
+      <w:proofErr w:type="spellEnd"/>
+      <w:r>
+        <w:rPr>
+          <w:rFonts w:ascii="Times New Roman" w:hAnsi="Times New Roman" w:cs="Times New Roman"/>
+          <w:sz w:val="24"/>
+          <w:szCs w:val="24"/>
+          <w:lang w:val="en-US"/>
+        </w:rPr>
+        <w:t xml:space="preserve"> </w:t>
+      </w:r>
+      <w:proofErr w:type="spellStart"/>
+      <w:r>
+        <w:rPr>
+          <w:rFonts w:ascii="Times New Roman" w:hAnsi="Times New Roman" w:cs="Times New Roman"/>
+          <w:sz w:val="24"/>
+          <w:szCs w:val="24"/>
+          <w:lang w:val="en-US"/>
+        </w:rPr>
+        <w:t>у</w:t>
+      </w:r>
+      <w:r>
+        <w:rPr>
+          <w:rFonts w:ascii="Times New Roman" w:hAnsi="Times New Roman" w:cs="Times New Roman"/>
+          <w:sz w:val="24"/>
+          <w:szCs w:val="24"/>
+          <w:lang w:val="en-US"/>
+        </w:rPr>
+        <w:t>еб</w:t>
+      </w:r>
+      <w:proofErr w:type="spellEnd"/>
+      <w:r>
+        <w:rPr>
+          <w:rFonts w:ascii="Times New Roman" w:hAnsi="Times New Roman" w:cs="Times New Roman"/>
+          <w:sz w:val="24"/>
+          <w:szCs w:val="24"/>
+          <w:lang w:val="en-US"/>
+        </w:rPr>
+        <w:t xml:space="preserve"> </w:t>
+      </w:r>
+      <w:proofErr w:type="spellStart"/>
+      <w:r>
+        <w:rPr>
+          <w:rFonts w:ascii="Times New Roman" w:hAnsi="Times New Roman" w:cs="Times New Roman"/>
+          <w:sz w:val="24"/>
+          <w:szCs w:val="24"/>
+          <w:lang w:val="en-US"/>
+        </w:rPr>
+        <w:t>браузър</w:t>
+      </w:r>
+      <w:proofErr w:type="spellEnd"/>
+      <w:r>
+        <w:rPr>
+          <w:rFonts w:ascii="Times New Roman" w:hAnsi="Times New Roman" w:cs="Times New Roman"/>
+          <w:sz w:val="24"/>
+          <w:szCs w:val="24"/>
+          <w:lang w:val="bg-BG"/>
+        </w:rPr>
+        <w:t xml:space="preserve"> заинтересованите могат да получат</w:t>
+      </w:r>
+      <w:r>
+        <w:rPr>
+          <w:rFonts w:ascii="Times New Roman" w:hAnsi="Times New Roman" w:cs="Times New Roman"/>
+          <w:sz w:val="24"/>
+          <w:szCs w:val="24"/>
+          <w:lang w:val="en-US"/>
+        </w:rPr>
+        <w:t xml:space="preserve"> </w:t>
+      </w:r>
+      <w:proofErr w:type="spellStart"/>
+      <w:r>
+        <w:rPr>
+          <w:rFonts w:ascii="Times New Roman" w:hAnsi="Times New Roman" w:cs="Times New Roman"/>
+          <w:sz w:val="24"/>
+          <w:szCs w:val="24"/>
+          <w:lang w:val="en-US"/>
+        </w:rPr>
+        <w:t>достъп</w:t>
+      </w:r>
+      <w:proofErr w:type="spellEnd"/>
+      <w:r>
+        <w:rPr>
+          <w:rFonts w:ascii="Times New Roman" w:hAnsi="Times New Roman" w:cs="Times New Roman"/>
+          <w:sz w:val="24"/>
+          <w:szCs w:val="24"/>
+          <w:lang w:val="en-US"/>
+        </w:rPr>
+        <w:t xml:space="preserve"> </w:t>
+      </w:r>
+      <w:proofErr w:type="spellStart"/>
+      <w:r>
+        <w:rPr>
+          <w:rFonts w:ascii="Times New Roman" w:hAnsi="Times New Roman" w:cs="Times New Roman"/>
+          <w:sz w:val="24"/>
+          <w:szCs w:val="24"/>
+          <w:lang w:val="en-US"/>
+        </w:rPr>
+        <w:t>до</w:t>
+      </w:r>
+      <w:proofErr w:type="spellEnd"/>
+      <w:r>
+        <w:rPr>
+          <w:rFonts w:ascii="Times New Roman" w:hAnsi="Times New Roman" w:cs="Times New Roman"/>
+          <w:sz w:val="24"/>
+          <w:szCs w:val="24"/>
+          <w:lang w:val="en-US"/>
+        </w:rPr>
+        <w:t xml:space="preserve"> </w:t>
+      </w:r>
+      <w:proofErr w:type="spellStart"/>
+      <w:r>
+        <w:rPr>
+          <w:rFonts w:ascii="Times New Roman" w:hAnsi="Times New Roman" w:cs="Times New Roman"/>
+          <w:sz w:val="24"/>
+          <w:szCs w:val="24"/>
+          <w:lang w:val="en-US"/>
+        </w:rPr>
+        <w:t>информацията</w:t>
+      </w:r>
+      <w:proofErr w:type="spellEnd"/>
+      <w:r>
+        <w:rPr>
+          <w:rFonts w:ascii="Times New Roman" w:hAnsi="Times New Roman" w:cs="Times New Roman"/>
+          <w:sz w:val="24"/>
+          <w:szCs w:val="24"/>
+          <w:lang w:val="bg-BG"/>
+        </w:rPr>
+        <w:t xml:space="preserve"> за превозните средства</w:t>
+      </w:r>
+      <w:r>
+        <w:rPr>
+          <w:rFonts w:ascii="Times New Roman" w:hAnsi="Times New Roman" w:cs="Times New Roman"/>
+          <w:sz w:val="24"/>
+          <w:szCs w:val="24"/>
+          <w:lang w:val="en-US"/>
+        </w:rPr>
+        <w:t xml:space="preserve"> в </w:t>
+      </w:r>
+      <w:proofErr w:type="spellStart"/>
+      <w:r>
+        <w:rPr>
+          <w:rFonts w:ascii="Times New Roman" w:hAnsi="Times New Roman" w:cs="Times New Roman"/>
+          <w:sz w:val="24"/>
+          <w:szCs w:val="24"/>
+          <w:lang w:val="en-US"/>
+        </w:rPr>
+        <w:t>реално</w:t>
+      </w:r>
+      <w:proofErr w:type="spellEnd"/>
+      <w:r>
+        <w:rPr>
+          <w:rFonts w:ascii="Times New Roman" w:hAnsi="Times New Roman" w:cs="Times New Roman"/>
+          <w:sz w:val="24"/>
+          <w:szCs w:val="24"/>
+          <w:lang w:val="en-US"/>
+        </w:rPr>
+        <w:t xml:space="preserve"> </w:t>
+      </w:r>
+      <w:proofErr w:type="spellStart"/>
+      <w:r>
+        <w:rPr>
+          <w:rFonts w:ascii="Times New Roman" w:hAnsi="Times New Roman" w:cs="Times New Roman"/>
+          <w:sz w:val="24"/>
+          <w:szCs w:val="24"/>
+          <w:lang w:val="en-US"/>
+        </w:rPr>
+        <w:t>време</w:t>
+      </w:r>
+      <w:proofErr w:type="spellEnd"/>
+      <w:r>
+        <w:rPr>
+          <w:rFonts w:ascii="Times New Roman" w:hAnsi="Times New Roman" w:cs="Times New Roman"/>
+          <w:sz w:val="24"/>
+          <w:szCs w:val="24"/>
+          <w:lang w:val="bg-BG"/>
+        </w:rPr>
+        <w:t xml:space="preserve"> чрез онлайн платформата.</w:t>
+      </w:r>
+    </w:p>
+    <w:p>
+      <w:pPr>
+        <w:jc w:val="both"/>
+        <w:rPr>
+          <w:rFonts w:ascii="Times New Roman" w:hAnsi="Times New Roman" w:cs="Times New Roman"/>
+          <w:sz w:val="24"/>
+          <w:szCs w:val="24"/>
+          <w:lang w:val="en-US"/>
+        </w:rPr>
+      </w:pPr>
+    </w:p>
+    <w:p>
+      <w:pPr>
+        <w:jc w:val="both"/>
+        <w:rPr>
+          <w:rFonts w:ascii="Times New Roman" w:hAnsi="Times New Roman" w:cs="Times New Roman"/>
+          <w:sz w:val="24"/>
+          <w:szCs w:val="24"/>
+          <w:lang w:val="en-US"/>
+        </w:rPr>
+      </w:pPr>
+    </w:p>
+    <w:p>
+      <w:pPr>
+        <w:jc w:val="both"/>
+        <w:rPr>
+          <w:rFonts w:ascii="Times New Roman" w:hAnsi="Times New Roman" w:cs="Times New Roman"/>
+          <w:sz w:val="24"/>
+          <w:szCs w:val="24"/>
+          <w:lang w:val="en-US"/>
+        </w:rPr>
+      </w:pPr>
+    </w:p>
+    <w:p>
+      <w:pPr>
+        <w:jc w:val="both"/>
+        <w:rPr>
+          <w:rFonts w:ascii="Times New Roman" w:hAnsi="Times New Roman" w:cs="Times New Roman"/>
+          <w:sz w:val="24"/>
+          <w:szCs w:val="24"/>
+          <w:lang w:val="en-US"/>
+        </w:rPr>
+      </w:pPr>
       <w:bookmarkStart w:id="0" w:name="_GoBack"/>
       <w:bookmarkEnd w:id="0"/>
-      <w:r>
-        <w:rPr>
-          <w:rFonts w:ascii="Times New Roman" w:hAnsi="Times New Roman" w:cs="Times New Roman"/>
-          <w:sz w:val="24"/>
-          <w:szCs w:val="24"/>
-          <w:lang w:val="en-US"/>
-        </w:rPr>
-        <w:t>лематичната</w:t>
-      </w:r>
-      <w:proofErr w:type="spellEnd"/>
-      <w:r>
-        <w:rPr>
-          <w:rFonts w:ascii="Times New Roman" w:hAnsi="Times New Roman" w:cs="Times New Roman"/>
-          <w:sz w:val="24"/>
-          <w:szCs w:val="24"/>
-          <w:lang w:val="en-US"/>
-        </w:rPr>
-        <w:t xml:space="preserve"> </w:t>
-      </w:r>
-      <w:proofErr w:type="spellStart"/>
-      <w:r>
-        <w:rPr>
-          <w:rFonts w:ascii="Times New Roman" w:hAnsi="Times New Roman" w:cs="Times New Roman"/>
-          <w:sz w:val="24"/>
-          <w:szCs w:val="24"/>
-          <w:lang w:val="en-US"/>
-        </w:rPr>
-        <w:t>система</w:t>
-      </w:r>
-      <w:proofErr w:type="spellEnd"/>
-      <w:r>
-        <w:rPr>
-          <w:rFonts w:ascii="Times New Roman" w:hAnsi="Times New Roman" w:cs="Times New Roman"/>
-          <w:sz w:val="24"/>
-          <w:szCs w:val="24"/>
-          <w:lang w:val="en-US"/>
-        </w:rPr>
-        <w:t xml:space="preserve"> </w:t>
-      </w:r>
-      <w:r>
-        <w:rPr>
-          <w:rFonts w:ascii="Times New Roman" w:hAnsi="Times New Roman" w:cs="Times New Roman"/>
-          <w:sz w:val="24"/>
-          <w:szCs w:val="24"/>
-          <w:lang w:val="bg-BG"/>
-        </w:rPr>
-        <w:t>на</w:t>
-      </w:r>
-      <w:r>
-        <w:rPr>
-          <w:rFonts w:ascii="Times New Roman" w:hAnsi="Times New Roman" w:cs="Times New Roman"/>
-          <w:sz w:val="24"/>
-          <w:szCs w:val="24"/>
-          <w:lang w:val="en-US"/>
-        </w:rPr>
-        <w:t xml:space="preserve"> </w:t>
-      </w:r>
-      <w:proofErr w:type="spellStart"/>
-      <w:r>
-        <w:rPr>
-          <w:rFonts w:ascii="Times New Roman" w:hAnsi="Times New Roman" w:cs="Times New Roman"/>
-          <w:sz w:val="24"/>
-          <w:szCs w:val="24"/>
-          <w:lang w:val="en-US"/>
-        </w:rPr>
-        <w:t>авт</w:t>
-      </w:r>
-      <w:r>
-        <w:rPr>
-          <w:rFonts w:ascii="Times New Roman" w:hAnsi="Times New Roman" w:cs="Times New Roman"/>
-          <w:sz w:val="24"/>
-          <w:szCs w:val="24"/>
-          <w:lang w:val="en-US"/>
-        </w:rPr>
-        <w:t>омобила</w:t>
-      </w:r>
-      <w:proofErr w:type="spellEnd"/>
-      <w:r>
-        <w:rPr>
-          <w:rFonts w:ascii="Times New Roman" w:hAnsi="Times New Roman" w:cs="Times New Roman"/>
-          <w:sz w:val="24"/>
-          <w:szCs w:val="24"/>
-          <w:lang w:val="en-US"/>
-        </w:rPr>
-        <w:t xml:space="preserve"> </w:t>
-      </w:r>
-      <w:proofErr w:type="spellStart"/>
-      <w:r>
-        <w:rPr>
-          <w:rFonts w:ascii="Times New Roman" w:hAnsi="Times New Roman" w:cs="Times New Roman"/>
-          <w:sz w:val="24"/>
-          <w:szCs w:val="24"/>
-          <w:lang w:val="en-US"/>
-        </w:rPr>
-        <w:t>се</w:t>
-      </w:r>
-      <w:proofErr w:type="spellEnd"/>
-      <w:r>
-        <w:rPr>
-          <w:rFonts w:ascii="Times New Roman" w:hAnsi="Times New Roman" w:cs="Times New Roman"/>
-          <w:sz w:val="24"/>
-          <w:szCs w:val="24"/>
-          <w:lang w:val="en-US"/>
-        </w:rPr>
-        <w:t xml:space="preserve"> </w:t>
-      </w:r>
-      <w:proofErr w:type="spellStart"/>
-      <w:r>
-        <w:rPr>
-          <w:rFonts w:ascii="Times New Roman" w:hAnsi="Times New Roman" w:cs="Times New Roman"/>
-          <w:sz w:val="24"/>
-          <w:szCs w:val="24"/>
-          <w:lang w:val="en-US"/>
-        </w:rPr>
-        <w:t>състои</w:t>
-      </w:r>
-      <w:proofErr w:type="spellEnd"/>
-      <w:r>
-        <w:rPr>
-          <w:rFonts w:ascii="Times New Roman" w:hAnsi="Times New Roman" w:cs="Times New Roman"/>
-          <w:sz w:val="24"/>
-          <w:szCs w:val="24"/>
-          <w:lang w:val="en-US"/>
-        </w:rPr>
-        <w:t xml:space="preserve"> </w:t>
-      </w:r>
-      <w:proofErr w:type="spellStart"/>
-      <w:r>
-        <w:rPr>
-          <w:rFonts w:ascii="Times New Roman" w:hAnsi="Times New Roman" w:cs="Times New Roman"/>
-          <w:sz w:val="24"/>
-          <w:szCs w:val="24"/>
-          <w:lang w:val="en-US"/>
-        </w:rPr>
-        <w:t>от</w:t>
-      </w:r>
-      <w:proofErr w:type="spellEnd"/>
-      <w:r>
-        <w:rPr>
-          <w:rFonts w:ascii="Times New Roman" w:hAnsi="Times New Roman" w:cs="Times New Roman"/>
-          <w:sz w:val="24"/>
-          <w:szCs w:val="24"/>
-          <w:lang w:val="en-US"/>
-        </w:rPr>
-        <w:t xml:space="preserve"> </w:t>
-      </w:r>
-      <w:proofErr w:type="spellStart"/>
-      <w:r>
-        <w:rPr>
-          <w:rFonts w:ascii="Times New Roman" w:hAnsi="Times New Roman" w:cs="Times New Roman"/>
-          <w:sz w:val="24"/>
-          <w:szCs w:val="24"/>
-          <w:lang w:val="en-US"/>
-        </w:rPr>
-        <w:t>телематичн</w:t>
-      </w:r>
-      <w:proofErr w:type="spellEnd"/>
-      <w:r>
-        <w:rPr>
-          <w:rFonts w:ascii="Times New Roman" w:hAnsi="Times New Roman" w:cs="Times New Roman"/>
-          <w:sz w:val="24"/>
-          <w:szCs w:val="24"/>
-          <w:lang w:val="bg-BG"/>
-        </w:rPr>
-        <w:t>а</w:t>
-      </w:r>
-      <w:r>
-        <w:rPr>
-          <w:rFonts w:ascii="Times New Roman" w:hAnsi="Times New Roman" w:cs="Times New Roman"/>
-          <w:sz w:val="24"/>
-          <w:szCs w:val="24"/>
-          <w:lang w:val="en-US"/>
-        </w:rPr>
-        <w:t xml:space="preserve"> </w:t>
-      </w:r>
-      <w:proofErr w:type="spellStart"/>
-      <w:r>
-        <w:rPr>
-          <w:rFonts w:ascii="Times New Roman" w:hAnsi="Times New Roman" w:cs="Times New Roman"/>
-          <w:sz w:val="24"/>
-          <w:szCs w:val="24"/>
-          <w:lang w:val="en-US"/>
-        </w:rPr>
-        <w:t>комуникационн</w:t>
-      </w:r>
-      <w:proofErr w:type="spellEnd"/>
-      <w:r>
-        <w:rPr>
-          <w:rFonts w:ascii="Times New Roman" w:hAnsi="Times New Roman" w:cs="Times New Roman"/>
-          <w:sz w:val="24"/>
-          <w:szCs w:val="24"/>
-          <w:lang w:val="bg-BG"/>
-        </w:rPr>
-        <w:t>а</w:t>
-      </w:r>
-      <w:r>
-        <w:rPr>
-          <w:rFonts w:ascii="Times New Roman" w:hAnsi="Times New Roman" w:cs="Times New Roman"/>
-          <w:sz w:val="24"/>
-          <w:szCs w:val="24"/>
-          <w:lang w:val="en-US"/>
-        </w:rPr>
-        <w:t xml:space="preserve"> </w:t>
-      </w:r>
-      <w:proofErr w:type="spellStart"/>
-      <w:r>
-        <w:rPr>
-          <w:rFonts w:ascii="Times New Roman" w:hAnsi="Times New Roman" w:cs="Times New Roman"/>
-          <w:sz w:val="24"/>
-          <w:szCs w:val="24"/>
-          <w:lang w:val="en-US"/>
-        </w:rPr>
-        <w:t>единиц</w:t>
-      </w:r>
-      <w:proofErr w:type="spellEnd"/>
-      <w:r>
-        <w:rPr>
-          <w:rFonts w:ascii="Times New Roman" w:hAnsi="Times New Roman" w:cs="Times New Roman"/>
-          <w:sz w:val="24"/>
-          <w:szCs w:val="24"/>
-          <w:lang w:val="bg-BG"/>
-        </w:rPr>
-        <w:t xml:space="preserve">а </w:t>
-      </w:r>
-      <w:r>
-        <w:rPr>
-          <w:rFonts w:ascii="Times New Roman" w:hAnsi="Times New Roman" w:cs="Times New Roman"/>
-          <w:sz w:val="24"/>
-          <w:szCs w:val="24"/>
-          <w:lang w:val="en-US"/>
-        </w:rPr>
-        <w:t>(TCU)</w:t>
-      </w:r>
-      <w:r>
-        <w:rPr>
-          <w:rFonts w:ascii="Times New Roman" w:hAnsi="Times New Roman" w:cs="Times New Roman"/>
-          <w:sz w:val="24"/>
-          <w:szCs w:val="24"/>
-          <w:lang w:val="en-US"/>
-        </w:rPr>
-        <w:t xml:space="preserve">, </w:t>
-      </w:r>
-      <w:proofErr w:type="spellStart"/>
-      <w:r>
-        <w:rPr>
-          <w:rFonts w:ascii="Times New Roman" w:hAnsi="Times New Roman" w:cs="Times New Roman"/>
-          <w:sz w:val="24"/>
-          <w:szCs w:val="24"/>
-          <w:lang w:val="en-US"/>
-        </w:rPr>
-        <w:t>ко</w:t>
-      </w:r>
-      <w:proofErr w:type="spellEnd"/>
-      <w:r>
-        <w:rPr>
-          <w:rFonts w:ascii="Times New Roman" w:hAnsi="Times New Roman" w:cs="Times New Roman"/>
-          <w:sz w:val="24"/>
-          <w:szCs w:val="24"/>
-          <w:lang w:val="bg-BG"/>
-        </w:rPr>
-        <w:t>я</w:t>
-      </w:r>
-      <w:proofErr w:type="spellStart"/>
-      <w:r>
-        <w:rPr>
-          <w:rFonts w:ascii="Times New Roman" w:hAnsi="Times New Roman" w:cs="Times New Roman"/>
-          <w:sz w:val="24"/>
-          <w:szCs w:val="24"/>
-          <w:lang w:val="en-US"/>
-        </w:rPr>
-        <w:t>то</w:t>
-      </w:r>
-      <w:proofErr w:type="spellEnd"/>
-      <w:r>
-        <w:rPr>
-          <w:rFonts w:ascii="Times New Roman" w:hAnsi="Times New Roman" w:cs="Times New Roman"/>
-          <w:sz w:val="24"/>
-          <w:szCs w:val="24"/>
-          <w:lang w:val="en-US"/>
-        </w:rPr>
-        <w:t xml:space="preserve"> </w:t>
-      </w:r>
-      <w:r>
-        <w:rPr>
-          <w:rFonts w:ascii="Times New Roman" w:hAnsi="Times New Roman" w:cs="Times New Roman"/>
-          <w:sz w:val="24"/>
-          <w:szCs w:val="24"/>
-          <w:lang w:val="bg-BG"/>
-        </w:rPr>
-        <w:t xml:space="preserve">е </w:t>
-      </w:r>
-      <w:proofErr w:type="spellStart"/>
-      <w:r>
-        <w:rPr>
-          <w:rFonts w:ascii="Times New Roman" w:hAnsi="Times New Roman" w:cs="Times New Roman"/>
-          <w:sz w:val="24"/>
-          <w:szCs w:val="24"/>
-          <w:lang w:val="en-US"/>
-        </w:rPr>
-        <w:t>свързан</w:t>
-      </w:r>
-      <w:proofErr w:type="spellEnd"/>
-      <w:r>
-        <w:rPr>
-          <w:rFonts w:ascii="Times New Roman" w:hAnsi="Times New Roman" w:cs="Times New Roman"/>
-          <w:sz w:val="24"/>
-          <w:szCs w:val="24"/>
-          <w:lang w:val="bg-BG"/>
-        </w:rPr>
-        <w:t>а</w:t>
-      </w:r>
-      <w:r>
-        <w:rPr>
-          <w:rFonts w:ascii="Times New Roman" w:hAnsi="Times New Roman" w:cs="Times New Roman"/>
-          <w:sz w:val="24"/>
-          <w:szCs w:val="24"/>
-          <w:lang w:val="en-US"/>
-        </w:rPr>
-        <w:t xml:space="preserve"> </w:t>
-      </w:r>
-      <w:proofErr w:type="spellStart"/>
-      <w:r>
-        <w:rPr>
-          <w:rFonts w:ascii="Times New Roman" w:hAnsi="Times New Roman" w:cs="Times New Roman"/>
-          <w:sz w:val="24"/>
-          <w:szCs w:val="24"/>
-          <w:lang w:val="en-US"/>
-        </w:rPr>
-        <w:t>безжично</w:t>
-      </w:r>
-      <w:proofErr w:type="spellEnd"/>
-      <w:r>
-        <w:rPr>
-          <w:rFonts w:ascii="Times New Roman" w:hAnsi="Times New Roman" w:cs="Times New Roman"/>
-          <w:sz w:val="24"/>
-          <w:szCs w:val="24"/>
-          <w:lang w:val="en-US"/>
-        </w:rPr>
-        <w:t xml:space="preserve"> </w:t>
-      </w:r>
-      <w:r>
-        <w:rPr>
-          <w:rFonts w:ascii="Times New Roman" w:hAnsi="Times New Roman" w:cs="Times New Roman"/>
-          <w:sz w:val="24"/>
-          <w:szCs w:val="24"/>
-          <w:lang w:val="bg-BG"/>
-        </w:rPr>
-        <w:t>със</w:t>
-      </w:r>
-      <w:r>
-        <w:rPr>
-          <w:rFonts w:ascii="Times New Roman" w:hAnsi="Times New Roman" w:cs="Times New Roman"/>
-          <w:sz w:val="24"/>
-          <w:szCs w:val="24"/>
-          <w:lang w:val="en-US"/>
-        </w:rPr>
-        <w:t xml:space="preserve"> </w:t>
-      </w:r>
-      <w:r>
-        <w:rPr>
-          <w:rFonts w:ascii="Times New Roman" w:hAnsi="Times New Roman" w:cs="Times New Roman"/>
-          <w:sz w:val="24"/>
-          <w:szCs w:val="24"/>
-          <w:lang w:val="bg-BG"/>
-        </w:rPr>
-        <w:t xml:space="preserve">главен </w:t>
-      </w:r>
-      <w:proofErr w:type="spellStart"/>
-      <w:r>
-        <w:rPr>
-          <w:rFonts w:ascii="Times New Roman" w:hAnsi="Times New Roman" w:cs="Times New Roman"/>
-          <w:sz w:val="24"/>
-          <w:szCs w:val="24"/>
-          <w:lang w:val="en-US"/>
-        </w:rPr>
-        <w:t>център</w:t>
-      </w:r>
-      <w:proofErr w:type="spellEnd"/>
-      <w:r>
-        <w:rPr>
-          <w:rFonts w:ascii="Times New Roman" w:hAnsi="Times New Roman" w:cs="Times New Roman"/>
-          <w:sz w:val="24"/>
-          <w:szCs w:val="24"/>
-          <w:lang w:val="bg-BG"/>
-        </w:rPr>
-        <w:t xml:space="preserve"> за услуги</w:t>
-      </w:r>
-      <w:r>
-        <w:rPr>
-          <w:rFonts w:ascii="Times New Roman" w:hAnsi="Times New Roman" w:cs="Times New Roman"/>
-          <w:sz w:val="24"/>
-          <w:szCs w:val="24"/>
-          <w:lang w:val="en-US"/>
-        </w:rPr>
-        <w:t>.</w:t>
-      </w:r>
-      <w:proofErr w:type="gramEnd"/>
-      <w:r>
-        <w:rPr>
-          <w:rFonts w:ascii="Times New Roman" w:hAnsi="Times New Roman" w:cs="Times New Roman"/>
-          <w:sz w:val="24"/>
-          <w:szCs w:val="24"/>
-          <w:lang w:val="en-US"/>
-        </w:rPr>
-        <w:t xml:space="preserve"> </w:t>
-      </w:r>
-      <w:proofErr w:type="gramStart"/>
-      <w:r>
-        <w:rPr>
-          <w:rFonts w:ascii="Times New Roman" w:hAnsi="Times New Roman" w:cs="Times New Roman"/>
-          <w:sz w:val="24"/>
-          <w:szCs w:val="24"/>
-          <w:lang w:val="en-US"/>
-        </w:rPr>
-        <w:t xml:space="preserve">TCU </w:t>
-      </w:r>
-      <w:r>
-        <w:rPr>
-          <w:rFonts w:ascii="Times New Roman" w:hAnsi="Times New Roman" w:cs="Times New Roman"/>
-          <w:sz w:val="24"/>
-          <w:szCs w:val="24"/>
-          <w:lang w:val="bg-BG"/>
-        </w:rPr>
-        <w:t xml:space="preserve">е </w:t>
-      </w:r>
-      <w:proofErr w:type="spellStart"/>
-      <w:r>
-        <w:rPr>
-          <w:rFonts w:ascii="Times New Roman" w:hAnsi="Times New Roman" w:cs="Times New Roman"/>
-          <w:sz w:val="24"/>
-          <w:szCs w:val="24"/>
-          <w:lang w:val="en-US"/>
-        </w:rPr>
-        <w:t>централна</w:t>
-      </w:r>
-      <w:proofErr w:type="spellEnd"/>
-      <w:r>
-        <w:rPr>
-          <w:rFonts w:ascii="Times New Roman" w:hAnsi="Times New Roman" w:cs="Times New Roman"/>
-          <w:sz w:val="24"/>
-          <w:szCs w:val="24"/>
-          <w:lang w:val="bg-BG"/>
-        </w:rPr>
-        <w:t>та</w:t>
-      </w:r>
-      <w:r>
-        <w:rPr>
-          <w:rFonts w:ascii="Times New Roman" w:hAnsi="Times New Roman" w:cs="Times New Roman"/>
-          <w:sz w:val="24"/>
-          <w:szCs w:val="24"/>
-          <w:lang w:val="en-US"/>
-        </w:rPr>
-        <w:t xml:space="preserve"> </w:t>
-      </w:r>
-      <w:proofErr w:type="spellStart"/>
-      <w:r>
-        <w:rPr>
-          <w:rFonts w:ascii="Times New Roman" w:hAnsi="Times New Roman" w:cs="Times New Roman"/>
-          <w:sz w:val="24"/>
-          <w:szCs w:val="24"/>
-          <w:lang w:val="en-US"/>
-        </w:rPr>
-        <w:t>платформа</w:t>
-      </w:r>
-      <w:proofErr w:type="spellEnd"/>
-      <w:r>
-        <w:rPr>
-          <w:rFonts w:ascii="Times New Roman" w:hAnsi="Times New Roman" w:cs="Times New Roman"/>
-          <w:sz w:val="24"/>
-          <w:szCs w:val="24"/>
-          <w:lang w:val="en-US"/>
-        </w:rPr>
-        <w:t xml:space="preserve"> </w:t>
-      </w:r>
-      <w:proofErr w:type="spellStart"/>
-      <w:r>
-        <w:rPr>
-          <w:rFonts w:ascii="Times New Roman" w:hAnsi="Times New Roman" w:cs="Times New Roman"/>
-          <w:sz w:val="24"/>
-          <w:szCs w:val="24"/>
-          <w:lang w:val="en-US"/>
-        </w:rPr>
-        <w:t>на</w:t>
-      </w:r>
-      <w:proofErr w:type="spellEnd"/>
-      <w:r>
-        <w:rPr>
-          <w:rFonts w:ascii="Times New Roman" w:hAnsi="Times New Roman" w:cs="Times New Roman"/>
-          <w:sz w:val="24"/>
-          <w:szCs w:val="24"/>
-          <w:lang w:val="en-US"/>
-        </w:rPr>
-        <w:t xml:space="preserve"> </w:t>
-      </w:r>
-      <w:proofErr w:type="spellStart"/>
-      <w:r>
-        <w:rPr>
-          <w:rFonts w:ascii="Times New Roman" w:hAnsi="Times New Roman" w:cs="Times New Roman"/>
-          <w:sz w:val="24"/>
-          <w:szCs w:val="24"/>
-          <w:lang w:val="en-US"/>
-        </w:rPr>
-        <w:t>система</w:t>
-      </w:r>
-      <w:proofErr w:type="spellEnd"/>
-      <w:r>
-        <w:rPr>
-          <w:rFonts w:ascii="Times New Roman" w:hAnsi="Times New Roman" w:cs="Times New Roman"/>
-          <w:sz w:val="24"/>
-          <w:szCs w:val="24"/>
-          <w:lang w:val="bg-BG"/>
-        </w:rPr>
-        <w:t>та</w:t>
-      </w:r>
-      <w:r>
-        <w:rPr>
-          <w:rFonts w:ascii="Times New Roman" w:hAnsi="Times New Roman" w:cs="Times New Roman"/>
-          <w:sz w:val="24"/>
-          <w:szCs w:val="24"/>
-          <w:lang w:val="en-US"/>
-        </w:rPr>
-        <w:t xml:space="preserve">, </w:t>
-      </w:r>
-      <w:proofErr w:type="spellStart"/>
-      <w:r>
-        <w:rPr>
-          <w:rFonts w:ascii="Times New Roman" w:hAnsi="Times New Roman" w:cs="Times New Roman"/>
-          <w:sz w:val="24"/>
-          <w:szCs w:val="24"/>
-          <w:lang w:val="en-US"/>
-        </w:rPr>
-        <w:t>където</w:t>
-      </w:r>
-      <w:proofErr w:type="spellEnd"/>
-      <w:r>
-        <w:rPr>
-          <w:rFonts w:ascii="Times New Roman" w:hAnsi="Times New Roman" w:cs="Times New Roman"/>
-          <w:sz w:val="24"/>
-          <w:szCs w:val="24"/>
-          <w:lang w:val="bg-BG"/>
-        </w:rPr>
-        <w:t xml:space="preserve"> </w:t>
-      </w:r>
-      <w:proofErr w:type="spellStart"/>
-      <w:r>
-        <w:rPr>
-          <w:rFonts w:ascii="Times New Roman" w:hAnsi="Times New Roman" w:cs="Times New Roman"/>
-          <w:sz w:val="24"/>
-          <w:szCs w:val="24"/>
-          <w:lang w:val="en-US"/>
-        </w:rPr>
-        <w:t>са</w:t>
-      </w:r>
-      <w:proofErr w:type="spellEnd"/>
-      <w:r>
-        <w:rPr>
-          <w:rFonts w:ascii="Times New Roman" w:hAnsi="Times New Roman" w:cs="Times New Roman"/>
-          <w:sz w:val="24"/>
-          <w:szCs w:val="24"/>
-          <w:lang w:val="bg-BG"/>
-        </w:rPr>
-        <w:t xml:space="preserve"> </w:t>
-      </w:r>
-      <w:proofErr w:type="spellStart"/>
-      <w:r>
-        <w:rPr>
-          <w:rFonts w:ascii="Times New Roman" w:hAnsi="Times New Roman" w:cs="Times New Roman"/>
-          <w:sz w:val="24"/>
-          <w:szCs w:val="24"/>
-          <w:lang w:val="en-US"/>
-        </w:rPr>
-        <w:t>интегрирани</w:t>
-      </w:r>
-      <w:proofErr w:type="spellEnd"/>
-      <w:r>
-        <w:rPr>
-          <w:rFonts w:ascii="Times New Roman" w:hAnsi="Times New Roman" w:cs="Times New Roman"/>
-          <w:sz w:val="24"/>
-          <w:szCs w:val="24"/>
-          <w:lang w:val="en-US"/>
-        </w:rPr>
-        <w:t xml:space="preserve"> </w:t>
-      </w:r>
-      <w:proofErr w:type="spellStart"/>
-      <w:r>
-        <w:rPr>
-          <w:rFonts w:ascii="Times New Roman" w:hAnsi="Times New Roman" w:cs="Times New Roman"/>
-          <w:sz w:val="24"/>
-          <w:szCs w:val="24"/>
-          <w:lang w:val="en-US"/>
-        </w:rPr>
-        <w:t>в</w:t>
-      </w:r>
-      <w:r>
-        <w:rPr>
-          <w:rFonts w:ascii="Times New Roman" w:hAnsi="Times New Roman" w:cs="Times New Roman"/>
-          <w:sz w:val="24"/>
-          <w:szCs w:val="24"/>
-          <w:lang w:val="en-US"/>
-        </w:rPr>
-        <w:t>сички</w:t>
-      </w:r>
-      <w:proofErr w:type="spellEnd"/>
-      <w:r>
-        <w:rPr>
-          <w:rFonts w:ascii="Times New Roman" w:hAnsi="Times New Roman" w:cs="Times New Roman"/>
-          <w:sz w:val="24"/>
-          <w:szCs w:val="24"/>
-          <w:lang w:val="en-US"/>
-        </w:rPr>
-        <w:t xml:space="preserve"> </w:t>
-      </w:r>
-      <w:proofErr w:type="spellStart"/>
-      <w:r>
-        <w:rPr>
-          <w:rFonts w:ascii="Times New Roman" w:hAnsi="Times New Roman" w:cs="Times New Roman"/>
-          <w:sz w:val="24"/>
-          <w:szCs w:val="24"/>
-          <w:lang w:val="en-US"/>
-        </w:rPr>
-        <w:t>технологии</w:t>
-      </w:r>
-      <w:proofErr w:type="spellEnd"/>
-      <w:r>
-        <w:rPr>
-          <w:rFonts w:ascii="Times New Roman" w:hAnsi="Times New Roman" w:cs="Times New Roman"/>
-          <w:sz w:val="24"/>
-          <w:szCs w:val="24"/>
-          <w:lang w:val="bg-BG"/>
-        </w:rPr>
-        <w:t xml:space="preserve"> по отношение на </w:t>
-      </w:r>
-      <w:proofErr w:type="spellStart"/>
-      <w:r>
-        <w:rPr>
-          <w:rFonts w:ascii="Times New Roman" w:hAnsi="Times New Roman" w:cs="Times New Roman"/>
-          <w:sz w:val="24"/>
-          <w:szCs w:val="24"/>
-          <w:lang w:val="bg-BG"/>
-        </w:rPr>
-        <w:t>телематиката</w:t>
-      </w:r>
-      <w:proofErr w:type="spellEnd"/>
-      <w:r>
-        <w:rPr>
-          <w:rFonts w:ascii="Times New Roman" w:hAnsi="Times New Roman" w:cs="Times New Roman"/>
-          <w:sz w:val="24"/>
-          <w:szCs w:val="24"/>
-          <w:lang w:val="en-US"/>
-        </w:rPr>
-        <w:t>.</w:t>
-      </w:r>
-      <w:proofErr w:type="gramEnd"/>
-      <w:r>
-        <w:rPr>
-          <w:rFonts w:ascii="Times New Roman" w:hAnsi="Times New Roman" w:cs="Times New Roman"/>
-          <w:sz w:val="24"/>
-          <w:szCs w:val="24"/>
-          <w:lang w:val="en-US"/>
-        </w:rPr>
-        <w:t xml:space="preserve"> </w:t>
-      </w:r>
-      <w:proofErr w:type="spellStart"/>
-      <w:r>
-        <w:rPr>
-          <w:rFonts w:ascii="Times New Roman" w:hAnsi="Times New Roman" w:cs="Times New Roman"/>
-          <w:sz w:val="24"/>
-          <w:szCs w:val="24"/>
-          <w:lang w:val="en-US"/>
-        </w:rPr>
-        <w:t>Тя</w:t>
-      </w:r>
-      <w:proofErr w:type="spellEnd"/>
-      <w:r>
-        <w:rPr>
-          <w:rFonts w:ascii="Times New Roman" w:hAnsi="Times New Roman" w:cs="Times New Roman"/>
-          <w:sz w:val="24"/>
-          <w:szCs w:val="24"/>
-          <w:lang w:val="en-US"/>
-        </w:rPr>
-        <w:t xml:space="preserve"> </w:t>
-      </w:r>
-      <w:proofErr w:type="spellStart"/>
-      <w:r>
-        <w:rPr>
-          <w:rFonts w:ascii="Times New Roman" w:hAnsi="Times New Roman" w:cs="Times New Roman"/>
-          <w:sz w:val="24"/>
-          <w:szCs w:val="24"/>
-          <w:lang w:val="en-US"/>
-        </w:rPr>
-        <w:t>съобщава</w:t>
-      </w:r>
-      <w:proofErr w:type="spellEnd"/>
-      <w:r>
-        <w:rPr>
-          <w:rFonts w:ascii="Times New Roman" w:hAnsi="Times New Roman" w:cs="Times New Roman"/>
-          <w:sz w:val="24"/>
-          <w:szCs w:val="24"/>
-          <w:lang w:val="bg-BG"/>
-        </w:rPr>
-        <w:t xml:space="preserve"> </w:t>
-      </w:r>
-      <w:proofErr w:type="spellStart"/>
-      <w:r>
-        <w:rPr>
-          <w:rFonts w:ascii="Times New Roman" w:hAnsi="Times New Roman" w:cs="Times New Roman"/>
-          <w:sz w:val="24"/>
-          <w:szCs w:val="24"/>
-          <w:lang w:val="en-US"/>
-        </w:rPr>
-        <w:t>на</w:t>
-      </w:r>
-      <w:proofErr w:type="spellEnd"/>
-      <w:r>
-        <w:rPr>
-          <w:rFonts w:ascii="Times New Roman" w:hAnsi="Times New Roman" w:cs="Times New Roman"/>
-          <w:sz w:val="24"/>
-          <w:szCs w:val="24"/>
-          <w:lang w:val="en-US"/>
-        </w:rPr>
-        <w:t xml:space="preserve"> </w:t>
-      </w:r>
-      <w:proofErr w:type="spellStart"/>
-      <w:r>
-        <w:rPr>
-          <w:rFonts w:ascii="Times New Roman" w:hAnsi="Times New Roman" w:cs="Times New Roman"/>
-          <w:sz w:val="24"/>
-          <w:szCs w:val="24"/>
-          <w:lang w:val="en-US"/>
-        </w:rPr>
-        <w:t>цент</w:t>
-      </w:r>
-      <w:r>
-        <w:rPr>
-          <w:rFonts w:ascii="Times New Roman" w:hAnsi="Times New Roman" w:cs="Times New Roman"/>
-          <w:sz w:val="24"/>
-          <w:szCs w:val="24"/>
-          <w:lang w:val="bg-BG"/>
-        </w:rPr>
-        <w:t>ъра</w:t>
-      </w:r>
-      <w:proofErr w:type="spellEnd"/>
-      <w:r>
-        <w:rPr>
-          <w:rFonts w:ascii="Times New Roman" w:hAnsi="Times New Roman" w:cs="Times New Roman"/>
-          <w:sz w:val="24"/>
-          <w:szCs w:val="24"/>
-          <w:lang w:val="en-US"/>
-        </w:rPr>
-        <w:t xml:space="preserve"> </w:t>
-      </w:r>
-      <w:proofErr w:type="spellStart"/>
-      <w:r>
-        <w:rPr>
-          <w:rFonts w:ascii="Times New Roman" w:hAnsi="Times New Roman" w:cs="Times New Roman"/>
-          <w:sz w:val="24"/>
-          <w:szCs w:val="24"/>
-          <w:lang w:val="en-US"/>
-        </w:rPr>
-        <w:t>информация</w:t>
-      </w:r>
-      <w:proofErr w:type="spellEnd"/>
-      <w:r>
-        <w:rPr>
-          <w:rFonts w:ascii="Times New Roman" w:hAnsi="Times New Roman" w:cs="Times New Roman"/>
-          <w:sz w:val="24"/>
-          <w:szCs w:val="24"/>
-          <w:lang w:val="bg-BG"/>
-        </w:rPr>
-        <w:t xml:space="preserve">, свързана </w:t>
-      </w:r>
-      <w:proofErr w:type="gramStart"/>
-      <w:r>
-        <w:rPr>
-          <w:rFonts w:ascii="Times New Roman" w:hAnsi="Times New Roman" w:cs="Times New Roman"/>
-          <w:sz w:val="24"/>
-          <w:szCs w:val="24"/>
-          <w:lang w:val="bg-BG"/>
-        </w:rPr>
-        <w:t xml:space="preserve">с </w:t>
-      </w:r>
-      <w:r>
-        <w:rPr>
-          <w:rFonts w:ascii="Times New Roman" w:hAnsi="Times New Roman" w:cs="Times New Roman"/>
-          <w:sz w:val="24"/>
-          <w:szCs w:val="24"/>
-          <w:lang w:val="en-US"/>
-        </w:rPr>
-        <w:t xml:space="preserve"> </w:t>
-      </w:r>
-      <w:proofErr w:type="spellStart"/>
-      <w:r>
-        <w:rPr>
-          <w:rFonts w:ascii="Times New Roman" w:hAnsi="Times New Roman" w:cs="Times New Roman"/>
-          <w:sz w:val="24"/>
-          <w:szCs w:val="24"/>
-          <w:lang w:val="en-US"/>
-        </w:rPr>
-        <w:t>мест</w:t>
-      </w:r>
-      <w:r>
-        <w:rPr>
-          <w:rFonts w:ascii="Times New Roman" w:hAnsi="Times New Roman" w:cs="Times New Roman"/>
-          <w:sz w:val="24"/>
-          <w:szCs w:val="24"/>
-          <w:lang w:val="en-US"/>
-        </w:rPr>
-        <w:t>оположениет</w:t>
-      </w:r>
-      <w:proofErr w:type="spellEnd"/>
-      <w:r>
-        <w:rPr>
-          <w:rFonts w:ascii="Times New Roman" w:hAnsi="Times New Roman" w:cs="Times New Roman"/>
-          <w:sz w:val="24"/>
-          <w:szCs w:val="24"/>
-          <w:lang w:val="bg-BG"/>
-        </w:rPr>
-        <w:t>о</w:t>
-      </w:r>
-      <w:proofErr w:type="gramEnd"/>
-      <w:r>
-        <w:rPr>
-          <w:rFonts w:ascii="Times New Roman" w:hAnsi="Times New Roman" w:cs="Times New Roman"/>
-          <w:sz w:val="24"/>
-          <w:szCs w:val="24"/>
-          <w:lang w:val="en-US"/>
-        </w:rPr>
-        <w:t xml:space="preserve">. </w:t>
-      </w:r>
-      <w:r>
-        <w:rPr>
-          <w:rFonts w:ascii="Times New Roman" w:hAnsi="Times New Roman" w:cs="Times New Roman"/>
-          <w:sz w:val="24"/>
-          <w:szCs w:val="24"/>
-          <w:lang w:val="bg-BG"/>
-        </w:rPr>
-        <w:t>О</w:t>
-      </w:r>
-      <w:r>
-        <w:rPr>
-          <w:rFonts w:ascii="Times New Roman" w:hAnsi="Times New Roman" w:cs="Times New Roman"/>
-          <w:sz w:val="24"/>
-          <w:szCs w:val="24"/>
-          <w:lang w:val="en-US"/>
-        </w:rPr>
-        <w:t xml:space="preserve">т </w:t>
-      </w:r>
-      <w:proofErr w:type="spellStart"/>
-      <w:r>
-        <w:rPr>
-          <w:rFonts w:ascii="Times New Roman" w:hAnsi="Times New Roman" w:cs="Times New Roman"/>
-          <w:sz w:val="24"/>
-          <w:szCs w:val="24"/>
-          <w:lang w:val="en-US"/>
-        </w:rPr>
-        <w:t>своя</w:t>
-      </w:r>
-      <w:proofErr w:type="spellEnd"/>
-      <w:r>
-        <w:rPr>
-          <w:rFonts w:ascii="Times New Roman" w:hAnsi="Times New Roman" w:cs="Times New Roman"/>
-          <w:sz w:val="24"/>
-          <w:szCs w:val="24"/>
-          <w:lang w:val="en-US"/>
-        </w:rPr>
-        <w:t xml:space="preserve"> </w:t>
-      </w:r>
-      <w:proofErr w:type="spellStart"/>
-      <w:r>
-        <w:rPr>
-          <w:rFonts w:ascii="Times New Roman" w:hAnsi="Times New Roman" w:cs="Times New Roman"/>
-          <w:sz w:val="24"/>
-          <w:szCs w:val="24"/>
-          <w:lang w:val="en-US"/>
-        </w:rPr>
-        <w:t>страна</w:t>
-      </w:r>
-      <w:proofErr w:type="spellEnd"/>
-      <w:r>
-        <w:rPr>
-          <w:rFonts w:ascii="Times New Roman" w:hAnsi="Times New Roman" w:cs="Times New Roman"/>
-          <w:sz w:val="24"/>
-          <w:szCs w:val="24"/>
-          <w:lang w:val="en-US"/>
-        </w:rPr>
-        <w:t xml:space="preserve">, </w:t>
-      </w:r>
-      <w:proofErr w:type="spellStart"/>
-      <w:r>
-        <w:rPr>
-          <w:rFonts w:ascii="Times New Roman" w:hAnsi="Times New Roman" w:cs="Times New Roman"/>
-          <w:sz w:val="24"/>
-          <w:szCs w:val="24"/>
-          <w:lang w:val="en-US"/>
-        </w:rPr>
-        <w:t>центърът</w:t>
-      </w:r>
-      <w:proofErr w:type="spellEnd"/>
-      <w:r>
-        <w:rPr>
-          <w:rFonts w:ascii="Times New Roman" w:hAnsi="Times New Roman" w:cs="Times New Roman"/>
-          <w:sz w:val="24"/>
-          <w:szCs w:val="24"/>
-          <w:lang w:val="en-US"/>
-        </w:rPr>
-        <w:t xml:space="preserve"> </w:t>
-      </w:r>
-      <w:proofErr w:type="spellStart"/>
-      <w:r>
-        <w:rPr>
-          <w:rFonts w:ascii="Times New Roman" w:hAnsi="Times New Roman" w:cs="Times New Roman"/>
-          <w:sz w:val="24"/>
-          <w:szCs w:val="24"/>
-          <w:lang w:val="en-US"/>
-        </w:rPr>
-        <w:t>помага</w:t>
-      </w:r>
-      <w:proofErr w:type="spellEnd"/>
-      <w:r>
-        <w:rPr>
-          <w:rFonts w:ascii="Times New Roman" w:hAnsi="Times New Roman" w:cs="Times New Roman"/>
-          <w:sz w:val="24"/>
-          <w:szCs w:val="24"/>
-          <w:lang w:val="en-US"/>
-        </w:rPr>
-        <w:t xml:space="preserve"> </w:t>
-      </w:r>
-      <w:proofErr w:type="spellStart"/>
-      <w:r>
-        <w:rPr>
-          <w:rFonts w:ascii="Times New Roman" w:hAnsi="Times New Roman" w:cs="Times New Roman"/>
-          <w:sz w:val="24"/>
-          <w:szCs w:val="24"/>
-          <w:lang w:val="en-US"/>
-        </w:rPr>
-        <w:t>да</w:t>
-      </w:r>
-      <w:proofErr w:type="spellEnd"/>
-      <w:r>
-        <w:rPr>
-          <w:rFonts w:ascii="Times New Roman" w:hAnsi="Times New Roman" w:cs="Times New Roman"/>
-          <w:sz w:val="24"/>
-          <w:szCs w:val="24"/>
-          <w:lang w:val="en-US"/>
-        </w:rPr>
-        <w:t xml:space="preserve"> </w:t>
-      </w:r>
-      <w:proofErr w:type="spellStart"/>
-      <w:r>
-        <w:rPr>
-          <w:rFonts w:ascii="Times New Roman" w:hAnsi="Times New Roman" w:cs="Times New Roman"/>
-          <w:sz w:val="24"/>
-          <w:szCs w:val="24"/>
-          <w:lang w:val="en-US"/>
-        </w:rPr>
-        <w:t>се</w:t>
-      </w:r>
-      <w:proofErr w:type="spellEnd"/>
-      <w:r>
-        <w:rPr>
-          <w:rFonts w:ascii="Times New Roman" w:hAnsi="Times New Roman" w:cs="Times New Roman"/>
-          <w:sz w:val="24"/>
-          <w:szCs w:val="24"/>
-          <w:lang w:val="en-US"/>
-        </w:rPr>
-        <w:t xml:space="preserve"> </w:t>
-      </w:r>
-      <w:proofErr w:type="spellStart"/>
-      <w:r>
-        <w:rPr>
-          <w:rFonts w:ascii="Times New Roman" w:hAnsi="Times New Roman" w:cs="Times New Roman"/>
-          <w:sz w:val="24"/>
-          <w:szCs w:val="24"/>
-          <w:lang w:val="en-US"/>
-        </w:rPr>
-        <w:t>доставят</w:t>
-      </w:r>
-      <w:proofErr w:type="spellEnd"/>
-      <w:r>
-        <w:rPr>
-          <w:rFonts w:ascii="Times New Roman" w:hAnsi="Times New Roman" w:cs="Times New Roman"/>
-          <w:sz w:val="24"/>
-          <w:szCs w:val="24"/>
-          <w:lang w:val="en-US"/>
-        </w:rPr>
-        <w:t xml:space="preserve"> </w:t>
-      </w:r>
-      <w:proofErr w:type="spellStart"/>
-      <w:r>
-        <w:rPr>
-          <w:rFonts w:ascii="Times New Roman" w:hAnsi="Times New Roman" w:cs="Times New Roman"/>
-          <w:sz w:val="24"/>
-          <w:szCs w:val="24"/>
-          <w:lang w:val="en-US"/>
-        </w:rPr>
-        <w:t>телематични</w:t>
-      </w:r>
-      <w:proofErr w:type="spellEnd"/>
-      <w:r>
-        <w:rPr>
-          <w:rFonts w:ascii="Times New Roman" w:hAnsi="Times New Roman" w:cs="Times New Roman"/>
-          <w:sz w:val="24"/>
-          <w:szCs w:val="24"/>
-          <w:lang w:val="en-US"/>
-        </w:rPr>
-        <w:t xml:space="preserve"> </w:t>
-      </w:r>
-      <w:proofErr w:type="spellStart"/>
-      <w:r>
-        <w:rPr>
-          <w:rFonts w:ascii="Times New Roman" w:hAnsi="Times New Roman" w:cs="Times New Roman"/>
-          <w:sz w:val="24"/>
-          <w:szCs w:val="24"/>
-          <w:lang w:val="en-US"/>
-        </w:rPr>
-        <w:t>услуги</w:t>
-      </w:r>
-      <w:proofErr w:type="spellEnd"/>
-      <w:r>
-        <w:rPr>
-          <w:rFonts w:ascii="Times New Roman" w:hAnsi="Times New Roman" w:cs="Times New Roman"/>
-          <w:sz w:val="24"/>
-          <w:szCs w:val="24"/>
-          <w:lang w:val="en-US"/>
-        </w:rPr>
-        <w:t xml:space="preserve"> </w:t>
-      </w:r>
-      <w:proofErr w:type="spellStart"/>
-      <w:r>
-        <w:rPr>
-          <w:rFonts w:ascii="Times New Roman" w:hAnsi="Times New Roman" w:cs="Times New Roman"/>
-          <w:sz w:val="24"/>
-          <w:szCs w:val="24"/>
-          <w:lang w:val="en-US"/>
-        </w:rPr>
-        <w:t>на</w:t>
-      </w:r>
-      <w:proofErr w:type="spellEnd"/>
-      <w:r>
-        <w:rPr>
-          <w:rFonts w:ascii="Times New Roman" w:hAnsi="Times New Roman" w:cs="Times New Roman"/>
-          <w:sz w:val="24"/>
-          <w:szCs w:val="24"/>
-          <w:lang w:val="en-US"/>
-        </w:rPr>
-        <w:t xml:space="preserve"> </w:t>
-      </w:r>
-      <w:proofErr w:type="spellStart"/>
-      <w:r>
-        <w:rPr>
-          <w:rFonts w:ascii="Times New Roman" w:hAnsi="Times New Roman" w:cs="Times New Roman"/>
-          <w:sz w:val="24"/>
-          <w:szCs w:val="24"/>
-          <w:lang w:val="en-US"/>
-        </w:rPr>
-        <w:t>водача</w:t>
-      </w:r>
-      <w:proofErr w:type="spellEnd"/>
-      <w:r>
-        <w:rPr>
-          <w:rFonts w:ascii="Times New Roman" w:hAnsi="Times New Roman" w:cs="Times New Roman"/>
-          <w:sz w:val="24"/>
-          <w:szCs w:val="24"/>
-          <w:lang w:val="en-US"/>
-        </w:rPr>
-        <w:t xml:space="preserve"> </w:t>
-      </w:r>
-      <w:proofErr w:type="spellStart"/>
-      <w:r>
-        <w:rPr>
-          <w:rFonts w:ascii="Times New Roman" w:hAnsi="Times New Roman" w:cs="Times New Roman"/>
-          <w:sz w:val="24"/>
-          <w:szCs w:val="24"/>
-          <w:lang w:val="en-US"/>
-        </w:rPr>
-        <w:t>чрез</w:t>
-      </w:r>
-      <w:proofErr w:type="spellEnd"/>
-      <w:r>
-        <w:rPr>
-          <w:rFonts w:ascii="Times New Roman" w:hAnsi="Times New Roman" w:cs="Times New Roman"/>
-          <w:sz w:val="24"/>
-          <w:szCs w:val="24"/>
-          <w:lang w:val="bg-BG"/>
-        </w:rPr>
-        <w:t xml:space="preserve"> телефона му. </w:t>
-      </w:r>
     </w:p>
     <w:p>
       <w:pPr>
@@ -13255,9 +13569,32 @@
           <w:rFonts w:ascii="Times New Roman" w:hAnsi="Times New Roman" w:cs="Times New Roman"/>
           <w:sz w:val="24"/>
           <w:szCs w:val="24"/>
-          <w:lang w:val="bg-BG"/>
-        </w:rPr>
-      </w:pPr>
+          <w:lang w:val="en-US"/>
+        </w:rPr>
+      </w:pPr>
+    </w:p>
+    <w:p>
+      <w:pPr>
+        <w:jc w:val="both"/>
+        <w:rPr>
+          <w:rFonts w:ascii="Times New Roman" w:hAnsi="Times New Roman" w:cs="Times New Roman"/>
+          <w:sz w:val="24"/>
+          <w:szCs w:val="24"/>
+          <w:lang w:val="en-US"/>
+        </w:rPr>
+      </w:pPr>
+    </w:p>
+    <w:p>
+      <w:pPr>
+        <w:jc w:val="both"/>
+        <w:rPr>
+          <w:rFonts w:ascii="Times New Roman" w:hAnsi="Times New Roman" w:cs="Times New Roman"/>
+          <w:sz w:val="24"/>
+          <w:szCs w:val="24"/>
+          <w:lang w:val="bg-BG"/>
+        </w:rPr>
+      </w:pPr>
+      <w:proofErr w:type="spellStart"/>
       <w:proofErr w:type="gramStart"/>
       <w:r>
         <w:rPr>
@@ -13266,6 +13603,413 @@
           <w:szCs w:val="24"/>
           <w:lang w:val="en-US"/>
         </w:rPr>
+        <w:t>Телематичната</w:t>
+      </w:r>
+      <w:proofErr w:type="spellEnd"/>
+      <w:r>
+        <w:rPr>
+          <w:rFonts w:ascii="Times New Roman" w:hAnsi="Times New Roman" w:cs="Times New Roman"/>
+          <w:sz w:val="24"/>
+          <w:szCs w:val="24"/>
+          <w:lang w:val="en-US"/>
+        </w:rPr>
+        <w:t xml:space="preserve"> </w:t>
+      </w:r>
+      <w:proofErr w:type="spellStart"/>
+      <w:r>
+        <w:rPr>
+          <w:rFonts w:ascii="Times New Roman" w:hAnsi="Times New Roman" w:cs="Times New Roman"/>
+          <w:sz w:val="24"/>
+          <w:szCs w:val="24"/>
+          <w:lang w:val="en-US"/>
+        </w:rPr>
+        <w:t>система</w:t>
+      </w:r>
+      <w:proofErr w:type="spellEnd"/>
+      <w:r>
+        <w:rPr>
+          <w:rFonts w:ascii="Times New Roman" w:hAnsi="Times New Roman" w:cs="Times New Roman"/>
+          <w:sz w:val="24"/>
+          <w:szCs w:val="24"/>
+          <w:lang w:val="en-US"/>
+        </w:rPr>
+        <w:t xml:space="preserve"> </w:t>
+      </w:r>
+      <w:r>
+        <w:rPr>
+          <w:rFonts w:ascii="Times New Roman" w:hAnsi="Times New Roman" w:cs="Times New Roman"/>
+          <w:sz w:val="24"/>
+          <w:szCs w:val="24"/>
+          <w:lang w:val="bg-BG"/>
+        </w:rPr>
+        <w:t>на</w:t>
+      </w:r>
+      <w:r>
+        <w:rPr>
+          <w:rFonts w:ascii="Times New Roman" w:hAnsi="Times New Roman" w:cs="Times New Roman"/>
+          <w:sz w:val="24"/>
+          <w:szCs w:val="24"/>
+          <w:lang w:val="en-US"/>
+        </w:rPr>
+        <w:t xml:space="preserve"> </w:t>
+      </w:r>
+      <w:proofErr w:type="spellStart"/>
+      <w:r>
+        <w:rPr>
+          <w:rFonts w:ascii="Times New Roman" w:hAnsi="Times New Roman" w:cs="Times New Roman"/>
+          <w:sz w:val="24"/>
+          <w:szCs w:val="24"/>
+          <w:lang w:val="en-US"/>
+        </w:rPr>
+        <w:t>авт</w:t>
+      </w:r>
+      <w:r>
+        <w:rPr>
+          <w:rFonts w:ascii="Times New Roman" w:hAnsi="Times New Roman" w:cs="Times New Roman"/>
+          <w:sz w:val="24"/>
+          <w:szCs w:val="24"/>
+          <w:lang w:val="en-US"/>
+        </w:rPr>
+        <w:t>омобила</w:t>
+      </w:r>
+      <w:proofErr w:type="spellEnd"/>
+      <w:r>
+        <w:rPr>
+          <w:rFonts w:ascii="Times New Roman" w:hAnsi="Times New Roman" w:cs="Times New Roman"/>
+          <w:sz w:val="24"/>
+          <w:szCs w:val="24"/>
+          <w:lang w:val="en-US"/>
+        </w:rPr>
+        <w:t xml:space="preserve"> </w:t>
+      </w:r>
+      <w:proofErr w:type="spellStart"/>
+      <w:r>
+        <w:rPr>
+          <w:rFonts w:ascii="Times New Roman" w:hAnsi="Times New Roman" w:cs="Times New Roman"/>
+          <w:sz w:val="24"/>
+          <w:szCs w:val="24"/>
+          <w:lang w:val="en-US"/>
+        </w:rPr>
+        <w:t>се</w:t>
+      </w:r>
+      <w:proofErr w:type="spellEnd"/>
+      <w:r>
+        <w:rPr>
+          <w:rFonts w:ascii="Times New Roman" w:hAnsi="Times New Roman" w:cs="Times New Roman"/>
+          <w:sz w:val="24"/>
+          <w:szCs w:val="24"/>
+          <w:lang w:val="en-US"/>
+        </w:rPr>
+        <w:t xml:space="preserve"> </w:t>
+      </w:r>
+      <w:proofErr w:type="spellStart"/>
+      <w:r>
+        <w:rPr>
+          <w:rFonts w:ascii="Times New Roman" w:hAnsi="Times New Roman" w:cs="Times New Roman"/>
+          <w:sz w:val="24"/>
+          <w:szCs w:val="24"/>
+          <w:lang w:val="en-US"/>
+        </w:rPr>
+        <w:t>състои</w:t>
+      </w:r>
+      <w:proofErr w:type="spellEnd"/>
+      <w:r>
+        <w:rPr>
+          <w:rFonts w:ascii="Times New Roman" w:hAnsi="Times New Roman" w:cs="Times New Roman"/>
+          <w:sz w:val="24"/>
+          <w:szCs w:val="24"/>
+          <w:lang w:val="en-US"/>
+        </w:rPr>
+        <w:t xml:space="preserve"> </w:t>
+      </w:r>
+      <w:proofErr w:type="spellStart"/>
+      <w:r>
+        <w:rPr>
+          <w:rFonts w:ascii="Times New Roman" w:hAnsi="Times New Roman" w:cs="Times New Roman"/>
+          <w:sz w:val="24"/>
+          <w:szCs w:val="24"/>
+          <w:lang w:val="en-US"/>
+        </w:rPr>
+        <w:t>от</w:t>
+      </w:r>
+      <w:proofErr w:type="spellEnd"/>
+      <w:r>
+        <w:rPr>
+          <w:rFonts w:ascii="Times New Roman" w:hAnsi="Times New Roman" w:cs="Times New Roman"/>
+          <w:sz w:val="24"/>
+          <w:szCs w:val="24"/>
+          <w:lang w:val="en-US"/>
+        </w:rPr>
+        <w:t xml:space="preserve"> </w:t>
+      </w:r>
+      <w:proofErr w:type="spellStart"/>
+      <w:r>
+        <w:rPr>
+          <w:rFonts w:ascii="Times New Roman" w:hAnsi="Times New Roman" w:cs="Times New Roman"/>
+          <w:sz w:val="24"/>
+          <w:szCs w:val="24"/>
+          <w:lang w:val="en-US"/>
+        </w:rPr>
+        <w:t>телематичн</w:t>
+      </w:r>
+      <w:proofErr w:type="spellEnd"/>
+      <w:r>
+        <w:rPr>
+          <w:rFonts w:ascii="Times New Roman" w:hAnsi="Times New Roman" w:cs="Times New Roman"/>
+          <w:sz w:val="24"/>
+          <w:szCs w:val="24"/>
+          <w:lang w:val="bg-BG"/>
+        </w:rPr>
+        <w:t>а</w:t>
+      </w:r>
+      <w:r>
+        <w:rPr>
+          <w:rFonts w:ascii="Times New Roman" w:hAnsi="Times New Roman" w:cs="Times New Roman"/>
+          <w:sz w:val="24"/>
+          <w:szCs w:val="24"/>
+          <w:lang w:val="en-US"/>
+        </w:rPr>
+        <w:t xml:space="preserve"> </w:t>
+      </w:r>
+      <w:proofErr w:type="spellStart"/>
+      <w:r>
+        <w:rPr>
+          <w:rFonts w:ascii="Times New Roman" w:hAnsi="Times New Roman" w:cs="Times New Roman"/>
+          <w:sz w:val="24"/>
+          <w:szCs w:val="24"/>
+          <w:lang w:val="en-US"/>
+        </w:rPr>
+        <w:t>комуникационн</w:t>
+      </w:r>
+      <w:proofErr w:type="spellEnd"/>
+      <w:r>
+        <w:rPr>
+          <w:rFonts w:ascii="Times New Roman" w:hAnsi="Times New Roman" w:cs="Times New Roman"/>
+          <w:sz w:val="24"/>
+          <w:szCs w:val="24"/>
+          <w:lang w:val="bg-BG"/>
+        </w:rPr>
+        <w:t>а</w:t>
+      </w:r>
+      <w:r>
+        <w:rPr>
+          <w:rFonts w:ascii="Times New Roman" w:hAnsi="Times New Roman" w:cs="Times New Roman"/>
+          <w:sz w:val="24"/>
+          <w:szCs w:val="24"/>
+          <w:lang w:val="en-US"/>
+        </w:rPr>
+        <w:t xml:space="preserve"> </w:t>
+      </w:r>
+      <w:proofErr w:type="spellStart"/>
+      <w:r>
+        <w:rPr>
+          <w:rFonts w:ascii="Times New Roman" w:hAnsi="Times New Roman" w:cs="Times New Roman"/>
+          <w:sz w:val="24"/>
+          <w:szCs w:val="24"/>
+          <w:lang w:val="en-US"/>
+        </w:rPr>
+        <w:t>единиц</w:t>
+      </w:r>
+      <w:proofErr w:type="spellEnd"/>
+      <w:r>
+        <w:rPr>
+          <w:rFonts w:ascii="Times New Roman" w:hAnsi="Times New Roman" w:cs="Times New Roman"/>
+          <w:sz w:val="24"/>
+          <w:szCs w:val="24"/>
+          <w:lang w:val="bg-BG"/>
+        </w:rPr>
+        <w:t xml:space="preserve">а </w:t>
+      </w:r>
+      <w:r>
+        <w:rPr>
+          <w:rFonts w:ascii="Times New Roman" w:hAnsi="Times New Roman" w:cs="Times New Roman"/>
+          <w:sz w:val="24"/>
+          <w:szCs w:val="24"/>
+          <w:lang w:val="en-US"/>
+        </w:rPr>
+        <w:t>(TCU)</w:t>
+      </w:r>
+      <w:r>
+        <w:rPr>
+          <w:rFonts w:ascii="Times New Roman" w:hAnsi="Times New Roman" w:cs="Times New Roman"/>
+          <w:sz w:val="24"/>
+          <w:szCs w:val="24"/>
+          <w:lang w:val="en-US"/>
+        </w:rPr>
+        <w:t xml:space="preserve">, </w:t>
+      </w:r>
+      <w:proofErr w:type="spellStart"/>
+      <w:r>
+        <w:rPr>
+          <w:rFonts w:ascii="Times New Roman" w:hAnsi="Times New Roman" w:cs="Times New Roman"/>
+          <w:sz w:val="24"/>
+          <w:szCs w:val="24"/>
+          <w:lang w:val="en-US"/>
+        </w:rPr>
+        <w:t>ко</w:t>
+      </w:r>
+      <w:proofErr w:type="spellEnd"/>
+      <w:r>
+        <w:rPr>
+          <w:rFonts w:ascii="Times New Roman" w:hAnsi="Times New Roman" w:cs="Times New Roman"/>
+          <w:sz w:val="24"/>
+          <w:szCs w:val="24"/>
+          <w:lang w:val="bg-BG"/>
+        </w:rPr>
+        <w:t>я</w:t>
+      </w:r>
+      <w:proofErr w:type="spellStart"/>
+      <w:r>
+        <w:rPr>
+          <w:rFonts w:ascii="Times New Roman" w:hAnsi="Times New Roman" w:cs="Times New Roman"/>
+          <w:sz w:val="24"/>
+          <w:szCs w:val="24"/>
+          <w:lang w:val="en-US"/>
+        </w:rPr>
+        <w:t>то</w:t>
+      </w:r>
+      <w:proofErr w:type="spellEnd"/>
+      <w:r>
+        <w:rPr>
+          <w:rFonts w:ascii="Times New Roman" w:hAnsi="Times New Roman" w:cs="Times New Roman"/>
+          <w:sz w:val="24"/>
+          <w:szCs w:val="24"/>
+          <w:lang w:val="en-US"/>
+        </w:rPr>
+        <w:t xml:space="preserve"> </w:t>
+      </w:r>
+      <w:r>
+        <w:rPr>
+          <w:rFonts w:ascii="Times New Roman" w:hAnsi="Times New Roman" w:cs="Times New Roman"/>
+          <w:sz w:val="24"/>
+          <w:szCs w:val="24"/>
+          <w:lang w:val="bg-BG"/>
+        </w:rPr>
+        <w:t xml:space="preserve">е </w:t>
+      </w:r>
+      <w:proofErr w:type="spellStart"/>
+      <w:r>
+        <w:rPr>
+          <w:rFonts w:ascii="Times New Roman" w:hAnsi="Times New Roman" w:cs="Times New Roman"/>
+          <w:sz w:val="24"/>
+          <w:szCs w:val="24"/>
+          <w:lang w:val="en-US"/>
+        </w:rPr>
+        <w:t>свързан</w:t>
+      </w:r>
+      <w:proofErr w:type="spellEnd"/>
+      <w:r>
+        <w:rPr>
+          <w:rFonts w:ascii="Times New Roman" w:hAnsi="Times New Roman" w:cs="Times New Roman"/>
+          <w:sz w:val="24"/>
+          <w:szCs w:val="24"/>
+          <w:lang w:val="bg-BG"/>
+        </w:rPr>
+        <w:t>а</w:t>
+      </w:r>
+      <w:r>
+        <w:rPr>
+          <w:rFonts w:ascii="Times New Roman" w:hAnsi="Times New Roman" w:cs="Times New Roman"/>
+          <w:sz w:val="24"/>
+          <w:szCs w:val="24"/>
+          <w:lang w:val="en-US"/>
+        </w:rPr>
+        <w:t xml:space="preserve"> </w:t>
+      </w:r>
+      <w:proofErr w:type="spellStart"/>
+      <w:r>
+        <w:rPr>
+          <w:rFonts w:ascii="Times New Roman" w:hAnsi="Times New Roman" w:cs="Times New Roman"/>
+          <w:sz w:val="24"/>
+          <w:szCs w:val="24"/>
+          <w:lang w:val="en-US"/>
+        </w:rPr>
+        <w:t>безжично</w:t>
+      </w:r>
+      <w:proofErr w:type="spellEnd"/>
+      <w:r>
+        <w:rPr>
+          <w:rFonts w:ascii="Times New Roman" w:hAnsi="Times New Roman" w:cs="Times New Roman"/>
+          <w:sz w:val="24"/>
+          <w:szCs w:val="24"/>
+          <w:lang w:val="en-US"/>
+        </w:rPr>
+        <w:t xml:space="preserve"> </w:t>
+      </w:r>
+      <w:r>
+        <w:rPr>
+          <w:rFonts w:ascii="Times New Roman" w:hAnsi="Times New Roman" w:cs="Times New Roman"/>
+          <w:sz w:val="24"/>
+          <w:szCs w:val="24"/>
+          <w:lang w:val="bg-BG"/>
+        </w:rPr>
+        <w:t>със</w:t>
+      </w:r>
+      <w:r>
+        <w:rPr>
+          <w:rFonts w:ascii="Times New Roman" w:hAnsi="Times New Roman" w:cs="Times New Roman"/>
+          <w:sz w:val="24"/>
+          <w:szCs w:val="24"/>
+          <w:lang w:val="en-US"/>
+        </w:rPr>
+        <w:t xml:space="preserve"> </w:t>
+      </w:r>
+      <w:r>
+        <w:rPr>
+          <w:rFonts w:ascii="Times New Roman" w:hAnsi="Times New Roman" w:cs="Times New Roman"/>
+          <w:sz w:val="24"/>
+          <w:szCs w:val="24"/>
+          <w:lang w:val="bg-BG"/>
+        </w:rPr>
+        <w:t xml:space="preserve">главен </w:t>
+      </w:r>
+      <w:proofErr w:type="spellStart"/>
+      <w:r>
+        <w:rPr>
+          <w:rFonts w:ascii="Times New Roman" w:hAnsi="Times New Roman" w:cs="Times New Roman"/>
+          <w:sz w:val="24"/>
+          <w:szCs w:val="24"/>
+          <w:lang w:val="en-US"/>
+        </w:rPr>
+        <w:t>център</w:t>
+      </w:r>
+      <w:proofErr w:type="spellEnd"/>
+      <w:r>
+        <w:rPr>
+          <w:rFonts w:ascii="Times New Roman" w:hAnsi="Times New Roman" w:cs="Times New Roman"/>
+          <w:sz w:val="24"/>
+          <w:szCs w:val="24"/>
+          <w:lang w:val="bg-BG"/>
+        </w:rPr>
+        <w:t xml:space="preserve"> за услуги</w:t>
+      </w:r>
+      <w:r>
+        <w:rPr>
+          <w:rFonts w:ascii="Times New Roman" w:hAnsi="Times New Roman" w:cs="Times New Roman"/>
+          <w:sz w:val="24"/>
+          <w:szCs w:val="24"/>
+          <w:lang w:val="en-US"/>
+        </w:rPr>
+        <w:t>.</w:t>
+      </w:r>
+      <w:proofErr w:type="gramEnd"/>
+      <w:r>
+        <w:rPr>
+          <w:rFonts w:ascii="Times New Roman" w:hAnsi="Times New Roman" w:cs="Times New Roman"/>
+          <w:sz w:val="24"/>
+          <w:szCs w:val="24"/>
+          <w:lang w:val="en-US"/>
+        </w:rPr>
+        <w:t xml:space="preserve"> </w:t>
+      </w:r>
+      <w:proofErr w:type="gramStart"/>
+      <w:r>
+        <w:rPr>
+          <w:rFonts w:ascii="Times New Roman" w:hAnsi="Times New Roman" w:cs="Times New Roman"/>
+          <w:sz w:val="24"/>
+          <w:szCs w:val="24"/>
+          <w:lang w:val="en-US"/>
+        </w:rPr>
         <w:t xml:space="preserve">TCU </w:t>
       </w:r>
       <w:r>
@@ -13273,7 +14017,7 @@
           <w:rFonts w:ascii="Times New Roman" w:hAnsi="Times New Roman" w:cs="Times New Roman"/>
           <w:sz w:val="24"/>
           <w:szCs w:val="24"/>
-          <w:lang w:val="en-US"/>
+          <w:lang w:val="bg-BG"/>
         </w:rPr>
         <w:t xml:space="preserve">е </w:t>
       </w:r>
@@ -13285,6 +14029,698 @@
           <w:szCs w:val="24"/>
           <w:lang w:val="en-US"/>
         </w:rPr>
+        <w:t>централна</w:t>
+      </w:r>
+      <w:proofErr w:type="spellEnd"/>
+      <w:r>
+        <w:rPr>
+          <w:rFonts w:ascii="Times New Roman" w:hAnsi="Times New Roman" w:cs="Times New Roman"/>
+          <w:sz w:val="24"/>
+          <w:szCs w:val="24"/>
+          <w:lang w:val="bg-BG"/>
+        </w:rPr>
+        <w:t>та</w:t>
+      </w:r>
+      <w:r>
+        <w:rPr>
+          <w:rFonts w:ascii="Times New Roman" w:hAnsi="Times New Roman" w:cs="Times New Roman"/>
+          <w:sz w:val="24"/>
+          <w:szCs w:val="24"/>
+          <w:lang w:val="en-US"/>
+        </w:rPr>
+        <w:t xml:space="preserve"> </w:t>
+      </w:r>
+      <w:proofErr w:type="spellStart"/>
+      <w:r>
+        <w:rPr>
+          <w:rFonts w:ascii="Times New Roman" w:hAnsi="Times New Roman" w:cs="Times New Roman"/>
+          <w:sz w:val="24"/>
+          <w:szCs w:val="24"/>
+          <w:lang w:val="en-US"/>
+        </w:rPr>
+        <w:t>платформа</w:t>
+      </w:r>
+      <w:proofErr w:type="spellEnd"/>
+      <w:r>
+        <w:rPr>
+          <w:rFonts w:ascii="Times New Roman" w:hAnsi="Times New Roman" w:cs="Times New Roman"/>
+          <w:sz w:val="24"/>
+          <w:szCs w:val="24"/>
+          <w:lang w:val="en-US"/>
+        </w:rPr>
+        <w:t xml:space="preserve"> </w:t>
+      </w:r>
+      <w:proofErr w:type="spellStart"/>
+      <w:r>
+        <w:rPr>
+          <w:rFonts w:ascii="Times New Roman" w:hAnsi="Times New Roman" w:cs="Times New Roman"/>
+          <w:sz w:val="24"/>
+          <w:szCs w:val="24"/>
+          <w:lang w:val="en-US"/>
+        </w:rPr>
+        <w:t>на</w:t>
+      </w:r>
+      <w:proofErr w:type="spellEnd"/>
+      <w:r>
+        <w:rPr>
+          <w:rFonts w:ascii="Times New Roman" w:hAnsi="Times New Roman" w:cs="Times New Roman"/>
+          <w:sz w:val="24"/>
+          <w:szCs w:val="24"/>
+          <w:lang w:val="en-US"/>
+        </w:rPr>
+        <w:t xml:space="preserve"> </w:t>
+      </w:r>
+      <w:proofErr w:type="spellStart"/>
+      <w:r>
+        <w:rPr>
+          <w:rFonts w:ascii="Times New Roman" w:hAnsi="Times New Roman" w:cs="Times New Roman"/>
+          <w:sz w:val="24"/>
+          <w:szCs w:val="24"/>
+          <w:lang w:val="en-US"/>
+        </w:rPr>
+        <w:t>система</w:t>
+      </w:r>
+      <w:proofErr w:type="spellEnd"/>
+      <w:r>
+        <w:rPr>
+          <w:rFonts w:ascii="Times New Roman" w:hAnsi="Times New Roman" w:cs="Times New Roman"/>
+          <w:sz w:val="24"/>
+          <w:szCs w:val="24"/>
+          <w:lang w:val="bg-BG"/>
+        </w:rPr>
+        <w:t>та</w:t>
+      </w:r>
+      <w:r>
+        <w:rPr>
+          <w:rFonts w:ascii="Times New Roman" w:hAnsi="Times New Roman" w:cs="Times New Roman"/>
+          <w:sz w:val="24"/>
+          <w:szCs w:val="24"/>
+          <w:lang w:val="en-US"/>
+        </w:rPr>
+        <w:t xml:space="preserve">, </w:t>
+      </w:r>
+      <w:proofErr w:type="spellStart"/>
+      <w:r>
+        <w:rPr>
+          <w:rFonts w:ascii="Times New Roman" w:hAnsi="Times New Roman" w:cs="Times New Roman"/>
+          <w:sz w:val="24"/>
+          <w:szCs w:val="24"/>
+          <w:lang w:val="en-US"/>
+        </w:rPr>
+        <w:t>където</w:t>
+      </w:r>
+      <w:proofErr w:type="spellEnd"/>
+      <w:r>
+        <w:rPr>
+          <w:rFonts w:ascii="Times New Roman" w:hAnsi="Times New Roman" w:cs="Times New Roman"/>
+          <w:sz w:val="24"/>
+          <w:szCs w:val="24"/>
+          <w:lang w:val="bg-BG"/>
+        </w:rPr>
+        <w:t xml:space="preserve"> </w:t>
+      </w:r>
+      <w:proofErr w:type="spellStart"/>
+      <w:r>
+        <w:rPr>
+          <w:rFonts w:ascii="Times New Roman" w:hAnsi="Times New Roman" w:cs="Times New Roman"/>
+          <w:sz w:val="24"/>
+          <w:szCs w:val="24"/>
+          <w:lang w:val="en-US"/>
+        </w:rPr>
+        <w:t>са</w:t>
+      </w:r>
+      <w:proofErr w:type="spellEnd"/>
+      <w:r>
+        <w:rPr>
+          <w:rFonts w:ascii="Times New Roman" w:hAnsi="Times New Roman" w:cs="Times New Roman"/>
+          <w:sz w:val="24"/>
+          <w:szCs w:val="24"/>
+          <w:lang w:val="bg-BG"/>
+        </w:rPr>
+        <w:t xml:space="preserve"> </w:t>
+      </w:r>
+      <w:proofErr w:type="spellStart"/>
+      <w:r>
+        <w:rPr>
+          <w:rFonts w:ascii="Times New Roman" w:hAnsi="Times New Roman" w:cs="Times New Roman"/>
+          <w:sz w:val="24"/>
+          <w:szCs w:val="24"/>
+          <w:lang w:val="en-US"/>
+        </w:rPr>
+        <w:t>интегрирани</w:t>
+      </w:r>
+      <w:proofErr w:type="spellEnd"/>
+      <w:r>
+        <w:rPr>
+          <w:rFonts w:ascii="Times New Roman" w:hAnsi="Times New Roman" w:cs="Times New Roman"/>
+          <w:sz w:val="24"/>
+          <w:szCs w:val="24"/>
+          <w:lang w:val="en-US"/>
+        </w:rPr>
+        <w:t xml:space="preserve"> </w:t>
+      </w:r>
+      <w:proofErr w:type="spellStart"/>
+      <w:r>
+        <w:rPr>
+          <w:rFonts w:ascii="Times New Roman" w:hAnsi="Times New Roman" w:cs="Times New Roman"/>
+          <w:sz w:val="24"/>
+          <w:szCs w:val="24"/>
+          <w:lang w:val="en-US"/>
+        </w:rPr>
+        <w:t>в</w:t>
+      </w:r>
+      <w:r>
+        <w:rPr>
+          <w:rFonts w:ascii="Times New Roman" w:hAnsi="Times New Roman" w:cs="Times New Roman"/>
+          <w:sz w:val="24"/>
+          <w:szCs w:val="24"/>
+          <w:lang w:val="en-US"/>
+        </w:rPr>
+        <w:t>сички</w:t>
+      </w:r>
+      <w:proofErr w:type="spellEnd"/>
+      <w:r>
+        <w:rPr>
+          <w:rFonts w:ascii="Times New Roman" w:hAnsi="Times New Roman" w:cs="Times New Roman"/>
+          <w:sz w:val="24"/>
+          <w:szCs w:val="24"/>
+          <w:lang w:val="en-US"/>
+        </w:rPr>
+        <w:t xml:space="preserve"> </w:t>
+      </w:r>
+      <w:proofErr w:type="spellStart"/>
+      <w:r>
+        <w:rPr>
+          <w:rFonts w:ascii="Times New Roman" w:hAnsi="Times New Roman" w:cs="Times New Roman"/>
+          <w:sz w:val="24"/>
+          <w:szCs w:val="24"/>
+          <w:lang w:val="en-US"/>
+        </w:rPr>
+        <w:t>технологии</w:t>
+      </w:r>
+      <w:proofErr w:type="spellEnd"/>
+      <w:r>
+        <w:rPr>
+          <w:rFonts w:ascii="Times New Roman" w:hAnsi="Times New Roman" w:cs="Times New Roman"/>
+          <w:sz w:val="24"/>
+          <w:szCs w:val="24"/>
+          <w:lang w:val="bg-BG"/>
+        </w:rPr>
+        <w:t xml:space="preserve"> по отношение на </w:t>
+      </w:r>
+      <w:proofErr w:type="spellStart"/>
+      <w:r>
+        <w:rPr>
+          <w:rFonts w:ascii="Times New Roman" w:hAnsi="Times New Roman" w:cs="Times New Roman"/>
+          <w:sz w:val="24"/>
+          <w:szCs w:val="24"/>
+          <w:lang w:val="bg-BG"/>
+        </w:rPr>
+        <w:t>телематиката</w:t>
+      </w:r>
+      <w:proofErr w:type="spellEnd"/>
+      <w:r>
+        <w:rPr>
+          <w:rFonts w:ascii="Times New Roman" w:hAnsi="Times New Roman" w:cs="Times New Roman"/>
+          <w:sz w:val="24"/>
+          <w:szCs w:val="24"/>
+          <w:lang w:val="en-US"/>
+        </w:rPr>
+        <w:t>.</w:t>
+      </w:r>
+      <w:proofErr w:type="gramEnd"/>
+      <w:r>
+        <w:rPr>
+          <w:rFonts w:ascii="Times New Roman" w:hAnsi="Times New Roman" w:cs="Times New Roman"/>
+          <w:sz w:val="24"/>
+          <w:szCs w:val="24"/>
+          <w:lang w:val="en-US"/>
+        </w:rPr>
+        <w:t xml:space="preserve"> </w:t>
+      </w:r>
+      <w:proofErr w:type="spellStart"/>
+      <w:r>
+        <w:rPr>
+          <w:rFonts w:ascii="Times New Roman" w:hAnsi="Times New Roman" w:cs="Times New Roman"/>
+          <w:sz w:val="24"/>
+          <w:szCs w:val="24"/>
+          <w:lang w:val="en-US"/>
+        </w:rPr>
+        <w:t>Тя</w:t>
+      </w:r>
+      <w:proofErr w:type="spellEnd"/>
+      <w:r>
+        <w:rPr>
+          <w:rFonts w:ascii="Times New Roman" w:hAnsi="Times New Roman" w:cs="Times New Roman"/>
+          <w:sz w:val="24"/>
+          <w:szCs w:val="24"/>
+          <w:lang w:val="en-US"/>
+        </w:rPr>
+        <w:t xml:space="preserve"> </w:t>
+      </w:r>
+      <w:proofErr w:type="spellStart"/>
+      <w:r>
+        <w:rPr>
+          <w:rFonts w:ascii="Times New Roman" w:hAnsi="Times New Roman" w:cs="Times New Roman"/>
+          <w:sz w:val="24"/>
+          <w:szCs w:val="24"/>
+          <w:lang w:val="en-US"/>
+        </w:rPr>
+        <w:t>съобщава</w:t>
+      </w:r>
+      <w:proofErr w:type="spellEnd"/>
+      <w:r>
+        <w:rPr>
+          <w:rFonts w:ascii="Times New Roman" w:hAnsi="Times New Roman" w:cs="Times New Roman"/>
+          <w:sz w:val="24"/>
+          <w:szCs w:val="24"/>
+          <w:lang w:val="bg-BG"/>
+        </w:rPr>
+        <w:t xml:space="preserve"> </w:t>
+      </w:r>
+      <w:proofErr w:type="spellStart"/>
+      <w:r>
+        <w:rPr>
+          <w:rFonts w:ascii="Times New Roman" w:hAnsi="Times New Roman" w:cs="Times New Roman"/>
+          <w:sz w:val="24"/>
+          <w:szCs w:val="24"/>
+          <w:lang w:val="en-US"/>
+        </w:rPr>
+        <w:t>на</w:t>
+      </w:r>
+      <w:proofErr w:type="spellEnd"/>
+      <w:r>
+        <w:rPr>
+          <w:rFonts w:ascii="Times New Roman" w:hAnsi="Times New Roman" w:cs="Times New Roman"/>
+          <w:sz w:val="24"/>
+          <w:szCs w:val="24"/>
+          <w:lang w:val="en-US"/>
+        </w:rPr>
+        <w:t xml:space="preserve"> </w:t>
+      </w:r>
+      <w:proofErr w:type="spellStart"/>
+      <w:r>
+        <w:rPr>
+          <w:rFonts w:ascii="Times New Roman" w:hAnsi="Times New Roman" w:cs="Times New Roman"/>
+          <w:sz w:val="24"/>
+          <w:szCs w:val="24"/>
+          <w:lang w:val="en-US"/>
+        </w:rPr>
+        <w:t>цент</w:t>
+      </w:r>
+      <w:r>
+        <w:rPr>
+          <w:rFonts w:ascii="Times New Roman" w:hAnsi="Times New Roman" w:cs="Times New Roman"/>
+          <w:sz w:val="24"/>
+          <w:szCs w:val="24"/>
+          <w:lang w:val="bg-BG"/>
+        </w:rPr>
+        <w:t>ъра</w:t>
+      </w:r>
+      <w:proofErr w:type="spellEnd"/>
+      <w:r>
+        <w:rPr>
+          <w:rFonts w:ascii="Times New Roman" w:hAnsi="Times New Roman" w:cs="Times New Roman"/>
+          <w:sz w:val="24"/>
+          <w:szCs w:val="24"/>
+          <w:lang w:val="en-US"/>
+        </w:rPr>
+        <w:t xml:space="preserve"> </w:t>
+      </w:r>
+      <w:proofErr w:type="spellStart"/>
+      <w:r>
+        <w:rPr>
+          <w:rFonts w:ascii="Times New Roman" w:hAnsi="Times New Roman" w:cs="Times New Roman"/>
+          <w:sz w:val="24"/>
+          <w:szCs w:val="24"/>
+          <w:lang w:val="en-US"/>
+        </w:rPr>
+        <w:t>информация</w:t>
+      </w:r>
+      <w:proofErr w:type="spellEnd"/>
+      <w:r>
+        <w:rPr>
+          <w:rFonts w:ascii="Times New Roman" w:hAnsi="Times New Roman" w:cs="Times New Roman"/>
+          <w:sz w:val="24"/>
+          <w:szCs w:val="24"/>
+          <w:lang w:val="bg-BG"/>
+        </w:rPr>
+        <w:t xml:space="preserve">, свързана </w:t>
+      </w:r>
+      <w:proofErr w:type="gramStart"/>
+      <w:r>
+        <w:rPr>
+          <w:rFonts w:ascii="Times New Roman" w:hAnsi="Times New Roman" w:cs="Times New Roman"/>
+          <w:sz w:val="24"/>
+          <w:szCs w:val="24"/>
+          <w:lang w:val="bg-BG"/>
+        </w:rPr>
+        <w:t xml:space="preserve">с </w:t>
+      </w:r>
+      <w:r>
+        <w:rPr>
+          <w:rFonts w:ascii="Times New Roman" w:hAnsi="Times New Roman" w:cs="Times New Roman"/>
+          <w:sz w:val="24"/>
+          <w:szCs w:val="24"/>
+          <w:lang w:val="en-US"/>
+        </w:rPr>
+        <w:t xml:space="preserve"> </w:t>
+      </w:r>
+      <w:proofErr w:type="spellStart"/>
+      <w:r>
+        <w:rPr>
+          <w:rFonts w:ascii="Times New Roman" w:hAnsi="Times New Roman" w:cs="Times New Roman"/>
+          <w:sz w:val="24"/>
+          <w:szCs w:val="24"/>
+          <w:lang w:val="en-US"/>
+        </w:rPr>
+        <w:t>мест</w:t>
+      </w:r>
+      <w:r>
+        <w:rPr>
+          <w:rFonts w:ascii="Times New Roman" w:hAnsi="Times New Roman" w:cs="Times New Roman"/>
+          <w:sz w:val="24"/>
+          <w:szCs w:val="24"/>
+          <w:lang w:val="en-US"/>
+        </w:rPr>
+        <w:t>оположениет</w:t>
+      </w:r>
+      <w:proofErr w:type="spellEnd"/>
+      <w:r>
+        <w:rPr>
+          <w:rFonts w:ascii="Times New Roman" w:hAnsi="Times New Roman" w:cs="Times New Roman"/>
+          <w:sz w:val="24"/>
+          <w:szCs w:val="24"/>
+          <w:lang w:val="bg-BG"/>
+        </w:rPr>
+        <w:t>о</w:t>
+      </w:r>
+      <w:proofErr w:type="gramEnd"/>
+      <w:r>
+        <w:rPr>
+          <w:rFonts w:ascii="Times New Roman" w:hAnsi="Times New Roman" w:cs="Times New Roman"/>
+          <w:sz w:val="24"/>
+          <w:szCs w:val="24"/>
+          <w:lang w:val="en-US"/>
+        </w:rPr>
+        <w:t xml:space="preserve">. </w:t>
+      </w:r>
+      <w:r>
+        <w:rPr>
+          <w:rFonts w:ascii="Times New Roman" w:hAnsi="Times New Roman" w:cs="Times New Roman"/>
+          <w:sz w:val="24"/>
+          <w:szCs w:val="24"/>
+          <w:lang w:val="bg-BG"/>
+        </w:rPr>
+        <w:t>О</w:t>
+      </w:r>
+      <w:r>
+        <w:rPr>
+          <w:rFonts w:ascii="Times New Roman" w:hAnsi="Times New Roman" w:cs="Times New Roman"/>
+          <w:sz w:val="24"/>
+          <w:szCs w:val="24"/>
+          <w:lang w:val="en-US"/>
+        </w:rPr>
+        <w:t xml:space="preserve">т </w:t>
+      </w:r>
+      <w:proofErr w:type="spellStart"/>
+      <w:r>
+        <w:rPr>
+          <w:rFonts w:ascii="Times New Roman" w:hAnsi="Times New Roman" w:cs="Times New Roman"/>
+          <w:sz w:val="24"/>
+          <w:szCs w:val="24"/>
+          <w:lang w:val="en-US"/>
+        </w:rPr>
+        <w:t>своя</w:t>
+      </w:r>
+      <w:proofErr w:type="spellEnd"/>
+      <w:r>
+        <w:rPr>
+          <w:rFonts w:ascii="Times New Roman" w:hAnsi="Times New Roman" w:cs="Times New Roman"/>
+          <w:sz w:val="24"/>
+          <w:szCs w:val="24"/>
+          <w:lang w:val="en-US"/>
+        </w:rPr>
+        <w:t xml:space="preserve"> </w:t>
+      </w:r>
+      <w:proofErr w:type="spellStart"/>
+      <w:r>
+        <w:rPr>
+          <w:rFonts w:ascii="Times New Roman" w:hAnsi="Times New Roman" w:cs="Times New Roman"/>
+          <w:sz w:val="24"/>
+          <w:szCs w:val="24"/>
+          <w:lang w:val="en-US"/>
+        </w:rPr>
+        <w:t>страна</w:t>
+      </w:r>
+      <w:proofErr w:type="spellEnd"/>
+      <w:r>
+        <w:rPr>
+          <w:rFonts w:ascii="Times New Roman" w:hAnsi="Times New Roman" w:cs="Times New Roman"/>
+          <w:sz w:val="24"/>
+          <w:szCs w:val="24"/>
+          <w:lang w:val="en-US"/>
+        </w:rPr>
+        <w:t xml:space="preserve">, </w:t>
+      </w:r>
+      <w:proofErr w:type="spellStart"/>
+      <w:r>
+        <w:rPr>
+          <w:rFonts w:ascii="Times New Roman" w:hAnsi="Times New Roman" w:cs="Times New Roman"/>
+          <w:sz w:val="24"/>
+          <w:szCs w:val="24"/>
+          <w:lang w:val="en-US"/>
+        </w:rPr>
+        <w:t>центърът</w:t>
+      </w:r>
+      <w:proofErr w:type="spellEnd"/>
+      <w:r>
+        <w:rPr>
+          <w:rFonts w:ascii="Times New Roman" w:hAnsi="Times New Roman" w:cs="Times New Roman"/>
+          <w:sz w:val="24"/>
+          <w:szCs w:val="24"/>
+          <w:lang w:val="en-US"/>
+        </w:rPr>
+        <w:t xml:space="preserve"> </w:t>
+      </w:r>
+      <w:proofErr w:type="spellStart"/>
+      <w:r>
+        <w:rPr>
+          <w:rFonts w:ascii="Times New Roman" w:hAnsi="Times New Roman" w:cs="Times New Roman"/>
+          <w:sz w:val="24"/>
+          <w:szCs w:val="24"/>
+          <w:lang w:val="en-US"/>
+        </w:rPr>
+        <w:t>помага</w:t>
+      </w:r>
+      <w:proofErr w:type="spellEnd"/>
+      <w:r>
+        <w:rPr>
+          <w:rFonts w:ascii="Times New Roman" w:hAnsi="Times New Roman" w:cs="Times New Roman"/>
+          <w:sz w:val="24"/>
+          <w:szCs w:val="24"/>
+          <w:lang w:val="en-US"/>
+        </w:rPr>
+        <w:t xml:space="preserve"> </w:t>
+      </w:r>
+      <w:proofErr w:type="spellStart"/>
+      <w:r>
+        <w:rPr>
+          <w:rFonts w:ascii="Times New Roman" w:hAnsi="Times New Roman" w:cs="Times New Roman"/>
+          <w:sz w:val="24"/>
+          <w:szCs w:val="24"/>
+          <w:lang w:val="en-US"/>
+        </w:rPr>
+        <w:t>да</w:t>
+      </w:r>
+      <w:proofErr w:type="spellEnd"/>
+      <w:r>
+        <w:rPr>
+          <w:rFonts w:ascii="Times New Roman" w:hAnsi="Times New Roman" w:cs="Times New Roman"/>
+          <w:sz w:val="24"/>
+          <w:szCs w:val="24"/>
+          <w:lang w:val="en-US"/>
+        </w:rPr>
+        <w:t xml:space="preserve"> </w:t>
+      </w:r>
+      <w:proofErr w:type="spellStart"/>
+      <w:r>
+        <w:rPr>
+          <w:rFonts w:ascii="Times New Roman" w:hAnsi="Times New Roman" w:cs="Times New Roman"/>
+          <w:sz w:val="24"/>
+          <w:szCs w:val="24"/>
+          <w:lang w:val="en-US"/>
+        </w:rPr>
+        <w:t>се</w:t>
+      </w:r>
+      <w:proofErr w:type="spellEnd"/>
+      <w:r>
+        <w:rPr>
+          <w:rFonts w:ascii="Times New Roman" w:hAnsi="Times New Roman" w:cs="Times New Roman"/>
+          <w:sz w:val="24"/>
+          <w:szCs w:val="24"/>
+          <w:lang w:val="en-US"/>
+        </w:rPr>
+        <w:t xml:space="preserve"> </w:t>
+      </w:r>
+      <w:proofErr w:type="spellStart"/>
+      <w:r>
+        <w:rPr>
+          <w:rFonts w:ascii="Times New Roman" w:hAnsi="Times New Roman" w:cs="Times New Roman"/>
+          <w:sz w:val="24"/>
+          <w:szCs w:val="24"/>
+          <w:lang w:val="en-US"/>
+        </w:rPr>
+        <w:t>доставят</w:t>
+      </w:r>
+      <w:proofErr w:type="spellEnd"/>
+      <w:r>
+        <w:rPr>
+          <w:rFonts w:ascii="Times New Roman" w:hAnsi="Times New Roman" w:cs="Times New Roman"/>
+          <w:sz w:val="24"/>
+          <w:szCs w:val="24"/>
+          <w:lang w:val="en-US"/>
+        </w:rPr>
+        <w:t xml:space="preserve"> </w:t>
+      </w:r>
+      <w:proofErr w:type="spellStart"/>
+      <w:r>
+        <w:rPr>
+          <w:rFonts w:ascii="Times New Roman" w:hAnsi="Times New Roman" w:cs="Times New Roman"/>
+          <w:sz w:val="24"/>
+          <w:szCs w:val="24"/>
+          <w:lang w:val="en-US"/>
+        </w:rPr>
+        <w:t>телематични</w:t>
+      </w:r>
+      <w:proofErr w:type="spellEnd"/>
+      <w:r>
+        <w:rPr>
+          <w:rFonts w:ascii="Times New Roman" w:hAnsi="Times New Roman" w:cs="Times New Roman"/>
+          <w:sz w:val="24"/>
+          <w:szCs w:val="24"/>
+          <w:lang w:val="en-US"/>
+        </w:rPr>
+        <w:t xml:space="preserve"> </w:t>
+      </w:r>
+      <w:proofErr w:type="spellStart"/>
+      <w:r>
+        <w:rPr>
+          <w:rFonts w:ascii="Times New Roman" w:hAnsi="Times New Roman" w:cs="Times New Roman"/>
+          <w:sz w:val="24"/>
+          <w:szCs w:val="24"/>
+          <w:lang w:val="en-US"/>
+        </w:rPr>
+        <w:t>услуги</w:t>
+      </w:r>
+      <w:proofErr w:type="spellEnd"/>
+      <w:r>
+        <w:rPr>
+          <w:rFonts w:ascii="Times New Roman" w:hAnsi="Times New Roman" w:cs="Times New Roman"/>
+          <w:sz w:val="24"/>
+          <w:szCs w:val="24"/>
+          <w:lang w:val="en-US"/>
+        </w:rPr>
+        <w:t xml:space="preserve"> </w:t>
+      </w:r>
+      <w:proofErr w:type="spellStart"/>
+      <w:r>
+        <w:rPr>
+          <w:rFonts w:ascii="Times New Roman" w:hAnsi="Times New Roman" w:cs="Times New Roman"/>
+          <w:sz w:val="24"/>
+          <w:szCs w:val="24"/>
+          <w:lang w:val="en-US"/>
+        </w:rPr>
+        <w:t>на</w:t>
+      </w:r>
+      <w:proofErr w:type="spellEnd"/>
+      <w:r>
+        <w:rPr>
+          <w:rFonts w:ascii="Times New Roman" w:hAnsi="Times New Roman" w:cs="Times New Roman"/>
+          <w:sz w:val="24"/>
+          <w:szCs w:val="24"/>
+          <w:lang w:val="en-US"/>
+        </w:rPr>
+        <w:t xml:space="preserve"> </w:t>
+      </w:r>
+      <w:proofErr w:type="spellStart"/>
+      <w:r>
+        <w:rPr>
+          <w:rFonts w:ascii="Times New Roman" w:hAnsi="Times New Roman" w:cs="Times New Roman"/>
+          <w:sz w:val="24"/>
+          <w:szCs w:val="24"/>
+          <w:lang w:val="en-US"/>
+        </w:rPr>
+        <w:t>водача</w:t>
+      </w:r>
+      <w:proofErr w:type="spellEnd"/>
+      <w:r>
+        <w:rPr>
+          <w:rFonts w:ascii="Times New Roman" w:hAnsi="Times New Roman" w:cs="Times New Roman"/>
+          <w:sz w:val="24"/>
+          <w:szCs w:val="24"/>
+          <w:lang w:val="en-US"/>
+        </w:rPr>
+        <w:t xml:space="preserve"> </w:t>
+      </w:r>
+      <w:proofErr w:type="spellStart"/>
+      <w:r>
+        <w:rPr>
+          <w:rFonts w:ascii="Times New Roman" w:hAnsi="Times New Roman" w:cs="Times New Roman"/>
+          <w:sz w:val="24"/>
+          <w:szCs w:val="24"/>
+          <w:lang w:val="en-US"/>
+        </w:rPr>
+        <w:t>чрез</w:t>
+      </w:r>
+      <w:proofErr w:type="spellEnd"/>
+      <w:r>
+        <w:rPr>
+          <w:rFonts w:ascii="Times New Roman" w:hAnsi="Times New Roman" w:cs="Times New Roman"/>
+          <w:sz w:val="24"/>
+          <w:szCs w:val="24"/>
+          <w:lang w:val="bg-BG"/>
+        </w:rPr>
+        <w:t xml:space="preserve"> телефона му. </w:t>
+      </w:r>
+    </w:p>
+    <w:p>
+      <w:pPr>
+        <w:jc w:val="both"/>
+        <w:rPr>
+          <w:rFonts w:ascii="Times New Roman" w:hAnsi="Times New Roman" w:cs="Times New Roman"/>
+          <w:sz w:val="24"/>
+          <w:szCs w:val="24"/>
+          <w:lang w:val="en-US"/>
+        </w:rPr>
+      </w:pPr>
+      <w:proofErr w:type="gramStart"/>
+      <w:r>
+        <w:rPr>
+          <w:rFonts w:ascii="Times New Roman" w:hAnsi="Times New Roman" w:cs="Times New Roman"/>
+          <w:sz w:val="24"/>
+          <w:szCs w:val="24"/>
+          <w:lang w:val="en-US"/>
+        </w:rPr>
+        <w:t xml:space="preserve">TCU </w:t>
+      </w:r>
+      <w:r>
+        <w:rPr>
+          <w:rFonts w:ascii="Times New Roman" w:hAnsi="Times New Roman" w:cs="Times New Roman"/>
+          <w:sz w:val="24"/>
+          <w:szCs w:val="24"/>
+          <w:lang w:val="en-US"/>
+        </w:rPr>
+        <w:t xml:space="preserve">е </w:t>
+      </w:r>
+      <w:proofErr w:type="spellStart"/>
+      <w:r>
+        <w:rPr>
+          <w:rFonts w:ascii="Times New Roman" w:hAnsi="Times New Roman" w:cs="Times New Roman"/>
+          <w:sz w:val="24"/>
+          <w:szCs w:val="24"/>
+          <w:lang w:val="en-US"/>
+        </w:rPr>
         <w:t>свързан</w:t>
       </w:r>
       <w:proofErr w:type="spellEnd"/>
@@ -13716,6 +15152,28 @@
         <w:t>.</w:t>
       </w:r>
       <w:proofErr w:type="gramEnd"/>
+    </w:p>
+    <w:p>
+      <w:pPr>
+        <w:jc w:val="both"/>
+        <w:rPr>
+          <w:rFonts w:ascii="Times New Roman" w:hAnsi="Times New Roman" w:cs="Times New Roman"/>
+          <w:sz w:val="24"/>
+          <w:szCs w:val="24"/>
+          <w:lang w:val="en-US"/>
+        </w:rPr>
+      </w:pPr>
+    </w:p>
+    <w:p>
+      <w:pPr>
+        <w:jc w:val="both"/>
+        <w:rPr>
+          <w:rFonts w:ascii="Times New Roman" w:hAnsi="Times New Roman" w:cs="Times New Roman"/>
+          <w:sz w:val="24"/>
+          <w:szCs w:val="24"/>
+          <w:lang w:val="bg-BG"/>
+        </w:rPr>
+      </w:pPr>
     </w:p>
     <w:p>
       <w:pPr>
@@ -14051,7 +15509,6 @@
           <w:szCs w:val="24"/>
           <w:lang w:val="en-US"/>
         </w:rPr>
-        <w:lastRenderedPageBreak/>
         <w:t>[3</w:t>
       </w:r>
       <w:r>
@@ -14204,7 +15661,31 @@
             <w:u w:val="none"/>
             <w:lang w:val="en-US"/>
           </w:rPr>
-          <w:t>https://www.verizonconnect.com/nz/glossary/what-is-telematics/</w:t>
+          <w:t>https://ww</w:t>
+        </w:r>
+        <w:r>
+          <w:rPr>
+            <w:rStyle w:val="a5"/>
+            <w:rFonts w:ascii="Times New Roman" w:hAnsi="Times New Roman" w:cs="Times New Roman"/>
+            <w:color w:val="auto"/>
+            <w:sz w:val="24"/>
+            <w:szCs w:val="24"/>
+            <w:u w:val="none"/>
+            <w:lang w:val="en-US"/>
+          </w:rPr>
+          <w:t>w</w:t>
+        </w:r>
+        <w:r>
+          <w:rPr>
+            <w:rStyle w:val="a5"/>
+            <w:rFonts w:ascii="Times New Roman" w:hAnsi="Times New Roman" w:cs="Times New Roman"/>
+            <w:color w:val="auto"/>
+            <w:sz w:val="24"/>
+            <w:szCs w:val="24"/>
+            <w:u w:val="none"/>
+            <w:lang w:val="en-US"/>
+          </w:rPr>
+          <w:t>.verizonconnect.com/nz/glossary/what-is-telematics/</w:t>
         </w:r>
       </w:hyperlink>
     </w:p>
@@ -14903,16 +16384,16 @@
     </w:lvl>
   </w:abstractNum>
   <w:abstractNum w:abstractNumId="4">
-    <w:nsid w:val="2C8D5136"/>
+    <w:nsid w:val="2364600B"/>
     <w:multiLevelType w:val="hybridMultilevel"/>
-    <w:tmpl w:val="BCA45248"/>
+    <w:tmpl w:val="CF14D862"/>
     <w:lvl w:ilvl="0" w:tplc="08090001">
       <w:start w:val="1"/>
       <w:numFmt w:val="bullet"/>
       <w:lvlText w:val=""/>
       <w:lvlJc w:val="left"/>
       <w:pPr>
-        <w:ind w:left="783" w:hanging="360"/>
+        <w:ind w:left="720" w:hanging="360"/>
       </w:pPr>
       <w:rPr>
         <w:rFonts w:ascii="Symbol" w:hAnsi="Symbol" w:hint="default"/>
@@ -14924,7 +16405,7 @@
       <w:lvlText w:val="o"/>
       <w:lvlJc w:val="left"/>
       <w:pPr>
-        <w:ind w:left="1503" w:hanging="360"/>
+        <w:ind w:left="1440" w:hanging="360"/>
       </w:pPr>
       <w:rPr>
         <w:rFonts w:ascii="Courier New" w:hAnsi="Courier New" w:cs="Courier New" w:hint="default"/>
@@ -14936,7 +16417,7 @@
       <w:lvlText w:val=""/>
       <w:lvlJc w:val="left"/>
       <w:pPr>
-        <w:ind w:left="2223" w:hanging="360"/>
+        <w:ind w:left="2160" w:hanging="360"/>
       </w:pPr>
       <w:rPr>
         <w:rFonts w:ascii="Wingdings" w:hAnsi="Wingdings" w:hint="default"/>
@@ -14948,7 +16429,7 @@
       <w:lvlText w:val=""/>
       <w:lvlJc w:val="left"/>
       <w:pPr>
-        <w:ind w:left="2943" w:hanging="360"/>
+        <w:ind w:left="2880" w:hanging="360"/>
       </w:pPr>
       <w:rPr>
         <w:rFonts w:ascii="Symbol" w:hAnsi="Symbol" w:hint="default"/>
@@ -14960,7 +16441,7 @@
       <w:lvlText w:val="o"/>
       <w:lvlJc w:val="left"/>
       <w:pPr>
-        <w:ind w:left="3663" w:hanging="360"/>
+        <w:ind w:left="3600" w:hanging="360"/>
       </w:pPr>
       <w:rPr>
         <w:rFonts w:ascii="Courier New" w:hAnsi="Courier New" w:cs="Courier New" w:hint="default"/>
@@ -14972,7 +16453,7 @@
       <w:lvlText w:val=""/>
       <w:lvlJc w:val="left"/>
       <w:pPr>
-        <w:ind w:left="4383" w:hanging="360"/>
+        <w:ind w:left="4320" w:hanging="360"/>
       </w:pPr>
       <w:rPr>
         <w:rFonts w:ascii="Wingdings" w:hAnsi="Wingdings" w:hint="default"/>
@@ -14984,7 +16465,7 @@
       <w:lvlText w:val=""/>
       <w:lvlJc w:val="left"/>
       <w:pPr>
-        <w:ind w:left="5103" w:hanging="360"/>
+        <w:ind w:left="5040" w:hanging="360"/>
       </w:pPr>
       <w:rPr>
         <w:rFonts w:ascii="Symbol" w:hAnsi="Symbol" w:hint="default"/>
@@ -14996,7 +16477,7 @@
       <w:lvlText w:val="o"/>
       <w:lvlJc w:val="left"/>
       <w:pPr>
-        <w:ind w:left="5823" w:hanging="360"/>
+        <w:ind w:left="5760" w:hanging="360"/>
       </w:pPr>
       <w:rPr>
         <w:rFonts w:ascii="Courier New" w:hAnsi="Courier New" w:cs="Courier New" w:hint="default"/>
@@ -15008,7 +16489,7 @@
       <w:lvlText w:val=""/>
       <w:lvlJc w:val="left"/>
       <w:pPr>
-        <w:ind w:left="6543" w:hanging="360"/>
+        <w:ind w:left="6480" w:hanging="360"/>
       </w:pPr>
       <w:rPr>
         <w:rFonts w:ascii="Wingdings" w:hAnsi="Wingdings" w:hint="default"/>
@@ -15016,102 +16497,16 @@
     </w:lvl>
   </w:abstractNum>
   <w:abstractNum w:abstractNumId="5">
-    <w:nsid w:val="2D543A74"/>
+    <w:nsid w:val="2C8D5136"/>
     <w:multiLevelType w:val="hybridMultilevel"/>
-    <w:tmpl w:val="72E2B69C"/>
-    <w:lvl w:ilvl="0" w:tplc="0809000F">
-      <w:start w:val="1"/>
-      <w:numFmt w:val="decimal"/>
-      <w:lvlText w:val="%1."/>
-      <w:lvlJc w:val="left"/>
-      <w:pPr>
-        <w:ind w:left="783" w:hanging="360"/>
-      </w:pPr>
-    </w:lvl>
-    <w:lvl w:ilvl="1" w:tplc="08090019" w:tentative="1">
-      <w:start w:val="1"/>
-      <w:numFmt w:val="lowerLetter"/>
-      <w:lvlText w:val="%2."/>
-      <w:lvlJc w:val="left"/>
-      <w:pPr>
-        <w:ind w:left="1503" w:hanging="360"/>
-      </w:pPr>
-    </w:lvl>
-    <w:lvl w:ilvl="2" w:tplc="0809001B" w:tentative="1">
-      <w:start w:val="1"/>
-      <w:numFmt w:val="lowerRoman"/>
-      <w:lvlText w:val="%3."/>
-      <w:lvlJc w:val="right"/>
-      <w:pPr>
-        <w:ind w:left="2223" w:hanging="180"/>
-      </w:pPr>
-    </w:lvl>
-    <w:lvl w:ilvl="3" w:tplc="0809000F" w:tentative="1">
-      <w:start w:val="1"/>
-      <w:numFmt w:val="decimal"/>
-      <w:lvlText w:val="%4."/>
-      <w:lvlJc w:val="left"/>
-      <w:pPr>
-        <w:ind w:left="2943" w:hanging="360"/>
-      </w:pPr>
-    </w:lvl>
-    <w:lvl w:ilvl="4" w:tplc="08090019" w:tentative="1">
-      <w:start w:val="1"/>
-      <w:numFmt w:val="lowerLetter"/>
-      <w:lvlText w:val="%5."/>
-      <w:lvlJc w:val="left"/>
-      <w:pPr>
-        <w:ind w:left="3663" w:hanging="360"/>
-      </w:pPr>
-    </w:lvl>
-    <w:lvl w:ilvl="5" w:tplc="0809001B" w:tentative="1">
-      <w:start w:val="1"/>
-      <w:numFmt w:val="lowerRoman"/>
-      <w:lvlText w:val="%6."/>
-      <w:lvlJc w:val="right"/>
-      <w:pPr>
-        <w:ind w:left="4383" w:hanging="180"/>
-      </w:pPr>
-    </w:lvl>
-    <w:lvl w:ilvl="6" w:tplc="0809000F" w:tentative="1">
-      <w:start w:val="1"/>
-      <w:numFmt w:val="decimal"/>
-      <w:lvlText w:val="%7."/>
-      <w:lvlJc w:val="left"/>
-      <w:pPr>
-        <w:ind w:left="5103" w:hanging="360"/>
-      </w:pPr>
-    </w:lvl>
-    <w:lvl w:ilvl="7" w:tplc="08090019" w:tentative="1">
-      <w:start w:val="1"/>
-      <w:numFmt w:val="lowerLetter"/>
-      <w:lvlText w:val="%8."/>
-      <w:lvlJc w:val="left"/>
-      <w:pPr>
-        <w:ind w:left="5823" w:hanging="360"/>
-      </w:pPr>
-    </w:lvl>
-    <w:lvl w:ilvl="8" w:tplc="0809001B" w:tentative="1">
-      <w:start w:val="1"/>
-      <w:numFmt w:val="lowerRoman"/>
-      <w:lvlText w:val="%9."/>
-      <w:lvlJc w:val="right"/>
-      <w:pPr>
-        <w:ind w:left="6543" w:hanging="180"/>
-      </w:pPr>
-    </w:lvl>
-  </w:abstractNum>
-  <w:abstractNum w:abstractNumId="6">
-    <w:nsid w:val="33B5693C"/>
-    <w:multiLevelType w:val="hybridMultilevel"/>
-    <w:tmpl w:val="F04086FC"/>
+    <w:tmpl w:val="BCA45248"/>
     <w:lvl w:ilvl="0" w:tplc="08090001">
       <w:start w:val="1"/>
       <w:numFmt w:val="bullet"/>
       <w:lvlText w:val=""/>
       <w:lvlJc w:val="left"/>
       <w:pPr>
-        <w:ind w:left="720" w:hanging="360"/>
+        <w:ind w:left="783" w:hanging="360"/>
       </w:pPr>
       <w:rPr>
         <w:rFonts w:ascii="Symbol" w:hAnsi="Symbol" w:hint="default"/>
@@ -15123,7 +16518,7 @@
       <w:lvlText w:val="o"/>
       <w:lvlJc w:val="left"/>
       <w:pPr>
-        <w:ind w:left="1440" w:hanging="360"/>
+        <w:ind w:left="1503" w:hanging="360"/>
       </w:pPr>
       <w:rPr>
         <w:rFonts w:ascii="Courier New" w:hAnsi="Courier New" w:cs="Courier New" w:hint="default"/>
@@ -15135,7 +16530,7 @@
       <w:lvlText w:val=""/>
       <w:lvlJc w:val="left"/>
       <w:pPr>
-        <w:ind w:left="2160" w:hanging="360"/>
+        <w:ind w:left="2223" w:hanging="360"/>
       </w:pPr>
       <w:rPr>
         <w:rFonts w:ascii="Wingdings" w:hAnsi="Wingdings" w:hint="default"/>
@@ -15147,7 +16542,7 @@
       <w:lvlText w:val=""/>
       <w:lvlJc w:val="left"/>
       <w:pPr>
-        <w:ind w:left="2880" w:hanging="360"/>
+        <w:ind w:left="2943" w:hanging="360"/>
       </w:pPr>
       <w:rPr>
         <w:rFonts w:ascii="Symbol" w:hAnsi="Symbol" w:hint="default"/>
@@ -15159,7 +16554,7 @@
       <w:lvlText w:val="o"/>
       <w:lvlJc w:val="left"/>
       <w:pPr>
-        <w:ind w:left="3600" w:hanging="360"/>
+        <w:ind w:left="3663" w:hanging="360"/>
       </w:pPr>
       <w:rPr>
         <w:rFonts w:ascii="Courier New" w:hAnsi="Courier New" w:cs="Courier New" w:hint="default"/>
@@ -15171,7 +16566,7 @@
       <w:lvlText w:val=""/>
       <w:lvlJc w:val="left"/>
       <w:pPr>
-        <w:ind w:left="4320" w:hanging="360"/>
+        <w:ind w:left="4383" w:hanging="360"/>
       </w:pPr>
       <w:rPr>
         <w:rFonts w:ascii="Wingdings" w:hAnsi="Wingdings" w:hint="default"/>
@@ -15183,7 +16578,7 @@
       <w:lvlText w:val=""/>
       <w:lvlJc w:val="left"/>
       <w:pPr>
-        <w:ind w:left="5040" w:hanging="360"/>
+        <w:ind w:left="5103" w:hanging="360"/>
       </w:pPr>
       <w:rPr>
         <w:rFonts w:ascii="Symbol" w:hAnsi="Symbol" w:hint="default"/>
@@ -15195,7 +16590,7 @@
       <w:lvlText w:val="o"/>
       <w:lvlJc w:val="left"/>
       <w:pPr>
-        <w:ind w:left="5760" w:hanging="360"/>
+        <w:ind w:left="5823" w:hanging="360"/>
       </w:pPr>
       <w:rPr>
         <w:rFonts w:ascii="Courier New" w:hAnsi="Courier New" w:cs="Courier New" w:hint="default"/>
@@ -15207,14 +16602,213 @@
       <w:lvlText w:val=""/>
       <w:lvlJc w:val="left"/>
       <w:pPr>
-        <w:ind w:left="6480" w:hanging="360"/>
+        <w:ind w:left="6543" w:hanging="360"/>
       </w:pPr>
       <w:rPr>
         <w:rFonts w:ascii="Wingdings" w:hAnsi="Wingdings" w:hint="default"/>
       </w:rPr>
     </w:lvl>
   </w:abstractNum>
+  <w:abstractNum w:abstractNumId="6">
+    <w:nsid w:val="2D543A74"/>
+    <w:multiLevelType w:val="hybridMultilevel"/>
+    <w:tmpl w:val="72E2B69C"/>
+    <w:lvl w:ilvl="0" w:tplc="0809000F">
+      <w:start w:val="1"/>
+      <w:numFmt w:val="decimal"/>
+      <w:lvlText w:val="%1."/>
+      <w:lvlJc w:val="left"/>
+      <w:pPr>
+        <w:ind w:left="783" w:hanging="360"/>
+      </w:pPr>
+    </w:lvl>
+    <w:lvl w:ilvl="1" w:tplc="08090019" w:tentative="1">
+      <w:start w:val="1"/>
+      <w:numFmt w:val="lowerLetter"/>
+      <w:lvlText w:val="%2."/>
+      <w:lvlJc w:val="left"/>
+      <w:pPr>
+        <w:ind w:left="1503" w:hanging="360"/>
+      </w:pPr>
+    </w:lvl>
+    <w:lvl w:ilvl="2" w:tplc="0809001B" w:tentative="1">
+      <w:start w:val="1"/>
+      <w:numFmt w:val="lowerRoman"/>
+      <w:lvlText w:val="%3."/>
+      <w:lvlJc w:val="right"/>
+      <w:pPr>
+        <w:ind w:left="2223" w:hanging="180"/>
+      </w:pPr>
+    </w:lvl>
+    <w:lvl w:ilvl="3" w:tplc="0809000F" w:tentative="1">
+      <w:start w:val="1"/>
+      <w:numFmt w:val="decimal"/>
+      <w:lvlText w:val="%4."/>
+      <w:lvlJc w:val="left"/>
+      <w:pPr>
+        <w:ind w:left="2943" w:hanging="360"/>
+      </w:pPr>
+    </w:lvl>
+    <w:lvl w:ilvl="4" w:tplc="08090019" w:tentative="1">
+      <w:start w:val="1"/>
+      <w:numFmt w:val="lowerLetter"/>
+      <w:lvlText w:val="%5."/>
+      <w:lvlJc w:val="left"/>
+      <w:pPr>
+        <w:ind w:left="3663" w:hanging="360"/>
+      </w:pPr>
+    </w:lvl>
+    <w:lvl w:ilvl="5" w:tplc="0809001B" w:tentative="1">
+      <w:start w:val="1"/>
+      <w:numFmt w:val="lowerRoman"/>
+      <w:lvlText w:val="%6."/>
+      <w:lvlJc w:val="right"/>
+      <w:pPr>
+        <w:ind w:left="4383" w:hanging="180"/>
+      </w:pPr>
+    </w:lvl>
+    <w:lvl w:ilvl="6" w:tplc="0809000F" w:tentative="1">
+      <w:start w:val="1"/>
+      <w:numFmt w:val="decimal"/>
+      <w:lvlText w:val="%7."/>
+      <w:lvlJc w:val="left"/>
+      <w:pPr>
+        <w:ind w:left="5103" w:hanging="360"/>
+      </w:pPr>
+    </w:lvl>
+    <w:lvl w:ilvl="7" w:tplc="08090019" w:tentative="1">
+      <w:start w:val="1"/>
+      <w:numFmt w:val="lowerLetter"/>
+      <w:lvlText w:val="%8."/>
+      <w:lvlJc w:val="left"/>
+      <w:pPr>
+        <w:ind w:left="5823" w:hanging="360"/>
+      </w:pPr>
+    </w:lvl>
+    <w:lvl w:ilvl="8" w:tplc="0809001B" w:tentative="1">
+      <w:start w:val="1"/>
+      <w:numFmt w:val="lowerRoman"/>
+      <w:lvlText w:val="%9."/>
+      <w:lvlJc w:val="right"/>
+      <w:pPr>
+        <w:ind w:left="6543" w:hanging="180"/>
+      </w:pPr>
+    </w:lvl>
+  </w:abstractNum>
   <w:abstractNum w:abstractNumId="7">
+    <w:nsid w:val="33B5693C"/>
+    <w:multiLevelType w:val="hybridMultilevel"/>
+    <w:tmpl w:val="F04086FC"/>
+    <w:lvl w:ilvl="0" w:tplc="08090001">
+      <w:start w:val="1"/>
+      <w:numFmt w:val="bullet"/>
+      <w:lvlText w:val=""/>
+      <w:lvlJc w:val="left"/>
+      <w:pPr>
+        <w:ind w:left="720" w:hanging="360"/>
+      </w:pPr>
+      <w:rPr>
+        <w:rFonts w:ascii="Symbol" w:hAnsi="Symbol" w:hint="default"/>
+      </w:rPr>
+    </w:lvl>
+    <w:lvl w:ilvl="1" w:tplc="08090003" w:tentative="1">
+      <w:start w:val="1"/>
+      <w:numFmt w:val="bullet"/>
+      <w:lvlText w:val="o"/>
+      <w:lvlJc w:val="left"/>
+      <w:pPr>
+        <w:ind w:left="1440" w:hanging="360"/>
+      </w:pPr>
+      <w:rPr>
+        <w:rFonts w:ascii="Courier New" w:hAnsi="Courier New" w:cs="Courier New" w:hint="default"/>
+      </w:rPr>
+    </w:lvl>
+    <w:lvl w:ilvl="2" w:tplc="08090005" w:tentative="1">
+      <w:start w:val="1"/>
+      <w:numFmt w:val="bullet"/>
+      <w:lvlText w:val=""/>
+      <w:lvlJc w:val="left"/>
+      <w:pPr>
+        <w:ind w:left="2160" w:hanging="360"/>
+      </w:pPr>
+      <w:rPr>
+        <w:rFonts w:ascii="Wingdings" w:hAnsi="Wingdings" w:hint="default"/>
+      </w:rPr>
+    </w:lvl>
+    <w:lvl w:ilvl="3" w:tplc="08090001" w:tentative="1">
+      <w:start w:val="1"/>
+      <w:numFmt w:val="bullet"/>
+      <w:lvlText w:val=""/>
+      <w:lvlJc w:val="left"/>
+      <w:pPr>
+        <w:ind w:left="2880" w:hanging="360"/>
+      </w:pPr>
+      <w:rPr>
+        <w:rFonts w:ascii="Symbol" w:hAnsi="Symbol" w:hint="default"/>
+      </w:rPr>
+    </w:lvl>
+    <w:lvl w:ilvl="4" w:tplc="08090003" w:tentative="1">
+      <w:start w:val="1"/>
+      <w:numFmt w:val="bullet"/>
+      <w:lvlText w:val="o"/>
+      <w:lvlJc w:val="left"/>
+      <w:pPr>
+        <w:ind w:left="3600" w:hanging="360"/>
+      </w:pPr>
+      <w:rPr>
+        <w:rFonts w:ascii="Courier New" w:hAnsi="Courier New" w:cs="Courier New" w:hint="default"/>
+      </w:rPr>
+    </w:lvl>
+    <w:lvl w:ilvl="5" w:tplc="08090005" w:tentative="1">
+      <w:start w:val="1"/>
+      <w:numFmt w:val="bullet"/>
+      <w:lvlText w:val=""/>
+      <w:lvlJc w:val="left"/>
+      <w:pPr>
+        <w:ind w:left="4320" w:hanging="360"/>
+      </w:pPr>
+      <w:rPr>
+        <w:rFonts w:ascii="Wingdings" w:hAnsi="Wingdings" w:hint="default"/>
+      </w:rPr>
+    </w:lvl>
+    <w:lvl w:ilvl="6" w:tplc="08090001" w:tentative="1">
+      <w:start w:val="1"/>
+      <w:numFmt w:val="bullet"/>
+      <w:lvlText w:val=""/>
+      <w:lvlJc w:val="left"/>
+      <w:pPr>
+        <w:ind w:left="5040" w:hanging="360"/>
+      </w:pPr>
+      <w:rPr>
+        <w:rFonts w:ascii="Symbol" w:hAnsi="Symbol" w:hint="default"/>
+      </w:rPr>
+    </w:lvl>
+    <w:lvl w:ilvl="7" w:tplc="08090003" w:tentative="1">
+      <w:start w:val="1"/>
+      <w:numFmt w:val="bullet"/>
+      <w:lvlText w:val="o"/>
+      <w:lvlJc w:val="left"/>
+      <w:pPr>
+        <w:ind w:left="5760" w:hanging="360"/>
+      </w:pPr>
+      <w:rPr>
+        <w:rFonts w:ascii="Courier New" w:hAnsi="Courier New" w:cs="Courier New" w:hint="default"/>
+      </w:rPr>
+    </w:lvl>
+    <w:lvl w:ilvl="8" w:tplc="08090005" w:tentative="1">
+      <w:start w:val="1"/>
+      <w:numFmt w:val="bullet"/>
+      <w:lvlText w:val=""/>
+      <w:lvlJc w:val="left"/>
+      <w:pPr>
+        <w:ind w:left="6480" w:hanging="360"/>
+      </w:pPr>
+      <w:rPr>
+        <w:rFonts w:ascii="Wingdings" w:hAnsi="Wingdings" w:hint="default"/>
+      </w:rPr>
+    </w:lvl>
+  </w:abstractNum>
+  <w:abstractNum w:abstractNumId="8">
     <w:nsid w:val="4EC1066F"/>
     <w:multiLevelType w:val="hybridMultilevel"/>
     <w:tmpl w:val="8FB0C014"/>
@@ -15303,7 +16897,7 @@
       </w:pPr>
     </w:lvl>
   </w:abstractNum>
-  <w:abstractNum w:abstractNumId="8">
+  <w:abstractNum w:abstractNumId="9">
     <w:nsid w:val="524D2E01"/>
     <w:multiLevelType w:val="hybridMultilevel"/>
     <w:tmpl w:val="8C7C122E"/>
@@ -15416,7 +17010,7 @@
       </w:rPr>
     </w:lvl>
   </w:abstractNum>
-  <w:abstractNum w:abstractNumId="9">
+  <w:abstractNum w:abstractNumId="10">
     <w:nsid w:val="60EA2F98"/>
     <w:multiLevelType w:val="hybridMultilevel"/>
     <w:tmpl w:val="25C8DB44"/>
@@ -15529,7 +17123,7 @@
       </w:rPr>
     </w:lvl>
   </w:abstractNum>
-  <w:abstractNum w:abstractNumId="10">
+  <w:abstractNum w:abstractNumId="11">
     <w:nsid w:val="67172D64"/>
     <w:multiLevelType w:val="hybridMultilevel"/>
     <w:tmpl w:val="C2CA5404"/>
@@ -15642,7 +17236,7 @@
       </w:rPr>
     </w:lvl>
   </w:abstractNum>
-  <w:abstractNum w:abstractNumId="11">
+  <w:abstractNum w:abstractNumId="12">
     <w:nsid w:val="76A84DDB"/>
     <w:multiLevelType w:val="hybridMultilevel"/>
     <w:tmpl w:val="0818DFCA"/>
@@ -15755,7 +17349,7 @@
       </w:rPr>
     </w:lvl>
   </w:abstractNum>
-  <w:abstractNum w:abstractNumId="12">
+  <w:abstractNum w:abstractNumId="13">
     <w:nsid w:val="7ED762BD"/>
     <w:multiLevelType w:val="hybridMultilevel"/>
     <w:tmpl w:val="F43892E8"/>
@@ -15869,43 +17463,46 @@
     </w:lvl>
   </w:abstractNum>
   <w:num w:numId="1">
-    <w:abstractNumId w:val="7"/>
+    <w:abstractNumId w:val="8"/>
   </w:num>
   <w:num w:numId="2">
-    <w:abstractNumId w:val="10"/>
+    <w:abstractNumId w:val="11"/>
   </w:num>
   <w:num w:numId="3">
-    <w:abstractNumId w:val="12"/>
+    <w:abstractNumId w:val="13"/>
   </w:num>
   <w:num w:numId="4">
-    <w:abstractNumId w:val="8"/>
+    <w:abstractNumId w:val="9"/>
   </w:num>
   <w:num w:numId="5">
     <w:abstractNumId w:val="3"/>
   </w:num>
   <w:num w:numId="6">
-    <w:abstractNumId w:val="6"/>
+    <w:abstractNumId w:val="7"/>
   </w:num>
   <w:num w:numId="7">
     <w:abstractNumId w:val="2"/>
   </w:num>
   <w:num w:numId="8">
-    <w:abstractNumId w:val="4"/>
+    <w:abstractNumId w:val="5"/>
   </w:num>
   <w:num w:numId="9">
-    <w:abstractNumId w:val="9"/>
+    <w:abstractNumId w:val="10"/>
   </w:num>
   <w:num w:numId="10">
-    <w:abstractNumId w:val="11"/>
+    <w:abstractNumId w:val="12"/>
   </w:num>
   <w:num w:numId="11">
     <w:abstractNumId w:val="0"/>
   </w:num>
   <w:num w:numId="12">
-    <w:abstractNumId w:val="5"/>
+    <w:abstractNumId w:val="6"/>
   </w:num>
   <w:num w:numId="13">
     <w:abstractNumId w:val="1"/>
+  </w:num>
+  <w:num w:numId="14">
+    <w:abstractNumId w:val="4"/>
   </w:num>
 </w:numbering>
 </file>
@@ -17060,7 +18657,7 @@
 </file>
 
 <file path=customXml/itemProps1.xml><?xml version="1.0" encoding="utf-8"?>
-<ds:datastoreItem xmlns:ds="http://schemas.openxmlformats.org/officeDocument/2006/customXml" ds:itemID="{BC28D401-7851-4951-85B4-3BDB6D7ADA84}">
+<ds:datastoreItem xmlns:ds="http://schemas.openxmlformats.org/officeDocument/2006/customXml" ds:itemID="{F7602037-FE81-4251-88C0-441D91BF8BB9}">
   <ds:schemaRefs>
     <ds:schemaRef ds:uri="http://schemas.openxmlformats.org/officeDocument/2006/bibliography"/>
   </ds:schemaRefs>

</xml_diff>

<commit_message>
Added description of Autosist
</commit_message>
<xml_diff>
--- a/Resources/Documentation.docx
+++ b/Resources/Documentation.docx
@@ -58,10 +58,10 @@
                   <v:path o:extrusionok="f" gradientshapeok="t" o:connecttype="rect"/>
                   <o:lock v:ext="edit" aspectratio="t"/>
                 </v:shapetype>
-                <v:shape id="_x0000_i1025" type="#_x0000_t75" style="width:66.25pt;height:81.2pt" o:ole="" fillcolor="window">
+                <v:shape id="_x0000_i1025" type="#_x0000_t75" style="width:65.85pt;height:81.25pt" o:ole="" fillcolor="window">
                   <v:imagedata r:id="rId9" o:title=""/>
                 </v:shape>
-                <o:OLEObject Type="Embed" ProgID="Word.Picture.8" ShapeID="_x0000_i1025" DrawAspect="Content" ObjectID="_1612447288" r:id="rId10"/>
+                <o:OLEObject Type="Embed" ProgID="Word.Picture.8" ShapeID="_x0000_i1025" DrawAspect="Content" ObjectID="_1612521167" r:id="rId10"/>
               </w:object>
             </w:r>
           </w:p>
@@ -556,8 +556,6 @@
         </w:rPr>
         <w:t>г.</w:t>
       </w:r>
-      <w:bookmarkStart w:id="0" w:name="_GoBack"/>
-      <w:bookmarkEnd w:id="0"/>
       <w:proofErr w:type="gramEnd"/>
     </w:p>
     <w:p>
@@ -9372,15 +9370,7 @@
           <w:szCs w:val="24"/>
           <w:lang w:val="en-US"/>
         </w:rPr>
-        <w:t xml:space="preserve"> </w:t>
-      </w:r>
-      <w:r>
-        <w:rPr>
-          <w:sz w:val="24"/>
-          <w:szCs w:val="24"/>
-          <w:lang w:val="en-US"/>
-        </w:rPr>
-        <w:t>[</w:t>
+        <w:t xml:space="preserve"> [</w:t>
       </w:r>
       <w:r>
         <w:rPr>
@@ -9466,17 +9456,7 @@
           <w:szCs w:val="24"/>
           <w:lang w:val="bg-BG"/>
         </w:rPr>
-        <w:t xml:space="preserve">Equipment Manufacturers - </w:t>
-      </w:r>
-      <w:r>
-        <w:rPr>
-          <w:b w:val="0"/>
-          <w:i/>
-          <w:sz w:val="24"/>
-          <w:szCs w:val="24"/>
-          <w:lang w:val="bg-BG"/>
-        </w:rPr>
-        <w:t>AEM</w:t>
+        <w:t>Equipment Manufacturers - AEM</w:t>
       </w:r>
       <w:r>
         <w:rPr>
@@ -11286,25 +11266,7 @@
           <w:szCs w:val="24"/>
           <w:lang w:val="bg-BG"/>
         </w:rPr>
-        <w:t xml:space="preserve">Освен чрез по-разпространените  механизми като проследяване на активите и асистиране съществуват и някои не толкова познати методи </w:t>
-      </w:r>
-      <w:r>
-        <w:rPr>
-          <w:rFonts w:ascii="Times New Roman" w:hAnsi="Times New Roman" w:cs="Times New Roman"/>
-          <w:sz w:val="24"/>
-          <w:szCs w:val="24"/>
-          <w:lang w:val="bg-BG"/>
-        </w:rPr>
-        <w:t>за повишаване на продуктивността</w:t>
-      </w:r>
-      <w:r>
-        <w:rPr>
-          <w:rFonts w:ascii="Times New Roman" w:hAnsi="Times New Roman" w:cs="Times New Roman"/>
-          <w:sz w:val="24"/>
-          <w:szCs w:val="24"/>
-          <w:lang w:val="bg-BG"/>
-        </w:rPr>
-        <w:t xml:space="preserve">. Такава например е игровизацията. </w:t>
+        <w:t xml:space="preserve">Освен чрез по-разпространените  механизми като проследяване на активите и асистиране съществуват и някои не толкова познати методи за повишаване на продуктивността. Такава например е игровизацията. </w:t>
       </w:r>
       <w:r>
         <w:rPr>
@@ -12066,21 +12028,2020 @@
         <w:jc w:val="both"/>
         <w:rPr>
           <w:rFonts w:ascii="Times New Roman" w:hAnsi="Times New Roman" w:cs="Times New Roman"/>
-          <w:b/>
-          <w:sz w:val="24"/>
-          <w:szCs w:val="24"/>
-          <w:lang w:val="en-US"/>
-        </w:rPr>
-      </w:pPr>
-      <w:r>
-        <w:rPr>
-          <w:rFonts w:ascii="Times New Roman" w:hAnsi="Times New Roman" w:cs="Times New Roman"/>
-          <w:b/>
-          <w:sz w:val="24"/>
-          <w:szCs w:val="24"/>
-          <w:lang w:val="bg-BG"/>
+          <w:sz w:val="24"/>
+          <w:szCs w:val="24"/>
+          <w:lang w:val="bg-BG"/>
+        </w:rPr>
+      </w:pPr>
+      <w:r>
+        <w:rPr>
+          <w:rFonts w:ascii="Times New Roman" w:hAnsi="Times New Roman" w:cs="Times New Roman"/>
+          <w:b/>
+          <w:sz w:val="24"/>
+          <w:szCs w:val="24"/>
+          <w:lang w:val="en-US"/>
         </w:rPr>
         <w:lastRenderedPageBreak/>
+        <w:t xml:space="preserve">2.3. </w:t>
+      </w:r>
+      <w:r>
+        <w:rPr>
+          <w:rFonts w:ascii="Times New Roman" w:hAnsi="Times New Roman" w:cs="Times New Roman"/>
+          <w:b/>
+          <w:sz w:val="24"/>
+          <w:szCs w:val="24"/>
+          <w:lang w:val="bg-BG"/>
+        </w:rPr>
+        <w:t>Съществуващи решения</w:t>
+      </w:r>
+    </w:p>
+    <w:p>
+      <w:pPr>
+        <w:jc w:val="both"/>
+        <w:rPr>
+          <w:rFonts w:ascii="Times New Roman" w:hAnsi="Times New Roman" w:cs="Times New Roman"/>
+          <w:b/>
+          <w:i/>
+          <w:sz w:val="24"/>
+          <w:szCs w:val="24"/>
+          <w:lang w:val="en-US"/>
+        </w:rPr>
+      </w:pPr>
+      <w:r>
+        <w:rPr>
+          <w:rFonts w:ascii="Times New Roman" w:hAnsi="Times New Roman" w:cs="Times New Roman"/>
+          <w:b/>
+          <w:sz w:val="24"/>
+          <w:szCs w:val="24"/>
+          <w:lang w:val="en-US"/>
+        </w:rPr>
+        <w:t>2.3.1. Autosist</w:t>
+      </w:r>
+    </w:p>
+    <w:p>
+      <w:pPr>
+        <w:ind w:firstLine="720"/>
+        <w:jc w:val="both"/>
+        <w:rPr>
+          <w:rFonts w:ascii="Times New Roman" w:hAnsi="Times New Roman" w:cs="Times New Roman"/>
+          <w:sz w:val="24"/>
+          <w:szCs w:val="24"/>
+          <w:lang w:val="bg-BG"/>
+        </w:rPr>
+      </w:pPr>
+      <w:proofErr w:type="gramStart"/>
+      <w:r>
+        <w:rPr>
+          <w:rFonts w:ascii="Times New Roman" w:hAnsi="Times New Roman" w:cs="Times New Roman"/>
+          <w:i/>
+          <w:sz w:val="24"/>
+          <w:szCs w:val="24"/>
+        </w:rPr>
+        <w:t>Autosis</w:t>
+      </w:r>
+      <w:r>
+        <w:rPr>
+          <w:rFonts w:ascii="Times New Roman" w:hAnsi="Times New Roman" w:cs="Times New Roman"/>
+          <w:sz w:val="24"/>
+          <w:szCs w:val="24"/>
+        </w:rPr>
+        <w:t>t</w:t>
+      </w:r>
+      <w:r>
+        <w:rPr>
+          <w:rFonts w:ascii="Times New Roman" w:hAnsi="Times New Roman" w:cs="Times New Roman"/>
+          <w:sz w:val="24"/>
+          <w:szCs w:val="24"/>
+        </w:rPr>
+        <w:t xml:space="preserve"> e </w:t>
+      </w:r>
+      <w:r>
+        <w:rPr>
+          <w:rFonts w:ascii="Times New Roman" w:hAnsi="Times New Roman" w:cs="Times New Roman"/>
+          <w:sz w:val="24"/>
+          <w:szCs w:val="24"/>
+          <w:lang w:val="bg-BG"/>
+        </w:rPr>
+        <w:t>популярно приложение за управление на</w:t>
+      </w:r>
+      <w:r>
+        <w:rPr>
+          <w:rFonts w:ascii="Times New Roman" w:hAnsi="Times New Roman" w:cs="Times New Roman"/>
+          <w:sz w:val="24"/>
+          <w:szCs w:val="24"/>
+          <w:lang w:val="bg-BG"/>
+        </w:rPr>
+        <w:t xml:space="preserve"> флотилия от превозни средства.</w:t>
+      </w:r>
+      <w:proofErr w:type="gramEnd"/>
+      <w:r>
+        <w:rPr>
+          <w:rFonts w:ascii="Times New Roman" w:hAnsi="Times New Roman" w:cs="Times New Roman"/>
+          <w:sz w:val="24"/>
+          <w:szCs w:val="24"/>
+          <w:lang w:val="bg-BG"/>
+        </w:rPr>
+        <w:t xml:space="preserve"> То улеснява поддръжката на автомобилите, управлението на гориво и други</w:t>
+      </w:r>
+      <w:r>
+        <w:rPr>
+          <w:rFonts w:ascii="Times New Roman" w:hAnsi="Times New Roman" w:cs="Times New Roman"/>
+          <w:sz w:val="24"/>
+          <w:szCs w:val="24"/>
+          <w:lang w:val="bg-BG"/>
+        </w:rPr>
+        <w:t xml:space="preserve"> дейности по</w:t>
+      </w:r>
+      <w:r>
+        <w:rPr>
+          <w:rFonts w:ascii="Times New Roman" w:hAnsi="Times New Roman" w:cs="Times New Roman"/>
+          <w:sz w:val="24"/>
+          <w:szCs w:val="24"/>
+          <w:lang w:val="bg-BG"/>
+        </w:rPr>
+        <w:t xml:space="preserve"> управлението на автопарка.</w:t>
+      </w:r>
+      <w:r>
+        <w:rPr>
+          <w:rFonts w:ascii="Times New Roman" w:hAnsi="Times New Roman" w:cs="Times New Roman"/>
+          <w:sz w:val="24"/>
+          <w:szCs w:val="24"/>
+          <w:lang w:val="bg-BG"/>
+        </w:rPr>
+        <w:t xml:space="preserve"> Приложението е достъпно като уеб и десктоп  версия</w:t>
+      </w:r>
+      <w:r>
+        <w:rPr>
+          <w:rFonts w:ascii="Times New Roman" w:hAnsi="Times New Roman" w:cs="Times New Roman"/>
+          <w:sz w:val="24"/>
+          <w:szCs w:val="24"/>
+          <w:lang w:val="en-US"/>
+        </w:rPr>
+        <w:t xml:space="preserve"> (</w:t>
+      </w:r>
+      <w:r>
+        <w:rPr>
+          <w:rFonts w:ascii="Times New Roman" w:hAnsi="Times New Roman" w:cs="Times New Roman"/>
+          <w:sz w:val="24"/>
+          <w:szCs w:val="24"/>
+          <w:lang w:val="bg-BG"/>
+        </w:rPr>
+        <w:t xml:space="preserve">за </w:t>
+      </w:r>
+      <w:r>
+        <w:rPr>
+          <w:rFonts w:ascii="Times New Roman" w:hAnsi="Times New Roman" w:cs="Times New Roman"/>
+          <w:i/>
+          <w:sz w:val="24"/>
+          <w:szCs w:val="24"/>
+          <w:lang w:val="en-US"/>
+        </w:rPr>
+        <w:t>Windows</w:t>
+      </w:r>
+      <w:r>
+        <w:rPr>
+          <w:rFonts w:ascii="Times New Roman" w:hAnsi="Times New Roman" w:cs="Times New Roman"/>
+          <w:sz w:val="24"/>
+          <w:szCs w:val="24"/>
+          <w:lang w:val="en-US"/>
+        </w:rPr>
+        <w:t xml:space="preserve"> </w:t>
+      </w:r>
+      <w:r>
+        <w:rPr>
+          <w:rFonts w:ascii="Times New Roman" w:hAnsi="Times New Roman" w:cs="Times New Roman"/>
+          <w:sz w:val="24"/>
+          <w:szCs w:val="24"/>
+          <w:lang w:val="bg-BG"/>
+        </w:rPr>
+        <w:t xml:space="preserve">и </w:t>
+      </w:r>
+      <w:r>
+        <w:rPr>
+          <w:rFonts w:ascii="Times New Roman" w:hAnsi="Times New Roman" w:cs="Times New Roman"/>
+          <w:i/>
+          <w:sz w:val="24"/>
+          <w:szCs w:val="24"/>
+          <w:lang w:val="en-US"/>
+        </w:rPr>
+        <w:t>Mac</w:t>
+      </w:r>
+      <w:r>
+        <w:rPr>
+          <w:rFonts w:ascii="Times New Roman" w:hAnsi="Times New Roman" w:cs="Times New Roman"/>
+          <w:sz w:val="24"/>
+          <w:szCs w:val="24"/>
+          <w:lang w:val="en-US"/>
+        </w:rPr>
+        <w:t xml:space="preserve">),  </w:t>
+      </w:r>
+      <w:r>
+        <w:rPr>
+          <w:rFonts w:ascii="Times New Roman" w:hAnsi="Times New Roman" w:cs="Times New Roman"/>
+          <w:sz w:val="24"/>
+          <w:szCs w:val="24"/>
+          <w:lang w:val="bg-BG"/>
+        </w:rPr>
+        <w:t xml:space="preserve">а също и като мобилно приложение за </w:t>
+      </w:r>
+      <w:r>
+        <w:rPr>
+          <w:rFonts w:ascii="Times New Roman" w:hAnsi="Times New Roman" w:cs="Times New Roman"/>
+          <w:i/>
+          <w:sz w:val="24"/>
+          <w:szCs w:val="24"/>
+        </w:rPr>
+        <w:t>Android</w:t>
+      </w:r>
+      <w:r>
+        <w:rPr>
+          <w:rFonts w:ascii="Times New Roman" w:hAnsi="Times New Roman" w:cs="Times New Roman"/>
+          <w:sz w:val="24"/>
+          <w:szCs w:val="24"/>
+        </w:rPr>
+        <w:t xml:space="preserve"> </w:t>
+      </w:r>
+      <w:r>
+        <w:rPr>
+          <w:rFonts w:ascii="Times New Roman" w:hAnsi="Times New Roman" w:cs="Times New Roman"/>
+          <w:sz w:val="24"/>
+          <w:szCs w:val="24"/>
+          <w:lang w:val="bg-BG"/>
+        </w:rPr>
+        <w:t xml:space="preserve">и </w:t>
+      </w:r>
+      <w:r>
+        <w:rPr>
+          <w:rFonts w:ascii="Times New Roman" w:hAnsi="Times New Roman" w:cs="Times New Roman"/>
+          <w:i/>
+          <w:sz w:val="24"/>
+          <w:szCs w:val="24"/>
+          <w:lang w:val="en-US"/>
+        </w:rPr>
+        <w:t>IOS</w:t>
+      </w:r>
+      <w:r>
+        <w:rPr>
+          <w:rFonts w:ascii="Times New Roman" w:hAnsi="Times New Roman" w:cs="Times New Roman"/>
+          <w:i/>
+          <w:sz w:val="24"/>
+          <w:szCs w:val="24"/>
+          <w:lang w:val="en-US"/>
+        </w:rPr>
+        <w:t xml:space="preserve">. </w:t>
+      </w:r>
+      <w:r>
+        <w:rPr>
+          <w:rFonts w:ascii="Times New Roman" w:hAnsi="Times New Roman" w:cs="Times New Roman"/>
+          <w:sz w:val="24"/>
+          <w:szCs w:val="24"/>
+        </w:rPr>
+        <w:t>[21]</w:t>
+      </w:r>
+    </w:p>
+    <w:p>
+      <w:pPr>
+        <w:jc w:val="both"/>
+        <w:rPr>
+          <w:rFonts w:ascii="Times New Roman" w:hAnsi="Times New Roman" w:cs="Times New Roman"/>
+          <w:sz w:val="24"/>
+          <w:szCs w:val="24"/>
+          <w:lang w:val="bg-BG"/>
+        </w:rPr>
+      </w:pPr>
+      <w:r>
+        <w:rPr>
+          <w:rFonts w:ascii="Times New Roman" w:hAnsi="Times New Roman" w:cs="Times New Roman"/>
+          <w:sz w:val="24"/>
+          <w:szCs w:val="24"/>
+          <w:lang w:val="bg-BG"/>
+        </w:rPr>
+        <w:t>Системата би била най-полезна</w:t>
+      </w:r>
+      <w:r>
+        <w:rPr>
+          <w:rFonts w:ascii="Times New Roman" w:hAnsi="Times New Roman" w:cs="Times New Roman"/>
+          <w:sz w:val="24"/>
+          <w:szCs w:val="24"/>
+          <w:lang w:val="bg-BG"/>
+        </w:rPr>
+        <w:t xml:space="preserve"> за</w:t>
+      </w:r>
+      <w:r>
+        <w:rPr>
+          <w:rFonts w:ascii="Times New Roman" w:hAnsi="Times New Roman" w:cs="Times New Roman"/>
+          <w:sz w:val="24"/>
+          <w:szCs w:val="24"/>
+        </w:rPr>
+        <w:t xml:space="preserve"> </w:t>
+      </w:r>
+      <w:r>
+        <w:rPr>
+          <w:rFonts w:ascii="Times New Roman" w:hAnsi="Times New Roman" w:cs="Times New Roman"/>
+          <w:sz w:val="24"/>
+          <w:szCs w:val="24"/>
+          <w:lang w:val="bg-BG"/>
+        </w:rPr>
+        <w:t>бизнес</w:t>
+      </w:r>
+      <w:r>
+        <w:rPr>
+          <w:rFonts w:ascii="Times New Roman" w:hAnsi="Times New Roman" w:cs="Times New Roman"/>
+          <w:sz w:val="24"/>
+          <w:szCs w:val="24"/>
+          <w:lang w:val="bg-BG"/>
+        </w:rPr>
+        <w:t>,</w:t>
+      </w:r>
+      <w:r>
+        <w:rPr>
+          <w:rFonts w:ascii="Times New Roman" w:hAnsi="Times New Roman" w:cs="Times New Roman"/>
+          <w:sz w:val="24"/>
+          <w:szCs w:val="24"/>
+          <w:lang w:val="bg-BG"/>
+        </w:rPr>
+        <w:t xml:space="preserve"> който не иска да инвестира в закупуването на телематично оборудване</w:t>
+      </w:r>
+      <w:r>
+        <w:rPr>
+          <w:rFonts w:ascii="Times New Roman" w:hAnsi="Times New Roman" w:cs="Times New Roman"/>
+          <w:sz w:val="24"/>
+          <w:szCs w:val="24"/>
+          <w:lang w:val="bg-BG"/>
+        </w:rPr>
+        <w:t>.</w:t>
+      </w:r>
+      <w:r>
+        <w:rPr>
+          <w:rFonts w:ascii="Times New Roman" w:hAnsi="Times New Roman" w:cs="Times New Roman"/>
+          <w:sz w:val="24"/>
+          <w:szCs w:val="24"/>
+          <w:lang w:val="bg-BG"/>
+        </w:rPr>
+        <w:t xml:space="preserve"> При </w:t>
+      </w:r>
+      <w:r>
+        <w:rPr>
+          <w:rFonts w:ascii="Times New Roman" w:hAnsi="Times New Roman" w:cs="Times New Roman"/>
+          <w:i/>
+          <w:sz w:val="24"/>
+          <w:szCs w:val="24"/>
+          <w:lang w:val="en-US"/>
+        </w:rPr>
+        <w:t>Autosist</w:t>
+      </w:r>
+      <w:r>
+        <w:rPr>
+          <w:rFonts w:ascii="Times New Roman" w:hAnsi="Times New Roman" w:cs="Times New Roman"/>
+          <w:sz w:val="24"/>
+          <w:szCs w:val="24"/>
+          <w:lang w:val="en-US"/>
+        </w:rPr>
+        <w:t xml:space="preserve"> </w:t>
+      </w:r>
+      <w:r>
+        <w:rPr>
+          <w:rFonts w:ascii="Times New Roman" w:hAnsi="Times New Roman" w:cs="Times New Roman"/>
+          <w:sz w:val="24"/>
+          <w:szCs w:val="24"/>
+          <w:lang w:val="bg-BG"/>
+        </w:rPr>
+        <w:t>п</w:t>
+      </w:r>
+      <w:r>
+        <w:rPr>
+          <w:rFonts w:ascii="Times New Roman" w:hAnsi="Times New Roman" w:cs="Times New Roman"/>
+          <w:sz w:val="24"/>
+          <w:szCs w:val="24"/>
+          <w:lang w:val="bg-BG"/>
+        </w:rPr>
+        <w:t>отребителят сам въвежда текущия километраж и средния годишен километраж за всяко превозно средство</w:t>
+      </w:r>
+      <w:r>
+        <w:rPr>
+          <w:rFonts w:ascii="Times New Roman" w:hAnsi="Times New Roman" w:cs="Times New Roman"/>
+          <w:sz w:val="24"/>
+          <w:szCs w:val="24"/>
+          <w:lang w:val="en-US"/>
+        </w:rPr>
+        <w:t xml:space="preserve"> (</w:t>
+      </w:r>
+      <w:r>
+        <w:rPr>
+          <w:rFonts w:ascii="Times New Roman" w:hAnsi="Times New Roman" w:cs="Times New Roman"/>
+          <w:sz w:val="24"/>
+          <w:szCs w:val="24"/>
+          <w:lang w:val="bg-BG"/>
+        </w:rPr>
+        <w:t>Фигура 5</w:t>
+      </w:r>
+      <w:r>
+        <w:rPr>
+          <w:rFonts w:ascii="Times New Roman" w:hAnsi="Times New Roman" w:cs="Times New Roman"/>
+          <w:sz w:val="24"/>
+          <w:szCs w:val="24"/>
+          <w:lang w:val="en-US"/>
+        </w:rPr>
+        <w:t>)</w:t>
+      </w:r>
+      <w:r>
+        <w:rPr>
+          <w:rFonts w:ascii="Times New Roman" w:hAnsi="Times New Roman" w:cs="Times New Roman"/>
+          <w:sz w:val="24"/>
+          <w:szCs w:val="24"/>
+          <w:lang w:val="bg-BG"/>
+        </w:rPr>
+        <w:t>.</w:t>
+      </w:r>
+      <w:r>
+        <w:rPr>
+          <w:rFonts w:ascii="Times New Roman" w:hAnsi="Times New Roman" w:cs="Times New Roman"/>
+          <w:sz w:val="24"/>
+          <w:szCs w:val="24"/>
+          <w:lang w:val="bg-BG"/>
+        </w:rPr>
+        <w:t xml:space="preserve"> Въз основа</w:t>
+      </w:r>
+      <w:r>
+        <w:rPr>
+          <w:rFonts w:ascii="Times New Roman" w:hAnsi="Times New Roman" w:cs="Times New Roman"/>
+          <w:sz w:val="24"/>
+          <w:szCs w:val="24"/>
+          <w:lang w:val="bg-BG"/>
+        </w:rPr>
+        <w:t xml:space="preserve"> на тази информация </w:t>
+      </w:r>
+      <w:r>
+        <w:rPr>
+          <w:rFonts w:ascii="Times New Roman" w:hAnsi="Times New Roman" w:cs="Times New Roman"/>
+          <w:sz w:val="24"/>
+          <w:szCs w:val="24"/>
+          <w:lang w:val="bg-BG"/>
+        </w:rPr>
+        <w:t>софтуерът изчислява приблизителния километраж към даден момент. За да са по-точни изчисленията е препоръчително регулярно обновяване на текущия километраж на автомобила в системата.</w:t>
+      </w:r>
+      <w:r>
+        <w:rPr>
+          <w:rFonts w:ascii="Times New Roman" w:hAnsi="Times New Roman" w:cs="Times New Roman"/>
+          <w:sz w:val="24"/>
+          <w:szCs w:val="24"/>
+          <w:lang w:val="bg-BG"/>
+        </w:rPr>
+        <w:t xml:space="preserve"> Това сякаш е и най-големият недостатък</w:t>
+      </w:r>
+      <w:r>
+        <w:rPr>
+          <w:rFonts w:ascii="Times New Roman" w:hAnsi="Times New Roman" w:cs="Times New Roman"/>
+          <w:sz w:val="24"/>
+          <w:szCs w:val="24"/>
+          <w:lang w:val="bg-BG"/>
+        </w:rPr>
+        <w:t xml:space="preserve"> </w:t>
+      </w:r>
+      <w:r>
+        <w:rPr>
+          <w:rFonts w:ascii="Times New Roman" w:hAnsi="Times New Roman" w:cs="Times New Roman"/>
+          <w:sz w:val="24"/>
+          <w:szCs w:val="24"/>
+          <w:lang w:val="en-US"/>
+        </w:rPr>
+        <w:t xml:space="preserve">– </w:t>
+      </w:r>
+      <w:r>
+        <w:rPr>
+          <w:rFonts w:ascii="Times New Roman" w:hAnsi="Times New Roman" w:cs="Times New Roman"/>
+          <w:sz w:val="24"/>
+          <w:szCs w:val="24"/>
+          <w:lang w:val="bg-BG"/>
+        </w:rPr>
+        <w:t xml:space="preserve">дори и компанията да притежава автопарк с малко на брой автомобили, за да използва </w:t>
+      </w:r>
+      <w:r>
+        <w:rPr>
+          <w:rFonts w:ascii="Times New Roman" w:hAnsi="Times New Roman" w:cs="Times New Roman"/>
+          <w:i/>
+          <w:sz w:val="24"/>
+          <w:szCs w:val="24"/>
+        </w:rPr>
+        <w:t>Autosis</w:t>
+      </w:r>
+      <w:r>
+        <w:rPr>
+          <w:rFonts w:ascii="Times New Roman" w:hAnsi="Times New Roman" w:cs="Times New Roman"/>
+          <w:i/>
+          <w:sz w:val="24"/>
+          <w:szCs w:val="24"/>
+        </w:rPr>
+        <w:t>t</w:t>
+      </w:r>
+      <w:r>
+        <w:rPr>
+          <w:rFonts w:ascii="Times New Roman" w:hAnsi="Times New Roman" w:cs="Times New Roman"/>
+          <w:sz w:val="24"/>
+          <w:szCs w:val="24"/>
+        </w:rPr>
+        <w:t xml:space="preserve">, e </w:t>
+      </w:r>
+      <w:r>
+        <w:rPr>
+          <w:rFonts w:ascii="Times New Roman" w:hAnsi="Times New Roman" w:cs="Times New Roman"/>
+          <w:sz w:val="24"/>
+          <w:szCs w:val="24"/>
+          <w:lang w:val="bg-BG"/>
+        </w:rPr>
+        <w:t xml:space="preserve"> необходимо потребителят да въвежда тези данни за всяко превозно средство</w:t>
+      </w:r>
+      <w:r>
+        <w:rPr>
+          <w:rFonts w:ascii="Times New Roman" w:hAnsi="Times New Roman" w:cs="Times New Roman"/>
+          <w:sz w:val="24"/>
+          <w:szCs w:val="24"/>
+          <w:lang w:val="bg-BG"/>
+        </w:rPr>
+        <w:t>.</w:t>
+      </w:r>
+      <w:r>
+        <w:rPr>
+          <w:rFonts w:ascii="Times New Roman" w:hAnsi="Times New Roman" w:cs="Times New Roman"/>
+          <w:sz w:val="24"/>
+          <w:szCs w:val="24"/>
+        </w:rPr>
+        <w:t xml:space="preserve"> </w:t>
+      </w:r>
+      <w:r>
+        <w:rPr>
+          <w:rFonts w:ascii="Times New Roman" w:hAnsi="Times New Roman" w:cs="Times New Roman"/>
+          <w:sz w:val="24"/>
+          <w:szCs w:val="24"/>
+          <w:lang w:val="bg-BG"/>
+        </w:rPr>
+        <w:t>Освен това изчисленията никога няма да бъдат</w:t>
+      </w:r>
+      <w:r>
+        <w:rPr>
+          <w:rFonts w:ascii="Times New Roman" w:hAnsi="Times New Roman" w:cs="Times New Roman"/>
+          <w:sz w:val="24"/>
+          <w:szCs w:val="24"/>
+          <w:lang w:val="bg-BG"/>
+        </w:rPr>
+        <w:t xml:space="preserve"> с </w:t>
+      </w:r>
+      <w:r>
+        <w:rPr>
+          <w:rFonts w:ascii="Times New Roman" w:hAnsi="Times New Roman" w:cs="Times New Roman"/>
+          <w:sz w:val="24"/>
+          <w:szCs w:val="24"/>
+          <w:lang w:val="bg-BG"/>
+        </w:rPr>
+        <w:t xml:space="preserve">добро </w:t>
+      </w:r>
+      <w:r>
+        <w:rPr>
+          <w:rFonts w:ascii="Times New Roman" w:hAnsi="Times New Roman" w:cs="Times New Roman"/>
+          <w:sz w:val="24"/>
+          <w:szCs w:val="24"/>
+          <w:lang w:val="bg-BG"/>
+        </w:rPr>
+        <w:t>ниво на точност</w:t>
+      </w:r>
+      <w:r>
+        <w:rPr>
+          <w:rFonts w:ascii="Times New Roman" w:hAnsi="Times New Roman" w:cs="Times New Roman"/>
+          <w:sz w:val="24"/>
+          <w:szCs w:val="24"/>
+          <w:lang w:val="bg-BG"/>
+        </w:rPr>
+        <w:t xml:space="preserve">, защото са базирани на </w:t>
+      </w:r>
+      <w:r>
+        <w:rPr>
+          <w:rFonts w:ascii="Times New Roman" w:hAnsi="Times New Roman" w:cs="Times New Roman"/>
+          <w:sz w:val="24"/>
+          <w:szCs w:val="24"/>
+          <w:lang w:val="bg-BG"/>
+        </w:rPr>
+        <w:t>у</w:t>
+      </w:r>
+      <w:r>
+        <w:rPr>
+          <w:rFonts w:ascii="Times New Roman" w:hAnsi="Times New Roman" w:cs="Times New Roman"/>
+          <w:sz w:val="24"/>
+          <w:szCs w:val="24"/>
+          <w:lang w:val="bg-BG"/>
+        </w:rPr>
+        <w:t>среднени данни за километража на</w:t>
+      </w:r>
+      <w:r>
+        <w:rPr>
+          <w:rFonts w:ascii="Times New Roman" w:hAnsi="Times New Roman" w:cs="Times New Roman"/>
+          <w:sz w:val="24"/>
+          <w:szCs w:val="24"/>
+          <w:lang w:val="bg-BG"/>
+        </w:rPr>
+        <w:t xml:space="preserve"> превозното средство</w:t>
+      </w:r>
+      <w:r>
+        <w:rPr>
+          <w:rFonts w:ascii="Times New Roman" w:hAnsi="Times New Roman" w:cs="Times New Roman"/>
+          <w:sz w:val="24"/>
+          <w:szCs w:val="24"/>
+          <w:lang w:val="bg-BG"/>
+        </w:rPr>
+        <w:t>.</w:t>
+      </w:r>
+      <w:r>
+        <w:rPr>
+          <w:rFonts w:ascii="Times New Roman" w:hAnsi="Times New Roman" w:cs="Times New Roman"/>
+          <w:sz w:val="24"/>
+          <w:szCs w:val="24"/>
+          <w:lang w:val="bg-BG"/>
+        </w:rPr>
+        <w:t xml:space="preserve"> Напълно в</w:t>
+      </w:r>
+      <w:r>
+        <w:rPr>
+          <w:rFonts w:ascii="Times New Roman" w:hAnsi="Times New Roman" w:cs="Times New Roman"/>
+          <w:sz w:val="24"/>
+          <w:szCs w:val="24"/>
+          <w:lang w:val="bg-BG"/>
+        </w:rPr>
+        <w:t>ъзможно е през дадена година превозното средство да се използва по-активно, отколкото предходните и да измине  по-голям километраж.</w:t>
+      </w:r>
+      <w:r>
+        <w:rPr>
+          <w:rFonts w:ascii="Times New Roman" w:hAnsi="Times New Roman" w:cs="Times New Roman"/>
+          <w:sz w:val="24"/>
+          <w:szCs w:val="24"/>
+          <w:lang w:val="bg-BG"/>
+        </w:rPr>
+        <w:t xml:space="preserve"> </w:t>
+      </w:r>
+    </w:p>
+    <w:p>
+      <w:pPr>
+        <w:jc w:val="center"/>
+        <w:rPr>
+          <w:rFonts w:ascii="Times New Roman" w:hAnsi="Times New Roman" w:cs="Times New Roman"/>
+          <w:sz w:val="24"/>
+          <w:szCs w:val="24"/>
+          <w:lang w:val="en-US"/>
+        </w:rPr>
+      </w:pPr>
+      <w:r>
+        <w:rPr>
+          <w:rFonts w:ascii="Times New Roman" w:hAnsi="Times New Roman" w:cs="Times New Roman"/>
+          <w:noProof/>
+          <w:sz w:val="24"/>
+          <w:szCs w:val="24"/>
+          <w:lang w:eastAsia="en-GB"/>
+        </w:rPr>
+        <w:drawing>
+          <wp:inline distT="0" distB="0" distL="0" distR="0">
+            <wp:extent cx="5837529" cy="3050438"/>
+            <wp:effectExtent l="0" t="0" r="0" b="0"/>
+            <wp:docPr id="1" name="Картина 1" descr="F:\FMI\masters\ThirdTerm\fleetmanagement\Resources\Other\AutosistOdometerCalculator.PNG"/>
+            <wp:cNvGraphicFramePr>
+              <a:graphicFrameLocks xmlns:a="http://schemas.openxmlformats.org/drawingml/2006/main" noChangeAspect="1"/>
+            </wp:cNvGraphicFramePr>
+            <a:graphic xmlns:a="http://schemas.openxmlformats.org/drawingml/2006/main">
+              <a:graphicData uri="http://schemas.openxmlformats.org/drawingml/2006/picture">
+                <pic:pic xmlns:pic="http://schemas.openxmlformats.org/drawingml/2006/picture">
+                  <pic:nvPicPr>
+                    <pic:cNvPr id="0" name="Picture 2" descr="F:\FMI\masters\ThirdTerm\fleetmanagement\Resources\Other\AutosistOdometerCalculator.PNG"/>
+                    <pic:cNvPicPr>
+                      <a:picLocks noChangeAspect="1" noChangeArrowheads="1"/>
+                    </pic:cNvPicPr>
+                  </pic:nvPicPr>
+                  <pic:blipFill>
+                    <a:blip r:embed="rId15">
+                      <a:extLst>
+                        <a:ext uri="{28A0092B-C50C-407E-A947-70E740481C1C}">
+                          <a14:useLocalDpi xmlns:a14="http://schemas.microsoft.com/office/drawing/2010/main" val="0"/>
+                        </a:ext>
+                      </a:extLst>
+                    </a:blip>
+                    <a:srcRect/>
+                    <a:stretch>
+                      <a:fillRect/>
+                    </a:stretch>
+                  </pic:blipFill>
+                  <pic:spPr bwMode="auto">
+                    <a:xfrm>
+                      <a:off x="0" y="0"/>
+                      <a:ext cx="5861833" cy="3063138"/>
+                    </a:xfrm>
+                    <a:prstGeom prst="rect">
+                      <a:avLst/>
+                    </a:prstGeom>
+                    <a:noFill/>
+                    <a:ln>
+                      <a:noFill/>
+                    </a:ln>
+                  </pic:spPr>
+                </pic:pic>
+              </a:graphicData>
+            </a:graphic>
+          </wp:inline>
+        </w:drawing>
+      </w:r>
+    </w:p>
+    <w:p>
+      <w:pPr>
+        <w:jc w:val="center"/>
+        <w:rPr>
+          <w:rFonts w:ascii="Times New Roman" w:hAnsi="Times New Roman" w:cs="Times New Roman"/>
+          <w:i/>
+          <w:sz w:val="24"/>
+          <w:szCs w:val="24"/>
+          <w:lang w:val="en-US"/>
+        </w:rPr>
+      </w:pPr>
+      <w:r>
+        <w:rPr>
+          <w:rFonts w:ascii="Times New Roman" w:hAnsi="Times New Roman" w:cs="Times New Roman"/>
+          <w:i/>
+          <w:sz w:val="24"/>
+          <w:szCs w:val="24"/>
+          <w:lang w:val="bg-BG"/>
+        </w:rPr>
+        <w:t>Фигура 5</w:t>
+      </w:r>
+      <w:r>
+        <w:rPr>
+          <w:rFonts w:ascii="Times New Roman" w:hAnsi="Times New Roman" w:cs="Times New Roman"/>
+          <w:i/>
+          <w:sz w:val="24"/>
+          <w:szCs w:val="24"/>
+          <w:lang w:val="bg-BG"/>
+        </w:rPr>
+        <w:t xml:space="preserve">: </w:t>
+      </w:r>
+      <w:r>
+        <w:rPr>
+          <w:rFonts w:ascii="Times New Roman" w:hAnsi="Times New Roman" w:cs="Times New Roman"/>
+          <w:i/>
+          <w:sz w:val="24"/>
+          <w:szCs w:val="24"/>
+          <w:lang w:val="bg-BG"/>
+        </w:rPr>
+        <w:t xml:space="preserve">„Калкулатор за километража” </w:t>
+      </w:r>
+      <w:r>
+        <w:rPr>
+          <w:rFonts w:ascii="Times New Roman" w:hAnsi="Times New Roman" w:cs="Times New Roman"/>
+          <w:i/>
+          <w:sz w:val="24"/>
+          <w:szCs w:val="24"/>
+          <w:lang w:val="en-US"/>
+        </w:rPr>
+        <w:t>[20]</w:t>
+      </w:r>
+    </w:p>
+    <w:p>
+      <w:pPr>
+        <w:jc w:val="both"/>
+        <w:rPr>
+          <w:rFonts w:ascii="Times New Roman" w:hAnsi="Times New Roman" w:cs="Times New Roman"/>
+          <w:sz w:val="24"/>
+          <w:szCs w:val="24"/>
+          <w:lang w:val="en-US"/>
+        </w:rPr>
+      </w:pPr>
+      <w:r>
+        <w:rPr>
+          <w:rFonts w:ascii="Times New Roman" w:hAnsi="Times New Roman" w:cs="Times New Roman"/>
+          <w:sz w:val="24"/>
+          <w:szCs w:val="24"/>
+          <w:lang w:val="bg-BG"/>
+        </w:rPr>
+        <w:t>Въпр</w:t>
+      </w:r>
+      <w:r>
+        <w:rPr>
+          <w:rFonts w:ascii="Times New Roman" w:hAnsi="Times New Roman" w:cs="Times New Roman"/>
+          <w:sz w:val="24"/>
+          <w:szCs w:val="24"/>
+          <w:lang w:val="bg-BG"/>
+        </w:rPr>
+        <w:t>еки че според някои източници</w:t>
+      </w:r>
+      <w:r>
+        <w:rPr>
+          <w:rFonts w:ascii="Times New Roman" w:hAnsi="Times New Roman" w:cs="Times New Roman"/>
+          <w:sz w:val="24"/>
+          <w:szCs w:val="24"/>
+        </w:rPr>
+        <w:t xml:space="preserve"> </w:t>
+      </w:r>
+      <w:r>
+        <w:rPr>
+          <w:rFonts w:ascii="Times New Roman" w:hAnsi="Times New Roman" w:cs="Times New Roman"/>
+          <w:sz w:val="24"/>
+          <w:szCs w:val="24"/>
+          <w:lang w:val="bg-BG"/>
+        </w:rPr>
+        <w:t xml:space="preserve">системата </w:t>
+      </w:r>
+      <w:r>
+        <w:rPr>
+          <w:rFonts w:ascii="Times New Roman" w:hAnsi="Times New Roman" w:cs="Times New Roman"/>
+          <w:sz w:val="24"/>
+          <w:szCs w:val="24"/>
+          <w:lang w:val="bg-BG"/>
+        </w:rPr>
+        <w:t>е насочена към всички категории компании, включително големи корпорации, те не биха имали голяма полза от подоб</w:t>
+      </w:r>
+      <w:r>
+        <w:rPr>
+          <w:rFonts w:ascii="Times New Roman" w:hAnsi="Times New Roman" w:cs="Times New Roman"/>
+          <w:sz w:val="24"/>
+          <w:szCs w:val="24"/>
+          <w:lang w:val="bg-BG"/>
+        </w:rPr>
+        <w:t>на</w:t>
+      </w:r>
+      <w:r>
+        <w:rPr>
+          <w:rFonts w:ascii="Times New Roman" w:hAnsi="Times New Roman" w:cs="Times New Roman"/>
+          <w:sz w:val="24"/>
+          <w:szCs w:val="24"/>
+          <w:lang w:val="bg-BG"/>
+        </w:rPr>
+        <w:t xml:space="preserve"> система</w:t>
+      </w:r>
+      <w:r>
+        <w:rPr>
+          <w:rFonts w:ascii="Times New Roman" w:hAnsi="Times New Roman" w:cs="Times New Roman"/>
+          <w:sz w:val="24"/>
+          <w:szCs w:val="24"/>
+          <w:lang w:val="bg-BG"/>
+        </w:rPr>
+        <w:t xml:space="preserve"> поради ръчното въвеждане на данните за много автомобили и недобрата точност на изчисленията</w:t>
+      </w:r>
+      <w:r>
+        <w:rPr>
+          <w:rFonts w:ascii="Times New Roman" w:hAnsi="Times New Roman" w:cs="Times New Roman"/>
+          <w:sz w:val="24"/>
+          <w:szCs w:val="24"/>
+          <w:lang w:val="bg-BG"/>
+        </w:rPr>
+        <w:t>.</w:t>
+      </w:r>
+    </w:p>
+    <w:p>
+      <w:pPr>
+        <w:jc w:val="both"/>
+        <w:rPr>
+          <w:rFonts w:ascii="Times New Roman" w:hAnsi="Times New Roman" w:cs="Times New Roman"/>
+          <w:sz w:val="24"/>
+          <w:szCs w:val="24"/>
+          <w:lang w:val="en-US"/>
+        </w:rPr>
+      </w:pPr>
+    </w:p>
+    <w:p>
+      <w:pPr>
+        <w:jc w:val="both"/>
+        <w:rPr>
+          <w:rFonts w:ascii="Times New Roman" w:hAnsi="Times New Roman" w:cs="Times New Roman"/>
+          <w:sz w:val="24"/>
+          <w:szCs w:val="24"/>
+          <w:lang w:val="bg-BG"/>
+        </w:rPr>
+      </w:pPr>
+      <w:r>
+        <w:rPr>
+          <w:rFonts w:ascii="Times New Roman" w:hAnsi="Times New Roman" w:cs="Times New Roman"/>
+          <w:sz w:val="24"/>
+          <w:szCs w:val="24"/>
+          <w:lang w:val="bg-BG"/>
+        </w:rPr>
+        <w:lastRenderedPageBreak/>
+        <w:t>Ако пренебрегнем факта, че</w:t>
+      </w:r>
+      <w:r>
+        <w:rPr>
+          <w:rFonts w:ascii="Times New Roman" w:hAnsi="Times New Roman" w:cs="Times New Roman"/>
+          <w:sz w:val="24"/>
+          <w:szCs w:val="24"/>
+          <w:lang w:val="bg-BG"/>
+        </w:rPr>
+        <w:t xml:space="preserve"> за да се използват,</w:t>
+      </w:r>
+      <w:r>
+        <w:rPr>
+          <w:rFonts w:ascii="Times New Roman" w:hAnsi="Times New Roman" w:cs="Times New Roman"/>
+          <w:sz w:val="24"/>
+          <w:szCs w:val="24"/>
+          <w:lang w:val="bg-BG"/>
+        </w:rPr>
+        <w:t xml:space="preserve"> повечето </w:t>
+      </w:r>
+      <w:r>
+        <w:rPr>
+          <w:rFonts w:ascii="Times New Roman" w:hAnsi="Times New Roman" w:cs="Times New Roman"/>
+          <w:sz w:val="24"/>
+          <w:szCs w:val="24"/>
+          <w:lang w:val="bg-BG"/>
+        </w:rPr>
+        <w:t xml:space="preserve">модули на системата изискват въвеждане на информация от страна на потребителя </w:t>
+      </w:r>
+      <w:r>
+        <w:rPr>
+          <w:rFonts w:ascii="Times New Roman" w:hAnsi="Times New Roman" w:cs="Times New Roman"/>
+          <w:sz w:val="24"/>
+          <w:szCs w:val="24"/>
+          <w:lang w:val="en-US"/>
+        </w:rPr>
+        <w:t>(</w:t>
+      </w:r>
+      <w:r>
+        <w:rPr>
+          <w:rFonts w:ascii="Times New Roman" w:hAnsi="Times New Roman" w:cs="Times New Roman"/>
+          <w:sz w:val="24"/>
+          <w:szCs w:val="24"/>
+          <w:lang w:val="bg-BG"/>
+        </w:rPr>
+        <w:t>поради липсата на телематика</w:t>
+      </w:r>
+      <w:r>
+        <w:rPr>
+          <w:rFonts w:ascii="Times New Roman" w:hAnsi="Times New Roman" w:cs="Times New Roman"/>
+          <w:sz w:val="24"/>
+          <w:szCs w:val="24"/>
+          <w:lang w:val="en-US"/>
+        </w:rPr>
+        <w:t>)</w:t>
+      </w:r>
+      <w:r>
+        <w:rPr>
+          <w:rFonts w:ascii="Times New Roman" w:hAnsi="Times New Roman" w:cs="Times New Roman"/>
+          <w:sz w:val="24"/>
+          <w:szCs w:val="24"/>
+          <w:lang w:val="bg-BG"/>
+        </w:rPr>
+        <w:t xml:space="preserve">, като цяло </w:t>
+      </w:r>
+      <w:r>
+        <w:rPr>
+          <w:rFonts w:ascii="Times New Roman" w:hAnsi="Times New Roman" w:cs="Times New Roman"/>
+          <w:i/>
+          <w:sz w:val="24"/>
+          <w:szCs w:val="24"/>
+        </w:rPr>
+        <w:t>Autosis</w:t>
+      </w:r>
+      <w:r>
+        <w:rPr>
+          <w:rFonts w:ascii="Times New Roman" w:hAnsi="Times New Roman" w:cs="Times New Roman"/>
+          <w:i/>
+          <w:sz w:val="24"/>
+          <w:szCs w:val="24"/>
+        </w:rPr>
+        <w:t>t</w:t>
+      </w:r>
+      <w:r>
+        <w:rPr>
+          <w:rFonts w:ascii="Times New Roman" w:hAnsi="Times New Roman" w:cs="Times New Roman"/>
+          <w:sz w:val="24"/>
+          <w:szCs w:val="24"/>
+          <w:lang w:val="bg-BG"/>
+        </w:rPr>
+        <w:t xml:space="preserve"> предлага </w:t>
+      </w:r>
+      <w:r>
+        <w:rPr>
+          <w:rFonts w:ascii="Times New Roman" w:hAnsi="Times New Roman" w:cs="Times New Roman"/>
+          <w:sz w:val="24"/>
+          <w:szCs w:val="24"/>
+          <w:lang w:val="bg-BG"/>
+        </w:rPr>
+        <w:t>немалък</w:t>
+      </w:r>
+      <w:r>
+        <w:rPr>
+          <w:rFonts w:ascii="Times New Roman" w:hAnsi="Times New Roman" w:cs="Times New Roman"/>
+          <w:sz w:val="24"/>
+          <w:szCs w:val="24"/>
+          <w:lang w:val="bg-BG"/>
+        </w:rPr>
+        <w:t xml:space="preserve"> набор от функционалности</w:t>
+      </w:r>
+      <w:r>
+        <w:rPr>
+          <w:rFonts w:ascii="Times New Roman" w:hAnsi="Times New Roman" w:cs="Times New Roman"/>
+          <w:sz w:val="24"/>
+          <w:szCs w:val="24"/>
+        </w:rPr>
+        <w:t xml:space="preserve"> (</w:t>
+      </w:r>
+      <w:r>
+        <w:rPr>
+          <w:rFonts w:ascii="Times New Roman" w:hAnsi="Times New Roman" w:cs="Times New Roman"/>
+          <w:sz w:val="24"/>
+          <w:szCs w:val="24"/>
+          <w:lang w:val="bg-BG"/>
+        </w:rPr>
+        <w:t>Фигура 6</w:t>
+      </w:r>
+      <w:r>
+        <w:rPr>
+          <w:rFonts w:ascii="Times New Roman" w:hAnsi="Times New Roman" w:cs="Times New Roman"/>
+          <w:sz w:val="24"/>
+          <w:szCs w:val="24"/>
+        </w:rPr>
+        <w:t>)</w:t>
+      </w:r>
+      <w:r>
+        <w:rPr>
+          <w:rFonts w:ascii="Times New Roman" w:hAnsi="Times New Roman" w:cs="Times New Roman"/>
+          <w:sz w:val="24"/>
+          <w:szCs w:val="24"/>
+        </w:rPr>
+        <w:t xml:space="preserve"> [</w:t>
+      </w:r>
+      <w:r>
+        <w:rPr>
+          <w:rFonts w:ascii="Times New Roman" w:hAnsi="Times New Roman" w:cs="Times New Roman"/>
+          <w:sz w:val="24"/>
+          <w:szCs w:val="24"/>
+        </w:rPr>
+        <w:t>2</w:t>
+      </w:r>
+      <w:r>
+        <w:rPr>
+          <w:rFonts w:ascii="Times New Roman" w:hAnsi="Times New Roman" w:cs="Times New Roman"/>
+          <w:sz w:val="24"/>
+          <w:szCs w:val="24"/>
+          <w:lang w:val="bg-BG"/>
+        </w:rPr>
+        <w:t>0</w:t>
+      </w:r>
+      <w:r>
+        <w:rPr>
+          <w:rFonts w:ascii="Times New Roman" w:hAnsi="Times New Roman" w:cs="Times New Roman"/>
+          <w:sz w:val="24"/>
+          <w:szCs w:val="24"/>
+        </w:rPr>
+        <w:t>]</w:t>
+      </w:r>
+      <w:r>
+        <w:rPr>
+          <w:rFonts w:ascii="Times New Roman" w:hAnsi="Times New Roman" w:cs="Times New Roman"/>
+          <w:sz w:val="24"/>
+          <w:szCs w:val="24"/>
+          <w:lang w:val="en-US"/>
+        </w:rPr>
+        <w:t xml:space="preserve">: </w:t>
+      </w:r>
+    </w:p>
+    <w:p>
+      <w:pPr>
+        <w:pStyle w:val="a3"/>
+        <w:numPr>
+          <w:ilvl w:val="0"/>
+          <w:numId w:val="15"/>
+        </w:numPr>
+        <w:jc w:val="both"/>
+        <w:rPr>
+          <w:rFonts w:ascii="Times New Roman" w:hAnsi="Times New Roman" w:cs="Times New Roman"/>
+          <w:sz w:val="24"/>
+          <w:szCs w:val="24"/>
+        </w:rPr>
+      </w:pPr>
+      <w:r>
+        <w:rPr>
+          <w:rFonts w:ascii="Times New Roman" w:hAnsi="Times New Roman" w:cs="Times New Roman"/>
+          <w:b/>
+          <w:sz w:val="24"/>
+          <w:szCs w:val="24"/>
+          <w:lang w:val="bg-BG"/>
+        </w:rPr>
+        <w:t>Обслужване</w:t>
+      </w:r>
+      <w:r>
+        <w:rPr>
+          <w:rFonts w:ascii="Times New Roman" w:hAnsi="Times New Roman" w:cs="Times New Roman"/>
+          <w:sz w:val="24"/>
+          <w:szCs w:val="24"/>
+          <w:lang w:val="bg-BG"/>
+        </w:rPr>
+        <w:t xml:space="preserve"> </w:t>
+      </w:r>
+      <w:r>
+        <w:rPr>
+          <w:rFonts w:ascii="Times New Roman" w:hAnsi="Times New Roman" w:cs="Times New Roman"/>
+          <w:sz w:val="24"/>
+          <w:szCs w:val="24"/>
+          <w:lang w:val="en-US"/>
+        </w:rPr>
+        <w:t>–</w:t>
+      </w:r>
+      <w:r>
+        <w:rPr>
+          <w:rFonts w:ascii="Times New Roman" w:hAnsi="Times New Roman" w:cs="Times New Roman"/>
+          <w:sz w:val="24"/>
+          <w:szCs w:val="24"/>
+          <w:lang w:val="bg-BG"/>
+        </w:rPr>
+        <w:t xml:space="preserve"> Предоставя функционалности за управление на дейностите по поддръжката на автомобила. Чрез този модул се записват цените на различни части, магазините, от които са закупени, датата на монтиране и други</w:t>
+      </w:r>
+      <w:r>
+        <w:rPr>
+          <w:rFonts w:ascii="Times New Roman" w:hAnsi="Times New Roman" w:cs="Times New Roman"/>
+          <w:sz w:val="24"/>
+          <w:szCs w:val="24"/>
+          <w:lang w:val="bg-BG"/>
+        </w:rPr>
+        <w:t>.</w:t>
+      </w:r>
+    </w:p>
+    <w:p>
+      <w:pPr>
+        <w:pStyle w:val="a3"/>
+        <w:numPr>
+          <w:ilvl w:val="0"/>
+          <w:numId w:val="15"/>
+        </w:numPr>
+        <w:jc w:val="both"/>
+        <w:rPr>
+          <w:rFonts w:ascii="Times New Roman" w:hAnsi="Times New Roman" w:cs="Times New Roman"/>
+          <w:sz w:val="24"/>
+          <w:szCs w:val="24"/>
+        </w:rPr>
+      </w:pPr>
+      <w:r>
+        <w:rPr>
+          <w:rFonts w:ascii="Times New Roman" w:hAnsi="Times New Roman" w:cs="Times New Roman"/>
+          <w:b/>
+          <w:sz w:val="24"/>
+          <w:szCs w:val="24"/>
+          <w:lang w:val="bg-BG"/>
+        </w:rPr>
+        <w:t>Проследяване на горивото</w:t>
+      </w:r>
+      <w:r>
+        <w:rPr>
+          <w:rFonts w:ascii="Times New Roman" w:hAnsi="Times New Roman" w:cs="Times New Roman"/>
+          <w:sz w:val="24"/>
+          <w:szCs w:val="24"/>
+          <w:lang w:val="bg-BG"/>
+        </w:rPr>
+        <w:t xml:space="preserve"> – Използва се регистриране на всяко зареждане на автомобила с гориво. При въвеждане на цена за галон и заредено количество, системата изчислява разхода за това зареждане. Възможно е да бъде пресметнато и изразходваното гориво </w:t>
+      </w:r>
+      <w:r>
+        <w:rPr>
+          <w:rFonts w:ascii="Times New Roman" w:hAnsi="Times New Roman" w:cs="Times New Roman"/>
+          <w:sz w:val="24"/>
+          <w:szCs w:val="24"/>
+          <w:lang w:val="bg-BG"/>
+        </w:rPr>
+        <w:t>за дадено разстояние, но за целта потребителят трябва ръчно да въведе началния и крайния километраж</w:t>
+      </w:r>
+      <w:r>
+        <w:rPr>
+          <w:rFonts w:ascii="Times New Roman" w:hAnsi="Times New Roman" w:cs="Times New Roman"/>
+          <w:sz w:val="24"/>
+          <w:szCs w:val="24"/>
+          <w:lang w:val="bg-BG"/>
+        </w:rPr>
+        <w:t>.</w:t>
+      </w:r>
+    </w:p>
+    <w:p>
+      <w:pPr>
+        <w:pStyle w:val="a3"/>
+        <w:numPr>
+          <w:ilvl w:val="0"/>
+          <w:numId w:val="15"/>
+        </w:numPr>
+        <w:jc w:val="both"/>
+        <w:rPr>
+          <w:rFonts w:ascii="Times New Roman" w:hAnsi="Times New Roman" w:cs="Times New Roman"/>
+          <w:sz w:val="24"/>
+          <w:szCs w:val="24"/>
+        </w:rPr>
+      </w:pPr>
+      <w:r>
+        <w:rPr>
+          <w:rFonts w:ascii="Times New Roman" w:hAnsi="Times New Roman" w:cs="Times New Roman"/>
+          <w:b/>
+          <w:sz w:val="24"/>
+          <w:szCs w:val="24"/>
+          <w:lang w:val="bg-BG"/>
+        </w:rPr>
+        <w:t>Нотификации</w:t>
+      </w:r>
+      <w:r>
+        <w:rPr>
+          <w:rFonts w:ascii="Times New Roman" w:hAnsi="Times New Roman" w:cs="Times New Roman"/>
+          <w:sz w:val="24"/>
+          <w:szCs w:val="24"/>
+          <w:lang w:val="bg-BG"/>
+        </w:rPr>
+        <w:t xml:space="preserve"> -  Системата позволява създаването на нотификации</w:t>
+      </w:r>
+      <w:r>
+        <w:rPr>
+          <w:rFonts w:ascii="Times New Roman" w:hAnsi="Times New Roman" w:cs="Times New Roman"/>
+          <w:sz w:val="24"/>
+          <w:szCs w:val="24"/>
+          <w:lang w:val="bg-BG"/>
+        </w:rPr>
+        <w:t>, базирани на време и километраж, които напомнят за извършването на важни дейности.</w:t>
+      </w:r>
+      <w:r>
+        <w:rPr>
+          <w:rFonts w:ascii="Times New Roman" w:hAnsi="Times New Roman" w:cs="Times New Roman"/>
+          <w:sz w:val="24"/>
+          <w:szCs w:val="24"/>
+          <w:lang w:val="bg-BG"/>
+        </w:rPr>
+        <w:t xml:space="preserve"> </w:t>
+      </w:r>
+    </w:p>
+    <w:p>
+      <w:pPr>
+        <w:pStyle w:val="a3"/>
+        <w:numPr>
+          <w:ilvl w:val="0"/>
+          <w:numId w:val="15"/>
+        </w:numPr>
+        <w:jc w:val="both"/>
+        <w:rPr>
+          <w:rFonts w:ascii="Times New Roman" w:hAnsi="Times New Roman" w:cs="Times New Roman"/>
+          <w:b/>
+          <w:sz w:val="24"/>
+          <w:szCs w:val="24"/>
+        </w:rPr>
+      </w:pPr>
+      <w:r>
+        <w:rPr>
+          <w:rFonts w:ascii="Times New Roman" w:hAnsi="Times New Roman" w:cs="Times New Roman"/>
+          <w:b/>
+          <w:sz w:val="24"/>
+          <w:szCs w:val="24"/>
+          <w:lang w:val="bg-BG"/>
+        </w:rPr>
+        <w:t xml:space="preserve">Качване на </w:t>
+      </w:r>
+      <w:r>
+        <w:rPr>
+          <w:rFonts w:ascii="Times New Roman" w:hAnsi="Times New Roman" w:cs="Times New Roman"/>
+          <w:b/>
+          <w:sz w:val="24"/>
+          <w:szCs w:val="24"/>
+          <w:lang w:val="bg-BG"/>
+        </w:rPr>
+        <w:t>документи</w:t>
+      </w:r>
+      <w:r>
+        <w:rPr>
+          <w:rFonts w:ascii="Times New Roman" w:hAnsi="Times New Roman" w:cs="Times New Roman"/>
+          <w:b/>
+          <w:sz w:val="24"/>
+          <w:szCs w:val="24"/>
+          <w:lang w:val="en-US"/>
+        </w:rPr>
+        <w:t>;</w:t>
+      </w:r>
+    </w:p>
+    <w:p>
+      <w:pPr>
+        <w:pStyle w:val="a3"/>
+        <w:numPr>
+          <w:ilvl w:val="0"/>
+          <w:numId w:val="15"/>
+        </w:numPr>
+        <w:jc w:val="both"/>
+        <w:rPr>
+          <w:rFonts w:ascii="Times New Roman" w:hAnsi="Times New Roman" w:cs="Times New Roman"/>
+          <w:b/>
+          <w:sz w:val="24"/>
+          <w:szCs w:val="24"/>
+        </w:rPr>
+      </w:pPr>
+      <w:r>
+        <w:rPr>
+          <w:rFonts w:ascii="Times New Roman" w:hAnsi="Times New Roman" w:cs="Times New Roman"/>
+          <w:b/>
+          <w:sz w:val="24"/>
+          <w:szCs w:val="24"/>
+          <w:lang w:val="bg-BG"/>
+        </w:rPr>
+        <w:t>Бележки</w:t>
+      </w:r>
+      <w:r>
+        <w:rPr>
+          <w:rFonts w:ascii="Times New Roman" w:hAnsi="Times New Roman" w:cs="Times New Roman"/>
+          <w:b/>
+          <w:sz w:val="24"/>
+          <w:szCs w:val="24"/>
+          <w:lang w:val="en-US"/>
+        </w:rPr>
+        <w:t>;</w:t>
+      </w:r>
+    </w:p>
+    <w:p>
+      <w:pPr>
+        <w:pStyle w:val="a3"/>
+        <w:numPr>
+          <w:ilvl w:val="0"/>
+          <w:numId w:val="15"/>
+        </w:numPr>
+        <w:jc w:val="both"/>
+        <w:rPr>
+          <w:rFonts w:ascii="Times New Roman" w:hAnsi="Times New Roman" w:cs="Times New Roman"/>
+          <w:b/>
+          <w:sz w:val="24"/>
+          <w:szCs w:val="24"/>
+          <w:lang w:val="en-US"/>
+        </w:rPr>
+      </w:pPr>
+      <w:r>
+        <w:rPr>
+          <w:rFonts w:ascii="Times New Roman" w:hAnsi="Times New Roman" w:cs="Times New Roman"/>
+          <w:b/>
+          <w:sz w:val="24"/>
+          <w:szCs w:val="24"/>
+          <w:lang w:val="bg-BG"/>
+        </w:rPr>
+        <w:t xml:space="preserve">Инспекции – </w:t>
+      </w:r>
+      <w:r>
+        <w:rPr>
+          <w:rFonts w:ascii="Times New Roman" w:hAnsi="Times New Roman" w:cs="Times New Roman"/>
+          <w:sz w:val="24"/>
+          <w:szCs w:val="24"/>
+          <w:lang w:val="bg-BG"/>
+        </w:rPr>
+        <w:t>Списъци за проверка на различните части от превозното средство</w:t>
+      </w:r>
+      <w:r>
+        <w:rPr>
+          <w:rFonts w:ascii="Times New Roman" w:hAnsi="Times New Roman" w:cs="Times New Roman"/>
+          <w:sz w:val="24"/>
+          <w:szCs w:val="24"/>
+          <w:lang w:val="en-US"/>
+        </w:rPr>
+        <w:t>;</w:t>
+      </w:r>
+    </w:p>
+    <w:p>
+      <w:pPr>
+        <w:pStyle w:val="a3"/>
+        <w:jc w:val="both"/>
+        <w:rPr>
+          <w:rFonts w:ascii="Times New Roman" w:hAnsi="Times New Roman" w:cs="Times New Roman"/>
+          <w:b/>
+          <w:sz w:val="24"/>
+          <w:szCs w:val="24"/>
+          <w:lang w:val="en-US"/>
+        </w:rPr>
+      </w:pPr>
+    </w:p>
+    <w:p>
+      <w:pPr>
+        <w:jc w:val="center"/>
+        <w:rPr>
+          <w:rFonts w:ascii="Times New Roman" w:hAnsi="Times New Roman" w:cs="Times New Roman"/>
+          <w:b/>
+          <w:sz w:val="24"/>
+          <w:szCs w:val="24"/>
+          <w:lang w:val="en-US"/>
+        </w:rPr>
+      </w:pPr>
+      <w:r>
+        <w:rPr>
+          <w:rFonts w:ascii="Times New Roman" w:hAnsi="Times New Roman" w:cs="Times New Roman"/>
+          <w:b/>
+          <w:noProof/>
+          <w:sz w:val="24"/>
+          <w:szCs w:val="24"/>
+          <w:lang w:eastAsia="en-GB"/>
+        </w:rPr>
+        <w:drawing>
+          <wp:inline distT="0" distB="0" distL="0" distR="0">
+            <wp:extent cx="6078931" cy="3174797"/>
+            <wp:effectExtent l="0" t="0" r="0" b="6985"/>
+            <wp:docPr id="8" name="Картина 8" descr="F:\FMI\masters\ThirdTerm\fleetmanagement\Resources\Other\AutosistFuelTracker.PNG"/>
+            <wp:cNvGraphicFramePr>
+              <a:graphicFrameLocks xmlns:a="http://schemas.openxmlformats.org/drawingml/2006/main" noChangeAspect="1"/>
+            </wp:cNvGraphicFramePr>
+            <a:graphic xmlns:a="http://schemas.openxmlformats.org/drawingml/2006/main">
+              <a:graphicData uri="http://schemas.openxmlformats.org/drawingml/2006/picture">
+                <pic:pic xmlns:pic="http://schemas.openxmlformats.org/drawingml/2006/picture">
+                  <pic:nvPicPr>
+                    <pic:cNvPr id="0" name="Picture 5" descr="F:\FMI\masters\ThirdTerm\fleetmanagement\Resources\Other\AutosistFuelTracker.PNG"/>
+                    <pic:cNvPicPr>
+                      <a:picLocks noChangeAspect="1" noChangeArrowheads="1"/>
+                    </pic:cNvPicPr>
+                  </pic:nvPicPr>
+                  <pic:blipFill>
+                    <a:blip r:embed="rId16" cstate="print">
+                      <a:extLst>
+                        <a:ext uri="{28A0092B-C50C-407E-A947-70E740481C1C}">
+                          <a14:useLocalDpi xmlns:a14="http://schemas.microsoft.com/office/drawing/2010/main" val="0"/>
+                        </a:ext>
+                      </a:extLst>
+                    </a:blip>
+                    <a:srcRect/>
+                    <a:stretch>
+                      <a:fillRect/>
+                    </a:stretch>
+                  </pic:blipFill>
+                  <pic:spPr bwMode="auto">
+                    <a:xfrm>
+                      <a:off x="0" y="0"/>
+                      <a:ext cx="6078931" cy="3174797"/>
+                    </a:xfrm>
+                    <a:prstGeom prst="rect">
+                      <a:avLst/>
+                    </a:prstGeom>
+                    <a:noFill/>
+                    <a:ln>
+                      <a:noFill/>
+                    </a:ln>
+                  </pic:spPr>
+                </pic:pic>
+              </a:graphicData>
+            </a:graphic>
+          </wp:inline>
+        </w:drawing>
+      </w:r>
+    </w:p>
+    <w:p>
+      <w:pPr>
+        <w:jc w:val="center"/>
+        <w:rPr>
+          <w:rFonts w:ascii="Times New Roman" w:hAnsi="Times New Roman" w:cs="Times New Roman"/>
+          <w:b/>
+          <w:sz w:val="24"/>
+          <w:szCs w:val="24"/>
+          <w:lang w:val="en-US"/>
+        </w:rPr>
+      </w:pPr>
+      <w:r>
+        <w:rPr>
+          <w:rFonts w:ascii="Times New Roman" w:hAnsi="Times New Roman" w:cs="Times New Roman"/>
+          <w:i/>
+          <w:sz w:val="24"/>
+          <w:szCs w:val="24"/>
+          <w:lang w:val="bg-BG"/>
+        </w:rPr>
+        <w:t xml:space="preserve">Фигура </w:t>
+      </w:r>
+      <w:r>
+        <w:rPr>
+          <w:rFonts w:ascii="Times New Roman" w:hAnsi="Times New Roman" w:cs="Times New Roman"/>
+          <w:i/>
+          <w:sz w:val="24"/>
+          <w:szCs w:val="24"/>
+          <w:lang w:val="bg-BG"/>
+        </w:rPr>
+        <w:t>6</w:t>
+      </w:r>
+      <w:r>
+        <w:rPr>
+          <w:rFonts w:ascii="Times New Roman" w:hAnsi="Times New Roman" w:cs="Times New Roman"/>
+          <w:i/>
+          <w:sz w:val="24"/>
+          <w:szCs w:val="24"/>
+          <w:lang w:val="bg-BG"/>
+        </w:rPr>
+        <w:t xml:space="preserve">: </w:t>
+      </w:r>
+      <w:r>
+        <w:rPr>
+          <w:rFonts w:ascii="Times New Roman" w:hAnsi="Times New Roman" w:cs="Times New Roman"/>
+          <w:i/>
+          <w:sz w:val="24"/>
+          <w:szCs w:val="24"/>
+          <w:lang w:val="bg-BG"/>
+        </w:rPr>
+        <w:t>„</w:t>
+      </w:r>
+      <w:r>
+        <w:rPr>
+          <w:rFonts w:ascii="Times New Roman" w:hAnsi="Times New Roman" w:cs="Times New Roman"/>
+          <w:i/>
+          <w:sz w:val="24"/>
+          <w:szCs w:val="24"/>
+          <w:lang w:val="bg-BG"/>
+        </w:rPr>
+        <w:t xml:space="preserve">Основни модули на </w:t>
+      </w:r>
+      <w:r>
+        <w:rPr>
+          <w:rFonts w:ascii="Times New Roman" w:hAnsi="Times New Roman" w:cs="Times New Roman"/>
+          <w:i/>
+          <w:sz w:val="24"/>
+          <w:szCs w:val="24"/>
+          <w:lang w:val="en-US"/>
+        </w:rPr>
+        <w:t>Autosist</w:t>
+      </w:r>
+      <w:r>
+        <w:rPr>
+          <w:rFonts w:ascii="Times New Roman" w:hAnsi="Times New Roman" w:cs="Times New Roman"/>
+          <w:i/>
+          <w:sz w:val="24"/>
+          <w:szCs w:val="24"/>
+          <w:lang w:val="bg-BG"/>
+        </w:rPr>
+        <w:t xml:space="preserve">” </w:t>
+      </w:r>
+      <w:r>
+        <w:rPr>
+          <w:rFonts w:ascii="Times New Roman" w:hAnsi="Times New Roman" w:cs="Times New Roman"/>
+          <w:i/>
+          <w:sz w:val="24"/>
+          <w:szCs w:val="24"/>
+          <w:lang w:val="en-US"/>
+        </w:rPr>
+        <w:t>[20]</w:t>
+      </w:r>
+    </w:p>
+    <w:p>
+      <w:pPr>
+        <w:jc w:val="both"/>
+        <w:rPr>
+          <w:rFonts w:ascii="Times New Roman" w:hAnsi="Times New Roman" w:cs="Times New Roman"/>
+          <w:b/>
+          <w:sz w:val="24"/>
+          <w:szCs w:val="24"/>
+        </w:rPr>
+      </w:pPr>
+      <w:r>
+        <w:rPr>
+          <w:rFonts w:ascii="Times New Roman" w:hAnsi="Times New Roman" w:cs="Times New Roman"/>
+          <w:sz w:val="24"/>
+          <w:szCs w:val="24"/>
+          <w:lang w:val="bg-BG"/>
+        </w:rPr>
+        <w:t>Моделът на плащане е базиран на броя въведени превозни средства в системата</w:t>
+      </w:r>
+      <w:r>
+        <w:rPr>
+          <w:rFonts w:ascii="Times New Roman" w:hAnsi="Times New Roman" w:cs="Times New Roman"/>
+          <w:sz w:val="24"/>
+          <w:szCs w:val="24"/>
+          <w:lang w:val="en-US"/>
+        </w:rPr>
+        <w:t>.</w:t>
+      </w:r>
+      <w:r>
+        <w:t xml:space="preserve"> </w:t>
+      </w:r>
+      <w:r>
+        <w:rPr>
+          <w:rFonts w:ascii="Times New Roman" w:hAnsi="Times New Roman" w:cs="Times New Roman"/>
+          <w:sz w:val="24"/>
+          <w:szCs w:val="24"/>
+          <w:lang w:val="bg-BG"/>
+        </w:rPr>
+        <w:t xml:space="preserve">Предлагат се два плана – основен и така наречения </w:t>
+      </w:r>
+      <w:r>
+        <w:rPr>
+          <w:rFonts w:ascii="Times New Roman" w:hAnsi="Times New Roman" w:cs="Times New Roman"/>
+          <w:i/>
+          <w:sz w:val="24"/>
+          <w:szCs w:val="24"/>
+          <w:lang w:val="en-US"/>
+        </w:rPr>
+        <w:t xml:space="preserve">Fleet </w:t>
+      </w:r>
+      <w:r>
+        <w:rPr>
+          <w:rFonts w:ascii="Times New Roman" w:hAnsi="Times New Roman" w:cs="Times New Roman"/>
+          <w:sz w:val="24"/>
+          <w:szCs w:val="24"/>
+          <w:lang w:val="bg-BG"/>
+        </w:rPr>
+        <w:t>план</w:t>
+      </w:r>
+      <w:r>
+        <w:rPr>
+          <w:rFonts w:ascii="Times New Roman" w:hAnsi="Times New Roman" w:cs="Times New Roman"/>
+          <w:i/>
+          <w:sz w:val="24"/>
+          <w:szCs w:val="24"/>
+          <w:lang w:val="bg-BG"/>
+        </w:rPr>
+        <w:t>.</w:t>
+      </w:r>
+      <w:r>
+        <w:rPr>
+          <w:rFonts w:ascii="Times New Roman" w:hAnsi="Times New Roman" w:cs="Times New Roman"/>
+          <w:i/>
+          <w:sz w:val="24"/>
+          <w:szCs w:val="24"/>
+          <w:lang w:val="en-US"/>
+        </w:rPr>
+        <w:t xml:space="preserve"> </w:t>
+      </w:r>
+      <w:r>
+        <w:rPr>
+          <w:rFonts w:ascii="Times New Roman" w:hAnsi="Times New Roman" w:cs="Times New Roman"/>
+          <w:sz w:val="24"/>
+          <w:szCs w:val="24"/>
+          <w:lang w:val="bg-BG"/>
+        </w:rPr>
+        <w:t>Основният пакет</w:t>
+      </w:r>
+      <w:r>
+        <w:rPr>
+          <w:rFonts w:ascii="Times New Roman" w:hAnsi="Times New Roman" w:cs="Times New Roman"/>
+          <w:sz w:val="24"/>
+          <w:szCs w:val="24"/>
+          <w:lang w:val="bg-BG"/>
+        </w:rPr>
+        <w:t xml:space="preserve"> </w:t>
+      </w:r>
+      <w:r>
+        <w:rPr>
+          <w:rFonts w:ascii="Times New Roman" w:hAnsi="Times New Roman" w:cs="Times New Roman"/>
+          <w:sz w:val="24"/>
+          <w:szCs w:val="24"/>
+          <w:lang w:val="bg-BG"/>
+        </w:rPr>
+        <w:t>е безплатен</w:t>
+      </w:r>
+      <w:r>
+        <w:rPr>
+          <w:rFonts w:ascii="Times New Roman" w:hAnsi="Times New Roman" w:cs="Times New Roman"/>
+          <w:sz w:val="24"/>
+          <w:szCs w:val="24"/>
+          <w:lang w:val="bg-BG"/>
+        </w:rPr>
+        <w:t xml:space="preserve"> и той е за лична </w:t>
+      </w:r>
+      <w:r>
+        <w:rPr>
+          <w:rFonts w:ascii="Times New Roman" w:hAnsi="Times New Roman" w:cs="Times New Roman"/>
+          <w:sz w:val="24"/>
+          <w:szCs w:val="24"/>
+          <w:lang w:val="en-US"/>
+        </w:rPr>
+        <w:t>(</w:t>
+      </w:r>
+      <w:r>
+        <w:rPr>
+          <w:rFonts w:ascii="Times New Roman" w:hAnsi="Times New Roman" w:cs="Times New Roman"/>
+          <w:sz w:val="24"/>
+          <w:szCs w:val="24"/>
+          <w:lang w:val="bg-BG"/>
+        </w:rPr>
+        <w:t>некорпоративна</w:t>
+      </w:r>
+      <w:r>
+        <w:rPr>
+          <w:rFonts w:ascii="Times New Roman" w:hAnsi="Times New Roman" w:cs="Times New Roman"/>
+          <w:sz w:val="24"/>
+          <w:szCs w:val="24"/>
+          <w:lang w:val="en-US"/>
+        </w:rPr>
+        <w:t>)</w:t>
+      </w:r>
+      <w:r>
+        <w:rPr>
+          <w:rFonts w:ascii="Times New Roman" w:hAnsi="Times New Roman" w:cs="Times New Roman"/>
+          <w:sz w:val="24"/>
+          <w:szCs w:val="24"/>
+          <w:lang w:val="bg-BG"/>
+        </w:rPr>
+        <w:t xml:space="preserve"> употреба. Той позволява използването на</w:t>
+      </w:r>
+      <w:r>
+        <w:rPr>
+          <w:rFonts w:ascii="Times New Roman" w:hAnsi="Times New Roman" w:cs="Times New Roman"/>
+          <w:sz w:val="24"/>
+          <w:szCs w:val="24"/>
+          <w:lang w:val="bg-BG"/>
+        </w:rPr>
+        <w:t xml:space="preserve"> един потребител и едно превозно средство. </w:t>
+      </w:r>
+      <w:r>
+        <w:rPr>
+          <w:rFonts w:ascii="Times New Roman" w:hAnsi="Times New Roman" w:cs="Times New Roman"/>
+          <w:i/>
+          <w:sz w:val="24"/>
+          <w:szCs w:val="24"/>
+          <w:lang w:val="en-US"/>
+        </w:rPr>
+        <w:t xml:space="preserve">Fleet </w:t>
+      </w:r>
+      <w:r>
+        <w:rPr>
+          <w:rFonts w:ascii="Times New Roman" w:hAnsi="Times New Roman" w:cs="Times New Roman"/>
+          <w:sz w:val="24"/>
+          <w:szCs w:val="24"/>
+          <w:lang w:val="bg-BG"/>
+        </w:rPr>
+        <w:t xml:space="preserve">планът струва </w:t>
+      </w:r>
+      <w:r>
+        <w:rPr>
+          <w:rFonts w:ascii="Times New Roman" w:hAnsi="Times New Roman" w:cs="Times New Roman"/>
+          <w:sz w:val="24"/>
+          <w:szCs w:val="24"/>
+          <w:lang w:val="en-US"/>
+        </w:rPr>
+        <w:t>$</w:t>
+      </w:r>
+      <w:r>
+        <w:rPr>
+          <w:rFonts w:ascii="Times New Roman" w:hAnsi="Times New Roman" w:cs="Times New Roman"/>
+          <w:sz w:val="24"/>
+          <w:szCs w:val="24"/>
+          <w:lang w:val="bg-BG"/>
+        </w:rPr>
+        <w:t>50</w:t>
+      </w:r>
+      <w:r>
+        <w:rPr>
+          <w:rFonts w:ascii="Times New Roman" w:hAnsi="Times New Roman" w:cs="Times New Roman"/>
+          <w:sz w:val="24"/>
+          <w:szCs w:val="24"/>
+          <w:lang w:val="en-US"/>
+        </w:rPr>
+        <w:t xml:space="preserve"> </w:t>
+      </w:r>
+      <w:r>
+        <w:rPr>
+          <w:rFonts w:ascii="Times New Roman" w:hAnsi="Times New Roman" w:cs="Times New Roman"/>
+          <w:sz w:val="24"/>
+          <w:szCs w:val="24"/>
+          <w:lang w:val="bg-BG"/>
+        </w:rPr>
+        <w:t>месечно</w:t>
+      </w:r>
+      <w:r>
+        <w:rPr>
+          <w:rFonts w:ascii="Times New Roman" w:hAnsi="Times New Roman" w:cs="Times New Roman"/>
+          <w:sz w:val="24"/>
+          <w:szCs w:val="24"/>
+          <w:lang w:val="en-US"/>
+        </w:rPr>
+        <w:t xml:space="preserve"> </w:t>
+      </w:r>
+      <w:r>
+        <w:rPr>
+          <w:rFonts w:ascii="Times New Roman" w:hAnsi="Times New Roman" w:cs="Times New Roman"/>
+          <w:sz w:val="24"/>
+          <w:szCs w:val="24"/>
+          <w:lang w:val="bg-BG"/>
+        </w:rPr>
+        <w:t xml:space="preserve">и позволява регистрирането на повече от пет превозни средства, неограничен брой потребители, устройства и записи, а също и използването на някои функционалности, които не са включени в бизнес плана. </w:t>
+      </w:r>
+      <w:r>
+        <w:rPr>
+          <w:rFonts w:ascii="Times New Roman" w:hAnsi="Times New Roman" w:cs="Times New Roman"/>
+          <w:sz w:val="24"/>
+          <w:szCs w:val="24"/>
+          <w:lang w:val="bg-BG"/>
+        </w:rPr>
+        <w:t>Системата предлага тестова версия.</w:t>
+      </w:r>
+      <w:bookmarkStart w:id="0" w:name="_GoBack"/>
+      <w:bookmarkEnd w:id="0"/>
+    </w:p>
+    <w:p>
+      <w:pPr>
+        <w:jc w:val="both"/>
+        <w:rPr>
+          <w:rFonts w:ascii="Times New Roman" w:hAnsi="Times New Roman" w:cs="Times New Roman"/>
+          <w:b/>
+          <w:sz w:val="24"/>
+          <w:szCs w:val="24"/>
+          <w:lang w:val="en-US"/>
+        </w:rPr>
+      </w:pPr>
+    </w:p>
+    <w:p>
+      <w:pPr>
+        <w:jc w:val="both"/>
+        <w:rPr>
+          <w:rFonts w:ascii="Times New Roman" w:hAnsi="Times New Roman" w:cs="Times New Roman"/>
+          <w:b/>
+          <w:sz w:val="24"/>
+          <w:szCs w:val="24"/>
+          <w:lang w:val="en-US"/>
+        </w:rPr>
+      </w:pPr>
+    </w:p>
+    <w:p>
+      <w:pPr>
+        <w:jc w:val="both"/>
+        <w:rPr>
+          <w:rFonts w:ascii="Times New Roman" w:hAnsi="Times New Roman" w:cs="Times New Roman"/>
+          <w:b/>
+          <w:sz w:val="24"/>
+          <w:szCs w:val="24"/>
+          <w:lang w:val="en-US"/>
+        </w:rPr>
+      </w:pPr>
+    </w:p>
+    <w:p>
+      <w:pPr>
+        <w:jc w:val="both"/>
+        <w:rPr>
+          <w:rFonts w:ascii="Times New Roman" w:hAnsi="Times New Roman" w:cs="Times New Roman"/>
+          <w:b/>
+          <w:sz w:val="24"/>
+          <w:szCs w:val="24"/>
+          <w:lang w:val="en-US"/>
+        </w:rPr>
+      </w:pPr>
+    </w:p>
+    <w:p>
+      <w:pPr>
+        <w:jc w:val="both"/>
+        <w:rPr>
+          <w:rFonts w:ascii="Times New Roman" w:hAnsi="Times New Roman" w:cs="Times New Roman"/>
+          <w:b/>
+          <w:sz w:val="24"/>
+          <w:szCs w:val="24"/>
+          <w:lang w:val="en-US"/>
+        </w:rPr>
+      </w:pPr>
+    </w:p>
+    <w:p>
+      <w:pPr>
+        <w:jc w:val="both"/>
+        <w:rPr>
+          <w:rFonts w:ascii="Times New Roman" w:hAnsi="Times New Roman" w:cs="Times New Roman"/>
+          <w:b/>
+          <w:sz w:val="24"/>
+          <w:szCs w:val="24"/>
+          <w:lang w:val="en-US"/>
+        </w:rPr>
+      </w:pPr>
+    </w:p>
+    <w:p>
+      <w:pPr>
+        <w:jc w:val="both"/>
+        <w:rPr>
+          <w:rFonts w:ascii="Times New Roman" w:hAnsi="Times New Roman" w:cs="Times New Roman"/>
+          <w:b/>
+          <w:sz w:val="24"/>
+          <w:szCs w:val="24"/>
+          <w:lang w:val="en-US"/>
+        </w:rPr>
+      </w:pPr>
+    </w:p>
+    <w:p>
+      <w:pPr>
+        <w:jc w:val="both"/>
+        <w:rPr>
+          <w:rFonts w:ascii="Times New Roman" w:hAnsi="Times New Roman" w:cs="Times New Roman"/>
+          <w:b/>
+          <w:sz w:val="24"/>
+          <w:szCs w:val="24"/>
+          <w:lang w:val="en-US"/>
+        </w:rPr>
+      </w:pPr>
+    </w:p>
+    <w:p>
+      <w:pPr>
+        <w:jc w:val="both"/>
+        <w:rPr>
+          <w:rFonts w:ascii="Times New Roman" w:hAnsi="Times New Roman" w:cs="Times New Roman"/>
+          <w:b/>
+          <w:sz w:val="24"/>
+          <w:szCs w:val="24"/>
+          <w:lang w:val="en-US"/>
+        </w:rPr>
+      </w:pPr>
+    </w:p>
+    <w:p>
+      <w:pPr>
+        <w:jc w:val="both"/>
+        <w:rPr>
+          <w:rFonts w:ascii="Times New Roman" w:hAnsi="Times New Roman" w:cs="Times New Roman"/>
+          <w:b/>
+          <w:sz w:val="24"/>
+          <w:szCs w:val="24"/>
+          <w:lang w:val="en-US"/>
+        </w:rPr>
+      </w:pPr>
+    </w:p>
+    <w:p>
+      <w:pPr>
+        <w:jc w:val="both"/>
+        <w:rPr>
+          <w:rFonts w:ascii="Times New Roman" w:hAnsi="Times New Roman" w:cs="Times New Roman"/>
+          <w:b/>
+          <w:sz w:val="24"/>
+          <w:szCs w:val="24"/>
+          <w:lang w:val="en-US"/>
+        </w:rPr>
+      </w:pPr>
+    </w:p>
+    <w:p>
+      <w:pPr>
+        <w:jc w:val="both"/>
+        <w:rPr>
+          <w:rFonts w:ascii="Times New Roman" w:hAnsi="Times New Roman" w:cs="Times New Roman"/>
+          <w:b/>
+          <w:sz w:val="24"/>
+          <w:szCs w:val="24"/>
+          <w:lang w:val="en-US"/>
+        </w:rPr>
+      </w:pPr>
+    </w:p>
+    <w:p>
+      <w:pPr>
+        <w:jc w:val="both"/>
+        <w:rPr>
+          <w:rFonts w:ascii="Times New Roman" w:hAnsi="Times New Roman" w:cs="Times New Roman"/>
+          <w:b/>
+          <w:sz w:val="24"/>
+          <w:szCs w:val="24"/>
+          <w:lang w:val="en-US"/>
+        </w:rPr>
+      </w:pPr>
+    </w:p>
+    <w:p>
+      <w:pPr>
+        <w:jc w:val="both"/>
+        <w:rPr>
+          <w:rFonts w:ascii="Times New Roman" w:hAnsi="Times New Roman" w:cs="Times New Roman"/>
+          <w:b/>
+          <w:sz w:val="24"/>
+          <w:szCs w:val="24"/>
+          <w:lang w:val="en-US"/>
+        </w:rPr>
+      </w:pPr>
+    </w:p>
+    <w:p>
+      <w:pPr>
+        <w:jc w:val="both"/>
+        <w:rPr>
+          <w:rFonts w:ascii="Times New Roman" w:hAnsi="Times New Roman" w:cs="Times New Roman"/>
+          <w:b/>
+          <w:sz w:val="24"/>
+          <w:szCs w:val="24"/>
+          <w:lang w:val="en-US"/>
+        </w:rPr>
+      </w:pPr>
+    </w:p>
+    <w:p>
+      <w:pPr>
+        <w:jc w:val="both"/>
+        <w:rPr>
+          <w:rFonts w:ascii="Times New Roman" w:hAnsi="Times New Roman" w:cs="Times New Roman"/>
+          <w:b/>
+          <w:sz w:val="24"/>
+          <w:szCs w:val="24"/>
+          <w:lang w:val="en-US"/>
+        </w:rPr>
+      </w:pPr>
+    </w:p>
+    <w:p>
+      <w:pPr>
+        <w:jc w:val="both"/>
+        <w:rPr>
+          <w:rFonts w:ascii="Times New Roman" w:hAnsi="Times New Roman" w:cs="Times New Roman"/>
+          <w:b/>
+          <w:sz w:val="24"/>
+          <w:szCs w:val="24"/>
+          <w:lang w:val="en-US"/>
+        </w:rPr>
+      </w:pPr>
+    </w:p>
+    <w:p>
+      <w:pPr>
+        <w:jc w:val="both"/>
+        <w:rPr>
+          <w:rFonts w:ascii="Times New Roman" w:hAnsi="Times New Roman" w:cs="Times New Roman"/>
+          <w:b/>
+          <w:sz w:val="24"/>
+          <w:szCs w:val="24"/>
+          <w:lang w:val="en-US"/>
+        </w:rPr>
+      </w:pPr>
+    </w:p>
+    <w:p>
+      <w:pPr>
+        <w:jc w:val="both"/>
+        <w:rPr>
+          <w:rFonts w:ascii="Times New Roman" w:hAnsi="Times New Roman" w:cs="Times New Roman"/>
+          <w:b/>
+          <w:sz w:val="24"/>
+          <w:szCs w:val="24"/>
+          <w:lang w:val="en-US"/>
+        </w:rPr>
+      </w:pPr>
+      <w:r>
+        <w:rPr>
+          <w:rFonts w:ascii="Times New Roman" w:hAnsi="Times New Roman" w:cs="Times New Roman"/>
+          <w:b/>
+          <w:sz w:val="24"/>
+          <w:szCs w:val="24"/>
+          <w:lang w:val="bg-BG"/>
+        </w:rPr>
         <w:t>Източници</w:t>
       </w:r>
       <w:r>
@@ -12194,7 +14155,7 @@
         </w:rPr>
         <w:t xml:space="preserve"> </w:t>
       </w:r>
-      <w:hyperlink r:id="rId15" w:history="1">
+      <w:hyperlink r:id="rId17" w:history="1">
         <w:r>
           <w:rPr>
             <w:rStyle w:val="a5"/>
@@ -12246,7 +14207,7 @@
         </w:rPr>
         <w:t xml:space="preserve"> </w:t>
       </w:r>
-      <w:hyperlink r:id="rId16" w:history="1">
+      <w:hyperlink r:id="rId18" w:history="1">
         <w:r>
           <w:rPr>
             <w:rStyle w:val="a5"/>
@@ -12301,7 +14262,7 @@
         </w:rPr>
         <w:t xml:space="preserve">] </w:t>
       </w:r>
-      <w:hyperlink r:id="rId17" w:history="1">
+      <w:hyperlink r:id="rId19" w:history="1">
         <w:r>
           <w:rPr>
             <w:rStyle w:val="a5"/>
@@ -12367,7 +14328,7 @@
         </w:rPr>
         <w:t xml:space="preserve">] </w:t>
       </w:r>
-      <w:hyperlink r:id="rId18" w:history="1">
+      <w:hyperlink r:id="rId20" w:history="1">
         <w:r>
           <w:rPr>
             <w:rStyle w:val="a5"/>
@@ -12413,7 +14374,7 @@
         </w:rPr>
         <w:t xml:space="preserve">] </w:t>
       </w:r>
-      <w:hyperlink r:id="rId19" w:history="1">
+      <w:hyperlink r:id="rId21" w:history="1">
         <w:r>
           <w:rPr>
             <w:rStyle w:val="a5"/>
@@ -12451,9 +14412,10 @@
           <w:u w:val="none"/>
           <w:lang w:val="en-US"/>
         </w:rPr>
+        <w:lastRenderedPageBreak/>
         <w:t xml:space="preserve">[8] </w:t>
       </w:r>
-      <w:hyperlink r:id="rId20" w:history="1">
+      <w:hyperlink r:id="rId22" w:history="1">
         <w:r>
           <w:rPr>
             <w:rStyle w:val="a5"/>
@@ -12493,7 +14455,7 @@
         </w:rPr>
         <w:t xml:space="preserve">[9] </w:t>
       </w:r>
-      <w:hyperlink r:id="rId21" w:history="1">
+      <w:hyperlink r:id="rId23" w:history="1">
         <w:r>
           <w:rPr>
             <w:rStyle w:val="a5"/>
@@ -12551,10 +14513,7 @@
         <w:fldChar w:fldCharType="begin"/>
       </w:r>
       <w:r>
-        <w:instrText xml:space="preserve"> HYPERLINK "https://www.teletracnavman.com/gps-tracking-resources/fleet-management-faq/how-does-telematics</w:instrText>
-      </w:r>
-      <w:r>
-        <w:instrText xml:space="preserve">-work" </w:instrText>
+        <w:instrText xml:space="preserve"> HYPERLINK "https://www.teletracnavman.com/gps-tracking-resources/fleet-management-faq/how-does-telematics-work" </w:instrText>
       </w:r>
       <w:r>
         <w:fldChar w:fldCharType="separate"/>
@@ -12720,7 +14679,7 @@
         </w:rPr>
         <w:t xml:space="preserve">[13] </w:t>
       </w:r>
-      <w:hyperlink r:id="rId22" w:history="1">
+      <w:hyperlink r:id="rId24" w:history="1">
         <w:r>
           <w:rPr>
             <w:rStyle w:val="a5"/>
@@ -12760,7 +14719,7 @@
         </w:rPr>
         <w:t xml:space="preserve">[14] </w:t>
       </w:r>
-      <w:hyperlink r:id="rId23" w:history="1">
+      <w:hyperlink r:id="rId25" w:history="1">
         <w:r>
           <w:rPr>
             <w:rStyle w:val="a5"/>
@@ -12800,7 +14759,7 @@
         </w:rPr>
         <w:t xml:space="preserve">[15] </w:t>
       </w:r>
-      <w:hyperlink r:id="rId24" w:history="1">
+      <w:hyperlink r:id="rId26" w:history="1">
         <w:r>
           <w:rPr>
             <w:rStyle w:val="a5"/>
@@ -12840,7 +14799,7 @@
         </w:rPr>
         <w:t xml:space="preserve">[16] </w:t>
       </w:r>
-      <w:hyperlink r:id="rId25" w:history="1">
+      <w:hyperlink r:id="rId27" w:history="1">
         <w:r>
           <w:rPr>
             <w:rStyle w:val="a5"/>
@@ -12894,7 +14853,7 @@
         <w:t>]</w:t>
       </w:r>
       <w:proofErr w:type="gramEnd"/>
-      <w:hyperlink r:id="rId26" w:history="1">
+      <w:hyperlink r:id="rId28" w:history="1">
         <w:r>
           <w:rPr>
             <w:rStyle w:val="a5"/>
@@ -12932,9 +14891,12 @@
           <w:u w:val="none"/>
           <w:lang w:val="en-US"/>
         </w:rPr>
-        <w:t>[18]</w:t>
-      </w:r>
-      <w:r>
+        <w:t>[18]https://www.aem.org/news/july-2016/new-mixed-fleet-telematics-standard-earns-iso-approval/</w:t>
+      </w:r>
+    </w:p>
+    <w:p>
+      <w:pPr>
+        <w:jc w:val="both"/>
         <w:rPr>
           <w:rStyle w:val="a5"/>
           <w:rFonts w:ascii="Times New Roman" w:hAnsi="Times New Roman" w:cs="Times New Roman"/>
@@ -12942,14 +14904,10 @@
           <w:sz w:val="24"/>
           <w:szCs w:val="24"/>
           <w:u w:val="none"/>
-          <w:lang w:val="en-US"/>
-        </w:rPr>
-        <w:t>https://www.aem.org/news/july-2016/new-mixed-fleet-telematics-standard-earns-iso-approval/</w:t>
-      </w:r>
-    </w:p>
-    <w:p>
-      <w:pPr>
-        <w:jc w:val="both"/>
+          <w:lang w:val="bg-BG"/>
+        </w:rPr>
+      </w:pPr>
+      <w:r>
         <w:rPr>
           <w:rStyle w:val="a5"/>
           <w:rFonts w:ascii="Times New Roman" w:hAnsi="Times New Roman" w:cs="Times New Roman"/>
@@ -12959,7 +14917,8 @@
           <w:u w:val="none"/>
           <w:lang w:val="en-US"/>
         </w:rPr>
-      </w:pPr>
+        <w:t>[1</w:t>
+      </w:r>
       <w:r>
         <w:rPr>
           <w:rStyle w:val="a5"/>
@@ -12970,7 +14929,7 @@
           <w:u w:val="none"/>
           <w:lang w:val="en-US"/>
         </w:rPr>
-        <w:t>[1</w:t>
+        <w:t>9</w:t>
       </w:r>
       <w:r>
         <w:rPr>
@@ -12982,21 +14941,9 @@
           <w:u w:val="none"/>
           <w:lang w:val="en-US"/>
         </w:rPr>
-        <w:t>9</w:t>
-      </w:r>
-      <w:r>
-        <w:rPr>
-          <w:rStyle w:val="a5"/>
-          <w:rFonts w:ascii="Times New Roman" w:hAnsi="Times New Roman" w:cs="Times New Roman"/>
-          <w:color w:val="auto"/>
-          <w:sz w:val="24"/>
-          <w:szCs w:val="24"/>
-          <w:u w:val="none"/>
-          <w:lang w:val="en-US"/>
-        </w:rPr>
         <w:t xml:space="preserve">] </w:t>
       </w:r>
-      <w:hyperlink r:id="rId27" w:history="1">
+      <w:hyperlink r:id="rId29" w:history="1">
         <w:r>
           <w:rPr>
             <w:rStyle w:val="a5"/>
@@ -13015,6 +14962,82 @@
       <w:pPr>
         <w:jc w:val="both"/>
         <w:rPr>
+          <w:rStyle w:val="a5"/>
+          <w:rFonts w:ascii="Times New Roman" w:hAnsi="Times New Roman" w:cs="Times New Roman"/>
+          <w:color w:val="auto"/>
+          <w:sz w:val="24"/>
+          <w:szCs w:val="24"/>
+          <w:u w:val="none"/>
+          <w:lang w:val="en-US"/>
+        </w:rPr>
+      </w:pPr>
+      <w:r>
+        <w:rPr>
+          <w:rStyle w:val="a5"/>
+          <w:rFonts w:ascii="Times New Roman" w:hAnsi="Times New Roman" w:cs="Times New Roman"/>
+          <w:color w:val="auto"/>
+          <w:sz w:val="24"/>
+          <w:szCs w:val="24"/>
+          <w:u w:val="none"/>
+          <w:lang w:val="en-US"/>
+        </w:rPr>
+        <w:t xml:space="preserve">[20] </w:t>
+      </w:r>
+      <w:hyperlink r:id="rId30" w:history="1">
+        <w:r>
+          <w:rPr>
+            <w:rStyle w:val="a5"/>
+            <w:rFonts w:ascii="Times New Roman" w:hAnsi="Times New Roman" w:cs="Times New Roman"/>
+            <w:sz w:val="24"/>
+            <w:szCs w:val="24"/>
+            <w:lang w:val="en-US"/>
+          </w:rPr>
+          <w:t>https://autosist.com</w:t>
+        </w:r>
+      </w:hyperlink>
+    </w:p>
+    <w:p>
+      <w:pPr>
+        <w:jc w:val="both"/>
+        <w:rPr>
+          <w:rStyle w:val="a5"/>
+          <w:rFonts w:ascii="Times New Roman" w:hAnsi="Times New Roman" w:cs="Times New Roman"/>
+          <w:color w:val="auto"/>
+          <w:sz w:val="24"/>
+          <w:szCs w:val="24"/>
+          <w:u w:val="none"/>
+          <w:lang w:val="en-US"/>
+        </w:rPr>
+      </w:pPr>
+      <w:r>
+        <w:rPr>
+          <w:rStyle w:val="a5"/>
+          <w:rFonts w:ascii="Times New Roman" w:hAnsi="Times New Roman" w:cs="Times New Roman"/>
+          <w:color w:val="auto"/>
+          <w:sz w:val="24"/>
+          <w:szCs w:val="24"/>
+          <w:u w:val="none"/>
+          <w:lang w:val="en-US"/>
+        </w:rPr>
+        <w:t xml:space="preserve">[21] </w:t>
+      </w:r>
+      <w:r>
+        <w:rPr>
+          <w:rStyle w:val="a5"/>
+          <w:rFonts w:ascii="Times New Roman" w:hAnsi="Times New Roman" w:cs="Times New Roman"/>
+          <w:color w:val="auto"/>
+          <w:sz w:val="24"/>
+          <w:szCs w:val="24"/>
+          <w:u w:val="none"/>
+          <w:lang w:val="en-US"/>
+        </w:rPr>
+        <w:t>https://comparisons.financesonline.com/autosist-vs-fleetor</w:t>
+      </w:r>
+    </w:p>
+    <w:p>
+      <w:pPr>
+        <w:jc w:val="both"/>
+        <w:rPr>
           <w:rFonts w:ascii="Times New Roman" w:hAnsi="Times New Roman" w:cs="Times New Roman"/>
           <w:sz w:val="24"/>
           <w:szCs w:val="24"/>
@@ -13034,8 +15057,8 @@
       </w:pPr>
     </w:p>
     <w:sectPr>
-      <w:footerReference w:type="default" r:id="rId28"/>
-      <w:footerReference w:type="first" r:id="rId29"/>
+      <w:footerReference w:type="default" r:id="rId31"/>
+      <w:footerReference w:type="first" r:id="rId32"/>
       <w:pgSz w:w="11906" w:h="16838"/>
       <w:pgMar w:top="1440" w:right="1440" w:bottom="1440" w:left="1440" w:header="708" w:footer="708" w:gutter="0"/>
       <w:cols w:space="708"/>
@@ -13081,6 +15104,7 @@
         <w:docPartUnique/>
       </w:docPartObj>
     </w:sdtPr>
+    <w:sdtEndPr/>
     <w:sdtContent>
       <w:p>
         <w:pPr>
@@ -13101,7 +15125,7 @@
             <w:noProof/>
             <w:lang w:val="bg-BG"/>
           </w:rPr>
-          <w:t>15</w:t>
+          <w:t>16</w:t>
         </w:r>
         <w:r>
           <w:fldChar w:fldCharType="end"/>
@@ -13119,42 +15143,12 @@
 
 <file path=word/footer2.xml><?xml version="1.0" encoding="utf-8"?>
 <w:ftr xmlns:wpc="http://schemas.microsoft.com/office/word/2010/wordprocessingCanvas" xmlns:mc="http://schemas.openxmlformats.org/markup-compatibility/2006" xmlns:o="urn:schemas-microsoft-com:office:office" xmlns:r="http://schemas.openxmlformats.org/officeDocument/2006/relationships" xmlns:m="http://schemas.openxmlformats.org/officeDocument/2006/math" xmlns:v="urn:schemas-microsoft-com:vml" xmlns:wp14="http://schemas.microsoft.com/office/word/2010/wordprocessingDrawing" xmlns:wp="http://schemas.openxmlformats.org/drawingml/2006/wordprocessingDrawing" xmlns:w10="urn:schemas-microsoft-com:office:word" xmlns:w="http://schemas.openxmlformats.org/wordprocessingml/2006/main" xmlns:w14="http://schemas.microsoft.com/office/word/2010/wordml" xmlns:wpg="http://schemas.microsoft.com/office/word/2010/wordprocessingGroup" xmlns:wpi="http://schemas.microsoft.com/office/word/2010/wordprocessingInk" xmlns:wne="http://schemas.microsoft.com/office/word/2006/wordml" xmlns:wps="http://schemas.microsoft.com/office/word/2010/wordprocessingShape" mc:Ignorable="w14 wp14">
-  <w:sdt>
-    <w:sdtPr>
-      <w:id w:val="-528104840"/>
-      <w:docPartObj>
-        <w:docPartGallery w:val="Page Numbers (Bottom of Page)"/>
-        <w:docPartUnique/>
-      </w:docPartObj>
-    </w:sdtPr>
-    <w:sdtContent>
-      <w:p>
-        <w:pPr>
-          <w:pStyle w:val="ab"/>
-          <w:jc w:val="right"/>
-        </w:pPr>
-        <w:r>
-          <w:fldChar w:fldCharType="begin"/>
-        </w:r>
-        <w:r>
-          <w:instrText>PAGE   \* MERGEFORMAT</w:instrText>
-        </w:r>
-        <w:r>
-          <w:fldChar w:fldCharType="separate"/>
-        </w:r>
-        <w:r>
-          <w:rPr>
-            <w:noProof/>
-            <w:lang w:val="bg-BG"/>
-          </w:rPr>
-          <w:t>1</w:t>
-        </w:r>
-        <w:r>
-          <w:fldChar w:fldCharType="end"/>
-        </w:r>
-      </w:p>
-    </w:sdtContent>
-  </w:sdt>
+  <w:p>
+    <w:pPr>
+      <w:pStyle w:val="ab"/>
+      <w:jc w:val="right"/>
+    </w:pPr>
+  </w:p>
   <w:p>
     <w:pPr>
       <w:pStyle w:val="ab"/>
@@ -15890,7 +17884,7 @@
   <w:abstractNum w:abstractNumId="24">
     <w:nsid w:val="6D9F2F81"/>
     <w:multiLevelType w:val="hybridMultilevel"/>
-    <w:tmpl w:val="52FCFED4"/>
+    <w:tmpl w:val="2C9008C2"/>
     <w:lvl w:ilvl="0" w:tplc="08090001">
       <w:start w:val="1"/>
       <w:numFmt w:val="bullet"/>
@@ -17758,7 +19752,7 @@
 </file>
 
 <file path=customXml/itemProps1.xml><?xml version="1.0" encoding="utf-8"?>
-<ds:datastoreItem xmlns:ds="http://schemas.openxmlformats.org/officeDocument/2006/customXml" ds:itemID="{B25B30F2-5E8F-406F-B98D-740AA62896CF}">
+<ds:datastoreItem xmlns:ds="http://schemas.openxmlformats.org/officeDocument/2006/customXml" ds:itemID="{C7CD78CE-D479-444A-A5DB-693B59F58D7E}">
   <ds:schemaRefs>
     <ds:schemaRef ds:uri="http://schemas.openxmlformats.org/officeDocument/2006/bibliography"/>
   </ds:schemaRefs>

</xml_diff>

<commit_message>
Added section Used technologies
</commit_message>
<xml_diff>
--- a/Resources/Documentation.docx
+++ b/Resources/Documentation.docx
@@ -61,7 +61,7 @@
                 <v:shape id="_x0000_i1025" type="#_x0000_t75" style="width:65.85pt;height:81.25pt" o:ole="" fillcolor="window">
                   <v:imagedata r:id="rId9" o:title=""/>
                 </v:shape>
-                <o:OLEObject Type="Embed" ProgID="Word.Picture.8" ShapeID="_x0000_i1025" DrawAspect="Content" ObjectID="_1612521167" r:id="rId10"/>
+                <o:OLEObject Type="Embed" ProgID="Word.Picture.8" ShapeID="_x0000_i1025" DrawAspect="Content" ObjectID="_1612534466" r:id="rId10"/>
               </w:object>
             </w:r>
           </w:p>
@@ -2256,7 +2256,41 @@
           <w:szCs w:val="24"/>
           <w:lang w:val="bg-BG"/>
         </w:rPr>
-        <w:t>Някои от системите въобще не предлагат връзка с автомобилна телемати</w:t>
+        <w:t>Някои от системите</w:t>
+      </w:r>
+      <w:r>
+        <w:rPr>
+          <w:rFonts w:ascii="Times New Roman" w:hAnsi="Times New Roman" w:cs="Times New Roman"/>
+          <w:sz w:val="24"/>
+          <w:szCs w:val="24"/>
+        </w:rPr>
+        <w:t xml:space="preserve"> (</w:t>
+      </w:r>
+      <w:r>
+        <w:rPr>
+          <w:rFonts w:ascii="Times New Roman" w:hAnsi="Times New Roman" w:cs="Times New Roman"/>
+          <w:sz w:val="24"/>
+          <w:szCs w:val="24"/>
+          <w:lang w:val="bg-BG"/>
+        </w:rPr>
+        <w:t>най-често извън категорията проследяване</w:t>
+      </w:r>
+      <w:r>
+        <w:rPr>
+          <w:rFonts w:ascii="Times New Roman" w:hAnsi="Times New Roman" w:cs="Times New Roman"/>
+          <w:sz w:val="24"/>
+          <w:szCs w:val="24"/>
+        </w:rPr>
+        <w:t>)</w:t>
+      </w:r>
+      <w:r>
+        <w:rPr>
+          <w:rFonts w:ascii="Times New Roman" w:hAnsi="Times New Roman" w:cs="Times New Roman"/>
+          <w:sz w:val="24"/>
+          <w:szCs w:val="24"/>
+          <w:lang w:val="bg-BG"/>
+        </w:rPr>
+        <w:t xml:space="preserve"> въобще не предлагат връзка с автомобилна телемати</w:t>
       </w:r>
       <w:r>
         <w:rPr>
@@ -2338,17 +2372,35 @@
           <w:rFonts w:ascii="Times New Roman" w:hAnsi="Times New Roman" w:cs="Times New Roman"/>
           <w:sz w:val="24"/>
           <w:szCs w:val="24"/>
-          <w:lang w:val="en-US"/>
-        </w:rPr>
-      </w:pPr>
-      <w:r>
-        <w:rPr>
-          <w:rFonts w:ascii="Times New Roman" w:hAnsi="Times New Roman" w:cs="Times New Roman"/>
-          <w:sz w:val="24"/>
-          <w:szCs w:val="24"/>
-          <w:lang w:val="bg-BG"/>
-        </w:rPr>
-        <w:t>Тези факти мотивират идеята за разработване на система за управление на флотилия от превозни средства, която е насочена към малкия и средния бизнес и обхваща основни функционалности</w:t>
+          <w:lang w:val="bg-BG"/>
+        </w:rPr>
+      </w:pPr>
+      <w:r>
+        <w:rPr>
+          <w:rFonts w:ascii="Times New Roman" w:hAnsi="Times New Roman" w:cs="Times New Roman"/>
+          <w:sz w:val="24"/>
+          <w:szCs w:val="24"/>
+          <w:lang w:val="bg-BG"/>
+        </w:rPr>
+        <w:t>Тези факти мотивират идеята за разработване на система за управление на флотилия от превозни средства, която е насочен</w:t>
+      </w:r>
+      <w:r>
+        <w:rPr>
+          <w:rFonts w:ascii="Times New Roman" w:hAnsi="Times New Roman" w:cs="Times New Roman"/>
+          <w:sz w:val="24"/>
+          <w:szCs w:val="24"/>
+          <w:lang w:val="bg-BG"/>
+        </w:rPr>
+        <w:t xml:space="preserve">а към малкия и средния бизнес. Тя </w:t>
+      </w:r>
+      <w:r>
+        <w:rPr>
+          <w:rFonts w:ascii="Times New Roman" w:hAnsi="Times New Roman" w:cs="Times New Roman"/>
+          <w:sz w:val="24"/>
+          <w:szCs w:val="24"/>
+          <w:lang w:val="bg-BG"/>
+        </w:rPr>
+        <w:t>обхваща основни функционалности</w:t>
       </w:r>
       <w:r>
         <w:rPr>
@@ -2364,21 +2416,19 @@
           <w:rFonts w:ascii="Times New Roman" w:hAnsi="Times New Roman" w:cs="Times New Roman"/>
           <w:sz w:val="24"/>
           <w:szCs w:val="24"/>
+          <w:lang w:val="bg-BG"/>
+        </w:rPr>
+        <w:t xml:space="preserve"> като управление на превозните средства и водачите и дейности свързани с поддръжката</w:t>
+      </w:r>
+      <w:r>
+        <w:rPr>
+          <w:rFonts w:ascii="Times New Roman" w:hAnsi="Times New Roman" w:cs="Times New Roman"/>
+          <w:sz w:val="24"/>
+          <w:szCs w:val="24"/>
           <w:lang w:val="en-US"/>
         </w:rPr>
         <w:t>.</w:t>
       </w:r>
-    </w:p>
-    <w:p>
-      <w:pPr>
-        <w:jc w:val="both"/>
-        <w:rPr>
-          <w:rFonts w:ascii="Times New Roman" w:hAnsi="Times New Roman" w:cs="Times New Roman"/>
-          <w:sz w:val="24"/>
-          <w:szCs w:val="24"/>
-          <w:lang w:val="bg-BG"/>
-        </w:rPr>
-      </w:pPr>
     </w:p>
     <w:p>
       <w:pPr>
@@ -13489,7 +13539,7 @@
           <w:szCs w:val="24"/>
           <w:lang w:val="bg-BG"/>
         </w:rPr>
-        <w:t xml:space="preserve">Фигура </w:t>
+        <w:t>Фигура 6</w:t>
       </w:r>
       <w:r>
         <w:rPr>
@@ -13499,7 +13549,7 @@
           <w:szCs w:val="24"/>
           <w:lang w:val="bg-BG"/>
         </w:rPr>
-        <w:t>6</w:t>
+        <w:t xml:space="preserve">: </w:t>
       </w:r>
       <w:r>
         <w:rPr>
@@ -13509,7 +13559,7 @@
           <w:szCs w:val="24"/>
           <w:lang w:val="bg-BG"/>
         </w:rPr>
-        <w:t xml:space="preserve">: </w:t>
+        <w:t>„</w:t>
       </w:r>
       <w:r>
         <w:rPr>
@@ -13519,7 +13569,7 @@
           <w:szCs w:val="24"/>
           <w:lang w:val="bg-BG"/>
         </w:rPr>
-        <w:t>„</w:t>
+        <w:t xml:space="preserve">Основни модули на </w:t>
       </w:r>
       <w:r>
         <w:rPr>
@@ -13527,9 +13577,9 @@
           <w:i/>
           <w:sz w:val="24"/>
           <w:szCs w:val="24"/>
-          <w:lang w:val="bg-BG"/>
-        </w:rPr>
-        <w:t xml:space="preserve">Основни модули на </w:t>
+          <w:lang w:val="en-US"/>
+        </w:rPr>
+        <w:t>Autosist</w:t>
       </w:r>
       <w:r>
         <w:rPr>
@@ -13537,9 +13587,9 @@
           <w:i/>
           <w:sz w:val="24"/>
           <w:szCs w:val="24"/>
-          <w:lang w:val="en-US"/>
-        </w:rPr>
-        <w:t>Autosist</w:t>
+          <w:lang w:val="bg-BG"/>
+        </w:rPr>
+        <w:t xml:space="preserve">” </w:t>
       </w:r>
       <w:r>
         <w:rPr>
@@ -13547,9 +13597,50 @@
           <w:i/>
           <w:sz w:val="24"/>
           <w:szCs w:val="24"/>
-          <w:lang w:val="bg-BG"/>
-        </w:rPr>
-        <w:t xml:space="preserve">” </w:t>
+          <w:lang w:val="en-US"/>
+        </w:rPr>
+        <w:t>[20]</w:t>
+      </w:r>
+    </w:p>
+    <w:p>
+      <w:pPr>
+        <w:jc w:val="both"/>
+        <w:rPr>
+          <w:rFonts w:ascii="Times New Roman" w:hAnsi="Times New Roman" w:cs="Times New Roman"/>
+          <w:b/>
+          <w:sz w:val="24"/>
+          <w:szCs w:val="24"/>
+        </w:rPr>
+      </w:pPr>
+      <w:r>
+        <w:rPr>
+          <w:rFonts w:ascii="Times New Roman" w:hAnsi="Times New Roman" w:cs="Times New Roman"/>
+          <w:sz w:val="24"/>
+          <w:szCs w:val="24"/>
+          <w:lang w:val="bg-BG"/>
+        </w:rPr>
+        <w:t>Моделът на плащане е базиран на броя въведени превозни средства в системата</w:t>
+      </w:r>
+      <w:r>
+        <w:rPr>
+          <w:rFonts w:ascii="Times New Roman" w:hAnsi="Times New Roman" w:cs="Times New Roman"/>
+          <w:sz w:val="24"/>
+          <w:szCs w:val="24"/>
+          <w:lang w:val="en-US"/>
+        </w:rPr>
+        <w:t>.</w:t>
+      </w:r>
+      <w:r>
+        <w:t xml:space="preserve"> </w:t>
+      </w:r>
+      <w:r>
+        <w:rPr>
+          <w:rFonts w:ascii="Times New Roman" w:hAnsi="Times New Roman" w:cs="Times New Roman"/>
+          <w:sz w:val="24"/>
+          <w:szCs w:val="24"/>
+          <w:lang w:val="bg-BG"/>
+        </w:rPr>
+        <w:t xml:space="preserve">Предлагат се два плана – основен и така наречения </w:t>
       </w:r>
       <w:r>
         <w:rPr>
@@ -13559,38 +13650,35 @@
           <w:szCs w:val="24"/>
           <w:lang w:val="en-US"/>
         </w:rPr>
-        <w:t>[20]</w:t>
-      </w:r>
-    </w:p>
-    <w:p>
-      <w:pPr>
-        <w:jc w:val="both"/>
-        <w:rPr>
-          <w:rFonts w:ascii="Times New Roman" w:hAnsi="Times New Roman" w:cs="Times New Roman"/>
-          <w:b/>
-          <w:sz w:val="24"/>
-          <w:szCs w:val="24"/>
-        </w:rPr>
-      </w:pPr>
-      <w:r>
-        <w:rPr>
-          <w:rFonts w:ascii="Times New Roman" w:hAnsi="Times New Roman" w:cs="Times New Roman"/>
-          <w:sz w:val="24"/>
-          <w:szCs w:val="24"/>
-          <w:lang w:val="bg-BG"/>
-        </w:rPr>
-        <w:t>Моделът на плащане е базиран на броя въведени превозни средства в системата</w:t>
-      </w:r>
-      <w:r>
-        <w:rPr>
-          <w:rFonts w:ascii="Times New Roman" w:hAnsi="Times New Roman" w:cs="Times New Roman"/>
-          <w:sz w:val="24"/>
-          <w:szCs w:val="24"/>
-          <w:lang w:val="en-US"/>
+        <w:t xml:space="preserve">Fleet </w:t>
+      </w:r>
+      <w:r>
+        <w:rPr>
+          <w:rFonts w:ascii="Times New Roman" w:hAnsi="Times New Roman" w:cs="Times New Roman"/>
+          <w:sz w:val="24"/>
+          <w:szCs w:val="24"/>
+          <w:lang w:val="bg-BG"/>
+        </w:rPr>
+        <w:t>план</w:t>
+      </w:r>
+      <w:r>
+        <w:rPr>
+          <w:rFonts w:ascii="Times New Roman" w:hAnsi="Times New Roman" w:cs="Times New Roman"/>
+          <w:i/>
+          <w:sz w:val="24"/>
+          <w:szCs w:val="24"/>
+          <w:lang w:val="bg-BG"/>
         </w:rPr>
         <w:t>.</w:t>
       </w:r>
       <w:r>
+        <w:rPr>
+          <w:rFonts w:ascii="Times New Roman" w:hAnsi="Times New Roman" w:cs="Times New Roman"/>
+          <w:i/>
+          <w:sz w:val="24"/>
+          <w:szCs w:val="24"/>
+          <w:lang w:val="en-US"/>
+        </w:rPr>
         <w:t xml:space="preserve"> </w:t>
       </w:r>
       <w:r>
@@ -13600,7 +13688,61 @@
           <w:szCs w:val="24"/>
           <w:lang w:val="bg-BG"/>
         </w:rPr>
-        <w:t xml:space="preserve">Предлагат се два плана – основен и така наречения </w:t>
+        <w:t>Основният пакет</w:t>
+      </w:r>
+      <w:r>
+        <w:rPr>
+          <w:rFonts w:ascii="Times New Roman" w:hAnsi="Times New Roman" w:cs="Times New Roman"/>
+          <w:sz w:val="24"/>
+          <w:szCs w:val="24"/>
+          <w:lang w:val="bg-BG"/>
+        </w:rPr>
+        <w:t xml:space="preserve"> е безплатен и той е за лична </w:t>
+      </w:r>
+      <w:r>
+        <w:rPr>
+          <w:rFonts w:ascii="Times New Roman" w:hAnsi="Times New Roman" w:cs="Times New Roman"/>
+          <w:sz w:val="24"/>
+          <w:szCs w:val="24"/>
+          <w:lang w:val="en-US"/>
+        </w:rPr>
+        <w:t>(</w:t>
+      </w:r>
+      <w:r>
+        <w:rPr>
+          <w:rFonts w:ascii="Times New Roman" w:hAnsi="Times New Roman" w:cs="Times New Roman"/>
+          <w:sz w:val="24"/>
+          <w:szCs w:val="24"/>
+          <w:lang w:val="bg-BG"/>
+        </w:rPr>
+        <w:t>некорпоративна</w:t>
+      </w:r>
+      <w:r>
+        <w:rPr>
+          <w:rFonts w:ascii="Times New Roman" w:hAnsi="Times New Roman" w:cs="Times New Roman"/>
+          <w:sz w:val="24"/>
+          <w:szCs w:val="24"/>
+          <w:lang w:val="en-US"/>
+        </w:rPr>
+        <w:t>)</w:t>
+      </w:r>
+      <w:r>
+        <w:rPr>
+          <w:rFonts w:ascii="Times New Roman" w:hAnsi="Times New Roman" w:cs="Times New Roman"/>
+          <w:sz w:val="24"/>
+          <w:szCs w:val="24"/>
+          <w:lang w:val="bg-BG"/>
+        </w:rPr>
+        <w:t xml:space="preserve"> употреба. Той позволява използването на</w:t>
+      </w:r>
+      <w:r>
+        <w:rPr>
+          <w:rFonts w:ascii="Times New Roman" w:hAnsi="Times New Roman" w:cs="Times New Roman"/>
+          <w:sz w:val="24"/>
+          <w:szCs w:val="24"/>
+          <w:lang w:val="bg-BG"/>
+        </w:rPr>
+        <w:t xml:space="preserve"> един потребител и едно превозно средство. </w:t>
       </w:r>
       <w:r>
         <w:rPr>
@@ -13619,193 +13761,2433 @@
           <w:szCs w:val="24"/>
           <w:lang w:val="bg-BG"/>
         </w:rPr>
-        <w:t>план</w:t>
-      </w:r>
-      <w:r>
-        <w:rPr>
-          <w:rFonts w:ascii="Times New Roman" w:hAnsi="Times New Roman" w:cs="Times New Roman"/>
+        <w:t xml:space="preserve">планът струва </w:t>
+      </w:r>
+      <w:r>
+        <w:rPr>
+          <w:rFonts w:ascii="Times New Roman" w:hAnsi="Times New Roman" w:cs="Times New Roman"/>
+          <w:sz w:val="24"/>
+          <w:szCs w:val="24"/>
+          <w:lang w:val="en-US"/>
+        </w:rPr>
+        <w:t>$</w:t>
+      </w:r>
+      <w:r>
+        <w:rPr>
+          <w:rFonts w:ascii="Times New Roman" w:hAnsi="Times New Roman" w:cs="Times New Roman"/>
+          <w:sz w:val="24"/>
+          <w:szCs w:val="24"/>
+          <w:lang w:val="bg-BG"/>
+        </w:rPr>
+        <w:t>50</w:t>
+      </w:r>
+      <w:r>
+        <w:rPr>
+          <w:rFonts w:ascii="Times New Roman" w:hAnsi="Times New Roman" w:cs="Times New Roman"/>
+          <w:sz w:val="24"/>
+          <w:szCs w:val="24"/>
+          <w:lang w:val="en-US"/>
+        </w:rPr>
+        <w:t xml:space="preserve"> </w:t>
+      </w:r>
+      <w:r>
+        <w:rPr>
+          <w:rFonts w:ascii="Times New Roman" w:hAnsi="Times New Roman" w:cs="Times New Roman"/>
+          <w:sz w:val="24"/>
+          <w:szCs w:val="24"/>
+          <w:lang w:val="bg-BG"/>
+        </w:rPr>
+        <w:t>месечно</w:t>
+      </w:r>
+      <w:r>
+        <w:rPr>
+          <w:rFonts w:ascii="Times New Roman" w:hAnsi="Times New Roman" w:cs="Times New Roman"/>
+          <w:sz w:val="24"/>
+          <w:szCs w:val="24"/>
+          <w:lang w:val="en-US"/>
+        </w:rPr>
+        <w:t xml:space="preserve"> </w:t>
+      </w:r>
+      <w:r>
+        <w:rPr>
+          <w:rFonts w:ascii="Times New Roman" w:hAnsi="Times New Roman" w:cs="Times New Roman"/>
+          <w:sz w:val="24"/>
+          <w:szCs w:val="24"/>
+          <w:lang w:val="bg-BG"/>
+        </w:rPr>
+        <w:t xml:space="preserve">и позволява регистрирането на повече от пет превозни средства, неограничен брой потребители, устройства и записи, а също и използването на някои функционалности, които не са включени в бизнес плана. </w:t>
+      </w:r>
+      <w:r>
+        <w:rPr>
+          <w:rFonts w:ascii="Times New Roman" w:hAnsi="Times New Roman" w:cs="Times New Roman"/>
+          <w:sz w:val="24"/>
+          <w:szCs w:val="24"/>
+          <w:lang w:val="bg-BG"/>
+        </w:rPr>
+        <w:t>Системата предлага тестова версия.</w:t>
+      </w:r>
+    </w:p>
+    <w:p>
+      <w:pPr>
+        <w:jc w:val="both"/>
+        <w:rPr>
+          <w:rFonts w:ascii="Times New Roman" w:hAnsi="Times New Roman" w:cs="Times New Roman"/>
+          <w:b/>
+          <w:sz w:val="24"/>
+          <w:szCs w:val="24"/>
+          <w:lang w:val="bg-BG"/>
+        </w:rPr>
+      </w:pPr>
+      <w:r>
+        <w:rPr>
+          <w:rFonts w:ascii="Times New Roman" w:hAnsi="Times New Roman" w:cs="Times New Roman"/>
+          <w:b/>
+          <w:sz w:val="24"/>
+          <w:szCs w:val="24"/>
+        </w:rPr>
+        <w:lastRenderedPageBreak/>
+        <w:t>3.</w:t>
+      </w:r>
+      <w:r>
+        <w:rPr>
+          <w:rFonts w:ascii="Times New Roman" w:hAnsi="Times New Roman" w:cs="Times New Roman"/>
+          <w:b/>
+          <w:sz w:val="24"/>
+          <w:szCs w:val="24"/>
+        </w:rPr>
+        <w:t xml:space="preserve"> </w:t>
+      </w:r>
+      <w:r>
+        <w:rPr>
+          <w:rFonts w:ascii="Times New Roman" w:hAnsi="Times New Roman" w:cs="Times New Roman"/>
+          <w:b/>
+          <w:sz w:val="24"/>
+          <w:szCs w:val="24"/>
+        </w:rPr>
+        <w:t>Използвани технологии</w:t>
+      </w:r>
+    </w:p>
+    <w:p>
+      <w:pPr>
+        <w:jc w:val="both"/>
+        <w:rPr>
+          <w:rFonts w:ascii="Times New Roman" w:hAnsi="Times New Roman" w:cs="Times New Roman"/>
+          <w:b/>
+          <w:sz w:val="24"/>
+          <w:szCs w:val="24"/>
+          <w:lang w:val="bg-BG"/>
+        </w:rPr>
+      </w:pPr>
+      <w:r>
+        <w:rPr>
+          <w:rFonts w:ascii="Times New Roman" w:hAnsi="Times New Roman" w:cs="Times New Roman"/>
+          <w:b/>
+          <w:sz w:val="24"/>
+          <w:szCs w:val="24"/>
+        </w:rPr>
+        <w:t xml:space="preserve">3.1. </w:t>
+      </w:r>
+      <w:r>
+        <w:rPr>
+          <w:rFonts w:ascii="Times New Roman" w:hAnsi="Times New Roman" w:cs="Times New Roman"/>
+          <w:b/>
+          <w:sz w:val="24"/>
+          <w:szCs w:val="24"/>
+          <w:lang w:val="bg-BG"/>
+        </w:rPr>
+        <w:t>Изисквания към техн</w:t>
+      </w:r>
+      <w:r>
+        <w:rPr>
+          <w:rFonts w:ascii="Times New Roman" w:hAnsi="Times New Roman" w:cs="Times New Roman"/>
+          <w:b/>
+          <w:sz w:val="24"/>
+          <w:szCs w:val="24"/>
+          <w:lang w:val="bg-BG"/>
+        </w:rPr>
+        <w:t>ологиите</w:t>
+      </w:r>
+    </w:p>
+    <w:p>
+      <w:pPr>
+        <w:ind w:firstLine="720"/>
+        <w:jc w:val="both"/>
+        <w:rPr>
+          <w:rFonts w:ascii="Times New Roman" w:eastAsia="Times New Roman" w:hAnsi="Times New Roman" w:cs="Times New Roman"/>
+          <w:color w:val="000000"/>
+          <w:sz w:val="24"/>
+          <w:szCs w:val="24"/>
+          <w:lang w:val="bg-BG"/>
+        </w:rPr>
+      </w:pPr>
+      <w:r>
+        <w:rPr>
+          <w:rFonts w:ascii="Times New Roman" w:eastAsia="Times New Roman" w:hAnsi="Times New Roman" w:cs="Times New Roman"/>
+          <w:color w:val="000000"/>
+          <w:sz w:val="24"/>
+          <w:szCs w:val="24"/>
+          <w:lang w:val="bg-BG"/>
+        </w:rPr>
+        <w:t>Разработваната система за управление на флотилия от превозни средства</w:t>
+      </w:r>
+      <w:r>
+        <w:rPr>
+          <w:rFonts w:ascii="Times New Roman" w:eastAsia="Times New Roman" w:hAnsi="Times New Roman" w:cs="Times New Roman"/>
+          <w:color w:val="000000"/>
+          <w:sz w:val="24"/>
+          <w:szCs w:val="24"/>
+        </w:rPr>
+        <w:t xml:space="preserve"> е с уеб базирана архитектура. </w:t>
+      </w:r>
+      <w:proofErr w:type="gramStart"/>
+      <w:r>
+        <w:rPr>
+          <w:rFonts w:ascii="Times New Roman" w:eastAsia="Times New Roman" w:hAnsi="Times New Roman" w:cs="Times New Roman"/>
+          <w:color w:val="000000"/>
+          <w:sz w:val="24"/>
+          <w:szCs w:val="24"/>
+        </w:rPr>
+        <w:t>Тя позволява използванет</w:t>
+      </w:r>
+      <w:r>
+        <w:rPr>
+          <w:rFonts w:ascii="Times New Roman" w:eastAsia="Times New Roman" w:hAnsi="Times New Roman" w:cs="Times New Roman"/>
+          <w:color w:val="000000"/>
+          <w:sz w:val="24"/>
+          <w:szCs w:val="24"/>
+        </w:rPr>
+        <w:t>о</w:t>
+      </w:r>
+      <w:r>
+        <w:rPr>
+          <w:rFonts w:ascii="Times New Roman" w:eastAsia="Times New Roman" w:hAnsi="Times New Roman" w:cs="Times New Roman"/>
+          <w:color w:val="000000"/>
+          <w:sz w:val="24"/>
+          <w:szCs w:val="24"/>
+          <w:lang w:val="bg-BG"/>
+        </w:rPr>
+        <w:t xml:space="preserve"> и</w:t>
+      </w:r>
+      <w:r>
+        <w:rPr>
+          <w:rFonts w:ascii="Times New Roman" w:eastAsia="Times New Roman" w:hAnsi="Times New Roman" w:cs="Times New Roman"/>
+          <w:color w:val="000000"/>
+          <w:sz w:val="24"/>
+          <w:szCs w:val="24"/>
+        </w:rPr>
+        <w:t xml:space="preserve"> от потребителите чрез уеб браузър.</w:t>
+      </w:r>
+      <w:proofErr w:type="gramEnd"/>
+      <w:r>
+        <w:rPr>
+          <w:rFonts w:ascii="Times New Roman" w:eastAsia="Times New Roman" w:hAnsi="Times New Roman" w:cs="Times New Roman"/>
+          <w:color w:val="000000"/>
+          <w:sz w:val="24"/>
+          <w:szCs w:val="24"/>
+        </w:rPr>
+        <w:t xml:space="preserve"> Най-голямото предимство на тази архитектура е разширяемостта и, тъй като всеки, имащ достъп </w:t>
+      </w:r>
+      <w:proofErr w:type="gramStart"/>
+      <w:r>
+        <w:rPr>
+          <w:rFonts w:ascii="Times New Roman" w:eastAsia="Times New Roman" w:hAnsi="Times New Roman" w:cs="Times New Roman"/>
+          <w:color w:val="000000"/>
+          <w:sz w:val="24"/>
+          <w:szCs w:val="24"/>
+        </w:rPr>
+        <w:t>д</w:t>
+      </w:r>
+      <w:r>
+        <w:rPr>
+          <w:rFonts w:ascii="Times New Roman" w:eastAsia="Times New Roman" w:hAnsi="Times New Roman" w:cs="Times New Roman"/>
+          <w:color w:val="000000"/>
+          <w:sz w:val="24"/>
+          <w:szCs w:val="24"/>
+        </w:rPr>
+        <w:t>о  системата</w:t>
+      </w:r>
+      <w:proofErr w:type="gramEnd"/>
+      <w:r>
+        <w:rPr>
+          <w:rFonts w:ascii="Times New Roman" w:eastAsia="Times New Roman" w:hAnsi="Times New Roman" w:cs="Times New Roman"/>
+          <w:color w:val="000000"/>
+          <w:sz w:val="24"/>
+          <w:szCs w:val="24"/>
+        </w:rPr>
+        <w:t xml:space="preserve">, може да я </w:t>
+      </w:r>
+      <w:r>
+        <w:rPr>
+          <w:rFonts w:ascii="Times New Roman" w:eastAsia="Times New Roman" w:hAnsi="Times New Roman" w:cs="Times New Roman"/>
+          <w:color w:val="000000"/>
+          <w:sz w:val="24"/>
+          <w:szCs w:val="24"/>
+          <w:lang w:val="bg-BG"/>
+        </w:rPr>
+        <w:t>достъпи</w:t>
+      </w:r>
+      <w:r>
+        <w:rPr>
+          <w:rFonts w:ascii="Times New Roman" w:eastAsia="Times New Roman" w:hAnsi="Times New Roman" w:cs="Times New Roman"/>
+          <w:color w:val="000000"/>
+          <w:sz w:val="24"/>
+          <w:szCs w:val="24"/>
+        </w:rPr>
+        <w:t xml:space="preserve">, откъдето и да е чрез интернет. </w:t>
+      </w:r>
+      <w:r>
+        <w:rPr>
+          <w:rFonts w:ascii="Times New Roman" w:eastAsia="Times New Roman" w:hAnsi="Times New Roman" w:cs="Times New Roman"/>
+          <w:color w:val="000000"/>
+          <w:sz w:val="24"/>
+          <w:szCs w:val="24"/>
+          <w:lang w:val="bg-BG"/>
+        </w:rPr>
+        <w:t>Като недостатък на уеб приложенията може да се считат</w:t>
+      </w:r>
+      <w:r>
+        <w:rPr>
+          <w:rFonts w:ascii="Times New Roman" w:eastAsia="Times New Roman" w:hAnsi="Times New Roman" w:cs="Times New Roman"/>
+          <w:color w:val="000000"/>
+          <w:sz w:val="24"/>
+          <w:szCs w:val="24"/>
+        </w:rPr>
+        <w:t xml:space="preserve"> </w:t>
+      </w:r>
+      <w:r>
+        <w:rPr>
+          <w:rFonts w:ascii="Times New Roman" w:eastAsia="Times New Roman" w:hAnsi="Times New Roman" w:cs="Times New Roman"/>
+          <w:color w:val="000000"/>
+          <w:sz w:val="24"/>
+          <w:szCs w:val="24"/>
+          <w:lang w:val="bg-BG"/>
+        </w:rPr>
+        <w:t>потенциални рискове за с</w:t>
+      </w:r>
+      <w:r>
+        <w:rPr>
+          <w:rFonts w:ascii="Times New Roman" w:eastAsia="Times New Roman" w:hAnsi="Times New Roman" w:cs="Times New Roman"/>
+          <w:color w:val="000000"/>
+          <w:sz w:val="24"/>
+          <w:szCs w:val="24"/>
+        </w:rPr>
+        <w:t>вързаността, сигурността и производителността</w:t>
+      </w:r>
+      <w:r>
+        <w:rPr>
+          <w:rFonts w:ascii="Times New Roman" w:eastAsia="Times New Roman" w:hAnsi="Times New Roman" w:cs="Times New Roman"/>
+          <w:color w:val="000000"/>
+          <w:sz w:val="24"/>
+          <w:szCs w:val="24"/>
+          <w:lang w:val="bg-BG"/>
+        </w:rPr>
+        <w:t>, а също и това, че са неизползваеми при неналична връзка с интернет</w:t>
+      </w:r>
+      <w:r>
+        <w:rPr>
+          <w:rFonts w:ascii="Times New Roman" w:eastAsia="Times New Roman" w:hAnsi="Times New Roman" w:cs="Times New Roman"/>
+          <w:color w:val="000000"/>
+          <w:sz w:val="24"/>
+          <w:szCs w:val="24"/>
+          <w:lang w:val="bg-BG"/>
+        </w:rPr>
+        <w:t>.</w:t>
+      </w:r>
+    </w:p>
+    <w:p>
+      <w:pPr>
+        <w:jc w:val="both"/>
+        <w:rPr>
+          <w:rFonts w:ascii="Times New Roman" w:eastAsia="Times New Roman" w:hAnsi="Times New Roman" w:cs="Times New Roman"/>
+          <w:color w:val="000000"/>
+          <w:sz w:val="24"/>
+          <w:szCs w:val="24"/>
+          <w:lang w:val="en-US"/>
+        </w:rPr>
+      </w:pPr>
+      <w:r>
+        <w:rPr>
+          <w:rFonts w:ascii="Times New Roman" w:eastAsia="Times New Roman" w:hAnsi="Times New Roman" w:cs="Times New Roman"/>
+          <w:color w:val="000000"/>
+          <w:sz w:val="24"/>
+          <w:szCs w:val="24"/>
+          <w:lang w:val="bg-BG"/>
+        </w:rPr>
+        <w:t xml:space="preserve">За създаването на уеб </w:t>
+      </w:r>
+      <w:r>
+        <w:rPr>
+          <w:rFonts w:ascii="Times New Roman" w:eastAsia="Times New Roman" w:hAnsi="Times New Roman" w:cs="Times New Roman"/>
+          <w:color w:val="000000"/>
+          <w:sz w:val="24"/>
+          <w:szCs w:val="24"/>
+          <w:lang w:val="bg-BG"/>
+        </w:rPr>
+        <w:t>система е добре да бъдат използвани</w:t>
+      </w:r>
+      <w:r>
+        <w:rPr>
+          <w:rFonts w:ascii="Times New Roman" w:eastAsia="Times New Roman" w:hAnsi="Times New Roman" w:cs="Times New Roman"/>
+          <w:color w:val="000000"/>
+          <w:sz w:val="24"/>
+          <w:szCs w:val="24"/>
+          <w:lang w:val="bg-BG"/>
+        </w:rPr>
+        <w:t xml:space="preserve"> утвърдени</w:t>
+      </w:r>
+      <w:r>
+        <w:rPr>
+          <w:rFonts w:ascii="Times New Roman" w:eastAsia="Times New Roman" w:hAnsi="Times New Roman" w:cs="Times New Roman"/>
+          <w:color w:val="000000"/>
+          <w:sz w:val="24"/>
+          <w:szCs w:val="24"/>
+          <w:lang w:val="en-US"/>
+        </w:rPr>
+        <w:t>,</w:t>
+      </w:r>
+      <w:r>
+        <w:rPr>
+          <w:rFonts w:ascii="Times New Roman" w:eastAsia="Times New Roman" w:hAnsi="Times New Roman" w:cs="Times New Roman"/>
+          <w:color w:val="000000"/>
+          <w:sz w:val="24"/>
+          <w:szCs w:val="24"/>
+          <w:lang w:val="bg-BG"/>
+        </w:rPr>
+        <w:t xml:space="preserve"> съвременни</w:t>
+      </w:r>
+      <w:r>
+        <w:rPr>
+          <w:rFonts w:ascii="Times New Roman" w:eastAsia="Times New Roman" w:hAnsi="Times New Roman" w:cs="Times New Roman"/>
+          <w:color w:val="000000"/>
+          <w:sz w:val="24"/>
+          <w:szCs w:val="24"/>
+          <w:lang w:val="bg-BG"/>
+        </w:rPr>
+        <w:t xml:space="preserve"> уеб технологии</w:t>
+      </w:r>
+      <w:r>
+        <w:rPr>
+          <w:rFonts w:ascii="Times New Roman" w:eastAsia="Times New Roman" w:hAnsi="Times New Roman" w:cs="Times New Roman"/>
+          <w:color w:val="000000"/>
+          <w:sz w:val="24"/>
+          <w:szCs w:val="24"/>
+          <w:lang w:val="en-US"/>
+        </w:rPr>
+        <w:t>.</w:t>
+      </w:r>
+      <w:r>
+        <w:rPr>
+          <w:rFonts w:ascii="Times New Roman" w:eastAsia="Times New Roman" w:hAnsi="Times New Roman" w:cs="Times New Roman"/>
+          <w:color w:val="000000"/>
+          <w:sz w:val="24"/>
+          <w:szCs w:val="24"/>
+          <w:lang w:val="bg-BG"/>
+        </w:rPr>
+        <w:t xml:space="preserve"> Всяка технология има жизнен цикъл. Затова избраните технологии трябва да бъдат</w:t>
+      </w:r>
+      <w:r>
+        <w:rPr>
+          <w:rFonts w:ascii="Times New Roman" w:eastAsia="Times New Roman" w:hAnsi="Times New Roman" w:cs="Times New Roman"/>
+          <w:color w:val="000000"/>
+          <w:sz w:val="24"/>
+          <w:szCs w:val="24"/>
+          <w:lang w:val="en-US"/>
+        </w:rPr>
+        <w:t>:</w:t>
+      </w:r>
+    </w:p>
+    <w:p>
+      <w:pPr>
+        <w:pStyle w:val="a3"/>
+        <w:numPr>
+          <w:ilvl w:val="0"/>
+          <w:numId w:val="35"/>
+        </w:numPr>
+        <w:jc w:val="both"/>
+        <w:rPr>
+          <w:rFonts w:ascii="Times New Roman" w:eastAsia="Times New Roman" w:hAnsi="Times New Roman" w:cs="Times New Roman"/>
+          <w:color w:val="000000"/>
+          <w:sz w:val="24"/>
+          <w:szCs w:val="24"/>
+          <w:lang w:val="bg-BG"/>
+        </w:rPr>
+      </w:pPr>
+      <w:r>
+        <w:rPr>
+          <w:rFonts w:ascii="Times New Roman" w:eastAsia="Times New Roman" w:hAnsi="Times New Roman" w:cs="Times New Roman"/>
+          <w:b/>
+          <w:color w:val="000000"/>
+          <w:sz w:val="24"/>
+          <w:szCs w:val="24"/>
+          <w:lang w:val="bg-BG"/>
+        </w:rPr>
+        <w:t>Зрели</w:t>
+      </w:r>
+      <w:r>
+        <w:rPr>
+          <w:rFonts w:ascii="Times New Roman" w:eastAsia="Times New Roman" w:hAnsi="Times New Roman" w:cs="Times New Roman"/>
+          <w:color w:val="000000"/>
+          <w:sz w:val="24"/>
+          <w:szCs w:val="24"/>
+          <w:lang w:val="bg-BG"/>
+        </w:rPr>
+        <w:t xml:space="preserve"> - Д</w:t>
+      </w:r>
+      <w:r>
+        <w:rPr>
+          <w:rFonts w:ascii="Times New Roman" w:eastAsia="Times New Roman" w:hAnsi="Times New Roman" w:cs="Times New Roman"/>
+          <w:color w:val="000000"/>
+          <w:sz w:val="24"/>
+          <w:szCs w:val="24"/>
+          <w:lang w:val="bg-BG"/>
+        </w:rPr>
+        <w:t xml:space="preserve">а съществува достатъчно информация за тяхното използване и решения на потенциални проблеми с </w:t>
+      </w:r>
+      <w:r>
+        <w:rPr>
+          <w:rFonts w:ascii="Times New Roman" w:eastAsia="Times New Roman" w:hAnsi="Times New Roman" w:cs="Times New Roman"/>
+          <w:color w:val="000000"/>
+          <w:sz w:val="24"/>
+          <w:szCs w:val="24"/>
+          <w:lang w:val="bg-BG"/>
+        </w:rPr>
+        <w:t>тях, а също и възможности за интеграция с разнообразни приложения</w:t>
+      </w:r>
+      <w:r>
+        <w:rPr>
+          <w:rFonts w:ascii="Times New Roman" w:eastAsia="Times New Roman" w:hAnsi="Times New Roman" w:cs="Times New Roman"/>
+          <w:color w:val="000000"/>
+          <w:sz w:val="24"/>
+          <w:szCs w:val="24"/>
+          <w:lang w:val="en-US"/>
+        </w:rPr>
+        <w:t>;</w:t>
+      </w:r>
+    </w:p>
+    <w:p>
+      <w:pPr>
+        <w:pStyle w:val="a3"/>
+        <w:numPr>
+          <w:ilvl w:val="0"/>
+          <w:numId w:val="35"/>
+        </w:numPr>
+        <w:jc w:val="both"/>
+        <w:rPr>
+          <w:rFonts w:ascii="Times New Roman" w:eastAsia="Times New Roman" w:hAnsi="Times New Roman" w:cs="Times New Roman"/>
+          <w:b/>
+          <w:color w:val="000000"/>
+          <w:sz w:val="24"/>
+          <w:szCs w:val="24"/>
+          <w:lang w:val="bg-BG"/>
+        </w:rPr>
+      </w:pPr>
+      <w:r>
+        <w:rPr>
+          <w:rFonts w:ascii="Times New Roman" w:eastAsia="Times New Roman" w:hAnsi="Times New Roman" w:cs="Times New Roman"/>
+          <w:b/>
+          <w:color w:val="000000"/>
+          <w:sz w:val="24"/>
+          <w:szCs w:val="24"/>
+          <w:lang w:val="bg-BG"/>
+        </w:rPr>
+        <w:t>Перспективни</w:t>
+      </w:r>
+      <w:r>
+        <w:rPr>
+          <w:rFonts w:ascii="Times New Roman" w:eastAsia="Times New Roman" w:hAnsi="Times New Roman" w:cs="Times New Roman"/>
+          <w:b/>
+          <w:color w:val="000000"/>
+          <w:sz w:val="24"/>
+          <w:szCs w:val="24"/>
+          <w:lang w:val="bg-BG"/>
+        </w:rPr>
+        <w:t xml:space="preserve"> – </w:t>
+      </w:r>
+      <w:r>
+        <w:rPr>
+          <w:rFonts w:ascii="Times New Roman" w:eastAsia="Times New Roman" w:hAnsi="Times New Roman" w:cs="Times New Roman"/>
+          <w:color w:val="000000"/>
+          <w:sz w:val="24"/>
+          <w:szCs w:val="24"/>
+          <w:lang w:val="bg-BG"/>
+        </w:rPr>
+        <w:t>Да се развиват и използват в бъдеще. Това улеснява поддръжката на системата в дългосрочен план.</w:t>
+      </w:r>
+    </w:p>
+    <w:p>
+      <w:pPr>
+        <w:jc w:val="both"/>
+        <w:rPr>
+          <w:rFonts w:ascii="Times New Roman" w:hAnsi="Times New Roman" w:cs="Times New Roman"/>
+          <w:b/>
+          <w:sz w:val="24"/>
+          <w:szCs w:val="24"/>
+          <w:lang w:val="bg-BG"/>
+        </w:rPr>
+      </w:pPr>
+      <w:r>
+        <w:rPr>
+          <w:rFonts w:ascii="Times New Roman" w:hAnsi="Times New Roman" w:cs="Times New Roman"/>
+          <w:b/>
+          <w:sz w:val="24"/>
+          <w:szCs w:val="24"/>
+          <w:lang w:val="bg-BG"/>
+        </w:rPr>
+        <w:t>3.2. Видове технологии</w:t>
+      </w:r>
+    </w:p>
+    <w:p>
+      <w:pPr>
+        <w:shd w:val="clear" w:color="auto" w:fill="FFFFFF"/>
+        <w:ind w:firstLine="720"/>
+        <w:rPr>
+          <w:rFonts w:ascii="Times New Roman" w:eastAsia="Times New Roman" w:hAnsi="Times New Roman" w:cs="Times New Roman"/>
+          <w:color w:val="000000"/>
+          <w:sz w:val="24"/>
+          <w:szCs w:val="24"/>
+          <w:lang w:val="bg-BG"/>
+        </w:rPr>
+      </w:pPr>
+      <w:r>
+        <w:rPr>
+          <w:rFonts w:ascii="Times New Roman" w:eastAsia="Times New Roman" w:hAnsi="Times New Roman" w:cs="Times New Roman"/>
+          <w:color w:val="000000"/>
+          <w:sz w:val="24"/>
+          <w:szCs w:val="24"/>
+        </w:rPr>
+        <w:t xml:space="preserve">Системата е от тип REST </w:t>
+      </w:r>
+      <w:proofErr w:type="gramStart"/>
+      <w:r>
+        <w:rPr>
+          <w:rFonts w:ascii="Times New Roman" w:eastAsia="Times New Roman" w:hAnsi="Times New Roman" w:cs="Times New Roman"/>
+          <w:color w:val="000000"/>
+          <w:sz w:val="24"/>
+          <w:szCs w:val="24"/>
+        </w:rPr>
+        <w:t>API  (</w:t>
+      </w:r>
+      <w:proofErr w:type="gramEnd"/>
+      <w:r>
+        <w:rPr>
+          <w:rFonts w:ascii="Times New Roman" w:eastAsia="Times New Roman" w:hAnsi="Times New Roman" w:cs="Times New Roman"/>
+          <w:color w:val="000000"/>
+          <w:sz w:val="24"/>
+          <w:szCs w:val="24"/>
+        </w:rPr>
+        <w:t>Representational State Transfer</w:t>
+      </w:r>
+      <w:r>
+        <w:rPr>
+          <w:rFonts w:ascii="Times New Roman" w:eastAsia="Times New Roman" w:hAnsi="Times New Roman" w:cs="Times New Roman"/>
+          <w:color w:val="000000"/>
+          <w:sz w:val="24"/>
+          <w:szCs w:val="24"/>
+          <w:lang w:val="bg-BG"/>
+        </w:rPr>
+        <w:t xml:space="preserve"> </w:t>
+      </w:r>
+      <w:r>
+        <w:rPr>
+          <w:rFonts w:ascii="Times New Roman" w:eastAsia="Times New Roman" w:hAnsi="Times New Roman" w:cs="Times New Roman"/>
+          <w:color w:val="000000"/>
+          <w:sz w:val="24"/>
+          <w:szCs w:val="24"/>
+          <w:lang w:val="en-US"/>
+        </w:rPr>
+        <w:t>API</w:t>
+      </w:r>
+      <w:r>
+        <w:rPr>
+          <w:rFonts w:ascii="Times New Roman" w:eastAsia="Times New Roman" w:hAnsi="Times New Roman" w:cs="Times New Roman"/>
+          <w:color w:val="000000"/>
+          <w:sz w:val="24"/>
+          <w:szCs w:val="24"/>
+        </w:rPr>
+        <w:t xml:space="preserve">). </w:t>
+      </w:r>
+      <w:proofErr w:type="gramStart"/>
+      <w:r>
+        <w:rPr>
+          <w:rFonts w:ascii="Times New Roman" w:eastAsia="Times New Roman" w:hAnsi="Times New Roman" w:cs="Times New Roman"/>
+          <w:color w:val="000000"/>
+          <w:sz w:val="24"/>
+          <w:szCs w:val="24"/>
+        </w:rPr>
+        <w:t>Състои се от две основни части – клиент и сървър.</w:t>
+      </w:r>
+      <w:proofErr w:type="gramEnd"/>
+      <w:r>
+        <w:rPr>
+          <w:rFonts w:ascii="Times New Roman" w:eastAsia="Times New Roman" w:hAnsi="Times New Roman" w:cs="Times New Roman"/>
+          <w:color w:val="000000"/>
+          <w:sz w:val="24"/>
+          <w:szCs w:val="24"/>
+        </w:rPr>
+        <w:t xml:space="preserve">  Клиентът е фронт-енд частта (User Interface)</w:t>
+      </w:r>
+      <w:proofErr w:type="gramStart"/>
+      <w:r>
+        <w:rPr>
+          <w:rFonts w:ascii="Times New Roman" w:eastAsia="Times New Roman" w:hAnsi="Times New Roman" w:cs="Times New Roman"/>
+          <w:color w:val="000000"/>
+          <w:sz w:val="24"/>
+          <w:szCs w:val="24"/>
+        </w:rPr>
+        <w:t>,  а</w:t>
+      </w:r>
+      <w:proofErr w:type="gramEnd"/>
+      <w:r>
+        <w:rPr>
+          <w:rFonts w:ascii="Times New Roman" w:eastAsia="Times New Roman" w:hAnsi="Times New Roman" w:cs="Times New Roman"/>
+          <w:color w:val="000000"/>
+          <w:sz w:val="24"/>
+          <w:szCs w:val="24"/>
+        </w:rPr>
+        <w:t xml:space="preserve"> сървърната част включва бек-енд логиката  (</w:t>
+      </w:r>
+      <w:r>
+        <w:rPr>
+          <w:rFonts w:ascii="Times New Roman" w:eastAsia="Times New Roman" w:hAnsi="Times New Roman" w:cs="Times New Roman"/>
+          <w:color w:val="000000"/>
+          <w:sz w:val="24"/>
+          <w:szCs w:val="24"/>
+        </w:rPr>
+        <w:t>API и баз</w:t>
+      </w:r>
+      <w:r>
+        <w:rPr>
+          <w:rFonts w:ascii="Times New Roman" w:eastAsia="Times New Roman" w:hAnsi="Times New Roman" w:cs="Times New Roman"/>
+          <w:color w:val="000000"/>
+          <w:sz w:val="24"/>
+          <w:szCs w:val="24"/>
+          <w:lang w:val="bg-BG"/>
+        </w:rPr>
+        <w:t>и от</w:t>
+      </w:r>
+      <w:r>
+        <w:rPr>
+          <w:rFonts w:ascii="Times New Roman" w:eastAsia="Times New Roman" w:hAnsi="Times New Roman" w:cs="Times New Roman"/>
+          <w:color w:val="000000"/>
+          <w:sz w:val="24"/>
+          <w:szCs w:val="24"/>
+        </w:rPr>
+        <w:t xml:space="preserve"> данни). </w:t>
+      </w:r>
+      <w:proofErr w:type="gramStart"/>
+      <w:r>
+        <w:rPr>
+          <w:rFonts w:ascii="Times New Roman" w:eastAsia="Times New Roman" w:hAnsi="Times New Roman" w:cs="Times New Roman"/>
+          <w:color w:val="000000"/>
+          <w:sz w:val="24"/>
+          <w:szCs w:val="24"/>
+        </w:rPr>
+        <w:t>Клиентът и сървърът комуникират помежду си посредством JSON</w:t>
+      </w:r>
+      <w:r>
+        <w:rPr>
+          <w:rFonts w:ascii="Times New Roman" w:eastAsia="Times New Roman" w:hAnsi="Times New Roman" w:cs="Times New Roman"/>
+          <w:color w:val="000000"/>
+          <w:sz w:val="24"/>
+          <w:szCs w:val="24"/>
+        </w:rPr>
+        <w:t xml:space="preserve"> (Javascript Object Notation) (</w:t>
+      </w:r>
+      <w:r>
+        <w:rPr>
+          <w:rFonts w:ascii="Times New Roman" w:eastAsia="Times New Roman" w:hAnsi="Times New Roman" w:cs="Times New Roman"/>
+          <w:color w:val="000000"/>
+          <w:sz w:val="24"/>
+          <w:szCs w:val="24"/>
+          <w:lang w:val="bg-BG"/>
+        </w:rPr>
+        <w:t>Ф</w:t>
+      </w:r>
+      <w:r>
+        <w:rPr>
+          <w:rFonts w:ascii="Times New Roman" w:eastAsia="Times New Roman" w:hAnsi="Times New Roman" w:cs="Times New Roman"/>
+          <w:color w:val="000000"/>
+          <w:sz w:val="24"/>
+          <w:szCs w:val="24"/>
+        </w:rPr>
+        <w:t>игура 3).</w:t>
+      </w:r>
+      <w:proofErr w:type="gramEnd"/>
+    </w:p>
+    <w:p>
+      <w:pPr>
+        <w:shd w:val="clear" w:color="auto" w:fill="FFFFFF"/>
+        <w:jc w:val="center"/>
+        <w:rPr>
+          <w:rFonts w:ascii="Times New Roman" w:eastAsia="Times New Roman" w:hAnsi="Times New Roman" w:cs="Times New Roman"/>
+          <w:color w:val="000000"/>
+          <w:sz w:val="24"/>
+          <w:szCs w:val="24"/>
+        </w:rPr>
+      </w:pPr>
+      <w:r>
+        <w:rPr>
+          <w:rFonts w:ascii="Times New Roman" w:eastAsia="Times New Roman" w:hAnsi="Times New Roman" w:cs="Times New Roman"/>
+          <w:noProof/>
+          <w:color w:val="000000"/>
+          <w:sz w:val="24"/>
+          <w:szCs w:val="24"/>
+        </w:rPr>
+        <w:drawing>
+          <wp:inline distT="0" distB="0" distL="0" distR="0" wp14:anchorId="52FC9187" wp14:editId="3E67DD02">
+            <wp:extent cx="3389811" cy="1502228"/>
+            <wp:effectExtent l="0" t="0" r="1270" b="3175"/>
+            <wp:docPr id="10" name="image21.jpg" descr="F:\FMI\masters\SecondTerm\ERP\Assets\308364-restful-web-service-and-json-1-638.jpg"/>
+            <wp:cNvGraphicFramePr/>
+            <a:graphic xmlns:a="http://schemas.openxmlformats.org/drawingml/2006/main">
+              <a:graphicData uri="http://schemas.openxmlformats.org/drawingml/2006/picture">
+                <pic:pic xmlns:pic="http://schemas.openxmlformats.org/drawingml/2006/picture">
+                  <pic:nvPicPr>
+                    <pic:cNvPr id="0" name="image21.jpg" descr="F:\FMI\masters\SecondTerm\ERP\Assets\308364-restful-web-service-and-json-1-638.jpg"/>
+                    <pic:cNvPicPr preferRelativeResize="0"/>
+                  </pic:nvPicPr>
+                  <pic:blipFill>
+                    <a:blip r:embed="rId17"/>
+                    <a:srcRect/>
+                    <a:stretch>
+                      <a:fillRect/>
+                    </a:stretch>
+                  </pic:blipFill>
+                  <pic:spPr>
+                    <a:xfrm>
+                      <a:off x="0" y="0"/>
+                      <a:ext cx="3391831" cy="1503123"/>
+                    </a:xfrm>
+                    <a:prstGeom prst="rect">
+                      <a:avLst/>
+                    </a:prstGeom>
+                    <a:ln/>
+                  </pic:spPr>
+                </pic:pic>
+              </a:graphicData>
+            </a:graphic>
+          </wp:inline>
+        </w:drawing>
+      </w:r>
+    </w:p>
+    <w:p>
+      <w:pPr>
+        <w:shd w:val="clear" w:color="auto" w:fill="FFFFFF"/>
+        <w:spacing w:after="0" w:line="264" w:lineRule="auto"/>
+        <w:jc w:val="center"/>
+        <w:rPr>
+          <w:rFonts w:ascii="Times New Roman" w:eastAsia="Times New Roman" w:hAnsi="Times New Roman" w:cs="Times New Roman"/>
           <w:i/>
-          <w:sz w:val="24"/>
-          <w:szCs w:val="24"/>
-          <w:lang w:val="bg-BG"/>
-        </w:rPr>
-        <w:t>.</w:t>
-      </w:r>
-      <w:r>
-        <w:rPr>
-          <w:rFonts w:ascii="Times New Roman" w:hAnsi="Times New Roman" w:cs="Times New Roman"/>
+          <w:color w:val="000000"/>
+          <w:sz w:val="24"/>
+          <w:szCs w:val="24"/>
+          <w:lang w:val="bg-BG"/>
+        </w:rPr>
+      </w:pPr>
+      <w:r>
+        <w:rPr>
+          <w:rFonts w:ascii="Times New Roman" w:eastAsia="Times New Roman" w:hAnsi="Times New Roman" w:cs="Times New Roman"/>
           <w:i/>
-          <w:sz w:val="24"/>
-          <w:szCs w:val="24"/>
-          <w:lang w:val="en-US"/>
+          <w:color w:val="000000"/>
+          <w:sz w:val="24"/>
+          <w:szCs w:val="24"/>
+        </w:rPr>
+        <w:t>Фигура 3: “REST комуник</w:t>
+      </w:r>
+      <w:r>
+        <w:rPr>
+          <w:rFonts w:ascii="Times New Roman" w:eastAsia="Times New Roman" w:hAnsi="Times New Roman" w:cs="Times New Roman"/>
+          <w:i/>
+          <w:color w:val="000000"/>
+          <w:sz w:val="24"/>
+          <w:szCs w:val="24"/>
+        </w:rPr>
+        <w:t>ация”</w:t>
+      </w:r>
+    </w:p>
+    <w:p>
+      <w:pPr>
+        <w:shd w:val="clear" w:color="auto" w:fill="FFFFFF"/>
+        <w:spacing w:after="0" w:line="264" w:lineRule="auto"/>
+        <w:jc w:val="center"/>
+        <w:rPr>
+          <w:rFonts w:ascii="Times New Roman" w:eastAsia="Times New Roman" w:hAnsi="Times New Roman" w:cs="Times New Roman"/>
+          <w:i/>
+          <w:color w:val="000000"/>
+          <w:sz w:val="24"/>
+          <w:szCs w:val="24"/>
+          <w:lang w:val="bg-BG"/>
+        </w:rPr>
+      </w:pPr>
+    </w:p>
+    <w:p>
+      <w:pPr>
+        <w:shd w:val="clear" w:color="auto" w:fill="FFFFFF"/>
+        <w:rPr>
+          <w:rFonts w:ascii="Times New Roman" w:eastAsia="Times New Roman" w:hAnsi="Times New Roman" w:cs="Times New Roman"/>
+          <w:color w:val="000000"/>
+          <w:sz w:val="24"/>
+          <w:szCs w:val="24"/>
+        </w:rPr>
+      </w:pPr>
+      <w:r>
+        <w:rPr>
+          <w:rFonts w:ascii="Times New Roman" w:eastAsia="Times New Roman" w:hAnsi="Times New Roman" w:cs="Times New Roman"/>
+          <w:color w:val="000000"/>
+          <w:sz w:val="24"/>
+          <w:szCs w:val="24"/>
+        </w:rPr>
+        <w:t xml:space="preserve">Системата се възползва от редица предимства на REST API: </w:t>
+      </w:r>
+    </w:p>
+    <w:p>
+      <w:pPr>
+        <w:numPr>
+          <w:ilvl w:val="0"/>
+          <w:numId w:val="29"/>
+        </w:numPr>
+        <w:pBdr>
+          <w:top w:val="nil"/>
+          <w:left w:val="nil"/>
+          <w:bottom w:val="nil"/>
+          <w:right w:val="nil"/>
+          <w:between w:val="nil"/>
+        </w:pBdr>
+        <w:shd w:val="clear" w:color="auto" w:fill="FFFFFF"/>
+        <w:spacing w:after="0"/>
+        <w:contextualSpacing/>
+        <w:rPr>
+          <w:color w:val="000000"/>
+          <w:sz w:val="24"/>
+          <w:szCs w:val="24"/>
+        </w:rPr>
+      </w:pPr>
+      <w:r>
+        <w:rPr>
+          <w:rFonts w:ascii="Times New Roman" w:eastAsia="Times New Roman" w:hAnsi="Times New Roman" w:cs="Times New Roman"/>
+          <w:b/>
+          <w:color w:val="000000"/>
+          <w:sz w:val="24"/>
+          <w:szCs w:val="24"/>
+        </w:rPr>
+        <w:t>Гъвкавост</w:t>
+      </w:r>
+      <w:r>
+        <w:rPr>
+          <w:rFonts w:ascii="Times New Roman" w:eastAsia="Times New Roman" w:hAnsi="Times New Roman" w:cs="Times New Roman"/>
+          <w:color w:val="000000"/>
+          <w:sz w:val="24"/>
+          <w:szCs w:val="24"/>
+        </w:rPr>
+        <w:t xml:space="preserve"> - Гъвкавостта му позволява вместо JSON лесно да се използват и други нотации за обмен на данни между клиент и сървър като XML и YAML. </w:t>
+      </w:r>
+      <w:r>
+        <w:rPr>
+          <w:rFonts w:ascii="Times New Roman" w:eastAsia="Times New Roman" w:hAnsi="Times New Roman" w:cs="Times New Roman"/>
+          <w:color w:val="000000"/>
+          <w:sz w:val="24"/>
+          <w:szCs w:val="24"/>
+          <w:lang w:val="bg-BG"/>
+        </w:rPr>
+        <w:t xml:space="preserve">Също така евентуална смяна на използвания клиент с друг е напълно възможна. </w:t>
+      </w:r>
+    </w:p>
+    <w:p>
+      <w:pPr>
+        <w:numPr>
+          <w:ilvl w:val="0"/>
+          <w:numId w:val="29"/>
+        </w:numPr>
+        <w:pBdr>
+          <w:top w:val="nil"/>
+          <w:left w:val="nil"/>
+          <w:bottom w:val="nil"/>
+          <w:right w:val="nil"/>
+          <w:between w:val="nil"/>
+        </w:pBdr>
+        <w:shd w:val="clear" w:color="auto" w:fill="FFFFFF"/>
+        <w:spacing w:after="0"/>
+        <w:contextualSpacing/>
+        <w:rPr>
+          <w:color w:val="000000"/>
+          <w:sz w:val="24"/>
+          <w:szCs w:val="24"/>
+        </w:rPr>
+      </w:pPr>
+      <w:r>
+        <w:rPr>
+          <w:rFonts w:ascii="Times New Roman" w:eastAsia="Times New Roman" w:hAnsi="Times New Roman" w:cs="Times New Roman"/>
+          <w:b/>
+          <w:color w:val="000000"/>
+          <w:sz w:val="24"/>
+          <w:szCs w:val="24"/>
+        </w:rPr>
+        <w:lastRenderedPageBreak/>
+        <w:t xml:space="preserve">Независимост на заявките </w:t>
+      </w:r>
+      <w:r>
+        <w:rPr>
+          <w:rFonts w:ascii="Times New Roman" w:eastAsia="Times New Roman" w:hAnsi="Times New Roman" w:cs="Times New Roman"/>
+          <w:color w:val="000000"/>
+          <w:sz w:val="24"/>
+          <w:szCs w:val="24"/>
+        </w:rPr>
+        <w:t>- Заявките към сървъра могат да се извършват независимо едн</w:t>
+      </w:r>
+      <w:r>
+        <w:rPr>
+          <w:rFonts w:ascii="Times New Roman" w:eastAsia="Times New Roman" w:hAnsi="Times New Roman" w:cs="Times New Roman"/>
+          <w:color w:val="000000"/>
+          <w:sz w:val="24"/>
+          <w:szCs w:val="24"/>
+          <w:lang w:val="bg-BG"/>
+        </w:rPr>
+        <w:t>а</w:t>
+      </w:r>
+      <w:r>
+        <w:rPr>
+          <w:rFonts w:ascii="Times New Roman" w:eastAsia="Times New Roman" w:hAnsi="Times New Roman" w:cs="Times New Roman"/>
+          <w:color w:val="000000"/>
+          <w:sz w:val="24"/>
+          <w:szCs w:val="24"/>
+        </w:rPr>
+        <w:t xml:space="preserve"> от друг</w:t>
+      </w:r>
+      <w:r>
+        <w:rPr>
+          <w:rFonts w:ascii="Times New Roman" w:eastAsia="Times New Roman" w:hAnsi="Times New Roman" w:cs="Times New Roman"/>
+          <w:color w:val="000000"/>
+          <w:sz w:val="24"/>
+          <w:szCs w:val="24"/>
+          <w:lang w:val="bg-BG"/>
+        </w:rPr>
+        <w:t>а</w:t>
+      </w:r>
+      <w:r>
+        <w:rPr>
+          <w:rFonts w:ascii="Times New Roman" w:eastAsia="Times New Roman" w:hAnsi="Times New Roman" w:cs="Times New Roman"/>
+          <w:color w:val="000000"/>
+          <w:sz w:val="24"/>
+          <w:szCs w:val="24"/>
+        </w:rPr>
+        <w:t>, тъй като всяк</w:t>
+      </w:r>
+      <w:r>
+        <w:rPr>
+          <w:rFonts w:ascii="Times New Roman" w:eastAsia="Times New Roman" w:hAnsi="Times New Roman" w:cs="Times New Roman"/>
+          <w:color w:val="000000"/>
+          <w:sz w:val="24"/>
+          <w:szCs w:val="24"/>
+          <w:lang w:val="bg-BG"/>
+        </w:rPr>
+        <w:t>а</w:t>
+      </w:r>
+      <w:r>
+        <w:rPr>
+          <w:rFonts w:ascii="Times New Roman" w:eastAsia="Times New Roman" w:hAnsi="Times New Roman" w:cs="Times New Roman"/>
+          <w:color w:val="000000"/>
+          <w:sz w:val="24"/>
+          <w:szCs w:val="24"/>
+        </w:rPr>
+        <w:t xml:space="preserve"> от тях съдържа всички данни, необходими за успешно завършване.  </w:t>
+      </w:r>
+    </w:p>
+    <w:p>
+      <w:pPr>
+        <w:numPr>
+          <w:ilvl w:val="0"/>
+          <w:numId w:val="29"/>
+        </w:numPr>
+        <w:pBdr>
+          <w:top w:val="nil"/>
+          <w:left w:val="nil"/>
+          <w:bottom w:val="nil"/>
+          <w:right w:val="nil"/>
+          <w:between w:val="nil"/>
+        </w:pBdr>
+        <w:shd w:val="clear" w:color="auto" w:fill="FFFFFF"/>
+        <w:spacing w:after="0"/>
+        <w:contextualSpacing/>
+        <w:rPr>
+          <w:color w:val="000000"/>
+          <w:sz w:val="24"/>
+          <w:szCs w:val="24"/>
+        </w:rPr>
+      </w:pPr>
+      <w:r>
+        <w:rPr>
+          <w:rFonts w:ascii="Times New Roman" w:eastAsia="Times New Roman" w:hAnsi="Times New Roman" w:cs="Times New Roman"/>
+          <w:b/>
+          <w:color w:val="000000"/>
+          <w:sz w:val="24"/>
+          <w:szCs w:val="24"/>
+        </w:rPr>
+        <w:t xml:space="preserve">Надеждност </w:t>
+      </w:r>
+      <w:r>
+        <w:rPr>
+          <w:rFonts w:ascii="Times New Roman" w:eastAsia="Times New Roman" w:hAnsi="Times New Roman" w:cs="Times New Roman"/>
+          <w:color w:val="000000"/>
+          <w:sz w:val="24"/>
+          <w:szCs w:val="24"/>
+        </w:rPr>
+        <w:t>- REST API не разчита на данните, съхранявани на сървъра или в сесиите, а единствено на данните, предоставени в резултат на самата комуникация. Идентификационната информация не се съхранява на сървъра при осъществяване на повиквания. Вместо това всяко повикване на сървъра съдържа необходимите данни - например идентификатор за достъп, потребителски идентификатор и други. Това допринася за увеличаване на надеждността на интерфейса. [4]</w:t>
+      </w:r>
+    </w:p>
+    <w:p>
+      <w:pPr>
+        <w:pBdr>
+          <w:top w:val="nil"/>
+          <w:left w:val="nil"/>
+          <w:bottom w:val="nil"/>
+          <w:right w:val="nil"/>
+          <w:between w:val="nil"/>
+        </w:pBdr>
+        <w:shd w:val="clear" w:color="auto" w:fill="FFFFFF"/>
+        <w:spacing w:after="0"/>
+        <w:ind w:left="360"/>
+        <w:contextualSpacing/>
+        <w:rPr>
+          <w:color w:val="000000"/>
+          <w:sz w:val="24"/>
+          <w:szCs w:val="24"/>
+        </w:rPr>
+      </w:pPr>
+    </w:p>
+    <w:p>
+      <w:pPr>
+        <w:shd w:val="clear" w:color="auto" w:fill="FFFFFF"/>
+        <w:rPr>
+          <w:rFonts w:ascii="Times New Roman" w:eastAsia="Times New Roman" w:hAnsi="Times New Roman" w:cs="Times New Roman"/>
+          <w:color w:val="000000"/>
+          <w:sz w:val="24"/>
+          <w:szCs w:val="24"/>
+        </w:rPr>
+      </w:pPr>
+      <w:r>
+        <w:rPr>
+          <w:rFonts w:ascii="Times New Roman" w:eastAsia="Times New Roman" w:hAnsi="Times New Roman" w:cs="Times New Roman"/>
+          <w:color w:val="000000"/>
+          <w:sz w:val="24"/>
+          <w:szCs w:val="24"/>
+        </w:rPr>
+        <w:t xml:space="preserve">Клиент-сървър приложенията се разделят на логически части, наречени нива (tiers), които изпълняват определена роля. </w:t>
+      </w:r>
+      <w:proofErr w:type="gramStart"/>
+      <w:r>
+        <w:rPr>
+          <w:rFonts w:ascii="Times New Roman" w:eastAsia="Times New Roman" w:hAnsi="Times New Roman" w:cs="Times New Roman"/>
+          <w:color w:val="000000"/>
+          <w:sz w:val="24"/>
+          <w:szCs w:val="24"/>
+        </w:rPr>
+        <w:t>Софтуерната архитектура на ЕRP системата се състои от три нива (“3-tier” архитектура).</w:t>
+      </w:r>
+      <w:proofErr w:type="gramEnd"/>
+      <w:r>
+        <w:rPr>
+          <w:rFonts w:ascii="Times New Roman" w:eastAsia="Times New Roman" w:hAnsi="Times New Roman" w:cs="Times New Roman"/>
+          <w:color w:val="000000"/>
+          <w:sz w:val="24"/>
+          <w:szCs w:val="24"/>
+        </w:rPr>
+        <w:t xml:space="preserve"> Те са:</w:t>
+      </w:r>
+    </w:p>
+    <w:p>
+      <w:pPr>
+        <w:numPr>
+          <w:ilvl w:val="0"/>
+          <w:numId w:val="32"/>
+        </w:numPr>
+        <w:pBdr>
+          <w:top w:val="nil"/>
+          <w:left w:val="nil"/>
+          <w:bottom w:val="nil"/>
+          <w:right w:val="nil"/>
+          <w:between w:val="nil"/>
+        </w:pBdr>
+        <w:shd w:val="clear" w:color="auto" w:fill="FFFFFF"/>
+        <w:spacing w:after="0"/>
+        <w:contextualSpacing/>
+        <w:rPr>
+          <w:color w:val="000000"/>
+          <w:sz w:val="24"/>
+          <w:szCs w:val="24"/>
+        </w:rPr>
+      </w:pPr>
+      <w:r>
+        <w:rPr>
+          <w:rFonts w:ascii="Times New Roman" w:eastAsia="Times New Roman" w:hAnsi="Times New Roman" w:cs="Times New Roman"/>
+          <w:color w:val="000000"/>
+          <w:sz w:val="24"/>
+          <w:szCs w:val="24"/>
+        </w:rPr>
+        <w:t>презентационно (presentation) – уеб браузър</w:t>
+      </w:r>
+    </w:p>
+    <w:p>
+      <w:pPr>
+        <w:numPr>
+          <w:ilvl w:val="0"/>
+          <w:numId w:val="32"/>
+        </w:numPr>
+        <w:pBdr>
+          <w:top w:val="nil"/>
+          <w:left w:val="nil"/>
+          <w:bottom w:val="nil"/>
+          <w:right w:val="nil"/>
+          <w:between w:val="nil"/>
+        </w:pBdr>
+        <w:shd w:val="clear" w:color="auto" w:fill="FFFFFF"/>
+        <w:spacing w:after="0"/>
+        <w:contextualSpacing/>
+        <w:rPr>
+          <w:color w:val="000000"/>
+          <w:sz w:val="24"/>
+          <w:szCs w:val="24"/>
+        </w:rPr>
+      </w:pPr>
+      <w:r>
+        <w:rPr>
+          <w:rFonts w:ascii="Times New Roman" w:eastAsia="Times New Roman" w:hAnsi="Times New Roman" w:cs="Times New Roman"/>
+          <w:color w:val="000000"/>
+          <w:sz w:val="24"/>
+          <w:szCs w:val="24"/>
+        </w:rPr>
+        <w:t>приложение (application) – логика на системата</w:t>
+      </w:r>
+    </w:p>
+    <w:p>
+      <w:pPr>
+        <w:numPr>
+          <w:ilvl w:val="0"/>
+          <w:numId w:val="32"/>
+        </w:numPr>
+        <w:pBdr>
+          <w:top w:val="nil"/>
+          <w:left w:val="nil"/>
+          <w:bottom w:val="nil"/>
+          <w:right w:val="nil"/>
+          <w:between w:val="nil"/>
+        </w:pBdr>
+        <w:shd w:val="clear" w:color="auto" w:fill="FFFFFF"/>
+        <w:spacing w:after="0"/>
+        <w:contextualSpacing/>
+        <w:rPr>
+          <w:color w:val="000000"/>
+          <w:sz w:val="24"/>
+          <w:szCs w:val="24"/>
+        </w:rPr>
+      </w:pPr>
+      <w:r>
+        <w:rPr>
+          <w:rFonts w:ascii="Times New Roman" w:eastAsia="Times New Roman" w:hAnsi="Times New Roman" w:cs="Times New Roman"/>
+          <w:color w:val="000000"/>
+          <w:sz w:val="24"/>
+          <w:szCs w:val="24"/>
+        </w:rPr>
+        <w:t>съхра</w:t>
+      </w:r>
+      <w:r>
+        <w:rPr>
+          <w:rFonts w:ascii="Times New Roman" w:eastAsia="Times New Roman" w:hAnsi="Times New Roman" w:cs="Times New Roman"/>
+          <w:color w:val="000000"/>
+          <w:sz w:val="24"/>
+          <w:szCs w:val="24"/>
+        </w:rPr>
+        <w:t>нение (storage) – база от данни</w:t>
+      </w:r>
+    </w:p>
+    <w:p>
+      <w:pPr>
+        <w:pBdr>
+          <w:top w:val="nil"/>
+          <w:left w:val="nil"/>
+          <w:bottom w:val="nil"/>
+          <w:right w:val="nil"/>
+          <w:between w:val="nil"/>
+        </w:pBdr>
+        <w:shd w:val="clear" w:color="auto" w:fill="FFFFFF"/>
+        <w:spacing w:after="0"/>
+        <w:ind w:left="720"/>
+        <w:contextualSpacing/>
+        <w:rPr>
+          <w:color w:val="000000"/>
+          <w:sz w:val="24"/>
+          <w:szCs w:val="24"/>
+        </w:rPr>
+      </w:pPr>
+    </w:p>
+    <w:p>
+      <w:pPr>
+        <w:shd w:val="clear" w:color="auto" w:fill="FFFFFF"/>
+        <w:rPr>
+          <w:rFonts w:ascii="Times New Roman" w:eastAsia="Times New Roman" w:hAnsi="Times New Roman" w:cs="Times New Roman"/>
+          <w:color w:val="000000"/>
+          <w:sz w:val="24"/>
+          <w:szCs w:val="24"/>
+        </w:rPr>
+      </w:pPr>
+      <w:r>
+        <w:rPr>
+          <w:rFonts w:ascii="Times New Roman" w:eastAsia="Times New Roman" w:hAnsi="Times New Roman" w:cs="Times New Roman"/>
+          <w:color w:val="000000"/>
+          <w:sz w:val="24"/>
+          <w:szCs w:val="24"/>
+        </w:rPr>
+        <w:t xml:space="preserve">Тази архитектура има следните предимства: </w:t>
+      </w:r>
+    </w:p>
+    <w:p>
+      <w:pPr>
+        <w:numPr>
+          <w:ilvl w:val="0"/>
+          <w:numId w:val="31"/>
+        </w:numPr>
+        <w:pBdr>
+          <w:top w:val="nil"/>
+          <w:left w:val="nil"/>
+          <w:bottom w:val="nil"/>
+          <w:right w:val="nil"/>
+          <w:between w:val="nil"/>
+        </w:pBdr>
+        <w:shd w:val="clear" w:color="auto" w:fill="FFFFFF"/>
+        <w:spacing w:after="0"/>
+        <w:contextualSpacing/>
+        <w:rPr>
+          <w:color w:val="000000"/>
+          <w:sz w:val="24"/>
+          <w:szCs w:val="24"/>
+        </w:rPr>
+      </w:pPr>
+      <w:r>
+        <w:rPr>
+          <w:rFonts w:ascii="Times New Roman" w:eastAsia="Times New Roman" w:hAnsi="Times New Roman" w:cs="Times New Roman"/>
+          <w:b/>
+          <w:color w:val="000000"/>
+          <w:sz w:val="24"/>
+          <w:szCs w:val="24"/>
+        </w:rPr>
+        <w:t>Сигурност</w:t>
+      </w:r>
+      <w:r>
+        <w:rPr>
+          <w:rFonts w:ascii="Times New Roman" w:eastAsia="Times New Roman" w:hAnsi="Times New Roman" w:cs="Times New Roman"/>
+          <w:color w:val="000000"/>
+          <w:sz w:val="24"/>
+          <w:szCs w:val="24"/>
+        </w:rPr>
+        <w:t xml:space="preserve"> – Всяко от трите нива може да бъде защитено</w:t>
+      </w:r>
+      <w:r>
+        <w:rPr>
+          <w:rFonts w:ascii="Times New Roman" w:eastAsia="Times New Roman" w:hAnsi="Times New Roman" w:cs="Times New Roman"/>
+          <w:color w:val="000000"/>
+          <w:sz w:val="24"/>
+          <w:szCs w:val="24"/>
+          <w:lang w:val="bg-BG"/>
         </w:rPr>
         <w:t xml:space="preserve"> </w:t>
       </w:r>
       <w:r>
         <w:rPr>
-          <w:rFonts w:ascii="Times New Roman" w:hAnsi="Times New Roman" w:cs="Times New Roman"/>
-          <w:sz w:val="24"/>
-          <w:szCs w:val="24"/>
-          <w:lang w:val="bg-BG"/>
-        </w:rPr>
-        <w:t>Основният пакет</w:t>
-      </w:r>
-      <w:r>
-        <w:rPr>
-          <w:rFonts w:ascii="Times New Roman" w:hAnsi="Times New Roman" w:cs="Times New Roman"/>
-          <w:sz w:val="24"/>
-          <w:szCs w:val="24"/>
-          <w:lang w:val="bg-BG"/>
-        </w:rPr>
-        <w:t xml:space="preserve"> </w:t>
-      </w:r>
-      <w:r>
-        <w:rPr>
-          <w:rFonts w:ascii="Times New Roman" w:hAnsi="Times New Roman" w:cs="Times New Roman"/>
-          <w:sz w:val="24"/>
-          <w:szCs w:val="24"/>
-          <w:lang w:val="bg-BG"/>
-        </w:rPr>
-        <w:t>е безплатен</w:t>
-      </w:r>
-      <w:r>
-        <w:rPr>
-          <w:rFonts w:ascii="Times New Roman" w:hAnsi="Times New Roman" w:cs="Times New Roman"/>
-          <w:sz w:val="24"/>
-          <w:szCs w:val="24"/>
-          <w:lang w:val="bg-BG"/>
-        </w:rPr>
-        <w:t xml:space="preserve"> и той е за лична </w:t>
-      </w:r>
-      <w:r>
-        <w:rPr>
-          <w:rFonts w:ascii="Times New Roman" w:hAnsi="Times New Roman" w:cs="Times New Roman"/>
-          <w:sz w:val="24"/>
-          <w:szCs w:val="24"/>
-          <w:lang w:val="en-US"/>
-        </w:rPr>
-        <w:t>(</w:t>
-      </w:r>
-      <w:r>
-        <w:rPr>
-          <w:rFonts w:ascii="Times New Roman" w:hAnsi="Times New Roman" w:cs="Times New Roman"/>
-          <w:sz w:val="24"/>
-          <w:szCs w:val="24"/>
-          <w:lang w:val="bg-BG"/>
-        </w:rPr>
-        <w:t>некорпоративна</w:t>
-      </w:r>
-      <w:r>
-        <w:rPr>
-          <w:rFonts w:ascii="Times New Roman" w:hAnsi="Times New Roman" w:cs="Times New Roman"/>
-          <w:sz w:val="24"/>
-          <w:szCs w:val="24"/>
-          <w:lang w:val="en-US"/>
-        </w:rPr>
-        <w:t>)</w:t>
-      </w:r>
-      <w:r>
-        <w:rPr>
-          <w:rFonts w:ascii="Times New Roman" w:hAnsi="Times New Roman" w:cs="Times New Roman"/>
-          <w:sz w:val="24"/>
-          <w:szCs w:val="24"/>
-          <w:lang w:val="bg-BG"/>
-        </w:rPr>
-        <w:t xml:space="preserve"> употреба. Той позволява използването на</w:t>
-      </w:r>
-      <w:r>
-        <w:rPr>
-          <w:rFonts w:ascii="Times New Roman" w:hAnsi="Times New Roman" w:cs="Times New Roman"/>
-          <w:sz w:val="24"/>
-          <w:szCs w:val="24"/>
-          <w:lang w:val="bg-BG"/>
-        </w:rPr>
-        <w:t xml:space="preserve"> един потребител и едно превозно средство. </w:t>
-      </w:r>
-      <w:r>
-        <w:rPr>
-          <w:rFonts w:ascii="Times New Roman" w:hAnsi="Times New Roman" w:cs="Times New Roman"/>
-          <w:i/>
-          <w:sz w:val="24"/>
-          <w:szCs w:val="24"/>
-          <w:lang w:val="en-US"/>
-        </w:rPr>
-        <w:t xml:space="preserve">Fleet </w:t>
-      </w:r>
-      <w:r>
-        <w:rPr>
-          <w:rFonts w:ascii="Times New Roman" w:hAnsi="Times New Roman" w:cs="Times New Roman"/>
-          <w:sz w:val="24"/>
-          <w:szCs w:val="24"/>
-          <w:lang w:val="bg-BG"/>
-        </w:rPr>
-        <w:t xml:space="preserve">планът струва </w:t>
-      </w:r>
-      <w:r>
-        <w:rPr>
-          <w:rFonts w:ascii="Times New Roman" w:hAnsi="Times New Roman" w:cs="Times New Roman"/>
-          <w:sz w:val="24"/>
-          <w:szCs w:val="24"/>
-          <w:lang w:val="en-US"/>
-        </w:rPr>
-        <w:t>$</w:t>
-      </w:r>
-      <w:r>
-        <w:rPr>
-          <w:rFonts w:ascii="Times New Roman" w:hAnsi="Times New Roman" w:cs="Times New Roman"/>
-          <w:sz w:val="24"/>
-          <w:szCs w:val="24"/>
-          <w:lang w:val="bg-BG"/>
-        </w:rPr>
-        <w:t>50</w:t>
-      </w:r>
-      <w:r>
-        <w:rPr>
-          <w:rFonts w:ascii="Times New Roman" w:hAnsi="Times New Roman" w:cs="Times New Roman"/>
-          <w:sz w:val="24"/>
-          <w:szCs w:val="24"/>
-          <w:lang w:val="en-US"/>
-        </w:rPr>
-        <w:t xml:space="preserve"> </w:t>
-      </w:r>
-      <w:r>
-        <w:rPr>
-          <w:rFonts w:ascii="Times New Roman" w:hAnsi="Times New Roman" w:cs="Times New Roman"/>
-          <w:sz w:val="24"/>
-          <w:szCs w:val="24"/>
-          <w:lang w:val="bg-BG"/>
-        </w:rPr>
-        <w:t>месечно</w:t>
-      </w:r>
-      <w:r>
-        <w:rPr>
-          <w:rFonts w:ascii="Times New Roman" w:hAnsi="Times New Roman" w:cs="Times New Roman"/>
-          <w:sz w:val="24"/>
-          <w:szCs w:val="24"/>
-          <w:lang w:val="en-US"/>
-        </w:rPr>
-        <w:t xml:space="preserve"> </w:t>
-      </w:r>
-      <w:r>
-        <w:rPr>
-          <w:rFonts w:ascii="Times New Roman" w:hAnsi="Times New Roman" w:cs="Times New Roman"/>
-          <w:sz w:val="24"/>
-          <w:szCs w:val="24"/>
-          <w:lang w:val="bg-BG"/>
-        </w:rPr>
-        <w:t xml:space="preserve">и позволява регистрирането на повече от пет превозни средства, неограничен брой потребители, устройства и записи, а също и използването на някои функционалности, които не са включени в бизнес плана. </w:t>
-      </w:r>
-      <w:r>
-        <w:rPr>
-          <w:rFonts w:ascii="Times New Roman" w:hAnsi="Times New Roman" w:cs="Times New Roman"/>
-          <w:sz w:val="24"/>
-          <w:szCs w:val="24"/>
-          <w:lang w:val="bg-BG"/>
-        </w:rPr>
-        <w:t>Системата предлага тестова версия.</w:t>
+          <w:rFonts w:ascii="Times New Roman" w:eastAsia="Times New Roman" w:hAnsi="Times New Roman" w:cs="Times New Roman"/>
+          <w:color w:val="000000"/>
+          <w:sz w:val="24"/>
+          <w:szCs w:val="24"/>
+        </w:rPr>
+        <w:t>самостоятелно</w:t>
+      </w:r>
+      <w:r>
+        <w:rPr>
+          <w:rFonts w:ascii="Times New Roman" w:eastAsia="Times New Roman" w:hAnsi="Times New Roman" w:cs="Times New Roman"/>
+          <w:color w:val="000000"/>
+          <w:sz w:val="24"/>
+          <w:szCs w:val="24"/>
+        </w:rPr>
+        <w:t>;</w:t>
+      </w:r>
+    </w:p>
+    <w:p>
+      <w:pPr>
+        <w:numPr>
+          <w:ilvl w:val="0"/>
+          <w:numId w:val="31"/>
+        </w:numPr>
+        <w:pBdr>
+          <w:top w:val="nil"/>
+          <w:left w:val="nil"/>
+          <w:bottom w:val="nil"/>
+          <w:right w:val="nil"/>
+          <w:between w:val="nil"/>
+        </w:pBdr>
+        <w:shd w:val="clear" w:color="auto" w:fill="FFFFFF"/>
+        <w:spacing w:after="0"/>
+        <w:contextualSpacing/>
+        <w:rPr>
+          <w:color w:val="000000"/>
+          <w:sz w:val="24"/>
+          <w:szCs w:val="24"/>
+        </w:rPr>
+      </w:pPr>
+      <w:r>
+        <w:rPr>
+          <w:rFonts w:ascii="Times New Roman" w:eastAsia="Times New Roman" w:hAnsi="Times New Roman" w:cs="Times New Roman"/>
+          <w:b/>
+          <w:color w:val="000000"/>
+          <w:sz w:val="24"/>
+          <w:szCs w:val="24"/>
+        </w:rPr>
+        <w:t>Модифицируемост</w:t>
+      </w:r>
+      <w:r>
+        <w:rPr>
+          <w:rFonts w:ascii="Times New Roman" w:eastAsia="Times New Roman" w:hAnsi="Times New Roman" w:cs="Times New Roman"/>
+          <w:color w:val="000000"/>
+          <w:sz w:val="24"/>
+          <w:szCs w:val="24"/>
+        </w:rPr>
+        <w:t xml:space="preserve"> – Всяко ниво може да се променя без промяната да се отразява на другите;</w:t>
+      </w:r>
+    </w:p>
+    <w:p>
+      <w:pPr>
+        <w:numPr>
+          <w:ilvl w:val="0"/>
+          <w:numId w:val="31"/>
+        </w:numPr>
+        <w:pBdr>
+          <w:top w:val="nil"/>
+          <w:left w:val="nil"/>
+          <w:bottom w:val="nil"/>
+          <w:right w:val="nil"/>
+          <w:between w:val="nil"/>
+        </w:pBdr>
+        <w:shd w:val="clear" w:color="auto" w:fill="FFFFFF"/>
+        <w:spacing w:after="0"/>
+        <w:contextualSpacing/>
+        <w:rPr>
+          <w:color w:val="000000"/>
+          <w:sz w:val="24"/>
+          <w:szCs w:val="24"/>
+        </w:rPr>
+      </w:pPr>
+      <w:r>
+        <w:rPr>
+          <w:rFonts w:ascii="Times New Roman" w:eastAsia="Times New Roman" w:hAnsi="Times New Roman" w:cs="Times New Roman"/>
+          <w:b/>
+          <w:color w:val="000000"/>
+          <w:sz w:val="24"/>
+          <w:szCs w:val="24"/>
+        </w:rPr>
+        <w:t>Мащабируемост</w:t>
+      </w:r>
+      <w:r>
+        <w:rPr>
+          <w:rFonts w:ascii="Times New Roman" w:eastAsia="Times New Roman" w:hAnsi="Times New Roman" w:cs="Times New Roman"/>
+          <w:color w:val="000000"/>
+          <w:sz w:val="24"/>
+          <w:szCs w:val="24"/>
+        </w:rPr>
+        <w:t xml:space="preserve"> – Всяко ниво може да се разширява без това да се отрази на останалите нива;</w:t>
+      </w:r>
+    </w:p>
+    <w:p>
+      <w:pPr>
+        <w:numPr>
+          <w:ilvl w:val="0"/>
+          <w:numId w:val="31"/>
+        </w:numPr>
+        <w:pBdr>
+          <w:top w:val="nil"/>
+          <w:left w:val="nil"/>
+          <w:bottom w:val="nil"/>
+          <w:right w:val="nil"/>
+          <w:between w:val="nil"/>
+        </w:pBdr>
+        <w:shd w:val="clear" w:color="auto" w:fill="FFFFFF"/>
+        <w:spacing w:after="0"/>
+        <w:contextualSpacing/>
+        <w:rPr>
+          <w:color w:val="000000"/>
+          <w:sz w:val="24"/>
+          <w:szCs w:val="24"/>
+        </w:rPr>
+      </w:pPr>
+      <w:r>
+        <w:rPr>
+          <w:rFonts w:ascii="Times New Roman" w:eastAsia="Times New Roman" w:hAnsi="Times New Roman" w:cs="Times New Roman"/>
+          <w:b/>
+          <w:color w:val="000000"/>
+          <w:sz w:val="24"/>
+          <w:szCs w:val="24"/>
+        </w:rPr>
+        <w:t xml:space="preserve">Гъвкавост </w:t>
+      </w:r>
+      <w:r>
+        <w:rPr>
+          <w:rFonts w:ascii="Times New Roman" w:eastAsia="Times New Roman" w:hAnsi="Times New Roman" w:cs="Times New Roman"/>
+          <w:color w:val="000000"/>
+          <w:sz w:val="24"/>
+          <w:szCs w:val="24"/>
+        </w:rPr>
+        <w:t>– Всяко ниво може лесно да се променя; [4]</w:t>
+      </w:r>
+    </w:p>
+    <w:p>
+      <w:pPr>
+        <w:pBdr>
+          <w:top w:val="nil"/>
+          <w:left w:val="nil"/>
+          <w:bottom w:val="nil"/>
+          <w:right w:val="nil"/>
+          <w:between w:val="nil"/>
+        </w:pBdr>
+        <w:shd w:val="clear" w:color="auto" w:fill="FFFFFF"/>
+        <w:spacing w:after="0"/>
+        <w:contextualSpacing/>
+        <w:rPr>
+          <w:rFonts w:ascii="Times New Roman" w:eastAsia="Times New Roman" w:hAnsi="Times New Roman" w:cs="Times New Roman"/>
+          <w:b/>
+          <w:color w:val="000000"/>
+          <w:sz w:val="24"/>
+          <w:szCs w:val="24"/>
+          <w:lang w:val="bg-BG"/>
+        </w:rPr>
+      </w:pPr>
+    </w:p>
+    <w:p>
+      <w:pPr>
+        <w:shd w:val="clear" w:color="auto" w:fill="FFFFFF"/>
+        <w:spacing w:after="0" w:line="240" w:lineRule="auto"/>
+        <w:jc w:val="both"/>
+        <w:rPr>
+          <w:rFonts w:ascii="Times New Roman" w:eastAsia="Times New Roman" w:hAnsi="Times New Roman" w:cs="Times New Roman"/>
+          <w:color w:val="000000"/>
+          <w:sz w:val="24"/>
+          <w:szCs w:val="24"/>
+        </w:rPr>
+      </w:pPr>
+      <w:r>
+        <w:rPr>
+          <w:rFonts w:ascii="Times New Roman" w:eastAsia="Times New Roman" w:hAnsi="Times New Roman" w:cs="Times New Roman"/>
+          <w:color w:val="000000"/>
+          <w:sz w:val="24"/>
+          <w:szCs w:val="24"/>
+        </w:rPr>
+        <w:t>За реализиране на системата са използвани следните технологии:</w:t>
+      </w:r>
+    </w:p>
+    <w:p>
+      <w:pPr>
+        <w:numPr>
+          <w:ilvl w:val="0"/>
+          <w:numId w:val="33"/>
+        </w:numPr>
+        <w:pBdr>
+          <w:top w:val="nil"/>
+          <w:left w:val="nil"/>
+          <w:bottom w:val="nil"/>
+          <w:right w:val="nil"/>
+          <w:between w:val="nil"/>
+        </w:pBdr>
+        <w:shd w:val="clear" w:color="auto" w:fill="FFFFFF"/>
+        <w:spacing w:after="0" w:line="240" w:lineRule="auto"/>
+        <w:contextualSpacing/>
+        <w:jc w:val="both"/>
+        <w:rPr>
+          <w:rFonts w:ascii="Times New Roman" w:eastAsia="Times New Roman" w:hAnsi="Times New Roman" w:cs="Times New Roman"/>
+          <w:color w:val="000000"/>
+          <w:sz w:val="24"/>
+          <w:szCs w:val="24"/>
+        </w:rPr>
+      </w:pPr>
+      <w:r>
+        <w:rPr>
+          <w:rFonts w:ascii="Times New Roman" w:eastAsia="Times New Roman" w:hAnsi="Times New Roman" w:cs="Times New Roman"/>
+          <w:color w:val="000000"/>
+          <w:sz w:val="24"/>
+          <w:szCs w:val="24"/>
+        </w:rPr>
+        <w:t>Сървър:</w:t>
+      </w:r>
+    </w:p>
+    <w:p>
+      <w:pPr>
+        <w:numPr>
+          <w:ilvl w:val="1"/>
+          <w:numId w:val="33"/>
+        </w:numPr>
+        <w:pBdr>
+          <w:top w:val="nil"/>
+          <w:left w:val="nil"/>
+          <w:bottom w:val="nil"/>
+          <w:right w:val="nil"/>
+          <w:between w:val="nil"/>
+        </w:pBdr>
+        <w:shd w:val="clear" w:color="auto" w:fill="FFFFFF"/>
+        <w:spacing w:after="0" w:line="240" w:lineRule="auto"/>
+        <w:contextualSpacing/>
+        <w:jc w:val="both"/>
+        <w:rPr>
+          <w:color w:val="000000"/>
+          <w:sz w:val="24"/>
+          <w:szCs w:val="24"/>
+        </w:rPr>
+      </w:pPr>
+      <w:r>
+        <w:rPr>
+          <w:rFonts w:ascii="Times New Roman" w:eastAsia="Times New Roman" w:hAnsi="Times New Roman" w:cs="Times New Roman"/>
+          <w:color w:val="000000"/>
+          <w:sz w:val="24"/>
+          <w:szCs w:val="24"/>
+          <w:lang w:val="bg-BG"/>
+        </w:rPr>
+        <w:t>АПИ</w:t>
       </w:r>
       <w:bookmarkStart w:id="0" w:name="_GoBack"/>
       <w:bookmarkEnd w:id="0"/>
+      <w:r>
+        <w:rPr>
+          <w:rFonts w:ascii="Times New Roman" w:eastAsia="Times New Roman" w:hAnsi="Times New Roman" w:cs="Times New Roman"/>
+          <w:color w:val="000000"/>
+          <w:sz w:val="24"/>
+          <w:szCs w:val="24"/>
+        </w:rPr>
+        <w:t>:</w:t>
+      </w:r>
+    </w:p>
+    <w:p>
+      <w:pPr>
+        <w:numPr>
+          <w:ilvl w:val="2"/>
+          <w:numId w:val="33"/>
+        </w:numPr>
+        <w:shd w:val="clear" w:color="auto" w:fill="FFFFFF"/>
+        <w:spacing w:after="0" w:line="240" w:lineRule="auto"/>
+        <w:rPr>
+          <w:color w:val="000000"/>
+          <w:sz w:val="24"/>
+          <w:szCs w:val="24"/>
+        </w:rPr>
+      </w:pPr>
+      <w:r>
+        <w:rPr>
+          <w:rFonts w:ascii="Times New Roman" w:eastAsia="Times New Roman" w:hAnsi="Times New Roman" w:cs="Times New Roman"/>
+          <w:color w:val="000000"/>
+          <w:sz w:val="24"/>
+          <w:szCs w:val="24"/>
+        </w:rPr>
+        <w:t>Платформа за разработка -  ASP.NET Web API 2</w:t>
+      </w:r>
+    </w:p>
+    <w:p>
+      <w:pPr>
+        <w:numPr>
+          <w:ilvl w:val="2"/>
+          <w:numId w:val="33"/>
+        </w:numPr>
+        <w:shd w:val="clear" w:color="auto" w:fill="FFFFFF"/>
+        <w:spacing w:after="0" w:line="240" w:lineRule="auto"/>
+        <w:rPr>
+          <w:color w:val="000000"/>
+          <w:sz w:val="24"/>
+          <w:szCs w:val="24"/>
+        </w:rPr>
+      </w:pPr>
+      <w:r>
+        <w:rPr>
+          <w:rFonts w:ascii="Times New Roman" w:eastAsia="Times New Roman" w:hAnsi="Times New Roman" w:cs="Times New Roman"/>
+          <w:color w:val="000000"/>
+          <w:sz w:val="24"/>
+          <w:szCs w:val="24"/>
+        </w:rPr>
+        <w:t>Език за разработка - Microsoft C#</w:t>
+      </w:r>
+    </w:p>
+    <w:p>
+      <w:pPr>
+        <w:numPr>
+          <w:ilvl w:val="2"/>
+          <w:numId w:val="33"/>
+        </w:numPr>
+        <w:shd w:val="clear" w:color="auto" w:fill="FFFFFF"/>
+        <w:spacing w:after="0" w:line="240" w:lineRule="auto"/>
+        <w:rPr>
+          <w:color w:val="000000"/>
+          <w:sz w:val="24"/>
+          <w:szCs w:val="24"/>
+        </w:rPr>
+      </w:pPr>
+      <w:r>
+        <w:rPr>
+          <w:rFonts w:ascii="Times New Roman" w:eastAsia="Times New Roman" w:hAnsi="Times New Roman" w:cs="Times New Roman"/>
+          <w:color w:val="000000"/>
+          <w:sz w:val="24"/>
+          <w:szCs w:val="24"/>
+        </w:rPr>
+        <w:t>Връзка с базата данни - Microsoft Entity Framework 6</w:t>
+      </w:r>
+    </w:p>
+    <w:p>
+      <w:pPr>
+        <w:numPr>
+          <w:ilvl w:val="1"/>
+          <w:numId w:val="33"/>
+        </w:numPr>
+        <w:pBdr>
+          <w:top w:val="nil"/>
+          <w:left w:val="nil"/>
+          <w:bottom w:val="nil"/>
+          <w:right w:val="nil"/>
+          <w:between w:val="nil"/>
+        </w:pBdr>
+        <w:shd w:val="clear" w:color="auto" w:fill="FFFFFF"/>
+        <w:spacing w:after="0" w:line="240" w:lineRule="auto"/>
+        <w:contextualSpacing/>
+        <w:rPr>
+          <w:color w:val="000000"/>
+          <w:sz w:val="24"/>
+          <w:szCs w:val="24"/>
+        </w:rPr>
+      </w:pPr>
+      <w:r>
+        <w:rPr>
+          <w:rFonts w:ascii="Times New Roman" w:eastAsia="Times New Roman" w:hAnsi="Times New Roman" w:cs="Times New Roman"/>
+          <w:color w:val="000000"/>
+          <w:sz w:val="24"/>
+          <w:szCs w:val="24"/>
+        </w:rPr>
+        <w:t>База от данни:</w:t>
+      </w:r>
+    </w:p>
+    <w:p>
+      <w:pPr>
+        <w:numPr>
+          <w:ilvl w:val="0"/>
+          <w:numId w:val="34"/>
+        </w:numPr>
+        <w:pBdr>
+          <w:top w:val="nil"/>
+          <w:left w:val="nil"/>
+          <w:bottom w:val="nil"/>
+          <w:right w:val="nil"/>
+          <w:between w:val="nil"/>
+        </w:pBdr>
+        <w:shd w:val="clear" w:color="auto" w:fill="FFFFFF"/>
+        <w:spacing w:after="0" w:line="240" w:lineRule="auto"/>
+        <w:contextualSpacing/>
+        <w:rPr>
+          <w:color w:val="000000"/>
+          <w:sz w:val="24"/>
+          <w:szCs w:val="24"/>
+        </w:rPr>
+      </w:pPr>
+      <w:r>
+        <w:rPr>
+          <w:rFonts w:ascii="Times New Roman" w:eastAsia="Times New Roman" w:hAnsi="Times New Roman" w:cs="Times New Roman"/>
+          <w:color w:val="000000"/>
+          <w:sz w:val="24"/>
+          <w:szCs w:val="24"/>
+        </w:rPr>
+        <w:t>Система за управление на бази данни - MS SQL Server</w:t>
+      </w:r>
+    </w:p>
+    <w:p>
+      <w:pPr>
+        <w:numPr>
+          <w:ilvl w:val="0"/>
+          <w:numId w:val="34"/>
+        </w:numPr>
+        <w:pBdr>
+          <w:top w:val="nil"/>
+          <w:left w:val="nil"/>
+          <w:bottom w:val="nil"/>
+          <w:right w:val="nil"/>
+          <w:between w:val="nil"/>
+        </w:pBdr>
+        <w:shd w:val="clear" w:color="auto" w:fill="FFFFFF"/>
+        <w:spacing w:after="0" w:line="240" w:lineRule="auto"/>
+        <w:contextualSpacing/>
+        <w:rPr>
+          <w:color w:val="000000"/>
+          <w:sz w:val="24"/>
+          <w:szCs w:val="24"/>
+        </w:rPr>
+      </w:pPr>
+      <w:r>
+        <w:rPr>
+          <w:rFonts w:ascii="Times New Roman" w:eastAsia="Times New Roman" w:hAnsi="Times New Roman" w:cs="Times New Roman"/>
+          <w:color w:val="000000"/>
+          <w:sz w:val="24"/>
+          <w:szCs w:val="24"/>
+        </w:rPr>
+        <w:t>Eзик за разработка на базата данни - SQL</w:t>
+      </w:r>
+    </w:p>
+    <w:p>
+      <w:pPr>
+        <w:numPr>
+          <w:ilvl w:val="0"/>
+          <w:numId w:val="33"/>
+        </w:numPr>
+        <w:pBdr>
+          <w:top w:val="nil"/>
+          <w:left w:val="nil"/>
+          <w:bottom w:val="nil"/>
+          <w:right w:val="nil"/>
+          <w:between w:val="nil"/>
+        </w:pBdr>
+        <w:shd w:val="clear" w:color="auto" w:fill="FFFFFF"/>
+        <w:spacing w:after="0" w:line="240" w:lineRule="auto"/>
+        <w:contextualSpacing/>
+        <w:rPr>
+          <w:rFonts w:ascii="Times New Roman" w:eastAsia="Times New Roman" w:hAnsi="Times New Roman" w:cs="Times New Roman"/>
+          <w:color w:val="000000"/>
+          <w:sz w:val="24"/>
+          <w:szCs w:val="24"/>
+        </w:rPr>
+      </w:pPr>
+      <w:r>
+        <w:rPr>
+          <w:rFonts w:ascii="Times New Roman" w:eastAsia="Times New Roman" w:hAnsi="Times New Roman" w:cs="Times New Roman"/>
+          <w:color w:val="000000"/>
+          <w:sz w:val="24"/>
+          <w:szCs w:val="24"/>
+        </w:rPr>
+        <w:t>Клиент:</w:t>
+      </w:r>
+    </w:p>
+    <w:p>
+      <w:pPr>
+        <w:numPr>
+          <w:ilvl w:val="0"/>
+          <w:numId w:val="34"/>
+        </w:numPr>
+        <w:pBdr>
+          <w:top w:val="nil"/>
+          <w:left w:val="nil"/>
+          <w:bottom w:val="nil"/>
+          <w:right w:val="nil"/>
+          <w:between w:val="nil"/>
+        </w:pBdr>
+        <w:shd w:val="clear" w:color="auto" w:fill="FFFFFF"/>
+        <w:spacing w:after="0" w:line="240" w:lineRule="auto"/>
+        <w:contextualSpacing/>
+        <w:rPr>
+          <w:color w:val="000000"/>
+          <w:sz w:val="24"/>
+          <w:szCs w:val="24"/>
+        </w:rPr>
+      </w:pPr>
+      <w:r>
+        <w:rPr>
+          <w:rFonts w:ascii="Times New Roman" w:eastAsia="Times New Roman" w:hAnsi="Times New Roman" w:cs="Times New Roman"/>
+          <w:color w:val="000000"/>
+          <w:sz w:val="24"/>
+          <w:szCs w:val="24"/>
+        </w:rPr>
+        <w:t xml:space="preserve">Платформа за разработка - ReactJS </w:t>
+      </w:r>
+    </w:p>
+    <w:p>
+      <w:pPr>
+        <w:numPr>
+          <w:ilvl w:val="0"/>
+          <w:numId w:val="34"/>
+        </w:numPr>
+        <w:pBdr>
+          <w:top w:val="nil"/>
+          <w:left w:val="nil"/>
+          <w:bottom w:val="nil"/>
+          <w:right w:val="nil"/>
+          <w:between w:val="nil"/>
+        </w:pBdr>
+        <w:shd w:val="clear" w:color="auto" w:fill="FFFFFF"/>
+        <w:spacing w:after="0" w:line="240" w:lineRule="auto"/>
+        <w:contextualSpacing/>
+        <w:rPr>
+          <w:color w:val="000000"/>
+          <w:sz w:val="24"/>
+          <w:szCs w:val="24"/>
+        </w:rPr>
+      </w:pPr>
+      <w:r>
+        <w:rPr>
+          <w:rFonts w:ascii="Times New Roman" w:eastAsia="Times New Roman" w:hAnsi="Times New Roman" w:cs="Times New Roman"/>
+          <w:color w:val="000000"/>
+          <w:sz w:val="24"/>
+          <w:szCs w:val="24"/>
+        </w:rPr>
+        <w:t>Eзик за разработка - JavaScript (стандарт ECMAScript 6)</w:t>
+      </w:r>
+    </w:p>
+    <w:p>
+      <w:pPr>
+        <w:numPr>
+          <w:ilvl w:val="0"/>
+          <w:numId w:val="34"/>
+        </w:numPr>
+        <w:pBdr>
+          <w:top w:val="nil"/>
+          <w:left w:val="nil"/>
+          <w:bottom w:val="nil"/>
+          <w:right w:val="nil"/>
+          <w:between w:val="nil"/>
+        </w:pBdr>
+        <w:shd w:val="clear" w:color="auto" w:fill="FFFFFF"/>
+        <w:spacing w:after="0" w:line="240" w:lineRule="auto"/>
+        <w:contextualSpacing/>
+        <w:rPr>
+          <w:color w:val="000000"/>
+          <w:sz w:val="24"/>
+          <w:szCs w:val="24"/>
+        </w:rPr>
+      </w:pPr>
+      <w:r>
+        <w:rPr>
+          <w:rFonts w:ascii="Times New Roman" w:eastAsia="Times New Roman" w:hAnsi="Times New Roman" w:cs="Times New Roman"/>
+          <w:color w:val="000000"/>
+          <w:sz w:val="24"/>
+          <w:szCs w:val="24"/>
+        </w:rPr>
+        <w:t>Module bundler - Webpack 2</w:t>
+      </w:r>
+    </w:p>
+    <w:p>
+      <w:pPr>
+        <w:numPr>
+          <w:ilvl w:val="0"/>
+          <w:numId w:val="34"/>
+        </w:numPr>
+        <w:pBdr>
+          <w:top w:val="nil"/>
+          <w:left w:val="nil"/>
+          <w:bottom w:val="nil"/>
+          <w:right w:val="nil"/>
+          <w:between w:val="nil"/>
+        </w:pBdr>
+        <w:shd w:val="clear" w:color="auto" w:fill="FFFFFF"/>
+        <w:spacing w:after="0" w:line="240" w:lineRule="auto"/>
+        <w:contextualSpacing/>
+        <w:rPr>
+          <w:color w:val="000000"/>
+          <w:sz w:val="24"/>
+          <w:szCs w:val="24"/>
+        </w:rPr>
+      </w:pPr>
+      <w:r>
+        <w:rPr>
+          <w:rFonts w:ascii="Times New Roman" w:eastAsia="Times New Roman" w:hAnsi="Times New Roman" w:cs="Times New Roman"/>
+          <w:color w:val="000000"/>
+          <w:sz w:val="24"/>
+          <w:szCs w:val="24"/>
+        </w:rPr>
+        <w:t>Други - CSS, Material UI, NPM</w:t>
+      </w:r>
+    </w:p>
+    <w:p>
+      <w:pPr>
+        <w:pBdr>
+          <w:top w:val="nil"/>
+          <w:left w:val="nil"/>
+          <w:bottom w:val="nil"/>
+          <w:right w:val="nil"/>
+          <w:between w:val="nil"/>
+        </w:pBdr>
+        <w:shd w:val="clear" w:color="auto" w:fill="FFFFFF"/>
+        <w:rPr>
+          <w:rFonts w:ascii="Times New Roman" w:eastAsia="Times New Roman" w:hAnsi="Times New Roman" w:cs="Times New Roman"/>
+          <w:b/>
+          <w:color w:val="000000"/>
+          <w:sz w:val="24"/>
+          <w:szCs w:val="24"/>
+          <w:lang w:val="bg-BG"/>
+        </w:rPr>
+      </w:pPr>
+    </w:p>
+    <w:p>
+      <w:pPr>
+        <w:shd w:val="clear" w:color="auto" w:fill="FFFFFF"/>
+        <w:rPr>
+          <w:rFonts w:ascii="Times New Roman" w:eastAsia="Times New Roman" w:hAnsi="Times New Roman" w:cs="Times New Roman"/>
+          <w:color w:val="000000"/>
+          <w:sz w:val="24"/>
+          <w:szCs w:val="24"/>
+        </w:rPr>
+      </w:pPr>
+      <w:r>
+        <w:rPr>
+          <w:rFonts w:ascii="Times New Roman" w:eastAsia="Times New Roman" w:hAnsi="Times New Roman" w:cs="Times New Roman"/>
+          <w:color w:val="000000"/>
+          <w:sz w:val="24"/>
+          <w:szCs w:val="24"/>
+        </w:rPr>
+        <w:t>Сървърната част се състои от пет нива (фигура 5):</w:t>
+      </w:r>
+    </w:p>
+    <w:p>
+      <w:pPr>
+        <w:numPr>
+          <w:ilvl w:val="0"/>
+          <w:numId w:val="30"/>
+        </w:numPr>
+        <w:pBdr>
+          <w:top w:val="nil"/>
+          <w:left w:val="nil"/>
+          <w:bottom w:val="nil"/>
+          <w:right w:val="nil"/>
+          <w:between w:val="nil"/>
+        </w:pBdr>
+        <w:shd w:val="clear" w:color="auto" w:fill="FFFFFF"/>
+        <w:spacing w:after="0"/>
+        <w:contextualSpacing/>
+        <w:rPr>
+          <w:color w:val="000000"/>
+          <w:sz w:val="24"/>
+          <w:szCs w:val="24"/>
+        </w:rPr>
+      </w:pPr>
+      <w:r>
+        <w:rPr>
+          <w:rFonts w:ascii="Times New Roman" w:eastAsia="Times New Roman" w:hAnsi="Times New Roman" w:cs="Times New Roman"/>
+          <w:b/>
+          <w:color w:val="000000"/>
+          <w:sz w:val="24"/>
+          <w:szCs w:val="24"/>
+        </w:rPr>
+        <w:t>API</w:t>
+      </w:r>
+      <w:r>
+        <w:rPr>
+          <w:rFonts w:ascii="Times New Roman" w:eastAsia="Times New Roman" w:hAnsi="Times New Roman" w:cs="Times New Roman"/>
+          <w:color w:val="000000"/>
+          <w:sz w:val="24"/>
+          <w:szCs w:val="24"/>
+        </w:rPr>
+        <w:t xml:space="preserve"> – Приема заявките на клиента и връща отговора на сървърната част в JSON формат. Извършва се валидация на входните данни, получавани от клиента.</w:t>
+      </w:r>
+    </w:p>
+    <w:p>
+      <w:pPr>
+        <w:numPr>
+          <w:ilvl w:val="0"/>
+          <w:numId w:val="30"/>
+        </w:numPr>
+        <w:pBdr>
+          <w:top w:val="nil"/>
+          <w:left w:val="nil"/>
+          <w:bottom w:val="nil"/>
+          <w:right w:val="nil"/>
+          <w:between w:val="nil"/>
+        </w:pBdr>
+        <w:shd w:val="clear" w:color="auto" w:fill="FFFFFF"/>
+        <w:spacing w:after="0"/>
+        <w:contextualSpacing/>
+        <w:rPr>
+          <w:color w:val="000000"/>
+          <w:sz w:val="24"/>
+          <w:szCs w:val="24"/>
+        </w:rPr>
+      </w:pPr>
+      <w:r>
+        <w:rPr>
+          <w:rFonts w:ascii="Times New Roman" w:eastAsia="Times New Roman" w:hAnsi="Times New Roman" w:cs="Times New Roman"/>
+          <w:b/>
+          <w:color w:val="000000"/>
+          <w:sz w:val="24"/>
+          <w:szCs w:val="24"/>
+        </w:rPr>
+        <w:lastRenderedPageBreak/>
+        <w:t>Business</w:t>
+      </w:r>
+      <w:r>
+        <w:rPr>
+          <w:rFonts w:ascii="Times New Roman" w:eastAsia="Times New Roman" w:hAnsi="Times New Roman" w:cs="Times New Roman"/>
+          <w:color w:val="000000"/>
+          <w:sz w:val="24"/>
+          <w:szCs w:val="24"/>
+        </w:rPr>
+        <w:t xml:space="preserve"> – На това ниво е основната логика в сървърната част. Прилагат се бизнес правилата върху:</w:t>
+      </w:r>
+    </w:p>
+    <w:p>
+      <w:pPr>
+        <w:numPr>
+          <w:ilvl w:val="1"/>
+          <w:numId w:val="30"/>
+        </w:numPr>
+        <w:pBdr>
+          <w:top w:val="nil"/>
+          <w:left w:val="nil"/>
+          <w:bottom w:val="nil"/>
+          <w:right w:val="nil"/>
+          <w:between w:val="nil"/>
+        </w:pBdr>
+        <w:shd w:val="clear" w:color="auto" w:fill="FFFFFF"/>
+        <w:spacing w:after="0"/>
+        <w:contextualSpacing/>
+        <w:rPr>
+          <w:color w:val="000000"/>
+          <w:sz w:val="24"/>
+          <w:szCs w:val="24"/>
+        </w:rPr>
+      </w:pPr>
+      <w:r>
+        <w:rPr>
+          <w:rFonts w:ascii="Times New Roman" w:eastAsia="Times New Roman" w:hAnsi="Times New Roman" w:cs="Times New Roman"/>
+          <w:color w:val="000000"/>
+          <w:sz w:val="24"/>
+          <w:szCs w:val="24"/>
+        </w:rPr>
+        <w:t xml:space="preserve"> съхраняваните данни преди предаването им към API нивото;</w:t>
+      </w:r>
+    </w:p>
+    <w:p>
+      <w:pPr>
+        <w:numPr>
+          <w:ilvl w:val="1"/>
+          <w:numId w:val="30"/>
+        </w:numPr>
+        <w:pBdr>
+          <w:top w:val="nil"/>
+          <w:left w:val="nil"/>
+          <w:bottom w:val="nil"/>
+          <w:right w:val="nil"/>
+          <w:between w:val="nil"/>
+        </w:pBdr>
+        <w:shd w:val="clear" w:color="auto" w:fill="FFFFFF"/>
+        <w:spacing w:after="0"/>
+        <w:contextualSpacing/>
+        <w:rPr>
+          <w:color w:val="000000"/>
+          <w:sz w:val="24"/>
+          <w:szCs w:val="24"/>
+        </w:rPr>
+      </w:pPr>
+      <w:r>
+        <w:rPr>
+          <w:rFonts w:ascii="Times New Roman" w:eastAsia="Times New Roman" w:hAnsi="Times New Roman" w:cs="Times New Roman"/>
+          <w:color w:val="000000"/>
+          <w:sz w:val="24"/>
+          <w:szCs w:val="24"/>
+        </w:rPr>
+        <w:t>данните, изпращани от клиента посредством АPI  нивото;</w:t>
+      </w:r>
+    </w:p>
+    <w:p>
+      <w:pPr>
+        <w:numPr>
+          <w:ilvl w:val="0"/>
+          <w:numId w:val="30"/>
+        </w:numPr>
+        <w:pBdr>
+          <w:top w:val="nil"/>
+          <w:left w:val="nil"/>
+          <w:bottom w:val="nil"/>
+          <w:right w:val="nil"/>
+          <w:between w:val="nil"/>
+        </w:pBdr>
+        <w:shd w:val="clear" w:color="auto" w:fill="FFFFFF"/>
+        <w:spacing w:after="0"/>
+        <w:contextualSpacing/>
+        <w:rPr>
+          <w:color w:val="000000"/>
+          <w:sz w:val="24"/>
+          <w:szCs w:val="24"/>
+        </w:rPr>
+      </w:pPr>
+      <w:r>
+        <w:rPr>
+          <w:rFonts w:ascii="Times New Roman" w:eastAsia="Times New Roman" w:hAnsi="Times New Roman" w:cs="Times New Roman"/>
+          <w:b/>
+          <w:color w:val="000000"/>
+          <w:sz w:val="24"/>
+          <w:szCs w:val="24"/>
+        </w:rPr>
+        <w:t>Data-access</w:t>
+      </w:r>
+      <w:r>
+        <w:rPr>
+          <w:rFonts w:ascii="Times New Roman" w:eastAsia="Times New Roman" w:hAnsi="Times New Roman" w:cs="Times New Roman"/>
+          <w:color w:val="000000"/>
+          <w:sz w:val="24"/>
+          <w:szCs w:val="24"/>
+        </w:rPr>
+        <w:t xml:space="preserve"> – Предоставя опростен достъп до съхраняваните данни в базата чрез класове. Така се създава по-високо ниво на абстракция. Чрез методите на класовете се извикват SQL процедурите и функциите.</w:t>
+      </w:r>
+    </w:p>
+    <w:p>
+      <w:pPr>
+        <w:numPr>
+          <w:ilvl w:val="0"/>
+          <w:numId w:val="30"/>
+        </w:numPr>
+        <w:pBdr>
+          <w:top w:val="nil"/>
+          <w:left w:val="nil"/>
+          <w:bottom w:val="nil"/>
+          <w:right w:val="nil"/>
+          <w:between w:val="nil"/>
+        </w:pBdr>
+        <w:shd w:val="clear" w:color="auto" w:fill="FFFFFF"/>
+        <w:spacing w:after="0"/>
+        <w:contextualSpacing/>
+        <w:rPr>
+          <w:color w:val="000000"/>
+          <w:sz w:val="24"/>
+          <w:szCs w:val="24"/>
+        </w:rPr>
+      </w:pPr>
+      <w:r>
+        <w:rPr>
+          <w:rFonts w:ascii="Times New Roman" w:eastAsia="Times New Roman" w:hAnsi="Times New Roman" w:cs="Times New Roman"/>
+          <w:b/>
+          <w:color w:val="000000"/>
+          <w:sz w:val="24"/>
+          <w:szCs w:val="24"/>
+        </w:rPr>
+        <w:t>Entity Framework</w:t>
+      </w:r>
+      <w:r>
+        <w:rPr>
+          <w:rFonts w:ascii="Times New Roman" w:eastAsia="Times New Roman" w:hAnsi="Times New Roman" w:cs="Times New Roman"/>
+          <w:color w:val="000000"/>
+          <w:sz w:val="24"/>
+          <w:szCs w:val="24"/>
+        </w:rPr>
+        <w:t xml:space="preserve"> – Entity Framework e ORM (Object Relational Mapping). Той позволява на .NET програмистите да работят с данни от базата чрез обекти без директно да достъпват таблиците в базата.</w:t>
+      </w:r>
+    </w:p>
+    <w:p>
+      <w:pPr>
+        <w:numPr>
+          <w:ilvl w:val="0"/>
+          <w:numId w:val="30"/>
+        </w:numPr>
+        <w:pBdr>
+          <w:top w:val="nil"/>
+          <w:left w:val="nil"/>
+          <w:bottom w:val="nil"/>
+          <w:right w:val="nil"/>
+          <w:between w:val="nil"/>
+        </w:pBdr>
+        <w:shd w:val="clear" w:color="auto" w:fill="FFFFFF"/>
+        <w:spacing w:after="0"/>
+        <w:contextualSpacing/>
+        <w:rPr>
+          <w:b/>
+          <w:color w:val="000000"/>
+          <w:sz w:val="24"/>
+          <w:szCs w:val="24"/>
+        </w:rPr>
+      </w:pPr>
+      <w:r>
+        <w:rPr>
+          <w:rFonts w:ascii="Times New Roman" w:eastAsia="Times New Roman" w:hAnsi="Times New Roman" w:cs="Times New Roman"/>
+          <w:b/>
+          <w:color w:val="000000"/>
+          <w:sz w:val="24"/>
+          <w:szCs w:val="24"/>
+        </w:rPr>
+        <w:t xml:space="preserve">Microsoft SQL Server </w:t>
+      </w:r>
+      <w:r>
+        <w:rPr>
+          <w:rFonts w:ascii="Times New Roman" w:eastAsia="Times New Roman" w:hAnsi="Times New Roman" w:cs="Times New Roman"/>
+          <w:color w:val="000000"/>
+          <w:sz w:val="24"/>
+          <w:szCs w:val="24"/>
+        </w:rPr>
+        <w:t>– Релационна база от данни;</w:t>
+      </w:r>
+    </w:p>
+    <w:p>
+      <w:pPr>
+        <w:shd w:val="clear" w:color="auto" w:fill="FFFFFF"/>
+        <w:jc w:val="center"/>
+        <w:rPr>
+          <w:rFonts w:ascii="Times New Roman" w:eastAsia="Times New Roman" w:hAnsi="Times New Roman" w:cs="Times New Roman"/>
+          <w:color w:val="000000"/>
+          <w:sz w:val="24"/>
+          <w:szCs w:val="24"/>
+        </w:rPr>
+      </w:pPr>
+      <w:r>
+        <w:rPr>
+          <w:rFonts w:ascii="Times New Roman" w:eastAsia="Times New Roman" w:hAnsi="Times New Roman" w:cs="Times New Roman"/>
+          <w:noProof/>
+          <w:color w:val="000000"/>
+          <w:sz w:val="24"/>
+          <w:szCs w:val="24"/>
+        </w:rPr>
+        <w:drawing>
+          <wp:inline distT="0" distB="0" distL="0" distR="0" wp14:anchorId="0E5D3090" wp14:editId="281CB671">
+            <wp:extent cx="3720465" cy="2905760"/>
+            <wp:effectExtent l="-407352" t="407352" r="-407352" b="407352"/>
+            <wp:docPr id="11" name="image23.png" descr="F:\FMI\masters\SecondTerm\ERP\Assets\Untitled Diagram.png"/>
+            <wp:cNvGraphicFramePr/>
+            <a:graphic xmlns:a="http://schemas.openxmlformats.org/drawingml/2006/main">
+              <a:graphicData uri="http://schemas.openxmlformats.org/drawingml/2006/picture">
+                <pic:pic xmlns:pic="http://schemas.openxmlformats.org/drawingml/2006/picture">
+                  <pic:nvPicPr>
+                    <pic:cNvPr id="0" name="image23.png" descr="F:\FMI\masters\SecondTerm\ERP\Assets\Untitled Diagram.png"/>
+                    <pic:cNvPicPr preferRelativeResize="0"/>
+                  </pic:nvPicPr>
+                  <pic:blipFill>
+                    <a:blip r:embed="rId18"/>
+                    <a:srcRect/>
+                    <a:stretch>
+                      <a:fillRect/>
+                    </a:stretch>
+                  </pic:blipFill>
+                  <pic:spPr>
+                    <a:xfrm rot="16200000">
+                      <a:off x="0" y="0"/>
+                      <a:ext cx="3720465" cy="2905760"/>
+                    </a:xfrm>
+                    <a:prstGeom prst="rect">
+                      <a:avLst/>
+                    </a:prstGeom>
+                    <a:ln/>
+                  </pic:spPr>
+                </pic:pic>
+              </a:graphicData>
+            </a:graphic>
+          </wp:inline>
+        </w:drawing>
+      </w:r>
+    </w:p>
+    <w:p>
+      <w:pPr>
+        <w:shd w:val="clear" w:color="auto" w:fill="FFFFFF"/>
+        <w:spacing w:after="0" w:line="264" w:lineRule="auto"/>
+        <w:rPr>
+          <w:rFonts w:ascii="Times New Roman" w:eastAsia="Times New Roman" w:hAnsi="Times New Roman" w:cs="Times New Roman"/>
+          <w:i/>
+          <w:color w:val="000000"/>
+          <w:sz w:val="24"/>
+          <w:szCs w:val="24"/>
+        </w:rPr>
+      </w:pPr>
+      <w:r>
+        <w:rPr>
+          <w:rFonts w:ascii="Times New Roman" w:eastAsia="Times New Roman" w:hAnsi="Times New Roman" w:cs="Times New Roman"/>
+          <w:i/>
+          <w:color w:val="000000"/>
+          <w:sz w:val="24"/>
+          <w:szCs w:val="24"/>
+        </w:rPr>
+        <w:t xml:space="preserve">                                         Фигура 5: “REST API архитектура”</w:t>
+      </w:r>
+    </w:p>
+    <w:p>
+      <w:pPr>
+        <w:jc w:val="both"/>
+        <w:rPr>
+          <w:rFonts w:ascii="Times New Roman" w:hAnsi="Times New Roman" w:cs="Times New Roman"/>
+          <w:b/>
+          <w:sz w:val="24"/>
+          <w:szCs w:val="24"/>
+        </w:rPr>
+      </w:pPr>
+    </w:p>
+    <w:p>
+      <w:pPr>
+        <w:jc w:val="both"/>
+        <w:rPr>
+          <w:rFonts w:ascii="Times New Roman" w:hAnsi="Times New Roman" w:cs="Times New Roman"/>
+          <w:b/>
+          <w:sz w:val="24"/>
+          <w:szCs w:val="24"/>
+          <w:lang w:val="en-US"/>
+        </w:rPr>
+      </w:pPr>
+    </w:p>
+    <w:p>
+      <w:pPr>
+        <w:jc w:val="both"/>
+        <w:rPr>
+          <w:rFonts w:ascii="Times New Roman" w:hAnsi="Times New Roman" w:cs="Times New Roman"/>
+          <w:b/>
+          <w:sz w:val="24"/>
+          <w:szCs w:val="24"/>
+          <w:lang w:val="en-US"/>
+        </w:rPr>
+      </w:pPr>
+    </w:p>
+    <w:p>
+      <w:pPr>
+        <w:jc w:val="both"/>
+        <w:rPr>
+          <w:rFonts w:ascii="Times New Roman" w:hAnsi="Times New Roman" w:cs="Times New Roman"/>
+          <w:b/>
+          <w:sz w:val="24"/>
+          <w:szCs w:val="24"/>
+          <w:lang w:val="en-US"/>
+        </w:rPr>
+      </w:pPr>
+    </w:p>
+    <w:p>
+      <w:pPr>
+        <w:jc w:val="both"/>
+        <w:rPr>
+          <w:rFonts w:ascii="Times New Roman" w:hAnsi="Times New Roman" w:cs="Times New Roman"/>
+          <w:b/>
+          <w:sz w:val="24"/>
+          <w:szCs w:val="24"/>
+          <w:lang w:val="en-US"/>
+        </w:rPr>
+      </w:pPr>
+    </w:p>
+    <w:p>
+      <w:pPr>
+        <w:jc w:val="both"/>
+        <w:rPr>
+          <w:rFonts w:ascii="Times New Roman" w:hAnsi="Times New Roman" w:cs="Times New Roman"/>
+          <w:b/>
+          <w:sz w:val="24"/>
+          <w:szCs w:val="24"/>
+          <w:lang w:val="en-US"/>
+        </w:rPr>
+      </w:pPr>
+    </w:p>
+    <w:p>
+      <w:pPr>
+        <w:jc w:val="both"/>
+        <w:rPr>
+          <w:rFonts w:ascii="Times New Roman" w:hAnsi="Times New Roman" w:cs="Times New Roman"/>
+          <w:b/>
+          <w:sz w:val="24"/>
+          <w:szCs w:val="24"/>
+          <w:lang w:val="en-US"/>
+        </w:rPr>
+      </w:pPr>
+    </w:p>
+    <w:p>
+      <w:pPr>
+        <w:jc w:val="both"/>
+        <w:rPr>
+          <w:rFonts w:ascii="Times New Roman" w:hAnsi="Times New Roman" w:cs="Times New Roman"/>
+          <w:b/>
+          <w:sz w:val="24"/>
+          <w:szCs w:val="24"/>
+          <w:lang w:val="en-US"/>
+        </w:rPr>
+      </w:pPr>
+    </w:p>
+    <w:p>
+      <w:pPr>
+        <w:jc w:val="both"/>
+        <w:rPr>
+          <w:rFonts w:ascii="Times New Roman" w:hAnsi="Times New Roman" w:cs="Times New Roman"/>
+          <w:b/>
+          <w:sz w:val="24"/>
+          <w:szCs w:val="24"/>
+          <w:lang w:val="en-US"/>
+        </w:rPr>
+      </w:pPr>
     </w:p>
     <w:p>
       <w:pPr>
@@ -14155,7 +16537,7 @@
         </w:rPr>
         <w:t xml:space="preserve"> </w:t>
       </w:r>
-      <w:hyperlink r:id="rId17" w:history="1">
+      <w:hyperlink r:id="rId19" w:history="1">
         <w:r>
           <w:rPr>
             <w:rStyle w:val="a5"/>
@@ -14207,7 +16589,7 @@
         </w:rPr>
         <w:t xml:space="preserve"> </w:t>
       </w:r>
-      <w:hyperlink r:id="rId18" w:history="1">
+      <w:hyperlink r:id="rId20" w:history="1">
         <w:r>
           <w:rPr>
             <w:rStyle w:val="a5"/>
@@ -14251,6 +16633,7 @@
           <w:szCs w:val="24"/>
           <w:lang w:val="en-US"/>
         </w:rPr>
+        <w:lastRenderedPageBreak/>
         <w:t>[4</w:t>
       </w:r>
       <w:r>
@@ -14262,7 +16645,7 @@
         </w:rPr>
         <w:t xml:space="preserve">] </w:t>
       </w:r>
-      <w:hyperlink r:id="rId19" w:history="1">
+      <w:hyperlink r:id="rId21" w:history="1">
         <w:r>
           <w:rPr>
             <w:rStyle w:val="a5"/>
@@ -14328,7 +16711,7 @@
         </w:rPr>
         <w:t xml:space="preserve">] </w:t>
       </w:r>
-      <w:hyperlink r:id="rId20" w:history="1">
+      <w:hyperlink r:id="rId22" w:history="1">
         <w:r>
           <w:rPr>
             <w:rStyle w:val="a5"/>
@@ -14374,7 +16757,7 @@
         </w:rPr>
         <w:t xml:space="preserve">] </w:t>
       </w:r>
-      <w:hyperlink r:id="rId21" w:history="1">
+      <w:hyperlink r:id="rId23" w:history="1">
         <w:r>
           <w:rPr>
             <w:rStyle w:val="a5"/>
@@ -14412,10 +16795,9 @@
           <w:u w:val="none"/>
           <w:lang w:val="en-US"/>
         </w:rPr>
-        <w:lastRenderedPageBreak/>
         <w:t xml:space="preserve">[8] </w:t>
       </w:r>
-      <w:hyperlink r:id="rId22" w:history="1">
+      <w:hyperlink r:id="rId24" w:history="1">
         <w:r>
           <w:rPr>
             <w:rStyle w:val="a5"/>
@@ -14455,7 +16837,7 @@
         </w:rPr>
         <w:t xml:space="preserve">[9] </w:t>
       </w:r>
-      <w:hyperlink r:id="rId23" w:history="1">
+      <w:hyperlink r:id="rId25" w:history="1">
         <w:r>
           <w:rPr>
             <w:rStyle w:val="a5"/>
@@ -14679,7 +17061,7 @@
         </w:rPr>
         <w:t xml:space="preserve">[13] </w:t>
       </w:r>
-      <w:hyperlink r:id="rId24" w:history="1">
+      <w:hyperlink r:id="rId26" w:history="1">
         <w:r>
           <w:rPr>
             <w:rStyle w:val="a5"/>
@@ -14719,7 +17101,7 @@
         </w:rPr>
         <w:t xml:space="preserve">[14] </w:t>
       </w:r>
-      <w:hyperlink r:id="rId25" w:history="1">
+      <w:hyperlink r:id="rId27" w:history="1">
         <w:r>
           <w:rPr>
             <w:rStyle w:val="a5"/>
@@ -14759,7 +17141,7 @@
         </w:rPr>
         <w:t xml:space="preserve">[15] </w:t>
       </w:r>
-      <w:hyperlink r:id="rId26" w:history="1">
+      <w:hyperlink r:id="rId28" w:history="1">
         <w:r>
           <w:rPr>
             <w:rStyle w:val="a5"/>
@@ -14799,7 +17181,7 @@
         </w:rPr>
         <w:t xml:space="preserve">[16] </w:t>
       </w:r>
-      <w:hyperlink r:id="rId27" w:history="1">
+      <w:hyperlink r:id="rId29" w:history="1">
         <w:r>
           <w:rPr>
             <w:rStyle w:val="a5"/>
@@ -14853,7 +17235,7 @@
         <w:t>]</w:t>
       </w:r>
       <w:proofErr w:type="gramEnd"/>
-      <w:hyperlink r:id="rId28" w:history="1">
+      <w:hyperlink r:id="rId30" w:history="1">
         <w:r>
           <w:rPr>
             <w:rStyle w:val="a5"/>
@@ -14943,7 +17325,7 @@
         </w:rPr>
         <w:t xml:space="preserve">] </w:t>
       </w:r>
-      <w:hyperlink r:id="rId29" w:history="1">
+      <w:hyperlink r:id="rId31" w:history="1">
         <w:r>
           <w:rPr>
             <w:rStyle w:val="a5"/>
@@ -14983,7 +17365,7 @@
         </w:rPr>
         <w:t xml:space="preserve">[20] </w:t>
       </w:r>
-      <w:hyperlink r:id="rId30" w:history="1">
+      <w:hyperlink r:id="rId32" w:history="1">
         <w:r>
           <w:rPr>
             <w:rStyle w:val="a5"/>
@@ -15057,8 +17439,8 @@
       </w:pPr>
     </w:p>
     <w:sectPr>
-      <w:footerReference w:type="default" r:id="rId31"/>
-      <w:footerReference w:type="first" r:id="rId32"/>
+      <w:footerReference w:type="default" r:id="rId33"/>
+      <w:footerReference w:type="first" r:id="rId34"/>
       <w:pgSz w:w="11906" w:h="16838"/>
       <w:pgMar w:top="1440" w:right="1440" w:bottom="1440" w:left="1440" w:header="708" w:footer="708" w:gutter="0"/>
       <w:cols w:space="708"/>
@@ -15104,7 +17486,6 @@
         <w:docPartUnique/>
       </w:docPartObj>
     </w:sdtPr>
-    <w:sdtEndPr/>
     <w:sdtContent>
       <w:p>
         <w:pPr>
@@ -15125,7 +17506,7 @@
             <w:noProof/>
             <w:lang w:val="bg-BG"/>
           </w:rPr>
-          <w:t>16</w:t>
+          <w:t>19</w:t>
         </w:r>
         <w:r>
           <w:fldChar w:fldCharType="end"/>
@@ -15863,6 +18244,116 @@
     </w:lvl>
   </w:abstractNum>
   <w:abstractNum w:abstractNumId="6">
+    <w:nsid w:val="22A67EAC"/>
+    <w:multiLevelType w:val="multilevel"/>
+    <w:tmpl w:val="C80E5076"/>
+    <w:lvl w:ilvl="0">
+      <w:start w:val="1"/>
+      <w:numFmt w:val="decimal"/>
+      <w:lvlText w:val="%1."/>
+      <w:lvlJc w:val="left"/>
+      <w:pPr>
+        <w:ind w:left="360" w:hanging="360"/>
+      </w:pPr>
+    </w:lvl>
+    <w:lvl w:ilvl="1">
+      <w:start w:val="1"/>
+      <w:numFmt w:val="bullet"/>
+      <w:lvlText w:val="●"/>
+      <w:lvlJc w:val="left"/>
+      <w:pPr>
+        <w:ind w:left="1080" w:hanging="360"/>
+      </w:pPr>
+      <w:rPr>
+        <w:rFonts w:ascii="Noto Sans Symbols" w:eastAsia="Noto Sans Symbols" w:hAnsi="Noto Sans Symbols" w:cs="Noto Sans Symbols"/>
+      </w:rPr>
+    </w:lvl>
+    <w:lvl w:ilvl="2">
+      <w:start w:val="1"/>
+      <w:numFmt w:val="bullet"/>
+      <w:lvlText w:val="▪"/>
+      <w:lvlJc w:val="left"/>
+      <w:pPr>
+        <w:ind w:left="1800" w:hanging="360"/>
+      </w:pPr>
+      <w:rPr>
+        <w:rFonts w:ascii="Noto Sans Symbols" w:eastAsia="Noto Sans Symbols" w:hAnsi="Noto Sans Symbols" w:cs="Noto Sans Symbols"/>
+      </w:rPr>
+    </w:lvl>
+    <w:lvl w:ilvl="3">
+      <w:start w:val="1"/>
+      <w:numFmt w:val="bullet"/>
+      <w:lvlText w:val="●"/>
+      <w:lvlJc w:val="left"/>
+      <w:pPr>
+        <w:ind w:left="2520" w:hanging="360"/>
+      </w:pPr>
+      <w:rPr>
+        <w:rFonts w:ascii="Noto Sans Symbols" w:eastAsia="Noto Sans Symbols" w:hAnsi="Noto Sans Symbols" w:cs="Noto Sans Symbols"/>
+      </w:rPr>
+    </w:lvl>
+    <w:lvl w:ilvl="4">
+      <w:start w:val="1"/>
+      <w:numFmt w:val="bullet"/>
+      <w:lvlText w:val="o"/>
+      <w:lvlJc w:val="left"/>
+      <w:pPr>
+        <w:ind w:left="3240" w:hanging="360"/>
+      </w:pPr>
+      <w:rPr>
+        <w:rFonts w:ascii="Courier New" w:eastAsia="Courier New" w:hAnsi="Courier New" w:cs="Courier New"/>
+      </w:rPr>
+    </w:lvl>
+    <w:lvl w:ilvl="5">
+      <w:start w:val="1"/>
+      <w:numFmt w:val="bullet"/>
+      <w:lvlText w:val="▪"/>
+      <w:lvlJc w:val="left"/>
+      <w:pPr>
+        <w:ind w:left="3960" w:hanging="360"/>
+      </w:pPr>
+      <w:rPr>
+        <w:rFonts w:ascii="Noto Sans Symbols" w:eastAsia="Noto Sans Symbols" w:hAnsi="Noto Sans Symbols" w:cs="Noto Sans Symbols"/>
+      </w:rPr>
+    </w:lvl>
+    <w:lvl w:ilvl="6">
+      <w:start w:val="1"/>
+      <w:numFmt w:val="bullet"/>
+      <w:lvlText w:val="●"/>
+      <w:lvlJc w:val="left"/>
+      <w:pPr>
+        <w:ind w:left="4680" w:hanging="360"/>
+      </w:pPr>
+      <w:rPr>
+        <w:rFonts w:ascii="Noto Sans Symbols" w:eastAsia="Noto Sans Symbols" w:hAnsi="Noto Sans Symbols" w:cs="Noto Sans Symbols"/>
+      </w:rPr>
+    </w:lvl>
+    <w:lvl w:ilvl="7">
+      <w:start w:val="1"/>
+      <w:numFmt w:val="bullet"/>
+      <w:lvlText w:val="o"/>
+      <w:lvlJc w:val="left"/>
+      <w:pPr>
+        <w:ind w:left="5400" w:hanging="360"/>
+      </w:pPr>
+      <w:rPr>
+        <w:rFonts w:ascii="Courier New" w:eastAsia="Courier New" w:hAnsi="Courier New" w:cs="Courier New"/>
+      </w:rPr>
+    </w:lvl>
+    <w:lvl w:ilvl="8">
+      <w:start w:val="1"/>
+      <w:numFmt w:val="bullet"/>
+      <w:lvlText w:val="▪"/>
+      <w:lvlJc w:val="left"/>
+      <w:pPr>
+        <w:ind w:left="6120" w:hanging="360"/>
+      </w:pPr>
+      <w:rPr>
+        <w:rFonts w:ascii="Noto Sans Symbols" w:eastAsia="Noto Sans Symbols" w:hAnsi="Noto Sans Symbols" w:cs="Noto Sans Symbols"/>
+      </w:rPr>
+    </w:lvl>
+  </w:abstractNum>
+  <w:abstractNum w:abstractNumId="7">
     <w:nsid w:val="233301D1"/>
     <w:multiLevelType w:val="hybridMultilevel"/>
     <w:tmpl w:val="BBA2E172"/>
@@ -15975,7 +18466,7 @@
       </w:rPr>
     </w:lvl>
   </w:abstractNum>
-  <w:abstractNum w:abstractNumId="7">
+  <w:abstractNum w:abstractNumId="8">
     <w:nsid w:val="2364600B"/>
     <w:multiLevelType w:val="hybridMultilevel"/>
     <w:tmpl w:val="CF14D862"/>
@@ -16088,7 +18579,120 @@
       </w:rPr>
     </w:lvl>
   </w:abstractNum>
-  <w:abstractNum w:abstractNumId="8">
+  <w:abstractNum w:abstractNumId="9">
+    <w:nsid w:val="245919BF"/>
+    <w:multiLevelType w:val="multilevel"/>
+    <w:tmpl w:val="CB5AE4C4"/>
+    <w:lvl w:ilvl="0">
+      <w:start w:val="1"/>
+      <w:numFmt w:val="bullet"/>
+      <w:lvlText w:val="▪"/>
+      <w:lvlJc w:val="left"/>
+      <w:pPr>
+        <w:ind w:left="1800" w:hanging="360"/>
+      </w:pPr>
+      <w:rPr>
+        <w:rFonts w:ascii="Noto Sans Symbols" w:eastAsia="Noto Sans Symbols" w:hAnsi="Noto Sans Symbols" w:cs="Noto Sans Symbols"/>
+      </w:rPr>
+    </w:lvl>
+    <w:lvl w:ilvl="1">
+      <w:start w:val="1"/>
+      <w:numFmt w:val="bullet"/>
+      <w:lvlText w:val="o"/>
+      <w:lvlJc w:val="left"/>
+      <w:pPr>
+        <w:ind w:left="2520" w:hanging="360"/>
+      </w:pPr>
+      <w:rPr>
+        <w:rFonts w:ascii="Courier New" w:eastAsia="Courier New" w:hAnsi="Courier New" w:cs="Courier New"/>
+      </w:rPr>
+    </w:lvl>
+    <w:lvl w:ilvl="2">
+      <w:start w:val="1"/>
+      <w:numFmt w:val="bullet"/>
+      <w:lvlText w:val="▪"/>
+      <w:lvlJc w:val="left"/>
+      <w:pPr>
+        <w:ind w:left="3240" w:hanging="360"/>
+      </w:pPr>
+      <w:rPr>
+        <w:rFonts w:ascii="Noto Sans Symbols" w:eastAsia="Noto Sans Symbols" w:hAnsi="Noto Sans Symbols" w:cs="Noto Sans Symbols"/>
+      </w:rPr>
+    </w:lvl>
+    <w:lvl w:ilvl="3">
+      <w:start w:val="1"/>
+      <w:numFmt w:val="bullet"/>
+      <w:lvlText w:val="●"/>
+      <w:lvlJc w:val="left"/>
+      <w:pPr>
+        <w:ind w:left="3960" w:hanging="360"/>
+      </w:pPr>
+      <w:rPr>
+        <w:rFonts w:ascii="Noto Sans Symbols" w:eastAsia="Noto Sans Symbols" w:hAnsi="Noto Sans Symbols" w:cs="Noto Sans Symbols"/>
+      </w:rPr>
+    </w:lvl>
+    <w:lvl w:ilvl="4">
+      <w:start w:val="1"/>
+      <w:numFmt w:val="bullet"/>
+      <w:lvlText w:val="o"/>
+      <w:lvlJc w:val="left"/>
+      <w:pPr>
+        <w:ind w:left="4680" w:hanging="360"/>
+      </w:pPr>
+      <w:rPr>
+        <w:rFonts w:ascii="Courier New" w:eastAsia="Courier New" w:hAnsi="Courier New" w:cs="Courier New"/>
+      </w:rPr>
+    </w:lvl>
+    <w:lvl w:ilvl="5">
+      <w:start w:val="1"/>
+      <w:numFmt w:val="bullet"/>
+      <w:lvlText w:val="▪"/>
+      <w:lvlJc w:val="left"/>
+      <w:pPr>
+        <w:ind w:left="5400" w:hanging="360"/>
+      </w:pPr>
+      <w:rPr>
+        <w:rFonts w:ascii="Noto Sans Symbols" w:eastAsia="Noto Sans Symbols" w:hAnsi="Noto Sans Symbols" w:cs="Noto Sans Symbols"/>
+      </w:rPr>
+    </w:lvl>
+    <w:lvl w:ilvl="6">
+      <w:start w:val="1"/>
+      <w:numFmt w:val="bullet"/>
+      <w:lvlText w:val="●"/>
+      <w:lvlJc w:val="left"/>
+      <w:pPr>
+        <w:ind w:left="6120" w:hanging="360"/>
+      </w:pPr>
+      <w:rPr>
+        <w:rFonts w:ascii="Noto Sans Symbols" w:eastAsia="Noto Sans Symbols" w:hAnsi="Noto Sans Symbols" w:cs="Noto Sans Symbols"/>
+      </w:rPr>
+    </w:lvl>
+    <w:lvl w:ilvl="7">
+      <w:start w:val="1"/>
+      <w:numFmt w:val="bullet"/>
+      <w:lvlText w:val="o"/>
+      <w:lvlJc w:val="left"/>
+      <w:pPr>
+        <w:ind w:left="6840" w:hanging="360"/>
+      </w:pPr>
+      <w:rPr>
+        <w:rFonts w:ascii="Courier New" w:eastAsia="Courier New" w:hAnsi="Courier New" w:cs="Courier New"/>
+      </w:rPr>
+    </w:lvl>
+    <w:lvl w:ilvl="8">
+      <w:start w:val="1"/>
+      <w:numFmt w:val="bullet"/>
+      <w:lvlText w:val="▪"/>
+      <w:lvlJc w:val="left"/>
+      <w:pPr>
+        <w:ind w:left="7560" w:hanging="360"/>
+      </w:pPr>
+      <w:rPr>
+        <w:rFonts w:ascii="Noto Sans Symbols" w:eastAsia="Noto Sans Symbols" w:hAnsi="Noto Sans Symbols" w:cs="Noto Sans Symbols"/>
+      </w:rPr>
+    </w:lvl>
+  </w:abstractNum>
+  <w:abstractNum w:abstractNumId="10">
     <w:nsid w:val="278A0805"/>
     <w:multiLevelType w:val="hybridMultilevel"/>
     <w:tmpl w:val="B66A8FDE"/>
@@ -16201,7 +18805,7 @@
       </w:rPr>
     </w:lvl>
   </w:abstractNum>
-  <w:abstractNum w:abstractNumId="9">
+  <w:abstractNum w:abstractNumId="11">
     <w:nsid w:val="2C8D5136"/>
     <w:multiLevelType w:val="hybridMultilevel"/>
     <w:tmpl w:val="BCA45248"/>
@@ -16314,7 +18918,7 @@
       </w:rPr>
     </w:lvl>
   </w:abstractNum>
-  <w:abstractNum w:abstractNumId="10">
+  <w:abstractNum w:abstractNumId="12">
     <w:nsid w:val="2D543A74"/>
     <w:multiLevelType w:val="hybridMultilevel"/>
     <w:tmpl w:val="72E2B69C"/>
@@ -16400,7 +19004,7 @@
       </w:pPr>
     </w:lvl>
   </w:abstractNum>
-  <w:abstractNum w:abstractNumId="11">
+  <w:abstractNum w:abstractNumId="13">
     <w:nsid w:val="33B5693C"/>
     <w:multiLevelType w:val="hybridMultilevel"/>
     <w:tmpl w:val="F04086FC"/>
@@ -16513,7 +19117,7 @@
       </w:rPr>
     </w:lvl>
   </w:abstractNum>
-  <w:abstractNum w:abstractNumId="12">
+  <w:abstractNum w:abstractNumId="14">
     <w:nsid w:val="341303A9"/>
     <w:multiLevelType w:val="hybridMultilevel"/>
     <w:tmpl w:val="30EAE4D0"/>
@@ -16626,7 +19230,233 @@
       </w:rPr>
     </w:lvl>
   </w:abstractNum>
-  <w:abstractNum w:abstractNumId="13">
+  <w:abstractNum w:abstractNumId="15">
+    <w:nsid w:val="3559620A"/>
+    <w:multiLevelType w:val="multilevel"/>
+    <w:tmpl w:val="EBEEB528"/>
+    <w:lvl w:ilvl="0">
+      <w:start w:val="1"/>
+      <w:numFmt w:val="bullet"/>
+      <w:lvlText w:val="●"/>
+      <w:lvlJc w:val="left"/>
+      <w:pPr>
+        <w:ind w:left="360" w:hanging="360"/>
+      </w:pPr>
+      <w:rPr>
+        <w:rFonts w:ascii="Noto Sans Symbols" w:eastAsia="Noto Sans Symbols" w:hAnsi="Noto Sans Symbols" w:cs="Noto Sans Symbols"/>
+      </w:rPr>
+    </w:lvl>
+    <w:lvl w:ilvl="1">
+      <w:start w:val="1"/>
+      <w:numFmt w:val="bullet"/>
+      <w:lvlText w:val="o"/>
+      <w:lvlJc w:val="left"/>
+      <w:pPr>
+        <w:ind w:left="1080" w:hanging="360"/>
+      </w:pPr>
+      <w:rPr>
+        <w:rFonts w:ascii="Courier New" w:eastAsia="Courier New" w:hAnsi="Courier New" w:cs="Courier New"/>
+      </w:rPr>
+    </w:lvl>
+    <w:lvl w:ilvl="2">
+      <w:start w:val="1"/>
+      <w:numFmt w:val="bullet"/>
+      <w:lvlText w:val="▪"/>
+      <w:lvlJc w:val="left"/>
+      <w:pPr>
+        <w:ind w:left="1800" w:hanging="360"/>
+      </w:pPr>
+      <w:rPr>
+        <w:rFonts w:ascii="Noto Sans Symbols" w:eastAsia="Noto Sans Symbols" w:hAnsi="Noto Sans Symbols" w:cs="Noto Sans Symbols"/>
+      </w:rPr>
+    </w:lvl>
+    <w:lvl w:ilvl="3">
+      <w:start w:val="1"/>
+      <w:numFmt w:val="bullet"/>
+      <w:lvlText w:val="●"/>
+      <w:lvlJc w:val="left"/>
+      <w:pPr>
+        <w:ind w:left="2520" w:hanging="360"/>
+      </w:pPr>
+      <w:rPr>
+        <w:rFonts w:ascii="Noto Sans Symbols" w:eastAsia="Noto Sans Symbols" w:hAnsi="Noto Sans Symbols" w:cs="Noto Sans Symbols"/>
+      </w:rPr>
+    </w:lvl>
+    <w:lvl w:ilvl="4">
+      <w:start w:val="1"/>
+      <w:numFmt w:val="bullet"/>
+      <w:lvlText w:val="o"/>
+      <w:lvlJc w:val="left"/>
+      <w:pPr>
+        <w:ind w:left="3240" w:hanging="360"/>
+      </w:pPr>
+      <w:rPr>
+        <w:rFonts w:ascii="Courier New" w:eastAsia="Courier New" w:hAnsi="Courier New" w:cs="Courier New"/>
+      </w:rPr>
+    </w:lvl>
+    <w:lvl w:ilvl="5">
+      <w:start w:val="1"/>
+      <w:numFmt w:val="bullet"/>
+      <w:lvlText w:val="▪"/>
+      <w:lvlJc w:val="left"/>
+      <w:pPr>
+        <w:ind w:left="3960" w:hanging="360"/>
+      </w:pPr>
+      <w:rPr>
+        <w:rFonts w:ascii="Noto Sans Symbols" w:eastAsia="Noto Sans Symbols" w:hAnsi="Noto Sans Symbols" w:cs="Noto Sans Symbols"/>
+      </w:rPr>
+    </w:lvl>
+    <w:lvl w:ilvl="6">
+      <w:start w:val="1"/>
+      <w:numFmt w:val="bullet"/>
+      <w:lvlText w:val="●"/>
+      <w:lvlJc w:val="left"/>
+      <w:pPr>
+        <w:ind w:left="4680" w:hanging="360"/>
+      </w:pPr>
+      <w:rPr>
+        <w:rFonts w:ascii="Noto Sans Symbols" w:eastAsia="Noto Sans Symbols" w:hAnsi="Noto Sans Symbols" w:cs="Noto Sans Symbols"/>
+      </w:rPr>
+    </w:lvl>
+    <w:lvl w:ilvl="7">
+      <w:start w:val="1"/>
+      <w:numFmt w:val="bullet"/>
+      <w:lvlText w:val="o"/>
+      <w:lvlJc w:val="left"/>
+      <w:pPr>
+        <w:ind w:left="5400" w:hanging="360"/>
+      </w:pPr>
+      <w:rPr>
+        <w:rFonts w:ascii="Courier New" w:eastAsia="Courier New" w:hAnsi="Courier New" w:cs="Courier New"/>
+      </w:rPr>
+    </w:lvl>
+    <w:lvl w:ilvl="8">
+      <w:start w:val="1"/>
+      <w:numFmt w:val="bullet"/>
+      <w:lvlText w:val="▪"/>
+      <w:lvlJc w:val="left"/>
+      <w:pPr>
+        <w:ind w:left="6120" w:hanging="360"/>
+      </w:pPr>
+      <w:rPr>
+        <w:rFonts w:ascii="Noto Sans Symbols" w:eastAsia="Noto Sans Symbols" w:hAnsi="Noto Sans Symbols" w:cs="Noto Sans Symbols"/>
+      </w:rPr>
+    </w:lvl>
+  </w:abstractNum>
+  <w:abstractNum w:abstractNumId="16">
+    <w:nsid w:val="3D3C6CBB"/>
+    <w:multiLevelType w:val="multilevel"/>
+    <w:tmpl w:val="193A3532"/>
+    <w:lvl w:ilvl="0">
+      <w:start w:val="1"/>
+      <w:numFmt w:val="bullet"/>
+      <w:lvlText w:val="●"/>
+      <w:lvlJc w:val="left"/>
+      <w:pPr>
+        <w:ind w:left="720" w:hanging="360"/>
+      </w:pPr>
+      <w:rPr>
+        <w:rFonts w:ascii="Noto Sans Symbols" w:eastAsia="Noto Sans Symbols" w:hAnsi="Noto Sans Symbols" w:cs="Noto Sans Symbols"/>
+      </w:rPr>
+    </w:lvl>
+    <w:lvl w:ilvl="1">
+      <w:start w:val="1"/>
+      <w:numFmt w:val="bullet"/>
+      <w:lvlText w:val="o"/>
+      <w:lvlJc w:val="left"/>
+      <w:pPr>
+        <w:ind w:left="1440" w:hanging="360"/>
+      </w:pPr>
+      <w:rPr>
+        <w:rFonts w:ascii="Courier New" w:eastAsia="Courier New" w:hAnsi="Courier New" w:cs="Courier New"/>
+      </w:rPr>
+    </w:lvl>
+    <w:lvl w:ilvl="2">
+      <w:start w:val="1"/>
+      <w:numFmt w:val="bullet"/>
+      <w:lvlText w:val="▪"/>
+      <w:lvlJc w:val="left"/>
+      <w:pPr>
+        <w:ind w:left="2160" w:hanging="360"/>
+      </w:pPr>
+      <w:rPr>
+        <w:rFonts w:ascii="Noto Sans Symbols" w:eastAsia="Noto Sans Symbols" w:hAnsi="Noto Sans Symbols" w:cs="Noto Sans Symbols"/>
+      </w:rPr>
+    </w:lvl>
+    <w:lvl w:ilvl="3">
+      <w:start w:val="1"/>
+      <w:numFmt w:val="bullet"/>
+      <w:lvlText w:val="●"/>
+      <w:lvlJc w:val="left"/>
+      <w:pPr>
+        <w:ind w:left="2880" w:hanging="360"/>
+      </w:pPr>
+      <w:rPr>
+        <w:rFonts w:ascii="Noto Sans Symbols" w:eastAsia="Noto Sans Symbols" w:hAnsi="Noto Sans Symbols" w:cs="Noto Sans Symbols"/>
+      </w:rPr>
+    </w:lvl>
+    <w:lvl w:ilvl="4">
+      <w:start w:val="1"/>
+      <w:numFmt w:val="bullet"/>
+      <w:lvlText w:val="o"/>
+      <w:lvlJc w:val="left"/>
+      <w:pPr>
+        <w:ind w:left="3600" w:hanging="360"/>
+      </w:pPr>
+      <w:rPr>
+        <w:rFonts w:ascii="Courier New" w:eastAsia="Courier New" w:hAnsi="Courier New" w:cs="Courier New"/>
+      </w:rPr>
+    </w:lvl>
+    <w:lvl w:ilvl="5">
+      <w:start w:val="1"/>
+      <w:numFmt w:val="bullet"/>
+      <w:lvlText w:val="▪"/>
+      <w:lvlJc w:val="left"/>
+      <w:pPr>
+        <w:ind w:left="4320" w:hanging="360"/>
+      </w:pPr>
+      <w:rPr>
+        <w:rFonts w:ascii="Noto Sans Symbols" w:eastAsia="Noto Sans Symbols" w:hAnsi="Noto Sans Symbols" w:cs="Noto Sans Symbols"/>
+      </w:rPr>
+    </w:lvl>
+    <w:lvl w:ilvl="6">
+      <w:start w:val="1"/>
+      <w:numFmt w:val="bullet"/>
+      <w:lvlText w:val="●"/>
+      <w:lvlJc w:val="left"/>
+      <w:pPr>
+        <w:ind w:left="5040" w:hanging="360"/>
+      </w:pPr>
+      <w:rPr>
+        <w:rFonts w:ascii="Noto Sans Symbols" w:eastAsia="Noto Sans Symbols" w:hAnsi="Noto Sans Symbols" w:cs="Noto Sans Symbols"/>
+      </w:rPr>
+    </w:lvl>
+    <w:lvl w:ilvl="7">
+      <w:start w:val="1"/>
+      <w:numFmt w:val="bullet"/>
+      <w:lvlText w:val="o"/>
+      <w:lvlJc w:val="left"/>
+      <w:pPr>
+        <w:ind w:left="5760" w:hanging="360"/>
+      </w:pPr>
+      <w:rPr>
+        <w:rFonts w:ascii="Courier New" w:eastAsia="Courier New" w:hAnsi="Courier New" w:cs="Courier New"/>
+      </w:rPr>
+    </w:lvl>
+    <w:lvl w:ilvl="8">
+      <w:start w:val="1"/>
+      <w:numFmt w:val="bullet"/>
+      <w:lvlText w:val="▪"/>
+      <w:lvlJc w:val="left"/>
+      <w:pPr>
+        <w:ind w:left="6480" w:hanging="360"/>
+      </w:pPr>
+      <w:rPr>
+        <w:rFonts w:ascii="Noto Sans Symbols" w:eastAsia="Noto Sans Symbols" w:hAnsi="Noto Sans Symbols" w:cs="Noto Sans Symbols"/>
+      </w:rPr>
+    </w:lvl>
+  </w:abstractNum>
+  <w:abstractNum w:abstractNumId="17">
     <w:nsid w:val="411D3561"/>
     <w:multiLevelType w:val="hybridMultilevel"/>
     <w:tmpl w:val="0D0CDF56"/>
@@ -16739,7 +19569,120 @@
       </w:rPr>
     </w:lvl>
   </w:abstractNum>
-  <w:abstractNum w:abstractNumId="14">
+  <w:abstractNum w:abstractNumId="18">
+    <w:nsid w:val="41546793"/>
+    <w:multiLevelType w:val="multilevel"/>
+    <w:tmpl w:val="A5540E52"/>
+    <w:lvl w:ilvl="0">
+      <w:start w:val="1"/>
+      <w:numFmt w:val="bullet"/>
+      <w:lvlText w:val="●"/>
+      <w:lvlJc w:val="left"/>
+      <w:pPr>
+        <w:ind w:left="720" w:hanging="360"/>
+      </w:pPr>
+      <w:rPr>
+        <w:rFonts w:ascii="Noto Sans Symbols" w:eastAsia="Noto Sans Symbols" w:hAnsi="Noto Sans Symbols" w:cs="Noto Sans Symbols"/>
+      </w:rPr>
+    </w:lvl>
+    <w:lvl w:ilvl="1">
+      <w:start w:val="1"/>
+      <w:numFmt w:val="bullet"/>
+      <w:lvlText w:val="▪"/>
+      <w:lvlJc w:val="left"/>
+      <w:pPr>
+        <w:ind w:left="1440" w:hanging="360"/>
+      </w:pPr>
+      <w:rPr>
+        <w:rFonts w:ascii="Noto Sans Symbols" w:eastAsia="Noto Sans Symbols" w:hAnsi="Noto Sans Symbols" w:cs="Noto Sans Symbols"/>
+      </w:rPr>
+    </w:lvl>
+    <w:lvl w:ilvl="2">
+      <w:start w:val="1"/>
+      <w:numFmt w:val="bullet"/>
+      <w:lvlText w:val="▪"/>
+      <w:lvlJc w:val="left"/>
+      <w:pPr>
+        <w:ind w:left="2160" w:hanging="360"/>
+      </w:pPr>
+      <w:rPr>
+        <w:rFonts w:ascii="Noto Sans Symbols" w:eastAsia="Noto Sans Symbols" w:hAnsi="Noto Sans Symbols" w:cs="Noto Sans Symbols"/>
+      </w:rPr>
+    </w:lvl>
+    <w:lvl w:ilvl="3">
+      <w:start w:val="1"/>
+      <w:numFmt w:val="bullet"/>
+      <w:lvlText w:val="●"/>
+      <w:lvlJc w:val="left"/>
+      <w:pPr>
+        <w:ind w:left="2880" w:hanging="360"/>
+      </w:pPr>
+      <w:rPr>
+        <w:rFonts w:ascii="Noto Sans Symbols" w:eastAsia="Noto Sans Symbols" w:hAnsi="Noto Sans Symbols" w:cs="Noto Sans Symbols"/>
+      </w:rPr>
+    </w:lvl>
+    <w:lvl w:ilvl="4">
+      <w:start w:val="1"/>
+      <w:numFmt w:val="bullet"/>
+      <w:lvlText w:val="o"/>
+      <w:lvlJc w:val="left"/>
+      <w:pPr>
+        <w:ind w:left="3600" w:hanging="360"/>
+      </w:pPr>
+      <w:rPr>
+        <w:rFonts w:ascii="Courier New" w:eastAsia="Courier New" w:hAnsi="Courier New" w:cs="Courier New"/>
+      </w:rPr>
+    </w:lvl>
+    <w:lvl w:ilvl="5">
+      <w:start w:val="1"/>
+      <w:numFmt w:val="bullet"/>
+      <w:lvlText w:val="▪"/>
+      <w:lvlJc w:val="left"/>
+      <w:pPr>
+        <w:ind w:left="4320" w:hanging="360"/>
+      </w:pPr>
+      <w:rPr>
+        <w:rFonts w:ascii="Noto Sans Symbols" w:eastAsia="Noto Sans Symbols" w:hAnsi="Noto Sans Symbols" w:cs="Noto Sans Symbols"/>
+      </w:rPr>
+    </w:lvl>
+    <w:lvl w:ilvl="6">
+      <w:start w:val="1"/>
+      <w:numFmt w:val="bullet"/>
+      <w:lvlText w:val="●"/>
+      <w:lvlJc w:val="left"/>
+      <w:pPr>
+        <w:ind w:left="5040" w:hanging="360"/>
+      </w:pPr>
+      <w:rPr>
+        <w:rFonts w:ascii="Noto Sans Symbols" w:eastAsia="Noto Sans Symbols" w:hAnsi="Noto Sans Symbols" w:cs="Noto Sans Symbols"/>
+      </w:rPr>
+    </w:lvl>
+    <w:lvl w:ilvl="7">
+      <w:start w:val="1"/>
+      <w:numFmt w:val="bullet"/>
+      <w:lvlText w:val="o"/>
+      <w:lvlJc w:val="left"/>
+      <w:pPr>
+        <w:ind w:left="5760" w:hanging="360"/>
+      </w:pPr>
+      <w:rPr>
+        <w:rFonts w:ascii="Courier New" w:eastAsia="Courier New" w:hAnsi="Courier New" w:cs="Courier New"/>
+      </w:rPr>
+    </w:lvl>
+    <w:lvl w:ilvl="8">
+      <w:start w:val="1"/>
+      <w:numFmt w:val="bullet"/>
+      <w:lvlText w:val="▪"/>
+      <w:lvlJc w:val="left"/>
+      <w:pPr>
+        <w:ind w:left="6480" w:hanging="360"/>
+      </w:pPr>
+      <w:rPr>
+        <w:rFonts w:ascii="Noto Sans Symbols" w:eastAsia="Noto Sans Symbols" w:hAnsi="Noto Sans Symbols" w:cs="Noto Sans Symbols"/>
+      </w:rPr>
+    </w:lvl>
+  </w:abstractNum>
+  <w:abstractNum w:abstractNumId="19">
     <w:nsid w:val="46F26550"/>
     <w:multiLevelType w:val="hybridMultilevel"/>
     <w:tmpl w:val="DA30DBE8"/>
@@ -16852,7 +19795,7 @@
       </w:rPr>
     </w:lvl>
   </w:abstractNum>
-  <w:abstractNum w:abstractNumId="15">
+  <w:abstractNum w:abstractNumId="20">
     <w:nsid w:val="4AB30C52"/>
     <w:multiLevelType w:val="hybridMultilevel"/>
     <w:tmpl w:val="C4544838"/>
@@ -16965,7 +19908,7 @@
       </w:rPr>
     </w:lvl>
   </w:abstractNum>
-  <w:abstractNum w:abstractNumId="16">
+  <w:abstractNum w:abstractNumId="21">
     <w:nsid w:val="4EC1066F"/>
     <w:multiLevelType w:val="hybridMultilevel"/>
     <w:tmpl w:val="8FB0C014"/>
@@ -17054,7 +19997,120 @@
       </w:pPr>
     </w:lvl>
   </w:abstractNum>
-  <w:abstractNum w:abstractNumId="17">
+  <w:abstractNum w:abstractNumId="22">
+    <w:nsid w:val="4F41327E"/>
+    <w:multiLevelType w:val="multilevel"/>
+    <w:tmpl w:val="B4AEE8E2"/>
+    <w:lvl w:ilvl="0">
+      <w:start w:val="1"/>
+      <w:numFmt w:val="bullet"/>
+      <w:lvlText w:val="●"/>
+      <w:lvlJc w:val="left"/>
+      <w:pPr>
+        <w:ind w:left="720" w:hanging="360"/>
+      </w:pPr>
+      <w:rPr>
+        <w:rFonts w:ascii="Noto Sans Symbols" w:eastAsia="Noto Sans Symbols" w:hAnsi="Noto Sans Symbols" w:cs="Noto Sans Symbols"/>
+      </w:rPr>
+    </w:lvl>
+    <w:lvl w:ilvl="1">
+      <w:start w:val="1"/>
+      <w:numFmt w:val="bullet"/>
+      <w:lvlText w:val="o"/>
+      <w:lvlJc w:val="left"/>
+      <w:pPr>
+        <w:ind w:left="1440" w:hanging="360"/>
+      </w:pPr>
+      <w:rPr>
+        <w:rFonts w:ascii="Courier New" w:eastAsia="Courier New" w:hAnsi="Courier New" w:cs="Courier New"/>
+      </w:rPr>
+    </w:lvl>
+    <w:lvl w:ilvl="2">
+      <w:start w:val="1"/>
+      <w:numFmt w:val="bullet"/>
+      <w:lvlText w:val="▪"/>
+      <w:lvlJc w:val="left"/>
+      <w:pPr>
+        <w:ind w:left="2160" w:hanging="360"/>
+      </w:pPr>
+      <w:rPr>
+        <w:rFonts w:ascii="Noto Sans Symbols" w:eastAsia="Noto Sans Symbols" w:hAnsi="Noto Sans Symbols" w:cs="Noto Sans Symbols"/>
+      </w:rPr>
+    </w:lvl>
+    <w:lvl w:ilvl="3">
+      <w:start w:val="1"/>
+      <w:numFmt w:val="bullet"/>
+      <w:lvlText w:val="●"/>
+      <w:lvlJc w:val="left"/>
+      <w:pPr>
+        <w:ind w:left="2880" w:hanging="360"/>
+      </w:pPr>
+      <w:rPr>
+        <w:rFonts w:ascii="Noto Sans Symbols" w:eastAsia="Noto Sans Symbols" w:hAnsi="Noto Sans Symbols" w:cs="Noto Sans Symbols"/>
+      </w:rPr>
+    </w:lvl>
+    <w:lvl w:ilvl="4">
+      <w:start w:val="1"/>
+      <w:numFmt w:val="bullet"/>
+      <w:lvlText w:val="o"/>
+      <w:lvlJc w:val="left"/>
+      <w:pPr>
+        <w:ind w:left="3600" w:hanging="360"/>
+      </w:pPr>
+      <w:rPr>
+        <w:rFonts w:ascii="Courier New" w:eastAsia="Courier New" w:hAnsi="Courier New" w:cs="Courier New"/>
+      </w:rPr>
+    </w:lvl>
+    <w:lvl w:ilvl="5">
+      <w:start w:val="1"/>
+      <w:numFmt w:val="bullet"/>
+      <w:lvlText w:val="▪"/>
+      <w:lvlJc w:val="left"/>
+      <w:pPr>
+        <w:ind w:left="4320" w:hanging="360"/>
+      </w:pPr>
+      <w:rPr>
+        <w:rFonts w:ascii="Noto Sans Symbols" w:eastAsia="Noto Sans Symbols" w:hAnsi="Noto Sans Symbols" w:cs="Noto Sans Symbols"/>
+      </w:rPr>
+    </w:lvl>
+    <w:lvl w:ilvl="6">
+      <w:start w:val="1"/>
+      <w:numFmt w:val="bullet"/>
+      <w:lvlText w:val="●"/>
+      <w:lvlJc w:val="left"/>
+      <w:pPr>
+        <w:ind w:left="5040" w:hanging="360"/>
+      </w:pPr>
+      <w:rPr>
+        <w:rFonts w:ascii="Noto Sans Symbols" w:eastAsia="Noto Sans Symbols" w:hAnsi="Noto Sans Symbols" w:cs="Noto Sans Symbols"/>
+      </w:rPr>
+    </w:lvl>
+    <w:lvl w:ilvl="7">
+      <w:start w:val="1"/>
+      <w:numFmt w:val="bullet"/>
+      <w:lvlText w:val="o"/>
+      <w:lvlJc w:val="left"/>
+      <w:pPr>
+        <w:ind w:left="5760" w:hanging="360"/>
+      </w:pPr>
+      <w:rPr>
+        <w:rFonts w:ascii="Courier New" w:eastAsia="Courier New" w:hAnsi="Courier New" w:cs="Courier New"/>
+      </w:rPr>
+    </w:lvl>
+    <w:lvl w:ilvl="8">
+      <w:start w:val="1"/>
+      <w:numFmt w:val="bullet"/>
+      <w:lvlText w:val="▪"/>
+      <w:lvlJc w:val="left"/>
+      <w:pPr>
+        <w:ind w:left="6480" w:hanging="360"/>
+      </w:pPr>
+      <w:rPr>
+        <w:rFonts w:ascii="Noto Sans Symbols" w:eastAsia="Noto Sans Symbols" w:hAnsi="Noto Sans Symbols" w:cs="Noto Sans Symbols"/>
+      </w:rPr>
+    </w:lvl>
+  </w:abstractNum>
+  <w:abstractNum w:abstractNumId="23">
     <w:nsid w:val="524D2E01"/>
     <w:multiLevelType w:val="hybridMultilevel"/>
     <w:tmpl w:val="8C7C122E"/>
@@ -17167,7 +20223,7 @@
       </w:rPr>
     </w:lvl>
   </w:abstractNum>
-  <w:abstractNum w:abstractNumId="18">
+  <w:abstractNum w:abstractNumId="24">
     <w:nsid w:val="57B1775E"/>
     <w:multiLevelType w:val="hybridMultilevel"/>
     <w:tmpl w:val="22EC08A0"/>
@@ -17280,7 +20336,7 @@
       </w:rPr>
     </w:lvl>
   </w:abstractNum>
-  <w:abstractNum w:abstractNumId="19">
+  <w:abstractNum w:abstractNumId="25">
     <w:nsid w:val="58502D43"/>
     <w:multiLevelType w:val="hybridMultilevel"/>
     <w:tmpl w:val="4DD2DA3A"/>
@@ -17393,7 +20449,7 @@
       </w:rPr>
     </w:lvl>
   </w:abstractNum>
-  <w:abstractNum w:abstractNumId="20">
+  <w:abstractNum w:abstractNumId="26">
     <w:nsid w:val="58974FF4"/>
     <w:multiLevelType w:val="hybridMultilevel"/>
     <w:tmpl w:val="F4D2CCB2"/>
@@ -17506,7 +20562,7 @@
       </w:rPr>
     </w:lvl>
   </w:abstractNum>
-  <w:abstractNum w:abstractNumId="21">
+  <w:abstractNum w:abstractNumId="27">
     <w:nsid w:val="60EA2F98"/>
     <w:multiLevelType w:val="hybridMultilevel"/>
     <w:tmpl w:val="25C8DB44"/>
@@ -17619,7 +20675,7 @@
       </w:rPr>
     </w:lvl>
   </w:abstractNum>
-  <w:abstractNum w:abstractNumId="22">
+  <w:abstractNum w:abstractNumId="28">
     <w:nsid w:val="67172D64"/>
     <w:multiLevelType w:val="hybridMultilevel"/>
     <w:tmpl w:val="C2CA5404"/>
@@ -17732,7 +20788,7 @@
       </w:rPr>
     </w:lvl>
   </w:abstractNum>
-  <w:abstractNum w:abstractNumId="23">
+  <w:abstractNum w:abstractNumId="29">
     <w:nsid w:val="6A533AC8"/>
     <w:multiLevelType w:val="multilevel"/>
     <w:tmpl w:val="835E183E"/>
@@ -17881,7 +20937,120 @@
       </w:rPr>
     </w:lvl>
   </w:abstractNum>
-  <w:abstractNum w:abstractNumId="24">
+  <w:abstractNum w:abstractNumId="30">
+    <w:nsid w:val="6AC147E9"/>
+    <w:multiLevelType w:val="hybridMultilevel"/>
+    <w:tmpl w:val="FC34EF58"/>
+    <w:lvl w:ilvl="0" w:tplc="08090001">
+      <w:start w:val="1"/>
+      <w:numFmt w:val="bullet"/>
+      <w:lvlText w:val=""/>
+      <w:lvlJc w:val="left"/>
+      <w:pPr>
+        <w:ind w:left="782" w:hanging="360"/>
+      </w:pPr>
+      <w:rPr>
+        <w:rFonts w:ascii="Symbol" w:hAnsi="Symbol" w:hint="default"/>
+      </w:rPr>
+    </w:lvl>
+    <w:lvl w:ilvl="1" w:tplc="08090003" w:tentative="1">
+      <w:start w:val="1"/>
+      <w:numFmt w:val="bullet"/>
+      <w:lvlText w:val="o"/>
+      <w:lvlJc w:val="left"/>
+      <w:pPr>
+        <w:ind w:left="1502" w:hanging="360"/>
+      </w:pPr>
+      <w:rPr>
+        <w:rFonts w:ascii="Courier New" w:hAnsi="Courier New" w:cs="Courier New" w:hint="default"/>
+      </w:rPr>
+    </w:lvl>
+    <w:lvl w:ilvl="2" w:tplc="08090005" w:tentative="1">
+      <w:start w:val="1"/>
+      <w:numFmt w:val="bullet"/>
+      <w:lvlText w:val=""/>
+      <w:lvlJc w:val="left"/>
+      <w:pPr>
+        <w:ind w:left="2222" w:hanging="360"/>
+      </w:pPr>
+      <w:rPr>
+        <w:rFonts w:ascii="Wingdings" w:hAnsi="Wingdings" w:hint="default"/>
+      </w:rPr>
+    </w:lvl>
+    <w:lvl w:ilvl="3" w:tplc="08090001" w:tentative="1">
+      <w:start w:val="1"/>
+      <w:numFmt w:val="bullet"/>
+      <w:lvlText w:val=""/>
+      <w:lvlJc w:val="left"/>
+      <w:pPr>
+        <w:ind w:left="2942" w:hanging="360"/>
+      </w:pPr>
+      <w:rPr>
+        <w:rFonts w:ascii="Symbol" w:hAnsi="Symbol" w:hint="default"/>
+      </w:rPr>
+    </w:lvl>
+    <w:lvl w:ilvl="4" w:tplc="08090003" w:tentative="1">
+      <w:start w:val="1"/>
+      <w:numFmt w:val="bullet"/>
+      <w:lvlText w:val="o"/>
+      <w:lvlJc w:val="left"/>
+      <w:pPr>
+        <w:ind w:left="3662" w:hanging="360"/>
+      </w:pPr>
+      <w:rPr>
+        <w:rFonts w:ascii="Courier New" w:hAnsi="Courier New" w:cs="Courier New" w:hint="default"/>
+      </w:rPr>
+    </w:lvl>
+    <w:lvl w:ilvl="5" w:tplc="08090005" w:tentative="1">
+      <w:start w:val="1"/>
+      <w:numFmt w:val="bullet"/>
+      <w:lvlText w:val=""/>
+      <w:lvlJc w:val="left"/>
+      <w:pPr>
+        <w:ind w:left="4382" w:hanging="360"/>
+      </w:pPr>
+      <w:rPr>
+        <w:rFonts w:ascii="Wingdings" w:hAnsi="Wingdings" w:hint="default"/>
+      </w:rPr>
+    </w:lvl>
+    <w:lvl w:ilvl="6" w:tplc="08090001" w:tentative="1">
+      <w:start w:val="1"/>
+      <w:numFmt w:val="bullet"/>
+      <w:lvlText w:val=""/>
+      <w:lvlJc w:val="left"/>
+      <w:pPr>
+        <w:ind w:left="5102" w:hanging="360"/>
+      </w:pPr>
+      <w:rPr>
+        <w:rFonts w:ascii="Symbol" w:hAnsi="Symbol" w:hint="default"/>
+      </w:rPr>
+    </w:lvl>
+    <w:lvl w:ilvl="7" w:tplc="08090003" w:tentative="1">
+      <w:start w:val="1"/>
+      <w:numFmt w:val="bullet"/>
+      <w:lvlText w:val="o"/>
+      <w:lvlJc w:val="left"/>
+      <w:pPr>
+        <w:ind w:left="5822" w:hanging="360"/>
+      </w:pPr>
+      <w:rPr>
+        <w:rFonts w:ascii="Courier New" w:hAnsi="Courier New" w:cs="Courier New" w:hint="default"/>
+      </w:rPr>
+    </w:lvl>
+    <w:lvl w:ilvl="8" w:tplc="08090005" w:tentative="1">
+      <w:start w:val="1"/>
+      <w:numFmt w:val="bullet"/>
+      <w:lvlText w:val=""/>
+      <w:lvlJc w:val="left"/>
+      <w:pPr>
+        <w:ind w:left="6542" w:hanging="360"/>
+      </w:pPr>
+      <w:rPr>
+        <w:rFonts w:ascii="Wingdings" w:hAnsi="Wingdings" w:hint="default"/>
+      </w:rPr>
+    </w:lvl>
+  </w:abstractNum>
+  <w:abstractNum w:abstractNumId="31">
     <w:nsid w:val="6D9F2F81"/>
     <w:multiLevelType w:val="hybridMultilevel"/>
     <w:tmpl w:val="2C9008C2"/>
@@ -17994,7 +21163,7 @@
       </w:rPr>
     </w:lvl>
   </w:abstractNum>
-  <w:abstractNum w:abstractNumId="25">
+  <w:abstractNum w:abstractNumId="32">
     <w:nsid w:val="76A84DDB"/>
     <w:multiLevelType w:val="hybridMultilevel"/>
     <w:tmpl w:val="0818DFCA"/>
@@ -18107,7 +21276,7 @@
       </w:rPr>
     </w:lvl>
   </w:abstractNum>
-  <w:abstractNum w:abstractNumId="26">
+  <w:abstractNum w:abstractNumId="33">
     <w:nsid w:val="7EB95073"/>
     <w:multiLevelType w:val="hybridMultilevel"/>
     <w:tmpl w:val="FE72FD82"/>
@@ -18220,7 +21389,7 @@
       </w:rPr>
     </w:lvl>
   </w:abstractNum>
-  <w:abstractNum w:abstractNumId="27">
+  <w:abstractNum w:abstractNumId="34">
     <w:nsid w:val="7ED762BD"/>
     <w:multiLevelType w:val="hybridMultilevel"/>
     <w:tmpl w:val="F43892E8"/>
@@ -18334,58 +21503,58 @@
     </w:lvl>
   </w:abstractNum>
   <w:num w:numId="1">
-    <w:abstractNumId w:val="16"/>
+    <w:abstractNumId w:val="21"/>
   </w:num>
   <w:num w:numId="2">
-    <w:abstractNumId w:val="22"/>
+    <w:abstractNumId w:val="28"/>
   </w:num>
   <w:num w:numId="3">
-    <w:abstractNumId w:val="27"/>
+    <w:abstractNumId w:val="34"/>
   </w:num>
   <w:num w:numId="4">
-    <w:abstractNumId w:val="17"/>
+    <w:abstractNumId w:val="23"/>
   </w:num>
   <w:num w:numId="5">
     <w:abstractNumId w:val="5"/>
   </w:num>
   <w:num w:numId="6">
-    <w:abstractNumId w:val="11"/>
+    <w:abstractNumId w:val="13"/>
   </w:num>
   <w:num w:numId="7">
     <w:abstractNumId w:val="2"/>
   </w:num>
   <w:num w:numId="8">
-    <w:abstractNumId w:val="9"/>
+    <w:abstractNumId w:val="11"/>
   </w:num>
   <w:num w:numId="9">
-    <w:abstractNumId w:val="21"/>
+    <w:abstractNumId w:val="27"/>
   </w:num>
   <w:num w:numId="10">
-    <w:abstractNumId w:val="25"/>
+    <w:abstractNumId w:val="32"/>
   </w:num>
   <w:num w:numId="11">
     <w:abstractNumId w:val="0"/>
   </w:num>
   <w:num w:numId="12">
-    <w:abstractNumId w:val="10"/>
+    <w:abstractNumId w:val="12"/>
   </w:num>
   <w:num w:numId="13">
     <w:abstractNumId w:val="1"/>
   </w:num>
   <w:num w:numId="14">
+    <w:abstractNumId w:val="8"/>
+  </w:num>
+  <w:num w:numId="15">
+    <w:abstractNumId w:val="31"/>
+  </w:num>
+  <w:num w:numId="16">
     <w:abstractNumId w:val="7"/>
   </w:num>
-  <w:num w:numId="15">
-    <w:abstractNumId w:val="24"/>
-  </w:num>
-  <w:num w:numId="16">
-    <w:abstractNumId w:val="6"/>
-  </w:num>
   <w:num w:numId="17">
-    <w:abstractNumId w:val="20"/>
+    <w:abstractNumId w:val="26"/>
   </w:num>
   <w:num w:numId="18">
-    <w:abstractNumId w:val="19"/>
+    <w:abstractNumId w:val="25"/>
   </w:num>
   <w:num w:numId="19">
     <w:abstractNumId w:val="3"/>
@@ -18394,28 +21563,49 @@
     <w:abstractNumId w:val="4"/>
   </w:num>
   <w:num w:numId="21">
+    <w:abstractNumId w:val="19"/>
+  </w:num>
+  <w:num w:numId="22">
+    <w:abstractNumId w:val="33"/>
+  </w:num>
+  <w:num w:numId="23">
+    <w:abstractNumId w:val="29"/>
+  </w:num>
+  <w:num w:numId="24">
+    <w:abstractNumId w:val="17"/>
+  </w:num>
+  <w:num w:numId="25">
+    <w:abstractNumId w:val="20"/>
+  </w:num>
+  <w:num w:numId="26">
+    <w:abstractNumId w:val="10"/>
+  </w:num>
+  <w:num w:numId="27">
+    <w:abstractNumId w:val="24"/>
+  </w:num>
+  <w:num w:numId="28">
     <w:abstractNumId w:val="14"/>
   </w:num>
-  <w:num w:numId="22">
-    <w:abstractNumId w:val="26"/>
-  </w:num>
-  <w:num w:numId="23">
-    <w:abstractNumId w:val="23"/>
-  </w:num>
-  <w:num w:numId="24">
-    <w:abstractNumId w:val="13"/>
-  </w:num>
-  <w:num w:numId="25">
+  <w:num w:numId="29">
     <w:abstractNumId w:val="15"/>
   </w:num>
-  <w:num w:numId="26">
-    <w:abstractNumId w:val="8"/>
-  </w:num>
-  <w:num w:numId="27">
+  <w:num w:numId="30">
     <w:abstractNumId w:val="18"/>
   </w:num>
-  <w:num w:numId="28">
-    <w:abstractNumId w:val="12"/>
+  <w:num w:numId="31">
+    <w:abstractNumId w:val="22"/>
+  </w:num>
+  <w:num w:numId="32">
+    <w:abstractNumId w:val="16"/>
+  </w:num>
+  <w:num w:numId="33">
+    <w:abstractNumId w:val="6"/>
+  </w:num>
+  <w:num w:numId="34">
+    <w:abstractNumId w:val="9"/>
+  </w:num>
+  <w:num w:numId="35">
+    <w:abstractNumId w:val="30"/>
   </w:num>
 </w:numbering>
 </file>
@@ -19752,7 +22942,7 @@
 </file>
 
 <file path=customXml/itemProps1.xml><?xml version="1.0" encoding="utf-8"?>
-<ds:datastoreItem xmlns:ds="http://schemas.openxmlformats.org/officeDocument/2006/customXml" ds:itemID="{C7CD78CE-D479-444A-A5DB-693B59F58D7E}">
+<ds:datastoreItem xmlns:ds="http://schemas.openxmlformats.org/officeDocument/2006/customXml" ds:itemID="{E5E57442-A2B5-4928-88F6-11E7C40789FE}">
   <ds:schemaRefs>
     <ds:schemaRef ds:uri="http://schemas.openxmlformats.org/officeDocument/2006/bibliography"/>
   </ds:schemaRefs>

</xml_diff>

<commit_message>
Added Maintenance Pro Web
</commit_message>
<xml_diff>
--- a/Resources/Documentation.docx
+++ b/Resources/Documentation.docx
@@ -58,10 +58,10 @@
                   <v:path o:extrusionok="f" gradientshapeok="t" o:connecttype="rect"/>
                   <o:lock v:ext="edit" aspectratio="t"/>
                 </v:shapetype>
-                <v:shape id="_x0000_i1025" type="#_x0000_t75" style="width:65.85pt;height:81.25pt" o:ole="" fillcolor="window">
+                <v:shape id="_x0000_i1025" type="#_x0000_t75" style="width:65.85pt;height:81.05pt" o:ole="" fillcolor="window">
                   <v:imagedata r:id="rId9" o:title=""/>
                 </v:shape>
-                <o:OLEObject Type="Embed" ProgID="Word.Picture.8" ShapeID="_x0000_i1025" DrawAspect="Content" ObjectID="_1612534466" r:id="rId10"/>
+                <o:OLEObject Type="Embed" ProgID="Word.Picture.8" ShapeID="_x0000_i1025" DrawAspect="Content" ObjectID="_1613058360" r:id="rId10"/>
               </w:object>
             </w:r>
           </w:p>
@@ -13844,8 +13844,2061 @@
           <w:b/>
           <w:sz w:val="24"/>
           <w:szCs w:val="24"/>
+          <w:lang w:val="en-US"/>
         </w:rPr>
         <w:lastRenderedPageBreak/>
+        <w:t>2.3.2. Maintenance PRO WEB</w:t>
+      </w:r>
+      <w:r>
+        <w:rPr>
+          <w:rFonts w:ascii="Times New Roman" w:hAnsi="Times New Roman" w:cs="Times New Roman"/>
+          <w:b/>
+          <w:sz w:val="24"/>
+          <w:szCs w:val="24"/>
+          <w:lang w:val="en-US"/>
+        </w:rPr>
+        <w:t xml:space="preserve"> [22]</w:t>
+      </w:r>
+    </w:p>
+    <w:p>
+      <w:pPr>
+        <w:ind w:firstLine="720"/>
+        <w:jc w:val="both"/>
+        <w:rPr>
+          <w:rFonts w:ascii="Times New Roman" w:hAnsi="Times New Roman" w:cs="Times New Roman"/>
+          <w:sz w:val="24"/>
+          <w:szCs w:val="24"/>
+          <w:lang w:val="en-US"/>
+        </w:rPr>
+      </w:pPr>
+      <w:proofErr w:type="gramStart"/>
+      <w:r>
+        <w:rPr>
+          <w:rFonts w:ascii="Times New Roman" w:hAnsi="Times New Roman" w:cs="Times New Roman"/>
+          <w:b/>
+          <w:i/>
+          <w:sz w:val="24"/>
+          <w:szCs w:val="24"/>
+          <w:lang w:val="en-US"/>
+        </w:rPr>
+        <w:t>Maintenance PRO WEB</w:t>
+      </w:r>
+      <w:r>
+        <w:rPr>
+          <w:rFonts w:ascii="Times New Roman" w:hAnsi="Times New Roman" w:cs="Times New Roman"/>
+          <w:b/>
+          <w:i/>
+          <w:sz w:val="24"/>
+          <w:szCs w:val="24"/>
+          <w:lang w:val="en-US"/>
+        </w:rPr>
+        <w:t xml:space="preserve"> </w:t>
+      </w:r>
+      <w:r>
+        <w:rPr>
+          <w:rFonts w:ascii="Times New Roman" w:hAnsi="Times New Roman" w:cs="Times New Roman"/>
+          <w:sz w:val="24"/>
+          <w:szCs w:val="24"/>
+          <w:lang w:val="en-US"/>
+        </w:rPr>
+        <w:t>e</w:t>
+      </w:r>
+      <w:r>
+        <w:rPr>
+          <w:rFonts w:ascii="Times New Roman" w:hAnsi="Times New Roman" w:cs="Times New Roman"/>
+          <w:sz w:val="24"/>
+          <w:szCs w:val="24"/>
+          <w:lang w:val="bg-BG"/>
+        </w:rPr>
+        <w:t xml:space="preserve"> облачно базиран</w:t>
+      </w:r>
+      <w:r>
+        <w:rPr>
+          <w:rFonts w:ascii="Times New Roman" w:hAnsi="Times New Roman" w:cs="Times New Roman"/>
+          <w:sz w:val="24"/>
+          <w:szCs w:val="24"/>
+          <w:lang w:val="bg-BG"/>
+        </w:rPr>
+        <w:t>а уеб</w:t>
+      </w:r>
+      <w:r>
+        <w:rPr>
+          <w:rFonts w:ascii="Times New Roman" w:hAnsi="Times New Roman" w:cs="Times New Roman"/>
+          <w:sz w:val="24"/>
+          <w:szCs w:val="24"/>
+          <w:lang w:val="en-US"/>
+        </w:rPr>
+        <w:t xml:space="preserve"> </w:t>
+      </w:r>
+      <w:r>
+        <w:rPr>
+          <w:rFonts w:ascii="Times New Roman" w:hAnsi="Times New Roman" w:cs="Times New Roman"/>
+          <w:sz w:val="24"/>
+          <w:szCs w:val="24"/>
+          <w:lang w:val="bg-BG"/>
+        </w:rPr>
+        <w:t>система</w:t>
+      </w:r>
+      <w:r>
+        <w:rPr>
+          <w:rFonts w:ascii="Times New Roman" w:hAnsi="Times New Roman" w:cs="Times New Roman"/>
+          <w:sz w:val="24"/>
+          <w:szCs w:val="24"/>
+          <w:lang w:val="bg-BG"/>
+        </w:rPr>
+        <w:t xml:space="preserve"> за управление</w:t>
+      </w:r>
+      <w:r>
+        <w:rPr>
+          <w:rFonts w:ascii="Times New Roman" w:hAnsi="Times New Roman" w:cs="Times New Roman"/>
+          <w:sz w:val="24"/>
+          <w:szCs w:val="24"/>
+          <w:lang w:val="bg-BG"/>
+        </w:rPr>
+        <w:t xml:space="preserve"> на дейностите по</w:t>
+      </w:r>
+      <w:r>
+        <w:rPr>
+          <w:rFonts w:ascii="Times New Roman" w:hAnsi="Times New Roman" w:cs="Times New Roman"/>
+          <w:sz w:val="24"/>
+          <w:szCs w:val="24"/>
+          <w:lang w:val="bg-BG"/>
+        </w:rPr>
+        <w:t xml:space="preserve"> поддръжката на флотилия от превозни сре</w:t>
+      </w:r>
+      <w:r>
+        <w:rPr>
+          <w:rFonts w:ascii="Times New Roman" w:hAnsi="Times New Roman" w:cs="Times New Roman"/>
+          <w:sz w:val="24"/>
+          <w:szCs w:val="24"/>
+          <w:lang w:val="bg-BG"/>
+        </w:rPr>
+        <w:t>д</w:t>
+      </w:r>
+      <w:r>
+        <w:rPr>
+          <w:rFonts w:ascii="Times New Roman" w:hAnsi="Times New Roman" w:cs="Times New Roman"/>
+          <w:sz w:val="24"/>
+          <w:szCs w:val="24"/>
+          <w:lang w:val="bg-BG"/>
+        </w:rPr>
+        <w:t>ства</w:t>
+      </w:r>
+      <w:r>
+        <w:rPr>
+          <w:rFonts w:ascii="Times New Roman" w:hAnsi="Times New Roman" w:cs="Times New Roman"/>
+          <w:sz w:val="24"/>
+          <w:szCs w:val="24"/>
+          <w:lang w:val="bg-BG"/>
+        </w:rPr>
+        <w:t xml:space="preserve">, разработена от компанията </w:t>
+      </w:r>
+      <w:r>
+        <w:rPr>
+          <w:rFonts w:ascii="Times New Roman" w:hAnsi="Times New Roman" w:cs="Times New Roman"/>
+          <w:sz w:val="24"/>
+          <w:szCs w:val="24"/>
+          <w:lang w:val="en-US"/>
+        </w:rPr>
+        <w:t>IMS (</w:t>
+      </w:r>
+      <w:r>
+        <w:rPr>
+          <w:rFonts w:ascii="Times New Roman" w:hAnsi="Times New Roman" w:cs="Times New Roman"/>
+          <w:i/>
+          <w:sz w:val="24"/>
+          <w:szCs w:val="24"/>
+          <w:lang w:val="en-US"/>
+        </w:rPr>
+        <w:t>Innovative Maintenance Systems</w:t>
+      </w:r>
+      <w:r>
+        <w:rPr>
+          <w:rFonts w:ascii="Times New Roman" w:hAnsi="Times New Roman" w:cs="Times New Roman"/>
+          <w:sz w:val="24"/>
+          <w:szCs w:val="24"/>
+          <w:lang w:val="en-US"/>
+        </w:rPr>
+        <w:t>)</w:t>
+      </w:r>
+      <w:r>
+        <w:rPr>
+          <w:rFonts w:ascii="Times New Roman" w:hAnsi="Times New Roman" w:cs="Times New Roman"/>
+          <w:sz w:val="24"/>
+          <w:szCs w:val="24"/>
+          <w:lang w:val="bg-BG"/>
+        </w:rPr>
+        <w:t>.</w:t>
+      </w:r>
+      <w:proofErr w:type="gramEnd"/>
+      <w:r>
+        <w:rPr>
+          <w:rFonts w:ascii="Times New Roman" w:hAnsi="Times New Roman" w:cs="Times New Roman"/>
+          <w:sz w:val="24"/>
+          <w:szCs w:val="24"/>
+          <w:lang w:val="bg-BG"/>
+        </w:rPr>
+        <w:t xml:space="preserve"> </w:t>
+      </w:r>
+      <w:r>
+        <w:rPr>
+          <w:rFonts w:ascii="Times New Roman" w:hAnsi="Times New Roman" w:cs="Times New Roman"/>
+          <w:sz w:val="24"/>
+          <w:szCs w:val="24"/>
+          <w:lang w:val="bg-BG"/>
+        </w:rPr>
+        <w:t xml:space="preserve">Компанията е специализирана в създаването на такъв вид </w:t>
+      </w:r>
+      <w:r>
+        <w:rPr>
+          <w:rFonts w:ascii="Times New Roman" w:hAnsi="Times New Roman" w:cs="Times New Roman"/>
+          <w:sz w:val="24"/>
+          <w:szCs w:val="24"/>
+          <w:lang w:val="bg-BG"/>
+        </w:rPr>
+        <w:t>софтуер и предлага на пазара следните решения</w:t>
+      </w:r>
+      <w:r>
+        <w:rPr>
+          <w:rFonts w:ascii="Times New Roman" w:hAnsi="Times New Roman" w:cs="Times New Roman"/>
+          <w:sz w:val="24"/>
+          <w:szCs w:val="24"/>
+          <w:lang w:val="en-US"/>
+        </w:rPr>
+        <w:t>:</w:t>
+      </w:r>
+    </w:p>
+    <w:p>
+      <w:pPr>
+        <w:pStyle w:val="a3"/>
+        <w:numPr>
+          <w:ilvl w:val="0"/>
+          <w:numId w:val="36"/>
+        </w:numPr>
+        <w:jc w:val="both"/>
+        <w:rPr>
+          <w:rFonts w:ascii="Times New Roman" w:hAnsi="Times New Roman" w:cs="Times New Roman"/>
+          <w:b/>
+          <w:i/>
+          <w:sz w:val="24"/>
+          <w:szCs w:val="24"/>
+          <w:lang w:val="en-US"/>
+        </w:rPr>
+      </w:pPr>
+      <w:r>
+        <w:rPr>
+          <w:rFonts w:ascii="Times New Roman" w:hAnsi="Times New Roman" w:cs="Times New Roman"/>
+          <w:b/>
+          <w:i/>
+          <w:sz w:val="24"/>
+          <w:szCs w:val="24"/>
+          <w:lang w:val="en-US"/>
+        </w:rPr>
+        <w:t>Maintenance PRO WEB</w:t>
+      </w:r>
+    </w:p>
+    <w:p>
+      <w:pPr>
+        <w:pStyle w:val="a3"/>
+        <w:numPr>
+          <w:ilvl w:val="0"/>
+          <w:numId w:val="36"/>
+        </w:numPr>
+        <w:spacing w:after="0" w:line="240" w:lineRule="auto"/>
+        <w:rPr>
+          <w:rFonts w:ascii="Times New Roman" w:eastAsia="Times New Roman" w:hAnsi="Times New Roman" w:cs="Times New Roman"/>
+          <w:i/>
+          <w:sz w:val="24"/>
+          <w:szCs w:val="24"/>
+          <w:lang w:eastAsia="en-GB"/>
+        </w:rPr>
+      </w:pPr>
+      <w:r>
+        <w:rPr>
+          <w:rFonts w:ascii="Times New Roman" w:eastAsia="Times New Roman" w:hAnsi="Times New Roman" w:cs="Times New Roman"/>
+          <w:b/>
+          <w:bCs/>
+          <w:i/>
+          <w:sz w:val="24"/>
+          <w:szCs w:val="24"/>
+          <w:bdr w:val="none" w:sz="0" w:space="0" w:color="auto" w:frame="1"/>
+          <w:shd w:val="clear" w:color="auto" w:fill="FFFFFF"/>
+          <w:lang w:eastAsia="en-GB"/>
+        </w:rPr>
+        <w:t>Fleet Maintenance Pro</w:t>
+      </w:r>
+      <w:r>
+        <w:rPr>
+          <w:rFonts w:ascii="Times New Roman" w:eastAsia="Times New Roman" w:hAnsi="Times New Roman" w:cs="Times New Roman"/>
+          <w:bCs/>
+          <w:i/>
+          <w:sz w:val="24"/>
+          <w:szCs w:val="24"/>
+          <w:bdr w:val="none" w:sz="0" w:space="0" w:color="auto" w:frame="1"/>
+          <w:shd w:val="clear" w:color="auto" w:fill="FFFFFF"/>
+          <w:lang w:eastAsia="en-GB"/>
+        </w:rPr>
+        <w:t xml:space="preserve"> – </w:t>
+      </w:r>
+      <w:r>
+        <w:rPr>
+          <w:rFonts w:ascii="Times New Roman" w:eastAsia="Times New Roman" w:hAnsi="Times New Roman" w:cs="Times New Roman"/>
+          <w:bCs/>
+          <w:sz w:val="24"/>
+          <w:szCs w:val="24"/>
+          <w:bdr w:val="none" w:sz="0" w:space="0" w:color="auto" w:frame="1"/>
+          <w:shd w:val="clear" w:color="auto" w:fill="FFFFFF"/>
+          <w:lang w:val="bg-BG" w:eastAsia="en-GB"/>
+        </w:rPr>
+        <w:t>десктоп приложение за управление на флотилия от превозни средства на колела като автомобили, камиони, автобуси, строителни машини и други</w:t>
+      </w:r>
+      <w:r>
+        <w:rPr>
+          <w:rFonts w:ascii="Times New Roman" w:eastAsia="Times New Roman" w:hAnsi="Times New Roman" w:cs="Times New Roman"/>
+          <w:bCs/>
+          <w:sz w:val="24"/>
+          <w:szCs w:val="24"/>
+          <w:bdr w:val="none" w:sz="0" w:space="0" w:color="auto" w:frame="1"/>
+          <w:shd w:val="clear" w:color="auto" w:fill="FFFFFF"/>
+          <w:lang w:val="en-US" w:eastAsia="en-GB"/>
+        </w:rPr>
+        <w:t>;</w:t>
+      </w:r>
+    </w:p>
+    <w:p>
+      <w:pPr>
+        <w:pStyle w:val="a3"/>
+        <w:numPr>
+          <w:ilvl w:val="0"/>
+          <w:numId w:val="36"/>
+        </w:numPr>
+        <w:jc w:val="both"/>
+        <w:rPr>
+          <w:rFonts w:ascii="Times New Roman" w:hAnsi="Times New Roman" w:cs="Times New Roman"/>
+          <w:i/>
+          <w:sz w:val="24"/>
+          <w:szCs w:val="24"/>
+          <w:lang w:val="en-US"/>
+        </w:rPr>
+      </w:pPr>
+      <w:r>
+        <w:rPr>
+          <w:rFonts w:ascii="Times New Roman" w:hAnsi="Times New Roman" w:cs="Times New Roman"/>
+          <w:b/>
+          <w:bCs/>
+          <w:i/>
+          <w:sz w:val="24"/>
+          <w:szCs w:val="24"/>
+          <w:shd w:val="clear" w:color="auto" w:fill="FFFFFF"/>
+        </w:rPr>
+        <w:t>Maintenance Pro</w:t>
+      </w:r>
+      <w:r>
+        <w:rPr>
+          <w:rFonts w:ascii="Times New Roman" w:hAnsi="Times New Roman" w:cs="Times New Roman"/>
+          <w:bCs/>
+          <w:i/>
+          <w:sz w:val="24"/>
+          <w:szCs w:val="24"/>
+          <w:shd w:val="clear" w:color="auto" w:fill="FFFFFF"/>
+        </w:rPr>
+        <w:t xml:space="preserve"> </w:t>
+      </w:r>
+      <w:r>
+        <w:rPr>
+          <w:rFonts w:ascii="Times New Roman" w:eastAsia="Times New Roman" w:hAnsi="Times New Roman" w:cs="Times New Roman"/>
+          <w:bCs/>
+          <w:i/>
+          <w:sz w:val="24"/>
+          <w:szCs w:val="24"/>
+          <w:bdr w:val="none" w:sz="0" w:space="0" w:color="auto" w:frame="1"/>
+          <w:shd w:val="clear" w:color="auto" w:fill="FFFFFF"/>
+          <w:lang w:eastAsia="en-GB"/>
+        </w:rPr>
+        <w:t>–</w:t>
+      </w:r>
+      <w:r>
+        <w:rPr>
+          <w:rFonts w:ascii="Times New Roman" w:eastAsia="Times New Roman" w:hAnsi="Times New Roman" w:cs="Times New Roman"/>
+          <w:bCs/>
+          <w:i/>
+          <w:sz w:val="24"/>
+          <w:szCs w:val="24"/>
+          <w:bdr w:val="none" w:sz="0" w:space="0" w:color="auto" w:frame="1"/>
+          <w:shd w:val="clear" w:color="auto" w:fill="FFFFFF"/>
+          <w:lang w:eastAsia="en-GB"/>
+        </w:rPr>
+        <w:t xml:space="preserve"> </w:t>
+      </w:r>
+      <w:r>
+        <w:rPr>
+          <w:rFonts w:ascii="Times New Roman" w:eastAsia="Times New Roman" w:hAnsi="Times New Roman" w:cs="Times New Roman"/>
+          <w:bCs/>
+          <w:sz w:val="24"/>
+          <w:szCs w:val="24"/>
+          <w:bdr w:val="none" w:sz="0" w:space="0" w:color="auto" w:frame="1"/>
+          <w:shd w:val="clear" w:color="auto" w:fill="FFFFFF"/>
+          <w:lang w:val="bg-BG" w:eastAsia="en-GB"/>
+        </w:rPr>
+        <w:t xml:space="preserve">десктоп приложение </w:t>
+      </w:r>
+      <w:r>
+        <w:rPr>
+          <w:rFonts w:ascii="Times New Roman" w:eastAsia="Times New Roman" w:hAnsi="Times New Roman" w:cs="Times New Roman"/>
+          <w:bCs/>
+          <w:sz w:val="24"/>
+          <w:szCs w:val="24"/>
+          <w:bdr w:val="none" w:sz="0" w:space="0" w:color="auto" w:frame="1"/>
+          <w:shd w:val="clear" w:color="auto" w:fill="FFFFFF"/>
+          <w:lang w:val="bg-BG" w:eastAsia="en-GB"/>
+        </w:rPr>
+        <w:t>за управление</w:t>
+      </w:r>
+      <w:r>
+        <w:rPr>
+          <w:rFonts w:ascii="Times New Roman" w:eastAsia="Times New Roman" w:hAnsi="Times New Roman" w:cs="Times New Roman"/>
+          <w:bCs/>
+          <w:sz w:val="24"/>
+          <w:szCs w:val="24"/>
+          <w:bdr w:val="none" w:sz="0" w:space="0" w:color="auto" w:frame="1"/>
+          <w:shd w:val="clear" w:color="auto" w:fill="FFFFFF"/>
+          <w:lang w:val="bg-BG" w:eastAsia="en-GB"/>
+        </w:rPr>
+        <w:t xml:space="preserve"> на колесни и</w:t>
+      </w:r>
+      <w:r>
+        <w:rPr>
+          <w:rFonts w:ascii="Times New Roman" w:eastAsia="Times New Roman" w:hAnsi="Times New Roman" w:cs="Times New Roman"/>
+          <w:bCs/>
+          <w:sz w:val="24"/>
+          <w:szCs w:val="24"/>
+          <w:bdr w:val="none" w:sz="0" w:space="0" w:color="auto" w:frame="1"/>
+          <w:shd w:val="clear" w:color="auto" w:fill="FFFFFF"/>
+          <w:lang w:val="bg-BG" w:eastAsia="en-GB"/>
+        </w:rPr>
+        <w:t xml:space="preserve"> </w:t>
+      </w:r>
+      <w:r>
+        <w:rPr>
+          <w:rFonts w:ascii="Times New Roman" w:eastAsia="Times New Roman" w:hAnsi="Times New Roman" w:cs="Times New Roman"/>
+          <w:bCs/>
+          <w:sz w:val="24"/>
+          <w:szCs w:val="24"/>
+          <w:bdr w:val="none" w:sz="0" w:space="0" w:color="auto" w:frame="1"/>
+          <w:shd w:val="clear" w:color="auto" w:fill="FFFFFF"/>
+          <w:lang w:val="bg-BG" w:eastAsia="en-GB"/>
+        </w:rPr>
+        <w:t xml:space="preserve">неколесни превозни средства </w:t>
+      </w:r>
+      <w:r>
+        <w:rPr>
+          <w:rFonts w:ascii="Times New Roman" w:eastAsia="Times New Roman" w:hAnsi="Times New Roman" w:cs="Times New Roman"/>
+          <w:bCs/>
+          <w:sz w:val="24"/>
+          <w:szCs w:val="24"/>
+          <w:bdr w:val="none" w:sz="0" w:space="0" w:color="auto" w:frame="1"/>
+          <w:shd w:val="clear" w:color="auto" w:fill="FFFFFF"/>
+          <w:lang w:val="en-US" w:eastAsia="en-GB"/>
+        </w:rPr>
+        <w:t>(</w:t>
+      </w:r>
+      <w:r>
+        <w:rPr>
+          <w:rFonts w:ascii="Times New Roman" w:eastAsia="Times New Roman" w:hAnsi="Times New Roman" w:cs="Times New Roman"/>
+          <w:bCs/>
+          <w:sz w:val="24"/>
+          <w:szCs w:val="24"/>
+          <w:bdr w:val="none" w:sz="0" w:space="0" w:color="auto" w:frame="1"/>
+          <w:shd w:val="clear" w:color="auto" w:fill="FFFFFF"/>
+          <w:lang w:val="bg-BG" w:eastAsia="en-GB"/>
+        </w:rPr>
+        <w:t>самолети, кораби</w:t>
+      </w:r>
+      <w:r>
+        <w:rPr>
+          <w:rFonts w:ascii="Times New Roman" w:eastAsia="Times New Roman" w:hAnsi="Times New Roman" w:cs="Times New Roman"/>
+          <w:bCs/>
+          <w:sz w:val="24"/>
+          <w:szCs w:val="24"/>
+          <w:bdr w:val="none" w:sz="0" w:space="0" w:color="auto" w:frame="1"/>
+          <w:shd w:val="clear" w:color="auto" w:fill="FFFFFF"/>
+          <w:lang w:val="en-US" w:eastAsia="en-GB"/>
+        </w:rPr>
+        <w:t>)</w:t>
+      </w:r>
+      <w:r>
+        <w:rPr>
+          <w:rFonts w:ascii="Times New Roman" w:eastAsia="Times New Roman" w:hAnsi="Times New Roman" w:cs="Times New Roman"/>
+          <w:bCs/>
+          <w:sz w:val="24"/>
+          <w:szCs w:val="24"/>
+          <w:bdr w:val="none" w:sz="0" w:space="0" w:color="auto" w:frame="1"/>
+          <w:shd w:val="clear" w:color="auto" w:fill="FFFFFF"/>
+          <w:lang w:val="bg-BG" w:eastAsia="en-GB"/>
+        </w:rPr>
+        <w:t xml:space="preserve">, а също и други машини </w:t>
+      </w:r>
+      <w:r>
+        <w:rPr>
+          <w:rFonts w:ascii="Times New Roman" w:eastAsia="Times New Roman" w:hAnsi="Times New Roman" w:cs="Times New Roman"/>
+          <w:bCs/>
+          <w:sz w:val="24"/>
+          <w:szCs w:val="24"/>
+          <w:bdr w:val="none" w:sz="0" w:space="0" w:color="auto" w:frame="1"/>
+          <w:shd w:val="clear" w:color="auto" w:fill="FFFFFF"/>
+          <w:lang w:val="en-US" w:eastAsia="en-GB"/>
+        </w:rPr>
+        <w:t>(</w:t>
+      </w:r>
+      <w:r>
+        <w:rPr>
+          <w:rFonts w:ascii="Times New Roman" w:eastAsia="Times New Roman" w:hAnsi="Times New Roman" w:cs="Times New Roman"/>
+          <w:bCs/>
+          <w:sz w:val="24"/>
+          <w:szCs w:val="24"/>
+          <w:bdr w:val="none" w:sz="0" w:space="0" w:color="auto" w:frame="1"/>
+          <w:shd w:val="clear" w:color="auto" w:fill="FFFFFF"/>
+          <w:lang w:val="bg-BG" w:eastAsia="en-GB"/>
+        </w:rPr>
+        <w:t>например в производствения процес</w:t>
+      </w:r>
+      <w:r>
+        <w:rPr>
+          <w:rFonts w:ascii="Times New Roman" w:eastAsia="Times New Roman" w:hAnsi="Times New Roman" w:cs="Times New Roman"/>
+          <w:bCs/>
+          <w:sz w:val="24"/>
+          <w:szCs w:val="24"/>
+          <w:bdr w:val="none" w:sz="0" w:space="0" w:color="auto" w:frame="1"/>
+          <w:shd w:val="clear" w:color="auto" w:fill="FFFFFF"/>
+          <w:lang w:val="en-US" w:eastAsia="en-GB"/>
+        </w:rPr>
+        <w:t>);</w:t>
+      </w:r>
+    </w:p>
+    <w:p>
+      <w:pPr>
+        <w:jc w:val="both"/>
+        <w:rPr>
+          <w:rFonts w:ascii="Times New Roman" w:hAnsi="Times New Roman" w:cs="Times New Roman"/>
+          <w:sz w:val="24"/>
+          <w:szCs w:val="24"/>
+          <w:lang w:val="bg-BG"/>
+        </w:rPr>
+      </w:pPr>
+      <w:r>
+        <w:rPr>
+          <w:rFonts w:ascii="Times New Roman" w:eastAsia="Times New Roman" w:hAnsi="Times New Roman" w:cs="Times New Roman"/>
+          <w:bCs/>
+          <w:sz w:val="24"/>
+          <w:szCs w:val="24"/>
+          <w:bdr w:val="none" w:sz="0" w:space="0" w:color="auto" w:frame="1"/>
+          <w:shd w:val="clear" w:color="auto" w:fill="FFFFFF"/>
+          <w:lang w:val="bg-BG" w:eastAsia="en-GB"/>
+        </w:rPr>
+        <w:t xml:space="preserve">Тъй като софтуерът, разработван в настоящата дипломна работа е уеб, системата </w:t>
+      </w:r>
+      <w:r>
+        <w:rPr>
+          <w:rFonts w:ascii="Times New Roman" w:eastAsia="Times New Roman" w:hAnsi="Times New Roman" w:cs="Times New Roman"/>
+          <w:bCs/>
+          <w:sz w:val="24"/>
+          <w:szCs w:val="24"/>
+          <w:bdr w:val="none" w:sz="0" w:space="0" w:color="auto" w:frame="1"/>
+          <w:shd w:val="clear" w:color="auto" w:fill="FFFFFF"/>
+          <w:lang w:val="bg-BG" w:eastAsia="en-GB"/>
+        </w:rPr>
+        <w:t xml:space="preserve"> </w:t>
+      </w:r>
+      <w:r>
+        <w:rPr>
+          <w:rFonts w:ascii="Times New Roman" w:hAnsi="Times New Roman" w:cs="Times New Roman"/>
+          <w:i/>
+          <w:sz w:val="24"/>
+          <w:szCs w:val="24"/>
+          <w:lang w:val="en-US"/>
+        </w:rPr>
+        <w:t>Maintenance PRO WEB</w:t>
+      </w:r>
+      <w:r>
+        <w:rPr>
+          <w:rFonts w:ascii="Times New Roman" w:hAnsi="Times New Roman" w:cs="Times New Roman"/>
+          <w:i/>
+          <w:sz w:val="24"/>
+          <w:szCs w:val="24"/>
+          <w:lang w:val="en-US"/>
+        </w:rPr>
+        <w:t xml:space="preserve"> </w:t>
+      </w:r>
+      <w:r>
+        <w:rPr>
+          <w:rFonts w:ascii="Times New Roman" w:hAnsi="Times New Roman" w:cs="Times New Roman"/>
+          <w:sz w:val="24"/>
+          <w:szCs w:val="24"/>
+          <w:lang w:val="bg-BG"/>
+        </w:rPr>
+        <w:t>ще бъде разгледана по-подробно.</w:t>
+      </w:r>
+      <w:r>
+        <w:rPr>
+          <w:rFonts w:ascii="Times New Roman" w:hAnsi="Times New Roman" w:cs="Times New Roman"/>
+          <w:sz w:val="24"/>
+          <w:szCs w:val="24"/>
+          <w:lang w:val="en-US"/>
+        </w:rPr>
+        <w:t xml:space="preserve"> </w:t>
+      </w:r>
+      <w:r>
+        <w:rPr>
+          <w:rFonts w:ascii="Times New Roman" w:hAnsi="Times New Roman" w:cs="Times New Roman"/>
+          <w:sz w:val="24"/>
+          <w:szCs w:val="24"/>
+          <w:lang w:val="bg-BG"/>
+        </w:rPr>
+        <w:t>Приложението може да бъде използвано през уеб браузър на устройство с всякакви размери, включително смартфони и таблети.</w:t>
+      </w:r>
+      <w:r>
+        <w:rPr>
+          <w:rFonts w:ascii="Times New Roman" w:hAnsi="Times New Roman" w:cs="Times New Roman"/>
+          <w:sz w:val="24"/>
+          <w:szCs w:val="24"/>
+          <w:lang w:val="bg-BG"/>
+        </w:rPr>
+        <w:t xml:space="preserve"> Насочено е към малкия и средния бизнес.</w:t>
+      </w:r>
+      <w:r>
+        <w:rPr>
+          <w:rFonts w:ascii="Times New Roman" w:hAnsi="Times New Roman" w:cs="Times New Roman"/>
+          <w:sz w:val="24"/>
+          <w:szCs w:val="24"/>
+          <w:lang w:val="bg-BG"/>
+        </w:rPr>
+        <w:t xml:space="preserve"> Има</w:t>
+      </w:r>
+      <w:r>
+        <w:rPr>
+          <w:rFonts w:ascii="Times New Roman" w:hAnsi="Times New Roman" w:cs="Times New Roman"/>
+          <w:sz w:val="24"/>
+          <w:szCs w:val="24"/>
+          <w:lang w:val="bg-BG"/>
+        </w:rPr>
+        <w:t xml:space="preserve"> тестова версия и се таксува чрез месечен абонамент от </w:t>
+      </w:r>
+      <w:r>
+        <w:rPr>
+          <w:rFonts w:ascii="Times New Roman" w:hAnsi="Times New Roman" w:cs="Times New Roman"/>
+          <w:sz w:val="24"/>
+          <w:szCs w:val="24"/>
+          <w:lang w:val="en-US"/>
+        </w:rPr>
+        <w:t>$15.</w:t>
+      </w:r>
+      <w:r>
+        <w:rPr>
+          <w:rFonts w:ascii="Times New Roman" w:hAnsi="Times New Roman" w:cs="Times New Roman"/>
+          <w:sz w:val="24"/>
+          <w:szCs w:val="24"/>
+          <w:lang w:val="bg-BG"/>
+        </w:rPr>
+        <w:t xml:space="preserve"> </w:t>
+      </w:r>
+      <w:r>
+        <w:rPr>
+          <w:rFonts w:ascii="Times New Roman" w:hAnsi="Times New Roman" w:cs="Times New Roman"/>
+          <w:sz w:val="24"/>
+          <w:szCs w:val="24"/>
+          <w:lang w:val="bg-BG"/>
+        </w:rPr>
+        <w:t xml:space="preserve">Системата </w:t>
+      </w:r>
+      <w:r>
+        <w:rPr>
+          <w:rFonts w:ascii="Times New Roman" w:hAnsi="Times New Roman" w:cs="Times New Roman"/>
+          <w:sz w:val="24"/>
+          <w:szCs w:val="24"/>
+          <w:lang w:val="bg-BG"/>
+        </w:rPr>
+        <w:t xml:space="preserve">предоставя функционалности, които могат да бъдат използвани за управлението на  </w:t>
+      </w:r>
+      <w:r>
+        <w:rPr>
+          <w:rFonts w:ascii="Times New Roman" w:hAnsi="Times New Roman" w:cs="Times New Roman"/>
+          <w:sz w:val="24"/>
+          <w:szCs w:val="24"/>
+          <w:lang w:val="bg-BG"/>
+        </w:rPr>
+        <w:t>разнообразно оборудване</w:t>
+      </w:r>
+      <w:r>
+        <w:rPr>
+          <w:rFonts w:ascii="Times New Roman" w:hAnsi="Times New Roman" w:cs="Times New Roman"/>
+          <w:sz w:val="24"/>
+          <w:szCs w:val="24"/>
+          <w:lang w:val="bg-BG"/>
+        </w:rPr>
+        <w:t xml:space="preserve"> в една компания </w:t>
+      </w:r>
+      <w:r>
+        <w:rPr>
+          <w:rFonts w:ascii="Times New Roman" w:hAnsi="Times New Roman" w:cs="Times New Roman"/>
+          <w:sz w:val="24"/>
+          <w:szCs w:val="24"/>
+        </w:rPr>
+        <w:t>(</w:t>
+      </w:r>
+      <w:r>
+        <w:rPr>
+          <w:rFonts w:ascii="Times New Roman" w:hAnsi="Times New Roman" w:cs="Times New Roman"/>
+          <w:sz w:val="24"/>
+          <w:szCs w:val="24"/>
+          <w:lang w:val="bg-BG"/>
+        </w:rPr>
+        <w:t>не само нейния автопарк</w:t>
+      </w:r>
+      <w:r>
+        <w:rPr>
+          <w:rFonts w:ascii="Times New Roman" w:hAnsi="Times New Roman" w:cs="Times New Roman"/>
+          <w:sz w:val="24"/>
+          <w:szCs w:val="24"/>
+        </w:rPr>
+        <w:t>)</w:t>
+      </w:r>
+      <w:r>
+        <w:rPr>
+          <w:rFonts w:ascii="Times New Roman" w:hAnsi="Times New Roman" w:cs="Times New Roman"/>
+          <w:sz w:val="24"/>
+          <w:szCs w:val="24"/>
+          <w:lang w:val="bg-BG"/>
+        </w:rPr>
+        <w:t>.</w:t>
+      </w:r>
+      <w:r>
+        <w:rPr>
+          <w:rFonts w:ascii="Times New Roman" w:hAnsi="Times New Roman" w:cs="Times New Roman"/>
+          <w:sz w:val="24"/>
+          <w:szCs w:val="24"/>
+          <w:lang w:val="bg-BG"/>
+        </w:rPr>
+        <w:t xml:space="preserve"> Заради по-широката и специализация </w:t>
+      </w:r>
+      <w:r>
+        <w:rPr>
+          <w:rFonts w:ascii="Times New Roman" w:hAnsi="Times New Roman" w:cs="Times New Roman"/>
+          <w:sz w:val="24"/>
+          <w:szCs w:val="24"/>
+          <w:lang w:val="bg-BG"/>
+        </w:rPr>
+        <w:t>не са включени някои функционалности, характерни за управлението на автопаркове. Такива например са използването на километража и нотификациите в реално време.</w:t>
+      </w:r>
+    </w:p>
+    <w:p>
+      <w:pPr>
+        <w:jc w:val="both"/>
+        <w:rPr>
+          <w:rFonts w:ascii="Times New Roman" w:hAnsi="Times New Roman" w:cs="Times New Roman"/>
+          <w:sz w:val="24"/>
+          <w:szCs w:val="24"/>
+          <w:lang w:val="bg-BG"/>
+        </w:rPr>
+      </w:pPr>
+      <w:r>
+        <w:rPr>
+          <w:rFonts w:ascii="Times New Roman" w:hAnsi="Times New Roman" w:cs="Times New Roman"/>
+          <w:sz w:val="24"/>
+          <w:szCs w:val="24"/>
+          <w:lang w:val="bg-BG"/>
+        </w:rPr>
+        <w:t xml:space="preserve">Подобно на </w:t>
+      </w:r>
+      <w:r>
+        <w:rPr>
+          <w:rFonts w:ascii="Times New Roman" w:hAnsi="Times New Roman" w:cs="Times New Roman"/>
+          <w:i/>
+          <w:sz w:val="24"/>
+          <w:szCs w:val="24"/>
+          <w:lang w:val="en-US"/>
+        </w:rPr>
+        <w:t>Auto</w:t>
+      </w:r>
+      <w:r>
+        <w:rPr>
+          <w:rFonts w:ascii="Times New Roman" w:hAnsi="Times New Roman" w:cs="Times New Roman"/>
+          <w:i/>
+          <w:sz w:val="24"/>
+          <w:szCs w:val="24"/>
+          <w:lang w:val="en-US"/>
+        </w:rPr>
+        <w:t>si</w:t>
+      </w:r>
+      <w:r>
+        <w:rPr>
+          <w:rFonts w:ascii="Times New Roman" w:hAnsi="Times New Roman" w:cs="Times New Roman"/>
+          <w:i/>
+          <w:sz w:val="24"/>
+          <w:szCs w:val="24"/>
+          <w:lang w:val="en-US"/>
+        </w:rPr>
+        <w:t>s</w:t>
+      </w:r>
+      <w:r>
+        <w:rPr>
+          <w:rFonts w:ascii="Times New Roman" w:hAnsi="Times New Roman" w:cs="Times New Roman"/>
+          <w:i/>
+          <w:sz w:val="24"/>
+          <w:szCs w:val="24"/>
+          <w:lang w:val="en-US"/>
+        </w:rPr>
+        <w:t>t</w:t>
+      </w:r>
+      <w:r>
+        <w:rPr>
+          <w:rFonts w:ascii="Times New Roman" w:hAnsi="Times New Roman" w:cs="Times New Roman"/>
+          <w:i/>
+          <w:sz w:val="24"/>
+          <w:szCs w:val="24"/>
+          <w:lang w:val="en-US"/>
+        </w:rPr>
+        <w:t xml:space="preserve"> </w:t>
+      </w:r>
+      <w:r>
+        <w:rPr>
+          <w:rFonts w:ascii="Times New Roman" w:hAnsi="Times New Roman" w:cs="Times New Roman"/>
+          <w:sz w:val="24"/>
+          <w:szCs w:val="24"/>
+          <w:lang w:val="bg-BG"/>
+        </w:rPr>
+        <w:t xml:space="preserve">тази система също не е интегрирана с телематично оборудване. </w:t>
+      </w:r>
+      <w:r>
+        <w:rPr>
+          <w:rFonts w:ascii="Times New Roman" w:hAnsi="Times New Roman" w:cs="Times New Roman"/>
+          <w:sz w:val="24"/>
+          <w:szCs w:val="24"/>
+          <w:lang w:val="bg-BG"/>
+        </w:rPr>
+        <w:t>Но з</w:t>
+      </w:r>
+      <w:r>
+        <w:rPr>
+          <w:rFonts w:ascii="Times New Roman" w:hAnsi="Times New Roman" w:cs="Times New Roman"/>
+          <w:sz w:val="24"/>
+          <w:szCs w:val="24"/>
+          <w:lang w:val="bg-BG"/>
+        </w:rPr>
+        <w:t xml:space="preserve">а разлика от </w:t>
+      </w:r>
+      <w:r>
+        <w:rPr>
+          <w:rFonts w:ascii="Times New Roman" w:hAnsi="Times New Roman" w:cs="Times New Roman"/>
+          <w:sz w:val="24"/>
+          <w:szCs w:val="24"/>
+          <w:lang w:val="bg-BG"/>
+        </w:rPr>
+        <w:t>нея</w:t>
+      </w:r>
+      <w:r>
+        <w:rPr>
+          <w:rFonts w:ascii="Times New Roman" w:hAnsi="Times New Roman" w:cs="Times New Roman"/>
+          <w:i/>
+          <w:sz w:val="24"/>
+          <w:szCs w:val="24"/>
+          <w:lang w:val="en-US"/>
+        </w:rPr>
+        <w:t xml:space="preserve"> </w:t>
+      </w:r>
+      <w:r>
+        <w:rPr>
+          <w:rFonts w:ascii="Times New Roman" w:hAnsi="Times New Roman" w:cs="Times New Roman"/>
+          <w:sz w:val="24"/>
+          <w:szCs w:val="24"/>
+          <w:lang w:val="bg-BG"/>
+        </w:rPr>
+        <w:t>тя</w:t>
+      </w:r>
+      <w:r>
+        <w:rPr>
+          <w:rFonts w:ascii="Times New Roman" w:hAnsi="Times New Roman" w:cs="Times New Roman"/>
+          <w:sz w:val="24"/>
+          <w:szCs w:val="24"/>
+          <w:lang w:val="bg-BG"/>
+        </w:rPr>
+        <w:t xml:space="preserve"> дори</w:t>
+      </w:r>
+      <w:r>
+        <w:rPr>
+          <w:rFonts w:ascii="Times New Roman" w:hAnsi="Times New Roman" w:cs="Times New Roman"/>
+          <w:sz w:val="24"/>
+          <w:szCs w:val="24"/>
+          <w:lang w:val="bg-BG"/>
+        </w:rPr>
+        <w:t xml:space="preserve"> не предлага функционалност за въвеждане на километража от потребителя. Затова управлението на задачите е базирано</w:t>
+      </w:r>
+      <w:r>
+        <w:rPr>
+          <w:rFonts w:ascii="Times New Roman" w:hAnsi="Times New Roman" w:cs="Times New Roman"/>
+          <w:sz w:val="24"/>
+          <w:szCs w:val="24"/>
+        </w:rPr>
+        <w:t xml:space="preserve"> </w:t>
+      </w:r>
+      <w:r>
+        <w:rPr>
+          <w:rFonts w:ascii="Times New Roman" w:hAnsi="Times New Roman" w:cs="Times New Roman"/>
+          <w:sz w:val="24"/>
+          <w:szCs w:val="24"/>
+          <w:lang w:val="bg-BG"/>
+        </w:rPr>
+        <w:t xml:space="preserve">единствено на посочените от потребителя времеви срокове. Освен това системата не изпраща нотификации по имейл при настъпване на датата за извършване на някаква дейност или при нейното просрочване. </w:t>
+      </w:r>
+    </w:p>
+    <w:p>
+      <w:pPr>
+        <w:jc w:val="both"/>
+        <w:rPr>
+          <w:rFonts w:ascii="Times New Roman" w:hAnsi="Times New Roman" w:cs="Times New Roman"/>
+          <w:sz w:val="24"/>
+          <w:szCs w:val="24"/>
+          <w:lang w:val="en-US"/>
+        </w:rPr>
+      </w:pPr>
+      <w:r>
+        <w:rPr>
+          <w:rFonts w:ascii="Times New Roman" w:hAnsi="Times New Roman" w:cs="Times New Roman"/>
+          <w:sz w:val="24"/>
+          <w:szCs w:val="24"/>
+          <w:lang w:val="bg-BG"/>
+        </w:rPr>
+        <w:t xml:space="preserve"> </w:t>
+      </w:r>
+      <w:r>
+        <w:rPr>
+          <w:rFonts w:ascii="Times New Roman" w:hAnsi="Times New Roman" w:cs="Times New Roman"/>
+          <w:i/>
+          <w:sz w:val="24"/>
+          <w:szCs w:val="24"/>
+          <w:lang w:val="en-US"/>
+        </w:rPr>
+        <w:t>Maintenance PRO WEB</w:t>
+      </w:r>
+      <w:r>
+        <w:rPr>
+          <w:rFonts w:ascii="Times New Roman" w:hAnsi="Times New Roman" w:cs="Times New Roman"/>
+          <w:sz w:val="24"/>
+          <w:szCs w:val="24"/>
+          <w:lang w:val="bg-BG"/>
+        </w:rPr>
+        <w:t xml:space="preserve"> предоставя следните функционалности</w:t>
+      </w:r>
+      <w:r>
+        <w:rPr>
+          <w:rFonts w:ascii="Times New Roman" w:hAnsi="Times New Roman" w:cs="Times New Roman"/>
+          <w:sz w:val="24"/>
+          <w:szCs w:val="24"/>
+          <w:lang w:val="bg-BG"/>
+        </w:rPr>
+        <w:t xml:space="preserve"> </w:t>
+      </w:r>
+      <w:r>
+        <w:rPr>
+          <w:rFonts w:ascii="Times New Roman" w:hAnsi="Times New Roman" w:cs="Times New Roman"/>
+          <w:sz w:val="24"/>
+          <w:szCs w:val="24"/>
+          <w:lang w:val="en-US"/>
+        </w:rPr>
+        <w:t>[22</w:t>
+      </w:r>
+      <w:bookmarkStart w:id="0" w:name="_GoBack"/>
+      <w:bookmarkEnd w:id="0"/>
+      <w:r>
+        <w:rPr>
+          <w:rFonts w:ascii="Times New Roman" w:hAnsi="Times New Roman" w:cs="Times New Roman"/>
+          <w:sz w:val="24"/>
+          <w:szCs w:val="24"/>
+          <w:lang w:val="en-US"/>
+        </w:rPr>
+        <w:t>]</w:t>
+      </w:r>
+      <w:r>
+        <w:rPr>
+          <w:rFonts w:ascii="Times New Roman" w:hAnsi="Times New Roman" w:cs="Times New Roman"/>
+          <w:sz w:val="24"/>
+          <w:szCs w:val="24"/>
+          <w:lang w:val="en-US"/>
+        </w:rPr>
+        <w:t>:</w:t>
+      </w:r>
+    </w:p>
+    <w:p>
+      <w:pPr>
+        <w:pStyle w:val="a3"/>
+        <w:numPr>
+          <w:ilvl w:val="0"/>
+          <w:numId w:val="37"/>
+        </w:numPr>
+        <w:jc w:val="both"/>
+        <w:rPr>
+          <w:rFonts w:ascii="Times New Roman" w:eastAsia="Times New Roman" w:hAnsi="Times New Roman" w:cs="Times New Roman"/>
+          <w:bCs/>
+          <w:sz w:val="24"/>
+          <w:szCs w:val="24"/>
+          <w:bdr w:val="none" w:sz="0" w:space="0" w:color="auto" w:frame="1"/>
+          <w:shd w:val="clear" w:color="auto" w:fill="FFFFFF"/>
+          <w:lang w:val="en-US" w:eastAsia="en-GB"/>
+        </w:rPr>
+      </w:pPr>
+      <w:r>
+        <w:rPr>
+          <w:rFonts w:ascii="Times New Roman" w:hAnsi="Times New Roman" w:cs="Times New Roman"/>
+          <w:b/>
+          <w:sz w:val="24"/>
+          <w:szCs w:val="24"/>
+          <w:lang w:val="bg-BG"/>
+        </w:rPr>
+        <w:t>Управление на оборудването</w:t>
+      </w:r>
+      <w:r>
+        <w:rPr>
+          <w:rFonts w:ascii="Times New Roman" w:hAnsi="Times New Roman" w:cs="Times New Roman"/>
+          <w:sz w:val="24"/>
+          <w:szCs w:val="24"/>
+          <w:lang w:val="bg-BG"/>
+        </w:rPr>
+        <w:t xml:space="preserve"> – Той позволява въвеждане на превозни средства, създаване на задачи към тях, качване на документи и история на дейностите на превозните средства</w:t>
+      </w:r>
+      <w:r>
+        <w:rPr>
+          <w:rFonts w:ascii="Times New Roman" w:hAnsi="Times New Roman" w:cs="Times New Roman"/>
+          <w:sz w:val="24"/>
+          <w:szCs w:val="24"/>
+          <w:lang w:val="en-US"/>
+        </w:rPr>
+        <w:t>;</w:t>
+      </w:r>
+    </w:p>
+    <w:p>
+      <w:pPr>
+        <w:pStyle w:val="a3"/>
+        <w:numPr>
+          <w:ilvl w:val="0"/>
+          <w:numId w:val="37"/>
+        </w:numPr>
+        <w:jc w:val="both"/>
+        <w:rPr>
+          <w:rFonts w:ascii="Times New Roman" w:eastAsia="Times New Roman" w:hAnsi="Times New Roman" w:cs="Times New Roman"/>
+          <w:bCs/>
+          <w:sz w:val="24"/>
+          <w:szCs w:val="24"/>
+          <w:bdr w:val="none" w:sz="0" w:space="0" w:color="auto" w:frame="1"/>
+          <w:shd w:val="clear" w:color="auto" w:fill="FFFFFF"/>
+          <w:lang w:val="en-US" w:eastAsia="en-GB"/>
+        </w:rPr>
+      </w:pPr>
+      <w:r>
+        <w:rPr>
+          <w:rFonts w:ascii="Times New Roman" w:eastAsia="Times New Roman" w:hAnsi="Times New Roman" w:cs="Times New Roman"/>
+          <w:b/>
+          <w:bCs/>
+          <w:sz w:val="24"/>
+          <w:szCs w:val="24"/>
+          <w:bdr w:val="none" w:sz="0" w:space="0" w:color="auto" w:frame="1"/>
+          <w:shd w:val="clear" w:color="auto" w:fill="FFFFFF"/>
+          <w:lang w:val="bg-BG" w:eastAsia="en-GB"/>
+        </w:rPr>
+        <w:t>Управление на поръчките</w:t>
+      </w:r>
+      <w:r>
+        <w:rPr>
+          <w:rFonts w:ascii="Times New Roman" w:eastAsia="Times New Roman" w:hAnsi="Times New Roman" w:cs="Times New Roman"/>
+          <w:bCs/>
+          <w:sz w:val="24"/>
+          <w:szCs w:val="24"/>
+          <w:bdr w:val="none" w:sz="0" w:space="0" w:color="auto" w:frame="1"/>
+          <w:shd w:val="clear" w:color="auto" w:fill="FFFFFF"/>
+          <w:lang w:val="bg-BG" w:eastAsia="en-GB"/>
+        </w:rPr>
+        <w:t xml:space="preserve"> – Поръчките се насочват към служителите и имат различен статус, който се обновява в процеса на работа</w:t>
+      </w:r>
+      <w:r>
+        <w:rPr>
+          <w:rFonts w:ascii="Times New Roman" w:eastAsia="Times New Roman" w:hAnsi="Times New Roman" w:cs="Times New Roman"/>
+          <w:bCs/>
+          <w:sz w:val="24"/>
+          <w:szCs w:val="24"/>
+          <w:bdr w:val="none" w:sz="0" w:space="0" w:color="auto" w:frame="1"/>
+          <w:shd w:val="clear" w:color="auto" w:fill="FFFFFF"/>
+          <w:lang w:val="en-US" w:eastAsia="en-GB"/>
+        </w:rPr>
+        <w:t>;</w:t>
+      </w:r>
+    </w:p>
+    <w:p>
+      <w:pPr>
+        <w:pStyle w:val="a3"/>
+        <w:numPr>
+          <w:ilvl w:val="0"/>
+          <w:numId w:val="37"/>
+        </w:numPr>
+        <w:jc w:val="both"/>
+        <w:rPr>
+          <w:rFonts w:ascii="Times New Roman" w:eastAsia="Times New Roman" w:hAnsi="Times New Roman" w:cs="Times New Roman"/>
+          <w:bCs/>
+          <w:sz w:val="24"/>
+          <w:szCs w:val="24"/>
+          <w:bdr w:val="none" w:sz="0" w:space="0" w:color="auto" w:frame="1"/>
+          <w:shd w:val="clear" w:color="auto" w:fill="FFFFFF"/>
+          <w:lang w:val="en-US" w:eastAsia="en-GB"/>
+        </w:rPr>
+      </w:pPr>
+      <w:r>
+        <w:rPr>
+          <w:rFonts w:ascii="Times New Roman" w:eastAsia="Times New Roman" w:hAnsi="Times New Roman" w:cs="Times New Roman"/>
+          <w:b/>
+          <w:bCs/>
+          <w:sz w:val="24"/>
+          <w:szCs w:val="24"/>
+          <w:bdr w:val="none" w:sz="0" w:space="0" w:color="auto" w:frame="1"/>
+          <w:shd w:val="clear" w:color="auto" w:fill="FFFFFF"/>
+          <w:lang w:val="bg-BG" w:eastAsia="en-GB"/>
+        </w:rPr>
+        <w:t xml:space="preserve">Календар </w:t>
+      </w:r>
+      <w:r>
+        <w:rPr>
+          <w:rFonts w:ascii="Times New Roman" w:eastAsia="Times New Roman" w:hAnsi="Times New Roman" w:cs="Times New Roman"/>
+          <w:bCs/>
+          <w:sz w:val="24"/>
+          <w:szCs w:val="24"/>
+          <w:bdr w:val="none" w:sz="0" w:space="0" w:color="auto" w:frame="1"/>
+          <w:shd w:val="clear" w:color="auto" w:fill="FFFFFF"/>
+          <w:lang w:val="en-US" w:eastAsia="en-GB"/>
+        </w:rPr>
+        <w:t>–</w:t>
+      </w:r>
+      <w:r>
+        <w:rPr>
+          <w:rFonts w:ascii="Times New Roman" w:eastAsia="Times New Roman" w:hAnsi="Times New Roman" w:cs="Times New Roman"/>
+          <w:bCs/>
+          <w:sz w:val="24"/>
+          <w:szCs w:val="24"/>
+          <w:bdr w:val="none" w:sz="0" w:space="0" w:color="auto" w:frame="1"/>
+          <w:shd w:val="clear" w:color="auto" w:fill="FFFFFF"/>
+          <w:lang w:val="bg-BG" w:eastAsia="en-GB"/>
+        </w:rPr>
+        <w:t xml:space="preserve"> На него се визуализират задачите и поръчките</w:t>
+      </w:r>
+      <w:r>
+        <w:rPr>
+          <w:rFonts w:ascii="Times New Roman" w:eastAsia="Times New Roman" w:hAnsi="Times New Roman" w:cs="Times New Roman"/>
+          <w:bCs/>
+          <w:sz w:val="24"/>
+          <w:szCs w:val="24"/>
+          <w:bdr w:val="none" w:sz="0" w:space="0" w:color="auto" w:frame="1"/>
+          <w:shd w:val="clear" w:color="auto" w:fill="FFFFFF"/>
+          <w:lang w:val="en-US" w:eastAsia="en-GB"/>
+        </w:rPr>
+        <w:t>;</w:t>
+      </w:r>
+    </w:p>
+    <w:p>
+      <w:pPr>
+        <w:pStyle w:val="a3"/>
+        <w:numPr>
+          <w:ilvl w:val="0"/>
+          <w:numId w:val="37"/>
+        </w:numPr>
+        <w:jc w:val="both"/>
+        <w:rPr>
+          <w:rFonts w:ascii="Times New Roman" w:eastAsia="Times New Roman" w:hAnsi="Times New Roman" w:cs="Times New Roman"/>
+          <w:bCs/>
+          <w:sz w:val="24"/>
+          <w:szCs w:val="24"/>
+          <w:bdr w:val="none" w:sz="0" w:space="0" w:color="auto" w:frame="1"/>
+          <w:shd w:val="clear" w:color="auto" w:fill="FFFFFF"/>
+          <w:lang w:val="en-US" w:eastAsia="en-GB"/>
+        </w:rPr>
+      </w:pPr>
+      <w:r>
+        <w:rPr>
+          <w:rFonts w:ascii="Times New Roman" w:eastAsia="Times New Roman" w:hAnsi="Times New Roman" w:cs="Times New Roman"/>
+          <w:b/>
+          <w:bCs/>
+          <w:sz w:val="24"/>
+          <w:szCs w:val="24"/>
+          <w:bdr w:val="none" w:sz="0" w:space="0" w:color="auto" w:frame="1"/>
+          <w:shd w:val="clear" w:color="auto" w:fill="FFFFFF"/>
+          <w:lang w:val="bg-BG" w:eastAsia="en-GB"/>
+        </w:rPr>
+        <w:t>Управление на инвентара</w:t>
+      </w:r>
+      <w:r>
+        <w:rPr>
+          <w:rFonts w:ascii="Times New Roman" w:eastAsia="Times New Roman" w:hAnsi="Times New Roman" w:cs="Times New Roman"/>
+          <w:bCs/>
+          <w:sz w:val="24"/>
+          <w:szCs w:val="24"/>
+          <w:bdr w:val="none" w:sz="0" w:space="0" w:color="auto" w:frame="1"/>
+          <w:shd w:val="clear" w:color="auto" w:fill="FFFFFF"/>
+          <w:lang w:val="bg-BG" w:eastAsia="en-GB"/>
+        </w:rPr>
+        <w:t xml:space="preserve"> – Чрез този модул се въвеждат всички активи на компанията. Използва се за управление на техния брой, цена, място на съхранение и други</w:t>
+      </w:r>
+      <w:r>
+        <w:rPr>
+          <w:rFonts w:ascii="Times New Roman" w:eastAsia="Times New Roman" w:hAnsi="Times New Roman" w:cs="Times New Roman"/>
+          <w:bCs/>
+          <w:sz w:val="24"/>
+          <w:szCs w:val="24"/>
+          <w:bdr w:val="none" w:sz="0" w:space="0" w:color="auto" w:frame="1"/>
+          <w:shd w:val="clear" w:color="auto" w:fill="FFFFFF"/>
+          <w:lang w:val="en-US" w:eastAsia="en-GB"/>
+        </w:rPr>
+        <w:t>;</w:t>
+      </w:r>
+    </w:p>
+    <w:p>
+      <w:pPr>
+        <w:pStyle w:val="a3"/>
+        <w:numPr>
+          <w:ilvl w:val="0"/>
+          <w:numId w:val="37"/>
+        </w:numPr>
+        <w:jc w:val="both"/>
+        <w:rPr>
+          <w:rFonts w:ascii="Times New Roman" w:eastAsia="Times New Roman" w:hAnsi="Times New Roman" w:cs="Times New Roman"/>
+          <w:bCs/>
+          <w:sz w:val="24"/>
+          <w:szCs w:val="24"/>
+          <w:bdr w:val="none" w:sz="0" w:space="0" w:color="auto" w:frame="1"/>
+          <w:shd w:val="clear" w:color="auto" w:fill="FFFFFF"/>
+          <w:lang w:val="en-US" w:eastAsia="en-GB"/>
+        </w:rPr>
+      </w:pPr>
+      <w:r>
+        <w:rPr>
+          <w:rFonts w:ascii="Times New Roman" w:eastAsia="Times New Roman" w:hAnsi="Times New Roman" w:cs="Times New Roman"/>
+          <w:b/>
+          <w:bCs/>
+          <w:sz w:val="24"/>
+          <w:szCs w:val="24"/>
+          <w:bdr w:val="none" w:sz="0" w:space="0" w:color="auto" w:frame="1"/>
+          <w:shd w:val="clear" w:color="auto" w:fill="FFFFFF"/>
+          <w:lang w:val="bg-BG" w:eastAsia="en-GB"/>
+        </w:rPr>
+        <w:t xml:space="preserve">Управление на покупките </w:t>
+      </w:r>
+      <w:r>
+        <w:rPr>
+          <w:rFonts w:ascii="Times New Roman" w:eastAsia="Times New Roman" w:hAnsi="Times New Roman" w:cs="Times New Roman"/>
+          <w:bCs/>
+          <w:sz w:val="24"/>
+          <w:szCs w:val="24"/>
+          <w:bdr w:val="none" w:sz="0" w:space="0" w:color="auto" w:frame="1"/>
+          <w:shd w:val="clear" w:color="auto" w:fill="FFFFFF"/>
+          <w:lang w:val="en-US" w:eastAsia="en-GB"/>
+        </w:rPr>
+        <w:t>–</w:t>
+      </w:r>
+      <w:r>
+        <w:rPr>
+          <w:rFonts w:ascii="Times New Roman" w:eastAsia="Times New Roman" w:hAnsi="Times New Roman" w:cs="Times New Roman"/>
+          <w:bCs/>
+          <w:sz w:val="24"/>
+          <w:szCs w:val="24"/>
+          <w:bdr w:val="none" w:sz="0" w:space="0" w:color="auto" w:frame="1"/>
+          <w:shd w:val="clear" w:color="auto" w:fill="FFFFFF"/>
+          <w:lang w:val="bg-BG" w:eastAsia="en-GB"/>
+        </w:rPr>
+        <w:t xml:space="preserve"> Използва се за </w:t>
+      </w:r>
+      <w:r>
+        <w:rPr>
+          <w:rFonts w:ascii="Times New Roman" w:eastAsia="Times New Roman" w:hAnsi="Times New Roman" w:cs="Times New Roman"/>
+          <w:bCs/>
+          <w:sz w:val="24"/>
+          <w:szCs w:val="24"/>
+          <w:bdr w:val="none" w:sz="0" w:space="0" w:color="auto" w:frame="1"/>
+          <w:shd w:val="clear" w:color="auto" w:fill="FFFFFF"/>
+          <w:lang w:val="bg-BG" w:eastAsia="en-GB"/>
+        </w:rPr>
+        <w:t>описание на напра</w:t>
+      </w:r>
+      <w:r>
+        <w:rPr>
+          <w:rFonts w:ascii="Times New Roman" w:eastAsia="Times New Roman" w:hAnsi="Times New Roman" w:cs="Times New Roman"/>
+          <w:bCs/>
+          <w:sz w:val="24"/>
+          <w:szCs w:val="24"/>
+          <w:bdr w:val="none" w:sz="0" w:space="0" w:color="auto" w:frame="1"/>
+          <w:shd w:val="clear" w:color="auto" w:fill="FFFFFF"/>
+          <w:lang w:val="bg-BG" w:eastAsia="en-GB"/>
+        </w:rPr>
+        <w:t>вените покупки,</w:t>
+      </w:r>
+      <w:r>
+        <w:rPr>
+          <w:rFonts w:ascii="Times New Roman" w:eastAsia="Times New Roman" w:hAnsi="Times New Roman" w:cs="Times New Roman"/>
+          <w:bCs/>
+          <w:sz w:val="24"/>
+          <w:szCs w:val="24"/>
+          <w:bdr w:val="none" w:sz="0" w:space="0" w:color="auto" w:frame="1"/>
+          <w:shd w:val="clear" w:color="auto" w:fill="FFFFFF"/>
+          <w:lang w:val="bg-BG" w:eastAsia="en-GB"/>
+        </w:rPr>
+        <w:t xml:space="preserve"> техните купувачи и  доставчици, фактури и начин на доставяне на продуктите</w:t>
+      </w:r>
+      <w:r>
+        <w:rPr>
+          <w:rFonts w:ascii="Times New Roman" w:eastAsia="Times New Roman" w:hAnsi="Times New Roman" w:cs="Times New Roman"/>
+          <w:bCs/>
+          <w:sz w:val="24"/>
+          <w:szCs w:val="24"/>
+          <w:bdr w:val="none" w:sz="0" w:space="0" w:color="auto" w:frame="1"/>
+          <w:shd w:val="clear" w:color="auto" w:fill="FFFFFF"/>
+          <w:lang w:val="en-US" w:eastAsia="en-GB"/>
+        </w:rPr>
+        <w:t>;</w:t>
+      </w:r>
+    </w:p>
+    <w:p>
+      <w:pPr>
+        <w:pStyle w:val="a3"/>
+        <w:numPr>
+          <w:ilvl w:val="0"/>
+          <w:numId w:val="37"/>
+        </w:numPr>
+        <w:jc w:val="both"/>
+        <w:rPr>
+          <w:rFonts w:ascii="Times New Roman" w:eastAsia="Times New Roman" w:hAnsi="Times New Roman" w:cs="Times New Roman"/>
+          <w:bCs/>
+          <w:sz w:val="24"/>
+          <w:szCs w:val="24"/>
+          <w:bdr w:val="none" w:sz="0" w:space="0" w:color="auto" w:frame="1"/>
+          <w:shd w:val="clear" w:color="auto" w:fill="FFFFFF"/>
+          <w:lang w:val="en-US" w:eastAsia="en-GB"/>
+        </w:rPr>
+      </w:pPr>
+      <w:r>
+        <w:rPr>
+          <w:rFonts w:ascii="Times New Roman" w:eastAsia="Times New Roman" w:hAnsi="Times New Roman" w:cs="Times New Roman"/>
+          <w:b/>
+          <w:bCs/>
+          <w:sz w:val="24"/>
+          <w:szCs w:val="24"/>
+          <w:bdr w:val="none" w:sz="0" w:space="0" w:color="auto" w:frame="1"/>
+          <w:shd w:val="clear" w:color="auto" w:fill="FFFFFF"/>
+          <w:lang w:val="bg-BG" w:eastAsia="en-GB"/>
+        </w:rPr>
+        <w:lastRenderedPageBreak/>
+        <w:t xml:space="preserve">Управление на служителите – </w:t>
+      </w:r>
+      <w:r>
+        <w:rPr>
+          <w:rFonts w:ascii="Times New Roman" w:eastAsia="Times New Roman" w:hAnsi="Times New Roman" w:cs="Times New Roman"/>
+          <w:bCs/>
+          <w:sz w:val="24"/>
+          <w:szCs w:val="24"/>
+          <w:bdr w:val="none" w:sz="0" w:space="0" w:color="auto" w:frame="1"/>
+          <w:shd w:val="clear" w:color="auto" w:fill="FFFFFF"/>
+          <w:lang w:val="bg-BG" w:eastAsia="en-GB"/>
+        </w:rPr>
+        <w:t>Чрез този модул се управлява информацията за служителите, тяхната локация и възнаграждение</w:t>
+      </w:r>
+      <w:r>
+        <w:rPr>
+          <w:rFonts w:ascii="Times New Roman" w:eastAsia="Times New Roman" w:hAnsi="Times New Roman" w:cs="Times New Roman"/>
+          <w:bCs/>
+          <w:sz w:val="24"/>
+          <w:szCs w:val="24"/>
+          <w:bdr w:val="none" w:sz="0" w:space="0" w:color="auto" w:frame="1"/>
+          <w:shd w:val="clear" w:color="auto" w:fill="FFFFFF"/>
+          <w:lang w:val="en-US" w:eastAsia="en-GB"/>
+        </w:rPr>
+        <w:t>;</w:t>
+      </w:r>
+    </w:p>
+    <w:p>
+      <w:pPr>
+        <w:pStyle w:val="a3"/>
+        <w:numPr>
+          <w:ilvl w:val="0"/>
+          <w:numId w:val="37"/>
+        </w:numPr>
+        <w:jc w:val="both"/>
+        <w:rPr>
+          <w:rFonts w:ascii="Times New Roman" w:eastAsia="Times New Roman" w:hAnsi="Times New Roman" w:cs="Times New Roman"/>
+          <w:bCs/>
+          <w:sz w:val="24"/>
+          <w:szCs w:val="24"/>
+          <w:bdr w:val="none" w:sz="0" w:space="0" w:color="auto" w:frame="1"/>
+          <w:shd w:val="clear" w:color="auto" w:fill="FFFFFF"/>
+          <w:lang w:val="en-US" w:eastAsia="en-GB"/>
+        </w:rPr>
+      </w:pPr>
+      <w:r>
+        <w:rPr>
+          <w:rFonts w:ascii="Times New Roman" w:eastAsia="Times New Roman" w:hAnsi="Times New Roman" w:cs="Times New Roman"/>
+          <w:b/>
+          <w:bCs/>
+          <w:sz w:val="24"/>
+          <w:szCs w:val="24"/>
+          <w:bdr w:val="none" w:sz="0" w:space="0" w:color="auto" w:frame="1"/>
+          <w:shd w:val="clear" w:color="auto" w:fill="FFFFFF"/>
+          <w:lang w:val="bg-BG" w:eastAsia="en-GB"/>
+        </w:rPr>
+        <w:t>Управление на търговците –</w:t>
+      </w:r>
+      <w:r>
+        <w:rPr>
+          <w:rFonts w:ascii="Times New Roman" w:eastAsia="Times New Roman" w:hAnsi="Times New Roman" w:cs="Times New Roman"/>
+          <w:bCs/>
+          <w:sz w:val="24"/>
+          <w:szCs w:val="24"/>
+          <w:bdr w:val="none" w:sz="0" w:space="0" w:color="auto" w:frame="1"/>
+          <w:shd w:val="clear" w:color="auto" w:fill="FFFFFF"/>
+          <w:lang w:val="bg-BG" w:eastAsia="en-GB"/>
+        </w:rPr>
+        <w:t xml:space="preserve"> Използва се за описание на търговците, с които компанията има бизнес отношения. Съхраняват се техните адреси и информация за контакти контакти</w:t>
+      </w:r>
+      <w:r>
+        <w:rPr>
+          <w:rFonts w:ascii="Times New Roman" w:eastAsia="Times New Roman" w:hAnsi="Times New Roman" w:cs="Times New Roman"/>
+          <w:bCs/>
+          <w:sz w:val="24"/>
+          <w:szCs w:val="24"/>
+          <w:bdr w:val="none" w:sz="0" w:space="0" w:color="auto" w:frame="1"/>
+          <w:shd w:val="clear" w:color="auto" w:fill="FFFFFF"/>
+          <w:lang w:val="en-US" w:eastAsia="en-GB"/>
+        </w:rPr>
+        <w:t>.</w:t>
+      </w:r>
+    </w:p>
+    <w:p>
+      <w:pPr>
+        <w:pStyle w:val="a3"/>
+        <w:numPr>
+          <w:ilvl w:val="0"/>
+          <w:numId w:val="37"/>
+        </w:numPr>
+        <w:jc w:val="both"/>
+        <w:rPr>
+          <w:rFonts w:ascii="Times New Roman" w:eastAsia="Times New Roman" w:hAnsi="Times New Roman" w:cs="Times New Roman"/>
+          <w:b/>
+          <w:bCs/>
+          <w:sz w:val="24"/>
+          <w:szCs w:val="24"/>
+          <w:bdr w:val="none" w:sz="0" w:space="0" w:color="auto" w:frame="1"/>
+          <w:shd w:val="clear" w:color="auto" w:fill="FFFFFF"/>
+          <w:lang w:val="en-US" w:eastAsia="en-GB"/>
+        </w:rPr>
+      </w:pPr>
+      <w:r>
+        <w:rPr>
+          <w:rFonts w:ascii="Times New Roman" w:eastAsia="Times New Roman" w:hAnsi="Times New Roman" w:cs="Times New Roman"/>
+          <w:b/>
+          <w:bCs/>
+          <w:sz w:val="24"/>
+          <w:szCs w:val="24"/>
+          <w:bdr w:val="none" w:sz="0" w:space="0" w:color="auto" w:frame="1"/>
+          <w:shd w:val="clear" w:color="auto" w:fill="FFFFFF"/>
+          <w:lang w:val="bg-BG" w:eastAsia="en-GB"/>
+        </w:rPr>
+        <w:t xml:space="preserve"> </w:t>
+      </w:r>
+      <w:r>
+        <w:rPr>
+          <w:rFonts w:ascii="Times New Roman" w:eastAsia="Times New Roman" w:hAnsi="Times New Roman" w:cs="Times New Roman"/>
+          <w:b/>
+          <w:bCs/>
+          <w:sz w:val="24"/>
+          <w:szCs w:val="24"/>
+          <w:bdr w:val="none" w:sz="0" w:space="0" w:color="auto" w:frame="1"/>
+          <w:shd w:val="clear" w:color="auto" w:fill="FFFFFF"/>
+          <w:lang w:val="bg-BG" w:eastAsia="en-GB"/>
+        </w:rPr>
+        <w:t>Репорти</w:t>
+      </w:r>
+      <w:r>
+        <w:rPr>
+          <w:rFonts w:ascii="Times New Roman" w:eastAsia="Times New Roman" w:hAnsi="Times New Roman" w:cs="Times New Roman"/>
+          <w:b/>
+          <w:bCs/>
+          <w:sz w:val="24"/>
+          <w:szCs w:val="24"/>
+          <w:bdr w:val="none" w:sz="0" w:space="0" w:color="auto" w:frame="1"/>
+          <w:shd w:val="clear" w:color="auto" w:fill="FFFFFF"/>
+          <w:lang w:val="bg-BG" w:eastAsia="en-GB"/>
+        </w:rPr>
+        <w:t xml:space="preserve"> </w:t>
+      </w:r>
+      <w:r>
+        <w:rPr>
+          <w:rFonts w:ascii="Times New Roman" w:eastAsia="Times New Roman" w:hAnsi="Times New Roman" w:cs="Times New Roman"/>
+          <w:b/>
+          <w:bCs/>
+          <w:sz w:val="24"/>
+          <w:szCs w:val="24"/>
+          <w:bdr w:val="none" w:sz="0" w:space="0" w:color="auto" w:frame="1"/>
+          <w:shd w:val="clear" w:color="auto" w:fill="FFFFFF"/>
+          <w:lang w:val="bg-BG" w:eastAsia="en-GB"/>
+        </w:rPr>
+        <w:t xml:space="preserve">– </w:t>
+      </w:r>
+      <w:r>
+        <w:rPr>
+          <w:rFonts w:ascii="Times New Roman" w:eastAsia="Times New Roman" w:hAnsi="Times New Roman" w:cs="Times New Roman"/>
+          <w:bCs/>
+          <w:sz w:val="24"/>
+          <w:szCs w:val="24"/>
+          <w:bdr w:val="none" w:sz="0" w:space="0" w:color="auto" w:frame="1"/>
+          <w:shd w:val="clear" w:color="auto" w:fill="FFFFFF"/>
+          <w:lang w:val="bg-BG" w:eastAsia="en-GB"/>
+        </w:rPr>
+        <w:t xml:space="preserve">Системата има модул за визуализация на статистика за цените оборудването, неговата поддръжка, </w:t>
+      </w:r>
+      <w:r>
+        <w:rPr>
+          <w:rFonts w:ascii="Times New Roman" w:eastAsia="Times New Roman" w:hAnsi="Times New Roman" w:cs="Times New Roman"/>
+          <w:bCs/>
+          <w:sz w:val="24"/>
+          <w:szCs w:val="24"/>
+          <w:bdr w:val="none" w:sz="0" w:space="0" w:color="auto" w:frame="1"/>
+          <w:shd w:val="clear" w:color="auto" w:fill="FFFFFF"/>
+          <w:lang w:val="bg-BG" w:eastAsia="en-GB"/>
+        </w:rPr>
+        <w:t>статусът на задачите и други</w:t>
+      </w:r>
+      <w:r>
+        <w:rPr>
+          <w:rFonts w:ascii="Times New Roman" w:eastAsia="Times New Roman" w:hAnsi="Times New Roman" w:cs="Times New Roman"/>
+          <w:bCs/>
+          <w:sz w:val="24"/>
+          <w:szCs w:val="24"/>
+          <w:bdr w:val="none" w:sz="0" w:space="0" w:color="auto" w:frame="1"/>
+          <w:shd w:val="clear" w:color="auto" w:fill="FFFFFF"/>
+          <w:lang w:val="en-US" w:eastAsia="en-GB"/>
+        </w:rPr>
+        <w:t xml:space="preserve"> </w:t>
+      </w:r>
+      <w:r>
+        <w:rPr>
+          <w:rFonts w:ascii="Times New Roman" w:eastAsia="Times New Roman" w:hAnsi="Times New Roman" w:cs="Times New Roman"/>
+          <w:bCs/>
+          <w:sz w:val="24"/>
+          <w:szCs w:val="24"/>
+          <w:bdr w:val="none" w:sz="0" w:space="0" w:color="auto" w:frame="1"/>
+          <w:shd w:val="clear" w:color="auto" w:fill="FFFFFF"/>
+          <w:lang w:val="bg-BG" w:eastAsia="en-GB"/>
+        </w:rPr>
+        <w:t>за избран от потребителя период</w:t>
+      </w:r>
+      <w:r>
+        <w:rPr>
+          <w:rFonts w:ascii="Times New Roman" w:eastAsia="Times New Roman" w:hAnsi="Times New Roman" w:cs="Times New Roman"/>
+          <w:bCs/>
+          <w:sz w:val="24"/>
+          <w:szCs w:val="24"/>
+          <w:bdr w:val="none" w:sz="0" w:space="0" w:color="auto" w:frame="1"/>
+          <w:shd w:val="clear" w:color="auto" w:fill="FFFFFF"/>
+          <w:lang w:val="en-US" w:eastAsia="en-GB"/>
+        </w:rPr>
+        <w:t>;</w:t>
+      </w:r>
+    </w:p>
+    <w:p>
+      <w:pPr>
+        <w:ind w:left="360"/>
+        <w:jc w:val="both"/>
+        <w:rPr>
+          <w:rFonts w:ascii="Times New Roman" w:eastAsia="Times New Roman" w:hAnsi="Times New Roman" w:cs="Times New Roman"/>
+          <w:b/>
+          <w:bCs/>
+          <w:sz w:val="24"/>
+          <w:szCs w:val="24"/>
+          <w:bdr w:val="none" w:sz="0" w:space="0" w:color="auto" w:frame="1"/>
+          <w:shd w:val="clear" w:color="auto" w:fill="FFFFFF"/>
+          <w:lang w:val="en-US" w:eastAsia="en-GB"/>
+        </w:rPr>
+      </w:pPr>
+      <w:r>
+        <w:rPr>
+          <w:rFonts w:ascii="Times New Roman" w:eastAsia="Times New Roman" w:hAnsi="Times New Roman" w:cs="Times New Roman"/>
+          <w:b/>
+          <w:bCs/>
+          <w:noProof/>
+          <w:sz w:val="24"/>
+          <w:szCs w:val="24"/>
+          <w:bdr w:val="none" w:sz="0" w:space="0" w:color="auto" w:frame="1"/>
+          <w:shd w:val="clear" w:color="auto" w:fill="FFFFFF"/>
+          <w:lang w:eastAsia="en-GB"/>
+        </w:rPr>
+        <w:drawing>
+          <wp:inline distT="0" distB="0" distL="0" distR="0">
+            <wp:extent cx="5726261" cy="2879054"/>
+            <wp:effectExtent l="0" t="0" r="8255" b="0"/>
+            <wp:docPr id="3" name="Картина 3" descr="F:\FMI\masters\ThirdTerm\fleetmanagement\Resources\Other\MaintProWebReports.PNG"/>
+            <wp:cNvGraphicFramePr>
+              <a:graphicFrameLocks xmlns:a="http://schemas.openxmlformats.org/drawingml/2006/main" noChangeAspect="1"/>
+            </wp:cNvGraphicFramePr>
+            <a:graphic xmlns:a="http://schemas.openxmlformats.org/drawingml/2006/main">
+              <a:graphicData uri="http://schemas.openxmlformats.org/drawingml/2006/picture">
+                <pic:pic xmlns:pic="http://schemas.openxmlformats.org/drawingml/2006/picture">
+                  <pic:nvPicPr>
+                    <pic:cNvPr id="0" name="Picture 2" descr="F:\FMI\masters\ThirdTerm\fleetmanagement\Resources\Other\MaintProWebReports.PNG"/>
+                    <pic:cNvPicPr>
+                      <a:picLocks noChangeAspect="1" noChangeArrowheads="1"/>
+                    </pic:cNvPicPr>
+                  </pic:nvPicPr>
+                  <pic:blipFill>
+                    <a:blip r:embed="rId17" cstate="print">
+                      <a:extLst>
+                        <a:ext uri="{28A0092B-C50C-407E-A947-70E740481C1C}">
+                          <a14:useLocalDpi xmlns:a14="http://schemas.microsoft.com/office/drawing/2010/main" val="0"/>
+                        </a:ext>
+                      </a:extLst>
+                    </a:blip>
+                    <a:srcRect/>
+                    <a:stretch>
+                      <a:fillRect/>
+                    </a:stretch>
+                  </pic:blipFill>
+                  <pic:spPr bwMode="auto">
+                    <a:xfrm>
+                      <a:off x="0" y="0"/>
+                      <a:ext cx="5731510" cy="2881693"/>
+                    </a:xfrm>
+                    <a:prstGeom prst="rect">
+                      <a:avLst/>
+                    </a:prstGeom>
+                    <a:noFill/>
+                    <a:ln>
+                      <a:noFill/>
+                    </a:ln>
+                  </pic:spPr>
+                </pic:pic>
+              </a:graphicData>
+            </a:graphic>
+          </wp:inline>
+        </w:drawing>
+      </w:r>
+    </w:p>
+    <w:p>
+      <w:pPr>
+        <w:jc w:val="center"/>
+        <w:rPr>
+          <w:rFonts w:ascii="Times New Roman" w:hAnsi="Times New Roman" w:cs="Times New Roman"/>
+          <w:b/>
+          <w:sz w:val="24"/>
+          <w:szCs w:val="24"/>
+          <w:lang w:val="en-US"/>
+        </w:rPr>
+      </w:pPr>
+      <w:r>
+        <w:rPr>
+          <w:rFonts w:ascii="Times New Roman" w:hAnsi="Times New Roman" w:cs="Times New Roman"/>
+          <w:i/>
+          <w:sz w:val="24"/>
+          <w:szCs w:val="24"/>
+          <w:lang w:val="bg-BG"/>
+        </w:rPr>
+        <w:t xml:space="preserve">Фигура </w:t>
+      </w:r>
+      <w:r>
+        <w:rPr>
+          <w:rFonts w:ascii="Times New Roman" w:hAnsi="Times New Roman" w:cs="Times New Roman"/>
+          <w:i/>
+          <w:sz w:val="24"/>
+          <w:szCs w:val="24"/>
+          <w:lang w:val="en-US"/>
+        </w:rPr>
+        <w:t>7</w:t>
+      </w:r>
+      <w:r>
+        <w:rPr>
+          <w:rFonts w:ascii="Times New Roman" w:hAnsi="Times New Roman" w:cs="Times New Roman"/>
+          <w:i/>
+          <w:sz w:val="24"/>
+          <w:szCs w:val="24"/>
+          <w:lang w:val="bg-BG"/>
+        </w:rPr>
+        <w:t xml:space="preserve">: </w:t>
+      </w:r>
+      <w:r>
+        <w:rPr>
+          <w:rFonts w:ascii="Times New Roman" w:hAnsi="Times New Roman" w:cs="Times New Roman"/>
+          <w:i/>
+          <w:sz w:val="24"/>
+          <w:szCs w:val="24"/>
+          <w:lang w:val="bg-BG"/>
+        </w:rPr>
+        <w:t>„</w:t>
+      </w:r>
+      <w:r>
+        <w:rPr>
+          <w:rFonts w:ascii="Times New Roman" w:hAnsi="Times New Roman" w:cs="Times New Roman"/>
+          <w:i/>
+          <w:sz w:val="24"/>
+          <w:szCs w:val="24"/>
+          <w:lang w:val="bg-BG"/>
+        </w:rPr>
+        <w:t xml:space="preserve">Репорти в </w:t>
+      </w:r>
+      <w:r>
+        <w:rPr>
+          <w:rFonts w:ascii="Times New Roman" w:hAnsi="Times New Roman" w:cs="Times New Roman"/>
+          <w:i/>
+          <w:sz w:val="24"/>
+          <w:szCs w:val="24"/>
+          <w:lang w:val="en-US"/>
+        </w:rPr>
+        <w:t>Maintenance PRO WEB</w:t>
+      </w:r>
+      <w:r>
+        <w:rPr>
+          <w:rFonts w:ascii="Times New Roman" w:hAnsi="Times New Roman" w:cs="Times New Roman"/>
+          <w:i/>
+          <w:sz w:val="24"/>
+          <w:szCs w:val="24"/>
+          <w:lang w:val="bg-BG"/>
+        </w:rPr>
+        <w:t xml:space="preserve">” </w:t>
+      </w:r>
+      <w:r>
+        <w:rPr>
+          <w:rFonts w:ascii="Times New Roman" w:hAnsi="Times New Roman" w:cs="Times New Roman"/>
+          <w:i/>
+          <w:sz w:val="24"/>
+          <w:szCs w:val="24"/>
+          <w:lang w:val="en-US"/>
+        </w:rPr>
+        <w:t>[22</w:t>
+      </w:r>
+      <w:r>
+        <w:rPr>
+          <w:rFonts w:ascii="Times New Roman" w:hAnsi="Times New Roman" w:cs="Times New Roman"/>
+          <w:i/>
+          <w:sz w:val="24"/>
+          <w:szCs w:val="24"/>
+          <w:lang w:val="en-US"/>
+        </w:rPr>
+        <w:t>]</w:t>
+      </w:r>
+    </w:p>
+    <w:p>
+      <w:pPr>
+        <w:jc w:val="both"/>
+        <w:rPr>
+          <w:rFonts w:ascii="Times New Roman" w:hAnsi="Times New Roman" w:cs="Times New Roman"/>
+          <w:b/>
+          <w:sz w:val="24"/>
+          <w:szCs w:val="24"/>
+          <w:lang w:val="bg-BG"/>
+        </w:rPr>
+      </w:pPr>
+    </w:p>
+    <w:p>
+      <w:pPr>
+        <w:jc w:val="both"/>
+        <w:rPr>
+          <w:rFonts w:ascii="Times New Roman" w:hAnsi="Times New Roman" w:cs="Times New Roman"/>
+          <w:sz w:val="24"/>
+          <w:szCs w:val="24"/>
+          <w:lang w:val="en-US"/>
+        </w:rPr>
+      </w:pPr>
+    </w:p>
+    <w:p>
+      <w:pPr>
+        <w:jc w:val="both"/>
+        <w:rPr>
+          <w:rFonts w:ascii="Times New Roman" w:hAnsi="Times New Roman" w:cs="Times New Roman"/>
+          <w:b/>
+          <w:sz w:val="24"/>
+          <w:szCs w:val="24"/>
+          <w:lang w:val="bg-BG"/>
+        </w:rPr>
+      </w:pPr>
+    </w:p>
+    <w:p>
+      <w:pPr>
+        <w:jc w:val="both"/>
+        <w:rPr>
+          <w:rFonts w:ascii="Times New Roman" w:hAnsi="Times New Roman" w:cs="Times New Roman"/>
+          <w:b/>
+          <w:sz w:val="24"/>
+          <w:szCs w:val="24"/>
+          <w:lang w:val="bg-BG"/>
+        </w:rPr>
+      </w:pPr>
+    </w:p>
+    <w:p>
+      <w:pPr>
+        <w:jc w:val="both"/>
+        <w:rPr>
+          <w:rFonts w:ascii="Times New Roman" w:hAnsi="Times New Roman" w:cs="Times New Roman"/>
+          <w:b/>
+          <w:sz w:val="24"/>
+          <w:szCs w:val="24"/>
+          <w:lang w:val="bg-BG"/>
+        </w:rPr>
+      </w:pPr>
+    </w:p>
+    <w:p>
+      <w:pPr>
+        <w:jc w:val="both"/>
+        <w:rPr>
+          <w:rFonts w:ascii="Times New Roman" w:hAnsi="Times New Roman" w:cs="Times New Roman"/>
+          <w:b/>
+          <w:sz w:val="24"/>
+          <w:szCs w:val="24"/>
+          <w:lang w:val="bg-BG"/>
+        </w:rPr>
+      </w:pPr>
+    </w:p>
+    <w:p>
+      <w:pPr>
+        <w:jc w:val="both"/>
+        <w:rPr>
+          <w:rFonts w:ascii="Times New Roman" w:hAnsi="Times New Roman" w:cs="Times New Roman"/>
+          <w:b/>
+          <w:sz w:val="24"/>
+          <w:szCs w:val="24"/>
+          <w:lang w:val="bg-BG"/>
+        </w:rPr>
+      </w:pPr>
+    </w:p>
+    <w:p>
+      <w:pPr>
+        <w:jc w:val="both"/>
+        <w:rPr>
+          <w:rFonts w:ascii="Times New Roman" w:hAnsi="Times New Roman" w:cs="Times New Roman"/>
+          <w:b/>
+          <w:sz w:val="24"/>
+          <w:szCs w:val="24"/>
+          <w:lang w:val="bg-BG"/>
+        </w:rPr>
+      </w:pPr>
+    </w:p>
+    <w:p>
+      <w:pPr>
+        <w:jc w:val="both"/>
+        <w:rPr>
+          <w:rFonts w:ascii="Times New Roman" w:hAnsi="Times New Roman" w:cs="Times New Roman"/>
+          <w:b/>
+          <w:sz w:val="24"/>
+          <w:szCs w:val="24"/>
+          <w:lang w:val="bg-BG"/>
+        </w:rPr>
+      </w:pPr>
+    </w:p>
+    <w:p>
+      <w:pPr>
+        <w:jc w:val="both"/>
+        <w:rPr>
+          <w:rFonts w:ascii="Times New Roman" w:hAnsi="Times New Roman" w:cs="Times New Roman"/>
+          <w:b/>
+          <w:sz w:val="24"/>
+          <w:szCs w:val="24"/>
+          <w:lang w:val="bg-BG"/>
+        </w:rPr>
+      </w:pPr>
+    </w:p>
+    <w:p>
+      <w:pPr>
+        <w:jc w:val="both"/>
+        <w:rPr>
+          <w:rFonts w:ascii="Times New Roman" w:hAnsi="Times New Roman" w:cs="Times New Roman"/>
+          <w:b/>
+          <w:sz w:val="24"/>
+          <w:szCs w:val="24"/>
+          <w:lang w:val="bg-BG"/>
+        </w:rPr>
+      </w:pPr>
+    </w:p>
+    <w:p>
+      <w:pPr>
+        <w:jc w:val="both"/>
+        <w:rPr>
+          <w:rFonts w:ascii="Times New Roman" w:hAnsi="Times New Roman" w:cs="Times New Roman"/>
+          <w:b/>
+          <w:sz w:val="24"/>
+          <w:szCs w:val="24"/>
+          <w:lang w:val="bg-BG"/>
+        </w:rPr>
+      </w:pPr>
+    </w:p>
+    <w:p>
+      <w:pPr>
+        <w:jc w:val="both"/>
+        <w:rPr>
+          <w:rFonts w:ascii="Times New Roman" w:hAnsi="Times New Roman" w:cs="Times New Roman"/>
+          <w:b/>
+          <w:sz w:val="24"/>
+          <w:szCs w:val="24"/>
+          <w:lang w:val="bg-BG"/>
+        </w:rPr>
+      </w:pPr>
+    </w:p>
+    <w:p>
+      <w:pPr>
+        <w:jc w:val="both"/>
+        <w:rPr>
+          <w:rFonts w:ascii="Times New Roman" w:hAnsi="Times New Roman" w:cs="Times New Roman"/>
+          <w:b/>
+          <w:sz w:val="24"/>
+          <w:szCs w:val="24"/>
+          <w:lang w:val="bg-BG"/>
+        </w:rPr>
+      </w:pPr>
+    </w:p>
+    <w:p>
+      <w:pPr>
+        <w:jc w:val="both"/>
+        <w:rPr>
+          <w:rFonts w:ascii="Times New Roman" w:hAnsi="Times New Roman" w:cs="Times New Roman"/>
+          <w:b/>
+          <w:sz w:val="24"/>
+          <w:szCs w:val="24"/>
+          <w:lang w:val="bg-BG"/>
+        </w:rPr>
+      </w:pPr>
+    </w:p>
+    <w:p>
+      <w:pPr>
+        <w:jc w:val="both"/>
+        <w:rPr>
+          <w:rFonts w:ascii="Times New Roman" w:hAnsi="Times New Roman" w:cs="Times New Roman"/>
+          <w:b/>
+          <w:sz w:val="24"/>
+          <w:szCs w:val="24"/>
+          <w:lang w:val="bg-BG"/>
+        </w:rPr>
+      </w:pPr>
+    </w:p>
+    <w:p>
+      <w:pPr>
+        <w:jc w:val="both"/>
+        <w:rPr>
+          <w:rFonts w:ascii="Times New Roman" w:hAnsi="Times New Roman" w:cs="Times New Roman"/>
+          <w:b/>
+          <w:sz w:val="24"/>
+          <w:szCs w:val="24"/>
+          <w:lang w:val="bg-BG"/>
+        </w:rPr>
+      </w:pPr>
+    </w:p>
+    <w:p>
+      <w:pPr>
+        <w:jc w:val="both"/>
+        <w:rPr>
+          <w:rFonts w:ascii="Times New Roman" w:hAnsi="Times New Roman" w:cs="Times New Roman"/>
+          <w:b/>
+          <w:sz w:val="24"/>
+          <w:szCs w:val="24"/>
+          <w:lang w:val="bg-BG"/>
+        </w:rPr>
+      </w:pPr>
+    </w:p>
+    <w:p>
+      <w:pPr>
+        <w:jc w:val="both"/>
+        <w:rPr>
+          <w:rFonts w:ascii="Times New Roman" w:hAnsi="Times New Roman" w:cs="Times New Roman"/>
+          <w:b/>
+          <w:sz w:val="24"/>
+          <w:szCs w:val="24"/>
+          <w:lang w:val="bg-BG"/>
+        </w:rPr>
+      </w:pPr>
+    </w:p>
+    <w:p>
+      <w:pPr>
+        <w:jc w:val="both"/>
+        <w:rPr>
+          <w:rFonts w:ascii="Times New Roman" w:hAnsi="Times New Roman" w:cs="Times New Roman"/>
+          <w:b/>
+          <w:sz w:val="24"/>
+          <w:szCs w:val="24"/>
+          <w:lang w:val="bg-BG"/>
+        </w:rPr>
+      </w:pPr>
+    </w:p>
+    <w:p>
+      <w:pPr>
+        <w:jc w:val="both"/>
+        <w:rPr>
+          <w:rFonts w:ascii="Times New Roman" w:hAnsi="Times New Roman" w:cs="Times New Roman"/>
+          <w:b/>
+          <w:sz w:val="24"/>
+          <w:szCs w:val="24"/>
+          <w:lang w:val="bg-BG"/>
+        </w:rPr>
+      </w:pPr>
+    </w:p>
+    <w:p>
+      <w:pPr>
+        <w:jc w:val="both"/>
+        <w:rPr>
+          <w:rFonts w:ascii="Times New Roman" w:hAnsi="Times New Roman" w:cs="Times New Roman"/>
+          <w:b/>
+          <w:sz w:val="24"/>
+          <w:szCs w:val="24"/>
+          <w:lang w:val="bg-BG"/>
+        </w:rPr>
+      </w:pPr>
+    </w:p>
+    <w:p>
+      <w:pPr>
+        <w:jc w:val="both"/>
+        <w:rPr>
+          <w:rFonts w:ascii="Times New Roman" w:hAnsi="Times New Roman" w:cs="Times New Roman"/>
+          <w:b/>
+          <w:sz w:val="24"/>
+          <w:szCs w:val="24"/>
+          <w:lang w:val="bg-BG"/>
+        </w:rPr>
+      </w:pPr>
+    </w:p>
+    <w:p>
+      <w:pPr>
+        <w:jc w:val="both"/>
+        <w:rPr>
+          <w:rFonts w:ascii="Times New Roman" w:hAnsi="Times New Roman" w:cs="Times New Roman"/>
+          <w:b/>
+          <w:sz w:val="24"/>
+          <w:szCs w:val="24"/>
+          <w:lang w:val="bg-BG"/>
+        </w:rPr>
+      </w:pPr>
+    </w:p>
+    <w:p>
+      <w:pPr>
+        <w:jc w:val="both"/>
+        <w:rPr>
+          <w:rFonts w:ascii="Times New Roman" w:hAnsi="Times New Roman" w:cs="Times New Roman"/>
+          <w:b/>
+          <w:sz w:val="24"/>
+          <w:szCs w:val="24"/>
+          <w:lang w:val="bg-BG"/>
+        </w:rPr>
+      </w:pPr>
+    </w:p>
+    <w:p>
+      <w:pPr>
+        <w:jc w:val="both"/>
+        <w:rPr>
+          <w:rFonts w:ascii="Times New Roman" w:hAnsi="Times New Roman" w:cs="Times New Roman"/>
+          <w:b/>
+          <w:sz w:val="24"/>
+          <w:szCs w:val="24"/>
+          <w:lang w:val="bg-BG"/>
+        </w:rPr>
+      </w:pPr>
+      <w:r>
+        <w:rPr>
+          <w:rFonts w:ascii="Times New Roman" w:hAnsi="Times New Roman" w:cs="Times New Roman"/>
+          <w:b/>
+          <w:sz w:val="24"/>
+          <w:szCs w:val="24"/>
+        </w:rPr>
         <w:t>3.</w:t>
       </w:r>
       <w:r>
@@ -13947,7 +16000,7 @@
           <w:sz w:val="24"/>
           <w:szCs w:val="24"/>
         </w:rPr>
-        <w:t>Тя позволява използванет</w:t>
+        <w:t>Тя позволява използването</w:t>
       </w:r>
       <w:r>
         <w:rPr>
@@ -13955,8 +16008,9 @@
           <w:color w:val="000000"/>
           <w:sz w:val="24"/>
           <w:szCs w:val="24"/>
-        </w:rPr>
-        <w:t>о</w:t>
+          <w:lang w:val="bg-BG"/>
+        </w:rPr>
+        <w:t xml:space="preserve"> и</w:t>
       </w:r>
       <w:r>
         <w:rPr>
@@ -13964,10 +16018,10 @@
           <w:color w:val="000000"/>
           <w:sz w:val="24"/>
           <w:szCs w:val="24"/>
-          <w:lang w:val="bg-BG"/>
-        </w:rPr>
-        <w:t xml:space="preserve"> и</w:t>
-      </w:r>
+        </w:rPr>
+        <w:t xml:space="preserve"> от потребителите чрез уеб браузър.</w:t>
+      </w:r>
+      <w:proofErr w:type="gramEnd"/>
       <w:r>
         <w:rPr>
           <w:rFonts w:ascii="Times New Roman" w:eastAsia="Times New Roman" w:hAnsi="Times New Roman" w:cs="Times New Roman"/>
@@ -13975,9 +16029,9 @@
           <w:sz w:val="24"/>
           <w:szCs w:val="24"/>
         </w:rPr>
-        <w:t xml:space="preserve"> от потребителите чрез уеб браузър.</w:t>
-      </w:r>
-      <w:proofErr w:type="gramEnd"/>
+        <w:t xml:space="preserve"> Най-голямото предимство на тази архитектура е разширяемостта и, тъй като всеки, имащ достъп </w:t>
+      </w:r>
+      <w:proofErr w:type="gramStart"/>
       <w:r>
         <w:rPr>
           <w:rFonts w:ascii="Times New Roman" w:eastAsia="Times New Roman" w:hAnsi="Times New Roman" w:cs="Times New Roman"/>
@@ -13985,9 +16039,9 @@
           <w:sz w:val="24"/>
           <w:szCs w:val="24"/>
         </w:rPr>
-        <w:t xml:space="preserve"> Най-голямото предимство на тази архитектура е разширяемостта и, тъй като всеки, имащ достъп </w:t>
-      </w:r>
-      <w:proofErr w:type="gramStart"/>
+        <w:t>до  системата</w:t>
+      </w:r>
+      <w:proofErr w:type="gramEnd"/>
       <w:r>
         <w:rPr>
           <w:rFonts w:ascii="Times New Roman" w:eastAsia="Times New Roman" w:hAnsi="Times New Roman" w:cs="Times New Roman"/>
@@ -13995,7 +16049,7 @@
           <w:sz w:val="24"/>
           <w:szCs w:val="24"/>
         </w:rPr>
-        <w:t>д</w:t>
+        <w:t xml:space="preserve">, може да я </w:t>
       </w:r>
       <w:r>
         <w:rPr>
@@ -14003,10 +16057,10 @@
           <w:color w:val="000000"/>
           <w:sz w:val="24"/>
           <w:szCs w:val="24"/>
-        </w:rPr>
-        <w:t>о  системата</w:t>
-      </w:r>
-      <w:proofErr w:type="gramEnd"/>
+          <w:lang w:val="bg-BG"/>
+        </w:rPr>
+        <w:t>достъпи</w:t>
+      </w:r>
       <w:r>
         <w:rPr>
           <w:rFonts w:ascii="Times New Roman" w:eastAsia="Times New Roman" w:hAnsi="Times New Roman" w:cs="Times New Roman"/>
@@ -14014,7 +16068,7 @@
           <w:sz w:val="24"/>
           <w:szCs w:val="24"/>
         </w:rPr>
-        <w:t xml:space="preserve">, може да я </w:t>
+        <w:t xml:space="preserve">, откъдето и да е чрез интернет. </w:t>
       </w:r>
       <w:r>
         <w:rPr>
@@ -14024,7 +16078,7 @@
           <w:szCs w:val="24"/>
           <w:lang w:val="bg-BG"/>
         </w:rPr>
-        <w:t>достъпи</w:t>
+        <w:t>Като недостатък на уеб приложенията може да се считат</w:t>
       </w:r>
       <w:r>
         <w:rPr>
@@ -14033,7 +16087,7 @@
           <w:sz w:val="24"/>
           <w:szCs w:val="24"/>
         </w:rPr>
-        <w:t xml:space="preserve">, откъдето и да е чрез интернет. </w:t>
+        <w:t xml:space="preserve"> </w:t>
       </w:r>
       <w:r>
         <w:rPr>
@@ -14043,7 +16097,7 @@
           <w:szCs w:val="24"/>
           <w:lang w:val="bg-BG"/>
         </w:rPr>
-        <w:t>Като недостатък на уеб приложенията може да се считат</w:t>
+        <w:t>потенциални рискове за с</w:t>
       </w:r>
       <w:r>
         <w:rPr>
@@ -14052,7 +16106,7 @@
           <w:sz w:val="24"/>
           <w:szCs w:val="24"/>
         </w:rPr>
-        <w:t xml:space="preserve"> </w:t>
+        <w:t>вързаността, сигурността и производителността</w:t>
       </w:r>
       <w:r>
         <w:rPr>
@@ -14062,36 +16116,7 @@
           <w:szCs w:val="24"/>
           <w:lang w:val="bg-BG"/>
         </w:rPr>
-        <w:t>потенциални рискове за с</w:t>
-      </w:r>
-      <w:r>
-        <w:rPr>
-          <w:rFonts w:ascii="Times New Roman" w:eastAsia="Times New Roman" w:hAnsi="Times New Roman" w:cs="Times New Roman"/>
-          <w:color w:val="000000"/>
-          <w:sz w:val="24"/>
-          <w:szCs w:val="24"/>
-        </w:rPr>
-        <w:t>вързаността, сигурността и производителността</w:t>
-      </w:r>
-      <w:r>
-        <w:rPr>
-          <w:rFonts w:ascii="Times New Roman" w:eastAsia="Times New Roman" w:hAnsi="Times New Roman" w:cs="Times New Roman"/>
-          <w:color w:val="000000"/>
-          <w:sz w:val="24"/>
-          <w:szCs w:val="24"/>
-          <w:lang w:val="bg-BG"/>
-        </w:rPr>
-        <w:t>, а също и това, че са неизползваеми при неналична връзка с интернет</w:t>
-      </w:r>
-      <w:r>
-        <w:rPr>
-          <w:rFonts w:ascii="Times New Roman" w:eastAsia="Times New Roman" w:hAnsi="Times New Roman" w:cs="Times New Roman"/>
-          <w:color w:val="000000"/>
-          <w:sz w:val="24"/>
-          <w:szCs w:val="24"/>
-          <w:lang w:val="bg-BG"/>
-        </w:rPr>
-        <w:t>.</w:t>
+        <w:t>, а също и това, че са неизползваеми при неналична връзка с интернет.</w:t>
       </w:r>
     </w:p>
     <w:p>
@@ -14340,6 +16365,7 @@
       <w:pPr>
         <w:shd w:val="clear" w:color="auto" w:fill="FFFFFF"/>
         <w:ind w:firstLine="720"/>
+        <w:jc w:val="both"/>
         <w:rPr>
           <w:rFonts w:ascii="Times New Roman" w:eastAsia="Times New Roman" w:hAnsi="Times New Roman" w:cs="Times New Roman"/>
           <w:color w:val="000000"/>
@@ -14355,6 +16381,7 @@
           <w:sz w:val="24"/>
           <w:szCs w:val="24"/>
         </w:rPr>
+        <w:lastRenderedPageBreak/>
         <w:t xml:space="preserve">Системата е от тип REST </w:t>
       </w:r>
       <w:proofErr w:type="gramStart"/>
@@ -14371,11 +16398,34 @@
       <w:r>
         <w:rPr>
           <w:rFonts w:ascii="Times New Roman" w:eastAsia="Times New Roman" w:hAnsi="Times New Roman" w:cs="Times New Roman"/>
+          <w:i/>
           <w:color w:val="000000"/>
           <w:sz w:val="24"/>
           <w:szCs w:val="24"/>
         </w:rPr>
         <w:t>Representational State Transfer</w:t>
+      </w:r>
+      <w:r>
+        <w:rPr>
+          <w:rFonts w:ascii="Times New Roman" w:eastAsia="Times New Roman" w:hAnsi="Times New Roman" w:cs="Times New Roman"/>
+          <w:i/>
+          <w:color w:val="000000"/>
+          <w:sz w:val="24"/>
+          <w:szCs w:val="24"/>
+          <w:lang w:val="bg-BG"/>
+        </w:rPr>
+        <w:t xml:space="preserve"> </w:t>
+      </w:r>
+      <w:r>
+        <w:rPr>
+          <w:rFonts w:ascii="Times New Roman" w:eastAsia="Times New Roman" w:hAnsi="Times New Roman" w:cs="Times New Roman"/>
+          <w:i/>
+          <w:color w:val="000000"/>
+          <w:sz w:val="24"/>
+          <w:szCs w:val="24"/>
+          <w:lang w:val="en-US"/>
+        </w:rPr>
+        <w:t>API</w:t>
       </w:r>
       <w:r>
         <w:rPr>
@@ -14383,20 +16433,20 @@
           <w:color w:val="000000"/>
           <w:sz w:val="24"/>
           <w:szCs w:val="24"/>
-          <w:lang w:val="bg-BG"/>
-        </w:rPr>
-        <w:t xml:space="preserve"> </w:t>
-      </w:r>
+        </w:rPr>
+        <w:t xml:space="preserve">). </w:t>
+      </w:r>
+      <w:proofErr w:type="gramStart"/>
       <w:r>
         <w:rPr>
           <w:rFonts w:ascii="Times New Roman" w:eastAsia="Times New Roman" w:hAnsi="Times New Roman" w:cs="Times New Roman"/>
           <w:color w:val="000000"/>
           <w:sz w:val="24"/>
           <w:szCs w:val="24"/>
-          <w:lang w:val="en-US"/>
-        </w:rPr>
-        <w:t>API</w:t>
-      </w:r>
+        </w:rPr>
+        <w:t>Състои се от две основни части – клиент и сървър.</w:t>
+      </w:r>
+      <w:proofErr w:type="gramEnd"/>
       <w:r>
         <w:rPr>
           <w:rFonts w:ascii="Times New Roman" w:eastAsia="Times New Roman" w:hAnsi="Times New Roman" w:cs="Times New Roman"/>
@@ -14404,7 +16454,7 @@
           <w:sz w:val="24"/>
           <w:szCs w:val="24"/>
         </w:rPr>
-        <w:t xml:space="preserve">). </w:t>
+        <w:t xml:space="preserve">  Клиентът е фронт-енд частта (User Interface)</w:t>
       </w:r>
       <w:proofErr w:type="gramStart"/>
       <w:r>
@@ -14414,7 +16464,7 @@
           <w:sz w:val="24"/>
           <w:szCs w:val="24"/>
         </w:rPr>
-        <w:t>Състои се от две основни части – клиент и сървър.</w:t>
+        <w:t>,  а</w:t>
       </w:r>
       <w:proofErr w:type="gramEnd"/>
       <w:r>
@@ -14424,9 +16474,8 @@
           <w:sz w:val="24"/>
           <w:szCs w:val="24"/>
         </w:rPr>
-        <w:t xml:space="preserve">  Клиентът е фронт-енд частта (User Interface)</w:t>
-      </w:r>
-      <w:proofErr w:type="gramStart"/>
+        <w:t xml:space="preserve"> сървърната част включва бек-енд логиката  (</w:t>
+      </w:r>
       <w:r>
         <w:rPr>
           <w:rFonts w:ascii="Times New Roman" w:eastAsia="Times New Roman" w:hAnsi="Times New Roman" w:cs="Times New Roman"/>
@@ -14434,17 +16483,17 @@
           <w:sz w:val="24"/>
           <w:szCs w:val="24"/>
         </w:rPr>
-        <w:t>,  а</w:t>
-      </w:r>
-      <w:proofErr w:type="gramEnd"/>
+        <w:t>API и баз</w:t>
+      </w:r>
       <w:r>
         <w:rPr>
           <w:rFonts w:ascii="Times New Roman" w:eastAsia="Times New Roman" w:hAnsi="Times New Roman" w:cs="Times New Roman"/>
           <w:color w:val="000000"/>
           <w:sz w:val="24"/>
           <w:szCs w:val="24"/>
-        </w:rPr>
-        <w:t xml:space="preserve"> сървърната част включва бек-енд логиката  (</w:t>
+          <w:lang w:val="bg-BG"/>
+        </w:rPr>
+        <w:t>и от</w:t>
       </w:r>
       <w:r>
         <w:rPr>
@@ -14453,17 +16502,17 @@
           <w:sz w:val="24"/>
           <w:szCs w:val="24"/>
         </w:rPr>
-        <w:t>API и баз</w:t>
-      </w:r>
+        <w:t xml:space="preserve"> данни). </w:t>
+      </w:r>
+      <w:proofErr w:type="gramStart"/>
       <w:r>
         <w:rPr>
           <w:rFonts w:ascii="Times New Roman" w:eastAsia="Times New Roman" w:hAnsi="Times New Roman" w:cs="Times New Roman"/>
           <w:color w:val="000000"/>
           <w:sz w:val="24"/>
           <w:szCs w:val="24"/>
-          <w:lang w:val="bg-BG"/>
-        </w:rPr>
-        <w:t>и от</w:t>
+        </w:rPr>
+        <w:t>Клиентът и сървърът комуникират помежду си посредством JSON</w:t>
       </w:r>
       <w:r>
         <w:rPr>
@@ -14472,9 +16521,18 @@
           <w:sz w:val="24"/>
           <w:szCs w:val="24"/>
         </w:rPr>
-        <w:t xml:space="preserve"> данни). </w:t>
-      </w:r>
-      <w:proofErr w:type="gramStart"/>
+        <w:t xml:space="preserve"> (</w:t>
+      </w:r>
+      <w:r>
+        <w:rPr>
+          <w:rFonts w:ascii="Times New Roman" w:eastAsia="Times New Roman" w:hAnsi="Times New Roman" w:cs="Times New Roman"/>
+          <w:i/>
+          <w:color w:val="000000"/>
+          <w:sz w:val="24"/>
+          <w:szCs w:val="24"/>
+        </w:rPr>
+        <w:t>Javascript Object Notation</w:t>
+      </w:r>
       <w:r>
         <w:rPr>
           <w:rFonts w:ascii="Times New Roman" w:eastAsia="Times New Roman" w:hAnsi="Times New Roman" w:cs="Times New Roman"/>
@@ -14482,7 +16540,7 @@
           <w:sz w:val="24"/>
           <w:szCs w:val="24"/>
         </w:rPr>
-        <w:t>Клиентът и сървърът комуникират помежду си посредством JSON</w:t>
+        <w:t>) (</w:t>
       </w:r>
       <w:r>
         <w:rPr>
@@ -14490,8 +16548,9 @@
           <w:color w:val="000000"/>
           <w:sz w:val="24"/>
           <w:szCs w:val="24"/>
-        </w:rPr>
-        <w:t xml:space="preserve"> (Javascript Object Notation) (</w:t>
+          <w:lang w:val="bg-BG"/>
+        </w:rPr>
+        <w:t>Ф</w:t>
       </w:r>
       <w:r>
         <w:rPr>
@@ -14499,16 +16558,6 @@
           <w:color w:val="000000"/>
           <w:sz w:val="24"/>
           <w:szCs w:val="24"/>
-          <w:lang w:val="bg-BG"/>
-        </w:rPr>
-        <w:t>Ф</w:t>
-      </w:r>
-      <w:r>
-        <w:rPr>
-          <w:rFonts w:ascii="Times New Roman" w:eastAsia="Times New Roman" w:hAnsi="Times New Roman" w:cs="Times New Roman"/>
-          <w:color w:val="000000"/>
-          <w:sz w:val="24"/>
-          <w:szCs w:val="24"/>
         </w:rPr>
         <w:t>игура 3).</w:t>
       </w:r>
@@ -14517,7 +16566,7 @@
     <w:p>
       <w:pPr>
         <w:shd w:val="clear" w:color="auto" w:fill="FFFFFF"/>
-        <w:jc w:val="center"/>
+        <w:jc w:val="both"/>
         <w:rPr>
           <w:rFonts w:ascii="Times New Roman" w:eastAsia="Times New Roman" w:hAnsi="Times New Roman" w:cs="Times New Roman"/>
           <w:color w:val="000000"/>
@@ -14532,9 +16581,10 @@
           <w:color w:val="000000"/>
           <w:sz w:val="24"/>
           <w:szCs w:val="24"/>
+          <w:lang w:eastAsia="en-GB"/>
         </w:rPr>
         <w:drawing>
-          <wp:inline distT="0" distB="0" distL="0" distR="0" wp14:anchorId="52FC9187" wp14:editId="3E67DD02">
+          <wp:inline distT="0" distB="0" distL="0" distR="0" wp14:anchorId="2CD98E06" wp14:editId="312A4888">
             <wp:extent cx="3389811" cy="1502228"/>
             <wp:effectExtent l="0" t="0" r="1270" b="3175"/>
             <wp:docPr id="10" name="image21.jpg" descr="F:\FMI\masters\SecondTerm\ERP\Assets\308364-restful-web-service-and-json-1-638.jpg"/>
@@ -14547,7 +16597,7 @@
                     <pic:cNvPicPr preferRelativeResize="0"/>
                   </pic:nvPicPr>
                   <pic:blipFill>
-                    <a:blip r:embed="rId17"/>
+                    <a:blip r:embed="rId18"/>
                     <a:srcRect/>
                     <a:stretch>
                       <a:fillRect/>
@@ -14574,7 +16624,7 @@
       <w:pPr>
         <w:shd w:val="clear" w:color="auto" w:fill="FFFFFF"/>
         <w:spacing w:after="0" w:line="264" w:lineRule="auto"/>
-        <w:jc w:val="center"/>
+        <w:jc w:val="both"/>
         <w:rPr>
           <w:rFonts w:ascii="Times New Roman" w:eastAsia="Times New Roman" w:hAnsi="Times New Roman" w:cs="Times New Roman"/>
           <w:i/>
@@ -14592,37 +16642,28 @@
           <w:sz w:val="24"/>
           <w:szCs w:val="24"/>
         </w:rPr>
-        <w:t>Фигура 3: “REST комуник</w:t>
-      </w:r>
-      <w:r>
+        <w:t>Фигура 3: “REST комуникация”</w:t>
+      </w:r>
+    </w:p>
+    <w:p>
+      <w:pPr>
+        <w:shd w:val="clear" w:color="auto" w:fill="FFFFFF"/>
+        <w:spacing w:after="0" w:line="264" w:lineRule="auto"/>
+        <w:jc w:val="both"/>
         <w:rPr>
           <w:rFonts w:ascii="Times New Roman" w:eastAsia="Times New Roman" w:hAnsi="Times New Roman" w:cs="Times New Roman"/>
           <w:i/>
           <w:color w:val="000000"/>
           <w:sz w:val="24"/>
           <w:szCs w:val="24"/>
-        </w:rPr>
-        <w:t>ация”</w:t>
-      </w:r>
+          <w:lang w:val="bg-BG"/>
+        </w:rPr>
+      </w:pPr>
     </w:p>
     <w:p>
       <w:pPr>
         <w:shd w:val="clear" w:color="auto" w:fill="FFFFFF"/>
-        <w:spacing w:after="0" w:line="264" w:lineRule="auto"/>
-        <w:jc w:val="center"/>
-        <w:rPr>
-          <w:rFonts w:ascii="Times New Roman" w:eastAsia="Times New Roman" w:hAnsi="Times New Roman" w:cs="Times New Roman"/>
-          <w:i/>
-          <w:color w:val="000000"/>
-          <w:sz w:val="24"/>
-          <w:szCs w:val="24"/>
-          <w:lang w:val="bg-BG"/>
-        </w:rPr>
-      </w:pPr>
-    </w:p>
-    <w:p>
-      <w:pPr>
-        <w:shd w:val="clear" w:color="auto" w:fill="FFFFFF"/>
+        <w:jc w:val="both"/>
         <w:rPr>
           <w:rFonts w:ascii="Times New Roman" w:eastAsia="Times New Roman" w:hAnsi="Times New Roman" w:cs="Times New Roman"/>
           <w:color w:val="000000"/>
@@ -14656,6 +16697,7 @@
         <w:shd w:val="clear" w:color="auto" w:fill="FFFFFF"/>
         <w:spacing w:after="0"/>
         <w:contextualSpacing/>
+        <w:jc w:val="both"/>
         <w:rPr>
           <w:color w:val="000000"/>
           <w:sz w:val="24"/>
@@ -14708,6 +16750,7 @@
         <w:shd w:val="clear" w:color="auto" w:fill="FFFFFF"/>
         <w:spacing w:after="0"/>
         <w:contextualSpacing/>
+        <w:jc w:val="both"/>
         <w:rPr>
           <w:color w:val="000000"/>
           <w:sz w:val="24"/>
@@ -14722,7 +16765,6 @@
           <w:sz w:val="24"/>
           <w:szCs w:val="24"/>
         </w:rPr>
-        <w:lastRenderedPageBreak/>
         <w:t xml:space="preserve">Независимост на заявките </w:t>
       </w:r>
       <w:r>
@@ -14808,6 +16850,7 @@
         <w:shd w:val="clear" w:color="auto" w:fill="FFFFFF"/>
         <w:spacing w:after="0"/>
         <w:contextualSpacing/>
+        <w:jc w:val="both"/>
         <w:rPr>
           <w:color w:val="000000"/>
           <w:sz w:val="24"/>
@@ -14847,6 +16890,7 @@
         <w:spacing w:after="0"/>
         <w:ind w:left="360"/>
         <w:contextualSpacing/>
+        <w:jc w:val="both"/>
         <w:rPr>
           <w:color w:val="000000"/>
           <w:sz w:val="24"/>
@@ -14857,6 +16901,7 @@
     <w:p>
       <w:pPr>
         <w:shd w:val="clear" w:color="auto" w:fill="FFFFFF"/>
+        <w:jc w:val="both"/>
         <w:rPr>
           <w:rFonts w:ascii="Times New Roman" w:eastAsia="Times New Roman" w:hAnsi="Times New Roman" w:cs="Times New Roman"/>
           <w:color w:val="000000"/>
@@ -14871,9 +16916,18 @@
           <w:sz w:val="24"/>
           <w:szCs w:val="24"/>
         </w:rPr>
-        <w:t xml:space="preserve">Клиент-сървър приложенията се разделят на логически части, наречени нива (tiers), които изпълняват определена роля. </w:t>
-      </w:r>
-      <w:proofErr w:type="gramStart"/>
+        <w:t>Клиент-сървър приложенията се разделят на логически части, наречени нива (</w:t>
+      </w:r>
+      <w:r>
+        <w:rPr>
+          <w:rFonts w:ascii="Times New Roman" w:eastAsia="Times New Roman" w:hAnsi="Times New Roman" w:cs="Times New Roman"/>
+          <w:i/>
+          <w:color w:val="000000"/>
+          <w:sz w:val="24"/>
+          <w:szCs w:val="24"/>
+        </w:rPr>
+        <w:t>tiers</w:t>
+      </w:r>
       <w:r>
         <w:rPr>
           <w:rFonts w:ascii="Times New Roman" w:eastAsia="Times New Roman" w:hAnsi="Times New Roman" w:cs="Times New Roman"/>
@@ -14881,9 +16935,8 @@
           <w:sz w:val="24"/>
           <w:szCs w:val="24"/>
         </w:rPr>
-        <w:t>Софтуерната архитектура на ЕRP системата се състои от три нива (“3-tier” архитектура).</w:t>
-      </w:r>
-      <w:proofErr w:type="gramEnd"/>
+        <w:t>), които изпълняват определена р</w:t>
+      </w:r>
       <w:r>
         <w:rPr>
           <w:rFonts w:ascii="Times New Roman" w:eastAsia="Times New Roman" w:hAnsi="Times New Roman" w:cs="Times New Roman"/>
@@ -14891,7 +16944,111 @@
           <w:sz w:val="24"/>
           <w:szCs w:val="24"/>
         </w:rPr>
+        <w:t xml:space="preserve">оля. </w:t>
+      </w:r>
+      <w:proofErr w:type="gramStart"/>
+      <w:r>
+        <w:rPr>
+          <w:rFonts w:ascii="Times New Roman" w:eastAsia="Times New Roman" w:hAnsi="Times New Roman" w:cs="Times New Roman"/>
+          <w:color w:val="000000"/>
+          <w:sz w:val="24"/>
+          <w:szCs w:val="24"/>
+        </w:rPr>
+        <w:t>Софтуерната архитектура</w:t>
+      </w:r>
+      <w:r>
+        <w:rPr>
+          <w:rFonts w:ascii="Times New Roman" w:eastAsia="Times New Roman" w:hAnsi="Times New Roman" w:cs="Times New Roman"/>
+          <w:color w:val="000000"/>
+          <w:sz w:val="24"/>
+          <w:szCs w:val="24"/>
+          <w:lang w:val="bg-BG"/>
+        </w:rPr>
+        <w:t xml:space="preserve"> на</w:t>
+      </w:r>
+      <w:r>
+        <w:rPr>
+          <w:rFonts w:ascii="Times New Roman" w:eastAsia="Times New Roman" w:hAnsi="Times New Roman" w:cs="Times New Roman"/>
+          <w:color w:val="000000"/>
+          <w:sz w:val="24"/>
+          <w:szCs w:val="24"/>
+        </w:rPr>
+        <w:t xml:space="preserve"> </w:t>
+      </w:r>
+      <w:r>
+        <w:rPr>
+          <w:rFonts w:ascii="Times New Roman" w:eastAsia="Times New Roman" w:hAnsi="Times New Roman" w:cs="Times New Roman"/>
+          <w:color w:val="000000"/>
+          <w:sz w:val="24"/>
+          <w:szCs w:val="24"/>
+        </w:rPr>
+        <w:t>системата</w:t>
+      </w:r>
+      <w:r>
+        <w:rPr>
+          <w:rFonts w:ascii="Times New Roman" w:eastAsia="Times New Roman" w:hAnsi="Times New Roman" w:cs="Times New Roman"/>
+          <w:color w:val="000000"/>
+          <w:sz w:val="24"/>
+          <w:szCs w:val="24"/>
+        </w:rPr>
+        <w:t xml:space="preserve"> </w:t>
+      </w:r>
+      <w:r>
+        <w:rPr>
+          <w:rFonts w:ascii="Times New Roman" w:eastAsia="Times New Roman" w:hAnsi="Times New Roman" w:cs="Times New Roman"/>
+          <w:color w:val="000000"/>
+          <w:sz w:val="24"/>
+          <w:szCs w:val="24"/>
+          <w:lang w:val="bg-BG"/>
+        </w:rPr>
+        <w:t>за управление на флотилия от превозни средства</w:t>
+      </w:r>
+      <w:r>
+        <w:rPr>
+          <w:rFonts w:ascii="Times New Roman" w:eastAsia="Times New Roman" w:hAnsi="Times New Roman" w:cs="Times New Roman"/>
+          <w:color w:val="000000"/>
+          <w:sz w:val="24"/>
+          <w:szCs w:val="24"/>
+        </w:rPr>
+        <w:t xml:space="preserve"> се състои от три нива (</w:t>
+      </w:r>
+      <w:r>
+        <w:rPr>
+          <w:rFonts w:ascii="Times New Roman" w:eastAsia="Times New Roman" w:hAnsi="Times New Roman" w:cs="Times New Roman"/>
+          <w:i/>
+          <w:color w:val="000000"/>
+          <w:sz w:val="24"/>
+          <w:szCs w:val="24"/>
+        </w:rPr>
+        <w:t>3-tier</w:t>
+      </w:r>
+      <w:r>
+        <w:rPr>
+          <w:rFonts w:ascii="Times New Roman" w:eastAsia="Times New Roman" w:hAnsi="Times New Roman" w:cs="Times New Roman"/>
+          <w:color w:val="000000"/>
+          <w:sz w:val="24"/>
+          <w:szCs w:val="24"/>
+        </w:rPr>
+        <w:t xml:space="preserve"> архитектура).</w:t>
+      </w:r>
+      <w:proofErr w:type="gramEnd"/>
+      <w:r>
+        <w:rPr>
+          <w:rFonts w:ascii="Times New Roman" w:eastAsia="Times New Roman" w:hAnsi="Times New Roman" w:cs="Times New Roman"/>
+          <w:color w:val="000000"/>
+          <w:sz w:val="24"/>
+          <w:szCs w:val="24"/>
+        </w:rPr>
         <w:t xml:space="preserve"> Те са:</w:t>
+      </w:r>
+      <w:r>
+        <w:rPr>
+          <w:rFonts w:ascii="Times New Roman" w:eastAsia="Times New Roman" w:hAnsi="Times New Roman" w:cs="Times New Roman"/>
+          <w:color w:val="000000"/>
+          <w:sz w:val="24"/>
+          <w:szCs w:val="24"/>
+        </w:rPr>
+        <w:t xml:space="preserve"> </w:t>
       </w:r>
     </w:p>
     <w:p>
@@ -14910,6 +17067,7 @@
         <w:shd w:val="clear" w:color="auto" w:fill="FFFFFF"/>
         <w:spacing w:after="0"/>
         <w:contextualSpacing/>
+        <w:jc w:val="both"/>
         <w:rPr>
           <w:color w:val="000000"/>
           <w:sz w:val="24"/>
@@ -14923,7 +17081,34 @@
           <w:sz w:val="24"/>
           <w:szCs w:val="24"/>
         </w:rPr>
-        <w:t>презентационно (presentation) – уеб браузър</w:t>
+        <w:t>П</w:t>
+      </w:r>
+      <w:r>
+        <w:rPr>
+          <w:rFonts w:ascii="Times New Roman" w:eastAsia="Times New Roman" w:hAnsi="Times New Roman" w:cs="Times New Roman"/>
+          <w:color w:val="000000"/>
+          <w:sz w:val="24"/>
+          <w:szCs w:val="24"/>
+        </w:rPr>
+        <w:t>резентационно</w:t>
+      </w:r>
+      <w:r>
+        <w:rPr>
+          <w:rFonts w:ascii="Times New Roman" w:eastAsia="Times New Roman" w:hAnsi="Times New Roman" w:cs="Times New Roman"/>
+          <w:color w:val="000000"/>
+          <w:sz w:val="24"/>
+          <w:szCs w:val="24"/>
+        </w:rPr>
+        <w:t xml:space="preserve"> </w:t>
+      </w:r>
+      <w:r>
+        <w:rPr>
+          <w:rFonts w:ascii="Times New Roman" w:eastAsia="Times New Roman" w:hAnsi="Times New Roman" w:cs="Times New Roman"/>
+          <w:color w:val="000000"/>
+          <w:sz w:val="24"/>
+          <w:szCs w:val="24"/>
+        </w:rPr>
+        <w:t>– уеб браузър</w:t>
       </w:r>
     </w:p>
     <w:p>
@@ -14942,6 +17127,7 @@
         <w:shd w:val="clear" w:color="auto" w:fill="FFFFFF"/>
         <w:spacing w:after="0"/>
         <w:contextualSpacing/>
+        <w:jc w:val="both"/>
         <w:rPr>
           <w:color w:val="000000"/>
           <w:sz w:val="24"/>
@@ -14955,7 +17141,7 @@
           <w:sz w:val="24"/>
           <w:szCs w:val="24"/>
         </w:rPr>
-        <w:t>приложение (application) – логика на системата</w:t>
+        <w:t>приложение  – логика на системата</w:t>
       </w:r>
     </w:p>
     <w:p>
@@ -14974,6 +17160,7 @@
         <w:shd w:val="clear" w:color="auto" w:fill="FFFFFF"/>
         <w:spacing w:after="0"/>
         <w:contextualSpacing/>
+        <w:jc w:val="both"/>
         <w:rPr>
           <w:color w:val="000000"/>
           <w:sz w:val="24"/>
@@ -14996,7 +17183,25 @@
           <w:sz w:val="24"/>
           <w:szCs w:val="24"/>
         </w:rPr>
-        <w:t>нение (storage) – база от данни</w:t>
+        <w:t>нение</w:t>
+      </w:r>
+      <w:r>
+        <w:rPr>
+          <w:rFonts w:ascii="Times New Roman" w:eastAsia="Times New Roman" w:hAnsi="Times New Roman" w:cs="Times New Roman"/>
+          <w:color w:val="000000"/>
+          <w:sz w:val="24"/>
+          <w:szCs w:val="24"/>
+        </w:rPr>
+        <w:t xml:space="preserve"> </w:t>
+      </w:r>
+      <w:r>
+        <w:rPr>
+          <w:rFonts w:ascii="Times New Roman" w:eastAsia="Times New Roman" w:hAnsi="Times New Roman" w:cs="Times New Roman"/>
+          <w:color w:val="000000"/>
+          <w:sz w:val="24"/>
+          <w:szCs w:val="24"/>
+        </w:rPr>
+        <w:t>– база от данни</w:t>
       </w:r>
     </w:p>
     <w:p>
@@ -15012,6 +17217,7 @@
         <w:spacing w:after="0"/>
         <w:ind w:left="720"/>
         <w:contextualSpacing/>
+        <w:jc w:val="both"/>
         <w:rPr>
           <w:color w:val="000000"/>
           <w:sz w:val="24"/>
@@ -15022,6 +17228,7 @@
     <w:p>
       <w:pPr>
         <w:shd w:val="clear" w:color="auto" w:fill="FFFFFF"/>
+        <w:jc w:val="both"/>
         <w:rPr>
           <w:rFonts w:ascii="Times New Roman" w:eastAsia="Times New Roman" w:hAnsi="Times New Roman" w:cs="Times New Roman"/>
           <w:color w:val="000000"/>
@@ -15055,6 +17262,7 @@
         <w:shd w:val="clear" w:color="auto" w:fill="FFFFFF"/>
         <w:spacing w:after="0"/>
         <w:contextualSpacing/>
+        <w:jc w:val="both"/>
         <w:rPr>
           <w:color w:val="000000"/>
           <w:sz w:val="24"/>
@@ -15125,6 +17333,7 @@
         <w:shd w:val="clear" w:color="auto" w:fill="FFFFFF"/>
         <w:spacing w:after="0"/>
         <w:contextualSpacing/>
+        <w:jc w:val="both"/>
         <w:rPr>
           <w:color w:val="000000"/>
           <w:sz w:val="24"/>
@@ -15167,6 +17376,7 @@
         <w:shd w:val="clear" w:color="auto" w:fill="FFFFFF"/>
         <w:spacing w:after="0"/>
         <w:contextualSpacing/>
+        <w:jc w:val="both"/>
         <w:rPr>
           <w:color w:val="000000"/>
           <w:sz w:val="24"/>
@@ -15181,6 +17391,7 @@
           <w:sz w:val="24"/>
           <w:szCs w:val="24"/>
         </w:rPr>
+        <w:lastRenderedPageBreak/>
         <w:t>Мащабируемост</w:t>
       </w:r>
       <w:r>
@@ -15209,6 +17420,7 @@
         <w:shd w:val="clear" w:color="auto" w:fill="FFFFFF"/>
         <w:spacing w:after="0"/>
         <w:contextualSpacing/>
+        <w:jc w:val="both"/>
         <w:rPr>
           <w:color w:val="000000"/>
           <w:sz w:val="24"/>
@@ -15247,6 +17459,7 @@
         <w:shd w:val="clear" w:color="auto" w:fill="FFFFFF"/>
         <w:spacing w:after="0"/>
         <w:contextualSpacing/>
+        <w:jc w:val="both"/>
         <w:rPr>
           <w:rFonts w:ascii="Times New Roman" w:eastAsia="Times New Roman" w:hAnsi="Times New Roman" w:cs="Times New Roman"/>
           <w:b/>
@@ -15346,8 +17559,6 @@
         </w:rPr>
         <w:t>АПИ</w:t>
       </w:r>
-      <w:bookmarkStart w:id="0" w:name="_GoBack"/>
-      <w:bookmarkEnd w:id="0"/>
       <w:r>
         <w:rPr>
           <w:rFonts w:ascii="Times New Roman" w:eastAsia="Times New Roman" w:hAnsi="Times New Roman" w:cs="Times New Roman"/>
@@ -15366,6 +17577,7 @@
         </w:numPr>
         <w:shd w:val="clear" w:color="auto" w:fill="FFFFFF"/>
         <w:spacing w:after="0" w:line="240" w:lineRule="auto"/>
+        <w:jc w:val="both"/>
         <w:rPr>
           <w:color w:val="000000"/>
           <w:sz w:val="24"/>
@@ -15390,6 +17602,7 @@
         </w:numPr>
         <w:shd w:val="clear" w:color="auto" w:fill="FFFFFF"/>
         <w:spacing w:after="0" w:line="240" w:lineRule="auto"/>
+        <w:jc w:val="both"/>
         <w:rPr>
           <w:color w:val="000000"/>
           <w:sz w:val="24"/>
@@ -15414,6 +17627,7 @@
         </w:numPr>
         <w:shd w:val="clear" w:color="auto" w:fill="FFFFFF"/>
         <w:spacing w:after="0" w:line="240" w:lineRule="auto"/>
+        <w:jc w:val="both"/>
         <w:rPr>
           <w:color w:val="000000"/>
           <w:sz w:val="24"/>
@@ -15446,6 +17660,7 @@
         <w:shd w:val="clear" w:color="auto" w:fill="FFFFFF"/>
         <w:spacing w:after="0" w:line="240" w:lineRule="auto"/>
         <w:contextualSpacing/>
+        <w:jc w:val="both"/>
         <w:rPr>
           <w:color w:val="000000"/>
           <w:sz w:val="24"/>
@@ -15478,6 +17693,7 @@
         <w:shd w:val="clear" w:color="auto" w:fill="FFFFFF"/>
         <w:spacing w:after="0" w:line="240" w:lineRule="auto"/>
         <w:contextualSpacing/>
+        <w:jc w:val="both"/>
         <w:rPr>
           <w:color w:val="000000"/>
           <w:sz w:val="24"/>
@@ -15510,6 +17726,7 @@
         <w:shd w:val="clear" w:color="auto" w:fill="FFFFFF"/>
         <w:spacing w:after="0" w:line="240" w:lineRule="auto"/>
         <w:contextualSpacing/>
+        <w:jc w:val="both"/>
         <w:rPr>
           <w:color w:val="000000"/>
           <w:sz w:val="24"/>
@@ -15542,6 +17759,7 @@
         <w:shd w:val="clear" w:color="auto" w:fill="FFFFFF"/>
         <w:spacing w:after="0" w:line="240" w:lineRule="auto"/>
         <w:contextualSpacing/>
+        <w:jc w:val="both"/>
         <w:rPr>
           <w:rFonts w:ascii="Times New Roman" w:eastAsia="Times New Roman" w:hAnsi="Times New Roman" w:cs="Times New Roman"/>
           <w:color w:val="000000"/>
@@ -15575,6 +17793,7 @@
         <w:shd w:val="clear" w:color="auto" w:fill="FFFFFF"/>
         <w:spacing w:after="0" w:line="240" w:lineRule="auto"/>
         <w:contextualSpacing/>
+        <w:jc w:val="both"/>
         <w:rPr>
           <w:color w:val="000000"/>
           <w:sz w:val="24"/>
@@ -15607,6 +17826,7 @@
         <w:shd w:val="clear" w:color="auto" w:fill="FFFFFF"/>
         <w:spacing w:after="0" w:line="240" w:lineRule="auto"/>
         <w:contextualSpacing/>
+        <w:jc w:val="both"/>
         <w:rPr>
           <w:color w:val="000000"/>
           <w:sz w:val="24"/>
@@ -15639,6 +17859,7 @@
         <w:shd w:val="clear" w:color="auto" w:fill="FFFFFF"/>
         <w:spacing w:after="0" w:line="240" w:lineRule="auto"/>
         <w:contextualSpacing/>
+        <w:jc w:val="both"/>
         <w:rPr>
           <w:color w:val="000000"/>
           <w:sz w:val="24"/>
@@ -15671,6 +17892,7 @@
         <w:shd w:val="clear" w:color="auto" w:fill="FFFFFF"/>
         <w:spacing w:after="0" w:line="240" w:lineRule="auto"/>
         <w:contextualSpacing/>
+        <w:jc w:val="both"/>
         <w:rPr>
           <w:color w:val="000000"/>
           <w:sz w:val="24"/>
@@ -15697,19 +17919,21 @@
           <w:between w:val="nil"/>
         </w:pBdr>
         <w:shd w:val="clear" w:color="auto" w:fill="FFFFFF"/>
-        <w:rPr>
-          <w:rFonts w:ascii="Times New Roman" w:eastAsia="Times New Roman" w:hAnsi="Times New Roman" w:cs="Times New Roman"/>
-          <w:b/>
+        <w:spacing w:after="0" w:line="240" w:lineRule="auto"/>
+        <w:ind w:left="1800"/>
+        <w:contextualSpacing/>
+        <w:jc w:val="both"/>
+        <w:rPr>
           <w:color w:val="000000"/>
           <w:sz w:val="24"/>
           <w:szCs w:val="24"/>
-          <w:lang w:val="bg-BG"/>
         </w:rPr>
       </w:pPr>
     </w:p>
     <w:p>
       <w:pPr>
         <w:shd w:val="clear" w:color="auto" w:fill="FFFFFF"/>
+        <w:jc w:val="both"/>
         <w:rPr>
           <w:rFonts w:ascii="Times New Roman" w:eastAsia="Times New Roman" w:hAnsi="Times New Roman" w:cs="Times New Roman"/>
           <w:color w:val="000000"/>
@@ -15743,6 +17967,7 @@
         <w:shd w:val="clear" w:color="auto" w:fill="FFFFFF"/>
         <w:spacing w:after="0"/>
         <w:contextualSpacing/>
+        <w:jc w:val="both"/>
         <w:rPr>
           <w:color w:val="000000"/>
           <w:sz w:val="24"/>
@@ -15785,6 +18010,7 @@
         <w:shd w:val="clear" w:color="auto" w:fill="FFFFFF"/>
         <w:spacing w:after="0"/>
         <w:contextualSpacing/>
+        <w:jc w:val="both"/>
         <w:rPr>
           <w:color w:val="000000"/>
           <w:sz w:val="24"/>
@@ -15799,7 +18025,6 @@
           <w:sz w:val="24"/>
           <w:szCs w:val="24"/>
         </w:rPr>
-        <w:lastRenderedPageBreak/>
         <w:t>Business</w:t>
       </w:r>
       <w:r>
@@ -15828,6 +18053,7 @@
         <w:shd w:val="clear" w:color="auto" w:fill="FFFFFF"/>
         <w:spacing w:after="0"/>
         <w:contextualSpacing/>
+        <w:jc w:val="both"/>
         <w:rPr>
           <w:color w:val="000000"/>
           <w:sz w:val="24"/>
@@ -15860,6 +18086,7 @@
         <w:shd w:val="clear" w:color="auto" w:fill="FFFFFF"/>
         <w:spacing w:after="0"/>
         <w:contextualSpacing/>
+        <w:jc w:val="both"/>
         <w:rPr>
           <w:color w:val="000000"/>
           <w:sz w:val="24"/>
@@ -15892,6 +18119,7 @@
         <w:shd w:val="clear" w:color="auto" w:fill="FFFFFF"/>
         <w:spacing w:after="0"/>
         <w:contextualSpacing/>
+        <w:jc w:val="both"/>
         <w:rPr>
           <w:color w:val="000000"/>
           <w:sz w:val="24"/>
@@ -15934,6 +18162,7 @@
         <w:shd w:val="clear" w:color="auto" w:fill="FFFFFF"/>
         <w:spacing w:after="0"/>
         <w:contextualSpacing/>
+        <w:jc w:val="both"/>
         <w:rPr>
           <w:color w:val="000000"/>
           <w:sz w:val="24"/>
@@ -15976,6 +18205,7 @@
         <w:shd w:val="clear" w:color="auto" w:fill="FFFFFF"/>
         <w:spacing w:after="0"/>
         <w:contextualSpacing/>
+        <w:jc w:val="both"/>
         <w:rPr>
           <w:b/>
           <w:color w:val="000000"/>
@@ -16006,7 +18236,7 @@
     <w:p>
       <w:pPr>
         <w:shd w:val="clear" w:color="auto" w:fill="FFFFFF"/>
-        <w:jc w:val="center"/>
+        <w:jc w:val="both"/>
         <w:rPr>
           <w:rFonts w:ascii="Times New Roman" w:eastAsia="Times New Roman" w:hAnsi="Times New Roman" w:cs="Times New Roman"/>
           <w:color w:val="000000"/>
@@ -16021,9 +18251,11 @@
           <w:color w:val="000000"/>
           <w:sz w:val="24"/>
           <w:szCs w:val="24"/>
-        </w:rPr>
+          <w:lang w:eastAsia="en-GB"/>
+        </w:rPr>
+        <w:lastRenderedPageBreak/>
         <w:drawing>
-          <wp:inline distT="0" distB="0" distL="0" distR="0" wp14:anchorId="0E5D3090" wp14:editId="281CB671">
+          <wp:inline distT="0" distB="0" distL="0" distR="0" wp14:anchorId="3E2D66C4" wp14:editId="6ECC537A">
             <wp:extent cx="3720465" cy="2905760"/>
             <wp:effectExtent l="-407352" t="407352" r="-407352" b="407352"/>
             <wp:docPr id="11" name="image23.png" descr="F:\FMI\masters\SecondTerm\ERP\Assets\Untitled Diagram.png"/>
@@ -16036,7 +18268,7 @@
                     <pic:cNvPicPr preferRelativeResize="0"/>
                   </pic:nvPicPr>
                   <pic:blipFill>
-                    <a:blip r:embed="rId18"/>
+                    <a:blip r:embed="rId19"/>
                     <a:srcRect/>
                     <a:stretch>
                       <a:fillRect/>
@@ -16063,6 +18295,7 @@
       <w:pPr>
         <w:shd w:val="clear" w:color="auto" w:fill="FFFFFF"/>
         <w:spacing w:after="0" w:line="264" w:lineRule="auto"/>
+        <w:jc w:val="both"/>
         <w:rPr>
           <w:rFonts w:ascii="Times New Roman" w:eastAsia="Times New Roman" w:hAnsi="Times New Roman" w:cs="Times New Roman"/>
           <w:i/>
@@ -16537,7 +18770,7 @@
         </w:rPr>
         <w:t xml:space="preserve"> </w:t>
       </w:r>
-      <w:hyperlink r:id="rId19" w:history="1">
+      <w:hyperlink r:id="rId20" w:history="1">
         <w:r>
           <w:rPr>
             <w:rStyle w:val="a5"/>
@@ -16589,7 +18822,7 @@
         </w:rPr>
         <w:t xml:space="preserve"> </w:t>
       </w:r>
-      <w:hyperlink r:id="rId20" w:history="1">
+      <w:hyperlink r:id="rId21" w:history="1">
         <w:r>
           <w:rPr>
             <w:rStyle w:val="a5"/>
@@ -16633,7 +18866,6 @@
           <w:szCs w:val="24"/>
           <w:lang w:val="en-US"/>
         </w:rPr>
-        <w:lastRenderedPageBreak/>
         <w:t>[4</w:t>
       </w:r>
       <w:r>
@@ -16645,7 +18877,7 @@
         </w:rPr>
         <w:t xml:space="preserve">] </w:t>
       </w:r>
-      <w:hyperlink r:id="rId21" w:history="1">
+      <w:hyperlink r:id="rId22" w:history="1">
         <w:r>
           <w:rPr>
             <w:rStyle w:val="a5"/>
@@ -16711,7 +18943,7 @@
         </w:rPr>
         <w:t xml:space="preserve">] </w:t>
       </w:r>
-      <w:hyperlink r:id="rId22" w:history="1">
+      <w:hyperlink r:id="rId23" w:history="1">
         <w:r>
           <w:rPr>
             <w:rStyle w:val="a5"/>
@@ -16757,7 +18989,7 @@
         </w:rPr>
         <w:t xml:space="preserve">] </w:t>
       </w:r>
-      <w:hyperlink r:id="rId23" w:history="1">
+      <w:hyperlink r:id="rId24" w:history="1">
         <w:r>
           <w:rPr>
             <w:rStyle w:val="a5"/>
@@ -16797,7 +19029,7 @@
         </w:rPr>
         <w:t xml:space="preserve">[8] </w:t>
       </w:r>
-      <w:hyperlink r:id="rId24" w:history="1">
+      <w:hyperlink r:id="rId25" w:history="1">
         <w:r>
           <w:rPr>
             <w:rStyle w:val="a5"/>
@@ -16837,7 +19069,7 @@
         </w:rPr>
         <w:t xml:space="preserve">[9] </w:t>
       </w:r>
-      <w:hyperlink r:id="rId25" w:history="1">
+      <w:hyperlink r:id="rId26" w:history="1">
         <w:r>
           <w:rPr>
             <w:rStyle w:val="a5"/>
@@ -16948,6 +19180,7 @@
           <w:u w:val="none"/>
           <w:lang w:val="en-US"/>
         </w:rPr>
+        <w:lastRenderedPageBreak/>
         <w:t>[11]https://www.embitel.com/blog/embedded-blog/tech-behind-telematics-explained-how-does-a-vehicle-telematics-solution-work</w:t>
       </w:r>
     </w:p>
@@ -17061,7 +19294,7 @@
         </w:rPr>
         <w:t xml:space="preserve">[13] </w:t>
       </w:r>
-      <w:hyperlink r:id="rId26" w:history="1">
+      <w:hyperlink r:id="rId27" w:history="1">
         <w:r>
           <w:rPr>
             <w:rStyle w:val="a5"/>
@@ -17101,7 +19334,7 @@
         </w:rPr>
         <w:t xml:space="preserve">[14] </w:t>
       </w:r>
-      <w:hyperlink r:id="rId27" w:history="1">
+      <w:hyperlink r:id="rId28" w:history="1">
         <w:r>
           <w:rPr>
             <w:rStyle w:val="a5"/>
@@ -17141,7 +19374,7 @@
         </w:rPr>
         <w:t xml:space="preserve">[15] </w:t>
       </w:r>
-      <w:hyperlink r:id="rId28" w:history="1">
+      <w:hyperlink r:id="rId29" w:history="1">
         <w:r>
           <w:rPr>
             <w:rStyle w:val="a5"/>
@@ -17181,7 +19414,7 @@
         </w:rPr>
         <w:t xml:space="preserve">[16] </w:t>
       </w:r>
-      <w:hyperlink r:id="rId29" w:history="1">
+      <w:hyperlink r:id="rId30" w:history="1">
         <w:r>
           <w:rPr>
             <w:rStyle w:val="a5"/>
@@ -17235,7 +19468,7 @@
         <w:t>]</w:t>
       </w:r>
       <w:proofErr w:type="gramEnd"/>
-      <w:hyperlink r:id="rId30" w:history="1">
+      <w:hyperlink r:id="rId31" w:history="1">
         <w:r>
           <w:rPr>
             <w:rStyle w:val="a5"/>
@@ -17325,7 +19558,7 @@
         </w:rPr>
         <w:t xml:space="preserve">] </w:t>
       </w:r>
-      <w:hyperlink r:id="rId31" w:history="1">
+      <w:hyperlink r:id="rId32" w:history="1">
         <w:r>
           <w:rPr>
             <w:rStyle w:val="a5"/>
@@ -17365,7 +19598,7 @@
         </w:rPr>
         <w:t xml:space="preserve">[20] </w:t>
       </w:r>
-      <w:hyperlink r:id="rId32" w:history="1">
+      <w:hyperlink r:id="rId33" w:history="1">
         <w:r>
           <w:rPr>
             <w:rStyle w:val="a5"/>
@@ -17388,7 +19621,7 @@
           <w:sz w:val="24"/>
           <w:szCs w:val="24"/>
           <w:u w:val="none"/>
-          <w:lang w:val="en-US"/>
+          <w:lang w:val="bg-BG"/>
         </w:rPr>
       </w:pPr>
       <w:r>
@@ -17403,7 +19636,22 @@
         </w:rPr>
         <w:t xml:space="preserve">[21] </w:t>
       </w:r>
-      <w:r>
+      <w:hyperlink r:id="rId34" w:history="1">
+        <w:r>
+          <w:rPr>
+            <w:rStyle w:val="a5"/>
+            <w:rFonts w:ascii="Times New Roman" w:hAnsi="Times New Roman" w:cs="Times New Roman"/>
+            <w:sz w:val="24"/>
+            <w:szCs w:val="24"/>
+            <w:lang w:val="en-US"/>
+          </w:rPr>
+          <w:t>https://comparisons.financesonline.com/autosist-vs-fleetor</w:t>
+        </w:r>
+      </w:hyperlink>
+    </w:p>
+    <w:p>
+      <w:pPr>
+        <w:jc w:val="both"/>
         <w:rPr>
           <w:rStyle w:val="a5"/>
           <w:rFonts w:ascii="Times New Roman" w:hAnsi="Times New Roman" w:cs="Times New Roman"/>
@@ -17413,7 +19661,30 @@
           <w:u w:val="none"/>
           <w:lang w:val="en-US"/>
         </w:rPr>
-        <w:t>https://comparisons.financesonline.com/autosist-vs-fleetor</w:t>
+      </w:pPr>
+      <w:r>
+        <w:rPr>
+          <w:rStyle w:val="a5"/>
+          <w:rFonts w:ascii="Times New Roman" w:hAnsi="Times New Roman" w:cs="Times New Roman"/>
+          <w:color w:val="auto"/>
+          <w:sz w:val="24"/>
+          <w:szCs w:val="24"/>
+          <w:u w:val="none"/>
+          <w:lang w:val="en-US"/>
+        </w:rPr>
+        <w:t xml:space="preserve">[22] </w:t>
+      </w:r>
+      <w:r>
+        <w:rPr>
+          <w:rStyle w:val="a5"/>
+          <w:rFonts w:ascii="Times New Roman" w:hAnsi="Times New Roman" w:cs="Times New Roman"/>
+          <w:color w:val="auto"/>
+          <w:sz w:val="24"/>
+          <w:szCs w:val="24"/>
+          <w:u w:val="none"/>
+          <w:lang w:val="en-US"/>
+        </w:rPr>
+        <w:t>https://www.mtcpro.com</w:t>
       </w:r>
     </w:p>
     <w:p>
@@ -17439,8 +19710,8 @@
       </w:pPr>
     </w:p>
     <w:sectPr>
-      <w:footerReference w:type="default" r:id="rId33"/>
-      <w:footerReference w:type="first" r:id="rId34"/>
+      <w:footerReference w:type="default" r:id="rId35"/>
+      <w:footerReference w:type="first" r:id="rId36"/>
       <w:pgSz w:w="11906" w:h="16838"/>
       <w:pgMar w:top="1440" w:right="1440" w:bottom="1440" w:left="1440" w:header="708" w:footer="708" w:gutter="0"/>
       <w:cols w:space="708"/>
@@ -17486,6 +19757,7 @@
         <w:docPartUnique/>
       </w:docPartObj>
     </w:sdtPr>
+    <w:sdtEndPr/>
     <w:sdtContent>
       <w:p>
         <w:pPr>
@@ -17506,7 +19778,7 @@
             <w:noProof/>
             <w:lang w:val="bg-BG"/>
           </w:rPr>
-          <w:t>19</w:t>
+          <w:t>18</w:t>
         </w:r>
         <w:r>
           <w:fldChar w:fldCharType="end"/>
@@ -19683,6 +21955,119 @@
     </w:lvl>
   </w:abstractNum>
   <w:abstractNum w:abstractNumId="19">
+    <w:nsid w:val="467F4510"/>
+    <w:multiLevelType w:val="hybridMultilevel"/>
+    <w:tmpl w:val="6AC6B454"/>
+    <w:lvl w:ilvl="0" w:tplc="08090001">
+      <w:start w:val="1"/>
+      <w:numFmt w:val="bullet"/>
+      <w:lvlText w:val=""/>
+      <w:lvlJc w:val="left"/>
+      <w:pPr>
+        <w:ind w:left="720" w:hanging="360"/>
+      </w:pPr>
+      <w:rPr>
+        <w:rFonts w:ascii="Symbol" w:hAnsi="Symbol" w:hint="default"/>
+      </w:rPr>
+    </w:lvl>
+    <w:lvl w:ilvl="1" w:tplc="08090003" w:tentative="1">
+      <w:start w:val="1"/>
+      <w:numFmt w:val="bullet"/>
+      <w:lvlText w:val="o"/>
+      <w:lvlJc w:val="left"/>
+      <w:pPr>
+        <w:ind w:left="1440" w:hanging="360"/>
+      </w:pPr>
+      <w:rPr>
+        <w:rFonts w:ascii="Courier New" w:hAnsi="Courier New" w:cs="Courier New" w:hint="default"/>
+      </w:rPr>
+    </w:lvl>
+    <w:lvl w:ilvl="2" w:tplc="08090005" w:tentative="1">
+      <w:start w:val="1"/>
+      <w:numFmt w:val="bullet"/>
+      <w:lvlText w:val=""/>
+      <w:lvlJc w:val="left"/>
+      <w:pPr>
+        <w:ind w:left="2160" w:hanging="360"/>
+      </w:pPr>
+      <w:rPr>
+        <w:rFonts w:ascii="Wingdings" w:hAnsi="Wingdings" w:hint="default"/>
+      </w:rPr>
+    </w:lvl>
+    <w:lvl w:ilvl="3" w:tplc="08090001" w:tentative="1">
+      <w:start w:val="1"/>
+      <w:numFmt w:val="bullet"/>
+      <w:lvlText w:val=""/>
+      <w:lvlJc w:val="left"/>
+      <w:pPr>
+        <w:ind w:left="2880" w:hanging="360"/>
+      </w:pPr>
+      <w:rPr>
+        <w:rFonts w:ascii="Symbol" w:hAnsi="Symbol" w:hint="default"/>
+      </w:rPr>
+    </w:lvl>
+    <w:lvl w:ilvl="4" w:tplc="08090003" w:tentative="1">
+      <w:start w:val="1"/>
+      <w:numFmt w:val="bullet"/>
+      <w:lvlText w:val="o"/>
+      <w:lvlJc w:val="left"/>
+      <w:pPr>
+        <w:ind w:left="3600" w:hanging="360"/>
+      </w:pPr>
+      <w:rPr>
+        <w:rFonts w:ascii="Courier New" w:hAnsi="Courier New" w:cs="Courier New" w:hint="default"/>
+      </w:rPr>
+    </w:lvl>
+    <w:lvl w:ilvl="5" w:tplc="08090005" w:tentative="1">
+      <w:start w:val="1"/>
+      <w:numFmt w:val="bullet"/>
+      <w:lvlText w:val=""/>
+      <w:lvlJc w:val="left"/>
+      <w:pPr>
+        <w:ind w:left="4320" w:hanging="360"/>
+      </w:pPr>
+      <w:rPr>
+        <w:rFonts w:ascii="Wingdings" w:hAnsi="Wingdings" w:hint="default"/>
+      </w:rPr>
+    </w:lvl>
+    <w:lvl w:ilvl="6" w:tplc="08090001" w:tentative="1">
+      <w:start w:val="1"/>
+      <w:numFmt w:val="bullet"/>
+      <w:lvlText w:val=""/>
+      <w:lvlJc w:val="left"/>
+      <w:pPr>
+        <w:ind w:left="5040" w:hanging="360"/>
+      </w:pPr>
+      <w:rPr>
+        <w:rFonts w:ascii="Symbol" w:hAnsi="Symbol" w:hint="default"/>
+      </w:rPr>
+    </w:lvl>
+    <w:lvl w:ilvl="7" w:tplc="08090003" w:tentative="1">
+      <w:start w:val="1"/>
+      <w:numFmt w:val="bullet"/>
+      <w:lvlText w:val="o"/>
+      <w:lvlJc w:val="left"/>
+      <w:pPr>
+        <w:ind w:left="5760" w:hanging="360"/>
+      </w:pPr>
+      <w:rPr>
+        <w:rFonts w:ascii="Courier New" w:hAnsi="Courier New" w:cs="Courier New" w:hint="default"/>
+      </w:rPr>
+    </w:lvl>
+    <w:lvl w:ilvl="8" w:tplc="08090005" w:tentative="1">
+      <w:start w:val="1"/>
+      <w:numFmt w:val="bullet"/>
+      <w:lvlText w:val=""/>
+      <w:lvlJc w:val="left"/>
+      <w:pPr>
+        <w:ind w:left="6480" w:hanging="360"/>
+      </w:pPr>
+      <w:rPr>
+        <w:rFonts w:ascii="Wingdings" w:hAnsi="Wingdings" w:hint="default"/>
+      </w:rPr>
+    </w:lvl>
+  </w:abstractNum>
+  <w:abstractNum w:abstractNumId="20">
     <w:nsid w:val="46F26550"/>
     <w:multiLevelType w:val="hybridMultilevel"/>
     <w:tmpl w:val="DA30DBE8"/>
@@ -19795,7 +22180,7 @@
       </w:rPr>
     </w:lvl>
   </w:abstractNum>
-  <w:abstractNum w:abstractNumId="20">
+  <w:abstractNum w:abstractNumId="21">
     <w:nsid w:val="4AB30C52"/>
     <w:multiLevelType w:val="hybridMultilevel"/>
     <w:tmpl w:val="C4544838"/>
@@ -19908,7 +22293,7 @@
       </w:rPr>
     </w:lvl>
   </w:abstractNum>
-  <w:abstractNum w:abstractNumId="21">
+  <w:abstractNum w:abstractNumId="22">
     <w:nsid w:val="4EC1066F"/>
     <w:multiLevelType w:val="hybridMultilevel"/>
     <w:tmpl w:val="8FB0C014"/>
@@ -19997,7 +22382,7 @@
       </w:pPr>
     </w:lvl>
   </w:abstractNum>
-  <w:abstractNum w:abstractNumId="22">
+  <w:abstractNum w:abstractNumId="23">
     <w:nsid w:val="4F41327E"/>
     <w:multiLevelType w:val="multilevel"/>
     <w:tmpl w:val="B4AEE8E2"/>
@@ -20110,7 +22495,7 @@
       </w:rPr>
     </w:lvl>
   </w:abstractNum>
-  <w:abstractNum w:abstractNumId="23">
+  <w:abstractNum w:abstractNumId="24">
     <w:nsid w:val="524D2E01"/>
     <w:multiLevelType w:val="hybridMultilevel"/>
     <w:tmpl w:val="8C7C122E"/>
@@ -20223,7 +22608,7 @@
       </w:rPr>
     </w:lvl>
   </w:abstractNum>
-  <w:abstractNum w:abstractNumId="24">
+  <w:abstractNum w:abstractNumId="25">
     <w:nsid w:val="57B1775E"/>
     <w:multiLevelType w:val="hybridMultilevel"/>
     <w:tmpl w:val="22EC08A0"/>
@@ -20336,7 +22721,7 @@
       </w:rPr>
     </w:lvl>
   </w:abstractNum>
-  <w:abstractNum w:abstractNumId="25">
+  <w:abstractNum w:abstractNumId="26">
     <w:nsid w:val="58502D43"/>
     <w:multiLevelType w:val="hybridMultilevel"/>
     <w:tmpl w:val="4DD2DA3A"/>
@@ -20449,7 +22834,7 @@
       </w:rPr>
     </w:lvl>
   </w:abstractNum>
-  <w:abstractNum w:abstractNumId="26">
+  <w:abstractNum w:abstractNumId="27">
     <w:nsid w:val="58974FF4"/>
     <w:multiLevelType w:val="hybridMultilevel"/>
     <w:tmpl w:val="F4D2CCB2"/>
@@ -20562,7 +22947,7 @@
       </w:rPr>
     </w:lvl>
   </w:abstractNum>
-  <w:abstractNum w:abstractNumId="27">
+  <w:abstractNum w:abstractNumId="28">
     <w:nsid w:val="60EA2F98"/>
     <w:multiLevelType w:val="hybridMultilevel"/>
     <w:tmpl w:val="25C8DB44"/>
@@ -20675,7 +23060,7 @@
       </w:rPr>
     </w:lvl>
   </w:abstractNum>
-  <w:abstractNum w:abstractNumId="28">
+  <w:abstractNum w:abstractNumId="29">
     <w:nsid w:val="67172D64"/>
     <w:multiLevelType w:val="hybridMultilevel"/>
     <w:tmpl w:val="C2CA5404"/>
@@ -20788,7 +23173,7 @@
       </w:rPr>
     </w:lvl>
   </w:abstractNum>
-  <w:abstractNum w:abstractNumId="29">
+  <w:abstractNum w:abstractNumId="30">
     <w:nsid w:val="6A533AC8"/>
     <w:multiLevelType w:val="multilevel"/>
     <w:tmpl w:val="835E183E"/>
@@ -20937,7 +23322,7 @@
       </w:rPr>
     </w:lvl>
   </w:abstractNum>
-  <w:abstractNum w:abstractNumId="30">
+  <w:abstractNum w:abstractNumId="31">
     <w:nsid w:val="6AC147E9"/>
     <w:multiLevelType w:val="hybridMultilevel"/>
     <w:tmpl w:val="FC34EF58"/>
@@ -21050,7 +23435,7 @@
       </w:rPr>
     </w:lvl>
   </w:abstractNum>
-  <w:abstractNum w:abstractNumId="31">
+  <w:abstractNum w:abstractNumId="32">
     <w:nsid w:val="6D9F2F81"/>
     <w:multiLevelType w:val="hybridMultilevel"/>
     <w:tmpl w:val="2C9008C2"/>
@@ -21163,7 +23548,120 @@
       </w:rPr>
     </w:lvl>
   </w:abstractNum>
-  <w:abstractNum w:abstractNumId="32">
+  <w:abstractNum w:abstractNumId="33">
+    <w:nsid w:val="6FFA2CA6"/>
+    <w:multiLevelType w:val="hybridMultilevel"/>
+    <w:tmpl w:val="2D64B4CA"/>
+    <w:lvl w:ilvl="0" w:tplc="08090001">
+      <w:start w:val="1"/>
+      <w:numFmt w:val="bullet"/>
+      <w:lvlText w:val=""/>
+      <w:lvlJc w:val="left"/>
+      <w:pPr>
+        <w:ind w:left="720" w:hanging="360"/>
+      </w:pPr>
+      <w:rPr>
+        <w:rFonts w:ascii="Symbol" w:hAnsi="Symbol" w:hint="default"/>
+      </w:rPr>
+    </w:lvl>
+    <w:lvl w:ilvl="1" w:tplc="08090003" w:tentative="1">
+      <w:start w:val="1"/>
+      <w:numFmt w:val="bullet"/>
+      <w:lvlText w:val="o"/>
+      <w:lvlJc w:val="left"/>
+      <w:pPr>
+        <w:ind w:left="1440" w:hanging="360"/>
+      </w:pPr>
+      <w:rPr>
+        <w:rFonts w:ascii="Courier New" w:hAnsi="Courier New" w:cs="Courier New" w:hint="default"/>
+      </w:rPr>
+    </w:lvl>
+    <w:lvl w:ilvl="2" w:tplc="08090005" w:tentative="1">
+      <w:start w:val="1"/>
+      <w:numFmt w:val="bullet"/>
+      <w:lvlText w:val=""/>
+      <w:lvlJc w:val="left"/>
+      <w:pPr>
+        <w:ind w:left="2160" w:hanging="360"/>
+      </w:pPr>
+      <w:rPr>
+        <w:rFonts w:ascii="Wingdings" w:hAnsi="Wingdings" w:hint="default"/>
+      </w:rPr>
+    </w:lvl>
+    <w:lvl w:ilvl="3" w:tplc="08090001" w:tentative="1">
+      <w:start w:val="1"/>
+      <w:numFmt w:val="bullet"/>
+      <w:lvlText w:val=""/>
+      <w:lvlJc w:val="left"/>
+      <w:pPr>
+        <w:ind w:left="2880" w:hanging="360"/>
+      </w:pPr>
+      <w:rPr>
+        <w:rFonts w:ascii="Symbol" w:hAnsi="Symbol" w:hint="default"/>
+      </w:rPr>
+    </w:lvl>
+    <w:lvl w:ilvl="4" w:tplc="08090003" w:tentative="1">
+      <w:start w:val="1"/>
+      <w:numFmt w:val="bullet"/>
+      <w:lvlText w:val="o"/>
+      <w:lvlJc w:val="left"/>
+      <w:pPr>
+        <w:ind w:left="3600" w:hanging="360"/>
+      </w:pPr>
+      <w:rPr>
+        <w:rFonts w:ascii="Courier New" w:hAnsi="Courier New" w:cs="Courier New" w:hint="default"/>
+      </w:rPr>
+    </w:lvl>
+    <w:lvl w:ilvl="5" w:tplc="08090005" w:tentative="1">
+      <w:start w:val="1"/>
+      <w:numFmt w:val="bullet"/>
+      <w:lvlText w:val=""/>
+      <w:lvlJc w:val="left"/>
+      <w:pPr>
+        <w:ind w:left="4320" w:hanging="360"/>
+      </w:pPr>
+      <w:rPr>
+        <w:rFonts w:ascii="Wingdings" w:hAnsi="Wingdings" w:hint="default"/>
+      </w:rPr>
+    </w:lvl>
+    <w:lvl w:ilvl="6" w:tplc="08090001" w:tentative="1">
+      <w:start w:val="1"/>
+      <w:numFmt w:val="bullet"/>
+      <w:lvlText w:val=""/>
+      <w:lvlJc w:val="left"/>
+      <w:pPr>
+        <w:ind w:left="5040" w:hanging="360"/>
+      </w:pPr>
+      <w:rPr>
+        <w:rFonts w:ascii="Symbol" w:hAnsi="Symbol" w:hint="default"/>
+      </w:rPr>
+    </w:lvl>
+    <w:lvl w:ilvl="7" w:tplc="08090003" w:tentative="1">
+      <w:start w:val="1"/>
+      <w:numFmt w:val="bullet"/>
+      <w:lvlText w:val="o"/>
+      <w:lvlJc w:val="left"/>
+      <w:pPr>
+        <w:ind w:left="5760" w:hanging="360"/>
+      </w:pPr>
+      <w:rPr>
+        <w:rFonts w:ascii="Courier New" w:hAnsi="Courier New" w:cs="Courier New" w:hint="default"/>
+      </w:rPr>
+    </w:lvl>
+    <w:lvl w:ilvl="8" w:tplc="08090005" w:tentative="1">
+      <w:start w:val="1"/>
+      <w:numFmt w:val="bullet"/>
+      <w:lvlText w:val=""/>
+      <w:lvlJc w:val="left"/>
+      <w:pPr>
+        <w:ind w:left="6480" w:hanging="360"/>
+      </w:pPr>
+      <w:rPr>
+        <w:rFonts w:ascii="Wingdings" w:hAnsi="Wingdings" w:hint="default"/>
+      </w:rPr>
+    </w:lvl>
+  </w:abstractNum>
+  <w:abstractNum w:abstractNumId="34">
     <w:nsid w:val="76A84DDB"/>
     <w:multiLevelType w:val="hybridMultilevel"/>
     <w:tmpl w:val="0818DFCA"/>
@@ -21276,7 +23774,7 @@
       </w:rPr>
     </w:lvl>
   </w:abstractNum>
-  <w:abstractNum w:abstractNumId="33">
+  <w:abstractNum w:abstractNumId="35">
     <w:nsid w:val="7EB95073"/>
     <w:multiLevelType w:val="hybridMultilevel"/>
     <w:tmpl w:val="FE72FD82"/>
@@ -21389,7 +23887,7 @@
       </w:rPr>
     </w:lvl>
   </w:abstractNum>
-  <w:abstractNum w:abstractNumId="34">
+  <w:abstractNum w:abstractNumId="36">
     <w:nsid w:val="7ED762BD"/>
     <w:multiLevelType w:val="hybridMultilevel"/>
     <w:tmpl w:val="F43892E8"/>
@@ -21503,16 +24001,16 @@
     </w:lvl>
   </w:abstractNum>
   <w:num w:numId="1">
-    <w:abstractNumId w:val="21"/>
+    <w:abstractNumId w:val="22"/>
   </w:num>
   <w:num w:numId="2">
-    <w:abstractNumId w:val="28"/>
+    <w:abstractNumId w:val="29"/>
   </w:num>
   <w:num w:numId="3">
-    <w:abstractNumId w:val="34"/>
+    <w:abstractNumId w:val="36"/>
   </w:num>
   <w:num w:numId="4">
-    <w:abstractNumId w:val="23"/>
+    <w:abstractNumId w:val="24"/>
   </w:num>
   <w:num w:numId="5">
     <w:abstractNumId w:val="5"/>
@@ -21527,10 +24025,10 @@
     <w:abstractNumId w:val="11"/>
   </w:num>
   <w:num w:numId="9">
-    <w:abstractNumId w:val="27"/>
+    <w:abstractNumId w:val="28"/>
   </w:num>
   <w:num w:numId="10">
-    <w:abstractNumId w:val="32"/>
+    <w:abstractNumId w:val="34"/>
   </w:num>
   <w:num w:numId="11">
     <w:abstractNumId w:val="0"/>
@@ -21545,16 +24043,16 @@
     <w:abstractNumId w:val="8"/>
   </w:num>
   <w:num w:numId="15">
-    <w:abstractNumId w:val="31"/>
+    <w:abstractNumId w:val="32"/>
   </w:num>
   <w:num w:numId="16">
     <w:abstractNumId w:val="7"/>
   </w:num>
   <w:num w:numId="17">
-    <w:abstractNumId w:val="26"/>
+    <w:abstractNumId w:val="27"/>
   </w:num>
   <w:num w:numId="18">
-    <w:abstractNumId w:val="25"/>
+    <w:abstractNumId w:val="26"/>
   </w:num>
   <w:num w:numId="19">
     <w:abstractNumId w:val="3"/>
@@ -21563,25 +24061,25 @@
     <w:abstractNumId w:val="4"/>
   </w:num>
   <w:num w:numId="21">
-    <w:abstractNumId w:val="19"/>
+    <w:abstractNumId w:val="20"/>
   </w:num>
   <w:num w:numId="22">
-    <w:abstractNumId w:val="33"/>
+    <w:abstractNumId w:val="35"/>
   </w:num>
   <w:num w:numId="23">
-    <w:abstractNumId w:val="29"/>
+    <w:abstractNumId w:val="30"/>
   </w:num>
   <w:num w:numId="24">
     <w:abstractNumId w:val="17"/>
   </w:num>
   <w:num w:numId="25">
-    <w:abstractNumId w:val="20"/>
+    <w:abstractNumId w:val="21"/>
   </w:num>
   <w:num w:numId="26">
     <w:abstractNumId w:val="10"/>
   </w:num>
   <w:num w:numId="27">
-    <w:abstractNumId w:val="24"/>
+    <w:abstractNumId w:val="25"/>
   </w:num>
   <w:num w:numId="28">
     <w:abstractNumId w:val="14"/>
@@ -21593,7 +24091,7 @@
     <w:abstractNumId w:val="18"/>
   </w:num>
   <w:num w:numId="31">
-    <w:abstractNumId w:val="22"/>
+    <w:abstractNumId w:val="23"/>
   </w:num>
   <w:num w:numId="32">
     <w:abstractNumId w:val="16"/>
@@ -21605,7 +24103,13 @@
     <w:abstractNumId w:val="9"/>
   </w:num>
   <w:num w:numId="35">
-    <w:abstractNumId w:val="30"/>
+    <w:abstractNumId w:val="31"/>
+  </w:num>
+  <w:num w:numId="36">
+    <w:abstractNumId w:val="33"/>
+  </w:num>
+  <w:num w:numId="37">
+    <w:abstractNumId w:val="19"/>
   </w:num>
 </w:numbering>
 </file>
@@ -22128,6 +24632,11 @@
       <w:lang w:eastAsia="en-GB"/>
     </w:rPr>
   </w:style>
+  <w:style w:type="character" w:customStyle="1" w:styleId="table-title">
+    <w:name w:val="table-title"/>
+    <w:basedOn w:val="a0"/>
+    <w:rsid w:val="00C90C30"/>
+  </w:style>
 </w:styles>
 </file>
 
@@ -22649,6 +25158,11 @@
       <w:lang w:eastAsia="en-GB"/>
     </w:rPr>
   </w:style>
+  <w:style w:type="character" w:customStyle="1" w:styleId="table-title">
+    <w:name w:val="table-title"/>
+    <w:basedOn w:val="a0"/>
+    <w:rsid w:val="00C90C30"/>
+  </w:style>
 </w:styles>
 </file>
 
@@ -22942,7 +25456,7 @@
 </file>
 
 <file path=customXml/itemProps1.xml><?xml version="1.0" encoding="utf-8"?>
-<ds:datastoreItem xmlns:ds="http://schemas.openxmlformats.org/officeDocument/2006/customXml" ds:itemID="{E5E57442-A2B5-4928-88F6-11E7C40789FE}">
+<ds:datastoreItem xmlns:ds="http://schemas.openxmlformats.org/officeDocument/2006/customXml" ds:itemID="{616B99FC-CE18-43B6-A15A-3FDCB95B6F9A}">
   <ds:schemaRefs>
     <ds:schemaRef ds:uri="http://schemas.openxmlformats.org/officeDocument/2006/bibliography"/>
   </ds:schemaRefs>

</xml_diff>

<commit_message>
Added FleetIO in the documentation
</commit_message>
<xml_diff>
--- a/Resources/Documentation.docx
+++ b/Resources/Documentation.docx
@@ -61,7 +61,7 @@
                 <v:shape id="_x0000_i1025" type="#_x0000_t75" style="width:65.85pt;height:81.05pt" o:ole="" fillcolor="window">
                   <v:imagedata r:id="rId9" o:title=""/>
                 </v:shape>
-                <o:OLEObject Type="Embed" ProgID="Word.Picture.8" ShapeID="_x0000_i1025" DrawAspect="Content" ObjectID="_1613058360" r:id="rId10"/>
+                <o:OLEObject Type="Embed" ProgID="Word.Picture.8" ShapeID="_x0000_i1025" DrawAspect="Content" ObjectID="_1613140075" r:id="rId10"/>
               </w:object>
             </w:r>
           </w:p>
@@ -14215,20 +14215,7 @@
           <w:shd w:val="clear" w:color="auto" w:fill="FFFFFF"/>
           <w:lang w:eastAsia="en-GB"/>
         </w:rPr>
-        <w:t>–</w:t>
-      </w:r>
-      <w:r>
-        <w:rPr>
-          <w:rFonts w:ascii="Times New Roman" w:eastAsia="Times New Roman" w:hAnsi="Times New Roman" w:cs="Times New Roman"/>
-          <w:bCs/>
-          <w:i/>
-          <w:sz w:val="24"/>
-          <w:szCs w:val="24"/>
-          <w:bdr w:val="none" w:sz="0" w:space="0" w:color="auto" w:frame="1"/>
-          <w:shd w:val="clear" w:color="auto" w:fill="FFFFFF"/>
-          <w:lang w:eastAsia="en-GB"/>
-        </w:rPr>
-        <w:t xml:space="preserve"> </w:t>
+        <w:t xml:space="preserve">– </w:t>
       </w:r>
       <w:r>
         <w:rPr>
@@ -14472,16 +14459,7 @@
           <w:szCs w:val="24"/>
           <w:lang w:val="bg-BG"/>
         </w:rPr>
-        <w:t xml:space="preserve"> Има</w:t>
-      </w:r>
-      <w:r>
-        <w:rPr>
-          <w:rFonts w:ascii="Times New Roman" w:hAnsi="Times New Roman" w:cs="Times New Roman"/>
-          <w:sz w:val="24"/>
-          <w:szCs w:val="24"/>
-          <w:lang w:val="bg-BG"/>
-        </w:rPr>
-        <w:t xml:space="preserve"> тестова версия и се таксува чрез месечен абонамент от </w:t>
+        <w:t xml:space="preserve"> Има тестова версия и се таксува чрез месечен абонамент от </w:t>
       </w:r>
       <w:r>
         <w:rPr>
@@ -14666,34 +14644,7 @@
           <w:szCs w:val="24"/>
           <w:lang w:val="bg-BG"/>
         </w:rPr>
-        <w:t xml:space="preserve">тази система също не е интегрирана с телематично оборудване. </w:t>
-      </w:r>
-      <w:r>
-        <w:rPr>
-          <w:rFonts w:ascii="Times New Roman" w:hAnsi="Times New Roman" w:cs="Times New Roman"/>
-          <w:sz w:val="24"/>
-          <w:szCs w:val="24"/>
-          <w:lang w:val="bg-BG"/>
-        </w:rPr>
-        <w:t>Но з</w:t>
-      </w:r>
-      <w:r>
-        <w:rPr>
-          <w:rFonts w:ascii="Times New Roman" w:hAnsi="Times New Roman" w:cs="Times New Roman"/>
-          <w:sz w:val="24"/>
-          <w:szCs w:val="24"/>
-          <w:lang w:val="bg-BG"/>
-        </w:rPr>
-        <w:t xml:space="preserve">а разлика от </w:t>
-      </w:r>
-      <w:r>
-        <w:rPr>
-          <w:rFonts w:ascii="Times New Roman" w:hAnsi="Times New Roman" w:cs="Times New Roman"/>
-          <w:sz w:val="24"/>
-          <w:szCs w:val="24"/>
-          <w:lang w:val="bg-BG"/>
-        </w:rPr>
-        <w:t>нея</w:t>
+        <w:t>тази система също не е интегрирана с телематично оборудване. Но за разлика от нея</w:t>
       </w:r>
       <w:r>
         <w:rPr>
@@ -14712,25 +14663,7 @@
           <w:szCs w:val="24"/>
           <w:lang w:val="bg-BG"/>
         </w:rPr>
-        <w:t>тя</w:t>
-      </w:r>
-      <w:r>
-        <w:rPr>
-          <w:rFonts w:ascii="Times New Roman" w:hAnsi="Times New Roman" w:cs="Times New Roman"/>
-          <w:sz w:val="24"/>
-          <w:szCs w:val="24"/>
-          <w:lang w:val="bg-BG"/>
-        </w:rPr>
-        <w:t xml:space="preserve"> дори</w:t>
-      </w:r>
-      <w:r>
-        <w:rPr>
-          <w:rFonts w:ascii="Times New Roman" w:hAnsi="Times New Roman" w:cs="Times New Roman"/>
-          <w:sz w:val="24"/>
-          <w:szCs w:val="24"/>
-          <w:lang w:val="bg-BG"/>
-        </w:rPr>
-        <w:t xml:space="preserve"> не предлага функционалност за въвеждане на километража от потребителя. Затова управлението на задачите е базирано</w:t>
+        <w:t>тя дори не предлага функционалност за въвеждане на километража от потребителя. Затова управлението на задачите е базирано</w:t>
       </w:r>
       <w:r>
         <w:rPr>
@@ -14804,18 +14737,34 @@
           <w:szCs w:val="24"/>
           <w:lang w:val="en-US"/>
         </w:rPr>
-        <w:t>[22</w:t>
-      </w:r>
-      <w:bookmarkStart w:id="0" w:name="_GoBack"/>
-      <w:bookmarkEnd w:id="0"/>
-      <w:r>
-        <w:rPr>
-          <w:rFonts w:ascii="Times New Roman" w:hAnsi="Times New Roman" w:cs="Times New Roman"/>
-          <w:sz w:val="24"/>
-          <w:szCs w:val="24"/>
-          <w:lang w:val="en-US"/>
-        </w:rPr>
-        <w:t>]</w:t>
+        <w:t>(</w:t>
+      </w:r>
+      <w:r>
+        <w:rPr>
+          <w:rFonts w:ascii="Times New Roman" w:hAnsi="Times New Roman" w:cs="Times New Roman"/>
+          <w:sz w:val="24"/>
+          <w:szCs w:val="24"/>
+          <w:lang w:val="bg-BG"/>
+        </w:rPr>
+        <w:t xml:space="preserve">Фигура </w:t>
+      </w:r>
+      <w:r>
+        <w:rPr>
+          <w:rFonts w:ascii="Times New Roman" w:hAnsi="Times New Roman" w:cs="Times New Roman"/>
+          <w:sz w:val="24"/>
+          <w:szCs w:val="24"/>
+          <w:lang w:val="en-US"/>
+        </w:rPr>
+        <w:t>7</w:t>
+      </w:r>
+      <w:r>
+        <w:rPr>
+          <w:rFonts w:ascii="Times New Roman" w:hAnsi="Times New Roman" w:cs="Times New Roman"/>
+          <w:sz w:val="24"/>
+          <w:szCs w:val="24"/>
+          <w:lang w:val="en-US"/>
+        </w:rPr>
+        <w:t>)</w:t>
       </w:r>
       <w:r>
         <w:rPr>
@@ -15529,17 +15478,595 @@
           <w:szCs w:val="24"/>
           <w:lang w:val="bg-BG"/>
         </w:rPr>
+        <w:t xml:space="preserve">„Репорти в </w:t>
+      </w:r>
+      <w:r>
+        <w:rPr>
+          <w:rFonts w:ascii="Times New Roman" w:hAnsi="Times New Roman" w:cs="Times New Roman"/>
+          <w:i/>
+          <w:sz w:val="24"/>
+          <w:szCs w:val="24"/>
+          <w:lang w:val="en-US"/>
+        </w:rPr>
+        <w:t>Maintenance PRO WEB</w:t>
+      </w:r>
+      <w:r>
+        <w:rPr>
+          <w:rFonts w:ascii="Times New Roman" w:hAnsi="Times New Roman" w:cs="Times New Roman"/>
+          <w:i/>
+          <w:sz w:val="24"/>
+          <w:szCs w:val="24"/>
+          <w:lang w:val="bg-BG"/>
+        </w:rPr>
+        <w:t xml:space="preserve">” </w:t>
+      </w:r>
+      <w:r>
+        <w:rPr>
+          <w:rFonts w:ascii="Times New Roman" w:hAnsi="Times New Roman" w:cs="Times New Roman"/>
+          <w:i/>
+          <w:sz w:val="24"/>
+          <w:szCs w:val="24"/>
+          <w:lang w:val="en-US"/>
+        </w:rPr>
+        <w:t>[22</w:t>
+      </w:r>
+      <w:r>
+        <w:rPr>
+          <w:rFonts w:ascii="Times New Roman" w:hAnsi="Times New Roman" w:cs="Times New Roman"/>
+          <w:i/>
+          <w:sz w:val="24"/>
+          <w:szCs w:val="24"/>
+          <w:lang w:val="en-US"/>
+        </w:rPr>
+        <w:t>]</w:t>
+      </w:r>
+    </w:p>
+    <w:p>
+      <w:pPr>
+        <w:jc w:val="both"/>
+        <w:rPr>
+          <w:rFonts w:ascii="Times New Roman" w:hAnsi="Times New Roman" w:cs="Times New Roman"/>
+          <w:b/>
+          <w:sz w:val="24"/>
+          <w:szCs w:val="24"/>
+          <w:lang w:val="bg-BG"/>
+        </w:rPr>
+      </w:pPr>
+    </w:p>
+    <w:p>
+      <w:pPr>
+        <w:jc w:val="both"/>
+        <w:rPr>
+          <w:rFonts w:ascii="Times New Roman" w:hAnsi="Times New Roman" w:cs="Times New Roman"/>
+          <w:b/>
+          <w:sz w:val="24"/>
+          <w:szCs w:val="24"/>
+          <w:lang w:val="en-US"/>
+        </w:rPr>
+      </w:pPr>
+      <w:r>
+        <w:rPr>
+          <w:rFonts w:ascii="Times New Roman" w:hAnsi="Times New Roman" w:cs="Times New Roman"/>
+          <w:b/>
+          <w:sz w:val="24"/>
+          <w:szCs w:val="24"/>
+          <w:lang w:val="en-US"/>
+        </w:rPr>
+        <w:t>2.3.</w:t>
+      </w:r>
+      <w:r>
+        <w:rPr>
+          <w:rFonts w:ascii="Times New Roman" w:hAnsi="Times New Roman" w:cs="Times New Roman"/>
+          <w:b/>
+          <w:sz w:val="24"/>
+          <w:szCs w:val="24"/>
+          <w:lang w:val="bg-BG"/>
+        </w:rPr>
+        <w:t>3</w:t>
+      </w:r>
+      <w:r>
+        <w:rPr>
+          <w:rFonts w:ascii="Times New Roman" w:hAnsi="Times New Roman" w:cs="Times New Roman"/>
+          <w:b/>
+          <w:sz w:val="24"/>
+          <w:szCs w:val="24"/>
+          <w:lang w:val="en-US"/>
+        </w:rPr>
+        <w:t>. FLEETIO</w:t>
+      </w:r>
+      <w:r>
+        <w:rPr>
+          <w:rFonts w:ascii="Times New Roman" w:hAnsi="Times New Roman" w:cs="Times New Roman"/>
+          <w:b/>
+          <w:sz w:val="24"/>
+          <w:szCs w:val="24"/>
+          <w:lang w:val="bg-BG"/>
+        </w:rPr>
+        <w:t xml:space="preserve"> </w:t>
+      </w:r>
+      <w:r>
+        <w:rPr>
+          <w:rFonts w:ascii="Times New Roman" w:hAnsi="Times New Roman" w:cs="Times New Roman"/>
+          <w:b/>
+          <w:sz w:val="24"/>
+          <w:szCs w:val="24"/>
+          <w:lang w:val="en-US"/>
+        </w:rPr>
+        <w:t>[23]</w:t>
+      </w:r>
+    </w:p>
+    <w:p>
+      <w:pPr>
+        <w:ind w:firstLine="720"/>
+        <w:jc w:val="both"/>
+        <w:rPr>
+          <w:rFonts w:ascii="Times New Roman" w:hAnsi="Times New Roman" w:cs="Times New Roman"/>
+          <w:sz w:val="24"/>
+          <w:szCs w:val="24"/>
+          <w:lang w:val="en-US"/>
+        </w:rPr>
+      </w:pPr>
+      <w:proofErr w:type="gramStart"/>
+      <w:r>
+        <w:rPr>
+          <w:rFonts w:ascii="Times New Roman" w:hAnsi="Times New Roman" w:cs="Times New Roman"/>
+          <w:i/>
+          <w:sz w:val="24"/>
+          <w:szCs w:val="24"/>
+          <w:lang w:val="en-US"/>
+        </w:rPr>
+        <w:t xml:space="preserve">FLEETIO </w:t>
+      </w:r>
+      <w:r>
+        <w:rPr>
+          <w:rFonts w:ascii="Times New Roman" w:hAnsi="Times New Roman" w:cs="Times New Roman"/>
+          <w:sz w:val="24"/>
+          <w:szCs w:val="24"/>
+        </w:rPr>
+        <w:t xml:space="preserve">e </w:t>
+      </w:r>
+      <w:r>
+        <w:rPr>
+          <w:rFonts w:ascii="Times New Roman" w:hAnsi="Times New Roman" w:cs="Times New Roman"/>
+          <w:sz w:val="24"/>
+          <w:szCs w:val="24"/>
+          <w:lang w:val="bg-BG"/>
+        </w:rPr>
+        <w:t>система за управление на флотилия от превозни средства.</w:t>
+      </w:r>
+      <w:proofErr w:type="gramEnd"/>
+      <w:r>
+        <w:rPr>
+          <w:rFonts w:ascii="Times New Roman" w:hAnsi="Times New Roman" w:cs="Times New Roman"/>
+          <w:sz w:val="24"/>
+          <w:szCs w:val="24"/>
+          <w:lang w:val="bg-BG"/>
+        </w:rPr>
+        <w:t xml:space="preserve"> Системата има уеб приложение и мобилна версия за </w:t>
+      </w:r>
+      <w:r>
+        <w:rPr>
+          <w:rFonts w:ascii="Times New Roman" w:hAnsi="Times New Roman" w:cs="Times New Roman"/>
+          <w:i/>
+          <w:sz w:val="24"/>
+          <w:szCs w:val="24"/>
+          <w:lang w:val="en-US"/>
+        </w:rPr>
+        <w:t xml:space="preserve">Android </w:t>
+      </w:r>
+      <w:r>
+        <w:rPr>
+          <w:rFonts w:ascii="Times New Roman" w:hAnsi="Times New Roman" w:cs="Times New Roman"/>
+          <w:sz w:val="24"/>
+          <w:szCs w:val="24"/>
+          <w:lang w:val="bg-BG"/>
+        </w:rPr>
+        <w:t>и</w:t>
+      </w:r>
+      <w:r>
+        <w:rPr>
+          <w:rFonts w:ascii="Times New Roman" w:hAnsi="Times New Roman" w:cs="Times New Roman"/>
+          <w:sz w:val="24"/>
+          <w:szCs w:val="24"/>
+          <w:lang w:val="en-US"/>
+        </w:rPr>
+        <w:t xml:space="preserve"> </w:t>
+      </w:r>
+      <w:r>
+        <w:rPr>
+          <w:rFonts w:ascii="Times New Roman" w:hAnsi="Times New Roman" w:cs="Times New Roman"/>
+          <w:i/>
+          <w:sz w:val="24"/>
+          <w:szCs w:val="24"/>
+          <w:lang w:val="en-US"/>
+        </w:rPr>
+        <w:t>IOS</w:t>
+      </w:r>
+      <w:r>
+        <w:rPr>
+          <w:rFonts w:ascii="Times New Roman" w:hAnsi="Times New Roman" w:cs="Times New Roman"/>
+          <w:i/>
+          <w:sz w:val="24"/>
+          <w:szCs w:val="24"/>
+          <w:lang w:val="en-US"/>
+        </w:rPr>
+        <w:t>.</w:t>
+      </w:r>
+      <w:r>
+        <w:rPr>
+          <w:rFonts w:ascii="Times New Roman" w:hAnsi="Times New Roman" w:cs="Times New Roman"/>
+          <w:i/>
+          <w:sz w:val="24"/>
+          <w:szCs w:val="24"/>
+          <w:lang w:val="bg-BG"/>
+        </w:rPr>
+        <w:t xml:space="preserve"> </w:t>
+      </w:r>
+      <w:r>
+        <w:rPr>
+          <w:rFonts w:ascii="Times New Roman" w:hAnsi="Times New Roman" w:cs="Times New Roman"/>
+          <w:sz w:val="24"/>
+          <w:szCs w:val="24"/>
+          <w:lang w:val="bg-BG"/>
+        </w:rPr>
+        <w:t>Използва се от компании с различни по размер автопаркове.</w:t>
+      </w:r>
+    </w:p>
+    <w:p>
+      <w:pPr>
+        <w:jc w:val="both"/>
+        <w:rPr>
+          <w:rFonts w:ascii="Times New Roman" w:hAnsi="Times New Roman" w:cs="Times New Roman"/>
+          <w:sz w:val="24"/>
+          <w:szCs w:val="24"/>
+          <w:lang w:val="bg-BG"/>
+        </w:rPr>
+      </w:pPr>
+      <w:r>
+        <w:rPr>
+          <w:rFonts w:ascii="Times New Roman" w:hAnsi="Times New Roman" w:cs="Times New Roman"/>
+          <w:sz w:val="24"/>
+          <w:szCs w:val="24"/>
+          <w:lang w:val="bg-BG"/>
+        </w:rPr>
+        <w:t xml:space="preserve">За разлика от </w:t>
+      </w:r>
+      <w:r>
+        <w:rPr>
+          <w:rFonts w:ascii="Times New Roman" w:hAnsi="Times New Roman" w:cs="Times New Roman"/>
+          <w:i/>
+          <w:sz w:val="24"/>
+          <w:szCs w:val="24"/>
+          <w:lang w:val="en-US"/>
+        </w:rPr>
+        <w:t>Autosist</w:t>
+      </w:r>
+      <w:r>
+        <w:rPr>
+          <w:rFonts w:ascii="Times New Roman" w:hAnsi="Times New Roman" w:cs="Times New Roman"/>
+          <w:sz w:val="24"/>
+          <w:szCs w:val="24"/>
+          <w:lang w:val="en-US"/>
+        </w:rPr>
+        <w:t xml:space="preserve"> </w:t>
+      </w:r>
+      <w:r>
+        <w:rPr>
+          <w:rFonts w:ascii="Times New Roman" w:hAnsi="Times New Roman" w:cs="Times New Roman"/>
+          <w:sz w:val="24"/>
+          <w:szCs w:val="24"/>
+          <w:lang w:val="bg-BG"/>
+        </w:rPr>
+        <w:t xml:space="preserve">и </w:t>
+      </w:r>
+      <w:r>
+        <w:rPr>
+          <w:rFonts w:ascii="Times New Roman" w:hAnsi="Times New Roman" w:cs="Times New Roman"/>
+          <w:i/>
+          <w:sz w:val="24"/>
+          <w:szCs w:val="24"/>
+          <w:lang w:val="en-US"/>
+        </w:rPr>
+        <w:t>Maintenance PRO WEB</w:t>
+      </w:r>
+      <w:r>
+        <w:rPr>
+          <w:rFonts w:ascii="Times New Roman" w:hAnsi="Times New Roman" w:cs="Times New Roman"/>
+          <w:i/>
+          <w:sz w:val="24"/>
+          <w:szCs w:val="24"/>
+          <w:lang w:val="en-US"/>
+        </w:rPr>
+        <w:t xml:space="preserve"> </w:t>
+      </w:r>
+      <w:r>
+        <w:rPr>
+          <w:rFonts w:ascii="Times New Roman" w:hAnsi="Times New Roman" w:cs="Times New Roman"/>
+          <w:sz w:val="24"/>
+          <w:szCs w:val="24"/>
+          <w:lang w:val="bg-BG"/>
+        </w:rPr>
+        <w:t xml:space="preserve">тази система </w:t>
+      </w:r>
+      <w:r>
+        <w:rPr>
+          <w:rFonts w:ascii="Times New Roman" w:hAnsi="Times New Roman" w:cs="Times New Roman"/>
+          <w:sz w:val="24"/>
+          <w:szCs w:val="24"/>
+          <w:lang w:val="bg-BG"/>
+        </w:rPr>
+        <w:t>предлага интеграция</w:t>
+      </w:r>
+      <w:r>
+        <w:rPr>
+          <w:rFonts w:ascii="Times New Roman" w:hAnsi="Times New Roman" w:cs="Times New Roman"/>
+          <w:sz w:val="24"/>
+          <w:szCs w:val="24"/>
+          <w:lang w:val="bg-BG"/>
+        </w:rPr>
+        <w:t xml:space="preserve"> с</w:t>
+      </w:r>
+      <w:r>
+        <w:rPr>
+          <w:rFonts w:ascii="Times New Roman" w:hAnsi="Times New Roman" w:cs="Times New Roman"/>
+          <w:sz w:val="24"/>
+          <w:szCs w:val="24"/>
+          <w:lang w:val="en-US"/>
+        </w:rPr>
+        <w:t xml:space="preserve"> </w:t>
+      </w:r>
+      <w:r>
+        <w:rPr>
+          <w:rFonts w:ascii="Times New Roman" w:hAnsi="Times New Roman" w:cs="Times New Roman"/>
+          <w:sz w:val="24"/>
+          <w:szCs w:val="24"/>
+          <w:lang w:val="bg-BG"/>
+        </w:rPr>
+        <w:t xml:space="preserve">някои доставчици на </w:t>
+      </w:r>
+      <w:r>
+        <w:rPr>
+          <w:rFonts w:ascii="Times New Roman" w:hAnsi="Times New Roman" w:cs="Times New Roman"/>
+          <w:sz w:val="24"/>
+          <w:szCs w:val="24"/>
+          <w:lang w:val="en-US"/>
+        </w:rPr>
+        <w:t>GPS</w:t>
+      </w:r>
+      <w:r>
+        <w:rPr>
+          <w:rFonts w:ascii="Times New Roman" w:hAnsi="Times New Roman" w:cs="Times New Roman"/>
+          <w:sz w:val="24"/>
+          <w:szCs w:val="24"/>
+          <w:lang w:val="bg-BG"/>
+        </w:rPr>
+        <w:t xml:space="preserve"> и телематично</w:t>
+      </w:r>
+      <w:r>
+        <w:rPr>
+          <w:rFonts w:ascii="Times New Roman" w:hAnsi="Times New Roman" w:cs="Times New Roman"/>
+          <w:sz w:val="24"/>
+          <w:szCs w:val="24"/>
+          <w:lang w:val="bg-BG"/>
+        </w:rPr>
+        <w:t xml:space="preserve"> оборудване.</w:t>
+      </w:r>
+      <w:r>
+        <w:rPr>
+          <w:rFonts w:ascii="Times New Roman" w:hAnsi="Times New Roman" w:cs="Times New Roman"/>
+          <w:sz w:val="24"/>
+          <w:szCs w:val="24"/>
+          <w:lang w:val="bg-BG"/>
+        </w:rPr>
+        <w:t xml:space="preserve"> Чрез опцията </w:t>
+      </w:r>
+      <w:r>
+        <w:rPr>
+          <w:rFonts w:ascii="Times New Roman" w:hAnsi="Times New Roman" w:cs="Times New Roman"/>
+          <w:sz w:val="24"/>
+          <w:szCs w:val="24"/>
+          <w:lang w:val="bg-BG"/>
+        </w:rPr>
         <w:t>„</w:t>
       </w:r>
       <w:r>
         <w:rPr>
           <w:rFonts w:ascii="Times New Roman" w:hAnsi="Times New Roman" w:cs="Times New Roman"/>
+          <w:sz w:val="24"/>
+          <w:szCs w:val="24"/>
+          <w:lang w:val="en-US"/>
+        </w:rPr>
+        <w:t xml:space="preserve">GPS </w:t>
+      </w:r>
+      <w:r>
+        <w:rPr>
+          <w:rFonts w:ascii="Times New Roman" w:hAnsi="Times New Roman" w:cs="Times New Roman"/>
+          <w:sz w:val="24"/>
+          <w:szCs w:val="24"/>
+          <w:lang w:val="bg-BG"/>
+        </w:rPr>
+        <w:t>интеграция</w:t>
+      </w:r>
+      <w:r>
+        <w:rPr>
+          <w:rFonts w:ascii="Times New Roman" w:hAnsi="Times New Roman" w:cs="Times New Roman"/>
+          <w:sz w:val="24"/>
+          <w:szCs w:val="24"/>
+          <w:lang w:val="en-US"/>
+        </w:rPr>
+        <w:t>”</w:t>
+      </w:r>
+      <w:r>
+        <w:rPr>
+          <w:rFonts w:ascii="Times New Roman" w:hAnsi="Times New Roman" w:cs="Times New Roman"/>
+          <w:sz w:val="24"/>
+          <w:szCs w:val="24"/>
+          <w:lang w:val="bg-BG"/>
+        </w:rPr>
+        <w:t xml:space="preserve"> в модула </w:t>
+      </w:r>
+      <w:r>
+        <w:rPr>
+          <w:rFonts w:ascii="Times New Roman" w:hAnsi="Times New Roman" w:cs="Times New Roman"/>
+          <w:sz w:val="24"/>
+          <w:szCs w:val="24"/>
+          <w:lang w:val="bg-BG"/>
+        </w:rPr>
+        <w:t>„</w:t>
+      </w:r>
+      <w:r>
+        <w:rPr>
+          <w:rFonts w:ascii="Times New Roman" w:hAnsi="Times New Roman" w:cs="Times New Roman"/>
+          <w:sz w:val="24"/>
+          <w:szCs w:val="24"/>
+          <w:lang w:val="bg-BG"/>
+        </w:rPr>
+        <w:t>Превозни средства</w:t>
+      </w:r>
+      <w:r>
+        <w:rPr>
+          <w:rFonts w:ascii="Times New Roman" w:hAnsi="Times New Roman" w:cs="Times New Roman"/>
+          <w:sz w:val="24"/>
+          <w:szCs w:val="24"/>
+          <w:lang w:val="en-US"/>
+        </w:rPr>
+        <w:t>”</w:t>
+      </w:r>
+      <w:r>
+        <w:rPr>
+          <w:rFonts w:ascii="Times New Roman" w:hAnsi="Times New Roman" w:cs="Times New Roman"/>
+          <w:sz w:val="24"/>
+          <w:szCs w:val="24"/>
+          <w:lang w:val="bg-BG"/>
+        </w:rPr>
+        <w:t xml:space="preserve"> потребителят може да избере доставчик на оборудване от партньорите на </w:t>
+      </w:r>
+      <w:r>
+        <w:rPr>
+          <w:rFonts w:ascii="Times New Roman" w:hAnsi="Times New Roman" w:cs="Times New Roman"/>
           <w:i/>
           <w:sz w:val="24"/>
           <w:szCs w:val="24"/>
-          <w:lang w:val="bg-BG"/>
-        </w:rPr>
-        <w:t xml:space="preserve">Репорти в </w:t>
+          <w:lang w:val="en-US"/>
+        </w:rPr>
+        <w:t>FLEETIO</w:t>
+      </w:r>
+      <w:r>
+        <w:rPr>
+          <w:rFonts w:ascii="Times New Roman" w:hAnsi="Times New Roman" w:cs="Times New Roman"/>
+          <w:sz w:val="24"/>
+          <w:szCs w:val="24"/>
+          <w:lang w:val="en-US"/>
+        </w:rPr>
+        <w:t xml:space="preserve"> (</w:t>
+      </w:r>
+      <w:r>
+        <w:rPr>
+          <w:rFonts w:ascii="Times New Roman" w:hAnsi="Times New Roman" w:cs="Times New Roman"/>
+          <w:sz w:val="24"/>
+          <w:szCs w:val="24"/>
+          <w:lang w:val="bg-BG"/>
+        </w:rPr>
+        <w:t xml:space="preserve">Фигура </w:t>
+      </w:r>
+      <w:r>
+        <w:rPr>
+          <w:rFonts w:ascii="Times New Roman" w:hAnsi="Times New Roman" w:cs="Times New Roman"/>
+          <w:sz w:val="24"/>
+          <w:szCs w:val="24"/>
+          <w:lang w:val="en-US"/>
+        </w:rPr>
+        <w:t>8</w:t>
+      </w:r>
+      <w:r>
+        <w:rPr>
+          <w:rFonts w:ascii="Times New Roman" w:hAnsi="Times New Roman" w:cs="Times New Roman"/>
+          <w:sz w:val="24"/>
+          <w:szCs w:val="24"/>
+          <w:lang w:val="en-US"/>
+        </w:rPr>
+        <w:t>)</w:t>
+      </w:r>
+      <w:r>
+        <w:rPr>
+          <w:rFonts w:ascii="Times New Roman" w:hAnsi="Times New Roman" w:cs="Times New Roman"/>
+          <w:sz w:val="24"/>
+          <w:szCs w:val="24"/>
+          <w:lang w:val="en-US"/>
+        </w:rPr>
+        <w:t>.</w:t>
+      </w:r>
+      <w:r>
+        <w:rPr>
+          <w:rFonts w:ascii="Times New Roman" w:hAnsi="Times New Roman" w:cs="Times New Roman"/>
+          <w:sz w:val="24"/>
+          <w:szCs w:val="24"/>
+          <w:lang w:val="en-US"/>
+        </w:rPr>
+        <w:t xml:space="preserve"> </w:t>
+      </w:r>
+      <w:r>
+        <w:rPr>
+          <w:rFonts w:ascii="Times New Roman" w:hAnsi="Times New Roman" w:cs="Times New Roman"/>
+          <w:sz w:val="24"/>
+          <w:szCs w:val="24"/>
+          <w:lang w:val="bg-BG"/>
+        </w:rPr>
+        <w:t>След това, за да завърши интеграцията</w:t>
+      </w:r>
+      <w:r>
+        <w:rPr>
+          <w:rFonts w:ascii="Times New Roman" w:hAnsi="Times New Roman" w:cs="Times New Roman"/>
+          <w:sz w:val="24"/>
+          <w:szCs w:val="24"/>
+          <w:lang w:val="bg-BG"/>
+        </w:rPr>
+        <w:t>,</w:t>
+      </w:r>
+      <w:r>
+        <w:rPr>
+          <w:rFonts w:ascii="Times New Roman" w:hAnsi="Times New Roman" w:cs="Times New Roman"/>
+          <w:sz w:val="24"/>
+          <w:szCs w:val="24"/>
+          <w:lang w:val="bg-BG"/>
+        </w:rPr>
+        <w:t xml:space="preserve"> е необходимо въвеждането на името на базата от данни на производителя на оборудването (Фигура 9). Така</w:t>
+      </w:r>
+      <w:r>
+        <w:rPr>
+          <w:rFonts w:ascii="Times New Roman" w:hAnsi="Times New Roman" w:cs="Times New Roman"/>
+          <w:sz w:val="24"/>
+          <w:szCs w:val="24"/>
+          <w:lang w:val="bg-BG"/>
+        </w:rPr>
+        <w:t>,</w:t>
+      </w:r>
+      <w:r>
+        <w:rPr>
+          <w:rFonts w:ascii="Times New Roman" w:hAnsi="Times New Roman" w:cs="Times New Roman"/>
+          <w:sz w:val="24"/>
+          <w:szCs w:val="24"/>
+          <w:lang w:val="bg-BG"/>
+        </w:rPr>
+        <w:t xml:space="preserve"> ако компанията </w:t>
+      </w:r>
+      <w:r>
+        <w:rPr>
+          <w:rFonts w:ascii="Times New Roman" w:hAnsi="Times New Roman" w:cs="Times New Roman"/>
+          <w:sz w:val="24"/>
+          <w:szCs w:val="24"/>
+          <w:lang w:val="bg-BG"/>
+        </w:rPr>
+        <w:t xml:space="preserve">има </w:t>
+      </w:r>
+      <w:r>
+        <w:rPr>
+          <w:rFonts w:ascii="Times New Roman" w:hAnsi="Times New Roman" w:cs="Times New Roman"/>
+          <w:sz w:val="24"/>
+          <w:szCs w:val="24"/>
+          <w:lang w:val="bg-BG"/>
+        </w:rPr>
+        <w:t xml:space="preserve">автомобили, в които са монтирани устройства на някои от партньорите на </w:t>
       </w:r>
       <w:r>
         <w:rPr>
@@ -15549,6 +16076,941 @@
           <w:szCs w:val="24"/>
           <w:lang w:val="en-US"/>
         </w:rPr>
+        <w:t>FLEETIO</w:t>
+      </w:r>
+      <w:r>
+        <w:rPr>
+          <w:rFonts w:ascii="Times New Roman" w:hAnsi="Times New Roman" w:cs="Times New Roman"/>
+          <w:sz w:val="24"/>
+          <w:szCs w:val="24"/>
+          <w:lang w:val="en-US"/>
+        </w:rPr>
+        <w:t xml:space="preserve">, </w:t>
+      </w:r>
+      <w:r>
+        <w:rPr>
+          <w:rFonts w:ascii="Times New Roman" w:hAnsi="Times New Roman" w:cs="Times New Roman"/>
+          <w:sz w:val="24"/>
+          <w:szCs w:val="24"/>
+          <w:lang w:val="bg-BG"/>
+        </w:rPr>
+        <w:t xml:space="preserve"> тя би могла да използва тази система за управление на своя автопарк. Но ако </w:t>
+      </w:r>
+      <w:r>
+        <w:rPr>
+          <w:rFonts w:ascii="Times New Roman" w:hAnsi="Times New Roman" w:cs="Times New Roman"/>
+          <w:sz w:val="24"/>
+          <w:szCs w:val="24"/>
+          <w:lang w:val="bg-BG"/>
+        </w:rPr>
+        <w:t xml:space="preserve">притежава </w:t>
+      </w:r>
+      <w:r>
+        <w:rPr>
+          <w:rFonts w:ascii="Times New Roman" w:hAnsi="Times New Roman" w:cs="Times New Roman"/>
+          <w:sz w:val="24"/>
+          <w:szCs w:val="24"/>
+          <w:lang w:val="bg-BG"/>
+        </w:rPr>
+        <w:t xml:space="preserve">телематично оборудване от друг производител, различен от партньорите на </w:t>
+      </w:r>
+      <w:r>
+        <w:rPr>
+          <w:rFonts w:ascii="Times New Roman" w:hAnsi="Times New Roman" w:cs="Times New Roman"/>
+          <w:i/>
+          <w:sz w:val="24"/>
+          <w:szCs w:val="24"/>
+          <w:lang w:val="en-US"/>
+        </w:rPr>
+        <w:t>FLE</w:t>
+      </w:r>
+      <w:r>
+        <w:rPr>
+          <w:rFonts w:ascii="Times New Roman" w:hAnsi="Times New Roman" w:cs="Times New Roman"/>
+          <w:i/>
+          <w:sz w:val="24"/>
+          <w:szCs w:val="24"/>
+          <w:lang w:val="en-US"/>
+        </w:rPr>
+        <w:t>ETIO</w:t>
+      </w:r>
+      <w:r>
+        <w:rPr>
+          <w:rFonts w:ascii="Times New Roman" w:hAnsi="Times New Roman" w:cs="Times New Roman"/>
+          <w:i/>
+          <w:sz w:val="24"/>
+          <w:szCs w:val="24"/>
+          <w:lang w:val="en-US"/>
+        </w:rPr>
+        <w:t xml:space="preserve">, </w:t>
+      </w:r>
+      <w:r>
+        <w:rPr>
+          <w:rFonts w:ascii="Times New Roman" w:hAnsi="Times New Roman" w:cs="Times New Roman"/>
+          <w:sz w:val="24"/>
+          <w:szCs w:val="24"/>
+          <w:lang w:val="bg-BG"/>
+        </w:rPr>
+        <w:t>то интеграцията не би била възможна</w:t>
+      </w:r>
+      <w:r>
+        <w:rPr>
+          <w:rFonts w:ascii="Times New Roman" w:hAnsi="Times New Roman" w:cs="Times New Roman"/>
+          <w:sz w:val="24"/>
+          <w:szCs w:val="24"/>
+          <w:lang w:val="bg-BG"/>
+        </w:rPr>
+        <w:t xml:space="preserve"> поне засега</w:t>
+      </w:r>
+      <w:r>
+        <w:rPr>
+          <w:rFonts w:ascii="Times New Roman" w:hAnsi="Times New Roman" w:cs="Times New Roman"/>
+          <w:sz w:val="24"/>
+          <w:szCs w:val="24"/>
+          <w:lang w:val="bg-BG"/>
+        </w:rPr>
+        <w:t xml:space="preserve">. Създадената зависимост между софтуер </w:t>
+      </w:r>
+      <w:r>
+        <w:rPr>
+          <w:rFonts w:ascii="Times New Roman" w:hAnsi="Times New Roman" w:cs="Times New Roman"/>
+          <w:sz w:val="24"/>
+          <w:szCs w:val="24"/>
+          <w:lang w:val="en-US"/>
+        </w:rPr>
+        <w:t>(</w:t>
+      </w:r>
+      <w:r>
+        <w:rPr>
+          <w:rFonts w:ascii="Times New Roman" w:hAnsi="Times New Roman" w:cs="Times New Roman"/>
+          <w:i/>
+          <w:sz w:val="24"/>
+          <w:szCs w:val="24"/>
+          <w:lang w:val="en-US"/>
+        </w:rPr>
+        <w:t>F</w:t>
+      </w:r>
+      <w:r>
+        <w:rPr>
+          <w:rFonts w:ascii="Times New Roman" w:hAnsi="Times New Roman" w:cs="Times New Roman"/>
+          <w:i/>
+          <w:sz w:val="24"/>
+          <w:szCs w:val="24"/>
+          <w:lang w:val="en-US"/>
+        </w:rPr>
+        <w:t>L</w:t>
+      </w:r>
+      <w:r>
+        <w:rPr>
+          <w:rFonts w:ascii="Times New Roman" w:hAnsi="Times New Roman" w:cs="Times New Roman"/>
+          <w:i/>
+          <w:sz w:val="24"/>
+          <w:szCs w:val="24"/>
+          <w:lang w:val="en-US"/>
+        </w:rPr>
+        <w:t>E</w:t>
+      </w:r>
+      <w:r>
+        <w:rPr>
+          <w:rFonts w:ascii="Times New Roman" w:hAnsi="Times New Roman" w:cs="Times New Roman"/>
+          <w:i/>
+          <w:sz w:val="24"/>
+          <w:szCs w:val="24"/>
+          <w:lang w:val="en-US"/>
+        </w:rPr>
+        <w:t>ETIO</w:t>
+      </w:r>
+      <w:r>
+        <w:rPr>
+          <w:rFonts w:ascii="Times New Roman" w:hAnsi="Times New Roman" w:cs="Times New Roman"/>
+          <w:sz w:val="24"/>
+          <w:szCs w:val="24"/>
+          <w:lang w:val="en-US"/>
+        </w:rPr>
+        <w:t>)</w:t>
+      </w:r>
+      <w:r>
+        <w:rPr>
+          <w:rFonts w:ascii="Times New Roman" w:hAnsi="Times New Roman" w:cs="Times New Roman"/>
+          <w:sz w:val="24"/>
+          <w:szCs w:val="24"/>
+          <w:lang w:val="bg-BG"/>
+        </w:rPr>
+        <w:t xml:space="preserve"> и хардуер </w:t>
+      </w:r>
+      <w:r>
+        <w:rPr>
+          <w:rFonts w:ascii="Times New Roman" w:hAnsi="Times New Roman" w:cs="Times New Roman"/>
+          <w:sz w:val="24"/>
+          <w:szCs w:val="24"/>
+          <w:lang w:val="en-US"/>
+        </w:rPr>
+        <w:t>(</w:t>
+      </w:r>
+      <w:r>
+        <w:rPr>
+          <w:rFonts w:ascii="Times New Roman" w:hAnsi="Times New Roman" w:cs="Times New Roman"/>
+          <w:sz w:val="24"/>
+          <w:szCs w:val="24"/>
+          <w:lang w:val="bg-BG"/>
+        </w:rPr>
+        <w:t>телематично оборудване</w:t>
+      </w:r>
+      <w:r>
+        <w:rPr>
+          <w:rFonts w:ascii="Times New Roman" w:hAnsi="Times New Roman" w:cs="Times New Roman"/>
+          <w:sz w:val="24"/>
+          <w:szCs w:val="24"/>
+          <w:lang w:val="en-US"/>
+        </w:rPr>
+        <w:t>)</w:t>
+      </w:r>
+      <w:r>
+        <w:rPr>
+          <w:rFonts w:ascii="Times New Roman" w:hAnsi="Times New Roman" w:cs="Times New Roman"/>
+          <w:sz w:val="24"/>
+          <w:szCs w:val="24"/>
+          <w:lang w:val="bg-BG"/>
+        </w:rPr>
+        <w:t xml:space="preserve"> задължава потребителите на </w:t>
+      </w:r>
+      <w:r>
+        <w:rPr>
+          <w:rFonts w:ascii="Times New Roman" w:hAnsi="Times New Roman" w:cs="Times New Roman"/>
+          <w:sz w:val="24"/>
+          <w:szCs w:val="24"/>
+          <w:lang w:val="en-US"/>
+        </w:rPr>
+        <w:t xml:space="preserve">FLEETIO </w:t>
+      </w:r>
+      <w:r>
+        <w:rPr>
+          <w:rFonts w:ascii="Times New Roman" w:hAnsi="Times New Roman" w:cs="Times New Roman"/>
+          <w:sz w:val="24"/>
+          <w:szCs w:val="24"/>
+          <w:lang w:val="bg-BG"/>
+        </w:rPr>
+        <w:t xml:space="preserve">да се снабдят с </w:t>
+      </w:r>
+      <w:r>
+        <w:rPr>
+          <w:rFonts w:ascii="Times New Roman" w:hAnsi="Times New Roman" w:cs="Times New Roman"/>
+          <w:sz w:val="24"/>
+          <w:szCs w:val="24"/>
+          <w:lang w:val="bg-BG"/>
+        </w:rPr>
+        <w:lastRenderedPageBreak/>
+        <w:t>оборудване на определен производител</w:t>
+      </w:r>
+      <w:r>
+        <w:rPr>
+          <w:rFonts w:ascii="Times New Roman" w:hAnsi="Times New Roman" w:cs="Times New Roman"/>
+          <w:sz w:val="24"/>
+          <w:szCs w:val="24"/>
+          <w:lang w:val="bg-BG"/>
+        </w:rPr>
+        <w:t>, ако искат да използват опцията за  интеграция</w:t>
+      </w:r>
+      <w:r>
+        <w:rPr>
+          <w:rFonts w:ascii="Times New Roman" w:hAnsi="Times New Roman" w:cs="Times New Roman"/>
+          <w:sz w:val="24"/>
+          <w:szCs w:val="24"/>
+          <w:lang w:val="bg-BG"/>
+        </w:rPr>
+        <w:t xml:space="preserve"> с телеметика</w:t>
+      </w:r>
+      <w:r>
+        <w:rPr>
+          <w:rFonts w:ascii="Times New Roman" w:hAnsi="Times New Roman" w:cs="Times New Roman"/>
+          <w:sz w:val="24"/>
+          <w:szCs w:val="24"/>
+          <w:lang w:val="bg-BG"/>
+        </w:rPr>
+        <w:t>.</w:t>
+      </w:r>
+      <w:r>
+        <w:rPr>
+          <w:rFonts w:ascii="Times New Roman" w:hAnsi="Times New Roman" w:cs="Times New Roman"/>
+          <w:sz w:val="24"/>
+          <w:szCs w:val="24"/>
+          <w:lang w:val="bg-BG"/>
+        </w:rPr>
+        <w:t xml:space="preserve"> </w:t>
+      </w:r>
+      <w:r>
+        <w:rPr>
+          <w:rFonts w:ascii="Times New Roman" w:hAnsi="Times New Roman" w:cs="Times New Roman"/>
+          <w:sz w:val="24"/>
+          <w:szCs w:val="24"/>
+          <w:lang w:val="bg-BG"/>
+        </w:rPr>
+        <w:t xml:space="preserve">Все пак </w:t>
+      </w:r>
+      <w:r>
+        <w:rPr>
+          <w:rFonts w:ascii="Times New Roman" w:hAnsi="Times New Roman" w:cs="Times New Roman"/>
+          <w:i/>
+          <w:sz w:val="24"/>
+          <w:szCs w:val="24"/>
+          <w:lang w:val="en-US"/>
+        </w:rPr>
+        <w:t>FLEETIO</w:t>
+      </w:r>
+      <w:r>
+        <w:rPr>
+          <w:rFonts w:ascii="Times New Roman" w:hAnsi="Times New Roman" w:cs="Times New Roman"/>
+          <w:sz w:val="24"/>
+          <w:szCs w:val="24"/>
+          <w:lang w:val="bg-BG"/>
+        </w:rPr>
+        <w:t xml:space="preserve"> се опитва да отговори на търсенето, като</w:t>
+      </w:r>
+      <w:r>
+        <w:rPr>
+          <w:rFonts w:ascii="Times New Roman" w:hAnsi="Times New Roman" w:cs="Times New Roman"/>
+          <w:i/>
+          <w:sz w:val="24"/>
+          <w:szCs w:val="24"/>
+          <w:lang w:val="en-US"/>
+        </w:rPr>
+        <w:t xml:space="preserve"> </w:t>
+      </w:r>
+      <w:r>
+        <w:rPr>
+          <w:rFonts w:ascii="Times New Roman" w:hAnsi="Times New Roman" w:cs="Times New Roman"/>
+          <w:sz w:val="24"/>
+          <w:szCs w:val="24"/>
+          <w:lang w:val="bg-BG"/>
+        </w:rPr>
+        <w:t>предлага анкета, чрез която се допитва до потребителите за техните предпочитания за бъдещи партньори на телематично оборудв</w:t>
+      </w:r>
+      <w:r>
+        <w:rPr>
+          <w:rFonts w:ascii="Times New Roman" w:hAnsi="Times New Roman" w:cs="Times New Roman"/>
+          <w:sz w:val="24"/>
+          <w:szCs w:val="24"/>
+          <w:lang w:val="bg-BG"/>
+        </w:rPr>
+        <w:t>а</w:t>
+      </w:r>
+      <w:r>
+        <w:rPr>
+          <w:rFonts w:ascii="Times New Roman" w:hAnsi="Times New Roman" w:cs="Times New Roman"/>
+          <w:sz w:val="24"/>
+          <w:szCs w:val="24"/>
+          <w:lang w:val="bg-BG"/>
+        </w:rPr>
+        <w:t>не.</w:t>
+      </w:r>
+    </w:p>
+    <w:p>
+      <w:pPr>
+        <w:jc w:val="center"/>
+        <w:rPr>
+          <w:rFonts w:ascii="Times New Roman" w:hAnsi="Times New Roman" w:cs="Times New Roman"/>
+          <w:i/>
+          <w:sz w:val="24"/>
+          <w:szCs w:val="24"/>
+          <w:lang w:val="en-US"/>
+        </w:rPr>
+      </w:pPr>
+      <w:r>
+        <w:rPr>
+          <w:rFonts w:ascii="Times New Roman" w:hAnsi="Times New Roman" w:cs="Times New Roman"/>
+          <w:noProof/>
+          <w:sz w:val="24"/>
+          <w:szCs w:val="24"/>
+          <w:lang w:eastAsia="en-GB"/>
+        </w:rPr>
+        <w:drawing>
+          <wp:inline distT="0" distB="0" distL="0" distR="0">
+            <wp:extent cx="6071616" cy="3270939"/>
+            <wp:effectExtent l="0" t="0" r="5715" b="5715"/>
+            <wp:docPr id="7" name="Картина 7" descr="F:\FMI\masters\ThirdTerm\fleetmanagement\Resources\Other\FleetioGPSOptions.PNG"/>
+            <wp:cNvGraphicFramePr>
+              <a:graphicFrameLocks xmlns:a="http://schemas.openxmlformats.org/drawingml/2006/main" noChangeAspect="1"/>
+            </wp:cNvGraphicFramePr>
+            <a:graphic xmlns:a="http://schemas.openxmlformats.org/drawingml/2006/main">
+              <a:graphicData uri="http://schemas.openxmlformats.org/drawingml/2006/picture">
+                <pic:pic xmlns:pic="http://schemas.openxmlformats.org/drawingml/2006/picture">
+                  <pic:nvPicPr>
+                    <pic:cNvPr id="0" name="Picture 3" descr="F:\FMI\masters\ThirdTerm\fleetmanagement\Resources\Other\FleetioGPSOptions.PNG"/>
+                    <pic:cNvPicPr>
+                      <a:picLocks noChangeAspect="1" noChangeArrowheads="1"/>
+                    </pic:cNvPicPr>
+                  </pic:nvPicPr>
+                  <pic:blipFill>
+                    <a:blip r:embed="rId18" cstate="print">
+                      <a:extLst>
+                        <a:ext uri="{28A0092B-C50C-407E-A947-70E740481C1C}">
+                          <a14:useLocalDpi xmlns:a14="http://schemas.microsoft.com/office/drawing/2010/main" val="0"/>
+                        </a:ext>
+                      </a:extLst>
+                    </a:blip>
+                    <a:srcRect/>
+                    <a:stretch>
+                      <a:fillRect/>
+                    </a:stretch>
+                  </pic:blipFill>
+                  <pic:spPr bwMode="auto">
+                    <a:xfrm>
+                      <a:off x="0" y="0"/>
+                      <a:ext cx="6076656" cy="3273654"/>
+                    </a:xfrm>
+                    <a:prstGeom prst="rect">
+                      <a:avLst/>
+                    </a:prstGeom>
+                    <a:noFill/>
+                    <a:ln>
+                      <a:noFill/>
+                    </a:ln>
+                  </pic:spPr>
+                </pic:pic>
+              </a:graphicData>
+            </a:graphic>
+          </wp:inline>
+        </w:drawing>
+      </w:r>
+      <w:r>
+        <w:rPr>
+          <w:rFonts w:ascii="Times New Roman" w:hAnsi="Times New Roman" w:cs="Times New Roman"/>
+          <w:i/>
+          <w:sz w:val="24"/>
+          <w:szCs w:val="24"/>
+          <w:lang w:val="bg-BG"/>
+        </w:rPr>
+        <w:t xml:space="preserve">Фигура </w:t>
+      </w:r>
+      <w:r>
+        <w:rPr>
+          <w:rFonts w:ascii="Times New Roman" w:hAnsi="Times New Roman" w:cs="Times New Roman"/>
+          <w:i/>
+          <w:sz w:val="24"/>
+          <w:szCs w:val="24"/>
+          <w:lang w:val="en-US"/>
+        </w:rPr>
+        <w:t>8</w:t>
+      </w:r>
+      <w:r>
+        <w:rPr>
+          <w:rFonts w:ascii="Times New Roman" w:hAnsi="Times New Roman" w:cs="Times New Roman"/>
+          <w:i/>
+          <w:sz w:val="24"/>
+          <w:szCs w:val="24"/>
+          <w:lang w:val="bg-BG"/>
+        </w:rPr>
+        <w:t xml:space="preserve">: </w:t>
+      </w:r>
+      <w:r>
+        <w:rPr>
+          <w:rFonts w:ascii="Times New Roman" w:hAnsi="Times New Roman" w:cs="Times New Roman"/>
+          <w:i/>
+          <w:sz w:val="24"/>
+          <w:szCs w:val="24"/>
+          <w:lang w:val="bg-BG"/>
+        </w:rPr>
+        <w:t>„</w:t>
+      </w:r>
+      <w:r>
+        <w:rPr>
+          <w:rFonts w:ascii="Times New Roman" w:hAnsi="Times New Roman" w:cs="Times New Roman"/>
+          <w:i/>
+          <w:sz w:val="24"/>
+          <w:szCs w:val="24"/>
+          <w:lang w:val="bg-BG"/>
+        </w:rPr>
+        <w:t xml:space="preserve">Възможности за </w:t>
+      </w:r>
+      <w:r>
+        <w:rPr>
+          <w:rFonts w:ascii="Times New Roman" w:hAnsi="Times New Roman" w:cs="Times New Roman"/>
+          <w:i/>
+          <w:sz w:val="24"/>
+          <w:szCs w:val="24"/>
+          <w:lang w:val="en-US"/>
+        </w:rPr>
+        <w:t xml:space="preserve">GPS </w:t>
+      </w:r>
+      <w:r>
+        <w:rPr>
+          <w:rFonts w:ascii="Times New Roman" w:hAnsi="Times New Roman" w:cs="Times New Roman"/>
+          <w:i/>
+          <w:sz w:val="24"/>
+          <w:szCs w:val="24"/>
+          <w:lang w:val="bg-BG"/>
+        </w:rPr>
+        <w:t>интеграция</w:t>
+      </w:r>
+      <w:r>
+        <w:rPr>
+          <w:rFonts w:ascii="Times New Roman" w:hAnsi="Times New Roman" w:cs="Times New Roman"/>
+          <w:i/>
+          <w:sz w:val="24"/>
+          <w:szCs w:val="24"/>
+          <w:lang w:val="bg-BG"/>
+        </w:rPr>
+        <w:t xml:space="preserve">” </w:t>
+      </w:r>
+      <w:r>
+        <w:rPr>
+          <w:rFonts w:ascii="Times New Roman" w:hAnsi="Times New Roman" w:cs="Times New Roman"/>
+          <w:i/>
+          <w:sz w:val="24"/>
+          <w:szCs w:val="24"/>
+          <w:lang w:val="en-US"/>
+        </w:rPr>
+        <w:t>[23</w:t>
+      </w:r>
+      <w:r>
+        <w:rPr>
+          <w:rFonts w:ascii="Times New Roman" w:hAnsi="Times New Roman" w:cs="Times New Roman"/>
+          <w:i/>
+          <w:sz w:val="24"/>
+          <w:szCs w:val="24"/>
+          <w:lang w:val="en-US"/>
+        </w:rPr>
+        <w:t>]</w:t>
+      </w:r>
+    </w:p>
+    <w:p>
+      <w:pPr>
+        <w:jc w:val="center"/>
+        <w:rPr>
+          <w:rFonts w:ascii="Times New Roman" w:hAnsi="Times New Roman" w:cs="Times New Roman"/>
+          <w:i/>
+          <w:sz w:val="24"/>
+          <w:szCs w:val="24"/>
+          <w:lang w:val="en-US"/>
+        </w:rPr>
+      </w:pPr>
+    </w:p>
+    <w:p>
+      <w:pPr>
+        <w:rPr>
+          <w:rFonts w:ascii="Times New Roman" w:hAnsi="Times New Roman" w:cs="Times New Roman"/>
+          <w:sz w:val="24"/>
+          <w:szCs w:val="24"/>
+          <w:lang w:val="en-US"/>
+        </w:rPr>
+      </w:pPr>
+      <w:r>
+        <w:rPr>
+          <w:rFonts w:ascii="Times New Roman" w:hAnsi="Times New Roman" w:cs="Times New Roman"/>
+          <w:noProof/>
+          <w:sz w:val="24"/>
+          <w:szCs w:val="24"/>
+          <w:lang w:eastAsia="en-GB"/>
+        </w:rPr>
+        <w:drawing>
+          <wp:inline distT="0" distB="0" distL="0" distR="0">
+            <wp:extent cx="6097742" cy="3354542"/>
+            <wp:effectExtent l="0" t="0" r="0" b="0"/>
+            <wp:docPr id="9" name="Картина 9" descr="F:\FMI\masters\ThirdTerm\fleetmanagement\Resources\Other\GPSIntegrationData.PNG"/>
+            <wp:cNvGraphicFramePr>
+              <a:graphicFrameLocks xmlns:a="http://schemas.openxmlformats.org/drawingml/2006/main" noChangeAspect="1"/>
+            </wp:cNvGraphicFramePr>
+            <a:graphic xmlns:a="http://schemas.openxmlformats.org/drawingml/2006/main">
+              <a:graphicData uri="http://schemas.openxmlformats.org/drawingml/2006/picture">
+                <pic:pic xmlns:pic="http://schemas.openxmlformats.org/drawingml/2006/picture">
+                  <pic:nvPicPr>
+                    <pic:cNvPr id="0" name="Picture 4" descr="F:\FMI\masters\ThirdTerm\fleetmanagement\Resources\Other\GPSIntegrationData.PNG"/>
+                    <pic:cNvPicPr>
+                      <a:picLocks noChangeAspect="1" noChangeArrowheads="1"/>
+                    </pic:cNvPicPr>
+                  </pic:nvPicPr>
+                  <pic:blipFill>
+                    <a:blip r:embed="rId19" cstate="print">
+                      <a:extLst>
+                        <a:ext uri="{28A0092B-C50C-407E-A947-70E740481C1C}">
+                          <a14:useLocalDpi xmlns:a14="http://schemas.microsoft.com/office/drawing/2010/main" val="0"/>
+                        </a:ext>
+                      </a:extLst>
+                    </a:blip>
+                    <a:srcRect/>
+                    <a:stretch>
+                      <a:fillRect/>
+                    </a:stretch>
+                  </pic:blipFill>
+                  <pic:spPr bwMode="auto">
+                    <a:xfrm>
+                      <a:off x="0" y="0"/>
+                      <a:ext cx="6097244" cy="3354268"/>
+                    </a:xfrm>
+                    <a:prstGeom prst="rect">
+                      <a:avLst/>
+                    </a:prstGeom>
+                    <a:noFill/>
+                    <a:ln>
+                      <a:noFill/>
+                    </a:ln>
+                  </pic:spPr>
+                </pic:pic>
+              </a:graphicData>
+            </a:graphic>
+          </wp:inline>
+        </w:drawing>
+      </w:r>
+    </w:p>
+    <w:p>
+      <w:pPr>
+        <w:jc w:val="center"/>
+        <w:rPr>
+          <w:rFonts w:ascii="Times New Roman" w:hAnsi="Times New Roman" w:cs="Times New Roman"/>
+          <w:sz w:val="24"/>
+          <w:szCs w:val="24"/>
+          <w:lang w:val="en-US"/>
+        </w:rPr>
+      </w:pPr>
+      <w:r>
+        <w:rPr>
+          <w:rFonts w:ascii="Times New Roman" w:hAnsi="Times New Roman" w:cs="Times New Roman"/>
+          <w:i/>
+          <w:sz w:val="24"/>
+          <w:szCs w:val="24"/>
+          <w:lang w:val="bg-BG"/>
+        </w:rPr>
+        <w:t xml:space="preserve">Фигура </w:t>
+      </w:r>
+      <w:r>
+        <w:rPr>
+          <w:rFonts w:ascii="Times New Roman" w:hAnsi="Times New Roman" w:cs="Times New Roman"/>
+          <w:i/>
+          <w:sz w:val="24"/>
+          <w:szCs w:val="24"/>
+          <w:lang w:val="en-US"/>
+        </w:rPr>
+        <w:t>9</w:t>
+      </w:r>
+      <w:r>
+        <w:rPr>
+          <w:rFonts w:ascii="Times New Roman" w:hAnsi="Times New Roman" w:cs="Times New Roman"/>
+          <w:i/>
+          <w:sz w:val="24"/>
+          <w:szCs w:val="24"/>
+          <w:lang w:val="bg-BG"/>
+        </w:rPr>
+        <w:t xml:space="preserve">: </w:t>
+      </w:r>
+      <w:r>
+        <w:rPr>
+          <w:rFonts w:ascii="Times New Roman" w:hAnsi="Times New Roman" w:cs="Times New Roman"/>
+          <w:i/>
+          <w:sz w:val="24"/>
+          <w:szCs w:val="24"/>
+          <w:lang w:val="bg-BG"/>
+        </w:rPr>
+        <w:t>„</w:t>
+      </w:r>
+      <w:r>
+        <w:rPr>
+          <w:rFonts w:ascii="Times New Roman" w:hAnsi="Times New Roman" w:cs="Times New Roman"/>
+          <w:i/>
+          <w:sz w:val="24"/>
+          <w:szCs w:val="24"/>
+          <w:lang w:val="bg-BG"/>
+        </w:rPr>
+        <w:t>И</w:t>
+      </w:r>
+      <w:r>
+        <w:rPr>
+          <w:rFonts w:ascii="Times New Roman" w:hAnsi="Times New Roman" w:cs="Times New Roman"/>
+          <w:i/>
+          <w:sz w:val="24"/>
+          <w:szCs w:val="24"/>
+          <w:lang w:val="bg-BG"/>
+        </w:rPr>
+        <w:t>нтеграция</w:t>
+      </w:r>
+      <w:r>
+        <w:rPr>
+          <w:rFonts w:ascii="Times New Roman" w:hAnsi="Times New Roman" w:cs="Times New Roman"/>
+          <w:i/>
+          <w:sz w:val="24"/>
+          <w:szCs w:val="24"/>
+          <w:lang w:val="bg-BG"/>
+        </w:rPr>
+        <w:t xml:space="preserve"> с доставчик на оборудване</w:t>
+      </w:r>
+      <w:r>
+        <w:rPr>
+          <w:rFonts w:ascii="Times New Roman" w:hAnsi="Times New Roman" w:cs="Times New Roman"/>
+          <w:i/>
+          <w:sz w:val="24"/>
+          <w:szCs w:val="24"/>
+          <w:lang w:val="bg-BG"/>
+        </w:rPr>
+        <w:t xml:space="preserve">” </w:t>
+      </w:r>
+      <w:r>
+        <w:rPr>
+          <w:rFonts w:ascii="Times New Roman" w:hAnsi="Times New Roman" w:cs="Times New Roman"/>
+          <w:i/>
+          <w:sz w:val="24"/>
+          <w:szCs w:val="24"/>
+          <w:lang w:val="en-US"/>
+        </w:rPr>
+        <w:t>[23]</w:t>
+      </w:r>
+    </w:p>
+    <w:p>
+      <w:pPr>
+        <w:jc w:val="both"/>
+        <w:rPr>
+          <w:rFonts w:ascii="Times New Roman" w:hAnsi="Times New Roman" w:cs="Times New Roman"/>
+          <w:sz w:val="24"/>
+          <w:szCs w:val="24"/>
+          <w:lang w:val="en-US"/>
+        </w:rPr>
+      </w:pPr>
+      <w:r>
+        <w:rPr>
+          <w:rFonts w:ascii="Times New Roman" w:hAnsi="Times New Roman" w:cs="Times New Roman"/>
+          <w:i/>
+          <w:sz w:val="24"/>
+          <w:szCs w:val="24"/>
+          <w:lang w:val="en-US"/>
+        </w:rPr>
+        <w:lastRenderedPageBreak/>
+        <w:t>FLEETIO</w:t>
+      </w:r>
+      <w:r>
+        <w:rPr>
+          <w:rFonts w:ascii="Times New Roman" w:hAnsi="Times New Roman" w:cs="Times New Roman"/>
+          <w:i/>
+          <w:sz w:val="24"/>
+          <w:szCs w:val="24"/>
+          <w:lang w:val="en-US"/>
+        </w:rPr>
+        <w:t xml:space="preserve"> </w:t>
+      </w:r>
+      <w:r>
+        <w:rPr>
+          <w:rFonts w:ascii="Times New Roman" w:hAnsi="Times New Roman" w:cs="Times New Roman"/>
+          <w:sz w:val="24"/>
+          <w:szCs w:val="24"/>
+          <w:lang w:val="bg-BG"/>
+        </w:rPr>
+        <w:t>използва телематичните данни за</w:t>
+      </w:r>
+      <w:r>
+        <w:rPr>
+          <w:rFonts w:ascii="Times New Roman" w:hAnsi="Times New Roman" w:cs="Times New Roman"/>
+          <w:sz w:val="24"/>
+          <w:szCs w:val="24"/>
+          <w:lang w:val="en-US"/>
+        </w:rPr>
+        <w:t>:</w:t>
+      </w:r>
+    </w:p>
+    <w:p>
+      <w:pPr>
+        <w:pStyle w:val="a3"/>
+        <w:numPr>
+          <w:ilvl w:val="0"/>
+          <w:numId w:val="39"/>
+        </w:numPr>
+        <w:jc w:val="both"/>
+        <w:rPr>
+          <w:rFonts w:ascii="Times New Roman" w:hAnsi="Times New Roman" w:cs="Times New Roman"/>
+          <w:sz w:val="24"/>
+          <w:szCs w:val="24"/>
+          <w:lang w:val="en-US"/>
+        </w:rPr>
+      </w:pPr>
+      <w:r>
+        <w:rPr>
+          <w:rFonts w:ascii="Times New Roman" w:hAnsi="Times New Roman" w:cs="Times New Roman"/>
+          <w:b/>
+          <w:sz w:val="24"/>
+          <w:szCs w:val="24"/>
+          <w:lang w:val="bg-BG"/>
+        </w:rPr>
+        <w:t>Информация за километража</w:t>
+      </w:r>
+      <w:r>
+        <w:rPr>
+          <w:rFonts w:ascii="Times New Roman" w:hAnsi="Times New Roman" w:cs="Times New Roman"/>
+          <w:sz w:val="24"/>
+          <w:szCs w:val="24"/>
+          <w:lang w:val="bg-BG"/>
+        </w:rPr>
+        <w:t xml:space="preserve"> </w:t>
+      </w:r>
+      <w:r>
+        <w:rPr>
+          <w:rFonts w:ascii="Times New Roman" w:hAnsi="Times New Roman" w:cs="Times New Roman"/>
+          <w:sz w:val="24"/>
+          <w:szCs w:val="24"/>
+          <w:lang w:val="bg-BG"/>
+        </w:rPr>
+        <w:t>– Данните за километража се обновяват веднъж дневно в системата</w:t>
+      </w:r>
+      <w:r>
+        <w:rPr>
+          <w:rFonts w:ascii="Times New Roman" w:hAnsi="Times New Roman" w:cs="Times New Roman"/>
+          <w:sz w:val="24"/>
+          <w:szCs w:val="24"/>
+          <w:lang w:val="en-US"/>
+        </w:rPr>
+        <w:t>;</w:t>
+      </w:r>
+    </w:p>
+    <w:p>
+      <w:pPr>
+        <w:pStyle w:val="a3"/>
+        <w:numPr>
+          <w:ilvl w:val="0"/>
+          <w:numId w:val="39"/>
+        </w:numPr>
+        <w:jc w:val="both"/>
+        <w:rPr>
+          <w:rFonts w:ascii="Times New Roman" w:hAnsi="Times New Roman" w:cs="Times New Roman"/>
+          <w:sz w:val="24"/>
+          <w:szCs w:val="24"/>
+          <w:lang w:val="en-US"/>
+        </w:rPr>
+      </w:pPr>
+      <w:r>
+        <w:rPr>
+          <w:rFonts w:ascii="Times New Roman" w:hAnsi="Times New Roman" w:cs="Times New Roman"/>
+          <w:b/>
+          <w:sz w:val="24"/>
+          <w:szCs w:val="24"/>
+          <w:lang w:val="bg-BG"/>
+        </w:rPr>
+        <w:t>За нотификации</w:t>
+      </w:r>
+      <w:r>
+        <w:rPr>
+          <w:rFonts w:ascii="Times New Roman" w:hAnsi="Times New Roman" w:cs="Times New Roman"/>
+          <w:sz w:val="24"/>
+          <w:szCs w:val="24"/>
+          <w:lang w:val="bg-BG"/>
+        </w:rPr>
+        <w:t xml:space="preserve"> – При разпознаване на проблем телематичното устройство изпраща имейл на потребителя. С едно кликване той може да създаде в системата задача за отстраняване на повредата</w:t>
+      </w:r>
+      <w:r>
+        <w:rPr>
+          <w:rFonts w:ascii="Times New Roman" w:hAnsi="Times New Roman" w:cs="Times New Roman"/>
+          <w:sz w:val="24"/>
+          <w:szCs w:val="24"/>
+          <w:lang w:val="en-US"/>
+        </w:rPr>
+        <w:t>.</w:t>
+      </w:r>
+    </w:p>
+    <w:p>
+      <w:pPr>
+        <w:pStyle w:val="a3"/>
+        <w:numPr>
+          <w:ilvl w:val="0"/>
+          <w:numId w:val="39"/>
+        </w:numPr>
+        <w:jc w:val="both"/>
+        <w:rPr>
+          <w:rFonts w:ascii="Times New Roman" w:hAnsi="Times New Roman" w:cs="Times New Roman"/>
+          <w:b/>
+          <w:sz w:val="24"/>
+          <w:szCs w:val="24"/>
+          <w:lang w:val="en-US"/>
+        </w:rPr>
+      </w:pPr>
+      <w:r>
+        <w:rPr>
+          <w:rFonts w:ascii="Times New Roman" w:hAnsi="Times New Roman" w:cs="Times New Roman"/>
+          <w:b/>
+          <w:sz w:val="24"/>
+          <w:szCs w:val="24"/>
+          <w:lang w:val="bg-BG"/>
+        </w:rPr>
+        <w:t>Проследяване на</w:t>
+      </w:r>
+      <w:r>
+        <w:rPr>
+          <w:rFonts w:ascii="Times New Roman" w:hAnsi="Times New Roman" w:cs="Times New Roman"/>
+          <w:b/>
+          <w:sz w:val="24"/>
+          <w:szCs w:val="24"/>
+          <w:lang w:val="en-US"/>
+        </w:rPr>
+        <w:t xml:space="preserve"> </w:t>
+      </w:r>
+      <w:r>
+        <w:rPr>
+          <w:rFonts w:ascii="Times New Roman" w:hAnsi="Times New Roman" w:cs="Times New Roman"/>
+          <w:b/>
+          <w:sz w:val="24"/>
+          <w:szCs w:val="24"/>
+          <w:lang w:val="bg-BG"/>
+        </w:rPr>
+        <w:t xml:space="preserve">разходите за гориво – </w:t>
+      </w:r>
+      <w:r>
+        <w:rPr>
+          <w:rFonts w:ascii="Times New Roman" w:hAnsi="Times New Roman" w:cs="Times New Roman"/>
+          <w:sz w:val="24"/>
+          <w:szCs w:val="24"/>
+          <w:lang w:val="bg-BG"/>
+        </w:rPr>
+        <w:t>Системата позволява интеграция с картите за покупка на гориво. Това позволява автоматично следене на разходите за гориво.</w:t>
+      </w:r>
+    </w:p>
+    <w:p>
+      <w:pPr>
+        <w:jc w:val="both"/>
+        <w:rPr>
+          <w:rFonts w:ascii="Times New Roman" w:hAnsi="Times New Roman" w:cs="Times New Roman"/>
+          <w:sz w:val="24"/>
+          <w:szCs w:val="24"/>
+          <w:lang w:val="en-US"/>
+        </w:rPr>
+      </w:pPr>
+      <w:r>
+        <w:rPr>
+          <w:rFonts w:ascii="Times New Roman" w:hAnsi="Times New Roman" w:cs="Times New Roman"/>
+          <w:sz w:val="24"/>
+          <w:szCs w:val="24"/>
+          <w:lang w:val="bg-BG"/>
+        </w:rPr>
+        <w:t xml:space="preserve">В сравнение с </w:t>
+      </w:r>
+      <w:r>
+        <w:rPr>
+          <w:rFonts w:ascii="Times New Roman" w:hAnsi="Times New Roman" w:cs="Times New Roman"/>
+          <w:i/>
+          <w:sz w:val="24"/>
+          <w:szCs w:val="24"/>
+          <w:lang w:val="en-US"/>
+        </w:rPr>
+        <w:t>Autosist</w:t>
+      </w:r>
+      <w:r>
+        <w:rPr>
+          <w:rFonts w:ascii="Times New Roman" w:hAnsi="Times New Roman" w:cs="Times New Roman"/>
+          <w:sz w:val="24"/>
+          <w:szCs w:val="24"/>
+          <w:lang w:val="en-US"/>
+        </w:rPr>
+        <w:t xml:space="preserve"> </w:t>
+      </w:r>
+      <w:r>
+        <w:rPr>
+          <w:rFonts w:ascii="Times New Roman" w:hAnsi="Times New Roman" w:cs="Times New Roman"/>
+          <w:sz w:val="24"/>
+          <w:szCs w:val="24"/>
+          <w:lang w:val="bg-BG"/>
+        </w:rPr>
+        <w:t xml:space="preserve">и </w:t>
+      </w:r>
+      <w:r>
+        <w:rPr>
+          <w:rFonts w:ascii="Times New Roman" w:hAnsi="Times New Roman" w:cs="Times New Roman"/>
+          <w:i/>
+          <w:sz w:val="24"/>
+          <w:szCs w:val="24"/>
+          <w:lang w:val="en-US"/>
+        </w:rPr>
         <w:t>Maintenance PRO WEB</w:t>
       </w:r>
       <w:r>
@@ -15559,7 +17021,16 @@
           <w:szCs w:val="24"/>
           <w:lang w:val="bg-BG"/>
         </w:rPr>
-        <w:t xml:space="preserve">” </w:t>
+        <w:t>,</w:t>
+      </w:r>
+      <w:r>
+        <w:rPr>
+          <w:rFonts w:ascii="Times New Roman" w:hAnsi="Times New Roman" w:cs="Times New Roman"/>
+          <w:sz w:val="24"/>
+          <w:szCs w:val="24"/>
+          <w:lang w:val="bg-BG"/>
+        </w:rPr>
+        <w:t xml:space="preserve"> </w:t>
       </w:r>
       <w:r>
         <w:rPr>
@@ -15569,7 +17040,7 @@
           <w:szCs w:val="24"/>
           <w:lang w:val="en-US"/>
         </w:rPr>
-        <w:t>[22</w:t>
+        <w:t>FLEETIO</w:t>
       </w:r>
       <w:r>
         <w:rPr>
@@ -15577,45 +17048,817 @@
           <w:i/>
           <w:sz w:val="24"/>
           <w:szCs w:val="24"/>
-          <w:lang w:val="en-US"/>
-        </w:rPr>
-        <w:t>]</w:t>
-      </w:r>
-    </w:p>
-    <w:p>
-      <w:pPr>
-        <w:jc w:val="both"/>
-        <w:rPr>
-          <w:rFonts w:ascii="Times New Roman" w:hAnsi="Times New Roman" w:cs="Times New Roman"/>
-          <w:b/>
-          <w:sz w:val="24"/>
-          <w:szCs w:val="24"/>
-          <w:lang w:val="bg-BG"/>
-        </w:rPr>
-      </w:pPr>
-    </w:p>
-    <w:p>
-      <w:pPr>
-        <w:jc w:val="both"/>
-        <w:rPr>
-          <w:rFonts w:ascii="Times New Roman" w:hAnsi="Times New Roman" w:cs="Times New Roman"/>
-          <w:sz w:val="24"/>
-          <w:szCs w:val="24"/>
-          <w:lang w:val="en-US"/>
-        </w:rPr>
-      </w:pPr>
-    </w:p>
-    <w:p>
-      <w:pPr>
-        <w:jc w:val="both"/>
-        <w:rPr>
-          <w:rFonts w:ascii="Times New Roman" w:hAnsi="Times New Roman" w:cs="Times New Roman"/>
-          <w:b/>
-          <w:sz w:val="24"/>
-          <w:szCs w:val="24"/>
-          <w:lang w:val="bg-BG"/>
-        </w:rPr>
-      </w:pPr>
+          <w:lang w:val="bg-BG"/>
+        </w:rPr>
+        <w:t xml:space="preserve"> </w:t>
+      </w:r>
+      <w:r>
+        <w:rPr>
+          <w:rFonts w:ascii="Times New Roman" w:hAnsi="Times New Roman" w:cs="Times New Roman"/>
+          <w:sz w:val="24"/>
+          <w:szCs w:val="24"/>
+          <w:lang w:val="bg-BG"/>
+        </w:rPr>
+        <w:t xml:space="preserve">предоставя по-богати </w:t>
+      </w:r>
+      <w:r>
+        <w:rPr>
+          <w:rFonts w:ascii="Times New Roman" w:hAnsi="Times New Roman" w:cs="Times New Roman"/>
+          <w:i/>
+          <w:sz w:val="24"/>
+          <w:szCs w:val="24"/>
+        </w:rPr>
+        <w:t xml:space="preserve"> </w:t>
+      </w:r>
+      <w:r>
+        <w:rPr>
+          <w:rFonts w:ascii="Times New Roman" w:hAnsi="Times New Roman" w:cs="Times New Roman"/>
+          <w:sz w:val="24"/>
+          <w:szCs w:val="24"/>
+          <w:lang w:val="bg-BG"/>
+        </w:rPr>
+        <w:t xml:space="preserve"> функционалности. Ето и някои от тях</w:t>
+      </w:r>
+      <w:r>
+        <w:rPr>
+          <w:rFonts w:ascii="Times New Roman" w:hAnsi="Times New Roman" w:cs="Times New Roman"/>
+          <w:sz w:val="24"/>
+          <w:szCs w:val="24"/>
+          <w:lang w:val="en-US"/>
+        </w:rPr>
+        <w:t>:</w:t>
+      </w:r>
+    </w:p>
+    <w:p>
+      <w:pPr>
+        <w:pStyle w:val="a3"/>
+        <w:numPr>
+          <w:ilvl w:val="0"/>
+          <w:numId w:val="38"/>
+        </w:numPr>
+        <w:jc w:val="both"/>
+        <w:rPr>
+          <w:rFonts w:ascii="Times New Roman" w:hAnsi="Times New Roman" w:cs="Times New Roman"/>
+          <w:b/>
+          <w:sz w:val="24"/>
+          <w:szCs w:val="24"/>
+          <w:lang w:val="en-US"/>
+        </w:rPr>
+      </w:pPr>
+      <w:r>
+        <w:rPr>
+          <w:rFonts w:ascii="Times New Roman" w:hAnsi="Times New Roman" w:cs="Times New Roman"/>
+          <w:b/>
+          <w:sz w:val="24"/>
+          <w:szCs w:val="24"/>
+          <w:lang w:val="bg-BG"/>
+        </w:rPr>
+        <w:t>П</w:t>
+      </w:r>
+      <w:r>
+        <w:rPr>
+          <w:rFonts w:ascii="Times New Roman" w:hAnsi="Times New Roman" w:cs="Times New Roman"/>
+          <w:b/>
+          <w:sz w:val="24"/>
+          <w:szCs w:val="24"/>
+          <w:lang w:val="bg-BG"/>
+        </w:rPr>
+        <w:t xml:space="preserve">ревозни средства </w:t>
+      </w:r>
+      <w:r>
+        <w:rPr>
+          <w:rFonts w:ascii="Times New Roman" w:hAnsi="Times New Roman" w:cs="Times New Roman"/>
+          <w:sz w:val="24"/>
+          <w:szCs w:val="24"/>
+          <w:lang w:val="bg-BG"/>
+        </w:rPr>
+        <w:t>–</w:t>
+      </w:r>
+      <w:r>
+        <w:rPr>
+          <w:rFonts w:ascii="Times New Roman" w:hAnsi="Times New Roman" w:cs="Times New Roman"/>
+          <w:b/>
+          <w:sz w:val="24"/>
+          <w:szCs w:val="24"/>
+          <w:lang w:val="bg-BG"/>
+        </w:rPr>
+        <w:t xml:space="preserve"> </w:t>
+      </w:r>
+      <w:r>
+        <w:rPr>
+          <w:rFonts w:ascii="Times New Roman" w:hAnsi="Times New Roman" w:cs="Times New Roman"/>
+          <w:sz w:val="24"/>
+          <w:szCs w:val="24"/>
+          <w:lang w:val="bg-BG"/>
+        </w:rPr>
+        <w:t>Позволява въвеждането на превозни средства и</w:t>
+      </w:r>
+      <w:r>
+        <w:rPr>
+          <w:rFonts w:ascii="Times New Roman" w:hAnsi="Times New Roman" w:cs="Times New Roman"/>
+          <w:sz w:val="24"/>
+          <w:szCs w:val="24"/>
+          <w:lang w:val="bg-BG"/>
+        </w:rPr>
+        <w:t xml:space="preserve"> подробна информация за тях, включително размери, маса, описание на двигателя, гумите и използваното гориво</w:t>
+      </w:r>
+      <w:r>
+        <w:rPr>
+          <w:rFonts w:ascii="Times New Roman" w:hAnsi="Times New Roman" w:cs="Times New Roman"/>
+          <w:sz w:val="24"/>
+          <w:szCs w:val="24"/>
+          <w:lang w:val="bg-BG"/>
+        </w:rPr>
+        <w:t xml:space="preserve">. </w:t>
+      </w:r>
+    </w:p>
+    <w:p>
+      <w:pPr>
+        <w:pStyle w:val="a3"/>
+        <w:numPr>
+          <w:ilvl w:val="0"/>
+          <w:numId w:val="38"/>
+        </w:numPr>
+        <w:jc w:val="both"/>
+        <w:rPr>
+          <w:rFonts w:ascii="Times New Roman" w:hAnsi="Times New Roman" w:cs="Times New Roman"/>
+          <w:b/>
+          <w:sz w:val="24"/>
+          <w:szCs w:val="24"/>
+          <w:lang w:val="en-US"/>
+        </w:rPr>
+      </w:pPr>
+      <w:r>
+        <w:rPr>
+          <w:rFonts w:ascii="Times New Roman" w:hAnsi="Times New Roman" w:cs="Times New Roman"/>
+          <w:b/>
+          <w:sz w:val="24"/>
+          <w:szCs w:val="24"/>
+          <w:lang w:val="bg-BG"/>
+        </w:rPr>
+        <w:t xml:space="preserve">Инспекции </w:t>
+      </w:r>
+      <w:r>
+        <w:rPr>
+          <w:rFonts w:ascii="Times New Roman" w:hAnsi="Times New Roman" w:cs="Times New Roman"/>
+          <w:sz w:val="24"/>
+          <w:szCs w:val="24"/>
+          <w:lang w:val="bg-BG"/>
+        </w:rPr>
+        <w:t>–</w:t>
+      </w:r>
+      <w:r>
+        <w:rPr>
+          <w:rFonts w:ascii="Times New Roman" w:hAnsi="Times New Roman" w:cs="Times New Roman"/>
+          <w:b/>
+          <w:sz w:val="24"/>
+          <w:szCs w:val="24"/>
+          <w:lang w:val="en-US"/>
+        </w:rPr>
+        <w:t xml:space="preserve"> </w:t>
+      </w:r>
+      <w:r>
+        <w:rPr>
+          <w:rFonts w:ascii="Times New Roman" w:hAnsi="Times New Roman" w:cs="Times New Roman"/>
+          <w:sz w:val="24"/>
+          <w:szCs w:val="24"/>
+          <w:lang w:val="bg-BG"/>
+        </w:rPr>
+        <w:t>Този модул предоставя списъци за детайлна проверка  на</w:t>
+      </w:r>
+      <w:r>
+        <w:rPr>
+          <w:rFonts w:ascii="Times New Roman" w:hAnsi="Times New Roman" w:cs="Times New Roman"/>
+          <w:sz w:val="24"/>
+          <w:szCs w:val="24"/>
+          <w:lang w:val="bg-BG"/>
+        </w:rPr>
+        <w:t xml:space="preserve"> всеки от автомобилите. Потребителят може да разгледа резултата от изминали инспекции</w:t>
+      </w:r>
+      <w:r>
+        <w:rPr>
+          <w:rFonts w:ascii="Times New Roman" w:hAnsi="Times New Roman" w:cs="Times New Roman"/>
+          <w:sz w:val="24"/>
+          <w:szCs w:val="24"/>
+          <w:lang w:val="bg-BG"/>
+        </w:rPr>
+        <w:t xml:space="preserve"> чрез опцията </w:t>
+      </w:r>
+      <w:r>
+        <w:rPr>
+          <w:rFonts w:ascii="Times New Roman" w:hAnsi="Times New Roman" w:cs="Times New Roman"/>
+          <w:sz w:val="24"/>
+          <w:szCs w:val="24"/>
+          <w:lang w:val="bg-BG"/>
+        </w:rPr>
+        <w:t>„</w:t>
+      </w:r>
+      <w:r>
+        <w:rPr>
+          <w:rFonts w:ascii="Times New Roman" w:hAnsi="Times New Roman" w:cs="Times New Roman"/>
+          <w:sz w:val="24"/>
+          <w:szCs w:val="24"/>
+          <w:lang w:val="bg-BG"/>
+        </w:rPr>
+        <w:t>История на инспекциите</w:t>
+      </w:r>
+      <w:r>
+        <w:rPr>
+          <w:rFonts w:ascii="Times New Roman" w:hAnsi="Times New Roman" w:cs="Times New Roman"/>
+          <w:sz w:val="24"/>
+          <w:szCs w:val="24"/>
+          <w:lang w:val="en-US"/>
+        </w:rPr>
+        <w:t>”;</w:t>
+      </w:r>
+    </w:p>
+    <w:p>
+      <w:pPr>
+        <w:pStyle w:val="a3"/>
+        <w:numPr>
+          <w:ilvl w:val="0"/>
+          <w:numId w:val="38"/>
+        </w:numPr>
+        <w:jc w:val="both"/>
+        <w:rPr>
+          <w:rFonts w:ascii="Times New Roman" w:hAnsi="Times New Roman" w:cs="Times New Roman"/>
+          <w:b/>
+          <w:sz w:val="24"/>
+          <w:szCs w:val="24"/>
+          <w:lang w:val="en-US"/>
+        </w:rPr>
+      </w:pPr>
+      <w:r>
+        <w:rPr>
+          <w:rFonts w:ascii="Times New Roman" w:hAnsi="Times New Roman" w:cs="Times New Roman"/>
+          <w:b/>
+          <w:sz w:val="24"/>
+          <w:szCs w:val="24"/>
+          <w:lang w:val="bg-BG"/>
+        </w:rPr>
+        <w:t xml:space="preserve">Повреди </w:t>
+      </w:r>
+      <w:r>
+        <w:rPr>
+          <w:rFonts w:ascii="Times New Roman" w:hAnsi="Times New Roman" w:cs="Times New Roman"/>
+          <w:b/>
+          <w:sz w:val="24"/>
+          <w:szCs w:val="24"/>
+          <w:lang w:val="bg-BG"/>
+        </w:rPr>
+        <w:t>–</w:t>
+      </w:r>
+      <w:r>
+        <w:rPr>
+          <w:rFonts w:ascii="Times New Roman" w:hAnsi="Times New Roman" w:cs="Times New Roman"/>
+          <w:sz w:val="24"/>
+          <w:szCs w:val="24"/>
+          <w:lang w:val="bg-BG"/>
+        </w:rPr>
+        <w:t xml:space="preserve"> Този модул позволява регистрирането на различни повреди на превозните средства в системата</w:t>
+      </w:r>
+      <w:r>
+        <w:rPr>
+          <w:rFonts w:ascii="Times New Roman" w:hAnsi="Times New Roman" w:cs="Times New Roman"/>
+          <w:sz w:val="24"/>
+          <w:szCs w:val="24"/>
+          <w:lang w:val="en-US"/>
+        </w:rPr>
+        <w:t>;</w:t>
+      </w:r>
+    </w:p>
+    <w:p>
+      <w:pPr>
+        <w:pStyle w:val="a3"/>
+        <w:numPr>
+          <w:ilvl w:val="0"/>
+          <w:numId w:val="38"/>
+        </w:numPr>
+        <w:jc w:val="both"/>
+        <w:rPr>
+          <w:rFonts w:ascii="Times New Roman" w:hAnsi="Times New Roman" w:cs="Times New Roman"/>
+          <w:b/>
+          <w:sz w:val="24"/>
+          <w:szCs w:val="24"/>
+          <w:lang w:val="en-US"/>
+        </w:rPr>
+      </w:pPr>
+      <w:r>
+        <w:rPr>
+          <w:rFonts w:ascii="Times New Roman" w:hAnsi="Times New Roman" w:cs="Times New Roman"/>
+          <w:b/>
+          <w:sz w:val="24"/>
+          <w:szCs w:val="24"/>
+          <w:lang w:val="bg-BG"/>
+        </w:rPr>
+        <w:t>Обслужване на автомобилите</w:t>
+      </w:r>
+      <w:r>
+        <w:rPr>
+          <w:rFonts w:ascii="Times New Roman" w:hAnsi="Times New Roman" w:cs="Times New Roman"/>
+          <w:b/>
+          <w:sz w:val="24"/>
+          <w:szCs w:val="24"/>
+          <w:lang w:val="bg-BG"/>
+        </w:rPr>
+        <w:t xml:space="preserve"> </w:t>
+      </w:r>
+      <w:r>
+        <w:rPr>
+          <w:rFonts w:ascii="Times New Roman" w:hAnsi="Times New Roman" w:cs="Times New Roman"/>
+          <w:b/>
+          <w:sz w:val="24"/>
+          <w:szCs w:val="24"/>
+          <w:lang w:val="en-US"/>
+        </w:rPr>
+        <w:t>-</w:t>
+      </w:r>
+      <w:r>
+        <w:rPr>
+          <w:rFonts w:ascii="Times New Roman" w:hAnsi="Times New Roman" w:cs="Times New Roman"/>
+          <w:b/>
+          <w:sz w:val="24"/>
+          <w:szCs w:val="24"/>
+          <w:lang w:val="bg-BG"/>
+        </w:rPr>
+        <w:t xml:space="preserve"> </w:t>
+      </w:r>
+      <w:r>
+        <w:rPr>
+          <w:rFonts w:ascii="Times New Roman" w:hAnsi="Times New Roman" w:cs="Times New Roman"/>
+          <w:sz w:val="24"/>
+          <w:szCs w:val="24"/>
+          <w:lang w:val="bg-BG"/>
+        </w:rPr>
+        <w:t>Към автомобилите могат да се създават различни задачи, свързани с поддръжката им.</w:t>
+      </w:r>
+    </w:p>
+    <w:p>
+      <w:pPr>
+        <w:pStyle w:val="a3"/>
+        <w:numPr>
+          <w:ilvl w:val="0"/>
+          <w:numId w:val="38"/>
+        </w:numPr>
+        <w:jc w:val="both"/>
+        <w:rPr>
+          <w:rFonts w:ascii="Times New Roman" w:hAnsi="Times New Roman" w:cs="Times New Roman"/>
+          <w:b/>
+          <w:sz w:val="24"/>
+          <w:szCs w:val="24"/>
+          <w:lang w:val="en-US"/>
+        </w:rPr>
+      </w:pPr>
+      <w:r>
+        <w:rPr>
+          <w:rFonts w:ascii="Times New Roman" w:hAnsi="Times New Roman" w:cs="Times New Roman"/>
+          <w:b/>
+          <w:sz w:val="24"/>
+          <w:szCs w:val="24"/>
+          <w:lang w:val="bg-BG"/>
+        </w:rPr>
+        <w:t xml:space="preserve">Напомняне </w:t>
+      </w:r>
+      <w:r>
+        <w:rPr>
+          <w:rFonts w:ascii="Times New Roman" w:hAnsi="Times New Roman" w:cs="Times New Roman"/>
+          <w:b/>
+          <w:sz w:val="24"/>
+          <w:szCs w:val="24"/>
+          <w:lang w:val="en-US"/>
+        </w:rPr>
+        <w:t xml:space="preserve">- </w:t>
+      </w:r>
+      <w:r>
+        <w:rPr>
+          <w:rFonts w:ascii="Times New Roman" w:hAnsi="Times New Roman" w:cs="Times New Roman"/>
+          <w:sz w:val="24"/>
+          <w:szCs w:val="24"/>
+          <w:lang w:val="bg-BG"/>
+        </w:rPr>
+        <w:t xml:space="preserve">Този модул съдържа списък с всички въведени дейности, свързани с обслужването на автомобилите. </w:t>
+      </w:r>
+      <w:r>
+        <w:rPr>
+          <w:rFonts w:ascii="Times New Roman" w:hAnsi="Times New Roman" w:cs="Times New Roman"/>
+          <w:sz w:val="24"/>
+          <w:szCs w:val="24"/>
+          <w:lang w:val="bg-BG"/>
+        </w:rPr>
+        <w:t>Чрез различни филтри могат да се видят наближа</w:t>
+      </w:r>
+      <w:r>
+        <w:rPr>
+          <w:rFonts w:ascii="Times New Roman" w:hAnsi="Times New Roman" w:cs="Times New Roman"/>
+          <w:sz w:val="24"/>
+          <w:szCs w:val="24"/>
+          <w:lang w:val="bg-BG"/>
+        </w:rPr>
+        <w:t>ващите или просрочените задачи</w:t>
+      </w:r>
+      <w:r>
+        <w:rPr>
+          <w:rFonts w:ascii="Times New Roman" w:hAnsi="Times New Roman" w:cs="Times New Roman"/>
+          <w:sz w:val="24"/>
+          <w:szCs w:val="24"/>
+          <w:lang w:val="bg-BG"/>
+        </w:rPr>
+        <w:t>.</w:t>
+      </w:r>
+    </w:p>
+    <w:p>
+      <w:pPr>
+        <w:pStyle w:val="a3"/>
+        <w:numPr>
+          <w:ilvl w:val="0"/>
+          <w:numId w:val="38"/>
+        </w:numPr>
+        <w:jc w:val="both"/>
+        <w:rPr>
+          <w:rFonts w:ascii="Times New Roman" w:hAnsi="Times New Roman" w:cs="Times New Roman"/>
+          <w:b/>
+          <w:sz w:val="24"/>
+          <w:szCs w:val="24"/>
+          <w:lang w:val="en-US"/>
+        </w:rPr>
+      </w:pPr>
+      <w:r>
+        <w:rPr>
+          <w:rFonts w:ascii="Times New Roman" w:hAnsi="Times New Roman" w:cs="Times New Roman"/>
+          <w:b/>
+          <w:sz w:val="24"/>
+          <w:szCs w:val="24"/>
+          <w:lang w:val="bg-BG"/>
+        </w:rPr>
+        <w:t xml:space="preserve">Репорти – </w:t>
+      </w:r>
+      <w:r>
+        <w:rPr>
+          <w:rFonts w:ascii="Times New Roman" w:hAnsi="Times New Roman" w:cs="Times New Roman"/>
+          <w:sz w:val="24"/>
+          <w:szCs w:val="24"/>
+          <w:lang w:val="bg-BG"/>
+        </w:rPr>
+        <w:t>Този модул предлага цялата информация за всяко от превозните средства на едно място чрез списъци и графики.</w:t>
+      </w:r>
+    </w:p>
+    <w:p>
+      <w:pPr>
+        <w:pStyle w:val="a3"/>
+        <w:numPr>
+          <w:ilvl w:val="0"/>
+          <w:numId w:val="38"/>
+        </w:numPr>
+        <w:jc w:val="both"/>
+        <w:rPr>
+          <w:rFonts w:ascii="Times New Roman" w:hAnsi="Times New Roman" w:cs="Times New Roman"/>
+          <w:b/>
+          <w:sz w:val="24"/>
+          <w:szCs w:val="24"/>
+          <w:lang w:val="en-US"/>
+        </w:rPr>
+      </w:pPr>
+      <w:r>
+        <w:rPr>
+          <w:rFonts w:ascii="Times New Roman" w:hAnsi="Times New Roman" w:cs="Times New Roman"/>
+          <w:b/>
+          <w:sz w:val="24"/>
+          <w:szCs w:val="24"/>
+          <w:lang w:val="bg-BG"/>
+        </w:rPr>
+        <w:t xml:space="preserve">Гориво – </w:t>
+      </w:r>
+      <w:r>
+        <w:rPr>
+          <w:rFonts w:ascii="Times New Roman" w:hAnsi="Times New Roman" w:cs="Times New Roman"/>
+          <w:sz w:val="24"/>
+          <w:szCs w:val="24"/>
+          <w:lang w:val="bg-BG"/>
+        </w:rPr>
+        <w:t>Позволява следене на разходите на горивото, цената на използваното гориво и други</w:t>
+      </w:r>
+      <w:r>
+        <w:rPr>
+          <w:rFonts w:ascii="Times New Roman" w:hAnsi="Times New Roman" w:cs="Times New Roman"/>
+          <w:sz w:val="24"/>
+          <w:szCs w:val="24"/>
+          <w:lang w:val="en-US"/>
+        </w:rPr>
+        <w:t>;</w:t>
+      </w:r>
+    </w:p>
+    <w:p>
+      <w:pPr>
+        <w:jc w:val="both"/>
+        <w:rPr>
+          <w:rFonts w:ascii="Times New Roman" w:hAnsi="Times New Roman" w:cs="Times New Roman"/>
+          <w:sz w:val="24"/>
+          <w:szCs w:val="24"/>
+          <w:lang w:val="en-US"/>
+        </w:rPr>
+      </w:pPr>
+      <w:r>
+        <w:rPr>
+          <w:rFonts w:ascii="Times New Roman" w:hAnsi="Times New Roman" w:cs="Times New Roman"/>
+          <w:sz w:val="24"/>
+          <w:szCs w:val="24"/>
+          <w:lang w:val="bg-BG"/>
+        </w:rPr>
+        <w:t>Приложението има тестова версия. Предлагат се три пакета</w:t>
+      </w:r>
+      <w:r>
+        <w:rPr>
+          <w:rFonts w:ascii="Times New Roman" w:hAnsi="Times New Roman" w:cs="Times New Roman"/>
+          <w:sz w:val="24"/>
+          <w:szCs w:val="24"/>
+          <w:lang w:val="en-US"/>
+        </w:rPr>
+        <w:t>:</w:t>
+      </w:r>
+    </w:p>
+    <w:p>
+      <w:pPr>
+        <w:pStyle w:val="a3"/>
+        <w:numPr>
+          <w:ilvl w:val="0"/>
+          <w:numId w:val="38"/>
+        </w:numPr>
+        <w:jc w:val="both"/>
+        <w:rPr>
+          <w:rFonts w:ascii="Times New Roman" w:hAnsi="Times New Roman" w:cs="Times New Roman"/>
+          <w:i/>
+          <w:sz w:val="24"/>
+          <w:szCs w:val="24"/>
+          <w:lang w:val="en-US"/>
+        </w:rPr>
+      </w:pPr>
+      <w:r>
+        <w:rPr>
+          <w:rFonts w:ascii="Times New Roman" w:hAnsi="Times New Roman" w:cs="Times New Roman"/>
+          <w:i/>
+          <w:sz w:val="24"/>
+          <w:szCs w:val="24"/>
+          <w:lang w:val="en-US"/>
+        </w:rPr>
+        <w:t>Pro</w:t>
+      </w:r>
+      <w:r>
+        <w:rPr>
+          <w:rFonts w:ascii="Times New Roman" w:hAnsi="Times New Roman" w:cs="Times New Roman"/>
+          <w:i/>
+          <w:sz w:val="24"/>
+          <w:szCs w:val="24"/>
+          <w:lang w:val="en-US"/>
+        </w:rPr>
+        <w:t xml:space="preserve"> </w:t>
+      </w:r>
+      <w:r>
+        <w:rPr>
+          <w:rFonts w:ascii="Times New Roman" w:hAnsi="Times New Roman" w:cs="Times New Roman"/>
+          <w:i/>
+          <w:sz w:val="24"/>
+          <w:szCs w:val="24"/>
+          <w:lang w:val="en-US"/>
+        </w:rPr>
+        <w:t>–</w:t>
+      </w:r>
+      <w:r>
+        <w:rPr>
+          <w:rFonts w:ascii="Times New Roman" w:hAnsi="Times New Roman" w:cs="Times New Roman"/>
+          <w:i/>
+          <w:sz w:val="24"/>
+          <w:szCs w:val="24"/>
+          <w:lang w:val="en-US"/>
+        </w:rPr>
+        <w:t xml:space="preserve"> </w:t>
+      </w:r>
+      <w:r>
+        <w:rPr>
+          <w:rFonts w:ascii="Times New Roman" w:hAnsi="Times New Roman" w:cs="Times New Roman"/>
+          <w:sz w:val="24"/>
+          <w:szCs w:val="24"/>
+          <w:lang w:val="bg-BG"/>
+        </w:rPr>
+        <w:t xml:space="preserve">Включва основни функционалности като управление на гориво, инспекции, повреди, нотификации, търговци и неограничен брой потребители. </w:t>
+      </w:r>
+      <w:r>
+        <w:rPr>
+          <w:rFonts w:ascii="Times New Roman" w:hAnsi="Times New Roman" w:cs="Times New Roman"/>
+          <w:sz w:val="24"/>
+          <w:szCs w:val="24"/>
+          <w:lang w:val="bg-BG"/>
+        </w:rPr>
+        <w:t xml:space="preserve">Цената е </w:t>
+      </w:r>
+      <w:r>
+        <w:rPr>
+          <w:rFonts w:ascii="Times New Roman" w:hAnsi="Times New Roman" w:cs="Times New Roman"/>
+          <w:sz w:val="24"/>
+          <w:szCs w:val="24"/>
+          <w:lang w:val="en-US"/>
+        </w:rPr>
+        <w:t xml:space="preserve">$5 </w:t>
+      </w:r>
+      <w:r>
+        <w:rPr>
+          <w:rFonts w:ascii="Times New Roman" w:hAnsi="Times New Roman" w:cs="Times New Roman"/>
+          <w:sz w:val="24"/>
+          <w:szCs w:val="24"/>
+          <w:lang w:val="bg-BG"/>
+        </w:rPr>
+        <w:t>месечно за превозно средство.</w:t>
+      </w:r>
+      <w:r>
+        <w:rPr>
+          <w:rFonts w:ascii="Times New Roman" w:hAnsi="Times New Roman" w:cs="Times New Roman"/>
+          <w:sz w:val="24"/>
+          <w:szCs w:val="24"/>
+          <w:lang w:val="bg-BG"/>
+        </w:rPr>
+        <w:t xml:space="preserve"> </w:t>
+      </w:r>
+    </w:p>
+    <w:p>
+      <w:pPr>
+        <w:pStyle w:val="a3"/>
+        <w:numPr>
+          <w:ilvl w:val="0"/>
+          <w:numId w:val="38"/>
+        </w:numPr>
+        <w:jc w:val="both"/>
+        <w:rPr>
+          <w:rFonts w:ascii="Times New Roman" w:hAnsi="Times New Roman" w:cs="Times New Roman"/>
+          <w:i/>
+          <w:sz w:val="24"/>
+          <w:szCs w:val="24"/>
+          <w:lang w:val="en-US"/>
+        </w:rPr>
+      </w:pPr>
+      <w:r>
+        <w:rPr>
+          <w:rFonts w:ascii="Times New Roman" w:hAnsi="Times New Roman" w:cs="Times New Roman"/>
+          <w:i/>
+          <w:sz w:val="24"/>
+          <w:szCs w:val="24"/>
+          <w:lang w:val="en-US"/>
+        </w:rPr>
+        <w:t>Advanced</w:t>
+      </w:r>
+      <w:r>
+        <w:rPr>
+          <w:rFonts w:ascii="Times New Roman" w:hAnsi="Times New Roman" w:cs="Times New Roman"/>
+          <w:i/>
+          <w:sz w:val="24"/>
+          <w:szCs w:val="24"/>
+          <w:lang w:val="en-US"/>
+        </w:rPr>
+        <w:t xml:space="preserve"> </w:t>
+      </w:r>
+      <w:r>
+        <w:rPr>
+          <w:rFonts w:ascii="Times New Roman" w:hAnsi="Times New Roman" w:cs="Times New Roman"/>
+          <w:i/>
+          <w:sz w:val="24"/>
+          <w:szCs w:val="24"/>
+          <w:lang w:val="en-US"/>
+        </w:rPr>
+        <w:t>–</w:t>
+      </w:r>
+      <w:r>
+        <w:rPr>
+          <w:rFonts w:ascii="Times New Roman" w:hAnsi="Times New Roman" w:cs="Times New Roman"/>
+          <w:i/>
+          <w:sz w:val="24"/>
+          <w:szCs w:val="24"/>
+          <w:lang w:val="bg-BG"/>
+        </w:rPr>
+        <w:t xml:space="preserve"> </w:t>
+      </w:r>
+      <w:r>
+        <w:rPr>
+          <w:rFonts w:ascii="Times New Roman" w:hAnsi="Times New Roman" w:cs="Times New Roman"/>
+          <w:sz w:val="24"/>
+          <w:szCs w:val="24"/>
+          <w:lang w:val="bg-BG"/>
+        </w:rPr>
+        <w:t xml:space="preserve">Този план предоставя някои допълнителни функционалности като управление на инвентара, поръчките и покупките, а също и мобилно приложение. Цената е </w:t>
+      </w:r>
+      <w:r>
+        <w:rPr>
+          <w:rFonts w:ascii="Times New Roman" w:hAnsi="Times New Roman" w:cs="Times New Roman"/>
+          <w:sz w:val="24"/>
+          <w:szCs w:val="24"/>
+          <w:lang w:val="en-US"/>
+        </w:rPr>
+        <w:t>$9</w:t>
+      </w:r>
+      <w:r>
+        <w:rPr>
+          <w:rFonts w:ascii="Times New Roman" w:hAnsi="Times New Roman" w:cs="Times New Roman"/>
+          <w:sz w:val="24"/>
+          <w:szCs w:val="24"/>
+          <w:lang w:val="bg-BG"/>
+        </w:rPr>
+        <w:t xml:space="preserve"> месечно за превозно средство.</w:t>
+      </w:r>
+      <w:r>
+        <w:rPr>
+          <w:rFonts w:ascii="Times New Roman" w:hAnsi="Times New Roman" w:cs="Times New Roman"/>
+          <w:sz w:val="24"/>
+          <w:szCs w:val="24"/>
+          <w:lang w:val="en-US"/>
+        </w:rPr>
+        <w:t xml:space="preserve"> </w:t>
+      </w:r>
+    </w:p>
+    <w:p>
+      <w:pPr>
+        <w:pStyle w:val="a3"/>
+        <w:numPr>
+          <w:ilvl w:val="0"/>
+          <w:numId w:val="38"/>
+        </w:numPr>
+        <w:jc w:val="both"/>
+        <w:rPr>
+          <w:rFonts w:ascii="Times New Roman" w:hAnsi="Times New Roman" w:cs="Times New Roman"/>
+          <w:i/>
+          <w:sz w:val="24"/>
+          <w:szCs w:val="24"/>
+          <w:lang w:val="en-US"/>
+        </w:rPr>
+      </w:pPr>
+      <w:r>
+        <w:rPr>
+          <w:rFonts w:ascii="Times New Roman" w:hAnsi="Times New Roman" w:cs="Times New Roman"/>
+          <w:i/>
+          <w:sz w:val="24"/>
+          <w:szCs w:val="24"/>
+          <w:lang w:val="en-US"/>
+        </w:rPr>
+        <w:t>Enterprise</w:t>
+      </w:r>
+      <w:r>
+        <w:rPr>
+          <w:rFonts w:ascii="Times New Roman" w:hAnsi="Times New Roman" w:cs="Times New Roman"/>
+          <w:i/>
+          <w:sz w:val="24"/>
+          <w:szCs w:val="24"/>
+          <w:lang w:val="en-US"/>
+        </w:rPr>
+        <w:t xml:space="preserve"> </w:t>
+      </w:r>
+      <w:r>
+        <w:rPr>
+          <w:rFonts w:ascii="Times New Roman" w:hAnsi="Times New Roman" w:cs="Times New Roman"/>
+          <w:i/>
+          <w:sz w:val="24"/>
+          <w:szCs w:val="24"/>
+          <w:lang w:val="en-US"/>
+        </w:rPr>
+        <w:t>–</w:t>
+      </w:r>
+      <w:r>
+        <w:rPr>
+          <w:rFonts w:ascii="Times New Roman" w:hAnsi="Times New Roman" w:cs="Times New Roman"/>
+          <w:i/>
+          <w:sz w:val="24"/>
+          <w:szCs w:val="24"/>
+          <w:lang w:val="bg-BG"/>
+        </w:rPr>
+        <w:t xml:space="preserve"> </w:t>
+      </w:r>
+      <w:r>
+        <w:rPr>
+          <w:rFonts w:ascii="Times New Roman" w:hAnsi="Times New Roman" w:cs="Times New Roman"/>
+          <w:sz w:val="24"/>
+          <w:szCs w:val="24"/>
+          <w:lang w:val="bg-BG"/>
+        </w:rPr>
+        <w:t>Включени са възможности за по-високо ниво на поддръжка и функционалности, насочени към потребностите на конкретния бизнес.</w:t>
+      </w:r>
+      <w:r>
+        <w:rPr>
+          <w:rFonts w:ascii="Times New Roman" w:hAnsi="Times New Roman" w:cs="Times New Roman"/>
+          <w:sz w:val="24"/>
+          <w:szCs w:val="24"/>
+          <w:lang w:val="bg-BG"/>
+        </w:rPr>
+        <w:t xml:space="preserve"> Цената е по договаряне.</w:t>
+      </w:r>
+    </w:p>
+    <w:p>
+      <w:pPr>
+        <w:jc w:val="both"/>
+        <w:rPr>
+          <w:rFonts w:ascii="Times New Roman" w:hAnsi="Times New Roman" w:cs="Times New Roman"/>
+          <w:b/>
+          <w:sz w:val="24"/>
+          <w:szCs w:val="24"/>
+          <w:lang w:val="bg-BG"/>
+        </w:rPr>
+      </w:pPr>
+      <w:bookmarkStart w:id="0" w:name="_GoBack"/>
+      <w:bookmarkEnd w:id="0"/>
     </w:p>
     <w:p>
       <w:pPr>
@@ -16078,7 +18321,18 @@
           <w:szCs w:val="24"/>
           <w:lang w:val="bg-BG"/>
         </w:rPr>
-        <w:t>Като недостатък на уеб приложенията може да се считат</w:t>
+        <w:t xml:space="preserve">Като </w:t>
+      </w:r>
+      <w:r>
+        <w:rPr>
+          <w:rFonts w:ascii="Times New Roman" w:eastAsia="Times New Roman" w:hAnsi="Times New Roman" w:cs="Times New Roman"/>
+          <w:color w:val="000000"/>
+          <w:sz w:val="24"/>
+          <w:szCs w:val="24"/>
+          <w:lang w:val="bg-BG"/>
+        </w:rPr>
+        <w:lastRenderedPageBreak/>
+        <w:t>недостатък на уеб приложенията може да се считат</w:t>
       </w:r>
       <w:r>
         <w:rPr>
@@ -16381,7 +18635,6 @@
           <w:sz w:val="24"/>
           <w:szCs w:val="24"/>
         </w:rPr>
-        <w:lastRenderedPageBreak/>
         <w:t xml:space="preserve">Системата е от тип REST </w:t>
       </w:r>
       <w:proofErr w:type="gramStart"/>
@@ -16597,7 +18850,7 @@
                     <pic:cNvPicPr preferRelativeResize="0"/>
                   </pic:nvPicPr>
                   <pic:blipFill>
-                    <a:blip r:embed="rId18"/>
+                    <a:blip r:embed="rId20"/>
                     <a:srcRect/>
                     <a:stretch>
                       <a:fillRect/>
@@ -16916,6 +19169,7 @@
           <w:sz w:val="24"/>
           <w:szCs w:val="24"/>
         </w:rPr>
+        <w:lastRenderedPageBreak/>
         <w:t>Клиент-сървър приложенията се разделят на логически части, наречени нива (</w:t>
       </w:r>
       <w:r>
@@ -17391,7 +19645,6 @@
           <w:sz w:val="24"/>
           <w:szCs w:val="24"/>
         </w:rPr>
-        <w:lastRenderedPageBreak/>
         <w:t>Мащабируемост</w:t>
       </w:r>
       <w:r>
@@ -18221,6 +20474,7 @@
           <w:sz w:val="24"/>
           <w:szCs w:val="24"/>
         </w:rPr>
+        <w:lastRenderedPageBreak/>
         <w:t xml:space="preserve">Microsoft SQL Server </w:t>
       </w:r>
       <w:r>
@@ -18253,7 +20507,6 @@
           <w:szCs w:val="24"/>
           <w:lang w:eastAsia="en-GB"/>
         </w:rPr>
-        <w:lastRenderedPageBreak/>
         <w:drawing>
           <wp:inline distT="0" distB="0" distL="0" distR="0" wp14:anchorId="3E2D66C4" wp14:editId="6ECC537A">
             <wp:extent cx="3720465" cy="2905760"/>
@@ -18268,7 +20521,7 @@
                     <pic:cNvPicPr preferRelativeResize="0"/>
                   </pic:nvPicPr>
                   <pic:blipFill>
-                    <a:blip r:embed="rId19"/>
+                    <a:blip r:embed="rId21"/>
                     <a:srcRect/>
                     <a:stretch>
                       <a:fillRect/>
@@ -18770,7 +21023,7 @@
         </w:rPr>
         <w:t xml:space="preserve"> </w:t>
       </w:r>
-      <w:hyperlink r:id="rId20" w:history="1">
+      <w:hyperlink r:id="rId22" w:history="1">
         <w:r>
           <w:rPr>
             <w:rStyle w:val="a5"/>
@@ -18822,7 +21075,7 @@
         </w:rPr>
         <w:t xml:space="preserve"> </w:t>
       </w:r>
-      <w:hyperlink r:id="rId21" w:history="1">
+      <w:hyperlink r:id="rId23" w:history="1">
         <w:r>
           <w:rPr>
             <w:rStyle w:val="a5"/>
@@ -18877,7 +21130,7 @@
         </w:rPr>
         <w:t xml:space="preserve">] </w:t>
       </w:r>
-      <w:hyperlink r:id="rId22" w:history="1">
+      <w:hyperlink r:id="rId24" w:history="1">
         <w:r>
           <w:rPr>
             <w:rStyle w:val="a5"/>
@@ -18943,7 +21196,7 @@
         </w:rPr>
         <w:t xml:space="preserve">] </w:t>
       </w:r>
-      <w:hyperlink r:id="rId23" w:history="1">
+      <w:hyperlink r:id="rId25" w:history="1">
         <w:r>
           <w:rPr>
             <w:rStyle w:val="a5"/>
@@ -18989,7 +21242,7 @@
         </w:rPr>
         <w:t xml:space="preserve">] </w:t>
       </w:r>
-      <w:hyperlink r:id="rId24" w:history="1">
+      <w:hyperlink r:id="rId26" w:history="1">
         <w:r>
           <w:rPr>
             <w:rStyle w:val="a5"/>
@@ -19029,7 +21282,7 @@
         </w:rPr>
         <w:t xml:space="preserve">[8] </w:t>
       </w:r>
-      <w:hyperlink r:id="rId25" w:history="1">
+      <w:hyperlink r:id="rId27" w:history="1">
         <w:r>
           <w:rPr>
             <w:rStyle w:val="a5"/>
@@ -19069,7 +21322,7 @@
         </w:rPr>
         <w:t xml:space="preserve">[9] </w:t>
       </w:r>
-      <w:hyperlink r:id="rId26" w:history="1">
+      <w:hyperlink r:id="rId28" w:history="1">
         <w:r>
           <w:rPr>
             <w:rStyle w:val="a5"/>
@@ -19107,6 +21360,7 @@
           <w:u w:val="none"/>
           <w:lang w:val="en-US"/>
         </w:rPr>
+        <w:lastRenderedPageBreak/>
         <w:t>[10</w:t>
       </w:r>
       <w:proofErr w:type="gramStart"/>
@@ -19180,7 +21434,6 @@
           <w:u w:val="none"/>
           <w:lang w:val="en-US"/>
         </w:rPr>
-        <w:lastRenderedPageBreak/>
         <w:t>[11]https://www.embitel.com/blog/embedded-blog/tech-behind-telematics-explained-how-does-a-vehicle-telematics-solution-work</w:t>
       </w:r>
     </w:p>
@@ -19294,7 +21547,7 @@
         </w:rPr>
         <w:t xml:space="preserve">[13] </w:t>
       </w:r>
-      <w:hyperlink r:id="rId27" w:history="1">
+      <w:hyperlink r:id="rId29" w:history="1">
         <w:r>
           <w:rPr>
             <w:rStyle w:val="a5"/>
@@ -19334,7 +21587,7 @@
         </w:rPr>
         <w:t xml:space="preserve">[14] </w:t>
       </w:r>
-      <w:hyperlink r:id="rId28" w:history="1">
+      <w:hyperlink r:id="rId30" w:history="1">
         <w:r>
           <w:rPr>
             <w:rStyle w:val="a5"/>
@@ -19374,7 +21627,7 @@
         </w:rPr>
         <w:t xml:space="preserve">[15] </w:t>
       </w:r>
-      <w:hyperlink r:id="rId29" w:history="1">
+      <w:hyperlink r:id="rId31" w:history="1">
         <w:r>
           <w:rPr>
             <w:rStyle w:val="a5"/>
@@ -19414,7 +21667,7 @@
         </w:rPr>
         <w:t xml:space="preserve">[16] </w:t>
       </w:r>
-      <w:hyperlink r:id="rId30" w:history="1">
+      <w:hyperlink r:id="rId32" w:history="1">
         <w:r>
           <w:rPr>
             <w:rStyle w:val="a5"/>
@@ -19468,7 +21721,7 @@
         <w:t>]</w:t>
       </w:r>
       <w:proofErr w:type="gramEnd"/>
-      <w:hyperlink r:id="rId31" w:history="1">
+      <w:hyperlink r:id="rId33" w:history="1">
         <w:r>
           <w:rPr>
             <w:rStyle w:val="a5"/>
@@ -19558,7 +21811,7 @@
         </w:rPr>
         <w:t xml:space="preserve">] </w:t>
       </w:r>
-      <w:hyperlink r:id="rId32" w:history="1">
+      <w:hyperlink r:id="rId34" w:history="1">
         <w:r>
           <w:rPr>
             <w:rStyle w:val="a5"/>
@@ -19598,7 +21851,7 @@
         </w:rPr>
         <w:t xml:space="preserve">[20] </w:t>
       </w:r>
-      <w:hyperlink r:id="rId33" w:history="1">
+      <w:hyperlink r:id="rId35" w:history="1">
         <w:r>
           <w:rPr>
             <w:rStyle w:val="a5"/>
@@ -19636,7 +21889,7 @@
         </w:rPr>
         <w:t xml:space="preserve">[21] </w:t>
       </w:r>
-      <w:hyperlink r:id="rId34" w:history="1">
+      <w:hyperlink r:id="rId36" w:history="1">
         <w:r>
           <w:rPr>
             <w:rStyle w:val="a5"/>
@@ -19674,7 +21927,22 @@
         </w:rPr>
         <w:t xml:space="preserve">[22] </w:t>
       </w:r>
-      <w:r>
+      <w:hyperlink r:id="rId37" w:history="1">
+        <w:r>
+          <w:rPr>
+            <w:rStyle w:val="a5"/>
+            <w:rFonts w:ascii="Times New Roman" w:hAnsi="Times New Roman" w:cs="Times New Roman"/>
+            <w:sz w:val="24"/>
+            <w:szCs w:val="24"/>
+            <w:lang w:val="en-US"/>
+          </w:rPr>
+          <w:t>https://www.mtcpro.com</w:t>
+        </w:r>
+      </w:hyperlink>
+    </w:p>
+    <w:p>
+      <w:pPr>
+        <w:jc w:val="both"/>
         <w:rPr>
           <w:rStyle w:val="a5"/>
           <w:rFonts w:ascii="Times New Roman" w:hAnsi="Times New Roman" w:cs="Times New Roman"/>
@@ -19684,7 +21952,30 @@
           <w:u w:val="none"/>
           <w:lang w:val="en-US"/>
         </w:rPr>
-        <w:t>https://www.mtcpro.com</w:t>
+      </w:pPr>
+      <w:r>
+        <w:rPr>
+          <w:rStyle w:val="a5"/>
+          <w:rFonts w:ascii="Times New Roman" w:hAnsi="Times New Roman" w:cs="Times New Roman"/>
+          <w:color w:val="auto"/>
+          <w:sz w:val="24"/>
+          <w:szCs w:val="24"/>
+          <w:u w:val="none"/>
+          <w:lang w:val="en-US"/>
+        </w:rPr>
+        <w:t xml:space="preserve">[23] </w:t>
+      </w:r>
+      <w:r>
+        <w:rPr>
+          <w:rStyle w:val="a5"/>
+          <w:rFonts w:ascii="Times New Roman" w:hAnsi="Times New Roman" w:cs="Times New Roman"/>
+          <w:color w:val="auto"/>
+          <w:sz w:val="24"/>
+          <w:szCs w:val="24"/>
+          <w:u w:val="none"/>
+          <w:lang w:val="en-US"/>
+        </w:rPr>
+        <w:t>https://www.fleetio.com</w:t>
       </w:r>
     </w:p>
     <w:p>
@@ -19710,8 +22001,8 @@
       </w:pPr>
     </w:p>
     <w:sectPr>
-      <w:footerReference w:type="default" r:id="rId35"/>
-      <w:footerReference w:type="first" r:id="rId36"/>
+      <w:footerReference w:type="default" r:id="rId38"/>
+      <w:footerReference w:type="first" r:id="rId39"/>
       <w:pgSz w:w="11906" w:h="16838"/>
       <w:pgMar w:top="1440" w:right="1440" w:bottom="1440" w:left="1440" w:header="708" w:footer="708" w:gutter="0"/>
       <w:cols w:space="708"/>
@@ -19757,7 +22048,6 @@
         <w:docPartUnique/>
       </w:docPartObj>
     </w:sdtPr>
-    <w:sdtEndPr/>
     <w:sdtContent>
       <w:p>
         <w:pPr>
@@ -21616,6 +23906,119 @@
     </w:lvl>
   </w:abstractNum>
   <w:abstractNum w:abstractNumId="16">
+    <w:nsid w:val="36F0454D"/>
+    <w:multiLevelType w:val="hybridMultilevel"/>
+    <w:tmpl w:val="887C9F50"/>
+    <w:lvl w:ilvl="0" w:tplc="08090001">
+      <w:start w:val="1"/>
+      <w:numFmt w:val="bullet"/>
+      <w:lvlText w:val=""/>
+      <w:lvlJc w:val="left"/>
+      <w:pPr>
+        <w:ind w:left="720" w:hanging="360"/>
+      </w:pPr>
+      <w:rPr>
+        <w:rFonts w:ascii="Symbol" w:hAnsi="Symbol" w:hint="default"/>
+      </w:rPr>
+    </w:lvl>
+    <w:lvl w:ilvl="1" w:tplc="08090003" w:tentative="1">
+      <w:start w:val="1"/>
+      <w:numFmt w:val="bullet"/>
+      <w:lvlText w:val="o"/>
+      <w:lvlJc w:val="left"/>
+      <w:pPr>
+        <w:ind w:left="1440" w:hanging="360"/>
+      </w:pPr>
+      <w:rPr>
+        <w:rFonts w:ascii="Courier New" w:hAnsi="Courier New" w:cs="Courier New" w:hint="default"/>
+      </w:rPr>
+    </w:lvl>
+    <w:lvl w:ilvl="2" w:tplc="08090005" w:tentative="1">
+      <w:start w:val="1"/>
+      <w:numFmt w:val="bullet"/>
+      <w:lvlText w:val=""/>
+      <w:lvlJc w:val="left"/>
+      <w:pPr>
+        <w:ind w:left="2160" w:hanging="360"/>
+      </w:pPr>
+      <w:rPr>
+        <w:rFonts w:ascii="Wingdings" w:hAnsi="Wingdings" w:hint="default"/>
+      </w:rPr>
+    </w:lvl>
+    <w:lvl w:ilvl="3" w:tplc="08090001" w:tentative="1">
+      <w:start w:val="1"/>
+      <w:numFmt w:val="bullet"/>
+      <w:lvlText w:val=""/>
+      <w:lvlJc w:val="left"/>
+      <w:pPr>
+        <w:ind w:left="2880" w:hanging="360"/>
+      </w:pPr>
+      <w:rPr>
+        <w:rFonts w:ascii="Symbol" w:hAnsi="Symbol" w:hint="default"/>
+      </w:rPr>
+    </w:lvl>
+    <w:lvl w:ilvl="4" w:tplc="08090003" w:tentative="1">
+      <w:start w:val="1"/>
+      <w:numFmt w:val="bullet"/>
+      <w:lvlText w:val="o"/>
+      <w:lvlJc w:val="left"/>
+      <w:pPr>
+        <w:ind w:left="3600" w:hanging="360"/>
+      </w:pPr>
+      <w:rPr>
+        <w:rFonts w:ascii="Courier New" w:hAnsi="Courier New" w:cs="Courier New" w:hint="default"/>
+      </w:rPr>
+    </w:lvl>
+    <w:lvl w:ilvl="5" w:tplc="08090005" w:tentative="1">
+      <w:start w:val="1"/>
+      <w:numFmt w:val="bullet"/>
+      <w:lvlText w:val=""/>
+      <w:lvlJc w:val="left"/>
+      <w:pPr>
+        <w:ind w:left="4320" w:hanging="360"/>
+      </w:pPr>
+      <w:rPr>
+        <w:rFonts w:ascii="Wingdings" w:hAnsi="Wingdings" w:hint="default"/>
+      </w:rPr>
+    </w:lvl>
+    <w:lvl w:ilvl="6" w:tplc="08090001" w:tentative="1">
+      <w:start w:val="1"/>
+      <w:numFmt w:val="bullet"/>
+      <w:lvlText w:val=""/>
+      <w:lvlJc w:val="left"/>
+      <w:pPr>
+        <w:ind w:left="5040" w:hanging="360"/>
+      </w:pPr>
+      <w:rPr>
+        <w:rFonts w:ascii="Symbol" w:hAnsi="Symbol" w:hint="default"/>
+      </w:rPr>
+    </w:lvl>
+    <w:lvl w:ilvl="7" w:tplc="08090003" w:tentative="1">
+      <w:start w:val="1"/>
+      <w:numFmt w:val="bullet"/>
+      <w:lvlText w:val="o"/>
+      <w:lvlJc w:val="left"/>
+      <w:pPr>
+        <w:ind w:left="5760" w:hanging="360"/>
+      </w:pPr>
+      <w:rPr>
+        <w:rFonts w:ascii="Courier New" w:hAnsi="Courier New" w:cs="Courier New" w:hint="default"/>
+      </w:rPr>
+    </w:lvl>
+    <w:lvl w:ilvl="8" w:tplc="08090005" w:tentative="1">
+      <w:start w:val="1"/>
+      <w:numFmt w:val="bullet"/>
+      <w:lvlText w:val=""/>
+      <w:lvlJc w:val="left"/>
+      <w:pPr>
+        <w:ind w:left="6480" w:hanging="360"/>
+      </w:pPr>
+      <w:rPr>
+        <w:rFonts w:ascii="Wingdings" w:hAnsi="Wingdings" w:hint="default"/>
+      </w:rPr>
+    </w:lvl>
+  </w:abstractNum>
+  <w:abstractNum w:abstractNumId="17">
     <w:nsid w:val="3D3C6CBB"/>
     <w:multiLevelType w:val="multilevel"/>
     <w:tmpl w:val="193A3532"/>
@@ -21728,7 +24131,7 @@
       </w:rPr>
     </w:lvl>
   </w:abstractNum>
-  <w:abstractNum w:abstractNumId="17">
+  <w:abstractNum w:abstractNumId="18">
     <w:nsid w:val="411D3561"/>
     <w:multiLevelType w:val="hybridMultilevel"/>
     <w:tmpl w:val="0D0CDF56"/>
@@ -21841,7 +24244,7 @@
       </w:rPr>
     </w:lvl>
   </w:abstractNum>
-  <w:abstractNum w:abstractNumId="18">
+  <w:abstractNum w:abstractNumId="19">
     <w:nsid w:val="41546793"/>
     <w:multiLevelType w:val="multilevel"/>
     <w:tmpl w:val="A5540E52"/>
@@ -21954,7 +24357,7 @@
       </w:rPr>
     </w:lvl>
   </w:abstractNum>
-  <w:abstractNum w:abstractNumId="19">
+  <w:abstractNum w:abstractNumId="20">
     <w:nsid w:val="467F4510"/>
     <w:multiLevelType w:val="hybridMultilevel"/>
     <w:tmpl w:val="6AC6B454"/>
@@ -22067,7 +24470,7 @@
       </w:rPr>
     </w:lvl>
   </w:abstractNum>
-  <w:abstractNum w:abstractNumId="20">
+  <w:abstractNum w:abstractNumId="21">
     <w:nsid w:val="46F26550"/>
     <w:multiLevelType w:val="hybridMultilevel"/>
     <w:tmpl w:val="DA30DBE8"/>
@@ -22180,7 +24583,7 @@
       </w:rPr>
     </w:lvl>
   </w:abstractNum>
-  <w:abstractNum w:abstractNumId="21">
+  <w:abstractNum w:abstractNumId="22">
     <w:nsid w:val="4AB30C52"/>
     <w:multiLevelType w:val="hybridMultilevel"/>
     <w:tmpl w:val="C4544838"/>
@@ -22293,7 +24696,7 @@
       </w:rPr>
     </w:lvl>
   </w:abstractNum>
-  <w:abstractNum w:abstractNumId="22">
+  <w:abstractNum w:abstractNumId="23">
     <w:nsid w:val="4EC1066F"/>
     <w:multiLevelType w:val="hybridMultilevel"/>
     <w:tmpl w:val="8FB0C014"/>
@@ -22382,7 +24785,7 @@
       </w:pPr>
     </w:lvl>
   </w:abstractNum>
-  <w:abstractNum w:abstractNumId="23">
+  <w:abstractNum w:abstractNumId="24">
     <w:nsid w:val="4F41327E"/>
     <w:multiLevelType w:val="multilevel"/>
     <w:tmpl w:val="B4AEE8E2"/>
@@ -22495,7 +24898,7 @@
       </w:rPr>
     </w:lvl>
   </w:abstractNum>
-  <w:abstractNum w:abstractNumId="24">
+  <w:abstractNum w:abstractNumId="25">
     <w:nsid w:val="524D2E01"/>
     <w:multiLevelType w:val="hybridMultilevel"/>
     <w:tmpl w:val="8C7C122E"/>
@@ -22608,7 +25011,7 @@
       </w:rPr>
     </w:lvl>
   </w:abstractNum>
-  <w:abstractNum w:abstractNumId="25">
+  <w:abstractNum w:abstractNumId="26">
     <w:nsid w:val="57B1775E"/>
     <w:multiLevelType w:val="hybridMultilevel"/>
     <w:tmpl w:val="22EC08A0"/>
@@ -22721,7 +25124,7 @@
       </w:rPr>
     </w:lvl>
   </w:abstractNum>
-  <w:abstractNum w:abstractNumId="26">
+  <w:abstractNum w:abstractNumId="27">
     <w:nsid w:val="58502D43"/>
     <w:multiLevelType w:val="hybridMultilevel"/>
     <w:tmpl w:val="4DD2DA3A"/>
@@ -22834,7 +25237,7 @@
       </w:rPr>
     </w:lvl>
   </w:abstractNum>
-  <w:abstractNum w:abstractNumId="27">
+  <w:abstractNum w:abstractNumId="28">
     <w:nsid w:val="58974FF4"/>
     <w:multiLevelType w:val="hybridMultilevel"/>
     <w:tmpl w:val="F4D2CCB2"/>
@@ -22947,7 +25350,7 @@
       </w:rPr>
     </w:lvl>
   </w:abstractNum>
-  <w:abstractNum w:abstractNumId="28">
+  <w:abstractNum w:abstractNumId="29">
     <w:nsid w:val="60EA2F98"/>
     <w:multiLevelType w:val="hybridMultilevel"/>
     <w:tmpl w:val="25C8DB44"/>
@@ -23060,7 +25463,7 @@
       </w:rPr>
     </w:lvl>
   </w:abstractNum>
-  <w:abstractNum w:abstractNumId="29">
+  <w:abstractNum w:abstractNumId="30">
     <w:nsid w:val="67172D64"/>
     <w:multiLevelType w:val="hybridMultilevel"/>
     <w:tmpl w:val="C2CA5404"/>
@@ -23173,7 +25576,7 @@
       </w:rPr>
     </w:lvl>
   </w:abstractNum>
-  <w:abstractNum w:abstractNumId="30">
+  <w:abstractNum w:abstractNumId="31">
     <w:nsid w:val="6A533AC8"/>
     <w:multiLevelType w:val="multilevel"/>
     <w:tmpl w:val="835E183E"/>
@@ -23322,7 +25725,7 @@
       </w:rPr>
     </w:lvl>
   </w:abstractNum>
-  <w:abstractNum w:abstractNumId="31">
+  <w:abstractNum w:abstractNumId="32">
     <w:nsid w:val="6AC147E9"/>
     <w:multiLevelType w:val="hybridMultilevel"/>
     <w:tmpl w:val="FC34EF58"/>
@@ -23435,7 +25838,7 @@
       </w:rPr>
     </w:lvl>
   </w:abstractNum>
-  <w:abstractNum w:abstractNumId="32">
+  <w:abstractNum w:abstractNumId="33">
     <w:nsid w:val="6D9F2F81"/>
     <w:multiLevelType w:val="hybridMultilevel"/>
     <w:tmpl w:val="2C9008C2"/>
@@ -23548,7 +25951,7 @@
       </w:rPr>
     </w:lvl>
   </w:abstractNum>
-  <w:abstractNum w:abstractNumId="33">
+  <w:abstractNum w:abstractNumId="34">
     <w:nsid w:val="6FFA2CA6"/>
     <w:multiLevelType w:val="hybridMultilevel"/>
     <w:tmpl w:val="2D64B4CA"/>
@@ -23661,7 +26064,7 @@
       </w:rPr>
     </w:lvl>
   </w:abstractNum>
-  <w:abstractNum w:abstractNumId="34">
+  <w:abstractNum w:abstractNumId="35">
     <w:nsid w:val="76A84DDB"/>
     <w:multiLevelType w:val="hybridMultilevel"/>
     <w:tmpl w:val="0818DFCA"/>
@@ -23774,7 +26177,120 @@
       </w:rPr>
     </w:lvl>
   </w:abstractNum>
-  <w:abstractNum w:abstractNumId="35">
+  <w:abstractNum w:abstractNumId="36">
+    <w:nsid w:val="79450CC6"/>
+    <w:multiLevelType w:val="hybridMultilevel"/>
+    <w:tmpl w:val="91B45480"/>
+    <w:lvl w:ilvl="0" w:tplc="08090001">
+      <w:start w:val="1"/>
+      <w:numFmt w:val="bullet"/>
+      <w:lvlText w:val=""/>
+      <w:lvlJc w:val="left"/>
+      <w:pPr>
+        <w:ind w:left="720" w:hanging="360"/>
+      </w:pPr>
+      <w:rPr>
+        <w:rFonts w:ascii="Symbol" w:hAnsi="Symbol" w:hint="default"/>
+      </w:rPr>
+    </w:lvl>
+    <w:lvl w:ilvl="1" w:tplc="08090003" w:tentative="1">
+      <w:start w:val="1"/>
+      <w:numFmt w:val="bullet"/>
+      <w:lvlText w:val="o"/>
+      <w:lvlJc w:val="left"/>
+      <w:pPr>
+        <w:ind w:left="1440" w:hanging="360"/>
+      </w:pPr>
+      <w:rPr>
+        <w:rFonts w:ascii="Courier New" w:hAnsi="Courier New" w:cs="Courier New" w:hint="default"/>
+      </w:rPr>
+    </w:lvl>
+    <w:lvl w:ilvl="2" w:tplc="08090005" w:tentative="1">
+      <w:start w:val="1"/>
+      <w:numFmt w:val="bullet"/>
+      <w:lvlText w:val=""/>
+      <w:lvlJc w:val="left"/>
+      <w:pPr>
+        <w:ind w:left="2160" w:hanging="360"/>
+      </w:pPr>
+      <w:rPr>
+        <w:rFonts w:ascii="Wingdings" w:hAnsi="Wingdings" w:hint="default"/>
+      </w:rPr>
+    </w:lvl>
+    <w:lvl w:ilvl="3" w:tplc="08090001" w:tentative="1">
+      <w:start w:val="1"/>
+      <w:numFmt w:val="bullet"/>
+      <w:lvlText w:val=""/>
+      <w:lvlJc w:val="left"/>
+      <w:pPr>
+        <w:ind w:left="2880" w:hanging="360"/>
+      </w:pPr>
+      <w:rPr>
+        <w:rFonts w:ascii="Symbol" w:hAnsi="Symbol" w:hint="default"/>
+      </w:rPr>
+    </w:lvl>
+    <w:lvl w:ilvl="4" w:tplc="08090003" w:tentative="1">
+      <w:start w:val="1"/>
+      <w:numFmt w:val="bullet"/>
+      <w:lvlText w:val="o"/>
+      <w:lvlJc w:val="left"/>
+      <w:pPr>
+        <w:ind w:left="3600" w:hanging="360"/>
+      </w:pPr>
+      <w:rPr>
+        <w:rFonts w:ascii="Courier New" w:hAnsi="Courier New" w:cs="Courier New" w:hint="default"/>
+      </w:rPr>
+    </w:lvl>
+    <w:lvl w:ilvl="5" w:tplc="08090005" w:tentative="1">
+      <w:start w:val="1"/>
+      <w:numFmt w:val="bullet"/>
+      <w:lvlText w:val=""/>
+      <w:lvlJc w:val="left"/>
+      <w:pPr>
+        <w:ind w:left="4320" w:hanging="360"/>
+      </w:pPr>
+      <w:rPr>
+        <w:rFonts w:ascii="Wingdings" w:hAnsi="Wingdings" w:hint="default"/>
+      </w:rPr>
+    </w:lvl>
+    <w:lvl w:ilvl="6" w:tplc="08090001" w:tentative="1">
+      <w:start w:val="1"/>
+      <w:numFmt w:val="bullet"/>
+      <w:lvlText w:val=""/>
+      <w:lvlJc w:val="left"/>
+      <w:pPr>
+        <w:ind w:left="5040" w:hanging="360"/>
+      </w:pPr>
+      <w:rPr>
+        <w:rFonts w:ascii="Symbol" w:hAnsi="Symbol" w:hint="default"/>
+      </w:rPr>
+    </w:lvl>
+    <w:lvl w:ilvl="7" w:tplc="08090003" w:tentative="1">
+      <w:start w:val="1"/>
+      <w:numFmt w:val="bullet"/>
+      <w:lvlText w:val="o"/>
+      <w:lvlJc w:val="left"/>
+      <w:pPr>
+        <w:ind w:left="5760" w:hanging="360"/>
+      </w:pPr>
+      <w:rPr>
+        <w:rFonts w:ascii="Courier New" w:hAnsi="Courier New" w:cs="Courier New" w:hint="default"/>
+      </w:rPr>
+    </w:lvl>
+    <w:lvl w:ilvl="8" w:tplc="08090005" w:tentative="1">
+      <w:start w:val="1"/>
+      <w:numFmt w:val="bullet"/>
+      <w:lvlText w:val=""/>
+      <w:lvlJc w:val="left"/>
+      <w:pPr>
+        <w:ind w:left="6480" w:hanging="360"/>
+      </w:pPr>
+      <w:rPr>
+        <w:rFonts w:ascii="Wingdings" w:hAnsi="Wingdings" w:hint="default"/>
+      </w:rPr>
+    </w:lvl>
+  </w:abstractNum>
+  <w:abstractNum w:abstractNumId="37">
     <w:nsid w:val="7EB95073"/>
     <w:multiLevelType w:val="hybridMultilevel"/>
     <w:tmpl w:val="FE72FD82"/>
@@ -23887,7 +26403,7 @@
       </w:rPr>
     </w:lvl>
   </w:abstractNum>
-  <w:abstractNum w:abstractNumId="36">
+  <w:abstractNum w:abstractNumId="38">
     <w:nsid w:val="7ED762BD"/>
     <w:multiLevelType w:val="hybridMultilevel"/>
     <w:tmpl w:val="F43892E8"/>
@@ -24001,16 +26517,16 @@
     </w:lvl>
   </w:abstractNum>
   <w:num w:numId="1">
-    <w:abstractNumId w:val="22"/>
+    <w:abstractNumId w:val="23"/>
   </w:num>
   <w:num w:numId="2">
-    <w:abstractNumId w:val="29"/>
+    <w:abstractNumId w:val="30"/>
   </w:num>
   <w:num w:numId="3">
-    <w:abstractNumId w:val="36"/>
+    <w:abstractNumId w:val="38"/>
   </w:num>
   <w:num w:numId="4">
-    <w:abstractNumId w:val="24"/>
+    <w:abstractNumId w:val="25"/>
   </w:num>
   <w:num w:numId="5">
     <w:abstractNumId w:val="5"/>
@@ -24025,10 +26541,10 @@
     <w:abstractNumId w:val="11"/>
   </w:num>
   <w:num w:numId="9">
-    <w:abstractNumId w:val="28"/>
+    <w:abstractNumId w:val="29"/>
   </w:num>
   <w:num w:numId="10">
-    <w:abstractNumId w:val="34"/>
+    <w:abstractNumId w:val="35"/>
   </w:num>
   <w:num w:numId="11">
     <w:abstractNumId w:val="0"/>
@@ -24043,16 +26559,16 @@
     <w:abstractNumId w:val="8"/>
   </w:num>
   <w:num w:numId="15">
-    <w:abstractNumId w:val="32"/>
+    <w:abstractNumId w:val="33"/>
   </w:num>
   <w:num w:numId="16">
     <w:abstractNumId w:val="7"/>
   </w:num>
   <w:num w:numId="17">
-    <w:abstractNumId w:val="27"/>
+    <w:abstractNumId w:val="28"/>
   </w:num>
   <w:num w:numId="18">
-    <w:abstractNumId w:val="26"/>
+    <w:abstractNumId w:val="27"/>
   </w:num>
   <w:num w:numId="19">
     <w:abstractNumId w:val="3"/>
@@ -24061,25 +26577,25 @@
     <w:abstractNumId w:val="4"/>
   </w:num>
   <w:num w:numId="21">
-    <w:abstractNumId w:val="20"/>
+    <w:abstractNumId w:val="21"/>
   </w:num>
   <w:num w:numId="22">
-    <w:abstractNumId w:val="35"/>
+    <w:abstractNumId w:val="37"/>
   </w:num>
   <w:num w:numId="23">
-    <w:abstractNumId w:val="30"/>
+    <w:abstractNumId w:val="31"/>
   </w:num>
   <w:num w:numId="24">
-    <w:abstractNumId w:val="17"/>
+    <w:abstractNumId w:val="18"/>
   </w:num>
   <w:num w:numId="25">
-    <w:abstractNumId w:val="21"/>
+    <w:abstractNumId w:val="22"/>
   </w:num>
   <w:num w:numId="26">
     <w:abstractNumId w:val="10"/>
   </w:num>
   <w:num w:numId="27">
-    <w:abstractNumId w:val="25"/>
+    <w:abstractNumId w:val="26"/>
   </w:num>
   <w:num w:numId="28">
     <w:abstractNumId w:val="14"/>
@@ -24088,13 +26604,13 @@
     <w:abstractNumId w:val="15"/>
   </w:num>
   <w:num w:numId="30">
-    <w:abstractNumId w:val="18"/>
+    <w:abstractNumId w:val="19"/>
   </w:num>
   <w:num w:numId="31">
-    <w:abstractNumId w:val="23"/>
+    <w:abstractNumId w:val="24"/>
   </w:num>
   <w:num w:numId="32">
-    <w:abstractNumId w:val="16"/>
+    <w:abstractNumId w:val="17"/>
   </w:num>
   <w:num w:numId="33">
     <w:abstractNumId w:val="6"/>
@@ -24103,13 +26619,19 @@
     <w:abstractNumId w:val="9"/>
   </w:num>
   <w:num w:numId="35">
-    <w:abstractNumId w:val="31"/>
+    <w:abstractNumId w:val="32"/>
   </w:num>
   <w:num w:numId="36">
-    <w:abstractNumId w:val="33"/>
+    <w:abstractNumId w:val="34"/>
   </w:num>
   <w:num w:numId="37">
-    <w:abstractNumId w:val="19"/>
+    <w:abstractNumId w:val="20"/>
+  </w:num>
+  <w:num w:numId="38">
+    <w:abstractNumId w:val="16"/>
+  </w:num>
+  <w:num w:numId="39">
+    <w:abstractNumId w:val="36"/>
   </w:num>
 </w:numbering>
 </file>
@@ -25456,7 +27978,7 @@
 </file>
 
 <file path=customXml/itemProps1.xml><?xml version="1.0" encoding="utf-8"?>
-<ds:datastoreItem xmlns:ds="http://schemas.openxmlformats.org/officeDocument/2006/customXml" ds:itemID="{616B99FC-CE18-43B6-A15A-3FDCB95B6F9A}">
+<ds:datastoreItem xmlns:ds="http://schemas.openxmlformats.org/officeDocument/2006/customXml" ds:itemID="{C95A9B80-5ACB-4F23-B59A-6A1E86E1FA11}">
   <ds:schemaRefs>
     <ds:schemaRef ds:uri="http://schemas.openxmlformats.org/officeDocument/2006/bibliography"/>
   </ds:schemaRefs>

</xml_diff>

<commit_message>
Added IdentityServer to the documentation
</commit_message>
<xml_diff>
--- a/Resources/Documentation.docx
+++ b/Resources/Documentation.docx
@@ -61,7 +61,7 @@
                 <v:shape id="_x0000_i1025" type="#_x0000_t75" style="width:65.15pt;height:81pt" o:ole="" fillcolor="window">
                   <v:imagedata r:id="rId9" o:title=""/>
                 </v:shape>
-                <o:OLEObject Type="Embed" ProgID="Word.Picture.8" ShapeID="_x0000_i1025" DrawAspect="Content" ObjectID="_1613450741" r:id="rId10"/>
+                <o:OLEObject Type="Embed" ProgID="Word.Picture.8" ShapeID="_x0000_i1025" DrawAspect="Content" ObjectID="_1613724523" r:id="rId10"/>
               </w:object>
             </w:r>
           </w:p>
@@ -21668,7 +21668,6 @@
           <w:color w:val="000000"/>
           <w:sz w:val="24"/>
           <w:szCs w:val="24"/>
-          <w:lang w:val="bg-BG"/>
         </w:rPr>
       </w:pPr>
     </w:p>
@@ -21686,152 +21685,147 @@
         <w:contextualSpacing/>
         <w:jc w:val="both"/>
         <w:rPr>
-          <w:rFonts w:ascii="Times New Roman" w:eastAsia="Times New Roman" w:hAnsi="Times New Roman" w:cs="Times New Roman"/>
-          <w:color w:val="000000"/>
-          <w:sz w:val="24"/>
-          <w:szCs w:val="24"/>
-          <w:lang w:val="en-US"/>
-        </w:rPr>
-      </w:pPr>
-      <w:r>
-        <w:rPr>
-          <w:rFonts w:ascii="Times New Roman" w:eastAsia="Times New Roman" w:hAnsi="Times New Roman" w:cs="Times New Roman"/>
-          <w:b/>
+          <w:rFonts w:ascii="Times New Roman" w:hAnsi="Times New Roman" w:cs="Times New Roman"/>
+          <w:color w:val="000000"/>
+          <w:sz w:val="24"/>
+          <w:szCs w:val="24"/>
+          <w:lang w:val="en-US"/>
+        </w:rPr>
+      </w:pPr>
+      <w:r>
+        <w:rPr>
+          <w:rFonts w:ascii="Times New Roman" w:hAnsi="Times New Roman" w:cs="Times New Roman"/>
+          <w:color w:val="000000"/>
+          <w:sz w:val="24"/>
+          <w:szCs w:val="24"/>
+          <w:lang w:val="bg-BG"/>
+        </w:rPr>
+        <w:t xml:space="preserve">Защитата в </w:t>
+      </w:r>
+      <w:r>
+        <w:rPr>
+          <w:rFonts w:ascii="Times New Roman" w:hAnsi="Times New Roman" w:cs="Times New Roman"/>
           <w:i/>
           <w:color w:val="000000"/>
           <w:sz w:val="24"/>
           <w:szCs w:val="24"/>
-        </w:rPr>
-        <w:t>ASP.NET Identity</w:t>
-      </w:r>
-      <w:r>
-        <w:rPr>
-          <w:rFonts w:ascii="Times New Roman" w:eastAsia="Times New Roman" w:hAnsi="Times New Roman" w:cs="Times New Roman"/>
-          <w:b/>
-          <w:i/>
-          <w:color w:val="000000"/>
-          <w:sz w:val="24"/>
-          <w:szCs w:val="24"/>
-        </w:rPr>
-        <w:t xml:space="preserve"> </w:t>
-      </w:r>
-      <w:r>
-        <w:rPr>
-          <w:rFonts w:ascii="Times New Roman" w:eastAsia="Times New Roman" w:hAnsi="Times New Roman" w:cs="Times New Roman"/>
-          <w:color w:val="000000"/>
-          <w:sz w:val="24"/>
-          <w:szCs w:val="24"/>
-          <w:lang w:val="bg-BG"/>
-        </w:rPr>
-        <w:t>се използва</w:t>
-      </w:r>
-      <w:r>
-        <w:rPr>
-          <w:rFonts w:ascii="Times New Roman" w:eastAsia="Times New Roman" w:hAnsi="Times New Roman" w:cs="Times New Roman"/>
-          <w:color w:val="000000"/>
-          <w:sz w:val="24"/>
-          <w:szCs w:val="24"/>
-          <w:lang w:val="bg-BG"/>
-        </w:rPr>
-        <w:t xml:space="preserve"> в </w:t>
-      </w:r>
-      <w:r>
-        <w:rPr>
-          <w:rFonts w:ascii="Times New Roman" w:hAnsi="Times New Roman" w:cs="Times New Roman"/>
-          <w:i/>
-          <w:color w:val="000000"/>
-          <w:sz w:val="24"/>
-          <w:szCs w:val="24"/>
-          <w:lang w:val="bg-BG"/>
-        </w:rPr>
-        <w:t>A</w:t>
-      </w:r>
-      <w:r>
-        <w:rPr>
-          <w:rFonts w:ascii="Times New Roman" w:hAnsi="Times New Roman" w:cs="Times New Roman"/>
-          <w:i/>
-          <w:color w:val="000000"/>
-          <w:sz w:val="24"/>
-          <w:szCs w:val="24"/>
-          <w:lang w:val="en-US"/>
-        </w:rPr>
-        <w:t>SP</w:t>
-      </w:r>
-      <w:r>
-        <w:rPr>
-          <w:rFonts w:ascii="Times New Roman" w:hAnsi="Times New Roman" w:cs="Times New Roman"/>
-          <w:i/>
-          <w:color w:val="000000"/>
-          <w:sz w:val="24"/>
-          <w:szCs w:val="24"/>
-          <w:lang w:val="bg-BG"/>
-        </w:rPr>
-        <w:t>.Net Web</w:t>
-      </w:r>
-      <w:r>
-        <w:rPr>
-          <w:rFonts w:ascii="Times New Roman" w:hAnsi="Times New Roman" w:cs="Times New Roman"/>
-          <w:i/>
-          <w:color w:val="000000"/>
-          <w:sz w:val="24"/>
-          <w:szCs w:val="24"/>
-          <w:lang w:val="en-US"/>
-        </w:rPr>
-        <w:t xml:space="preserve"> </w:t>
-      </w:r>
-      <w:r>
-        <w:rPr>
-          <w:rFonts w:ascii="Times New Roman" w:hAnsi="Times New Roman" w:cs="Times New Roman"/>
-          <w:i/>
-          <w:color w:val="000000"/>
-          <w:sz w:val="24"/>
-          <w:szCs w:val="24"/>
-          <w:lang w:val="bg-BG"/>
-        </w:rPr>
-        <w:t>API</w:t>
-      </w:r>
-      <w:r>
-        <w:rPr>
-          <w:rFonts w:ascii="Times New Roman" w:eastAsia="Times New Roman" w:hAnsi="Times New Roman" w:cs="Times New Roman"/>
-          <w:color w:val="000000"/>
-          <w:sz w:val="24"/>
-          <w:szCs w:val="24"/>
-          <w:lang w:val="bg-BG"/>
-        </w:rPr>
-        <w:t xml:space="preserve"> </w:t>
-      </w:r>
-      <w:proofErr w:type="gramStart"/>
-      <w:r>
-        <w:rPr>
-          <w:rFonts w:ascii="Times New Roman" w:eastAsia="Times New Roman" w:hAnsi="Times New Roman" w:cs="Times New Roman"/>
-          <w:color w:val="000000"/>
-          <w:sz w:val="24"/>
-          <w:szCs w:val="24"/>
-          <w:lang w:val="bg-BG"/>
-        </w:rPr>
-        <w:t>за  разработването</w:t>
-      </w:r>
-      <w:proofErr w:type="gramEnd"/>
-      <w:r>
-        <w:rPr>
-          <w:rFonts w:ascii="Times New Roman" w:eastAsia="Times New Roman" w:hAnsi="Times New Roman" w:cs="Times New Roman"/>
-          <w:color w:val="000000"/>
-          <w:sz w:val="24"/>
-          <w:szCs w:val="24"/>
-          <w:lang w:val="bg-BG"/>
-        </w:rPr>
-        <w:t xml:space="preserve"> на функционалност за регистрация и вписване на потребител</w:t>
-      </w:r>
-      <w:r>
-        <w:rPr>
-          <w:rFonts w:ascii="Times New Roman" w:eastAsia="Times New Roman" w:hAnsi="Times New Roman" w:cs="Times New Roman"/>
-          <w:color w:val="000000"/>
-          <w:sz w:val="24"/>
-          <w:szCs w:val="24"/>
-          <w:lang w:val="bg-BG"/>
-        </w:rPr>
-        <w:t xml:space="preserve">. </w:t>
-      </w:r>
+          <w:lang w:val="en-US"/>
+        </w:rPr>
+        <w:t xml:space="preserve">WEB API 2 </w:t>
+      </w:r>
+      <w:r>
+        <w:rPr>
+          <w:rFonts w:ascii="Times New Roman" w:hAnsi="Times New Roman" w:cs="Times New Roman"/>
+          <w:color w:val="000000"/>
+          <w:sz w:val="24"/>
+          <w:szCs w:val="24"/>
+          <w:lang w:val="bg-BG"/>
+        </w:rPr>
+        <w:t>може да се осъществи по два начина</w:t>
+      </w:r>
+      <w:r>
+        <w:rPr>
+          <w:rFonts w:ascii="Times New Roman" w:hAnsi="Times New Roman" w:cs="Times New Roman"/>
+          <w:color w:val="000000"/>
+          <w:sz w:val="24"/>
+          <w:szCs w:val="24"/>
+          <w:lang w:val="en-US"/>
+        </w:rPr>
+        <w:t>:</w:t>
+      </w:r>
+    </w:p>
+    <w:p>
+      <w:pPr>
+        <w:pStyle w:val="a3"/>
+        <w:numPr>
+          <w:ilvl w:val="0"/>
+          <w:numId w:val="43"/>
+        </w:numPr>
+        <w:pBdr>
+          <w:top w:val="nil"/>
+          <w:left w:val="nil"/>
+          <w:bottom w:val="nil"/>
+          <w:right w:val="nil"/>
+          <w:between w:val="nil"/>
+        </w:pBdr>
+        <w:shd w:val="clear" w:color="auto" w:fill="FFFFFF"/>
+        <w:spacing w:after="0"/>
+        <w:jc w:val="both"/>
+        <w:rPr>
+          <w:rFonts w:ascii="Times New Roman" w:hAnsi="Times New Roman" w:cs="Times New Roman"/>
+          <w:color w:val="000000"/>
+          <w:sz w:val="24"/>
+          <w:szCs w:val="24"/>
+          <w:lang w:val="en-US"/>
+        </w:rPr>
+      </w:pPr>
+      <w:r>
+        <w:rPr>
+          <w:rFonts w:ascii="Times New Roman" w:hAnsi="Times New Roman" w:cs="Times New Roman"/>
+          <w:color w:val="000000"/>
+          <w:sz w:val="24"/>
+          <w:szCs w:val="24"/>
+          <w:lang w:val="bg-BG"/>
+        </w:rPr>
+        <w:t>Основна аутентикация</w:t>
+      </w:r>
+    </w:p>
+    <w:p>
+      <w:pPr>
+        <w:pStyle w:val="a3"/>
+        <w:numPr>
+          <w:ilvl w:val="0"/>
+          <w:numId w:val="43"/>
+        </w:numPr>
+        <w:pBdr>
+          <w:top w:val="nil"/>
+          <w:left w:val="nil"/>
+          <w:bottom w:val="nil"/>
+          <w:right w:val="nil"/>
+          <w:between w:val="nil"/>
+        </w:pBdr>
+        <w:shd w:val="clear" w:color="auto" w:fill="FFFFFF"/>
+        <w:spacing w:after="0"/>
+        <w:jc w:val="both"/>
+        <w:rPr>
+          <w:rFonts w:ascii="Times New Roman" w:hAnsi="Times New Roman" w:cs="Times New Roman"/>
+          <w:color w:val="000000"/>
+          <w:sz w:val="24"/>
+          <w:szCs w:val="24"/>
+          <w:lang w:val="en-US"/>
+        </w:rPr>
+      </w:pPr>
+      <w:r>
+        <w:rPr>
+          <w:rFonts w:ascii="Times New Roman" w:hAnsi="Times New Roman" w:cs="Times New Roman"/>
+          <w:color w:val="000000"/>
+          <w:sz w:val="24"/>
+          <w:szCs w:val="24"/>
+          <w:lang w:val="bg-BG"/>
+        </w:rPr>
+        <w:t>Аутентикация с токен</w:t>
+      </w:r>
+    </w:p>
+    <w:p>
+      <w:pPr>
+        <w:pBdr>
+          <w:top w:val="nil"/>
+          <w:left w:val="nil"/>
+          <w:bottom w:val="nil"/>
+          <w:right w:val="nil"/>
+          <w:between w:val="nil"/>
+        </w:pBdr>
+        <w:shd w:val="clear" w:color="auto" w:fill="FFFFFF"/>
+        <w:spacing w:after="0"/>
+        <w:jc w:val="both"/>
+        <w:rPr>
+          <w:rFonts w:ascii="Times New Roman" w:hAnsi="Times New Roman" w:cs="Times New Roman"/>
+          <w:color w:val="000000"/>
+          <w:sz w:val="24"/>
+          <w:szCs w:val="24"/>
+          <w:lang w:val="bg-BG"/>
+        </w:rPr>
+      </w:pPr>
     </w:p>
     <w:p>
       <w:pPr>
@@ -21851,7 +21845,854 @@
           <w:color w:val="000000"/>
           <w:sz w:val="24"/>
           <w:szCs w:val="24"/>
-          <w:lang w:val="bg-BG"/>
+          <w:lang w:val="en-US"/>
+        </w:rPr>
+      </w:pPr>
+      <w:r>
+        <w:rPr>
+          <w:rFonts w:ascii="Times New Roman" w:hAnsi="Times New Roman" w:cs="Times New Roman"/>
+          <w:color w:val="000000"/>
+          <w:sz w:val="24"/>
+          <w:szCs w:val="24"/>
+          <w:lang w:val="bg-BG"/>
+        </w:rPr>
+        <w:t>При</w:t>
+      </w:r>
+      <w:r>
+        <w:rPr>
+          <w:rFonts w:ascii="Times New Roman" w:eastAsia="Times New Roman" w:hAnsi="Times New Roman" w:cs="Times New Roman"/>
+          <w:color w:val="000000"/>
+          <w:sz w:val="24"/>
+          <w:szCs w:val="24"/>
+          <w:lang w:val="bg-BG"/>
+        </w:rPr>
+        <w:t xml:space="preserve">  разработването на </w:t>
+      </w:r>
+      <w:r>
+        <w:rPr>
+          <w:rFonts w:ascii="Times New Roman" w:eastAsia="Times New Roman" w:hAnsi="Times New Roman" w:cs="Times New Roman"/>
+          <w:color w:val="000000"/>
+          <w:sz w:val="24"/>
+          <w:szCs w:val="24"/>
+          <w:lang w:val="bg-BG"/>
+        </w:rPr>
+        <w:t>функционалност</w:t>
+      </w:r>
+      <w:r>
+        <w:rPr>
+          <w:rFonts w:ascii="Times New Roman" w:eastAsia="Times New Roman" w:hAnsi="Times New Roman" w:cs="Times New Roman"/>
+          <w:color w:val="000000"/>
+          <w:sz w:val="24"/>
+          <w:szCs w:val="24"/>
+          <w:lang w:val="bg-BG"/>
+        </w:rPr>
+        <w:t>та</w:t>
+      </w:r>
+      <w:r>
+        <w:rPr>
+          <w:rFonts w:ascii="Times New Roman" w:eastAsia="Times New Roman" w:hAnsi="Times New Roman" w:cs="Times New Roman"/>
+          <w:color w:val="000000"/>
+          <w:sz w:val="24"/>
+          <w:szCs w:val="24"/>
+          <w:lang w:val="bg-BG"/>
+        </w:rPr>
+        <w:t xml:space="preserve"> за регистрация и вписване на потребител</w:t>
+      </w:r>
+      <w:r>
+        <w:rPr>
+          <w:rFonts w:ascii="Times New Roman" w:eastAsia="Times New Roman" w:hAnsi="Times New Roman" w:cs="Times New Roman"/>
+          <w:color w:val="000000"/>
+          <w:sz w:val="24"/>
+          <w:szCs w:val="24"/>
+          <w:lang w:val="bg-BG"/>
+        </w:rPr>
+        <w:t xml:space="preserve"> в системата за управление на флотилия от превозни средства</w:t>
+      </w:r>
+      <w:r>
+        <w:rPr>
+          <w:rFonts w:ascii="Times New Roman" w:eastAsia="Times New Roman" w:hAnsi="Times New Roman" w:cs="Times New Roman"/>
+          <w:color w:val="000000"/>
+          <w:sz w:val="24"/>
+          <w:szCs w:val="24"/>
+          <w:lang w:val="bg-BG"/>
+        </w:rPr>
+        <w:t xml:space="preserve"> чрез библиотеката </w:t>
+      </w:r>
+      <w:r>
+        <w:rPr>
+          <w:rFonts w:ascii="Times New Roman" w:eastAsia="Times New Roman" w:hAnsi="Times New Roman" w:cs="Times New Roman"/>
+          <w:i/>
+          <w:color w:val="000000"/>
+          <w:sz w:val="24"/>
+          <w:szCs w:val="24"/>
+        </w:rPr>
+        <w:t>ASP.NET Identity</w:t>
+      </w:r>
+      <w:r>
+        <w:rPr>
+          <w:rFonts w:ascii="Times New Roman" w:eastAsia="Times New Roman" w:hAnsi="Times New Roman" w:cs="Times New Roman"/>
+          <w:color w:val="000000"/>
+          <w:sz w:val="24"/>
+          <w:szCs w:val="24"/>
+          <w:lang w:val="bg-BG"/>
+        </w:rPr>
+        <w:t xml:space="preserve"> се използва аутентикация с токен</w:t>
+      </w:r>
+      <w:r>
+        <w:rPr>
+          <w:rFonts w:ascii="Times New Roman" w:eastAsia="Times New Roman" w:hAnsi="Times New Roman" w:cs="Times New Roman"/>
+          <w:color w:val="000000"/>
+          <w:sz w:val="24"/>
+          <w:szCs w:val="24"/>
+          <w:lang w:val="en-US"/>
+        </w:rPr>
+        <w:t xml:space="preserve"> (</w:t>
+      </w:r>
+      <w:r>
+        <w:rPr>
+          <w:rFonts w:ascii="Times New Roman" w:eastAsia="Times New Roman" w:hAnsi="Times New Roman" w:cs="Times New Roman"/>
+          <w:color w:val="000000"/>
+          <w:sz w:val="24"/>
+          <w:szCs w:val="24"/>
+          <w:lang w:val="bg-BG"/>
+        </w:rPr>
+        <w:t>Фигура 11</w:t>
+      </w:r>
+      <w:r>
+        <w:rPr>
+          <w:rFonts w:ascii="Times New Roman" w:eastAsia="Times New Roman" w:hAnsi="Times New Roman" w:cs="Times New Roman"/>
+          <w:color w:val="000000"/>
+          <w:sz w:val="24"/>
+          <w:szCs w:val="24"/>
+          <w:lang w:val="en-US"/>
+        </w:rPr>
+        <w:t>)</w:t>
+      </w:r>
+      <w:r>
+        <w:rPr>
+          <w:rFonts w:ascii="Times New Roman" w:eastAsia="Times New Roman" w:hAnsi="Times New Roman" w:cs="Times New Roman"/>
+          <w:color w:val="000000"/>
+          <w:sz w:val="24"/>
+          <w:szCs w:val="24"/>
+          <w:lang w:val="bg-BG"/>
+        </w:rPr>
+        <w:t xml:space="preserve">. </w:t>
+      </w:r>
+      <w:r>
+        <w:rPr>
+          <w:rFonts w:ascii="Times New Roman" w:eastAsia="Times New Roman" w:hAnsi="Times New Roman" w:cs="Times New Roman"/>
+          <w:color w:val="000000"/>
+          <w:sz w:val="24"/>
+          <w:szCs w:val="24"/>
+          <w:lang w:val="bg-BG"/>
+        </w:rPr>
+        <w:t xml:space="preserve">При нея клиентът </w:t>
+      </w:r>
+      <w:r>
+        <w:rPr>
+          <w:rFonts w:ascii="Times New Roman" w:eastAsia="Times New Roman" w:hAnsi="Times New Roman" w:cs="Times New Roman"/>
+          <w:color w:val="000000"/>
+          <w:sz w:val="24"/>
+          <w:szCs w:val="24"/>
+          <w:lang w:val="en-US"/>
+        </w:rPr>
+        <w:t xml:space="preserve">първо изпраща заявка към сървъра за </w:t>
+      </w:r>
+      <w:r>
+        <w:rPr>
+          <w:rFonts w:ascii="Times New Roman" w:eastAsia="Times New Roman" w:hAnsi="Times New Roman" w:cs="Times New Roman"/>
+          <w:color w:val="000000"/>
+          <w:sz w:val="24"/>
+          <w:szCs w:val="24"/>
+          <w:lang w:val="bg-BG"/>
+        </w:rPr>
+        <w:t xml:space="preserve">аутентикация </w:t>
+      </w:r>
+      <w:r>
+        <w:rPr>
+          <w:rFonts w:ascii="Times New Roman" w:eastAsia="Times New Roman" w:hAnsi="Times New Roman" w:cs="Times New Roman"/>
+          <w:color w:val="000000"/>
+          <w:sz w:val="24"/>
+          <w:szCs w:val="24"/>
+          <w:lang w:val="en-US"/>
+        </w:rPr>
+        <w:t>с валидни идентификационни д</w:t>
+      </w:r>
+      <w:r>
+        <w:rPr>
+          <w:rFonts w:ascii="Times New Roman" w:eastAsia="Times New Roman" w:hAnsi="Times New Roman" w:cs="Times New Roman"/>
+          <w:color w:val="000000"/>
+          <w:sz w:val="24"/>
+          <w:szCs w:val="24"/>
+          <w:lang w:val="en-US"/>
+        </w:rPr>
+        <w:t>анни</w:t>
+      </w:r>
+      <w:r>
+        <w:rPr>
+          <w:rFonts w:ascii="Times New Roman" w:eastAsia="Times New Roman" w:hAnsi="Times New Roman" w:cs="Times New Roman"/>
+          <w:color w:val="000000"/>
+          <w:sz w:val="24"/>
+          <w:szCs w:val="24"/>
+          <w:lang w:val="bg-BG"/>
+        </w:rPr>
+        <w:t xml:space="preserve"> </w:t>
+      </w:r>
+      <w:r>
+        <w:rPr>
+          <w:rFonts w:ascii="Times New Roman" w:eastAsia="Times New Roman" w:hAnsi="Times New Roman" w:cs="Times New Roman"/>
+          <w:color w:val="000000"/>
+          <w:sz w:val="24"/>
+          <w:szCs w:val="24"/>
+          <w:lang w:val="en-US"/>
+        </w:rPr>
+        <w:t>(</w:t>
+      </w:r>
+      <w:r>
+        <w:rPr>
+          <w:rFonts w:ascii="Times New Roman" w:eastAsia="Times New Roman" w:hAnsi="Times New Roman" w:cs="Times New Roman"/>
+          <w:color w:val="000000"/>
+          <w:sz w:val="24"/>
+          <w:szCs w:val="24"/>
+          <w:lang w:val="bg-BG"/>
+        </w:rPr>
+        <w:t>потребителско име и парола</w:t>
+      </w:r>
+      <w:r>
+        <w:rPr>
+          <w:rFonts w:ascii="Times New Roman" w:eastAsia="Times New Roman" w:hAnsi="Times New Roman" w:cs="Times New Roman"/>
+          <w:color w:val="000000"/>
+          <w:sz w:val="24"/>
+          <w:szCs w:val="24"/>
+          <w:lang w:val="en-US"/>
+        </w:rPr>
+        <w:t>)</w:t>
+      </w:r>
+      <w:r>
+        <w:rPr>
+          <w:rFonts w:ascii="Times New Roman" w:eastAsia="Times New Roman" w:hAnsi="Times New Roman" w:cs="Times New Roman"/>
+          <w:color w:val="000000"/>
+          <w:sz w:val="24"/>
+          <w:szCs w:val="24"/>
+          <w:lang w:val="en-US"/>
+        </w:rPr>
+        <w:t xml:space="preserve">. </w:t>
+      </w:r>
+      <w:r>
+        <w:rPr>
+          <w:rFonts w:ascii="Times New Roman" w:eastAsia="Times New Roman" w:hAnsi="Times New Roman" w:cs="Times New Roman"/>
+          <w:color w:val="000000"/>
+          <w:sz w:val="24"/>
+          <w:szCs w:val="24"/>
+          <w:lang w:val="bg-BG"/>
+        </w:rPr>
+        <w:t>След успешна валидация с</w:t>
+      </w:r>
+      <w:r>
+        <w:rPr>
+          <w:rFonts w:ascii="Times New Roman" w:eastAsia="Times New Roman" w:hAnsi="Times New Roman" w:cs="Times New Roman"/>
+          <w:color w:val="000000"/>
+          <w:sz w:val="24"/>
+          <w:szCs w:val="24"/>
+          <w:lang w:val="en-US"/>
+        </w:rPr>
+        <w:t xml:space="preserve">ървърът  изпраща </w:t>
+      </w:r>
+      <w:r>
+        <w:rPr>
+          <w:rFonts w:ascii="Times New Roman" w:eastAsia="Times New Roman" w:hAnsi="Times New Roman" w:cs="Times New Roman"/>
+          <w:color w:val="000000"/>
+          <w:sz w:val="24"/>
+          <w:szCs w:val="24"/>
+          <w:lang w:val="bg-BG"/>
+        </w:rPr>
+        <w:t>токен</w:t>
+      </w:r>
+      <w:r>
+        <w:rPr>
+          <w:rFonts w:ascii="Times New Roman" w:eastAsia="Times New Roman" w:hAnsi="Times New Roman" w:cs="Times New Roman"/>
+          <w:color w:val="000000"/>
+          <w:sz w:val="24"/>
+          <w:szCs w:val="24"/>
+          <w:lang w:val="bg-BG"/>
+        </w:rPr>
+        <w:t xml:space="preserve"> </w:t>
+      </w:r>
+      <w:r>
+        <w:rPr>
+          <w:rFonts w:ascii="Times New Roman" w:eastAsia="Times New Roman" w:hAnsi="Times New Roman" w:cs="Times New Roman"/>
+          <w:color w:val="000000"/>
+          <w:sz w:val="24"/>
+          <w:szCs w:val="24"/>
+          <w:lang w:val="en-US"/>
+        </w:rPr>
+        <w:t>(</w:t>
+      </w:r>
+      <w:r>
+        <w:rPr>
+          <w:rFonts w:ascii="Times New Roman" w:eastAsia="Times New Roman" w:hAnsi="Times New Roman" w:cs="Times New Roman"/>
+          <w:color w:val="000000"/>
+          <w:sz w:val="24"/>
+          <w:szCs w:val="24"/>
+          <w:lang w:val="bg-BG"/>
+        </w:rPr>
+        <w:t>извършено е успешно вписване</w:t>
+      </w:r>
+      <w:r>
+        <w:rPr>
+          <w:rFonts w:ascii="Times New Roman" w:eastAsia="Times New Roman" w:hAnsi="Times New Roman" w:cs="Times New Roman"/>
+          <w:color w:val="000000"/>
+          <w:sz w:val="24"/>
+          <w:szCs w:val="24"/>
+          <w:lang w:val="en-US"/>
+        </w:rPr>
+        <w:t>)</w:t>
+      </w:r>
+      <w:r>
+        <w:rPr>
+          <w:rFonts w:ascii="Times New Roman" w:eastAsia="Times New Roman" w:hAnsi="Times New Roman" w:cs="Times New Roman"/>
+          <w:color w:val="000000"/>
+          <w:sz w:val="24"/>
+          <w:szCs w:val="24"/>
+          <w:lang w:val="bg-BG"/>
+        </w:rPr>
+        <w:t xml:space="preserve">, който </w:t>
+      </w:r>
+      <w:r>
+        <w:rPr>
+          <w:rFonts w:ascii="Times New Roman" w:eastAsia="Times New Roman" w:hAnsi="Times New Roman" w:cs="Times New Roman"/>
+          <w:color w:val="000000"/>
+          <w:sz w:val="24"/>
+          <w:szCs w:val="24"/>
+          <w:lang w:val="en-US"/>
+        </w:rPr>
+        <w:t>клиент</w:t>
+      </w:r>
+      <w:r>
+        <w:rPr>
+          <w:rFonts w:ascii="Times New Roman" w:eastAsia="Times New Roman" w:hAnsi="Times New Roman" w:cs="Times New Roman"/>
+          <w:color w:val="000000"/>
+          <w:sz w:val="24"/>
+          <w:szCs w:val="24"/>
+          <w:lang w:val="bg-BG"/>
+        </w:rPr>
+        <w:t>ът използва за достъп</w:t>
+      </w:r>
+      <w:r>
+        <w:rPr>
+          <w:rFonts w:ascii="Times New Roman" w:eastAsia="Times New Roman" w:hAnsi="Times New Roman" w:cs="Times New Roman"/>
+          <w:color w:val="000000"/>
+          <w:sz w:val="24"/>
+          <w:szCs w:val="24"/>
+          <w:lang w:val="en-US"/>
+        </w:rPr>
+        <w:t xml:space="preserve">. </w:t>
+      </w:r>
+      <w:proofErr w:type="gramStart"/>
+      <w:r>
+        <w:rPr>
+          <w:rFonts w:ascii="Times New Roman" w:eastAsia="Times New Roman" w:hAnsi="Times New Roman" w:cs="Times New Roman"/>
+          <w:color w:val="000000"/>
+          <w:sz w:val="24"/>
+          <w:szCs w:val="24"/>
+          <w:lang w:val="en-US"/>
+        </w:rPr>
+        <w:t xml:space="preserve">Този </w:t>
+      </w:r>
+      <w:r>
+        <w:rPr>
+          <w:rFonts w:ascii="Times New Roman" w:eastAsia="Times New Roman" w:hAnsi="Times New Roman" w:cs="Times New Roman"/>
+          <w:color w:val="000000"/>
+          <w:sz w:val="24"/>
+          <w:szCs w:val="24"/>
+          <w:lang w:val="bg-BG"/>
+        </w:rPr>
+        <w:t xml:space="preserve">токен е специфичен за всеки потребител </w:t>
+      </w:r>
+      <w:r>
+        <w:rPr>
+          <w:rFonts w:ascii="Times New Roman" w:eastAsia="Times New Roman" w:hAnsi="Times New Roman" w:cs="Times New Roman"/>
+          <w:color w:val="000000"/>
+          <w:sz w:val="24"/>
+          <w:szCs w:val="24"/>
+          <w:lang w:val="en-US"/>
+        </w:rPr>
+        <w:t>и има време за</w:t>
+      </w:r>
+      <w:r>
+        <w:rPr>
+          <w:rFonts w:ascii="Times New Roman" w:eastAsia="Times New Roman" w:hAnsi="Times New Roman" w:cs="Times New Roman"/>
+          <w:color w:val="000000"/>
+          <w:sz w:val="24"/>
+          <w:szCs w:val="24"/>
+          <w:lang w:val="en-US"/>
+        </w:rPr>
+        <w:t xml:space="preserve"> изтичане.</w:t>
+      </w:r>
+      <w:proofErr w:type="gramEnd"/>
+      <w:r>
+        <w:rPr>
+          <w:rFonts w:ascii="Times New Roman" w:eastAsia="Times New Roman" w:hAnsi="Times New Roman" w:cs="Times New Roman"/>
+          <w:color w:val="000000"/>
+          <w:sz w:val="24"/>
+          <w:szCs w:val="24"/>
+          <w:lang w:val="bg-BG"/>
+        </w:rPr>
+        <w:t xml:space="preserve"> К</w:t>
+      </w:r>
+      <w:r>
+        <w:rPr>
+          <w:rFonts w:ascii="Times New Roman" w:eastAsia="Times New Roman" w:hAnsi="Times New Roman" w:cs="Times New Roman"/>
+          <w:color w:val="000000"/>
+          <w:sz w:val="24"/>
+          <w:szCs w:val="24"/>
+          <w:lang w:val="en-US"/>
+        </w:rPr>
+        <w:t>лиент</w:t>
+      </w:r>
+      <w:r>
+        <w:rPr>
+          <w:rFonts w:ascii="Times New Roman" w:eastAsia="Times New Roman" w:hAnsi="Times New Roman" w:cs="Times New Roman"/>
+          <w:color w:val="000000"/>
+          <w:sz w:val="24"/>
+          <w:szCs w:val="24"/>
+          <w:lang w:val="bg-BG"/>
+        </w:rPr>
+        <w:t>ът го</w:t>
+      </w:r>
+      <w:r>
+        <w:rPr>
+          <w:rFonts w:ascii="Times New Roman" w:eastAsia="Times New Roman" w:hAnsi="Times New Roman" w:cs="Times New Roman"/>
+          <w:color w:val="000000"/>
+          <w:sz w:val="24"/>
+          <w:szCs w:val="24"/>
+          <w:lang w:val="bg-BG"/>
+        </w:rPr>
+        <w:t xml:space="preserve"> съхранява в браузъра и го</w:t>
+      </w:r>
+      <w:r>
+        <w:rPr>
+          <w:rFonts w:ascii="Times New Roman" w:eastAsia="Times New Roman" w:hAnsi="Times New Roman" w:cs="Times New Roman"/>
+          <w:color w:val="000000"/>
+          <w:sz w:val="24"/>
+          <w:szCs w:val="24"/>
+          <w:lang w:val="en-US"/>
+        </w:rPr>
+        <w:t xml:space="preserve"> </w:t>
+      </w:r>
+      <w:r>
+        <w:rPr>
+          <w:rFonts w:ascii="Times New Roman" w:eastAsia="Times New Roman" w:hAnsi="Times New Roman" w:cs="Times New Roman"/>
+          <w:color w:val="000000"/>
+          <w:sz w:val="24"/>
+          <w:szCs w:val="24"/>
+          <w:lang w:val="en-US"/>
+        </w:rPr>
+        <w:t xml:space="preserve">използва за </w:t>
+      </w:r>
+      <w:r>
+        <w:rPr>
+          <w:rFonts w:ascii="Times New Roman" w:eastAsia="Times New Roman" w:hAnsi="Times New Roman" w:cs="Times New Roman"/>
+          <w:color w:val="000000"/>
+          <w:sz w:val="24"/>
+          <w:szCs w:val="24"/>
+          <w:lang w:val="bg-BG"/>
+        </w:rPr>
+        <w:t>заявки</w:t>
+      </w:r>
+      <w:r>
+        <w:rPr>
+          <w:rFonts w:ascii="Times New Roman" w:eastAsia="Times New Roman" w:hAnsi="Times New Roman" w:cs="Times New Roman"/>
+          <w:color w:val="000000"/>
+          <w:sz w:val="24"/>
+          <w:szCs w:val="24"/>
+          <w:lang w:val="bg-BG"/>
+        </w:rPr>
+        <w:t xml:space="preserve"> към </w:t>
+      </w:r>
+      <w:r>
+        <w:rPr>
+          <w:rFonts w:ascii="Times New Roman" w:hAnsi="Times New Roman" w:cs="Times New Roman"/>
+          <w:i/>
+          <w:color w:val="000000"/>
+          <w:sz w:val="24"/>
+          <w:szCs w:val="24"/>
+          <w:lang w:val="en-US"/>
+        </w:rPr>
+        <w:t>WEB API</w:t>
+      </w:r>
+      <w:r>
+        <w:rPr>
+          <w:rFonts w:ascii="Times New Roman" w:hAnsi="Times New Roman" w:cs="Times New Roman"/>
+          <w:i/>
+          <w:color w:val="000000"/>
+          <w:sz w:val="24"/>
+          <w:szCs w:val="24"/>
+          <w:lang w:val="en-US"/>
+        </w:rPr>
+        <w:t xml:space="preserve"> </w:t>
+      </w:r>
+      <w:r>
+        <w:rPr>
+          <w:rFonts w:ascii="Times New Roman" w:hAnsi="Times New Roman" w:cs="Times New Roman"/>
+          <w:color w:val="000000"/>
+          <w:sz w:val="24"/>
+          <w:szCs w:val="24"/>
+          <w:lang w:val="bg-BG"/>
+        </w:rPr>
+        <w:t>приложението</w:t>
+      </w:r>
+      <w:r>
+        <w:rPr>
+          <w:rFonts w:ascii="Times New Roman" w:eastAsia="Times New Roman" w:hAnsi="Times New Roman" w:cs="Times New Roman"/>
+          <w:color w:val="000000"/>
+          <w:sz w:val="24"/>
+          <w:szCs w:val="24"/>
+          <w:lang w:val="en-US"/>
+        </w:rPr>
+        <w:t xml:space="preserve">. </w:t>
+      </w:r>
+      <w:r>
+        <w:rPr>
+          <w:rFonts w:ascii="Times New Roman" w:eastAsia="Times New Roman" w:hAnsi="Times New Roman" w:cs="Times New Roman"/>
+          <w:color w:val="000000"/>
+          <w:sz w:val="24"/>
+          <w:szCs w:val="24"/>
+          <w:lang w:val="bg-BG"/>
+        </w:rPr>
+        <w:t>Когато изтече</w:t>
+      </w:r>
+      <w:r>
+        <w:rPr>
+          <w:rFonts w:ascii="Times New Roman" w:eastAsia="Times New Roman" w:hAnsi="Times New Roman" w:cs="Times New Roman"/>
+          <w:color w:val="000000"/>
+          <w:sz w:val="24"/>
+          <w:szCs w:val="24"/>
+          <w:lang w:val="en-US"/>
+        </w:rPr>
+        <w:t>, клиент</w:t>
+      </w:r>
+      <w:r>
+        <w:rPr>
+          <w:rFonts w:ascii="Times New Roman" w:eastAsia="Times New Roman" w:hAnsi="Times New Roman" w:cs="Times New Roman"/>
+          <w:color w:val="000000"/>
+          <w:sz w:val="24"/>
+          <w:szCs w:val="24"/>
+          <w:lang w:val="bg-BG"/>
+        </w:rPr>
+        <w:t>ът прави заявка за</w:t>
+      </w:r>
+      <w:r>
+        <w:rPr>
+          <w:rFonts w:ascii="Times New Roman" w:eastAsia="Times New Roman" w:hAnsi="Times New Roman" w:cs="Times New Roman"/>
+          <w:color w:val="000000"/>
+          <w:sz w:val="24"/>
+          <w:szCs w:val="24"/>
+          <w:lang w:val="en-US"/>
+        </w:rPr>
+        <w:t xml:space="preserve"> нов</w:t>
+      </w:r>
+      <w:r>
+        <w:rPr>
+          <w:rFonts w:ascii="Times New Roman" w:eastAsia="Times New Roman" w:hAnsi="Times New Roman" w:cs="Times New Roman"/>
+          <w:color w:val="000000"/>
+          <w:sz w:val="24"/>
+          <w:szCs w:val="24"/>
+          <w:lang w:val="bg-BG"/>
+        </w:rPr>
+        <w:t xml:space="preserve"> токен</w:t>
+      </w:r>
+      <w:r>
+        <w:rPr>
+          <w:rFonts w:ascii="Times New Roman" w:eastAsia="Times New Roman" w:hAnsi="Times New Roman" w:cs="Times New Roman"/>
+          <w:color w:val="000000"/>
+          <w:sz w:val="24"/>
+          <w:szCs w:val="24"/>
+          <w:lang w:val="en-US"/>
+        </w:rPr>
+        <w:t xml:space="preserve"> за достъп</w:t>
+      </w:r>
+      <w:r>
+        <w:rPr>
+          <w:rFonts w:ascii="Times New Roman" w:eastAsia="Times New Roman" w:hAnsi="Times New Roman" w:cs="Times New Roman"/>
+          <w:color w:val="000000"/>
+          <w:sz w:val="24"/>
+          <w:szCs w:val="24"/>
+          <w:lang w:val="en-US"/>
+        </w:rPr>
+        <w:t>.</w:t>
+      </w:r>
+      <w:r>
+        <w:rPr>
+          <w:rFonts w:ascii="Times New Roman" w:eastAsia="Times New Roman" w:hAnsi="Times New Roman" w:cs="Times New Roman"/>
+          <w:color w:val="000000"/>
+          <w:sz w:val="24"/>
+          <w:szCs w:val="24"/>
+          <w:lang w:val="bg-BG"/>
+        </w:rPr>
+        <w:t xml:space="preserve"> В потребителкия интерфейс това става чрез пренасочване към стр</w:t>
+      </w:r>
+      <w:r>
+        <w:rPr>
+          <w:rFonts w:ascii="Times New Roman" w:eastAsia="Times New Roman" w:hAnsi="Times New Roman" w:cs="Times New Roman"/>
+          <w:color w:val="000000"/>
+          <w:sz w:val="24"/>
+          <w:szCs w:val="24"/>
+          <w:lang w:val="bg-BG"/>
+        </w:rPr>
+        <w:t>а</w:t>
+      </w:r>
+      <w:r>
+        <w:rPr>
+          <w:rFonts w:ascii="Times New Roman" w:eastAsia="Times New Roman" w:hAnsi="Times New Roman" w:cs="Times New Roman"/>
+          <w:color w:val="000000"/>
+          <w:sz w:val="24"/>
+          <w:szCs w:val="24"/>
+          <w:lang w:val="bg-BG"/>
+        </w:rPr>
+        <w:t>ницата за вписване на потребителя.</w:t>
+      </w:r>
+    </w:p>
+    <w:p>
+      <w:pPr>
+        <w:pBdr>
+          <w:top w:val="nil"/>
+          <w:left w:val="nil"/>
+          <w:bottom w:val="nil"/>
+          <w:right w:val="nil"/>
+          <w:between w:val="nil"/>
+        </w:pBdr>
+        <w:shd w:val="clear" w:color="auto" w:fill="FFFFFF"/>
+        <w:spacing w:after="0"/>
+        <w:contextualSpacing/>
+        <w:jc w:val="both"/>
+        <w:rPr>
+          <w:rFonts w:ascii="Times New Roman" w:eastAsia="Times New Roman" w:hAnsi="Times New Roman" w:cs="Times New Roman"/>
+          <w:color w:val="000000"/>
+          <w:sz w:val="24"/>
+          <w:szCs w:val="24"/>
+          <w:lang w:val="en-US"/>
+        </w:rPr>
+      </w:pPr>
+    </w:p>
+    <w:p>
+      <w:pPr>
+        <w:pBdr>
+          <w:top w:val="nil"/>
+          <w:left w:val="nil"/>
+          <w:bottom w:val="nil"/>
+          <w:right w:val="nil"/>
+          <w:between w:val="nil"/>
+        </w:pBdr>
+        <w:shd w:val="clear" w:color="auto" w:fill="FFFFFF"/>
+        <w:spacing w:after="0"/>
+        <w:contextualSpacing/>
+        <w:jc w:val="center"/>
+        <w:rPr>
+          <w:rFonts w:ascii="Times New Roman" w:eastAsia="Times New Roman" w:hAnsi="Times New Roman" w:cs="Times New Roman"/>
+          <w:color w:val="000000"/>
+          <w:sz w:val="24"/>
+          <w:szCs w:val="24"/>
+          <w:lang w:val="bg-BG"/>
+        </w:rPr>
+      </w:pPr>
+      <w:r>
+        <w:rPr>
+          <w:rFonts w:ascii="Times New Roman" w:eastAsia="Times New Roman" w:hAnsi="Times New Roman" w:cs="Times New Roman"/>
+          <w:noProof/>
+          <w:color w:val="000000"/>
+          <w:sz w:val="24"/>
+          <w:szCs w:val="24"/>
+          <w:lang w:eastAsia="en-GB"/>
+        </w:rPr>
+        <w:drawing>
+          <wp:inline distT="0" distB="0" distL="0" distR="0" wp14:anchorId="5EB3C2A1" wp14:editId="313E7DD8">
+            <wp:extent cx="5595257" cy="1512378"/>
+            <wp:effectExtent l="0" t="0" r="5715" b="0"/>
+            <wp:docPr id="31" name="Картина 31" descr="F:\FMI\masters\ThirdTerm\fleetmanagement\Resources\Other\Authorization.PNG"/>
+            <wp:cNvGraphicFramePr>
+              <a:graphicFrameLocks xmlns:a="http://schemas.openxmlformats.org/drawingml/2006/main" noChangeAspect="1"/>
+            </wp:cNvGraphicFramePr>
+            <a:graphic xmlns:a="http://schemas.openxmlformats.org/drawingml/2006/main">
+              <a:graphicData uri="http://schemas.openxmlformats.org/drawingml/2006/picture">
+                <pic:pic xmlns:pic="http://schemas.openxmlformats.org/drawingml/2006/picture">
+                  <pic:nvPicPr>
+                    <pic:cNvPr id="0" name="Picture 6" descr="F:\FMI\masters\ThirdTerm\fleetmanagement\Resources\Other\Authorization.PNG"/>
+                    <pic:cNvPicPr>
+                      <a:picLocks noChangeAspect="1" noChangeArrowheads="1"/>
+                    </pic:cNvPicPr>
+                  </pic:nvPicPr>
+                  <pic:blipFill>
+                    <a:blip r:embed="rId22">
+                      <a:extLst>
+                        <a:ext uri="{28A0092B-C50C-407E-A947-70E740481C1C}">
+                          <a14:useLocalDpi xmlns:a14="http://schemas.microsoft.com/office/drawing/2010/main" val="0"/>
+                        </a:ext>
+                      </a:extLst>
+                    </a:blip>
+                    <a:srcRect/>
+                    <a:stretch>
+                      <a:fillRect/>
+                    </a:stretch>
+                  </pic:blipFill>
+                  <pic:spPr bwMode="auto">
+                    <a:xfrm>
+                      <a:off x="0" y="0"/>
+                      <a:ext cx="5590126" cy="1510991"/>
+                    </a:xfrm>
+                    <a:prstGeom prst="rect">
+                      <a:avLst/>
+                    </a:prstGeom>
+                    <a:noFill/>
+                    <a:ln>
+                      <a:noFill/>
+                    </a:ln>
+                  </pic:spPr>
+                </pic:pic>
+              </a:graphicData>
+            </a:graphic>
+          </wp:inline>
+        </w:drawing>
+      </w:r>
+    </w:p>
+    <w:p>
+      <w:pPr>
+        <w:pBdr>
+          <w:top w:val="nil"/>
+          <w:left w:val="nil"/>
+          <w:bottom w:val="nil"/>
+          <w:right w:val="nil"/>
+          <w:between w:val="nil"/>
+        </w:pBdr>
+        <w:shd w:val="clear" w:color="auto" w:fill="FFFFFF"/>
+        <w:spacing w:after="0"/>
+        <w:contextualSpacing/>
+        <w:jc w:val="center"/>
+        <w:rPr>
+          <w:rFonts w:ascii="Times New Roman" w:eastAsia="Times New Roman" w:hAnsi="Times New Roman" w:cs="Times New Roman"/>
+          <w:color w:val="000000"/>
+          <w:sz w:val="24"/>
+          <w:szCs w:val="24"/>
+          <w:lang w:val="bg-BG"/>
+        </w:rPr>
+      </w:pPr>
+    </w:p>
+    <w:p>
+      <w:pPr>
+        <w:spacing w:after="160" w:line="259" w:lineRule="auto"/>
+        <w:jc w:val="center"/>
+        <w:rPr>
+          <w:rFonts w:ascii="Times New Roman" w:hAnsi="Times New Roman" w:cs="Times New Roman"/>
+          <w:sz w:val="24"/>
+          <w:szCs w:val="24"/>
+          <w:lang w:val="en-US"/>
+        </w:rPr>
+      </w:pPr>
+      <w:r>
+        <w:rPr>
+          <w:rFonts w:ascii="Times New Roman" w:eastAsia="Times New Roman" w:hAnsi="Times New Roman" w:cs="Times New Roman"/>
+          <w:i/>
+          <w:color w:val="000000"/>
+          <w:sz w:val="24"/>
+          <w:szCs w:val="24"/>
+        </w:rPr>
+        <w:t xml:space="preserve">Фигура </w:t>
+      </w:r>
+      <w:r>
+        <w:rPr>
+          <w:rFonts w:ascii="Times New Roman" w:eastAsia="Times New Roman" w:hAnsi="Times New Roman" w:cs="Times New Roman"/>
+          <w:i/>
+          <w:color w:val="000000"/>
+          <w:sz w:val="24"/>
+          <w:szCs w:val="24"/>
+          <w:lang w:val="bg-BG"/>
+        </w:rPr>
+        <w:t>1</w:t>
+      </w:r>
+      <w:r>
+        <w:rPr>
+          <w:rFonts w:ascii="Times New Roman" w:eastAsia="Times New Roman" w:hAnsi="Times New Roman" w:cs="Times New Roman"/>
+          <w:i/>
+          <w:color w:val="000000"/>
+          <w:sz w:val="24"/>
+          <w:szCs w:val="24"/>
+          <w:lang w:val="en-US"/>
+        </w:rPr>
+        <w:t>1</w:t>
+      </w:r>
+      <w:r>
+        <w:rPr>
+          <w:rFonts w:ascii="Times New Roman" w:eastAsia="Times New Roman" w:hAnsi="Times New Roman" w:cs="Times New Roman"/>
+          <w:i/>
+          <w:color w:val="000000"/>
+          <w:sz w:val="24"/>
+          <w:szCs w:val="24"/>
+        </w:rPr>
+        <w:t xml:space="preserve">: </w:t>
+      </w:r>
+      <w:r>
+        <w:rPr>
+          <w:rFonts w:ascii="Times New Roman" w:hAnsi="Times New Roman" w:cs="Times New Roman"/>
+          <w:i/>
+          <w:sz w:val="24"/>
+          <w:szCs w:val="24"/>
+          <w:lang w:val="bg-BG"/>
+        </w:rPr>
+        <w:t>„</w:t>
+      </w:r>
+      <w:r>
+        <w:rPr>
+          <w:rFonts w:ascii="Times New Roman" w:eastAsia="Times New Roman" w:hAnsi="Times New Roman" w:cs="Times New Roman"/>
+          <w:i/>
+          <w:color w:val="000000"/>
+          <w:sz w:val="24"/>
+          <w:szCs w:val="24"/>
+          <w:lang w:val="bg-BG"/>
+        </w:rPr>
+        <w:t>Аутентикация с токен</w:t>
+      </w:r>
+      <w:r>
+        <w:rPr>
+          <w:rFonts w:ascii="Times New Roman" w:eastAsia="Times New Roman" w:hAnsi="Times New Roman" w:cs="Times New Roman"/>
+          <w:i/>
+          <w:color w:val="000000"/>
+          <w:sz w:val="24"/>
+          <w:szCs w:val="24"/>
+        </w:rPr>
+        <w:t>” [26</w:t>
+      </w:r>
+      <w:r>
+        <w:rPr>
+          <w:rFonts w:ascii="Times New Roman" w:eastAsia="Times New Roman" w:hAnsi="Times New Roman" w:cs="Times New Roman"/>
+          <w:i/>
+          <w:color w:val="000000"/>
+          <w:sz w:val="24"/>
+          <w:szCs w:val="24"/>
+        </w:rPr>
+        <w:t>]</w:t>
+      </w:r>
+      <w:bookmarkStart w:id="0" w:name="_GoBack"/>
+      <w:bookmarkEnd w:id="0"/>
+    </w:p>
+    <w:p>
+      <w:pPr>
+        <w:pBdr>
+          <w:top w:val="nil"/>
+          <w:left w:val="nil"/>
+          <w:bottom w:val="nil"/>
+          <w:right w:val="nil"/>
+          <w:between w:val="nil"/>
+        </w:pBdr>
+        <w:shd w:val="clear" w:color="auto" w:fill="FFFFFF"/>
+        <w:spacing w:after="0"/>
+        <w:contextualSpacing/>
+        <w:jc w:val="both"/>
+        <w:rPr>
+          <w:rFonts w:ascii="Times New Roman" w:eastAsia="Times New Roman" w:hAnsi="Times New Roman" w:cs="Times New Roman"/>
+          <w:color w:val="000000"/>
+          <w:sz w:val="24"/>
+          <w:szCs w:val="24"/>
+          <w:lang w:val="en-US"/>
         </w:rPr>
       </w:pPr>
     </w:p>
@@ -22569,6 +23410,7 @@
           <w:szCs w:val="24"/>
           <w:lang w:val="bg-BG"/>
         </w:rPr>
+        <w:lastRenderedPageBreak/>
         <w:t xml:space="preserve">Чрез алгоритъма </w:t>
       </w:r>
       <w:r>
@@ -23042,7 +23884,7 @@
                     </pic:cNvPicPr>
                   </pic:nvPicPr>
                   <pic:blipFill>
-                    <a:blip r:embed="rId22">
+                    <a:blip r:embed="rId23">
                       <a:extLst>
                         <a:ext uri="{28A0092B-C50C-407E-A947-70E740481C1C}">
                           <a14:useLocalDpi xmlns:a14="http://schemas.microsoft.com/office/drawing/2010/main" val="0"/>
@@ -23093,7 +23935,6 @@
           <w:sz w:val="24"/>
           <w:szCs w:val="24"/>
         </w:rPr>
-        <w:lastRenderedPageBreak/>
         <w:t xml:space="preserve">Фигура </w:t>
       </w:r>
       <w:r>
@@ -23806,6 +24647,7 @@
           <w:szCs w:val="24"/>
           <w:shd w:val="clear" w:color="auto" w:fill="FFFFFF"/>
         </w:rPr>
+        <w:lastRenderedPageBreak/>
         <w:t>Material-UI</w:t>
       </w:r>
       <w:r>
@@ -24297,7 +25139,7 @@
         </w:rPr>
         <w:t>[1]</w:t>
       </w:r>
-      <w:hyperlink r:id="rId23" w:history="1">
+      <w:hyperlink r:id="rId24" w:history="1">
         <w:r>
           <w:rPr>
             <w:rStyle w:val="a5"/>
@@ -24348,7 +25190,7 @@
         </w:rPr>
         <w:t xml:space="preserve"> </w:t>
       </w:r>
-      <w:hyperlink r:id="rId24" w:history="1">
+      <w:hyperlink r:id="rId25" w:history="1">
         <w:r>
           <w:rPr>
             <w:rStyle w:val="a5"/>
@@ -24400,7 +25242,7 @@
         </w:rPr>
         <w:t xml:space="preserve"> </w:t>
       </w:r>
-      <w:hyperlink r:id="rId25" w:history="1">
+      <w:hyperlink r:id="rId26" w:history="1">
         <w:r>
           <w:rPr>
             <w:rStyle w:val="a5"/>
@@ -24455,7 +25297,7 @@
         </w:rPr>
         <w:t xml:space="preserve">] </w:t>
       </w:r>
-      <w:hyperlink r:id="rId26" w:history="1">
+      <w:hyperlink r:id="rId27" w:history="1">
         <w:r>
           <w:rPr>
             <w:rStyle w:val="a5"/>
@@ -24510,7 +25352,6 @@
           <w:szCs w:val="24"/>
           <w:lang w:val="en-US"/>
         </w:rPr>
-        <w:lastRenderedPageBreak/>
         <w:t>[6</w:t>
       </w:r>
       <w:r>
@@ -24522,7 +25363,7 @@
         </w:rPr>
         <w:t xml:space="preserve">] </w:t>
       </w:r>
-      <w:hyperlink r:id="rId27" w:history="1">
+      <w:hyperlink r:id="rId28" w:history="1">
         <w:r>
           <w:rPr>
             <w:rStyle w:val="a5"/>
@@ -24568,7 +25409,7 @@
         </w:rPr>
         <w:t xml:space="preserve">] </w:t>
       </w:r>
-      <w:hyperlink r:id="rId28" w:history="1">
+      <w:hyperlink r:id="rId29" w:history="1">
         <w:r>
           <w:rPr>
             <w:rStyle w:val="a5"/>
@@ -24608,7 +25449,7 @@
         </w:rPr>
         <w:t xml:space="preserve">[8] </w:t>
       </w:r>
-      <w:hyperlink r:id="rId29" w:history="1">
+      <w:hyperlink r:id="rId30" w:history="1">
         <w:r>
           <w:rPr>
             <w:rStyle w:val="a5"/>
@@ -24648,7 +25489,7 @@
         </w:rPr>
         <w:t xml:space="preserve">[9] </w:t>
       </w:r>
-      <w:hyperlink r:id="rId30" w:history="1">
+      <w:hyperlink r:id="rId31" w:history="1">
         <w:r>
           <w:rPr>
             <w:rStyle w:val="a5"/>
@@ -24688,7 +25529,7 @@
         </w:rPr>
         <w:t>[10]</w:t>
       </w:r>
-      <w:hyperlink r:id="rId31" w:history="1">
+      <w:hyperlink r:id="rId32" w:history="1">
         <w:r>
           <w:rPr>
             <w:rStyle w:val="a5"/>
@@ -24778,7 +25619,7 @@
         </w:rPr>
         <w:t>]</w:t>
       </w:r>
-      <w:hyperlink r:id="rId32" w:history="1">
+      <w:hyperlink r:id="rId33" w:history="1">
         <w:r>
           <w:rPr>
             <w:rStyle w:val="a5"/>
@@ -24818,7 +25659,7 @@
         </w:rPr>
         <w:t xml:space="preserve">[13] </w:t>
       </w:r>
-      <w:hyperlink r:id="rId33" w:history="1">
+      <w:hyperlink r:id="rId34" w:history="1">
         <w:r>
           <w:rPr>
             <w:rStyle w:val="a5"/>
@@ -24858,7 +25699,7 @@
         </w:rPr>
         <w:t xml:space="preserve">[14] </w:t>
       </w:r>
-      <w:hyperlink r:id="rId34" w:history="1">
+      <w:hyperlink r:id="rId35" w:history="1">
         <w:r>
           <w:rPr>
             <w:rStyle w:val="a5"/>
@@ -24898,7 +25739,7 @@
         </w:rPr>
         <w:t xml:space="preserve">[15] </w:t>
       </w:r>
-      <w:hyperlink r:id="rId35" w:history="1">
+      <w:hyperlink r:id="rId36" w:history="1">
         <w:r>
           <w:rPr>
             <w:rStyle w:val="a5"/>
@@ -24938,7 +25779,7 @@
         </w:rPr>
         <w:t xml:space="preserve">[16] </w:t>
       </w:r>
-      <w:hyperlink r:id="rId36" w:history="1">
+      <w:hyperlink r:id="rId37" w:history="1">
         <w:r>
           <w:rPr>
             <w:rStyle w:val="a5"/>
@@ -24976,9 +25817,10 @@
           <w:u w:val="none"/>
           <w:lang w:val="en-US"/>
         </w:rPr>
+        <w:lastRenderedPageBreak/>
         <w:t>[17]</w:t>
       </w:r>
-      <w:hyperlink r:id="rId37" w:history="1">
+      <w:hyperlink r:id="rId38" w:history="1">
         <w:r>
           <w:rPr>
             <w:rStyle w:val="a5"/>
@@ -25068,7 +25910,7 @@
         </w:rPr>
         <w:t xml:space="preserve">] </w:t>
       </w:r>
-      <w:hyperlink r:id="rId38" w:history="1">
+      <w:hyperlink r:id="rId39" w:history="1">
         <w:r>
           <w:rPr>
             <w:rStyle w:val="a5"/>
@@ -25108,7 +25950,7 @@
         </w:rPr>
         <w:t xml:space="preserve">[20] </w:t>
       </w:r>
-      <w:hyperlink r:id="rId39" w:history="1">
+      <w:hyperlink r:id="rId40" w:history="1">
         <w:r>
           <w:rPr>
             <w:rStyle w:val="a5"/>
@@ -25146,7 +25988,7 @@
         </w:rPr>
         <w:t xml:space="preserve">[21] </w:t>
       </w:r>
-      <w:hyperlink r:id="rId40" w:history="1">
+      <w:hyperlink r:id="rId41" w:history="1">
         <w:r>
           <w:rPr>
             <w:rStyle w:val="a5"/>
@@ -25184,7 +26026,7 @@
         </w:rPr>
         <w:t xml:space="preserve">[22] </w:t>
       </w:r>
-      <w:hyperlink r:id="rId41" w:history="1">
+      <w:hyperlink r:id="rId42" w:history="1">
         <w:r>
           <w:rPr>
             <w:rStyle w:val="a5"/>
@@ -25222,7 +26064,7 @@
         </w:rPr>
         <w:t xml:space="preserve">[23] </w:t>
       </w:r>
-      <w:hyperlink r:id="rId42" w:history="1">
+      <w:hyperlink r:id="rId43" w:history="1">
         <w:r>
           <w:rPr>
             <w:rStyle w:val="a5"/>
@@ -25260,7 +26102,7 @@
         </w:rPr>
         <w:t xml:space="preserve">[24] </w:t>
       </w:r>
-      <w:hyperlink r:id="rId43" w:history="1">
+      <w:hyperlink r:id="rId44" w:history="1">
         <w:r>
           <w:rPr>
             <w:rStyle w:val="a5"/>
@@ -25294,7 +26136,7 @@
         </w:rPr>
         <w:t xml:space="preserve">[25] </w:t>
       </w:r>
-      <w:hyperlink r:id="rId44" w:history="1">
+      <w:hyperlink r:id="rId45" w:history="1">
         <w:r>
           <w:rPr>
             <w:rStyle w:val="a5"/>
@@ -25327,18 +26169,16 @@
         </w:rPr>
         <w:t xml:space="preserve">[26] </w:t>
       </w:r>
-      <w:hyperlink r:id="rId45" w:history="1">
-        <w:r>
-          <w:rPr>
-            <w:rStyle w:val="a5"/>
-            <w:rFonts w:ascii="Times New Roman" w:eastAsia="Times New Roman" w:hAnsi="Times New Roman" w:cs="Times New Roman"/>
-            <w:sz w:val="24"/>
-            <w:szCs w:val="24"/>
-            <w:lang w:val="en-US"/>
-          </w:rPr>
-          <w:t>https://www.codeproject.com/Articles/821439/Getting-started-with-ASP-Net-Web-API-using-CodeF</w:t>
-        </w:r>
-      </w:hyperlink>
+      <w:r>
+        <w:rPr>
+          <w:rFonts w:ascii="Times New Roman" w:eastAsia="Times New Roman" w:hAnsi="Times New Roman" w:cs="Times New Roman"/>
+          <w:color w:val="000000"/>
+          <w:sz w:val="24"/>
+          <w:szCs w:val="24"/>
+          <w:lang w:val="en-US"/>
+        </w:rPr>
+        <w:t>https://www.ecanarys.com/Blogs/ArticleID/308/Token-Based-Authentication-for-Web-APIs</w:t>
+      </w:r>
     </w:p>
     <w:p>
       <w:pPr>
@@ -25390,7 +26230,6 @@
           <w:szCs w:val="24"/>
           <w:lang w:val="en-US"/>
         </w:rPr>
-        <w:lastRenderedPageBreak/>
         <w:t xml:space="preserve">[28] </w:t>
       </w:r>
       <w:hyperlink r:id="rId47" w:history="1">
@@ -25579,20 +26418,37 @@
           <w:rFonts w:ascii="Times New Roman" w:hAnsi="Times New Roman" w:cs="Times New Roman"/>
           <w:sz w:val="24"/>
           <w:szCs w:val="24"/>
-          <w:lang w:val="bg-BG"/>
-        </w:rPr>
-      </w:pPr>
-      <w:r>
-        <w:rPr>
-          <w:rFonts w:ascii="Times New Roman" w:hAnsi="Times New Roman" w:cs="Times New Roman"/>
-          <w:sz w:val="24"/>
-          <w:szCs w:val="24"/>
-          <w:lang w:val="bg-BG"/>
-        </w:rPr>
-        <w:t>http://www.entityframeworktutorial.net/what-is-entityframework.aspx</w:t>
-      </w:r>
-      <w:bookmarkStart w:id="0" w:name="_GoBack"/>
-      <w:bookmarkEnd w:id="0"/>
+        </w:rPr>
+      </w:pPr>
+      <w:r>
+        <w:rPr>
+          <w:rFonts w:ascii="Times New Roman" w:hAnsi="Times New Roman" w:cs="Times New Roman"/>
+          <w:sz w:val="24"/>
+          <w:szCs w:val="24"/>
+        </w:rPr>
+        <w:t xml:space="preserve">[32] </w:t>
+      </w:r>
+      <w:hyperlink r:id="rId50" w:history="1">
+        <w:r>
+          <w:rPr>
+            <w:rStyle w:val="a5"/>
+            <w:rFonts w:ascii="Times New Roman" w:hAnsi="Times New Roman" w:cs="Times New Roman"/>
+            <w:sz w:val="24"/>
+            <w:szCs w:val="24"/>
+            <w:lang w:val="bg-BG"/>
+          </w:rPr>
+          <w:t>http://www.entityframeworktutorial.net/what-is-entityframework.aspx</w:t>
+        </w:r>
+      </w:hyperlink>
+    </w:p>
+    <w:p>
+      <w:pPr>
+        <w:rPr>
+          <w:rFonts w:ascii="Times New Roman" w:hAnsi="Times New Roman" w:cs="Times New Roman"/>
+          <w:sz w:val="24"/>
+          <w:szCs w:val="24"/>
+        </w:rPr>
+      </w:pPr>
     </w:p>
     <w:p>
       <w:pPr>
@@ -25652,8 +26508,8 @@
       </w:pPr>
     </w:p>
     <w:sectPr>
-      <w:footerReference w:type="default" r:id="rId50"/>
-      <w:footerReference w:type="first" r:id="rId51"/>
+      <w:footerReference w:type="default" r:id="rId51"/>
+      <w:footerReference w:type="first" r:id="rId52"/>
       <w:pgSz w:w="11906" w:h="16838"/>
       <w:pgMar w:top="1440" w:right="1440" w:bottom="1440" w:left="1440" w:header="708" w:footer="708" w:gutter="0"/>
       <w:cols w:space="708"/>
@@ -25699,7 +26555,6 @@
         <w:docPartUnique/>
       </w:docPartObj>
     </w:sdtPr>
-    <w:sdtEndPr/>
     <w:sdtContent>
       <w:p>
         <w:pPr>
@@ -25720,7 +26575,7 @@
             <w:noProof/>
             <w:lang w:val="bg-BG"/>
           </w:rPr>
-          <w:t>29</w:t>
+          <w:t>25</w:t>
         </w:r>
         <w:r>
           <w:fldChar w:fldCharType="end"/>
@@ -29229,6 +30084,119 @@
     </w:lvl>
   </w:abstractNum>
   <w:abstractNum w:abstractNumId="31">
+    <w:nsid w:val="5D4E3C7B"/>
+    <w:multiLevelType w:val="hybridMultilevel"/>
+    <w:tmpl w:val="F7283FBE"/>
+    <w:lvl w:ilvl="0" w:tplc="08090001">
+      <w:start w:val="1"/>
+      <w:numFmt w:val="bullet"/>
+      <w:lvlText w:val=""/>
+      <w:lvlJc w:val="left"/>
+      <w:pPr>
+        <w:ind w:left="720" w:hanging="360"/>
+      </w:pPr>
+      <w:rPr>
+        <w:rFonts w:ascii="Symbol" w:hAnsi="Symbol" w:hint="default"/>
+      </w:rPr>
+    </w:lvl>
+    <w:lvl w:ilvl="1" w:tplc="08090003" w:tentative="1">
+      <w:start w:val="1"/>
+      <w:numFmt w:val="bullet"/>
+      <w:lvlText w:val="o"/>
+      <w:lvlJc w:val="left"/>
+      <w:pPr>
+        <w:ind w:left="1440" w:hanging="360"/>
+      </w:pPr>
+      <w:rPr>
+        <w:rFonts w:ascii="Courier New" w:hAnsi="Courier New" w:cs="Courier New" w:hint="default"/>
+      </w:rPr>
+    </w:lvl>
+    <w:lvl w:ilvl="2" w:tplc="08090005" w:tentative="1">
+      <w:start w:val="1"/>
+      <w:numFmt w:val="bullet"/>
+      <w:lvlText w:val=""/>
+      <w:lvlJc w:val="left"/>
+      <w:pPr>
+        <w:ind w:left="2160" w:hanging="360"/>
+      </w:pPr>
+      <w:rPr>
+        <w:rFonts w:ascii="Wingdings" w:hAnsi="Wingdings" w:hint="default"/>
+      </w:rPr>
+    </w:lvl>
+    <w:lvl w:ilvl="3" w:tplc="08090001" w:tentative="1">
+      <w:start w:val="1"/>
+      <w:numFmt w:val="bullet"/>
+      <w:lvlText w:val=""/>
+      <w:lvlJc w:val="left"/>
+      <w:pPr>
+        <w:ind w:left="2880" w:hanging="360"/>
+      </w:pPr>
+      <w:rPr>
+        <w:rFonts w:ascii="Symbol" w:hAnsi="Symbol" w:hint="default"/>
+      </w:rPr>
+    </w:lvl>
+    <w:lvl w:ilvl="4" w:tplc="08090003" w:tentative="1">
+      <w:start w:val="1"/>
+      <w:numFmt w:val="bullet"/>
+      <w:lvlText w:val="o"/>
+      <w:lvlJc w:val="left"/>
+      <w:pPr>
+        <w:ind w:left="3600" w:hanging="360"/>
+      </w:pPr>
+      <w:rPr>
+        <w:rFonts w:ascii="Courier New" w:hAnsi="Courier New" w:cs="Courier New" w:hint="default"/>
+      </w:rPr>
+    </w:lvl>
+    <w:lvl w:ilvl="5" w:tplc="08090005" w:tentative="1">
+      <w:start w:val="1"/>
+      <w:numFmt w:val="bullet"/>
+      <w:lvlText w:val=""/>
+      <w:lvlJc w:val="left"/>
+      <w:pPr>
+        <w:ind w:left="4320" w:hanging="360"/>
+      </w:pPr>
+      <w:rPr>
+        <w:rFonts w:ascii="Wingdings" w:hAnsi="Wingdings" w:hint="default"/>
+      </w:rPr>
+    </w:lvl>
+    <w:lvl w:ilvl="6" w:tplc="08090001" w:tentative="1">
+      <w:start w:val="1"/>
+      <w:numFmt w:val="bullet"/>
+      <w:lvlText w:val=""/>
+      <w:lvlJc w:val="left"/>
+      <w:pPr>
+        <w:ind w:left="5040" w:hanging="360"/>
+      </w:pPr>
+      <w:rPr>
+        <w:rFonts w:ascii="Symbol" w:hAnsi="Symbol" w:hint="default"/>
+      </w:rPr>
+    </w:lvl>
+    <w:lvl w:ilvl="7" w:tplc="08090003" w:tentative="1">
+      <w:start w:val="1"/>
+      <w:numFmt w:val="bullet"/>
+      <w:lvlText w:val="o"/>
+      <w:lvlJc w:val="left"/>
+      <w:pPr>
+        <w:ind w:left="5760" w:hanging="360"/>
+      </w:pPr>
+      <w:rPr>
+        <w:rFonts w:ascii="Courier New" w:hAnsi="Courier New" w:cs="Courier New" w:hint="default"/>
+      </w:rPr>
+    </w:lvl>
+    <w:lvl w:ilvl="8" w:tplc="08090005" w:tentative="1">
+      <w:start w:val="1"/>
+      <w:numFmt w:val="bullet"/>
+      <w:lvlText w:val=""/>
+      <w:lvlJc w:val="left"/>
+      <w:pPr>
+        <w:ind w:left="6480" w:hanging="360"/>
+      </w:pPr>
+      <w:rPr>
+        <w:rFonts w:ascii="Wingdings" w:hAnsi="Wingdings" w:hint="default"/>
+      </w:rPr>
+    </w:lvl>
+  </w:abstractNum>
+  <w:abstractNum w:abstractNumId="32">
     <w:nsid w:val="60EA2F98"/>
     <w:multiLevelType w:val="hybridMultilevel"/>
     <w:tmpl w:val="25C8DB44"/>
@@ -29341,7 +30309,7 @@
       </w:rPr>
     </w:lvl>
   </w:abstractNum>
-  <w:abstractNum w:abstractNumId="32">
+  <w:abstractNum w:abstractNumId="33">
     <w:nsid w:val="67172D64"/>
     <w:multiLevelType w:val="hybridMultilevel"/>
     <w:tmpl w:val="C2CA5404"/>
@@ -29454,7 +30422,7 @@
       </w:rPr>
     </w:lvl>
   </w:abstractNum>
-  <w:abstractNum w:abstractNumId="33">
+  <w:abstractNum w:abstractNumId="34">
     <w:nsid w:val="6A533AC8"/>
     <w:multiLevelType w:val="multilevel"/>
     <w:tmpl w:val="835E183E"/>
@@ -29603,7 +30571,7 @@
       </w:rPr>
     </w:lvl>
   </w:abstractNum>
-  <w:abstractNum w:abstractNumId="34">
+  <w:abstractNum w:abstractNumId="35">
     <w:nsid w:val="6AC147E9"/>
     <w:multiLevelType w:val="hybridMultilevel"/>
     <w:tmpl w:val="FC34EF58"/>
@@ -29716,7 +30684,7 @@
       </w:rPr>
     </w:lvl>
   </w:abstractNum>
-  <w:abstractNum w:abstractNumId="35">
+  <w:abstractNum w:abstractNumId="36">
     <w:nsid w:val="6D9F2F81"/>
     <w:multiLevelType w:val="hybridMultilevel"/>
     <w:tmpl w:val="2C9008C2"/>
@@ -29829,7 +30797,7 @@
       </w:rPr>
     </w:lvl>
   </w:abstractNum>
-  <w:abstractNum w:abstractNumId="36">
+  <w:abstractNum w:abstractNumId="37">
     <w:nsid w:val="6FFA2CA6"/>
     <w:multiLevelType w:val="hybridMultilevel"/>
     <w:tmpl w:val="2D64B4CA"/>
@@ -29942,7 +30910,7 @@
       </w:rPr>
     </w:lvl>
   </w:abstractNum>
-  <w:abstractNum w:abstractNumId="37">
+  <w:abstractNum w:abstractNumId="38">
     <w:nsid w:val="71E121FE"/>
     <w:multiLevelType w:val="hybridMultilevel"/>
     <w:tmpl w:val="9E2A1D1E"/>
@@ -30055,7 +31023,7 @@
       </w:rPr>
     </w:lvl>
   </w:abstractNum>
-  <w:abstractNum w:abstractNumId="38">
+  <w:abstractNum w:abstractNumId="39">
     <w:nsid w:val="76A84DDB"/>
     <w:multiLevelType w:val="hybridMultilevel"/>
     <w:tmpl w:val="0818DFCA"/>
@@ -30168,7 +31136,7 @@
       </w:rPr>
     </w:lvl>
   </w:abstractNum>
-  <w:abstractNum w:abstractNumId="39">
+  <w:abstractNum w:abstractNumId="40">
     <w:nsid w:val="79450CC6"/>
     <w:multiLevelType w:val="hybridMultilevel"/>
     <w:tmpl w:val="91B45480"/>
@@ -30281,7 +31249,7 @@
       </w:rPr>
     </w:lvl>
   </w:abstractNum>
-  <w:abstractNum w:abstractNumId="40">
+  <w:abstractNum w:abstractNumId="41">
     <w:nsid w:val="7EB95073"/>
     <w:multiLevelType w:val="hybridMultilevel"/>
     <w:tmpl w:val="FE72FD82"/>
@@ -30394,7 +31362,7 @@
       </w:rPr>
     </w:lvl>
   </w:abstractNum>
-  <w:abstractNum w:abstractNumId="41">
+  <w:abstractNum w:abstractNumId="42">
     <w:nsid w:val="7ED762BD"/>
     <w:multiLevelType w:val="hybridMultilevel"/>
     <w:tmpl w:val="F43892E8"/>
@@ -30511,10 +31479,10 @@
     <w:abstractNumId w:val="24"/>
   </w:num>
   <w:num w:numId="2">
-    <w:abstractNumId w:val="32"/>
+    <w:abstractNumId w:val="33"/>
   </w:num>
   <w:num w:numId="3">
-    <w:abstractNumId w:val="41"/>
+    <w:abstractNumId w:val="42"/>
   </w:num>
   <w:num w:numId="4">
     <w:abstractNumId w:val="26"/>
@@ -30532,10 +31500,10 @@
     <w:abstractNumId w:val="11"/>
   </w:num>
   <w:num w:numId="9">
-    <w:abstractNumId w:val="31"/>
+    <w:abstractNumId w:val="32"/>
   </w:num>
   <w:num w:numId="10">
-    <w:abstractNumId w:val="38"/>
+    <w:abstractNumId w:val="39"/>
   </w:num>
   <w:num w:numId="11">
     <w:abstractNumId w:val="0"/>
@@ -30550,7 +31518,7 @@
     <w:abstractNumId w:val="8"/>
   </w:num>
   <w:num w:numId="15">
-    <w:abstractNumId w:val="35"/>
+    <w:abstractNumId w:val="36"/>
   </w:num>
   <w:num w:numId="16">
     <w:abstractNumId w:val="7"/>
@@ -30571,10 +31539,10 @@
     <w:abstractNumId w:val="21"/>
   </w:num>
   <w:num w:numId="22">
-    <w:abstractNumId w:val="40"/>
+    <w:abstractNumId w:val="41"/>
   </w:num>
   <w:num w:numId="23">
-    <w:abstractNumId w:val="33"/>
+    <w:abstractNumId w:val="34"/>
   </w:num>
   <w:num w:numId="24">
     <w:abstractNumId w:val="18"/>
@@ -30610,10 +31578,10 @@
     <w:abstractNumId w:val="9"/>
   </w:num>
   <w:num w:numId="35">
-    <w:abstractNumId w:val="34"/>
+    <w:abstractNumId w:val="35"/>
   </w:num>
   <w:num w:numId="36">
-    <w:abstractNumId w:val="36"/>
+    <w:abstractNumId w:val="37"/>
   </w:num>
   <w:num w:numId="37">
     <w:abstractNumId w:val="20"/>
@@ -30622,16 +31590,19 @@
     <w:abstractNumId w:val="16"/>
   </w:num>
   <w:num w:numId="39">
-    <w:abstractNumId w:val="39"/>
+    <w:abstractNumId w:val="40"/>
   </w:num>
   <w:num w:numId="40">
     <w:abstractNumId w:val="23"/>
   </w:num>
   <w:num w:numId="41">
-    <w:abstractNumId w:val="37"/>
+    <w:abstractNumId w:val="38"/>
   </w:num>
   <w:num w:numId="42">
     <w:abstractNumId w:val="30"/>
+  </w:num>
+  <w:num w:numId="43">
+    <w:abstractNumId w:val="31"/>
   </w:num>
 </w:numbering>
 </file>
@@ -31978,7 +32949,7 @@
 </file>
 
 <file path=customXml/itemProps1.xml><?xml version="1.0" encoding="utf-8"?>
-<ds:datastoreItem xmlns:ds="http://schemas.openxmlformats.org/officeDocument/2006/customXml" ds:itemID="{3C53CB5F-9AA7-4D27-90C5-ABB9BEEBD2DE}">
+<ds:datastoreItem xmlns:ds="http://schemas.openxmlformats.org/officeDocument/2006/customXml" ds:itemID="{66C429B5-750A-4D58-A90B-D43EB4EBF084}">
   <ds:schemaRefs>
     <ds:schemaRef ds:uri="http://schemas.openxmlformats.org/officeDocument/2006/bibliography"/>
   </ds:schemaRefs>

</xml_diff>

<commit_message>
Added Quartz to the documentation
</commit_message>
<xml_diff>
--- a/Resources/Documentation.docx
+++ b/Resources/Documentation.docx
@@ -61,7 +61,7 @@
                 <v:shape id="_x0000_i1025" type="#_x0000_t75" style="width:65.15pt;height:81pt" o:ole="" fillcolor="window">
                   <v:imagedata r:id="rId9" o:title=""/>
                 </v:shape>
-                <o:OLEObject Type="Embed" ProgID="Word.Picture.8" ShapeID="_x0000_i1025" DrawAspect="Content" ObjectID="_1613724523" r:id="rId10"/>
+                <o:OLEObject Type="Embed" ProgID="Word.Picture.8" ShapeID="_x0000_i1025" DrawAspect="Content" ObjectID="_1613728848" r:id="rId10"/>
               </w:object>
             </w:r>
           </w:p>
@@ -22671,8 +22671,6 @@
         </w:rPr>
         <w:t>]</w:t>
       </w:r>
-      <w:bookmarkStart w:id="0" w:name="_GoBack"/>
-      <w:bookmarkEnd w:id="0"/>
     </w:p>
     <w:p>
       <w:pPr>
@@ -22689,12 +22687,55 @@
         <w:jc w:val="both"/>
         <w:rPr>
           <w:rFonts w:ascii="Times New Roman" w:eastAsia="Times New Roman" w:hAnsi="Times New Roman" w:cs="Times New Roman"/>
-          <w:color w:val="000000"/>
-          <w:sz w:val="24"/>
-          <w:szCs w:val="24"/>
-          <w:lang w:val="en-US"/>
-        </w:rPr>
-      </w:pPr>
+          <w:b/>
+          <w:color w:val="000000"/>
+          <w:sz w:val="24"/>
+          <w:szCs w:val="24"/>
+        </w:rPr>
+      </w:pPr>
+      <w:r>
+        <w:rPr>
+          <w:rFonts w:ascii="Times New Roman" w:hAnsi="Times New Roman" w:cs="Times New Roman"/>
+          <w:b/>
+          <w:color w:val="000000"/>
+          <w:sz w:val="24"/>
+          <w:szCs w:val="24"/>
+          <w:lang w:val="bg-BG"/>
+        </w:rPr>
+        <w:t>3.3.</w:t>
+      </w:r>
+      <w:r>
+        <w:rPr>
+          <w:rFonts w:ascii="Times New Roman" w:hAnsi="Times New Roman" w:cs="Times New Roman"/>
+          <w:b/>
+          <w:color w:val="000000"/>
+          <w:sz w:val="24"/>
+          <w:szCs w:val="24"/>
+          <w:lang w:val="en-US"/>
+        </w:rPr>
+        <w:t>4.</w:t>
+      </w:r>
+      <w:r>
+        <w:rPr>
+          <w:rFonts w:ascii="Times New Roman" w:hAnsi="Times New Roman" w:cs="Times New Roman"/>
+          <w:b/>
+          <w:color w:val="000000"/>
+          <w:sz w:val="24"/>
+          <w:szCs w:val="24"/>
+          <w:lang w:val="bg-BG"/>
+        </w:rPr>
+        <w:t xml:space="preserve"> </w:t>
+      </w:r>
+      <w:r>
+        <w:rPr>
+          <w:rFonts w:ascii="Times New Roman" w:eastAsia="Times New Roman" w:hAnsi="Times New Roman" w:cs="Times New Roman"/>
+          <w:b/>
+          <w:color w:val="000000"/>
+          <w:sz w:val="24"/>
+          <w:szCs w:val="24"/>
+        </w:rPr>
+        <w:t xml:space="preserve"> Quartz [33]</w:t>
+      </w:r>
     </w:p>
     <w:p>
       <w:pPr>
@@ -22715,6 +22756,1039 @@
           <w:color w:val="000000"/>
           <w:sz w:val="24"/>
           <w:szCs w:val="24"/>
+        </w:rPr>
+      </w:pPr>
+    </w:p>
+    <w:p>
+      <w:pPr>
+        <w:pBdr>
+          <w:top w:val="nil"/>
+          <w:left w:val="nil"/>
+          <w:bottom w:val="nil"/>
+          <w:right w:val="nil"/>
+          <w:between w:val="nil"/>
+        </w:pBdr>
+        <w:shd w:val="clear" w:color="auto" w:fill="FFFFFF"/>
+        <w:spacing w:after="0"/>
+        <w:contextualSpacing/>
+        <w:jc w:val="both"/>
+        <w:rPr>
+          <w:rFonts w:ascii="Times New Roman" w:eastAsia="Times New Roman" w:hAnsi="Times New Roman" w:cs="Times New Roman"/>
+          <w:color w:val="000000"/>
+          <w:sz w:val="24"/>
+          <w:szCs w:val="24"/>
+          <w:lang w:val="bg-BG"/>
+        </w:rPr>
+      </w:pPr>
+      <w:r>
+        <w:rPr>
+          <w:rFonts w:ascii="Times New Roman" w:eastAsia="Times New Roman" w:hAnsi="Times New Roman" w:cs="Times New Roman"/>
+          <w:i/>
+          <w:color w:val="000000"/>
+          <w:sz w:val="24"/>
+          <w:szCs w:val="24"/>
+        </w:rPr>
+        <w:t>Quartz</w:t>
+      </w:r>
+      <w:r>
+        <w:rPr>
+          <w:rFonts w:ascii="Times New Roman" w:eastAsia="Times New Roman" w:hAnsi="Times New Roman" w:cs="Times New Roman"/>
+          <w:i/>
+          <w:color w:val="000000"/>
+          <w:sz w:val="24"/>
+          <w:szCs w:val="24"/>
+        </w:rPr>
+        <w:t xml:space="preserve"> </w:t>
+      </w:r>
+      <w:r>
+        <w:rPr>
+          <w:rFonts w:ascii="Times New Roman" w:eastAsia="Times New Roman" w:hAnsi="Times New Roman" w:cs="Times New Roman"/>
+          <w:color w:val="000000"/>
+          <w:sz w:val="24"/>
+          <w:szCs w:val="24"/>
+        </w:rPr>
+        <w:t xml:space="preserve">e </w:t>
+      </w:r>
+      <w:r>
+        <w:rPr>
+          <w:rFonts w:ascii="Times New Roman" w:eastAsia="Times New Roman" w:hAnsi="Times New Roman" w:cs="Times New Roman"/>
+          <w:color w:val="000000"/>
+          <w:sz w:val="24"/>
+          <w:szCs w:val="24"/>
+          <w:lang w:val="bg-BG"/>
+        </w:rPr>
+        <w:t xml:space="preserve">библиотека </w:t>
+      </w:r>
+      <w:r>
+        <w:rPr>
+          <w:rFonts w:ascii="Times New Roman" w:eastAsia="Times New Roman" w:hAnsi="Times New Roman" w:cs="Times New Roman"/>
+          <w:color w:val="000000"/>
+          <w:sz w:val="24"/>
+          <w:szCs w:val="24"/>
+          <w:lang w:val="bg-BG"/>
+        </w:rPr>
+        <w:t>за изпълнение на планирани задачи според предварително</w:t>
+      </w:r>
+      <w:r>
+        <w:rPr>
+          <w:rFonts w:ascii="Times New Roman" w:eastAsia="Times New Roman" w:hAnsi="Times New Roman" w:cs="Times New Roman"/>
+          <w:color w:val="000000"/>
+          <w:sz w:val="24"/>
+          <w:szCs w:val="24"/>
+        </w:rPr>
+        <w:t xml:space="preserve"> </w:t>
+      </w:r>
+      <w:r>
+        <w:rPr>
+          <w:rFonts w:ascii="Times New Roman" w:eastAsia="Times New Roman" w:hAnsi="Times New Roman" w:cs="Times New Roman"/>
+          <w:color w:val="000000"/>
+          <w:sz w:val="24"/>
+          <w:szCs w:val="24"/>
+          <w:lang w:val="bg-BG"/>
+        </w:rPr>
+        <w:t>указани време</w:t>
+      </w:r>
+      <w:proofErr w:type="gramStart"/>
+      <w:r>
+        <w:rPr>
+          <w:rFonts w:ascii="Times New Roman" w:eastAsia="Times New Roman" w:hAnsi="Times New Roman" w:cs="Times New Roman"/>
+          <w:color w:val="000000"/>
+          <w:sz w:val="24"/>
+          <w:szCs w:val="24"/>
+          <w:lang w:val="bg-BG"/>
+        </w:rPr>
+        <w:t>,интервали</w:t>
+      </w:r>
+      <w:proofErr w:type="gramEnd"/>
+      <w:r>
+        <w:rPr>
+          <w:rFonts w:ascii="Times New Roman" w:eastAsia="Times New Roman" w:hAnsi="Times New Roman" w:cs="Times New Roman"/>
+          <w:color w:val="000000"/>
+          <w:sz w:val="24"/>
+          <w:szCs w:val="24"/>
+          <w:lang w:val="bg-BG"/>
+        </w:rPr>
+        <w:t xml:space="preserve"> и други</w:t>
+      </w:r>
+      <w:r>
+        <w:rPr>
+          <w:rFonts w:ascii="Times New Roman" w:eastAsia="Times New Roman" w:hAnsi="Times New Roman" w:cs="Times New Roman"/>
+          <w:color w:val="000000"/>
+          <w:sz w:val="24"/>
+          <w:szCs w:val="24"/>
+          <w:lang w:val="bg-BG"/>
+        </w:rPr>
+        <w:t>.</w:t>
+      </w:r>
+      <w:r>
+        <w:rPr>
+          <w:rFonts w:ascii="Times New Roman" w:eastAsia="Times New Roman" w:hAnsi="Times New Roman" w:cs="Times New Roman"/>
+          <w:color w:val="000000"/>
+          <w:sz w:val="24"/>
+          <w:szCs w:val="24"/>
+          <w:lang w:val="bg-BG"/>
+        </w:rPr>
+        <w:t xml:space="preserve"> </w:t>
+      </w:r>
+      <w:r>
+        <w:rPr>
+          <w:rFonts w:ascii="Times New Roman" w:eastAsia="Times New Roman" w:hAnsi="Times New Roman" w:cs="Times New Roman"/>
+          <w:color w:val="000000"/>
+          <w:sz w:val="24"/>
+          <w:szCs w:val="24"/>
+          <w:lang w:val="bg-BG"/>
+        </w:rPr>
+        <w:t xml:space="preserve">В системата за управление на флотилия от превозни средства </w:t>
+      </w:r>
+      <w:r>
+        <w:rPr>
+          <w:rFonts w:ascii="Times New Roman" w:eastAsia="Times New Roman" w:hAnsi="Times New Roman" w:cs="Times New Roman"/>
+          <w:i/>
+          <w:color w:val="000000"/>
+          <w:sz w:val="24"/>
+          <w:szCs w:val="24"/>
+        </w:rPr>
+        <w:t>Quartz</w:t>
+      </w:r>
+      <w:r>
+        <w:rPr>
+          <w:rFonts w:ascii="Times New Roman" w:eastAsia="Times New Roman" w:hAnsi="Times New Roman" w:cs="Times New Roman"/>
+          <w:i/>
+          <w:color w:val="000000"/>
+          <w:sz w:val="24"/>
+          <w:szCs w:val="24"/>
+        </w:rPr>
+        <w:t xml:space="preserve"> </w:t>
+      </w:r>
+      <w:r>
+        <w:rPr>
+          <w:rFonts w:ascii="Times New Roman" w:eastAsia="Times New Roman" w:hAnsi="Times New Roman" w:cs="Times New Roman"/>
+          <w:color w:val="000000"/>
+          <w:sz w:val="24"/>
+          <w:szCs w:val="24"/>
+          <w:lang w:val="bg-BG"/>
+        </w:rPr>
+        <w:t>задачи</w:t>
+      </w:r>
+      <w:r>
+        <w:rPr>
+          <w:rFonts w:ascii="Times New Roman" w:eastAsia="Times New Roman" w:hAnsi="Times New Roman" w:cs="Times New Roman"/>
+          <w:i/>
+          <w:color w:val="000000"/>
+          <w:sz w:val="24"/>
+          <w:szCs w:val="24"/>
+          <w:lang w:val="bg-BG"/>
+        </w:rPr>
+        <w:t xml:space="preserve"> </w:t>
+      </w:r>
+      <w:r>
+        <w:rPr>
+          <w:rFonts w:ascii="Times New Roman" w:eastAsia="Times New Roman" w:hAnsi="Times New Roman" w:cs="Times New Roman"/>
+          <w:color w:val="000000"/>
+          <w:sz w:val="24"/>
+          <w:szCs w:val="24"/>
+          <w:lang w:val="bg-BG"/>
+        </w:rPr>
+        <w:t>се използва</w:t>
+      </w:r>
+      <w:r>
+        <w:rPr>
+          <w:rFonts w:ascii="Times New Roman" w:eastAsia="Times New Roman" w:hAnsi="Times New Roman" w:cs="Times New Roman"/>
+          <w:color w:val="000000"/>
+          <w:sz w:val="24"/>
+          <w:szCs w:val="24"/>
+          <w:lang w:val="bg-BG"/>
+        </w:rPr>
+        <w:t>т</w:t>
+      </w:r>
+      <w:r>
+        <w:rPr>
+          <w:rFonts w:ascii="Times New Roman" w:eastAsia="Times New Roman" w:hAnsi="Times New Roman" w:cs="Times New Roman"/>
+          <w:color w:val="000000"/>
+          <w:sz w:val="24"/>
+          <w:szCs w:val="24"/>
+          <w:lang w:val="bg-BG"/>
+        </w:rPr>
+        <w:t xml:space="preserve"> за</w:t>
+      </w:r>
+      <w:r>
+        <w:rPr>
+          <w:rFonts w:ascii="Times New Roman" w:eastAsia="Times New Roman" w:hAnsi="Times New Roman" w:cs="Times New Roman"/>
+          <w:color w:val="000000"/>
+          <w:sz w:val="24"/>
+          <w:szCs w:val="24"/>
+        </w:rPr>
+        <w:t>:</w:t>
+      </w:r>
+    </w:p>
+    <w:p>
+      <w:pPr>
+        <w:pStyle w:val="a3"/>
+        <w:numPr>
+          <w:ilvl w:val="0"/>
+          <w:numId w:val="45"/>
+        </w:numPr>
+        <w:pBdr>
+          <w:top w:val="nil"/>
+          <w:left w:val="nil"/>
+          <w:bottom w:val="nil"/>
+          <w:right w:val="nil"/>
+          <w:between w:val="nil"/>
+        </w:pBdr>
+        <w:shd w:val="clear" w:color="auto" w:fill="FFFFFF"/>
+        <w:spacing w:after="0"/>
+        <w:jc w:val="both"/>
+        <w:rPr>
+          <w:rFonts w:ascii="Times New Roman" w:eastAsia="Times New Roman" w:hAnsi="Times New Roman" w:cs="Times New Roman"/>
+          <w:color w:val="000000"/>
+          <w:sz w:val="24"/>
+          <w:szCs w:val="24"/>
+          <w:lang w:val="en-US"/>
+        </w:rPr>
+      </w:pPr>
+      <w:r>
+        <w:rPr>
+          <w:rFonts w:ascii="Times New Roman" w:eastAsia="Times New Roman" w:hAnsi="Times New Roman" w:cs="Times New Roman"/>
+          <w:i/>
+          <w:color w:val="000000"/>
+          <w:sz w:val="24"/>
+          <w:szCs w:val="24"/>
+          <w:lang w:val="bg-BG"/>
+        </w:rPr>
+        <w:t>SendMileageReminderEmailJob</w:t>
+      </w:r>
+      <w:r>
+        <w:rPr>
+          <w:rFonts w:ascii="Times New Roman" w:eastAsia="Times New Roman" w:hAnsi="Times New Roman" w:cs="Times New Roman"/>
+          <w:i/>
+          <w:color w:val="000000"/>
+          <w:sz w:val="24"/>
+          <w:szCs w:val="24"/>
+          <w:lang w:val="en-US"/>
+        </w:rPr>
+        <w:t xml:space="preserve">, </w:t>
+      </w:r>
+      <w:r>
+        <w:rPr>
+          <w:rFonts w:ascii="Times New Roman" w:eastAsia="Times New Roman" w:hAnsi="Times New Roman" w:cs="Times New Roman"/>
+          <w:i/>
+          <w:color w:val="000000"/>
+          <w:sz w:val="24"/>
+          <w:szCs w:val="24"/>
+          <w:lang w:val="bg-BG"/>
+        </w:rPr>
+        <w:t>Sen</w:t>
+      </w:r>
+      <w:r>
+        <w:rPr>
+          <w:rFonts w:ascii="Times New Roman" w:eastAsia="Times New Roman" w:hAnsi="Times New Roman" w:cs="Times New Roman"/>
+          <w:i/>
+          <w:color w:val="000000"/>
+          <w:sz w:val="24"/>
+          <w:szCs w:val="24"/>
+          <w:lang w:val="en-US"/>
+        </w:rPr>
+        <w:t>dTime</w:t>
+      </w:r>
+      <w:r>
+        <w:rPr>
+          <w:rFonts w:ascii="Times New Roman" w:eastAsia="Times New Roman" w:hAnsi="Times New Roman" w:cs="Times New Roman"/>
+          <w:i/>
+          <w:color w:val="000000"/>
+          <w:sz w:val="24"/>
+          <w:szCs w:val="24"/>
+          <w:lang w:val="bg-BG"/>
+        </w:rPr>
+        <w:t>ReminderEmailJob</w:t>
+      </w:r>
+      <w:r>
+        <w:rPr>
+          <w:rFonts w:ascii="Times New Roman" w:eastAsia="Times New Roman" w:hAnsi="Times New Roman" w:cs="Times New Roman"/>
+          <w:color w:val="000000"/>
+          <w:sz w:val="24"/>
+          <w:szCs w:val="24"/>
+          <w:lang w:val="bg-BG"/>
+        </w:rPr>
+        <w:t xml:space="preserve"> </w:t>
+      </w:r>
+      <w:r>
+        <w:rPr>
+          <w:rFonts w:ascii="Times New Roman" w:eastAsia="Times New Roman" w:hAnsi="Times New Roman" w:cs="Times New Roman"/>
+          <w:color w:val="000000"/>
+          <w:sz w:val="24"/>
+          <w:szCs w:val="24"/>
+          <w:lang w:val="bg-BG"/>
+        </w:rPr>
+        <w:t>–</w:t>
+      </w:r>
+      <w:r>
+        <w:rPr>
+          <w:rFonts w:ascii="Times New Roman" w:eastAsia="Times New Roman" w:hAnsi="Times New Roman" w:cs="Times New Roman"/>
+          <w:color w:val="000000"/>
+          <w:sz w:val="24"/>
+          <w:szCs w:val="24"/>
+          <w:lang w:val="bg-BG"/>
+        </w:rPr>
+        <w:t xml:space="preserve"> За и</w:t>
+      </w:r>
+      <w:r>
+        <w:rPr>
+          <w:rFonts w:ascii="Times New Roman" w:eastAsia="Times New Roman" w:hAnsi="Times New Roman" w:cs="Times New Roman"/>
+          <w:color w:val="000000"/>
+          <w:sz w:val="24"/>
+          <w:szCs w:val="24"/>
+          <w:lang w:val="bg-BG"/>
+        </w:rPr>
+        <w:t>зпращането на имейлите за пр</w:t>
+      </w:r>
+      <w:r>
+        <w:rPr>
+          <w:rFonts w:ascii="Times New Roman" w:eastAsia="Times New Roman" w:hAnsi="Times New Roman" w:cs="Times New Roman"/>
+          <w:color w:val="000000"/>
+          <w:sz w:val="24"/>
+          <w:szCs w:val="24"/>
+          <w:lang w:val="bg-BG"/>
+        </w:rPr>
+        <w:t>едстоящи дейности по обслужването на автомобила</w:t>
+      </w:r>
+      <w:r>
+        <w:rPr>
+          <w:rFonts w:ascii="Times New Roman" w:eastAsia="Times New Roman" w:hAnsi="Times New Roman" w:cs="Times New Roman"/>
+          <w:i/>
+          <w:color w:val="000000"/>
+          <w:sz w:val="24"/>
+          <w:szCs w:val="24"/>
+          <w:lang w:val="en-US"/>
+        </w:rPr>
+        <w:t>;</w:t>
+      </w:r>
+    </w:p>
+    <w:p>
+      <w:pPr>
+        <w:pStyle w:val="a3"/>
+        <w:numPr>
+          <w:ilvl w:val="0"/>
+          <w:numId w:val="45"/>
+        </w:numPr>
+        <w:pBdr>
+          <w:top w:val="nil"/>
+          <w:left w:val="nil"/>
+          <w:bottom w:val="nil"/>
+          <w:right w:val="nil"/>
+          <w:between w:val="nil"/>
+        </w:pBdr>
+        <w:shd w:val="clear" w:color="auto" w:fill="FFFFFF"/>
+        <w:spacing w:after="0"/>
+        <w:jc w:val="both"/>
+        <w:rPr>
+          <w:rFonts w:ascii="Times New Roman" w:eastAsia="Times New Roman" w:hAnsi="Times New Roman" w:cs="Times New Roman"/>
+          <w:color w:val="000000"/>
+          <w:sz w:val="24"/>
+          <w:szCs w:val="24"/>
+          <w:lang w:val="en-US"/>
+        </w:rPr>
+      </w:pPr>
+      <w:r>
+        <w:rPr>
+          <w:rFonts w:ascii="Times New Roman" w:eastAsia="Times New Roman" w:hAnsi="Times New Roman" w:cs="Times New Roman"/>
+          <w:i/>
+          <w:color w:val="000000"/>
+          <w:sz w:val="24"/>
+          <w:szCs w:val="24"/>
+          <w:lang w:val="bg-BG"/>
+        </w:rPr>
+        <w:t>SendMileage</w:t>
+      </w:r>
+      <w:r>
+        <w:rPr>
+          <w:rFonts w:ascii="Times New Roman" w:eastAsia="Times New Roman" w:hAnsi="Times New Roman" w:cs="Times New Roman"/>
+          <w:i/>
+          <w:color w:val="000000"/>
+          <w:sz w:val="24"/>
+          <w:szCs w:val="24"/>
+          <w:lang w:val="en-US"/>
+        </w:rPr>
+        <w:t>Overdue</w:t>
+      </w:r>
+      <w:r>
+        <w:rPr>
+          <w:rFonts w:ascii="Times New Roman" w:eastAsia="Times New Roman" w:hAnsi="Times New Roman" w:cs="Times New Roman"/>
+          <w:i/>
+          <w:color w:val="000000"/>
+          <w:sz w:val="24"/>
+          <w:szCs w:val="24"/>
+          <w:lang w:val="bg-BG"/>
+        </w:rPr>
+        <w:t>EmailJob</w:t>
+      </w:r>
+      <w:r>
+        <w:rPr>
+          <w:rFonts w:ascii="Times New Roman" w:eastAsia="Times New Roman" w:hAnsi="Times New Roman" w:cs="Times New Roman"/>
+          <w:i/>
+          <w:color w:val="000000"/>
+          <w:sz w:val="24"/>
+          <w:szCs w:val="24"/>
+          <w:lang w:val="en-US"/>
+        </w:rPr>
+        <w:t xml:space="preserve">, </w:t>
+      </w:r>
+      <w:r>
+        <w:rPr>
+          <w:rFonts w:ascii="Times New Roman" w:eastAsia="Times New Roman" w:hAnsi="Times New Roman" w:cs="Times New Roman"/>
+          <w:i/>
+          <w:color w:val="000000"/>
+          <w:sz w:val="24"/>
+          <w:szCs w:val="24"/>
+          <w:lang w:val="bg-BG"/>
+        </w:rPr>
+        <w:t>Sen</w:t>
+      </w:r>
+      <w:r>
+        <w:rPr>
+          <w:rFonts w:ascii="Times New Roman" w:eastAsia="Times New Roman" w:hAnsi="Times New Roman" w:cs="Times New Roman"/>
+          <w:i/>
+          <w:color w:val="000000"/>
+          <w:sz w:val="24"/>
+          <w:szCs w:val="24"/>
+          <w:lang w:val="en-US"/>
+        </w:rPr>
+        <w:t>dTimeOverdue</w:t>
+      </w:r>
+      <w:r>
+        <w:rPr>
+          <w:rFonts w:ascii="Times New Roman" w:eastAsia="Times New Roman" w:hAnsi="Times New Roman" w:cs="Times New Roman"/>
+          <w:i/>
+          <w:color w:val="000000"/>
+          <w:sz w:val="24"/>
+          <w:szCs w:val="24"/>
+          <w:lang w:val="bg-BG"/>
+        </w:rPr>
+        <w:t>EmailJob</w:t>
+      </w:r>
+      <w:r>
+        <w:rPr>
+          <w:rFonts w:ascii="Times New Roman" w:eastAsia="Times New Roman" w:hAnsi="Times New Roman" w:cs="Times New Roman"/>
+          <w:color w:val="000000"/>
+          <w:sz w:val="24"/>
+          <w:szCs w:val="24"/>
+          <w:lang w:val="bg-BG"/>
+        </w:rPr>
+        <w:t xml:space="preserve"> </w:t>
+      </w:r>
+      <w:r>
+        <w:rPr>
+          <w:rFonts w:ascii="Times New Roman" w:eastAsia="Times New Roman" w:hAnsi="Times New Roman" w:cs="Times New Roman"/>
+          <w:color w:val="000000"/>
+          <w:sz w:val="24"/>
+          <w:szCs w:val="24"/>
+          <w:lang w:val="bg-BG"/>
+        </w:rPr>
+        <w:t>–</w:t>
+      </w:r>
+      <w:r>
+        <w:rPr>
+          <w:rFonts w:ascii="Times New Roman" w:eastAsia="Times New Roman" w:hAnsi="Times New Roman" w:cs="Times New Roman"/>
+          <w:color w:val="000000"/>
+          <w:sz w:val="24"/>
+          <w:szCs w:val="24"/>
+          <w:lang w:val="bg-BG"/>
+        </w:rPr>
+        <w:t xml:space="preserve"> За и</w:t>
+      </w:r>
+      <w:r>
+        <w:rPr>
+          <w:rFonts w:ascii="Times New Roman" w:eastAsia="Times New Roman" w:hAnsi="Times New Roman" w:cs="Times New Roman"/>
+          <w:color w:val="000000"/>
+          <w:sz w:val="24"/>
+          <w:szCs w:val="24"/>
+          <w:lang w:val="bg-BG"/>
+        </w:rPr>
+        <w:t>зпращането на имейлите за пресрочени дейности по обслужването на автомобила</w:t>
+      </w:r>
+      <w:r>
+        <w:rPr>
+          <w:rFonts w:ascii="Times New Roman" w:eastAsia="Times New Roman" w:hAnsi="Times New Roman" w:cs="Times New Roman"/>
+          <w:i/>
+          <w:color w:val="000000"/>
+          <w:sz w:val="24"/>
+          <w:szCs w:val="24"/>
+          <w:lang w:val="en-US"/>
+        </w:rPr>
+        <w:t>;</w:t>
+      </w:r>
+    </w:p>
+    <w:p>
+      <w:pPr>
+        <w:pStyle w:val="a3"/>
+        <w:numPr>
+          <w:ilvl w:val="0"/>
+          <w:numId w:val="45"/>
+        </w:numPr>
+        <w:pBdr>
+          <w:top w:val="nil"/>
+          <w:left w:val="nil"/>
+          <w:bottom w:val="nil"/>
+          <w:right w:val="nil"/>
+          <w:between w:val="nil"/>
+        </w:pBdr>
+        <w:shd w:val="clear" w:color="auto" w:fill="FFFFFF"/>
+        <w:spacing w:after="0"/>
+        <w:jc w:val="both"/>
+        <w:rPr>
+          <w:rFonts w:ascii="Times New Roman" w:eastAsia="Times New Roman" w:hAnsi="Times New Roman" w:cs="Times New Roman"/>
+          <w:color w:val="000000"/>
+          <w:sz w:val="24"/>
+          <w:szCs w:val="24"/>
+          <w:lang w:val="en-US"/>
+        </w:rPr>
+      </w:pPr>
+      <w:r>
+        <w:rPr>
+          <w:rFonts w:ascii="Times New Roman" w:eastAsia="Times New Roman" w:hAnsi="Times New Roman" w:cs="Times New Roman"/>
+          <w:i/>
+          <w:color w:val="000000"/>
+          <w:sz w:val="24"/>
+          <w:szCs w:val="24"/>
+          <w:lang w:val="bg-BG"/>
+        </w:rPr>
+        <w:t>SeedTelematicsJob</w:t>
+      </w:r>
+      <w:r>
+        <w:rPr>
+          <w:rFonts w:ascii="Times New Roman" w:eastAsia="Times New Roman" w:hAnsi="Times New Roman" w:cs="Times New Roman"/>
+          <w:i/>
+          <w:color w:val="000000"/>
+          <w:sz w:val="24"/>
+          <w:szCs w:val="24"/>
+          <w:lang w:val="bg-BG"/>
+        </w:rPr>
+        <w:t xml:space="preserve"> </w:t>
+      </w:r>
+      <w:r>
+        <w:rPr>
+          <w:rFonts w:ascii="Times New Roman" w:eastAsia="Times New Roman" w:hAnsi="Times New Roman" w:cs="Times New Roman"/>
+          <w:color w:val="000000"/>
+          <w:sz w:val="24"/>
+          <w:szCs w:val="24"/>
+          <w:lang w:val="bg-BG"/>
+        </w:rPr>
+        <w:t>–</w:t>
+      </w:r>
+      <w:r>
+        <w:rPr>
+          <w:rFonts w:ascii="Times New Roman" w:eastAsia="Times New Roman" w:hAnsi="Times New Roman" w:cs="Times New Roman"/>
+          <w:color w:val="000000"/>
+          <w:sz w:val="24"/>
+          <w:szCs w:val="24"/>
+          <w:lang w:val="bg-BG"/>
+        </w:rPr>
+        <w:t xml:space="preserve"> </w:t>
+      </w:r>
+      <w:r>
+        <w:rPr>
+          <w:rFonts w:ascii="Times New Roman" w:eastAsia="Times New Roman" w:hAnsi="Times New Roman" w:cs="Times New Roman"/>
+          <w:color w:val="000000"/>
+          <w:sz w:val="24"/>
+          <w:szCs w:val="24"/>
+          <w:lang w:val="bg-BG"/>
+        </w:rPr>
+        <w:t>За г</w:t>
+      </w:r>
+      <w:r>
+        <w:rPr>
+          <w:rFonts w:ascii="Times New Roman" w:eastAsia="Times New Roman" w:hAnsi="Times New Roman" w:cs="Times New Roman"/>
+          <w:color w:val="000000"/>
+          <w:sz w:val="24"/>
+          <w:szCs w:val="24"/>
+          <w:lang w:val="bg-BG"/>
+        </w:rPr>
+        <w:t>енерирането на данни в</w:t>
+      </w:r>
+      <w:r>
+        <w:rPr>
+          <w:rFonts w:ascii="Times New Roman" w:eastAsia="Times New Roman" w:hAnsi="Times New Roman" w:cs="Times New Roman"/>
+          <w:color w:val="000000"/>
+          <w:sz w:val="24"/>
+          <w:szCs w:val="24"/>
+          <w:lang w:val="en-US"/>
+        </w:rPr>
+        <w:t xml:space="preserve"> </w:t>
+      </w:r>
+      <w:r>
+        <w:rPr>
+          <w:rFonts w:ascii="Times New Roman" w:eastAsia="Times New Roman" w:hAnsi="Times New Roman" w:cs="Times New Roman"/>
+          <w:color w:val="000000"/>
+          <w:sz w:val="24"/>
+          <w:szCs w:val="24"/>
+          <w:lang w:val="bg-BG"/>
+        </w:rPr>
+        <w:t xml:space="preserve">таблиците </w:t>
+      </w:r>
+      <w:r>
+        <w:rPr>
+          <w:rFonts w:ascii="Times New Roman" w:eastAsia="Times New Roman" w:hAnsi="Times New Roman" w:cs="Times New Roman"/>
+          <w:i/>
+          <w:color w:val="000000"/>
+          <w:sz w:val="24"/>
+          <w:szCs w:val="24"/>
+          <w:lang w:val="en-US"/>
+        </w:rPr>
+        <w:t>TelematicsData</w:t>
+      </w:r>
+      <w:r>
+        <w:rPr>
+          <w:rFonts w:ascii="Times New Roman" w:eastAsia="Times New Roman" w:hAnsi="Times New Roman" w:cs="Times New Roman"/>
+          <w:color w:val="000000"/>
+          <w:sz w:val="24"/>
+          <w:szCs w:val="24"/>
+          <w:lang w:val="en-US"/>
+        </w:rPr>
+        <w:t xml:space="preserve"> </w:t>
+      </w:r>
+      <w:r>
+        <w:rPr>
+          <w:rFonts w:ascii="Times New Roman" w:eastAsia="Times New Roman" w:hAnsi="Times New Roman" w:cs="Times New Roman"/>
+          <w:color w:val="000000"/>
+          <w:sz w:val="24"/>
+          <w:szCs w:val="24"/>
+          <w:lang w:val="bg-BG"/>
+        </w:rPr>
+        <w:t>и</w:t>
+      </w:r>
+      <w:r>
+        <w:rPr>
+          <w:rFonts w:ascii="Times New Roman" w:eastAsia="Times New Roman" w:hAnsi="Times New Roman" w:cs="Times New Roman"/>
+          <w:color w:val="000000"/>
+          <w:sz w:val="24"/>
+          <w:szCs w:val="24"/>
+          <w:lang w:val="en-US"/>
+        </w:rPr>
+        <w:t xml:space="preserve"> </w:t>
+      </w:r>
+      <w:r>
+        <w:rPr>
+          <w:rFonts w:ascii="Times New Roman" w:eastAsia="Times New Roman" w:hAnsi="Times New Roman" w:cs="Times New Roman"/>
+          <w:i/>
+          <w:color w:val="000000"/>
+          <w:sz w:val="24"/>
+          <w:szCs w:val="24"/>
+          <w:lang w:val="en-US"/>
+        </w:rPr>
+        <w:t>TelematicsDataHistory</w:t>
+      </w:r>
+      <w:r>
+        <w:rPr>
+          <w:rFonts w:ascii="Times New Roman" w:eastAsia="Times New Roman" w:hAnsi="Times New Roman" w:cs="Times New Roman"/>
+          <w:i/>
+          <w:color w:val="000000"/>
+          <w:sz w:val="24"/>
+          <w:szCs w:val="24"/>
+          <w:lang w:val="en-US"/>
+        </w:rPr>
+        <w:t>;</w:t>
+      </w:r>
+    </w:p>
+    <w:p>
+      <w:pPr>
+        <w:pStyle w:val="a3"/>
+        <w:pBdr>
+          <w:top w:val="nil"/>
+          <w:left w:val="nil"/>
+          <w:bottom w:val="nil"/>
+          <w:right w:val="nil"/>
+          <w:between w:val="nil"/>
+        </w:pBdr>
+        <w:shd w:val="clear" w:color="auto" w:fill="FFFFFF"/>
+        <w:spacing w:after="0"/>
+        <w:ind w:left="780"/>
+        <w:jc w:val="both"/>
+        <w:rPr>
+          <w:rFonts w:ascii="Times New Roman" w:eastAsia="Times New Roman" w:hAnsi="Times New Roman" w:cs="Times New Roman"/>
+          <w:color w:val="000000"/>
+          <w:sz w:val="24"/>
+          <w:szCs w:val="24"/>
+          <w:lang w:val="bg-BG"/>
+        </w:rPr>
+      </w:pPr>
+    </w:p>
+    <w:p>
+      <w:pPr>
+        <w:pBdr>
+          <w:top w:val="nil"/>
+          <w:left w:val="nil"/>
+          <w:bottom w:val="nil"/>
+          <w:right w:val="nil"/>
+          <w:between w:val="nil"/>
+        </w:pBdr>
+        <w:shd w:val="clear" w:color="auto" w:fill="FFFFFF"/>
+        <w:spacing w:after="0"/>
+        <w:contextualSpacing/>
+        <w:jc w:val="both"/>
+        <w:rPr>
+          <w:rFonts w:ascii="Times New Roman" w:eastAsia="Times New Roman" w:hAnsi="Times New Roman" w:cs="Times New Roman"/>
+          <w:color w:val="000000"/>
+          <w:sz w:val="24"/>
+          <w:szCs w:val="24"/>
+          <w:lang w:val="en-US"/>
+        </w:rPr>
+      </w:pPr>
+      <w:r>
+        <w:rPr>
+          <w:rFonts w:ascii="Times New Roman" w:eastAsia="Times New Roman" w:hAnsi="Times New Roman" w:cs="Times New Roman"/>
+          <w:i/>
+          <w:color w:val="000000"/>
+          <w:sz w:val="24"/>
+          <w:szCs w:val="24"/>
+        </w:rPr>
+        <w:lastRenderedPageBreak/>
+        <w:t>Quartz</w:t>
+      </w:r>
+      <w:r>
+        <w:rPr>
+          <w:rFonts w:ascii="Times New Roman" w:eastAsia="Times New Roman" w:hAnsi="Times New Roman" w:cs="Times New Roman"/>
+          <w:i/>
+          <w:color w:val="000000"/>
+          <w:sz w:val="24"/>
+          <w:szCs w:val="24"/>
+          <w:lang w:val="bg-BG"/>
+        </w:rPr>
+        <w:t xml:space="preserve"> </w:t>
+      </w:r>
+      <w:r>
+        <w:rPr>
+          <w:rFonts w:ascii="Times New Roman" w:eastAsia="Times New Roman" w:hAnsi="Times New Roman" w:cs="Times New Roman"/>
+          <w:color w:val="000000"/>
+          <w:sz w:val="24"/>
+          <w:szCs w:val="24"/>
+          <w:lang w:val="bg-BG"/>
+        </w:rPr>
+        <w:t>има следните предимства</w:t>
+      </w:r>
+      <w:r>
+        <w:rPr>
+          <w:rFonts w:ascii="Times New Roman" w:eastAsia="Times New Roman" w:hAnsi="Times New Roman" w:cs="Times New Roman"/>
+          <w:color w:val="000000"/>
+          <w:sz w:val="24"/>
+          <w:szCs w:val="24"/>
+          <w:lang w:val="en-US"/>
+        </w:rPr>
+        <w:t>:</w:t>
+      </w:r>
+    </w:p>
+    <w:p>
+      <w:pPr>
+        <w:pStyle w:val="a3"/>
+        <w:numPr>
+          <w:ilvl w:val="0"/>
+          <w:numId w:val="46"/>
+        </w:numPr>
+        <w:pBdr>
+          <w:top w:val="nil"/>
+          <w:left w:val="nil"/>
+          <w:bottom w:val="nil"/>
+          <w:right w:val="nil"/>
+          <w:between w:val="nil"/>
+        </w:pBdr>
+        <w:shd w:val="clear" w:color="auto" w:fill="FFFFFF"/>
+        <w:spacing w:after="0"/>
+        <w:jc w:val="both"/>
+        <w:rPr>
+          <w:rFonts w:ascii="Times New Roman" w:eastAsia="Times New Roman" w:hAnsi="Times New Roman" w:cs="Times New Roman"/>
+          <w:color w:val="000000"/>
+          <w:sz w:val="24"/>
+          <w:szCs w:val="24"/>
+          <w:lang w:val="en-US"/>
+        </w:rPr>
+      </w:pPr>
+      <w:r>
+        <w:rPr>
+          <w:rFonts w:ascii="Times New Roman" w:eastAsia="Times New Roman" w:hAnsi="Times New Roman" w:cs="Times New Roman"/>
+          <w:b/>
+          <w:color w:val="000000"/>
+          <w:sz w:val="24"/>
+          <w:szCs w:val="24"/>
+          <w:lang w:val="bg-BG"/>
+        </w:rPr>
+        <w:t>Гъвкавост</w:t>
+      </w:r>
+      <w:r>
+        <w:rPr>
+          <w:rFonts w:ascii="Times New Roman" w:eastAsia="Times New Roman" w:hAnsi="Times New Roman" w:cs="Times New Roman"/>
+          <w:color w:val="000000"/>
+          <w:sz w:val="24"/>
+          <w:szCs w:val="24"/>
+          <w:lang w:val="bg-BG"/>
+        </w:rPr>
+        <w:t xml:space="preserve"> – Предоставя разнообразни подходи, които могат да бъдат използвани заедно или поотделно</w:t>
+      </w:r>
+      <w:r>
+        <w:rPr>
+          <w:rFonts w:ascii="Times New Roman" w:eastAsia="Times New Roman" w:hAnsi="Times New Roman" w:cs="Times New Roman"/>
+          <w:color w:val="000000"/>
+          <w:sz w:val="24"/>
+          <w:szCs w:val="24"/>
+          <w:lang w:val="en-US"/>
+        </w:rPr>
+        <w:t>;</w:t>
+      </w:r>
+    </w:p>
+    <w:p>
+      <w:pPr>
+        <w:pStyle w:val="a3"/>
+        <w:numPr>
+          <w:ilvl w:val="0"/>
+          <w:numId w:val="46"/>
+        </w:numPr>
+        <w:pBdr>
+          <w:top w:val="nil"/>
+          <w:left w:val="nil"/>
+          <w:bottom w:val="nil"/>
+          <w:right w:val="nil"/>
+          <w:between w:val="nil"/>
+        </w:pBdr>
+        <w:shd w:val="clear" w:color="auto" w:fill="FFFFFF"/>
+        <w:spacing w:after="0"/>
+        <w:jc w:val="both"/>
+        <w:rPr>
+          <w:rFonts w:ascii="Times New Roman" w:eastAsia="Times New Roman" w:hAnsi="Times New Roman" w:cs="Times New Roman"/>
+          <w:color w:val="000000"/>
+          <w:sz w:val="24"/>
+          <w:szCs w:val="24"/>
+          <w:lang w:val="en-US"/>
+        </w:rPr>
+      </w:pPr>
+      <w:r>
+        <w:rPr>
+          <w:rFonts w:ascii="Times New Roman" w:eastAsia="Times New Roman" w:hAnsi="Times New Roman" w:cs="Times New Roman"/>
+          <w:b/>
+          <w:color w:val="000000"/>
+          <w:sz w:val="24"/>
+          <w:szCs w:val="24"/>
+          <w:lang w:val="bg-BG"/>
+        </w:rPr>
+        <w:t>Леснота</w:t>
+      </w:r>
+      <w:r>
+        <w:rPr>
+          <w:rFonts w:ascii="Times New Roman" w:eastAsia="Times New Roman" w:hAnsi="Times New Roman" w:cs="Times New Roman"/>
+          <w:color w:val="000000"/>
+          <w:sz w:val="24"/>
+          <w:szCs w:val="24"/>
+          <w:lang w:val="bg-BG"/>
+        </w:rPr>
+        <w:t xml:space="preserve"> – Изисква много малко конфиг</w:t>
+      </w:r>
+      <w:bookmarkStart w:id="0" w:name="_GoBack"/>
+      <w:r>
+        <w:rPr>
+          <w:rFonts w:ascii="Times New Roman" w:eastAsia="Times New Roman" w:hAnsi="Times New Roman" w:cs="Times New Roman"/>
+          <w:color w:val="000000"/>
+          <w:sz w:val="24"/>
+          <w:szCs w:val="24"/>
+          <w:lang w:val="bg-BG"/>
+        </w:rPr>
+        <w:t>у</w:t>
+      </w:r>
+      <w:bookmarkEnd w:id="0"/>
+      <w:r>
+        <w:rPr>
+          <w:rFonts w:ascii="Times New Roman" w:eastAsia="Times New Roman" w:hAnsi="Times New Roman" w:cs="Times New Roman"/>
+          <w:color w:val="000000"/>
+          <w:sz w:val="24"/>
+          <w:szCs w:val="24"/>
+          <w:lang w:val="bg-BG"/>
+        </w:rPr>
+        <w:t>рации и е изключително лека</w:t>
+      </w:r>
+      <w:r>
+        <w:rPr>
+          <w:rFonts w:ascii="Times New Roman" w:eastAsia="Times New Roman" w:hAnsi="Times New Roman" w:cs="Times New Roman"/>
+          <w:color w:val="000000"/>
+          <w:sz w:val="24"/>
+          <w:szCs w:val="24"/>
+          <w:lang w:val="en-US"/>
+        </w:rPr>
+        <w:t>;</w:t>
+      </w:r>
+    </w:p>
+    <w:p>
+      <w:pPr>
+        <w:pStyle w:val="a3"/>
+        <w:numPr>
+          <w:ilvl w:val="0"/>
+          <w:numId w:val="46"/>
+        </w:numPr>
+        <w:pBdr>
+          <w:top w:val="nil"/>
+          <w:left w:val="nil"/>
+          <w:bottom w:val="nil"/>
+          <w:right w:val="nil"/>
+          <w:between w:val="nil"/>
+        </w:pBdr>
+        <w:shd w:val="clear" w:color="auto" w:fill="FFFFFF"/>
+        <w:spacing w:after="0"/>
+        <w:jc w:val="both"/>
+        <w:rPr>
+          <w:rFonts w:ascii="Times New Roman" w:eastAsia="Times New Roman" w:hAnsi="Times New Roman" w:cs="Times New Roman"/>
+          <w:color w:val="000000"/>
+          <w:sz w:val="24"/>
+          <w:szCs w:val="24"/>
+          <w:lang w:val="en-US"/>
+        </w:rPr>
+      </w:pPr>
+      <w:r>
+        <w:rPr>
+          <w:rFonts w:ascii="Times New Roman" w:eastAsia="Times New Roman" w:hAnsi="Times New Roman" w:cs="Times New Roman"/>
+          <w:b/>
+          <w:color w:val="000000"/>
+          <w:sz w:val="24"/>
+          <w:szCs w:val="24"/>
+          <w:lang w:val="bg-BG"/>
+        </w:rPr>
+        <w:t>Устойчива при проблеми</w:t>
+      </w:r>
+      <w:r>
+        <w:rPr>
+          <w:rFonts w:ascii="Times New Roman" w:eastAsia="Times New Roman" w:hAnsi="Times New Roman" w:cs="Times New Roman"/>
+          <w:color w:val="000000"/>
+          <w:sz w:val="24"/>
+          <w:szCs w:val="24"/>
+          <w:lang w:val="bg-BG"/>
+        </w:rPr>
+        <w:t xml:space="preserve"> </w:t>
+      </w:r>
+      <w:r>
+        <w:rPr>
+          <w:rFonts w:ascii="Times New Roman" w:eastAsia="Times New Roman" w:hAnsi="Times New Roman" w:cs="Times New Roman"/>
+          <w:color w:val="000000"/>
+          <w:sz w:val="24"/>
+          <w:szCs w:val="24"/>
+          <w:lang w:val="bg-BG"/>
+        </w:rPr>
+        <w:t>–</w:t>
+      </w:r>
+      <w:r>
+        <w:rPr>
+          <w:rFonts w:ascii="Times New Roman" w:eastAsia="Times New Roman" w:hAnsi="Times New Roman" w:cs="Times New Roman"/>
+          <w:color w:val="000000"/>
+          <w:sz w:val="24"/>
+          <w:szCs w:val="24"/>
+          <w:lang w:val="bg-BG"/>
+        </w:rPr>
+        <w:t xml:space="preserve"> Продължава да работи дори при проблеми и рестартиране на системите</w:t>
+      </w:r>
+      <w:r>
+        <w:rPr>
+          <w:rFonts w:ascii="Times New Roman" w:eastAsia="Times New Roman" w:hAnsi="Times New Roman" w:cs="Times New Roman"/>
+          <w:color w:val="000000"/>
+          <w:sz w:val="24"/>
+          <w:szCs w:val="24"/>
+          <w:lang w:val="en-US"/>
+        </w:rPr>
+        <w:t>;</w:t>
+      </w:r>
+    </w:p>
+    <w:p>
+      <w:pPr>
+        <w:pBdr>
+          <w:top w:val="nil"/>
+          <w:left w:val="nil"/>
+          <w:bottom w:val="nil"/>
+          <w:right w:val="nil"/>
+          <w:between w:val="nil"/>
+        </w:pBdr>
+        <w:shd w:val="clear" w:color="auto" w:fill="FFFFFF"/>
+        <w:spacing w:after="0"/>
+        <w:contextualSpacing/>
+        <w:jc w:val="both"/>
+        <w:rPr>
+          <w:rFonts w:ascii="Times New Roman" w:eastAsia="Times New Roman" w:hAnsi="Times New Roman" w:cs="Times New Roman"/>
+          <w:color w:val="000000"/>
+          <w:sz w:val="24"/>
+          <w:szCs w:val="24"/>
+          <w:lang w:val="en-US"/>
+        </w:rPr>
+      </w:pPr>
+    </w:p>
+    <w:p>
+      <w:pPr>
+        <w:pBdr>
+          <w:top w:val="nil"/>
+          <w:left w:val="nil"/>
+          <w:bottom w:val="nil"/>
+          <w:right w:val="nil"/>
+          <w:between w:val="nil"/>
+        </w:pBdr>
+        <w:shd w:val="clear" w:color="auto" w:fill="FFFFFF"/>
+        <w:spacing w:after="0"/>
+        <w:contextualSpacing/>
+        <w:jc w:val="both"/>
+        <w:rPr>
+          <w:rFonts w:ascii="Times New Roman" w:eastAsia="Times New Roman" w:hAnsi="Times New Roman" w:cs="Times New Roman"/>
+          <w:b/>
+          <w:color w:val="000000"/>
+          <w:sz w:val="24"/>
+          <w:szCs w:val="24"/>
           <w:lang w:val="en-US"/>
         </w:rPr>
       </w:pPr>
@@ -22738,7 +23812,7 @@
           <w:szCs w:val="24"/>
           <w:lang w:val="en-US"/>
         </w:rPr>
-        <w:t>4</w:t>
+        <w:t>5</w:t>
       </w:r>
       <w:r>
         <w:rPr>
@@ -23410,7 +24484,6 @@
           <w:szCs w:val="24"/>
           <w:lang w:val="bg-BG"/>
         </w:rPr>
-        <w:lastRenderedPageBreak/>
         <w:t xml:space="preserve">Чрез алгоритъма </w:t>
       </w:r>
       <w:r>
@@ -23935,6 +25008,7 @@
           <w:sz w:val="24"/>
           <w:szCs w:val="24"/>
         </w:rPr>
+        <w:lastRenderedPageBreak/>
         <w:t xml:space="preserve">Фигура </w:t>
       </w:r>
       <w:r>
@@ -24106,7 +25180,7 @@
           <w:szCs w:val="24"/>
           <w:lang w:val="en-US"/>
         </w:rPr>
-        <w:t>5</w:t>
+        <w:t>6</w:t>
       </w:r>
       <w:r>
         <w:rPr>
@@ -24647,7 +25721,6 @@
           <w:szCs w:val="24"/>
           <w:shd w:val="clear" w:color="auto" w:fill="FFFFFF"/>
         </w:rPr>
-        <w:lastRenderedPageBreak/>
         <w:t>Material-UI</w:t>
       </w:r>
       <w:r>
@@ -25352,6 +26425,7 @@
           <w:szCs w:val="24"/>
           <w:lang w:val="en-US"/>
         </w:rPr>
+        <w:lastRenderedPageBreak/>
         <w:t>[6</w:t>
       </w:r>
       <w:r>
@@ -25817,7 +26891,6 @@
           <w:u w:val="none"/>
           <w:lang w:val="en-US"/>
         </w:rPr>
-        <w:lastRenderedPageBreak/>
         <w:t>[17]</w:t>
       </w:r>
       <w:hyperlink r:id="rId38" w:history="1">
@@ -26230,6 +27303,7 @@
           <w:szCs w:val="24"/>
           <w:lang w:val="en-US"/>
         </w:rPr>
+        <w:lastRenderedPageBreak/>
         <w:t xml:space="preserve">[28] </w:t>
       </w:r>
       <w:hyperlink r:id="rId47" w:history="1">
@@ -26440,6 +27514,31 @@
           <w:t>http://www.entityframeworktutorial.net/what-is-entityframework.aspx</w:t>
         </w:r>
       </w:hyperlink>
+    </w:p>
+    <w:p>
+      <w:pPr>
+        <w:rPr>
+          <w:rFonts w:ascii="Times New Roman" w:hAnsi="Times New Roman" w:cs="Times New Roman"/>
+          <w:sz w:val="24"/>
+          <w:szCs w:val="24"/>
+        </w:rPr>
+      </w:pPr>
+      <w:r>
+        <w:rPr>
+          <w:rFonts w:ascii="Times New Roman" w:hAnsi="Times New Roman" w:cs="Times New Roman"/>
+          <w:sz w:val="24"/>
+          <w:szCs w:val="24"/>
+        </w:rPr>
+        <w:t xml:space="preserve">[33] </w:t>
+      </w:r>
+      <w:r>
+        <w:rPr>
+          <w:rFonts w:ascii="Times New Roman" w:hAnsi="Times New Roman" w:cs="Times New Roman"/>
+          <w:sz w:val="24"/>
+          <w:szCs w:val="24"/>
+        </w:rPr>
+        <w:t>https://www.quartz-scheduler.net/documentation/faq.html</w:t>
+      </w:r>
     </w:p>
     <w:p>
       <w:pPr>
@@ -26635,6 +27734,119 @@
 <file path=word/numbering.xml><?xml version="1.0" encoding="utf-8"?>
 <w:numbering xmlns:wpc="http://schemas.microsoft.com/office/word/2010/wordprocessingCanvas" xmlns:mc="http://schemas.openxmlformats.org/markup-compatibility/2006" xmlns:o="urn:schemas-microsoft-com:office:office" xmlns:r="http://schemas.openxmlformats.org/officeDocument/2006/relationships" xmlns:m="http://schemas.openxmlformats.org/officeDocument/2006/math" xmlns:v="urn:schemas-microsoft-com:vml" xmlns:wp14="http://schemas.microsoft.com/office/word/2010/wordprocessingDrawing" xmlns:wp="http://schemas.openxmlformats.org/drawingml/2006/wordprocessingDrawing" xmlns:w10="urn:schemas-microsoft-com:office:word" xmlns:w="http://schemas.openxmlformats.org/wordprocessingml/2006/main" xmlns:w14="http://schemas.microsoft.com/office/word/2010/wordml" xmlns:wpg="http://schemas.microsoft.com/office/word/2010/wordprocessingGroup" xmlns:wpi="http://schemas.microsoft.com/office/word/2010/wordprocessingInk" xmlns:wne="http://schemas.microsoft.com/office/word/2006/wordml" xmlns:wps="http://schemas.microsoft.com/office/word/2010/wordprocessingShape" mc:Ignorable="w14 wp14">
   <w:abstractNum w:abstractNumId="0">
+    <w:nsid w:val="031F58F1"/>
+    <w:multiLevelType w:val="hybridMultilevel"/>
+    <w:tmpl w:val="A4549936"/>
+    <w:lvl w:ilvl="0" w:tplc="08090001">
+      <w:start w:val="1"/>
+      <w:numFmt w:val="bullet"/>
+      <w:lvlText w:val=""/>
+      <w:lvlJc w:val="left"/>
+      <w:pPr>
+        <w:ind w:left="720" w:hanging="360"/>
+      </w:pPr>
+      <w:rPr>
+        <w:rFonts w:ascii="Symbol" w:hAnsi="Symbol" w:hint="default"/>
+      </w:rPr>
+    </w:lvl>
+    <w:lvl w:ilvl="1" w:tplc="08090003" w:tentative="1">
+      <w:start w:val="1"/>
+      <w:numFmt w:val="bullet"/>
+      <w:lvlText w:val="o"/>
+      <w:lvlJc w:val="left"/>
+      <w:pPr>
+        <w:ind w:left="1440" w:hanging="360"/>
+      </w:pPr>
+      <w:rPr>
+        <w:rFonts w:ascii="Courier New" w:hAnsi="Courier New" w:cs="Courier New" w:hint="default"/>
+      </w:rPr>
+    </w:lvl>
+    <w:lvl w:ilvl="2" w:tplc="08090005" w:tentative="1">
+      <w:start w:val="1"/>
+      <w:numFmt w:val="bullet"/>
+      <w:lvlText w:val=""/>
+      <w:lvlJc w:val="left"/>
+      <w:pPr>
+        <w:ind w:left="2160" w:hanging="360"/>
+      </w:pPr>
+      <w:rPr>
+        <w:rFonts w:ascii="Wingdings" w:hAnsi="Wingdings" w:hint="default"/>
+      </w:rPr>
+    </w:lvl>
+    <w:lvl w:ilvl="3" w:tplc="08090001" w:tentative="1">
+      <w:start w:val="1"/>
+      <w:numFmt w:val="bullet"/>
+      <w:lvlText w:val=""/>
+      <w:lvlJc w:val="left"/>
+      <w:pPr>
+        <w:ind w:left="2880" w:hanging="360"/>
+      </w:pPr>
+      <w:rPr>
+        <w:rFonts w:ascii="Symbol" w:hAnsi="Symbol" w:hint="default"/>
+      </w:rPr>
+    </w:lvl>
+    <w:lvl w:ilvl="4" w:tplc="08090003" w:tentative="1">
+      <w:start w:val="1"/>
+      <w:numFmt w:val="bullet"/>
+      <w:lvlText w:val="o"/>
+      <w:lvlJc w:val="left"/>
+      <w:pPr>
+        <w:ind w:left="3600" w:hanging="360"/>
+      </w:pPr>
+      <w:rPr>
+        <w:rFonts w:ascii="Courier New" w:hAnsi="Courier New" w:cs="Courier New" w:hint="default"/>
+      </w:rPr>
+    </w:lvl>
+    <w:lvl w:ilvl="5" w:tplc="08090005" w:tentative="1">
+      <w:start w:val="1"/>
+      <w:numFmt w:val="bullet"/>
+      <w:lvlText w:val=""/>
+      <w:lvlJc w:val="left"/>
+      <w:pPr>
+        <w:ind w:left="4320" w:hanging="360"/>
+      </w:pPr>
+      <w:rPr>
+        <w:rFonts w:ascii="Wingdings" w:hAnsi="Wingdings" w:hint="default"/>
+      </w:rPr>
+    </w:lvl>
+    <w:lvl w:ilvl="6" w:tplc="08090001" w:tentative="1">
+      <w:start w:val="1"/>
+      <w:numFmt w:val="bullet"/>
+      <w:lvlText w:val=""/>
+      <w:lvlJc w:val="left"/>
+      <w:pPr>
+        <w:ind w:left="5040" w:hanging="360"/>
+      </w:pPr>
+      <w:rPr>
+        <w:rFonts w:ascii="Symbol" w:hAnsi="Symbol" w:hint="default"/>
+      </w:rPr>
+    </w:lvl>
+    <w:lvl w:ilvl="7" w:tplc="08090003" w:tentative="1">
+      <w:start w:val="1"/>
+      <w:numFmt w:val="bullet"/>
+      <w:lvlText w:val="o"/>
+      <w:lvlJc w:val="left"/>
+      <w:pPr>
+        <w:ind w:left="5760" w:hanging="360"/>
+      </w:pPr>
+      <w:rPr>
+        <w:rFonts w:ascii="Courier New" w:hAnsi="Courier New" w:cs="Courier New" w:hint="default"/>
+      </w:rPr>
+    </w:lvl>
+    <w:lvl w:ilvl="8" w:tplc="08090005" w:tentative="1">
+      <w:start w:val="1"/>
+      <w:numFmt w:val="bullet"/>
+      <w:lvlText w:val=""/>
+      <w:lvlJc w:val="left"/>
+      <w:pPr>
+        <w:ind w:left="6480" w:hanging="360"/>
+      </w:pPr>
+      <w:rPr>
+        <w:rFonts w:ascii="Wingdings" w:hAnsi="Wingdings" w:hint="default"/>
+      </w:rPr>
+    </w:lvl>
+  </w:abstractNum>
+  <w:abstractNum w:abstractNumId="1">
     <w:nsid w:val="03C01CAB"/>
     <w:multiLevelType w:val="hybridMultilevel"/>
     <w:tmpl w:val="08F27356"/>
@@ -26747,7 +27959,7 @@
       </w:rPr>
     </w:lvl>
   </w:abstractNum>
-  <w:abstractNum w:abstractNumId="1">
+  <w:abstractNum w:abstractNumId="2">
     <w:nsid w:val="048A58B3"/>
     <w:multiLevelType w:val="hybridMultilevel"/>
     <w:tmpl w:val="CDDCF980"/>
@@ -26860,7 +28072,7 @@
       </w:rPr>
     </w:lvl>
   </w:abstractNum>
-  <w:abstractNum w:abstractNumId="2">
+  <w:abstractNum w:abstractNumId="3">
     <w:nsid w:val="05095DBE"/>
     <w:multiLevelType w:val="hybridMultilevel"/>
     <w:tmpl w:val="67602FEA"/>
@@ -26973,7 +28185,7 @@
       </w:rPr>
     </w:lvl>
   </w:abstractNum>
-  <w:abstractNum w:abstractNumId="3">
+  <w:abstractNum w:abstractNumId="4">
     <w:nsid w:val="0E5D489E"/>
     <w:multiLevelType w:val="hybridMultilevel"/>
     <w:tmpl w:val="1B8C1D48"/>
@@ -27086,7 +28298,7 @@
       </w:rPr>
     </w:lvl>
   </w:abstractNum>
-  <w:abstractNum w:abstractNumId="4">
+  <w:abstractNum w:abstractNumId="5">
     <w:nsid w:val="0FA90038"/>
     <w:multiLevelType w:val="hybridMultilevel"/>
     <w:tmpl w:val="3C06431E"/>
@@ -27199,7 +28411,7 @@
       </w:rPr>
     </w:lvl>
   </w:abstractNum>
-  <w:abstractNum w:abstractNumId="5">
+  <w:abstractNum w:abstractNumId="6">
     <w:nsid w:val="12C54DD5"/>
     <w:multiLevelType w:val="hybridMultilevel"/>
     <w:tmpl w:val="EB245A1C"/>
@@ -27312,7 +28524,7 @@
       </w:rPr>
     </w:lvl>
   </w:abstractNum>
-  <w:abstractNum w:abstractNumId="6">
+  <w:abstractNum w:abstractNumId="7">
     <w:nsid w:val="22A67EAC"/>
     <w:multiLevelType w:val="multilevel"/>
     <w:tmpl w:val="C80E5076"/>
@@ -27422,7 +28634,7 @@
       </w:rPr>
     </w:lvl>
   </w:abstractNum>
-  <w:abstractNum w:abstractNumId="7">
+  <w:abstractNum w:abstractNumId="8">
     <w:nsid w:val="233301D1"/>
     <w:multiLevelType w:val="hybridMultilevel"/>
     <w:tmpl w:val="BBA2E172"/>
@@ -27535,7 +28747,7 @@
       </w:rPr>
     </w:lvl>
   </w:abstractNum>
-  <w:abstractNum w:abstractNumId="8">
+  <w:abstractNum w:abstractNumId="9">
     <w:nsid w:val="2364600B"/>
     <w:multiLevelType w:val="hybridMultilevel"/>
     <w:tmpl w:val="CF14D862"/>
@@ -27648,7 +28860,7 @@
       </w:rPr>
     </w:lvl>
   </w:abstractNum>
-  <w:abstractNum w:abstractNumId="9">
+  <w:abstractNum w:abstractNumId="10">
     <w:nsid w:val="245919BF"/>
     <w:multiLevelType w:val="multilevel"/>
     <w:tmpl w:val="CB5AE4C4"/>
@@ -27761,7 +28973,7 @@
       </w:rPr>
     </w:lvl>
   </w:abstractNum>
-  <w:abstractNum w:abstractNumId="10">
+  <w:abstractNum w:abstractNumId="11">
     <w:nsid w:val="278A0805"/>
     <w:multiLevelType w:val="hybridMultilevel"/>
     <w:tmpl w:val="B66A8FDE"/>
@@ -27874,7 +29086,120 @@
       </w:rPr>
     </w:lvl>
   </w:abstractNum>
-  <w:abstractNum w:abstractNumId="11">
+  <w:abstractNum w:abstractNumId="12">
+    <w:nsid w:val="2BAE5C71"/>
+    <w:multiLevelType w:val="hybridMultilevel"/>
+    <w:tmpl w:val="674C5B16"/>
+    <w:lvl w:ilvl="0" w:tplc="08090001">
+      <w:start w:val="1"/>
+      <w:numFmt w:val="bullet"/>
+      <w:lvlText w:val=""/>
+      <w:lvlJc w:val="left"/>
+      <w:pPr>
+        <w:ind w:left="780" w:hanging="360"/>
+      </w:pPr>
+      <w:rPr>
+        <w:rFonts w:ascii="Symbol" w:hAnsi="Symbol" w:hint="default"/>
+      </w:rPr>
+    </w:lvl>
+    <w:lvl w:ilvl="1" w:tplc="08090003" w:tentative="1">
+      <w:start w:val="1"/>
+      <w:numFmt w:val="bullet"/>
+      <w:lvlText w:val="o"/>
+      <w:lvlJc w:val="left"/>
+      <w:pPr>
+        <w:ind w:left="1500" w:hanging="360"/>
+      </w:pPr>
+      <w:rPr>
+        <w:rFonts w:ascii="Courier New" w:hAnsi="Courier New" w:cs="Courier New" w:hint="default"/>
+      </w:rPr>
+    </w:lvl>
+    <w:lvl w:ilvl="2" w:tplc="08090005" w:tentative="1">
+      <w:start w:val="1"/>
+      <w:numFmt w:val="bullet"/>
+      <w:lvlText w:val=""/>
+      <w:lvlJc w:val="left"/>
+      <w:pPr>
+        <w:ind w:left="2220" w:hanging="360"/>
+      </w:pPr>
+      <w:rPr>
+        <w:rFonts w:ascii="Wingdings" w:hAnsi="Wingdings" w:hint="default"/>
+      </w:rPr>
+    </w:lvl>
+    <w:lvl w:ilvl="3" w:tplc="08090001" w:tentative="1">
+      <w:start w:val="1"/>
+      <w:numFmt w:val="bullet"/>
+      <w:lvlText w:val=""/>
+      <w:lvlJc w:val="left"/>
+      <w:pPr>
+        <w:ind w:left="2940" w:hanging="360"/>
+      </w:pPr>
+      <w:rPr>
+        <w:rFonts w:ascii="Symbol" w:hAnsi="Symbol" w:hint="default"/>
+      </w:rPr>
+    </w:lvl>
+    <w:lvl w:ilvl="4" w:tplc="08090003" w:tentative="1">
+      <w:start w:val="1"/>
+      <w:numFmt w:val="bullet"/>
+      <w:lvlText w:val="o"/>
+      <w:lvlJc w:val="left"/>
+      <w:pPr>
+        <w:ind w:left="3660" w:hanging="360"/>
+      </w:pPr>
+      <w:rPr>
+        <w:rFonts w:ascii="Courier New" w:hAnsi="Courier New" w:cs="Courier New" w:hint="default"/>
+      </w:rPr>
+    </w:lvl>
+    <w:lvl w:ilvl="5" w:tplc="08090005" w:tentative="1">
+      <w:start w:val="1"/>
+      <w:numFmt w:val="bullet"/>
+      <w:lvlText w:val=""/>
+      <w:lvlJc w:val="left"/>
+      <w:pPr>
+        <w:ind w:left="4380" w:hanging="360"/>
+      </w:pPr>
+      <w:rPr>
+        <w:rFonts w:ascii="Wingdings" w:hAnsi="Wingdings" w:hint="default"/>
+      </w:rPr>
+    </w:lvl>
+    <w:lvl w:ilvl="6" w:tplc="08090001" w:tentative="1">
+      <w:start w:val="1"/>
+      <w:numFmt w:val="bullet"/>
+      <w:lvlText w:val=""/>
+      <w:lvlJc w:val="left"/>
+      <w:pPr>
+        <w:ind w:left="5100" w:hanging="360"/>
+      </w:pPr>
+      <w:rPr>
+        <w:rFonts w:ascii="Symbol" w:hAnsi="Symbol" w:hint="default"/>
+      </w:rPr>
+    </w:lvl>
+    <w:lvl w:ilvl="7" w:tplc="08090003" w:tentative="1">
+      <w:start w:val="1"/>
+      <w:numFmt w:val="bullet"/>
+      <w:lvlText w:val="o"/>
+      <w:lvlJc w:val="left"/>
+      <w:pPr>
+        <w:ind w:left="5820" w:hanging="360"/>
+      </w:pPr>
+      <w:rPr>
+        <w:rFonts w:ascii="Courier New" w:hAnsi="Courier New" w:cs="Courier New" w:hint="default"/>
+      </w:rPr>
+    </w:lvl>
+    <w:lvl w:ilvl="8" w:tplc="08090005" w:tentative="1">
+      <w:start w:val="1"/>
+      <w:numFmt w:val="bullet"/>
+      <w:lvlText w:val=""/>
+      <w:lvlJc w:val="left"/>
+      <w:pPr>
+        <w:ind w:left="6540" w:hanging="360"/>
+      </w:pPr>
+      <w:rPr>
+        <w:rFonts w:ascii="Wingdings" w:hAnsi="Wingdings" w:hint="default"/>
+      </w:rPr>
+    </w:lvl>
+  </w:abstractNum>
+  <w:abstractNum w:abstractNumId="13">
     <w:nsid w:val="2C8D5136"/>
     <w:multiLevelType w:val="hybridMultilevel"/>
     <w:tmpl w:val="BCA45248"/>
@@ -27987,7 +29312,7 @@
       </w:rPr>
     </w:lvl>
   </w:abstractNum>
-  <w:abstractNum w:abstractNumId="12">
+  <w:abstractNum w:abstractNumId="14">
     <w:nsid w:val="2D543A74"/>
     <w:multiLevelType w:val="hybridMultilevel"/>
     <w:tmpl w:val="72E2B69C"/>
@@ -28073,7 +29398,7 @@
       </w:pPr>
     </w:lvl>
   </w:abstractNum>
-  <w:abstractNum w:abstractNumId="13">
+  <w:abstractNum w:abstractNumId="15">
     <w:nsid w:val="33B5693C"/>
     <w:multiLevelType w:val="hybridMultilevel"/>
     <w:tmpl w:val="F04086FC"/>
@@ -28186,7 +29511,7 @@
       </w:rPr>
     </w:lvl>
   </w:abstractNum>
-  <w:abstractNum w:abstractNumId="14">
+  <w:abstractNum w:abstractNumId="16">
     <w:nsid w:val="341303A9"/>
     <w:multiLevelType w:val="hybridMultilevel"/>
     <w:tmpl w:val="30EAE4D0"/>
@@ -28299,7 +29624,7 @@
       </w:rPr>
     </w:lvl>
   </w:abstractNum>
-  <w:abstractNum w:abstractNumId="15">
+  <w:abstractNum w:abstractNumId="17">
     <w:nsid w:val="3559620A"/>
     <w:multiLevelType w:val="multilevel"/>
     <w:tmpl w:val="EBEEB528"/>
@@ -28412,7 +29737,7 @@
       </w:rPr>
     </w:lvl>
   </w:abstractNum>
-  <w:abstractNum w:abstractNumId="16">
+  <w:abstractNum w:abstractNumId="18">
     <w:nsid w:val="36F0454D"/>
     <w:multiLevelType w:val="hybridMultilevel"/>
     <w:tmpl w:val="887C9F50"/>
@@ -28525,7 +29850,7 @@
       </w:rPr>
     </w:lvl>
   </w:abstractNum>
-  <w:abstractNum w:abstractNumId="17">
+  <w:abstractNum w:abstractNumId="19">
     <w:nsid w:val="3D3C6CBB"/>
     <w:multiLevelType w:val="multilevel"/>
     <w:tmpl w:val="193A3532"/>
@@ -28638,7 +29963,7 @@
       </w:rPr>
     </w:lvl>
   </w:abstractNum>
-  <w:abstractNum w:abstractNumId="18">
+  <w:abstractNum w:abstractNumId="20">
     <w:nsid w:val="411D3561"/>
     <w:multiLevelType w:val="hybridMultilevel"/>
     <w:tmpl w:val="0D0CDF56"/>
@@ -28751,7 +30076,7 @@
       </w:rPr>
     </w:lvl>
   </w:abstractNum>
-  <w:abstractNum w:abstractNumId="19">
+  <w:abstractNum w:abstractNumId="21">
     <w:nsid w:val="41546793"/>
     <w:multiLevelType w:val="multilevel"/>
     <w:tmpl w:val="A5540E52"/>
@@ -28864,7 +30189,7 @@
       </w:rPr>
     </w:lvl>
   </w:abstractNum>
-  <w:abstractNum w:abstractNumId="20">
+  <w:abstractNum w:abstractNumId="22">
     <w:nsid w:val="467F4510"/>
     <w:multiLevelType w:val="hybridMultilevel"/>
     <w:tmpl w:val="6AC6B454"/>
@@ -28977,7 +30302,7 @@
       </w:rPr>
     </w:lvl>
   </w:abstractNum>
-  <w:abstractNum w:abstractNumId="21">
+  <w:abstractNum w:abstractNumId="23">
     <w:nsid w:val="46F26550"/>
     <w:multiLevelType w:val="hybridMultilevel"/>
     <w:tmpl w:val="DA30DBE8"/>
@@ -29090,7 +30415,7 @@
       </w:rPr>
     </w:lvl>
   </w:abstractNum>
-  <w:abstractNum w:abstractNumId="22">
+  <w:abstractNum w:abstractNumId="24">
     <w:nsid w:val="4AB30C52"/>
     <w:multiLevelType w:val="hybridMultilevel"/>
     <w:tmpl w:val="C4544838"/>
@@ -29203,7 +30528,7 @@
       </w:rPr>
     </w:lvl>
   </w:abstractNum>
-  <w:abstractNum w:abstractNumId="23">
+  <w:abstractNum w:abstractNumId="25">
     <w:nsid w:val="4BAF3224"/>
     <w:multiLevelType w:val="hybridMultilevel"/>
     <w:tmpl w:val="AB1CC54E"/>
@@ -29316,7 +30641,7 @@
       </w:rPr>
     </w:lvl>
   </w:abstractNum>
-  <w:abstractNum w:abstractNumId="24">
+  <w:abstractNum w:abstractNumId="26">
     <w:nsid w:val="4EC1066F"/>
     <w:multiLevelType w:val="hybridMultilevel"/>
     <w:tmpl w:val="8FB0C014"/>
@@ -29405,7 +30730,7 @@
       </w:pPr>
     </w:lvl>
   </w:abstractNum>
-  <w:abstractNum w:abstractNumId="25">
+  <w:abstractNum w:abstractNumId="27">
     <w:nsid w:val="4F41327E"/>
     <w:multiLevelType w:val="multilevel"/>
     <w:tmpl w:val="B4AEE8E2"/>
@@ -29518,7 +30843,120 @@
       </w:rPr>
     </w:lvl>
   </w:abstractNum>
-  <w:abstractNum w:abstractNumId="26">
+  <w:abstractNum w:abstractNumId="28">
+    <w:nsid w:val="51794AD3"/>
+    <w:multiLevelType w:val="hybridMultilevel"/>
+    <w:tmpl w:val="87E875CA"/>
+    <w:lvl w:ilvl="0" w:tplc="08090001">
+      <w:start w:val="1"/>
+      <w:numFmt w:val="bullet"/>
+      <w:lvlText w:val=""/>
+      <w:lvlJc w:val="left"/>
+      <w:pPr>
+        <w:ind w:left="780" w:hanging="360"/>
+      </w:pPr>
+      <w:rPr>
+        <w:rFonts w:ascii="Symbol" w:hAnsi="Symbol" w:hint="default"/>
+      </w:rPr>
+    </w:lvl>
+    <w:lvl w:ilvl="1" w:tplc="08090003" w:tentative="1">
+      <w:start w:val="1"/>
+      <w:numFmt w:val="bullet"/>
+      <w:lvlText w:val="o"/>
+      <w:lvlJc w:val="left"/>
+      <w:pPr>
+        <w:ind w:left="1500" w:hanging="360"/>
+      </w:pPr>
+      <w:rPr>
+        <w:rFonts w:ascii="Courier New" w:hAnsi="Courier New" w:cs="Courier New" w:hint="default"/>
+      </w:rPr>
+    </w:lvl>
+    <w:lvl w:ilvl="2" w:tplc="08090005" w:tentative="1">
+      <w:start w:val="1"/>
+      <w:numFmt w:val="bullet"/>
+      <w:lvlText w:val=""/>
+      <w:lvlJc w:val="left"/>
+      <w:pPr>
+        <w:ind w:left="2220" w:hanging="360"/>
+      </w:pPr>
+      <w:rPr>
+        <w:rFonts w:ascii="Wingdings" w:hAnsi="Wingdings" w:hint="default"/>
+      </w:rPr>
+    </w:lvl>
+    <w:lvl w:ilvl="3" w:tplc="08090001" w:tentative="1">
+      <w:start w:val="1"/>
+      <w:numFmt w:val="bullet"/>
+      <w:lvlText w:val=""/>
+      <w:lvlJc w:val="left"/>
+      <w:pPr>
+        <w:ind w:left="2940" w:hanging="360"/>
+      </w:pPr>
+      <w:rPr>
+        <w:rFonts w:ascii="Symbol" w:hAnsi="Symbol" w:hint="default"/>
+      </w:rPr>
+    </w:lvl>
+    <w:lvl w:ilvl="4" w:tplc="08090003" w:tentative="1">
+      <w:start w:val="1"/>
+      <w:numFmt w:val="bullet"/>
+      <w:lvlText w:val="o"/>
+      <w:lvlJc w:val="left"/>
+      <w:pPr>
+        <w:ind w:left="3660" w:hanging="360"/>
+      </w:pPr>
+      <w:rPr>
+        <w:rFonts w:ascii="Courier New" w:hAnsi="Courier New" w:cs="Courier New" w:hint="default"/>
+      </w:rPr>
+    </w:lvl>
+    <w:lvl w:ilvl="5" w:tplc="08090005" w:tentative="1">
+      <w:start w:val="1"/>
+      <w:numFmt w:val="bullet"/>
+      <w:lvlText w:val=""/>
+      <w:lvlJc w:val="left"/>
+      <w:pPr>
+        <w:ind w:left="4380" w:hanging="360"/>
+      </w:pPr>
+      <w:rPr>
+        <w:rFonts w:ascii="Wingdings" w:hAnsi="Wingdings" w:hint="default"/>
+      </w:rPr>
+    </w:lvl>
+    <w:lvl w:ilvl="6" w:tplc="08090001" w:tentative="1">
+      <w:start w:val="1"/>
+      <w:numFmt w:val="bullet"/>
+      <w:lvlText w:val=""/>
+      <w:lvlJc w:val="left"/>
+      <w:pPr>
+        <w:ind w:left="5100" w:hanging="360"/>
+      </w:pPr>
+      <w:rPr>
+        <w:rFonts w:ascii="Symbol" w:hAnsi="Symbol" w:hint="default"/>
+      </w:rPr>
+    </w:lvl>
+    <w:lvl w:ilvl="7" w:tplc="08090003" w:tentative="1">
+      <w:start w:val="1"/>
+      <w:numFmt w:val="bullet"/>
+      <w:lvlText w:val="o"/>
+      <w:lvlJc w:val="left"/>
+      <w:pPr>
+        <w:ind w:left="5820" w:hanging="360"/>
+      </w:pPr>
+      <w:rPr>
+        <w:rFonts w:ascii="Courier New" w:hAnsi="Courier New" w:cs="Courier New" w:hint="default"/>
+      </w:rPr>
+    </w:lvl>
+    <w:lvl w:ilvl="8" w:tplc="08090005" w:tentative="1">
+      <w:start w:val="1"/>
+      <w:numFmt w:val="bullet"/>
+      <w:lvlText w:val=""/>
+      <w:lvlJc w:val="left"/>
+      <w:pPr>
+        <w:ind w:left="6540" w:hanging="360"/>
+      </w:pPr>
+      <w:rPr>
+        <w:rFonts w:ascii="Wingdings" w:hAnsi="Wingdings" w:hint="default"/>
+      </w:rPr>
+    </w:lvl>
+  </w:abstractNum>
+  <w:abstractNum w:abstractNumId="29">
     <w:nsid w:val="524D2E01"/>
     <w:multiLevelType w:val="hybridMultilevel"/>
     <w:tmpl w:val="8C7C122E"/>
@@ -29631,7 +31069,7 @@
       </w:rPr>
     </w:lvl>
   </w:abstractNum>
-  <w:abstractNum w:abstractNumId="27">
+  <w:abstractNum w:abstractNumId="30">
     <w:nsid w:val="57B1775E"/>
     <w:multiLevelType w:val="hybridMultilevel"/>
     <w:tmpl w:val="22EC08A0"/>
@@ -29744,7 +31182,7 @@
       </w:rPr>
     </w:lvl>
   </w:abstractNum>
-  <w:abstractNum w:abstractNumId="28">
+  <w:abstractNum w:abstractNumId="31">
     <w:nsid w:val="58502D43"/>
     <w:multiLevelType w:val="hybridMultilevel"/>
     <w:tmpl w:val="4DD2DA3A"/>
@@ -29857,7 +31295,7 @@
       </w:rPr>
     </w:lvl>
   </w:abstractNum>
-  <w:abstractNum w:abstractNumId="29">
+  <w:abstractNum w:abstractNumId="32">
     <w:nsid w:val="58974FF4"/>
     <w:multiLevelType w:val="hybridMultilevel"/>
     <w:tmpl w:val="F4D2CCB2"/>
@@ -29970,7 +31408,7 @@
       </w:rPr>
     </w:lvl>
   </w:abstractNum>
-  <w:abstractNum w:abstractNumId="30">
+  <w:abstractNum w:abstractNumId="33">
     <w:nsid w:val="59A262C3"/>
     <w:multiLevelType w:val="hybridMultilevel"/>
     <w:tmpl w:val="2CB6A3B4"/>
@@ -30083,7 +31521,7 @@
       </w:rPr>
     </w:lvl>
   </w:abstractNum>
-  <w:abstractNum w:abstractNumId="31">
+  <w:abstractNum w:abstractNumId="34">
     <w:nsid w:val="5D4E3C7B"/>
     <w:multiLevelType w:val="hybridMultilevel"/>
     <w:tmpl w:val="F7283FBE"/>
@@ -30196,7 +31634,7 @@
       </w:rPr>
     </w:lvl>
   </w:abstractNum>
-  <w:abstractNum w:abstractNumId="32">
+  <w:abstractNum w:abstractNumId="35">
     <w:nsid w:val="60EA2F98"/>
     <w:multiLevelType w:val="hybridMultilevel"/>
     <w:tmpl w:val="25C8DB44"/>
@@ -30309,7 +31747,7 @@
       </w:rPr>
     </w:lvl>
   </w:abstractNum>
-  <w:abstractNum w:abstractNumId="33">
+  <w:abstractNum w:abstractNumId="36">
     <w:nsid w:val="67172D64"/>
     <w:multiLevelType w:val="hybridMultilevel"/>
     <w:tmpl w:val="C2CA5404"/>
@@ -30422,7 +31860,7 @@
       </w:rPr>
     </w:lvl>
   </w:abstractNum>
-  <w:abstractNum w:abstractNumId="34">
+  <w:abstractNum w:abstractNumId="37">
     <w:nsid w:val="6A533AC8"/>
     <w:multiLevelType w:val="multilevel"/>
     <w:tmpl w:val="835E183E"/>
@@ -30571,7 +32009,7 @@
       </w:rPr>
     </w:lvl>
   </w:abstractNum>
-  <w:abstractNum w:abstractNumId="35">
+  <w:abstractNum w:abstractNumId="38">
     <w:nsid w:val="6AC147E9"/>
     <w:multiLevelType w:val="hybridMultilevel"/>
     <w:tmpl w:val="FC34EF58"/>
@@ -30684,7 +32122,7 @@
       </w:rPr>
     </w:lvl>
   </w:abstractNum>
-  <w:abstractNum w:abstractNumId="36">
+  <w:abstractNum w:abstractNumId="39">
     <w:nsid w:val="6D9F2F81"/>
     <w:multiLevelType w:val="hybridMultilevel"/>
     <w:tmpl w:val="2C9008C2"/>
@@ -30797,7 +32235,7 @@
       </w:rPr>
     </w:lvl>
   </w:abstractNum>
-  <w:abstractNum w:abstractNumId="37">
+  <w:abstractNum w:abstractNumId="40">
     <w:nsid w:val="6FFA2CA6"/>
     <w:multiLevelType w:val="hybridMultilevel"/>
     <w:tmpl w:val="2D64B4CA"/>
@@ -30910,7 +32348,7 @@
       </w:rPr>
     </w:lvl>
   </w:abstractNum>
-  <w:abstractNum w:abstractNumId="38">
+  <w:abstractNum w:abstractNumId="41">
     <w:nsid w:val="71E121FE"/>
     <w:multiLevelType w:val="hybridMultilevel"/>
     <w:tmpl w:val="9E2A1D1E"/>
@@ -31023,7 +32461,7 @@
       </w:rPr>
     </w:lvl>
   </w:abstractNum>
-  <w:abstractNum w:abstractNumId="39">
+  <w:abstractNum w:abstractNumId="42">
     <w:nsid w:val="76A84DDB"/>
     <w:multiLevelType w:val="hybridMultilevel"/>
     <w:tmpl w:val="0818DFCA"/>
@@ -31136,7 +32574,7 @@
       </w:rPr>
     </w:lvl>
   </w:abstractNum>
-  <w:abstractNum w:abstractNumId="40">
+  <w:abstractNum w:abstractNumId="43">
     <w:nsid w:val="79450CC6"/>
     <w:multiLevelType w:val="hybridMultilevel"/>
     <w:tmpl w:val="91B45480"/>
@@ -31249,7 +32687,7 @@
       </w:rPr>
     </w:lvl>
   </w:abstractNum>
-  <w:abstractNum w:abstractNumId="41">
+  <w:abstractNum w:abstractNumId="44">
     <w:nsid w:val="7EB95073"/>
     <w:multiLevelType w:val="hybridMultilevel"/>
     <w:tmpl w:val="FE72FD82"/>
@@ -31362,7 +32800,7 @@
       </w:rPr>
     </w:lvl>
   </w:abstractNum>
-  <w:abstractNum w:abstractNumId="42">
+  <w:abstractNum w:abstractNumId="45">
     <w:nsid w:val="7ED762BD"/>
     <w:multiLevelType w:val="hybridMultilevel"/>
     <w:tmpl w:val="F43892E8"/>
@@ -31476,133 +32914,142 @@
     </w:lvl>
   </w:abstractNum>
   <w:num w:numId="1">
+    <w:abstractNumId w:val="26"/>
+  </w:num>
+  <w:num w:numId="2">
+    <w:abstractNumId w:val="36"/>
+  </w:num>
+  <w:num w:numId="3">
+    <w:abstractNumId w:val="45"/>
+  </w:num>
+  <w:num w:numId="4">
+    <w:abstractNumId w:val="29"/>
+  </w:num>
+  <w:num w:numId="5">
+    <w:abstractNumId w:val="6"/>
+  </w:num>
+  <w:num w:numId="6">
+    <w:abstractNumId w:val="15"/>
+  </w:num>
+  <w:num w:numId="7">
+    <w:abstractNumId w:val="3"/>
+  </w:num>
+  <w:num w:numId="8">
+    <w:abstractNumId w:val="13"/>
+  </w:num>
+  <w:num w:numId="9">
+    <w:abstractNumId w:val="35"/>
+  </w:num>
+  <w:num w:numId="10">
+    <w:abstractNumId w:val="42"/>
+  </w:num>
+  <w:num w:numId="11">
+    <w:abstractNumId w:val="1"/>
+  </w:num>
+  <w:num w:numId="12">
+    <w:abstractNumId w:val="14"/>
+  </w:num>
+  <w:num w:numId="13">
+    <w:abstractNumId w:val="2"/>
+  </w:num>
+  <w:num w:numId="14">
+    <w:abstractNumId w:val="9"/>
+  </w:num>
+  <w:num w:numId="15">
+    <w:abstractNumId w:val="39"/>
+  </w:num>
+  <w:num w:numId="16">
+    <w:abstractNumId w:val="8"/>
+  </w:num>
+  <w:num w:numId="17">
+    <w:abstractNumId w:val="32"/>
+  </w:num>
+  <w:num w:numId="18">
+    <w:abstractNumId w:val="31"/>
+  </w:num>
+  <w:num w:numId="19">
+    <w:abstractNumId w:val="4"/>
+  </w:num>
+  <w:num w:numId="20">
+    <w:abstractNumId w:val="5"/>
+  </w:num>
+  <w:num w:numId="21">
+    <w:abstractNumId w:val="23"/>
+  </w:num>
+  <w:num w:numId="22">
+    <w:abstractNumId w:val="44"/>
+  </w:num>
+  <w:num w:numId="23">
+    <w:abstractNumId w:val="37"/>
+  </w:num>
+  <w:num w:numId="24">
+    <w:abstractNumId w:val="20"/>
+  </w:num>
+  <w:num w:numId="25">
     <w:abstractNumId w:val="24"/>
   </w:num>
-  <w:num w:numId="2">
+  <w:num w:numId="26">
+    <w:abstractNumId w:val="11"/>
+  </w:num>
+  <w:num w:numId="27">
+    <w:abstractNumId w:val="30"/>
+  </w:num>
+  <w:num w:numId="28">
+    <w:abstractNumId w:val="16"/>
+  </w:num>
+  <w:num w:numId="29">
+    <w:abstractNumId w:val="17"/>
+  </w:num>
+  <w:num w:numId="30">
+    <w:abstractNumId w:val="21"/>
+  </w:num>
+  <w:num w:numId="31">
+    <w:abstractNumId w:val="27"/>
+  </w:num>
+  <w:num w:numId="32">
+    <w:abstractNumId w:val="19"/>
+  </w:num>
+  <w:num w:numId="33">
+    <w:abstractNumId w:val="7"/>
+  </w:num>
+  <w:num w:numId="34">
+    <w:abstractNumId w:val="10"/>
+  </w:num>
+  <w:num w:numId="35">
+    <w:abstractNumId w:val="38"/>
+  </w:num>
+  <w:num w:numId="36">
+    <w:abstractNumId w:val="40"/>
+  </w:num>
+  <w:num w:numId="37">
+    <w:abstractNumId w:val="22"/>
+  </w:num>
+  <w:num w:numId="38">
+    <w:abstractNumId w:val="18"/>
+  </w:num>
+  <w:num w:numId="39">
+    <w:abstractNumId w:val="43"/>
+  </w:num>
+  <w:num w:numId="40">
+    <w:abstractNumId w:val="25"/>
+  </w:num>
+  <w:num w:numId="41">
+    <w:abstractNumId w:val="41"/>
+  </w:num>
+  <w:num w:numId="42">
     <w:abstractNumId w:val="33"/>
   </w:num>
-  <w:num w:numId="3">
-    <w:abstractNumId w:val="42"/>
+  <w:num w:numId="43">
+    <w:abstractNumId w:val="34"/>
   </w:num>
-  <w:num w:numId="4">
-    <w:abstractNumId w:val="26"/>
-  </w:num>
-  <w:num w:numId="5">
-    <w:abstractNumId w:val="5"/>
-  </w:num>
-  <w:num w:numId="6">
-    <w:abstractNumId w:val="13"/>
-  </w:num>
-  <w:num w:numId="7">
-    <w:abstractNumId w:val="2"/>
-  </w:num>
-  <w:num w:numId="8">
-    <w:abstractNumId w:val="11"/>
-  </w:num>
-  <w:num w:numId="9">
-    <w:abstractNumId w:val="32"/>
-  </w:num>
-  <w:num w:numId="10">
-    <w:abstractNumId w:val="39"/>
-  </w:num>
-  <w:num w:numId="11">
-    <w:abstractNumId w:val="0"/>
-  </w:num>
-  <w:num w:numId="12">
+  <w:num w:numId="44">
     <w:abstractNumId w:val="12"/>
   </w:num>
-  <w:num w:numId="13">
-    <w:abstractNumId w:val="1"/>
-  </w:num>
-  <w:num w:numId="14">
-    <w:abstractNumId w:val="8"/>
-  </w:num>
-  <w:num w:numId="15">
-    <w:abstractNumId w:val="36"/>
-  </w:num>
-  <w:num w:numId="16">
-    <w:abstractNumId w:val="7"/>
-  </w:num>
-  <w:num w:numId="17">
-    <w:abstractNumId w:val="29"/>
-  </w:num>
-  <w:num w:numId="18">
+  <w:num w:numId="45">
     <w:abstractNumId w:val="28"/>
   </w:num>
-  <w:num w:numId="19">
-    <w:abstractNumId w:val="3"/>
-  </w:num>
-  <w:num w:numId="20">
-    <w:abstractNumId w:val="4"/>
-  </w:num>
-  <w:num w:numId="21">
-    <w:abstractNumId w:val="21"/>
-  </w:num>
-  <w:num w:numId="22">
-    <w:abstractNumId w:val="41"/>
-  </w:num>
-  <w:num w:numId="23">
-    <w:abstractNumId w:val="34"/>
-  </w:num>
-  <w:num w:numId="24">
-    <w:abstractNumId w:val="18"/>
-  </w:num>
-  <w:num w:numId="25">
-    <w:abstractNumId w:val="22"/>
-  </w:num>
-  <w:num w:numId="26">
-    <w:abstractNumId w:val="10"/>
-  </w:num>
-  <w:num w:numId="27">
-    <w:abstractNumId w:val="27"/>
-  </w:num>
-  <w:num w:numId="28">
-    <w:abstractNumId w:val="14"/>
-  </w:num>
-  <w:num w:numId="29">
-    <w:abstractNumId w:val="15"/>
-  </w:num>
-  <w:num w:numId="30">
-    <w:abstractNumId w:val="19"/>
-  </w:num>
-  <w:num w:numId="31">
-    <w:abstractNumId w:val="25"/>
-  </w:num>
-  <w:num w:numId="32">
-    <w:abstractNumId w:val="17"/>
-  </w:num>
-  <w:num w:numId="33">
-    <w:abstractNumId w:val="6"/>
-  </w:num>
-  <w:num w:numId="34">
-    <w:abstractNumId w:val="9"/>
-  </w:num>
-  <w:num w:numId="35">
-    <w:abstractNumId w:val="35"/>
-  </w:num>
-  <w:num w:numId="36">
-    <w:abstractNumId w:val="37"/>
-  </w:num>
-  <w:num w:numId="37">
-    <w:abstractNumId w:val="20"/>
-  </w:num>
-  <w:num w:numId="38">
-    <w:abstractNumId w:val="16"/>
-  </w:num>
-  <w:num w:numId="39">
-    <w:abstractNumId w:val="40"/>
-  </w:num>
-  <w:num w:numId="40">
-    <w:abstractNumId w:val="23"/>
-  </w:num>
-  <w:num w:numId="41">
-    <w:abstractNumId w:val="38"/>
-  </w:num>
-  <w:num w:numId="42">
-    <w:abstractNumId w:val="30"/>
-  </w:num>
-  <w:num w:numId="43">
-    <w:abstractNumId w:val="31"/>
+  <w:num w:numId="46">
+    <w:abstractNumId w:val="0"/>
   </w:num>
 </w:numbering>
 </file>
@@ -32949,7 +34396,7 @@
 </file>
 
 <file path=customXml/itemProps1.xml><?xml version="1.0" encoding="utf-8"?>
-<ds:datastoreItem xmlns:ds="http://schemas.openxmlformats.org/officeDocument/2006/customXml" ds:itemID="{66C429B5-750A-4D58-A90B-D43EB4EBF084}">
+<ds:datastoreItem xmlns:ds="http://schemas.openxmlformats.org/officeDocument/2006/customXml" ds:itemID="{CB2D95EB-4480-49F2-9EE8-E2A0F0F3298E}">
   <ds:schemaRefs>
     <ds:schemaRef ds:uri="http://schemas.openxmlformats.org/officeDocument/2006/bibliography"/>
   </ds:schemaRefs>

</xml_diff>

<commit_message>
Fixed issues with sources
</commit_message>
<xml_diff>
--- a/Resources/Documentation.docx
+++ b/Resources/Documentation.docx
@@ -61,7 +61,7 @@
                 <v:shape id="_x0000_i1025" type="#_x0000_t75" style="width:65.15pt;height:81pt" o:ole="" fillcolor="window">
                   <v:imagedata r:id="rId9" o:title=""/>
                 </v:shape>
-                <o:OLEObject Type="Embed" ProgID="Word.Picture.8" ShapeID="_x0000_i1025" DrawAspect="Content" ObjectID="_1613728848" r:id="rId10"/>
+                <o:OLEObject Type="Embed" ProgID="Word.Picture.8" ShapeID="_x0000_i1025" DrawAspect="Content" ObjectID="_1613730662" r:id="rId10"/>
               </w:object>
             </w:r>
           </w:p>
@@ -20420,7 +20420,18 @@
           <w:szCs w:val="24"/>
           <w:lang w:val="en-US"/>
         </w:rPr>
-        <w:t>Microsoft Enity Framework [31]</w:t>
+        <w:t>Microsoft Enity Framework [26</w:t>
+      </w:r>
+      <w:r>
+        <w:rPr>
+          <w:rFonts w:ascii="Times New Roman" w:hAnsi="Times New Roman" w:cs="Times New Roman"/>
+          <w:b/>
+          <w:color w:val="000000"/>
+          <w:sz w:val="24"/>
+          <w:szCs w:val="24"/>
+          <w:lang w:val="en-US"/>
+        </w:rPr>
+        <w:t>]</w:t>
       </w:r>
     </w:p>
     <w:p>
@@ -20807,7 +20818,17 @@
           <w:sz w:val="24"/>
           <w:szCs w:val="24"/>
         </w:rPr>
-        <w:t xml:space="preserve"> [26]</w:t>
+        <w:t xml:space="preserve"> [27</w:t>
+      </w:r>
+      <w:r>
+        <w:rPr>
+          <w:rFonts w:ascii="Times New Roman" w:eastAsia="Times New Roman" w:hAnsi="Times New Roman" w:cs="Times New Roman"/>
+          <w:b/>
+          <w:color w:val="000000"/>
+          <w:sz w:val="24"/>
+          <w:szCs w:val="24"/>
+        </w:rPr>
+        <w:t>]</w:t>
       </w:r>
     </w:p>
     <w:p>
@@ -21647,7 +21668,27 @@
           <w:sz w:val="24"/>
           <w:szCs w:val="24"/>
         </w:rPr>
-        <w:t xml:space="preserve"> [26]</w:t>
+        <w:t xml:space="preserve"> [2</w:t>
+      </w:r>
+      <w:r>
+        <w:rPr>
+          <w:rFonts w:ascii="Times New Roman" w:eastAsia="Times New Roman" w:hAnsi="Times New Roman" w:cs="Times New Roman"/>
+          <w:b/>
+          <w:color w:val="000000"/>
+          <w:sz w:val="24"/>
+          <w:szCs w:val="24"/>
+        </w:rPr>
+        <w:t>8</w:t>
+      </w:r>
+      <w:r>
+        <w:rPr>
+          <w:rFonts w:ascii="Times New Roman" w:eastAsia="Times New Roman" w:hAnsi="Times New Roman" w:cs="Times New Roman"/>
+          <w:b/>
+          <w:color w:val="000000"/>
+          <w:sz w:val="24"/>
+          <w:szCs w:val="24"/>
+        </w:rPr>
+        <w:t>]</w:t>
       </w:r>
     </w:p>
     <w:p>
@@ -22659,17 +22700,7 @@
           <w:sz w:val="24"/>
           <w:szCs w:val="24"/>
         </w:rPr>
-        <w:t>” [26</w:t>
-      </w:r>
-      <w:r>
-        <w:rPr>
-          <w:rFonts w:ascii="Times New Roman" w:eastAsia="Times New Roman" w:hAnsi="Times New Roman" w:cs="Times New Roman"/>
-          <w:i/>
-          <w:color w:val="000000"/>
-          <w:sz w:val="24"/>
-          <w:szCs w:val="24"/>
-        </w:rPr>
-        <w:t>]</w:t>
+        <w:t xml:space="preserve">” </w:t>
       </w:r>
     </w:p>
     <w:p>
@@ -22734,7 +22765,27 @@
           <w:sz w:val="24"/>
           <w:szCs w:val="24"/>
         </w:rPr>
-        <w:t xml:space="preserve"> Quartz [33]</w:t>
+        <w:t xml:space="preserve"> Quartz [</w:t>
+      </w:r>
+      <w:r>
+        <w:rPr>
+          <w:rFonts w:ascii="Times New Roman" w:eastAsia="Times New Roman" w:hAnsi="Times New Roman" w:cs="Times New Roman"/>
+          <w:b/>
+          <w:color w:val="000000"/>
+          <w:sz w:val="24"/>
+          <w:szCs w:val="24"/>
+        </w:rPr>
+        <w:t>29</w:t>
+      </w:r>
+      <w:r>
+        <w:rPr>
+          <w:rFonts w:ascii="Times New Roman" w:eastAsia="Times New Roman" w:hAnsi="Times New Roman" w:cs="Times New Roman"/>
+          <w:b/>
+          <w:color w:val="000000"/>
+          <w:sz w:val="24"/>
+          <w:szCs w:val="24"/>
+        </w:rPr>
+        <w:t>]</w:t>
       </w:r>
     </w:p>
     <w:p>
@@ -23069,27 +23120,7 @@
           <w:szCs w:val="24"/>
           <w:lang w:val="bg-BG"/>
         </w:rPr>
-        <w:t xml:space="preserve"> </w:t>
-      </w:r>
-      <w:r>
-        <w:rPr>
-          <w:rFonts w:ascii="Times New Roman" w:eastAsia="Times New Roman" w:hAnsi="Times New Roman" w:cs="Times New Roman"/>
-          <w:color w:val="000000"/>
-          <w:sz w:val="24"/>
-          <w:szCs w:val="24"/>
-          <w:lang w:val="bg-BG"/>
-        </w:rPr>
-        <w:t>–</w:t>
-      </w:r>
-      <w:r>
-        <w:rPr>
-          <w:rFonts w:ascii="Times New Roman" w:eastAsia="Times New Roman" w:hAnsi="Times New Roman" w:cs="Times New Roman"/>
-          <w:color w:val="000000"/>
-          <w:sz w:val="24"/>
-          <w:szCs w:val="24"/>
-          <w:lang w:val="bg-BG"/>
-        </w:rPr>
-        <w:t xml:space="preserve"> За и</w:t>
+        <w:t xml:space="preserve"> – За и</w:t>
       </w:r>
       <w:r>
         <w:rPr>
@@ -23233,27 +23264,7 @@
           <w:szCs w:val="24"/>
           <w:lang w:val="bg-BG"/>
         </w:rPr>
-        <w:t xml:space="preserve"> </w:t>
-      </w:r>
-      <w:r>
-        <w:rPr>
-          <w:rFonts w:ascii="Times New Roman" w:eastAsia="Times New Roman" w:hAnsi="Times New Roman" w:cs="Times New Roman"/>
-          <w:color w:val="000000"/>
-          <w:sz w:val="24"/>
-          <w:szCs w:val="24"/>
-          <w:lang w:val="bg-BG"/>
-        </w:rPr>
-        <w:t>–</w:t>
-      </w:r>
-      <w:r>
-        <w:rPr>
-          <w:rFonts w:ascii="Times New Roman" w:eastAsia="Times New Roman" w:hAnsi="Times New Roman" w:cs="Times New Roman"/>
-          <w:color w:val="000000"/>
-          <w:sz w:val="24"/>
-          <w:szCs w:val="24"/>
-          <w:lang w:val="bg-BG"/>
-        </w:rPr>
-        <w:t xml:space="preserve"> За и</w:t>
+        <w:t xml:space="preserve"> – За и</w:t>
       </w:r>
       <w:r>
         <w:rPr>
@@ -23332,17 +23343,7 @@
           <w:szCs w:val="24"/>
           <w:lang w:val="bg-BG"/>
         </w:rPr>
-        <w:t>–</w:t>
-      </w:r>
-      <w:r>
-        <w:rPr>
-          <w:rFonts w:ascii="Times New Roman" w:eastAsia="Times New Roman" w:hAnsi="Times New Roman" w:cs="Times New Roman"/>
-          <w:color w:val="000000"/>
-          <w:sz w:val="24"/>
-          <w:szCs w:val="24"/>
-          <w:lang w:val="bg-BG"/>
-        </w:rPr>
-        <w:t xml:space="preserve"> </w:t>
+        <w:t xml:space="preserve">– </w:t>
       </w:r>
       <w:r>
         <w:rPr>
@@ -23636,29 +23637,7 @@
           <w:szCs w:val="24"/>
           <w:lang w:val="bg-BG"/>
         </w:rPr>
-        <w:t xml:space="preserve"> – Изисква много малко конфиг</w:t>
-      </w:r>
-      <w:bookmarkStart w:id="0" w:name="_GoBack"/>
-      <w:r>
-        <w:rPr>
-          <w:rFonts w:ascii="Times New Roman" w:eastAsia="Times New Roman" w:hAnsi="Times New Roman" w:cs="Times New Roman"/>
-          <w:color w:val="000000"/>
-          <w:sz w:val="24"/>
-          <w:szCs w:val="24"/>
-          <w:lang w:val="bg-BG"/>
-        </w:rPr>
-        <w:t>у</w:t>
-      </w:r>
-      <w:bookmarkEnd w:id="0"/>
-      <w:r>
-        <w:rPr>
-          <w:rFonts w:ascii="Times New Roman" w:eastAsia="Times New Roman" w:hAnsi="Times New Roman" w:cs="Times New Roman"/>
-          <w:color w:val="000000"/>
-          <w:sz w:val="24"/>
-          <w:szCs w:val="24"/>
-          <w:lang w:val="bg-BG"/>
-        </w:rPr>
-        <w:t>рации и е изключително лека</w:t>
+        <w:t xml:space="preserve"> – Изисква много малко конфигурации и е изключително лека</w:t>
       </w:r>
       <w:r>
         <w:rPr>
@@ -23715,27 +23694,7 @@
           <w:szCs w:val="24"/>
           <w:lang w:val="bg-BG"/>
         </w:rPr>
-        <w:t xml:space="preserve"> </w:t>
-      </w:r>
-      <w:r>
-        <w:rPr>
-          <w:rFonts w:ascii="Times New Roman" w:eastAsia="Times New Roman" w:hAnsi="Times New Roman" w:cs="Times New Roman"/>
-          <w:color w:val="000000"/>
-          <w:sz w:val="24"/>
-          <w:szCs w:val="24"/>
-          <w:lang w:val="bg-BG"/>
-        </w:rPr>
-        <w:t>–</w:t>
-      </w:r>
-      <w:r>
-        <w:rPr>
-          <w:rFonts w:ascii="Times New Roman" w:eastAsia="Times New Roman" w:hAnsi="Times New Roman" w:cs="Times New Roman"/>
-          <w:color w:val="000000"/>
-          <w:sz w:val="24"/>
-          <w:szCs w:val="24"/>
-          <w:lang w:val="bg-BG"/>
-        </w:rPr>
-        <w:t xml:space="preserve"> Продължава да работи дори при проблеми и рестартиране на системите</w:t>
+        <w:t xml:space="preserve"> – Продължава да работи дори при проблеми и рестартиране на системите</w:t>
       </w:r>
       <w:r>
         <w:rPr>
@@ -23866,7 +23825,18 @@
           <w:szCs w:val="24"/>
           <w:lang w:val="en-US"/>
         </w:rPr>
-        <w:t xml:space="preserve">[27], </w:t>
+        <w:t>[30</w:t>
+      </w:r>
+      <w:r>
+        <w:rPr>
+          <w:rFonts w:ascii="Times New Roman" w:eastAsia="Times New Roman" w:hAnsi="Times New Roman" w:cs="Times New Roman"/>
+          <w:b/>
+          <w:color w:val="000000"/>
+          <w:sz w:val="24"/>
+          <w:szCs w:val="24"/>
+          <w:lang w:val="en-US"/>
+        </w:rPr>
+        <w:t xml:space="preserve">], </w:t>
       </w:r>
       <w:r>
         <w:rPr>
@@ -23888,7 +23858,40 @@
           <w:szCs w:val="24"/>
           <w:lang w:val="en-US"/>
         </w:rPr>
-        <w:t>28</w:t>
+        <w:t>31</w:t>
+      </w:r>
+      <w:r>
+        <w:rPr>
+          <w:rFonts w:ascii="Times New Roman" w:eastAsia="Times New Roman" w:hAnsi="Times New Roman" w:cs="Times New Roman"/>
+          <w:b/>
+          <w:color w:val="000000"/>
+          <w:sz w:val="24"/>
+          <w:szCs w:val="24"/>
+          <w:lang w:val="en-US"/>
+        </w:rPr>
+        <w:t>]</w:t>
+      </w:r>
+      <w:r>
+        <w:rPr>
+          <w:rFonts w:ascii="Times New Roman" w:eastAsia="Times New Roman" w:hAnsi="Times New Roman" w:cs="Times New Roman"/>
+          <w:b/>
+          <w:color w:val="000000"/>
+          <w:sz w:val="24"/>
+          <w:szCs w:val="24"/>
+          <w:lang w:val="en-US"/>
+        </w:rPr>
+        <w:t>, [</w:t>
+      </w:r>
+      <w:r>
+        <w:rPr>
+          <w:rFonts w:ascii="Times New Roman" w:eastAsia="Times New Roman" w:hAnsi="Times New Roman" w:cs="Times New Roman"/>
+          <w:b/>
+          <w:color w:val="000000"/>
+          <w:sz w:val="24"/>
+          <w:szCs w:val="24"/>
+          <w:lang w:val="en-US"/>
+        </w:rPr>
+        <w:t>32</w:t>
       </w:r>
       <w:r>
         <w:rPr>
@@ -24566,7 +24569,17 @@
           <w:szCs w:val="24"/>
           <w:lang w:val="en-US"/>
         </w:rPr>
-        <w:t xml:space="preserve"> [27]</w:t>
+        <w:t xml:space="preserve"> [29</w:t>
+      </w:r>
+      <w:r>
+        <w:rPr>
+          <w:rFonts w:ascii="Times New Roman" w:eastAsia="Times New Roman" w:hAnsi="Times New Roman" w:cs="Times New Roman"/>
+          <w:color w:val="000000"/>
+          <w:sz w:val="24"/>
+          <w:szCs w:val="24"/>
+          <w:lang w:val="en-US"/>
+        </w:rPr>
+        <w:t>]</w:t>
       </w:r>
     </w:p>
     <w:p>
@@ -24904,7 +24917,16 @@
           <w:sz w:val="24"/>
           <w:szCs w:val="24"/>
         </w:rPr>
-        <w:t xml:space="preserve"> [28]</w:t>
+        <w:t xml:space="preserve"> [30</w:t>
+      </w:r>
+      <w:r>
+        <w:rPr>
+          <w:rFonts w:ascii="Times New Roman" w:hAnsi="Times New Roman" w:cs="Times New Roman"/>
+          <w:b/>
+          <w:sz w:val="24"/>
+          <w:szCs w:val="24"/>
+        </w:rPr>
+        <w:t>]</w:t>
       </w:r>
     </w:p>
     <w:p>
@@ -25135,7 +25157,27 @@
           <w:sz w:val="24"/>
           <w:szCs w:val="24"/>
         </w:rPr>
-        <w:t>” [30]</w:t>
+        <w:t>” [3</w:t>
+      </w:r>
+      <w:r>
+        <w:rPr>
+          <w:rFonts w:ascii="Times New Roman" w:eastAsia="Times New Roman" w:hAnsi="Times New Roman" w:cs="Times New Roman"/>
+          <w:i/>
+          <w:color w:val="000000"/>
+          <w:sz w:val="24"/>
+          <w:szCs w:val="24"/>
+        </w:rPr>
+        <w:t>2</w:t>
+      </w:r>
+      <w:r>
+        <w:rPr>
+          <w:rFonts w:ascii="Times New Roman" w:eastAsia="Times New Roman" w:hAnsi="Times New Roman" w:cs="Times New Roman"/>
+          <w:i/>
+          <w:color w:val="000000"/>
+          <w:sz w:val="24"/>
+          <w:szCs w:val="24"/>
+        </w:rPr>
+        <w:t>]</w:t>
       </w:r>
     </w:p>
     <w:p>
@@ -25222,7 +25264,27 @@
           <w:sz w:val="24"/>
           <w:szCs w:val="24"/>
         </w:rPr>
-        <w:t>[29]</w:t>
+        <w:t>[</w:t>
+      </w:r>
+      <w:r>
+        <w:rPr>
+          <w:rFonts w:ascii="Times New Roman" w:eastAsia="Times New Roman" w:hAnsi="Times New Roman" w:cs="Times New Roman"/>
+          <w:b/>
+          <w:color w:val="000000"/>
+          <w:sz w:val="24"/>
+          <w:szCs w:val="24"/>
+        </w:rPr>
+        <w:t>33</w:t>
+      </w:r>
+      <w:r>
+        <w:rPr>
+          <w:rFonts w:ascii="Times New Roman" w:eastAsia="Times New Roman" w:hAnsi="Times New Roman" w:cs="Times New Roman"/>
+          <w:b/>
+          <w:color w:val="000000"/>
+          <w:sz w:val="24"/>
+          <w:szCs w:val="24"/>
+        </w:rPr>
+        <w:t>]</w:t>
       </w:r>
     </w:p>
     <w:p>
@@ -27240,7 +27302,123 @@
           <w:szCs w:val="24"/>
           <w:lang w:val="en-US"/>
         </w:rPr>
-        <w:t xml:space="preserve">[26] </w:t>
+        <w:t>[26</w:t>
+      </w:r>
+      <w:proofErr w:type="gramStart"/>
+      <w:r>
+        <w:rPr>
+          <w:rFonts w:ascii="Times New Roman" w:eastAsia="Times New Roman" w:hAnsi="Times New Roman" w:cs="Times New Roman"/>
+          <w:color w:val="000000"/>
+          <w:sz w:val="24"/>
+          <w:szCs w:val="24"/>
+          <w:lang w:val="en-US"/>
+        </w:rPr>
+        <w:t>]</w:t>
+      </w:r>
+      <w:proofErr w:type="gramEnd"/>
+      <w:r>
+        <w:fldChar w:fldCharType="begin"/>
+      </w:r>
+      <w:r>
+        <w:instrText xml:space="preserve"> HYPERLINK "https://www.tutorialspoint.com/entity_framework/entity_framework_code_first_approach.htm" </w:instrText>
+      </w:r>
+      <w:r>
+        <w:fldChar w:fldCharType="separate"/>
+      </w:r>
+      <w:r>
+        <w:rPr>
+          <w:rStyle w:val="a5"/>
+          <w:rFonts w:ascii="Times New Roman" w:hAnsi="Times New Roman" w:cs="Times New Roman"/>
+          <w:sz w:val="24"/>
+          <w:szCs w:val="24"/>
+          <w:lang w:val="en-US"/>
+        </w:rPr>
+        <w:t>https://www.tutorialspoint.com/entity_framework/entity_framework_code_first_approach.htm</w:t>
+      </w:r>
+      <w:r>
+        <w:rPr>
+          <w:rStyle w:val="a5"/>
+          <w:rFonts w:ascii="Times New Roman" w:hAnsi="Times New Roman" w:cs="Times New Roman"/>
+          <w:sz w:val="24"/>
+          <w:szCs w:val="24"/>
+          <w:lang w:val="en-US"/>
+        </w:rPr>
+        <w:fldChar w:fldCharType="end"/>
+      </w:r>
+    </w:p>
+    <w:p>
+      <w:pPr>
+        <w:shd w:val="clear" w:color="auto" w:fill="FFFFFF"/>
+        <w:rPr>
+          <w:rFonts w:ascii="Times New Roman" w:eastAsia="Times New Roman" w:hAnsi="Times New Roman" w:cs="Times New Roman"/>
+          <w:color w:val="000000"/>
+          <w:sz w:val="24"/>
+          <w:szCs w:val="24"/>
+          <w:lang w:val="en-US"/>
+        </w:rPr>
+      </w:pPr>
+      <w:r>
+        <w:rPr>
+          <w:rFonts w:ascii="Times New Roman" w:eastAsia="Times New Roman" w:hAnsi="Times New Roman" w:cs="Times New Roman"/>
+          <w:color w:val="000000"/>
+          <w:sz w:val="24"/>
+          <w:szCs w:val="24"/>
+          <w:lang w:val="en-US"/>
+        </w:rPr>
+        <w:t>[27]</w:t>
+      </w:r>
+      <w:r>
+        <w:rPr>
+          <w:rFonts w:ascii="Times New Roman" w:eastAsia="Times New Roman" w:hAnsi="Times New Roman" w:cs="Times New Roman"/>
+          <w:color w:val="000000"/>
+          <w:sz w:val="24"/>
+          <w:szCs w:val="24"/>
+          <w:lang w:val="en-US"/>
+        </w:rPr>
+        <w:t xml:space="preserve"> </w:t>
+      </w:r>
+      <w:r>
+        <w:rPr>
+          <w:rFonts w:ascii="Times New Roman" w:eastAsia="Times New Roman" w:hAnsi="Times New Roman" w:cs="Times New Roman"/>
+          <w:color w:val="000000"/>
+          <w:sz w:val="24"/>
+          <w:szCs w:val="24"/>
+          <w:lang w:val="en-US"/>
+        </w:rPr>
+        <w:t>https://www.codeproject.com/Articles/821439/Getting-started-with-ASP-Net-Web-API-using-CodeF</w:t>
+      </w:r>
+    </w:p>
+    <w:p>
+      <w:pPr>
+        <w:shd w:val="clear" w:color="auto" w:fill="FFFFFF"/>
+        <w:rPr>
+          <w:rFonts w:ascii="Times New Roman" w:eastAsia="Times New Roman" w:hAnsi="Times New Roman" w:cs="Times New Roman"/>
+          <w:color w:val="000000"/>
+          <w:sz w:val="24"/>
+          <w:szCs w:val="24"/>
+          <w:lang w:val="en-US"/>
+        </w:rPr>
+      </w:pPr>
+      <w:r>
+        <w:rPr>
+          <w:rFonts w:ascii="Times New Roman" w:eastAsia="Times New Roman" w:hAnsi="Times New Roman" w:cs="Times New Roman"/>
+          <w:color w:val="000000"/>
+          <w:sz w:val="24"/>
+          <w:szCs w:val="24"/>
+          <w:lang w:val="en-US"/>
+        </w:rPr>
+        <w:lastRenderedPageBreak/>
+        <w:t>[28]</w:t>
+      </w:r>
+      <w:r>
+        <w:rPr>
+          <w:rFonts w:ascii="Times New Roman" w:eastAsia="Times New Roman" w:hAnsi="Times New Roman" w:cs="Times New Roman"/>
+          <w:color w:val="000000"/>
+          <w:sz w:val="24"/>
+          <w:szCs w:val="24"/>
+          <w:lang w:val="en-US"/>
+        </w:rPr>
+        <w:t xml:space="preserve"> </w:t>
       </w:r>
       <w:r>
         <w:rPr>
@@ -27255,24 +27433,71 @@
     </w:p>
     <w:p>
       <w:pPr>
+        <w:rPr>
+          <w:rFonts w:ascii="Times New Roman" w:hAnsi="Times New Roman" w:cs="Times New Roman"/>
+          <w:sz w:val="24"/>
+          <w:szCs w:val="24"/>
+        </w:rPr>
+      </w:pPr>
+      <w:r>
+        <w:rPr>
+          <w:rFonts w:ascii="Times New Roman" w:eastAsia="Times New Roman" w:hAnsi="Times New Roman" w:cs="Times New Roman"/>
+          <w:color w:val="000000"/>
+          <w:sz w:val="24"/>
+          <w:szCs w:val="24"/>
+          <w:lang w:val="en-US"/>
+        </w:rPr>
+        <w:t>[29]</w:t>
+      </w:r>
+      <w:r>
+        <w:rPr>
+          <w:rFonts w:ascii="Times New Roman" w:eastAsia="Times New Roman" w:hAnsi="Times New Roman" w:cs="Times New Roman"/>
+          <w:color w:val="000000"/>
+          <w:sz w:val="24"/>
+          <w:szCs w:val="24"/>
+          <w:lang w:val="en-US"/>
+        </w:rPr>
+        <w:t xml:space="preserve"> </w:t>
+      </w:r>
+      <w:r>
+        <w:rPr>
+          <w:rFonts w:ascii="Times New Roman" w:hAnsi="Times New Roman" w:cs="Times New Roman"/>
+          <w:sz w:val="24"/>
+          <w:szCs w:val="24"/>
+        </w:rPr>
+        <w:t>https://www.quartz-scheduler.net/documentation/faq.html</w:t>
+      </w:r>
+    </w:p>
+    <w:p>
+      <w:pPr>
         <w:shd w:val="clear" w:color="auto" w:fill="FFFFFF"/>
         <w:rPr>
           <w:rFonts w:ascii="Times New Roman" w:eastAsia="Times New Roman" w:hAnsi="Times New Roman" w:cs="Times New Roman"/>
           <w:color w:val="000000"/>
           <w:sz w:val="24"/>
           <w:szCs w:val="24"/>
-          <w:lang w:val="bg-BG"/>
-        </w:rPr>
-      </w:pPr>
-      <w:r>
-        <w:rPr>
-          <w:rFonts w:ascii="Times New Roman" w:eastAsia="Times New Roman" w:hAnsi="Times New Roman" w:cs="Times New Roman"/>
-          <w:color w:val="000000"/>
-          <w:sz w:val="24"/>
-          <w:szCs w:val="24"/>
-          <w:lang w:val="en-US"/>
-        </w:rPr>
-        <w:t xml:space="preserve">[27] </w:t>
+          <w:lang w:val="en-US"/>
+        </w:rPr>
+      </w:pPr>
+      <w:r>
+        <w:rPr>
+          <w:rFonts w:ascii="Times New Roman" w:eastAsia="Times New Roman" w:hAnsi="Times New Roman" w:cs="Times New Roman"/>
+          <w:color w:val="000000"/>
+          <w:sz w:val="24"/>
+          <w:szCs w:val="24"/>
+          <w:lang w:val="en-US"/>
+        </w:rPr>
+        <w:t>[30]</w:t>
+      </w:r>
+      <w:r>
+        <w:rPr>
+          <w:rFonts w:ascii="Times New Roman" w:eastAsia="Times New Roman" w:hAnsi="Times New Roman" w:cs="Times New Roman"/>
+          <w:color w:val="000000"/>
+          <w:sz w:val="24"/>
+          <w:szCs w:val="24"/>
+          <w:lang w:val="en-US"/>
+        </w:rPr>
+        <w:t xml:space="preserve"> </w:t>
       </w:r>
       <w:hyperlink r:id="rId46" w:history="1">
         <w:r>
@@ -27289,28 +27514,33 @@
     </w:p>
     <w:p>
       <w:pPr>
-        <w:rPr>
-          <w:rFonts w:ascii="Times New Roman" w:hAnsi="Times New Roman" w:cs="Times New Roman"/>
-          <w:sz w:val="24"/>
-          <w:szCs w:val="24"/>
-        </w:rPr>
-      </w:pPr>
-      <w:r>
-        <w:rPr>
-          <w:rFonts w:ascii="Times New Roman" w:eastAsia="Times New Roman" w:hAnsi="Times New Roman" w:cs="Times New Roman"/>
-          <w:color w:val="000000"/>
-          <w:sz w:val="24"/>
-          <w:szCs w:val="24"/>
-          <w:lang w:val="en-US"/>
-        </w:rPr>
-        <w:lastRenderedPageBreak/>
-        <w:t xml:space="preserve">[28] </w:t>
+        <w:shd w:val="clear" w:color="auto" w:fill="FFFFFF"/>
+      </w:pPr>
+      <w:r>
+        <w:rPr>
+          <w:rFonts w:ascii="Times New Roman" w:eastAsia="Times New Roman" w:hAnsi="Times New Roman" w:cs="Times New Roman"/>
+          <w:color w:val="000000"/>
+          <w:sz w:val="24"/>
+          <w:szCs w:val="24"/>
+          <w:lang w:val="en-US"/>
+        </w:rPr>
+        <w:t>[31]</w:t>
+      </w:r>
+      <w:r>
+        <w:rPr>
+          <w:rFonts w:ascii="Times New Roman" w:eastAsia="Times New Roman" w:hAnsi="Times New Roman" w:cs="Times New Roman"/>
+          <w:color w:val="000000"/>
+          <w:sz w:val="24"/>
+          <w:szCs w:val="24"/>
+          <w:lang w:val="en-US"/>
+        </w:rPr>
+        <w:t xml:space="preserve"> </w:t>
       </w:r>
       <w:hyperlink r:id="rId47" w:history="1">
         <w:r>
           <w:rPr>
             <w:rStyle w:val="a5"/>
-            <w:rFonts w:ascii="Times New Roman" w:hAnsi="Times New Roman" w:cs="Times New Roman"/>
+            <w:rFonts w:ascii="Times New Roman" w:hAnsi="Times New Roman"/>
             <w:sz w:val="24"/>
             <w:szCs w:val="24"/>
             <w:lang w:val="bg-BG"/>
@@ -27322,20 +27552,139 @@
     <w:p>
       <w:pPr>
         <w:rPr>
+          <w:rFonts w:ascii="Times New Roman" w:hAnsi="Times New Roman"/>
+          <w:sz w:val="24"/>
+          <w:szCs w:val="24"/>
+          <w:lang w:val="en-US"/>
+        </w:rPr>
+      </w:pPr>
+      <w:r>
+        <w:rPr>
+          <w:rFonts w:ascii="Times New Roman" w:eastAsia="Times New Roman" w:hAnsi="Times New Roman" w:cs="Times New Roman"/>
+          <w:color w:val="000000"/>
+          <w:sz w:val="24"/>
+          <w:szCs w:val="24"/>
+          <w:lang w:val="en-US"/>
+        </w:rPr>
+        <w:t>[32</w:t>
+      </w:r>
+      <w:proofErr w:type="gramStart"/>
+      <w:r>
+        <w:rPr>
+          <w:rFonts w:ascii="Times New Roman" w:eastAsia="Times New Roman" w:hAnsi="Times New Roman" w:cs="Times New Roman"/>
+          <w:color w:val="000000"/>
+          <w:sz w:val="24"/>
+          <w:szCs w:val="24"/>
+          <w:lang w:val="en-US"/>
+        </w:rPr>
+        <w:t>]</w:t>
+      </w:r>
+      <w:bookmarkStart w:id="0" w:name="_GoBack"/>
+      <w:bookmarkEnd w:id="0"/>
+      <w:proofErr w:type="gramEnd"/>
+      <w:r>
+        <w:rPr>
+          <w:rFonts w:ascii="Times New Roman" w:hAnsi="Times New Roman"/>
+          <w:sz w:val="24"/>
+          <w:szCs w:val="24"/>
+          <w:lang w:val="bg-BG"/>
+        </w:rPr>
+        <w:fldChar w:fldCharType="begin"/>
+      </w:r>
+      <w:r>
+        <w:rPr>
+          <w:rFonts w:ascii="Times New Roman" w:hAnsi="Times New Roman"/>
+          <w:sz w:val="24"/>
+          <w:szCs w:val="24"/>
+          <w:lang w:val="bg-BG"/>
+        </w:rPr>
+        <w:instrText xml:space="preserve"> HYPERLINK "https://npm</w:instrText>
+      </w:r>
+      <w:r>
+        <w:rPr>
+          <w:rFonts w:ascii="Times New Roman" w:hAnsi="Times New Roman"/>
+          <w:sz w:val="24"/>
+          <w:szCs w:val="24"/>
+          <w:lang w:val="bg-BG"/>
+        </w:rPr>
+        <w:instrText>stat.com/charts.html?package=react&amp;package=vue&amp;package=angular&amp;from=2016-06-01&amp;to=2018-05-31</w:instrText>
+      </w:r>
+      <w:r>
+        <w:rPr>
+          <w:rFonts w:ascii="Times New Roman" w:hAnsi="Times New Roman"/>
+          <w:sz w:val="24"/>
+          <w:szCs w:val="24"/>
+          <w:lang w:val="bg-BG"/>
+        </w:rPr>
+        <w:instrText xml:space="preserve">" </w:instrText>
+      </w:r>
+      <w:r>
+        <w:rPr>
+          <w:rFonts w:ascii="Times New Roman" w:hAnsi="Times New Roman"/>
+          <w:sz w:val="24"/>
+          <w:szCs w:val="24"/>
+          <w:lang w:val="bg-BG"/>
+        </w:rPr>
+      </w:r>
+      <w:r>
+        <w:rPr>
+          <w:rFonts w:ascii="Times New Roman" w:hAnsi="Times New Roman"/>
+          <w:sz w:val="24"/>
+          <w:szCs w:val="24"/>
+          <w:lang w:val="bg-BG"/>
+        </w:rPr>
+        <w:fldChar w:fldCharType="separate"/>
+      </w:r>
+      <w:r>
+        <w:rPr>
           <w:rStyle w:val="a5"/>
-          <w:rFonts w:ascii="Times New Roman" w:hAnsi="Times New Roman" w:cs="Times New Roman"/>
-          <w:sz w:val="24"/>
-          <w:szCs w:val="24"/>
-          <w:lang w:val="bg-BG"/>
-        </w:rPr>
-      </w:pPr>
-      <w:r>
-        <w:rPr>
-          <w:rFonts w:ascii="Times New Roman" w:hAnsi="Times New Roman" w:cs="Times New Roman"/>
-          <w:sz w:val="24"/>
-          <w:szCs w:val="24"/>
-        </w:rPr>
-        <w:t xml:space="preserve">[29] </w:t>
+          <w:rFonts w:ascii="Times New Roman" w:hAnsi="Times New Roman"/>
+          <w:sz w:val="24"/>
+          <w:szCs w:val="24"/>
+          <w:lang w:val="bg-BG"/>
+        </w:rPr>
+        <w:t>https://npmstat.com/charts.html?package=react&amp;package=vue&amp;package=angular&amp;from=2016-06-01&amp;to=2018-05-31</w:t>
+      </w:r>
+      <w:r>
+        <w:rPr>
+          <w:rFonts w:ascii="Times New Roman" w:hAnsi="Times New Roman"/>
+          <w:sz w:val="24"/>
+          <w:szCs w:val="24"/>
+          <w:lang w:val="bg-BG"/>
+        </w:rPr>
+        <w:fldChar w:fldCharType="end"/>
+      </w:r>
+    </w:p>
+    <w:p>
+      <w:pPr>
+        <w:rPr>
+          <w:rFonts w:ascii="Times New Roman" w:hAnsi="Times New Roman" w:cs="Times New Roman"/>
+          <w:color w:val="0000FF" w:themeColor="hyperlink"/>
+          <w:sz w:val="24"/>
+          <w:szCs w:val="24"/>
+          <w:u w:val="single"/>
+          <w:lang w:val="en-US"/>
+        </w:rPr>
+      </w:pPr>
+      <w:r>
+        <w:rPr>
+          <w:rFonts w:ascii="Times New Roman" w:eastAsia="Times New Roman" w:hAnsi="Times New Roman" w:cs="Times New Roman"/>
+          <w:color w:val="000000"/>
+          <w:sz w:val="24"/>
+          <w:szCs w:val="24"/>
+          <w:lang w:val="en-US"/>
+        </w:rPr>
+        <w:t>[33]</w:t>
+      </w:r>
+      <w:r>
+        <w:rPr>
+          <w:rFonts w:ascii="Times New Roman" w:eastAsia="Times New Roman" w:hAnsi="Times New Roman" w:cs="Times New Roman"/>
+          <w:color w:val="000000"/>
+          <w:sz w:val="24"/>
+          <w:szCs w:val="24"/>
+          <w:lang w:val="en-US"/>
+        </w:rPr>
+        <w:t xml:space="preserve"> </w:t>
       </w:r>
       <w:hyperlink r:id="rId48" w:history="1">
         <w:r>
@@ -27356,226 +27705,36 @@
           <w:rFonts w:ascii="Times New Roman" w:hAnsi="Times New Roman" w:cs="Times New Roman"/>
           <w:sz w:val="24"/>
           <w:szCs w:val="24"/>
-          <w:lang w:val="en-US"/>
-        </w:rPr>
-      </w:pPr>
-      <w:r>
-        <w:rPr>
-          <w:rFonts w:ascii="Times New Roman" w:hAnsi="Times New Roman" w:cs="Times New Roman"/>
-          <w:sz w:val="24"/>
-          <w:szCs w:val="24"/>
-          <w:lang w:val="en-US"/>
-        </w:rPr>
-        <w:t>[30</w:t>
-      </w:r>
-      <w:proofErr w:type="gramStart"/>
-      <w:r>
-        <w:rPr>
-          <w:rFonts w:ascii="Times New Roman" w:hAnsi="Times New Roman" w:cs="Times New Roman"/>
-          <w:sz w:val="24"/>
-          <w:szCs w:val="24"/>
-          <w:lang w:val="en-US"/>
-        </w:rPr>
-        <w:t>]</w:t>
-      </w:r>
-      <w:proofErr w:type="gramEnd"/>
-      <w:r>
-        <w:rPr>
-          <w:rFonts w:ascii="Times New Roman" w:hAnsi="Times New Roman" w:cs="Times New Roman"/>
-          <w:sz w:val="24"/>
-          <w:szCs w:val="24"/>
-          <w:lang w:val="bg-BG"/>
-        </w:rPr>
-        <w:fldChar w:fldCharType="begin"/>
-      </w:r>
-      <w:r>
-        <w:rPr>
-          <w:rFonts w:ascii="Times New Roman" w:hAnsi="Times New Roman" w:cs="Times New Roman"/>
-          <w:sz w:val="24"/>
-          <w:szCs w:val="24"/>
-          <w:lang w:val="bg-BG"/>
-        </w:rPr>
-        <w:instrText xml:space="preserve"> HYPERLINK "https://npm</w:instrText>
-      </w:r>
-      <w:r>
-        <w:rPr>
-          <w:rFonts w:ascii="Times New Roman" w:hAnsi="Times New Roman" w:cs="Times New Roman"/>
-          <w:sz w:val="24"/>
-          <w:szCs w:val="24"/>
-          <w:lang w:val="bg-BG"/>
-        </w:rPr>
-        <w:instrText>stat.com/charts.html?package=react&amp;package=vue&amp;package=angular&amp;from=2016-06-01&amp;to=2018-05-31</w:instrText>
-      </w:r>
-      <w:r>
-        <w:rPr>
-          <w:rFonts w:ascii="Times New Roman" w:hAnsi="Times New Roman" w:cs="Times New Roman"/>
-          <w:sz w:val="24"/>
-          <w:szCs w:val="24"/>
-          <w:lang w:val="bg-BG"/>
-        </w:rPr>
-        <w:instrText xml:space="preserve">" </w:instrText>
-      </w:r>
-      <w:r>
-        <w:rPr>
-          <w:rFonts w:ascii="Times New Roman" w:hAnsi="Times New Roman" w:cs="Times New Roman"/>
-          <w:sz w:val="24"/>
-          <w:szCs w:val="24"/>
-          <w:lang w:val="bg-BG"/>
-        </w:rPr>
-        <w:fldChar w:fldCharType="separate"/>
-      </w:r>
-      <w:r>
+        </w:rPr>
+      </w:pPr>
+    </w:p>
+    <w:p>
+      <w:pPr>
+        <w:rPr>
+          <w:rFonts w:ascii="Times New Roman" w:hAnsi="Times New Roman" w:cs="Times New Roman"/>
+          <w:sz w:val="24"/>
+          <w:szCs w:val="24"/>
+        </w:rPr>
+      </w:pPr>
+    </w:p>
+    <w:p>
+      <w:pPr>
+        <w:shd w:val="clear" w:color="auto" w:fill="FFFFFF"/>
+        <w:rPr>
+          <w:rFonts w:ascii="Times New Roman" w:eastAsia="Times New Roman" w:hAnsi="Times New Roman" w:cs="Times New Roman"/>
+          <w:color w:val="000000"/>
+          <w:sz w:val="24"/>
+          <w:szCs w:val="24"/>
+          <w:lang w:val="en-US"/>
+        </w:rPr>
+      </w:pPr>
+    </w:p>
+    <w:p>
+      <w:pPr>
+        <w:jc w:val="both"/>
         <w:rPr>
           <w:rStyle w:val="a5"/>
           <w:rFonts w:ascii="Times New Roman" w:hAnsi="Times New Roman" w:cs="Times New Roman"/>
-          <w:sz w:val="24"/>
-          <w:szCs w:val="24"/>
-          <w:lang w:val="bg-BG"/>
-        </w:rPr>
-        <w:t>https://npmstat.com/charts.html?package=react&amp;package=vue&amp;package=angular&amp;from=2016-06-01&amp;to=2018-05-31</w:t>
-      </w:r>
-      <w:r>
-        <w:rPr>
-          <w:rFonts w:ascii="Times New Roman" w:hAnsi="Times New Roman" w:cs="Times New Roman"/>
-          <w:sz w:val="24"/>
-          <w:szCs w:val="24"/>
-          <w:lang w:val="bg-BG"/>
-        </w:rPr>
-        <w:fldChar w:fldCharType="end"/>
-      </w:r>
-    </w:p>
-    <w:p>
-      <w:pPr>
-        <w:rPr>
-          <w:rFonts w:ascii="Times New Roman" w:hAnsi="Times New Roman" w:cs="Times New Roman"/>
-          <w:sz w:val="24"/>
-          <w:szCs w:val="24"/>
-          <w:lang w:val="bg-BG"/>
-        </w:rPr>
-      </w:pPr>
-      <w:r>
-        <w:rPr>
-          <w:rFonts w:ascii="Times New Roman" w:hAnsi="Times New Roman" w:cs="Times New Roman"/>
-          <w:sz w:val="24"/>
-          <w:szCs w:val="24"/>
-          <w:lang w:val="en-US"/>
-        </w:rPr>
-        <w:t>[31</w:t>
-      </w:r>
-      <w:proofErr w:type="gramStart"/>
-      <w:r>
-        <w:rPr>
-          <w:rFonts w:ascii="Times New Roman" w:hAnsi="Times New Roman" w:cs="Times New Roman"/>
-          <w:sz w:val="24"/>
-          <w:szCs w:val="24"/>
-          <w:lang w:val="en-US"/>
-        </w:rPr>
-        <w:t>]</w:t>
-      </w:r>
-      <w:proofErr w:type="gramEnd"/>
-      <w:hyperlink r:id="rId49" w:history="1">
-        <w:r>
-          <w:rPr>
-            <w:rStyle w:val="a5"/>
-            <w:rFonts w:ascii="Times New Roman" w:hAnsi="Times New Roman" w:cs="Times New Roman"/>
-            <w:sz w:val="24"/>
-            <w:szCs w:val="24"/>
-            <w:lang w:val="en-US"/>
-          </w:rPr>
-          <w:t>https://www.tutorialspoint.com/entity_framework/entity_framework_code_first_approach.htm</w:t>
-        </w:r>
-      </w:hyperlink>
-    </w:p>
-    <w:p>
-      <w:pPr>
-        <w:rPr>
-          <w:rFonts w:ascii="Times New Roman" w:hAnsi="Times New Roman" w:cs="Times New Roman"/>
-          <w:sz w:val="24"/>
-          <w:szCs w:val="24"/>
-        </w:rPr>
-      </w:pPr>
-      <w:r>
-        <w:rPr>
-          <w:rFonts w:ascii="Times New Roman" w:hAnsi="Times New Roman" w:cs="Times New Roman"/>
-          <w:sz w:val="24"/>
-          <w:szCs w:val="24"/>
-        </w:rPr>
-        <w:t xml:space="preserve">[32] </w:t>
-      </w:r>
-      <w:hyperlink r:id="rId50" w:history="1">
-        <w:r>
-          <w:rPr>
-            <w:rStyle w:val="a5"/>
-            <w:rFonts w:ascii="Times New Roman" w:hAnsi="Times New Roman" w:cs="Times New Roman"/>
-            <w:sz w:val="24"/>
-            <w:szCs w:val="24"/>
-            <w:lang w:val="bg-BG"/>
-          </w:rPr>
-          <w:t>http://www.entityframeworktutorial.net/what-is-entityframework.aspx</w:t>
-        </w:r>
-      </w:hyperlink>
-    </w:p>
-    <w:p>
-      <w:pPr>
-        <w:rPr>
-          <w:rFonts w:ascii="Times New Roman" w:hAnsi="Times New Roman" w:cs="Times New Roman"/>
-          <w:sz w:val="24"/>
-          <w:szCs w:val="24"/>
-        </w:rPr>
-      </w:pPr>
-      <w:r>
-        <w:rPr>
-          <w:rFonts w:ascii="Times New Roman" w:hAnsi="Times New Roman" w:cs="Times New Roman"/>
-          <w:sz w:val="24"/>
-          <w:szCs w:val="24"/>
-        </w:rPr>
-        <w:t xml:space="preserve">[33] </w:t>
-      </w:r>
-      <w:r>
-        <w:rPr>
-          <w:rFonts w:ascii="Times New Roman" w:hAnsi="Times New Roman" w:cs="Times New Roman"/>
-          <w:sz w:val="24"/>
-          <w:szCs w:val="24"/>
-        </w:rPr>
-        <w:t>https://www.quartz-scheduler.net/documentation/faq.html</w:t>
-      </w:r>
-    </w:p>
-    <w:p>
-      <w:pPr>
-        <w:rPr>
-          <w:rFonts w:ascii="Times New Roman" w:hAnsi="Times New Roman" w:cs="Times New Roman"/>
-          <w:sz w:val="24"/>
-          <w:szCs w:val="24"/>
-        </w:rPr>
-      </w:pPr>
-    </w:p>
-    <w:p>
-      <w:pPr>
-        <w:rPr>
-          <w:rFonts w:ascii="Times New Roman" w:hAnsi="Times New Roman" w:cs="Times New Roman"/>
-          <w:sz w:val="24"/>
-          <w:szCs w:val="24"/>
-        </w:rPr>
-      </w:pPr>
-    </w:p>
-    <w:p>
-      <w:pPr>
-        <w:shd w:val="clear" w:color="auto" w:fill="FFFFFF"/>
-        <w:rPr>
-          <w:rFonts w:ascii="Times New Roman" w:eastAsia="Times New Roman" w:hAnsi="Times New Roman" w:cs="Times New Roman"/>
-          <w:color w:val="000000"/>
-          <w:sz w:val="24"/>
-          <w:szCs w:val="24"/>
-          <w:lang w:val="en-US"/>
-        </w:rPr>
-      </w:pPr>
-    </w:p>
-    <w:p>
-      <w:pPr>
-        <w:jc w:val="both"/>
-        <w:rPr>
-          <w:rStyle w:val="a5"/>
-          <w:rFonts w:ascii="Times New Roman" w:hAnsi="Times New Roman" w:cs="Times New Roman"/>
           <w:color w:val="auto"/>
           <w:sz w:val="24"/>
           <w:szCs w:val="24"/>
@@ -27586,6 +27745,16 @@
     </w:p>
     <w:p>
       <w:pPr>
+        <w:rPr>
+          <w:rFonts w:ascii="Times New Roman" w:hAnsi="Times New Roman"/>
+          <w:sz w:val="24"/>
+          <w:szCs w:val="24"/>
+          <w:lang w:val="en-US"/>
+        </w:rPr>
+      </w:pPr>
+    </w:p>
+    <w:p>
+      <w:pPr>
         <w:jc w:val="both"/>
         <w:rPr>
           <w:rFonts w:ascii="Times New Roman" w:hAnsi="Times New Roman" w:cs="Times New Roman"/>
@@ -27607,8 +27776,8 @@
       </w:pPr>
     </w:p>
     <w:sectPr>
-      <w:footerReference w:type="default" r:id="rId51"/>
-      <w:footerReference w:type="first" r:id="rId52"/>
+      <w:footerReference w:type="default" r:id="rId49"/>
+      <w:footerReference w:type="first" r:id="rId50"/>
       <w:pgSz w:w="11906" w:h="16838"/>
       <w:pgMar w:top="1440" w:right="1440" w:bottom="1440" w:left="1440" w:header="708" w:footer="708" w:gutter="0"/>
       <w:cols w:space="708"/>
@@ -27674,7 +27843,7 @@
             <w:noProof/>
             <w:lang w:val="bg-BG"/>
           </w:rPr>
-          <w:t>25</w:t>
+          <w:t>27</w:t>
         </w:r>
         <w:r>
           <w:fldChar w:fldCharType="end"/>
@@ -34396,7 +34565,7 @@
 </file>
 
 <file path=customXml/itemProps1.xml><?xml version="1.0" encoding="utf-8"?>
-<ds:datastoreItem xmlns:ds="http://schemas.openxmlformats.org/officeDocument/2006/customXml" ds:itemID="{CB2D95EB-4480-49F2-9EE8-E2A0F0F3298E}">
+<ds:datastoreItem xmlns:ds="http://schemas.openxmlformats.org/officeDocument/2006/customXml" ds:itemID="{1890D34F-A587-491A-8652-C1853A83BD29}">
   <ds:schemaRefs>
     <ds:schemaRef ds:uri="http://schemas.openxmlformats.org/officeDocument/2006/bibliography"/>
   </ds:schemaRefs>

</xml_diff>

<commit_message>
Added axios and react-router
</commit_message>
<xml_diff>
--- a/Resources/Documentation.docx
+++ b/Resources/Documentation.docx
@@ -61,7 +61,7 @@
                 <v:shape id="_x0000_i1025" type="#_x0000_t75" style="width:65.15pt;height:81pt" o:ole="" fillcolor="window">
                   <v:imagedata r:id="rId9" o:title=""/>
                 </v:shape>
-                <o:OLEObject Type="Embed" ProgID="Word.Picture.8" ShapeID="_x0000_i1025" DrawAspect="Content" ObjectID="_1613734173" r:id="rId10"/>
+                <o:OLEObject Type="Embed" ProgID="Word.Picture.8" ShapeID="_x0000_i1025" DrawAspect="Content" ObjectID="_1613735800" r:id="rId10"/>
               </w:object>
             </w:r>
           </w:p>
@@ -20138,6 +20138,36 @@
           <w:color w:val="000000"/>
           <w:sz w:val="24"/>
           <w:szCs w:val="24"/>
+        </w:rPr>
+        <w:t xml:space="preserve"> React-Router, Axios</w:t>
+      </w:r>
+      <w:r>
+        <w:rPr>
+          <w:rFonts w:ascii="Times New Roman" w:eastAsia="Times New Roman" w:hAnsi="Times New Roman" w:cs="Times New Roman"/>
+          <w:i/>
+          <w:color w:val="000000"/>
+          <w:sz w:val="24"/>
+          <w:szCs w:val="24"/>
+        </w:rPr>
+        <w:t>.js</w:t>
+      </w:r>
+      <w:r>
+        <w:rPr>
+          <w:rFonts w:ascii="Times New Roman" w:eastAsia="Times New Roman" w:hAnsi="Times New Roman" w:cs="Times New Roman"/>
+          <w:i/>
+          <w:color w:val="000000"/>
+          <w:sz w:val="24"/>
+          <w:szCs w:val="24"/>
+        </w:rPr>
+        <w:t>,</w:t>
+      </w:r>
+      <w:r>
+        <w:rPr>
+          <w:rFonts w:ascii="Times New Roman" w:eastAsia="Times New Roman" w:hAnsi="Times New Roman" w:cs="Times New Roman"/>
+          <w:i/>
+          <w:color w:val="000000"/>
+          <w:sz w:val="24"/>
+          <w:szCs w:val="24"/>
           <w:lang w:val="bg-BG"/>
         </w:rPr>
         <w:t xml:space="preserve"> </w:t>
@@ -25846,10 +25876,11 @@
         <w:spacing w:after="160" w:line="259" w:lineRule="auto"/>
         <w:jc w:val="center"/>
         <w:rPr>
-          <w:rFonts w:ascii="Times New Roman" w:hAnsi="Times New Roman" w:cs="Times New Roman"/>
-          <w:sz w:val="24"/>
-          <w:szCs w:val="24"/>
-          <w:lang w:val="en-US"/>
+          <w:rFonts w:ascii="Times New Roman" w:eastAsia="Times New Roman" w:hAnsi="Times New Roman" w:cs="Times New Roman"/>
+          <w:i/>
+          <w:color w:val="000000"/>
+          <w:sz w:val="24"/>
+          <w:szCs w:val="24"/>
         </w:rPr>
       </w:pPr>
       <w:r>
@@ -26028,7 +26059,6 @@
           <w:color w:val="000000"/>
           <w:sz w:val="24"/>
           <w:szCs w:val="24"/>
-          <w:lang w:val="en-US"/>
         </w:rPr>
       </w:pPr>
       <w:r>
@@ -26083,37 +26113,7 @@
           <w:sz w:val="24"/>
           <w:szCs w:val="24"/>
         </w:rPr>
-        <w:t xml:space="preserve"> Material-UI </w:t>
-      </w:r>
-      <w:r>
-        <w:rPr>
-          <w:rFonts w:ascii="Times New Roman" w:eastAsia="Times New Roman" w:hAnsi="Times New Roman" w:cs="Times New Roman"/>
-          <w:b/>
-          <w:color w:val="000000"/>
-          <w:sz w:val="24"/>
-          <w:szCs w:val="24"/>
-        </w:rPr>
-        <w:t>[</w:t>
-      </w:r>
-      <w:r>
-        <w:rPr>
-          <w:rFonts w:ascii="Times New Roman" w:eastAsia="Times New Roman" w:hAnsi="Times New Roman" w:cs="Times New Roman"/>
-          <w:b/>
-          <w:color w:val="000000"/>
-          <w:sz w:val="24"/>
-          <w:szCs w:val="24"/>
-        </w:rPr>
-        <w:t>34</w:t>
-      </w:r>
-      <w:r>
-        <w:rPr>
-          <w:rFonts w:ascii="Times New Roman" w:eastAsia="Times New Roman" w:hAnsi="Times New Roman" w:cs="Times New Roman"/>
-          <w:b/>
-          <w:color w:val="000000"/>
-          <w:sz w:val="24"/>
-          <w:szCs w:val="24"/>
-        </w:rPr>
-        <w:t>]</w:t>
+        <w:t xml:space="preserve"> React-Router</w:t>
       </w:r>
     </w:p>
     <w:p>
@@ -26135,6 +26135,688 @@
           <w:color w:val="000000"/>
           <w:sz w:val="24"/>
           <w:szCs w:val="24"/>
+        </w:rPr>
+      </w:pPr>
+    </w:p>
+    <w:p>
+      <w:pPr>
+        <w:pBdr>
+          <w:top w:val="nil"/>
+          <w:left w:val="nil"/>
+          <w:bottom w:val="nil"/>
+          <w:right w:val="nil"/>
+          <w:between w:val="nil"/>
+        </w:pBdr>
+        <w:shd w:val="clear" w:color="auto" w:fill="FFFFFF"/>
+        <w:spacing w:after="0"/>
+        <w:ind w:firstLine="720"/>
+        <w:contextualSpacing/>
+        <w:jc w:val="both"/>
+        <w:rPr>
+          <w:rFonts w:ascii="Times New Roman" w:eastAsia="Times New Roman" w:hAnsi="Times New Roman" w:cs="Times New Roman"/>
+          <w:i/>
+          <w:color w:val="000000"/>
+          <w:sz w:val="24"/>
+          <w:szCs w:val="24"/>
+          <w:lang w:val="en-US"/>
+        </w:rPr>
+      </w:pPr>
+      <w:proofErr w:type="gramStart"/>
+      <w:r>
+        <w:rPr>
+          <w:rFonts w:ascii="Times New Roman" w:eastAsia="Times New Roman" w:hAnsi="Times New Roman" w:cs="Times New Roman"/>
+          <w:i/>
+          <w:color w:val="000000"/>
+          <w:sz w:val="24"/>
+          <w:szCs w:val="24"/>
+        </w:rPr>
+        <w:t>React-Router</w:t>
+      </w:r>
+      <w:r>
+        <w:rPr>
+          <w:rFonts w:ascii="Times New Roman" w:eastAsia="Times New Roman" w:hAnsi="Times New Roman" w:cs="Times New Roman"/>
+          <w:i/>
+          <w:color w:val="000000"/>
+          <w:sz w:val="24"/>
+          <w:szCs w:val="24"/>
+        </w:rPr>
+        <w:t xml:space="preserve"> </w:t>
+      </w:r>
+      <w:r>
+        <w:rPr>
+          <w:rFonts w:ascii="Times New Roman" w:eastAsia="Times New Roman" w:hAnsi="Times New Roman" w:cs="Times New Roman"/>
+          <w:color w:val="000000"/>
+          <w:sz w:val="24"/>
+          <w:szCs w:val="24"/>
+        </w:rPr>
+        <w:t xml:space="preserve">e </w:t>
+      </w:r>
+      <w:r>
+        <w:rPr>
+          <w:rFonts w:ascii="Times New Roman" w:eastAsia="Times New Roman" w:hAnsi="Times New Roman" w:cs="Times New Roman"/>
+          <w:color w:val="000000"/>
+          <w:sz w:val="24"/>
+          <w:szCs w:val="24"/>
+          <w:lang w:val="bg-BG"/>
+        </w:rPr>
+        <w:t>библиотека,</w:t>
+      </w:r>
+      <w:r>
+        <w:rPr>
+          <w:rFonts w:ascii="Times New Roman" w:eastAsia="Times New Roman" w:hAnsi="Times New Roman" w:cs="Times New Roman"/>
+          <w:color w:val="000000"/>
+          <w:sz w:val="24"/>
+          <w:szCs w:val="24"/>
+          <w:lang w:val="en-US"/>
+        </w:rPr>
+        <w:t xml:space="preserve"> </w:t>
+      </w:r>
+      <w:r>
+        <w:rPr>
+          <w:rFonts w:ascii="Times New Roman" w:eastAsia="Times New Roman" w:hAnsi="Times New Roman" w:cs="Times New Roman"/>
+          <w:color w:val="000000"/>
+          <w:sz w:val="24"/>
+          <w:szCs w:val="24"/>
+          <w:lang w:val="bg-BG"/>
+        </w:rPr>
+        <w:t xml:space="preserve">която позволява навигацията между различните страници на </w:t>
+      </w:r>
+      <w:r>
+        <w:rPr>
+          <w:rFonts w:ascii="Times New Roman" w:eastAsia="Times New Roman" w:hAnsi="Times New Roman" w:cs="Times New Roman"/>
+          <w:i/>
+          <w:color w:val="000000"/>
+          <w:sz w:val="24"/>
+          <w:szCs w:val="24"/>
+          <w:lang w:val="en-US"/>
+        </w:rPr>
+        <w:t>ReactJS</w:t>
+      </w:r>
+      <w:r>
+        <w:rPr>
+          <w:rFonts w:ascii="Times New Roman" w:eastAsia="Times New Roman" w:hAnsi="Times New Roman" w:cs="Times New Roman"/>
+          <w:i/>
+          <w:color w:val="000000"/>
+          <w:sz w:val="24"/>
+          <w:szCs w:val="24"/>
+          <w:lang w:val="en-US"/>
+        </w:rPr>
+        <w:t xml:space="preserve"> </w:t>
+      </w:r>
+      <w:r>
+        <w:rPr>
+          <w:rFonts w:ascii="Times New Roman" w:eastAsia="Times New Roman" w:hAnsi="Times New Roman" w:cs="Times New Roman"/>
+          <w:color w:val="000000"/>
+          <w:sz w:val="24"/>
+          <w:szCs w:val="24"/>
+          <w:lang w:val="bg-BG"/>
+        </w:rPr>
+        <w:t>приложение.</w:t>
+      </w:r>
+      <w:proofErr w:type="gramEnd"/>
+      <w:r>
+        <w:rPr>
+          <w:rFonts w:ascii="Times New Roman" w:eastAsia="Times New Roman" w:hAnsi="Times New Roman" w:cs="Times New Roman"/>
+          <w:color w:val="000000"/>
+          <w:sz w:val="24"/>
+          <w:szCs w:val="24"/>
+          <w:lang w:val="bg-BG"/>
+        </w:rPr>
+        <w:t xml:space="preserve"> За реализацията на системата е използван </w:t>
+      </w:r>
+      <w:r>
+        <w:rPr>
+          <w:rFonts w:ascii="Times New Roman" w:eastAsia="Times New Roman" w:hAnsi="Times New Roman" w:cs="Times New Roman"/>
+          <w:i/>
+          <w:color w:val="000000"/>
+          <w:sz w:val="24"/>
+          <w:szCs w:val="24"/>
+        </w:rPr>
+        <w:t>React-Router</w:t>
+      </w:r>
+      <w:r>
+        <w:rPr>
+          <w:rFonts w:ascii="Times New Roman" w:eastAsia="Times New Roman" w:hAnsi="Times New Roman" w:cs="Times New Roman"/>
+          <w:i/>
+          <w:color w:val="000000"/>
+          <w:sz w:val="24"/>
+          <w:szCs w:val="24"/>
+          <w:lang w:val="bg-BG"/>
+        </w:rPr>
+        <w:t xml:space="preserve"> 3.0.5.</w:t>
+      </w:r>
+    </w:p>
+    <w:p>
+      <w:pPr>
+        <w:pBdr>
+          <w:top w:val="nil"/>
+          <w:left w:val="nil"/>
+          <w:bottom w:val="nil"/>
+          <w:right w:val="nil"/>
+          <w:between w:val="nil"/>
+        </w:pBdr>
+        <w:shd w:val="clear" w:color="auto" w:fill="FFFFFF"/>
+        <w:spacing w:after="0"/>
+        <w:contextualSpacing/>
+        <w:jc w:val="both"/>
+        <w:rPr>
+          <w:rFonts w:ascii="Times New Roman" w:eastAsia="Times New Roman" w:hAnsi="Times New Roman" w:cs="Times New Roman"/>
+          <w:i/>
+          <w:color w:val="000000"/>
+          <w:sz w:val="24"/>
+          <w:szCs w:val="24"/>
+          <w:lang w:val="en-US"/>
+        </w:rPr>
+      </w:pPr>
+    </w:p>
+    <w:p>
+      <w:pPr>
+        <w:pBdr>
+          <w:top w:val="nil"/>
+          <w:left w:val="nil"/>
+          <w:bottom w:val="nil"/>
+          <w:right w:val="nil"/>
+          <w:between w:val="nil"/>
+        </w:pBdr>
+        <w:shd w:val="clear" w:color="auto" w:fill="FFFFFF"/>
+        <w:spacing w:after="0"/>
+        <w:contextualSpacing/>
+        <w:jc w:val="both"/>
+        <w:rPr>
+          <w:rFonts w:ascii="Times New Roman" w:eastAsia="Times New Roman" w:hAnsi="Times New Roman" w:cs="Times New Roman"/>
+          <w:b/>
+          <w:color w:val="000000"/>
+          <w:sz w:val="24"/>
+          <w:szCs w:val="24"/>
+        </w:rPr>
+      </w:pPr>
+      <w:r>
+        <w:rPr>
+          <w:rFonts w:ascii="Times New Roman" w:hAnsi="Times New Roman" w:cs="Times New Roman"/>
+          <w:b/>
+          <w:color w:val="000000"/>
+          <w:sz w:val="24"/>
+          <w:szCs w:val="24"/>
+          <w:lang w:val="bg-BG"/>
+        </w:rPr>
+        <w:t>3.3.</w:t>
+      </w:r>
+      <w:r>
+        <w:rPr>
+          <w:rFonts w:ascii="Times New Roman" w:hAnsi="Times New Roman" w:cs="Times New Roman"/>
+          <w:b/>
+          <w:color w:val="000000"/>
+          <w:sz w:val="24"/>
+          <w:szCs w:val="24"/>
+          <w:lang w:val="en-US"/>
+        </w:rPr>
+        <w:t>7</w:t>
+      </w:r>
+      <w:r>
+        <w:rPr>
+          <w:rFonts w:ascii="Times New Roman" w:hAnsi="Times New Roman" w:cs="Times New Roman"/>
+          <w:b/>
+          <w:color w:val="000000"/>
+          <w:sz w:val="24"/>
+          <w:szCs w:val="24"/>
+          <w:lang w:val="en-US"/>
+        </w:rPr>
+        <w:t>.</w:t>
+      </w:r>
+      <w:r>
+        <w:rPr>
+          <w:rFonts w:ascii="Times New Roman" w:hAnsi="Times New Roman" w:cs="Times New Roman"/>
+          <w:b/>
+          <w:color w:val="000000"/>
+          <w:sz w:val="24"/>
+          <w:szCs w:val="24"/>
+          <w:lang w:val="bg-BG"/>
+        </w:rPr>
+        <w:t xml:space="preserve"> </w:t>
+      </w:r>
+      <w:r>
+        <w:rPr>
+          <w:rFonts w:ascii="Times New Roman" w:eastAsia="Times New Roman" w:hAnsi="Times New Roman" w:cs="Times New Roman"/>
+          <w:b/>
+          <w:color w:val="000000"/>
+          <w:sz w:val="24"/>
+          <w:szCs w:val="24"/>
+        </w:rPr>
+        <w:t xml:space="preserve"> </w:t>
+      </w:r>
+      <w:r>
+        <w:rPr>
+          <w:rFonts w:ascii="Times New Roman" w:eastAsia="Times New Roman" w:hAnsi="Times New Roman" w:cs="Times New Roman"/>
+          <w:b/>
+          <w:color w:val="000000"/>
+          <w:sz w:val="24"/>
+          <w:szCs w:val="24"/>
+        </w:rPr>
+        <w:t>Axios</w:t>
+      </w:r>
+      <w:r>
+        <w:rPr>
+          <w:rFonts w:ascii="Times New Roman" w:eastAsia="Times New Roman" w:hAnsi="Times New Roman" w:cs="Times New Roman"/>
+          <w:b/>
+          <w:color w:val="000000"/>
+          <w:sz w:val="24"/>
+          <w:szCs w:val="24"/>
+        </w:rPr>
+        <w:t>.js</w:t>
+      </w:r>
+    </w:p>
+    <w:p>
+      <w:pPr>
+        <w:pBdr>
+          <w:top w:val="nil"/>
+          <w:left w:val="nil"/>
+          <w:bottom w:val="nil"/>
+          <w:right w:val="nil"/>
+          <w:between w:val="nil"/>
+        </w:pBdr>
+        <w:shd w:val="clear" w:color="auto" w:fill="FFFFFF"/>
+        <w:spacing w:after="0"/>
+        <w:contextualSpacing/>
+        <w:jc w:val="both"/>
+        <w:rPr>
+          <w:rFonts w:ascii="Times New Roman" w:eastAsia="Times New Roman" w:hAnsi="Times New Roman" w:cs="Times New Roman"/>
+          <w:color w:val="000000"/>
+          <w:sz w:val="24"/>
+          <w:szCs w:val="24"/>
+          <w:lang w:val="en-US"/>
+        </w:rPr>
+      </w:pPr>
+    </w:p>
+    <w:p>
+      <w:pPr>
+        <w:pBdr>
+          <w:top w:val="nil"/>
+          <w:left w:val="nil"/>
+          <w:bottom w:val="nil"/>
+          <w:right w:val="nil"/>
+          <w:between w:val="nil"/>
+        </w:pBdr>
+        <w:shd w:val="clear" w:color="auto" w:fill="FFFFFF"/>
+        <w:spacing w:after="0"/>
+        <w:contextualSpacing/>
+        <w:jc w:val="both"/>
+        <w:rPr>
+          <w:rFonts w:ascii="Times New Roman" w:eastAsia="Times New Roman" w:hAnsi="Times New Roman" w:cs="Times New Roman"/>
+          <w:color w:val="000000"/>
+          <w:sz w:val="24"/>
+          <w:szCs w:val="24"/>
+        </w:rPr>
+      </w:pPr>
+      <w:r>
+        <w:rPr>
+          <w:rFonts w:ascii="Times New Roman" w:eastAsia="Times New Roman" w:hAnsi="Times New Roman" w:cs="Times New Roman"/>
+          <w:color w:val="000000"/>
+          <w:sz w:val="24"/>
+          <w:szCs w:val="24"/>
+          <w:lang w:val="en-US"/>
+        </w:rPr>
+        <w:tab/>
+      </w:r>
+      <w:proofErr w:type="gramStart"/>
+      <w:r>
+        <w:rPr>
+          <w:rFonts w:ascii="Times New Roman" w:eastAsia="Times New Roman" w:hAnsi="Times New Roman" w:cs="Times New Roman"/>
+          <w:i/>
+          <w:color w:val="000000"/>
+          <w:sz w:val="24"/>
+          <w:szCs w:val="24"/>
+        </w:rPr>
+        <w:t>Axios.js</w:t>
+      </w:r>
+      <w:r>
+        <w:rPr>
+          <w:rFonts w:ascii="Times New Roman" w:eastAsia="Times New Roman" w:hAnsi="Times New Roman" w:cs="Times New Roman"/>
+          <w:i/>
+          <w:color w:val="000000"/>
+          <w:sz w:val="24"/>
+          <w:szCs w:val="24"/>
+        </w:rPr>
+        <w:t xml:space="preserve"> </w:t>
+      </w:r>
+      <w:r>
+        <w:rPr>
+          <w:rFonts w:ascii="Times New Roman" w:eastAsia="Times New Roman" w:hAnsi="Times New Roman" w:cs="Times New Roman"/>
+          <w:color w:val="000000"/>
+          <w:sz w:val="24"/>
+          <w:szCs w:val="24"/>
+          <w:lang w:val="bg-BG"/>
+        </w:rPr>
+        <w:t>се използва за извършването на</w:t>
+      </w:r>
+      <w:r>
+        <w:rPr>
+          <w:rFonts w:ascii="Times New Roman" w:eastAsia="Times New Roman" w:hAnsi="Times New Roman" w:cs="Times New Roman"/>
+          <w:color w:val="000000"/>
+          <w:sz w:val="24"/>
+          <w:szCs w:val="24"/>
+          <w:lang w:val="en-US"/>
+        </w:rPr>
+        <w:t xml:space="preserve"> </w:t>
+      </w:r>
+      <w:r>
+        <w:rPr>
+          <w:rFonts w:ascii="Times New Roman" w:eastAsia="Times New Roman" w:hAnsi="Times New Roman" w:cs="Times New Roman"/>
+          <w:color w:val="000000"/>
+          <w:sz w:val="24"/>
+          <w:szCs w:val="24"/>
+        </w:rPr>
+        <w:t>HTTP</w:t>
+      </w:r>
+      <w:r>
+        <w:rPr>
+          <w:rFonts w:ascii="Times New Roman" w:eastAsia="Times New Roman" w:hAnsi="Times New Roman" w:cs="Times New Roman"/>
+          <w:color w:val="000000"/>
+          <w:sz w:val="24"/>
+          <w:szCs w:val="24"/>
+          <w:lang w:val="bg-BG"/>
+        </w:rPr>
+        <w:t xml:space="preserve"> заявки от клиента към сървъра</w:t>
+      </w:r>
+      <w:r>
+        <w:rPr>
+          <w:rFonts w:ascii="Times New Roman" w:eastAsia="Times New Roman" w:hAnsi="Times New Roman" w:cs="Times New Roman"/>
+          <w:color w:val="000000"/>
+          <w:sz w:val="24"/>
+          <w:szCs w:val="24"/>
+        </w:rPr>
+        <w:t>.</w:t>
+      </w:r>
+      <w:proofErr w:type="gramEnd"/>
+    </w:p>
+    <w:p>
+      <w:pPr>
+        <w:pBdr>
+          <w:top w:val="nil"/>
+          <w:left w:val="nil"/>
+          <w:bottom w:val="nil"/>
+          <w:right w:val="nil"/>
+          <w:between w:val="nil"/>
+        </w:pBdr>
+        <w:shd w:val="clear" w:color="auto" w:fill="FFFFFF"/>
+        <w:spacing w:after="0"/>
+        <w:contextualSpacing/>
+        <w:jc w:val="both"/>
+        <w:rPr>
+          <w:rFonts w:ascii="Times New Roman" w:eastAsia="Times New Roman" w:hAnsi="Times New Roman" w:cs="Times New Roman"/>
+          <w:color w:val="000000"/>
+          <w:sz w:val="24"/>
+          <w:szCs w:val="24"/>
+        </w:rPr>
+      </w:pPr>
+      <w:r>
+        <w:rPr>
+          <w:rFonts w:ascii="Times New Roman" w:eastAsia="Times New Roman" w:hAnsi="Times New Roman" w:cs="Times New Roman"/>
+          <w:color w:val="000000"/>
+          <w:sz w:val="24"/>
+          <w:szCs w:val="24"/>
+          <w:lang w:val="bg-BG"/>
+        </w:rPr>
+        <w:t>В разработваното приложение</w:t>
+      </w:r>
+      <w:r>
+        <w:rPr>
+          <w:rFonts w:ascii="Times New Roman" w:eastAsia="Times New Roman" w:hAnsi="Times New Roman" w:cs="Times New Roman"/>
+          <w:color w:val="000000"/>
+          <w:sz w:val="24"/>
+          <w:szCs w:val="24"/>
+          <w:lang w:val="bg-BG"/>
+        </w:rPr>
+        <w:t xml:space="preserve"> е използван</w:t>
+      </w:r>
+      <w:r>
+        <w:rPr>
+          <w:rFonts w:ascii="Times New Roman" w:eastAsia="Times New Roman" w:hAnsi="Times New Roman" w:cs="Times New Roman"/>
+          <w:color w:val="000000"/>
+          <w:sz w:val="24"/>
+          <w:szCs w:val="24"/>
+          <w:lang w:val="bg-BG"/>
+        </w:rPr>
+        <w:t>а</w:t>
+      </w:r>
+      <w:r>
+        <w:rPr>
+          <w:rFonts w:ascii="Times New Roman" w:eastAsia="Times New Roman" w:hAnsi="Times New Roman" w:cs="Times New Roman"/>
+          <w:color w:val="000000"/>
+          <w:sz w:val="24"/>
+          <w:szCs w:val="24"/>
+          <w:lang w:val="bg-BG"/>
+        </w:rPr>
+        <w:t xml:space="preserve"> </w:t>
+      </w:r>
+      <w:r>
+        <w:rPr>
+          <w:rFonts w:ascii="Times New Roman" w:eastAsia="Times New Roman" w:hAnsi="Times New Roman" w:cs="Times New Roman"/>
+          <w:i/>
+          <w:color w:val="000000"/>
+          <w:sz w:val="24"/>
+          <w:szCs w:val="24"/>
+          <w:lang w:val="en-US"/>
+        </w:rPr>
+        <w:t>Axios</w:t>
+      </w:r>
+      <w:r>
+        <w:rPr>
+          <w:rFonts w:ascii="Times New Roman" w:eastAsia="Times New Roman" w:hAnsi="Times New Roman" w:cs="Times New Roman"/>
+          <w:i/>
+          <w:color w:val="000000"/>
+          <w:sz w:val="24"/>
+          <w:szCs w:val="24"/>
+          <w:lang w:val="bg-BG"/>
+        </w:rPr>
+        <w:t xml:space="preserve"> </w:t>
+      </w:r>
+      <w:r>
+        <w:rPr>
+          <w:rFonts w:ascii="Times New Roman" w:eastAsia="Times New Roman" w:hAnsi="Times New Roman" w:cs="Times New Roman"/>
+          <w:i/>
+          <w:color w:val="000000"/>
+          <w:sz w:val="24"/>
+          <w:szCs w:val="24"/>
+          <w:lang w:val="en-US"/>
+        </w:rPr>
+        <w:t>0</w:t>
+      </w:r>
+      <w:r>
+        <w:rPr>
+          <w:rFonts w:ascii="Times New Roman" w:eastAsia="Times New Roman" w:hAnsi="Times New Roman" w:cs="Times New Roman"/>
+          <w:i/>
+          <w:color w:val="000000"/>
+          <w:sz w:val="24"/>
+          <w:szCs w:val="24"/>
+          <w:lang w:val="bg-BG"/>
+        </w:rPr>
+        <w:t>.</w:t>
+      </w:r>
+      <w:r>
+        <w:rPr>
+          <w:rFonts w:ascii="Times New Roman" w:eastAsia="Times New Roman" w:hAnsi="Times New Roman" w:cs="Times New Roman"/>
+          <w:i/>
+          <w:color w:val="000000"/>
+          <w:sz w:val="24"/>
+          <w:szCs w:val="24"/>
+          <w:lang w:val="en-US"/>
+        </w:rPr>
+        <w:t>18</w:t>
+      </w:r>
+      <w:r>
+        <w:rPr>
+          <w:rFonts w:ascii="Times New Roman" w:eastAsia="Times New Roman" w:hAnsi="Times New Roman" w:cs="Times New Roman"/>
+          <w:i/>
+          <w:color w:val="000000"/>
+          <w:sz w:val="24"/>
+          <w:szCs w:val="24"/>
+          <w:lang w:val="bg-BG"/>
+        </w:rPr>
+        <w:t>.</w:t>
+      </w:r>
+      <w:r>
+        <w:rPr>
+          <w:rFonts w:ascii="Times New Roman" w:eastAsia="Times New Roman" w:hAnsi="Times New Roman" w:cs="Times New Roman"/>
+          <w:i/>
+          <w:color w:val="000000"/>
+          <w:sz w:val="24"/>
+          <w:szCs w:val="24"/>
+          <w:lang w:val="en-US"/>
+        </w:rPr>
+        <w:t>0</w:t>
+      </w:r>
+      <w:bookmarkStart w:id="0" w:name="_GoBack"/>
+      <w:bookmarkEnd w:id="0"/>
+      <w:r>
+        <w:rPr>
+          <w:rFonts w:ascii="Times New Roman" w:eastAsia="Times New Roman" w:hAnsi="Times New Roman" w:cs="Times New Roman"/>
+          <w:i/>
+          <w:color w:val="000000"/>
+          <w:sz w:val="24"/>
+          <w:szCs w:val="24"/>
+          <w:lang w:val="bg-BG"/>
+        </w:rPr>
+        <w:t>.</w:t>
+      </w:r>
+    </w:p>
+    <w:p>
+      <w:pPr>
+        <w:spacing w:after="160" w:line="259" w:lineRule="auto"/>
+        <w:jc w:val="both"/>
+        <w:rPr>
+          <w:rFonts w:ascii="Times New Roman" w:hAnsi="Times New Roman" w:cs="Times New Roman"/>
+          <w:sz w:val="24"/>
+          <w:szCs w:val="24"/>
+          <w:lang w:val="en-US"/>
+        </w:rPr>
+      </w:pPr>
+    </w:p>
+    <w:p>
+      <w:pPr>
+        <w:pBdr>
+          <w:top w:val="nil"/>
+          <w:left w:val="nil"/>
+          <w:bottom w:val="nil"/>
+          <w:right w:val="nil"/>
+          <w:between w:val="nil"/>
+        </w:pBdr>
+        <w:shd w:val="clear" w:color="auto" w:fill="FFFFFF"/>
+        <w:spacing w:after="0"/>
+        <w:contextualSpacing/>
+        <w:jc w:val="both"/>
+        <w:rPr>
+          <w:rFonts w:ascii="Times New Roman" w:eastAsia="Times New Roman" w:hAnsi="Times New Roman" w:cs="Times New Roman"/>
+          <w:b/>
+          <w:color w:val="000000"/>
+          <w:sz w:val="24"/>
+          <w:szCs w:val="24"/>
+          <w:lang w:val="en-US"/>
+        </w:rPr>
+      </w:pPr>
+      <w:r>
+        <w:rPr>
+          <w:rFonts w:ascii="Times New Roman" w:hAnsi="Times New Roman" w:cs="Times New Roman"/>
+          <w:b/>
+          <w:color w:val="000000"/>
+          <w:sz w:val="24"/>
+          <w:szCs w:val="24"/>
+          <w:lang w:val="bg-BG"/>
+        </w:rPr>
+        <w:t>3.3.</w:t>
+      </w:r>
+      <w:r>
+        <w:rPr>
+          <w:rFonts w:ascii="Times New Roman" w:hAnsi="Times New Roman" w:cs="Times New Roman"/>
+          <w:b/>
+          <w:color w:val="000000"/>
+          <w:sz w:val="24"/>
+          <w:szCs w:val="24"/>
+          <w:lang w:val="en-US"/>
+        </w:rPr>
+        <w:t>8</w:t>
+      </w:r>
+      <w:r>
+        <w:rPr>
+          <w:rFonts w:ascii="Times New Roman" w:hAnsi="Times New Roman" w:cs="Times New Roman"/>
+          <w:b/>
+          <w:color w:val="000000"/>
+          <w:sz w:val="24"/>
+          <w:szCs w:val="24"/>
+          <w:lang w:val="en-US"/>
+        </w:rPr>
+        <w:t>.</w:t>
+      </w:r>
+      <w:r>
+        <w:rPr>
+          <w:rFonts w:ascii="Times New Roman" w:hAnsi="Times New Roman" w:cs="Times New Roman"/>
+          <w:b/>
+          <w:color w:val="000000"/>
+          <w:sz w:val="24"/>
+          <w:szCs w:val="24"/>
+          <w:lang w:val="bg-BG"/>
+        </w:rPr>
+        <w:t xml:space="preserve"> </w:t>
+      </w:r>
+      <w:r>
+        <w:rPr>
+          <w:rFonts w:ascii="Times New Roman" w:eastAsia="Times New Roman" w:hAnsi="Times New Roman" w:cs="Times New Roman"/>
+          <w:b/>
+          <w:color w:val="000000"/>
+          <w:sz w:val="24"/>
+          <w:szCs w:val="24"/>
+        </w:rPr>
+        <w:t xml:space="preserve"> Material-UI </w:t>
+      </w:r>
+      <w:r>
+        <w:rPr>
+          <w:rFonts w:ascii="Times New Roman" w:eastAsia="Times New Roman" w:hAnsi="Times New Roman" w:cs="Times New Roman"/>
+          <w:b/>
+          <w:color w:val="000000"/>
+          <w:sz w:val="24"/>
+          <w:szCs w:val="24"/>
+        </w:rPr>
+        <w:t>[</w:t>
+      </w:r>
+      <w:r>
+        <w:rPr>
+          <w:rFonts w:ascii="Times New Roman" w:eastAsia="Times New Roman" w:hAnsi="Times New Roman" w:cs="Times New Roman"/>
+          <w:b/>
+          <w:color w:val="000000"/>
+          <w:sz w:val="24"/>
+          <w:szCs w:val="24"/>
+        </w:rPr>
+        <w:t>34</w:t>
+      </w:r>
+      <w:r>
+        <w:rPr>
+          <w:rFonts w:ascii="Times New Roman" w:eastAsia="Times New Roman" w:hAnsi="Times New Roman" w:cs="Times New Roman"/>
+          <w:b/>
+          <w:color w:val="000000"/>
+          <w:sz w:val="24"/>
+          <w:szCs w:val="24"/>
+        </w:rPr>
+        <w:t>]</w:t>
+      </w:r>
+    </w:p>
+    <w:p>
+      <w:pPr>
+        <w:pBdr>
+          <w:top w:val="nil"/>
+          <w:left w:val="nil"/>
+          <w:bottom w:val="nil"/>
+          <w:right w:val="nil"/>
+          <w:between w:val="nil"/>
+        </w:pBdr>
+        <w:shd w:val="clear" w:color="auto" w:fill="FFFFFF"/>
+        <w:spacing w:after="0"/>
+        <w:contextualSpacing/>
+        <w:jc w:val="both"/>
+        <w:rPr>
+          <w:rFonts w:ascii="Times New Roman" w:eastAsia="Times New Roman" w:hAnsi="Times New Roman" w:cs="Times New Roman"/>
+          <w:b/>
+          <w:color w:val="000000"/>
+          <w:sz w:val="24"/>
+          <w:szCs w:val="24"/>
           <w:lang w:val="en-US"/>
         </w:rPr>
       </w:pPr>
@@ -26542,6 +27224,7 @@
           <w:shd w:val="clear" w:color="auto" w:fill="FFFFFF"/>
           <w:lang w:val="bg-BG"/>
         </w:rPr>
+        <w:lastRenderedPageBreak/>
         <w:t xml:space="preserve">Качество на кода – </w:t>
       </w:r>
       <w:r>
@@ -26623,6 +27306,7 @@
           <w:lang w:val="bg-BG"/>
         </w:rPr>
       </w:pPr>
+      <w:proofErr w:type="gramStart"/>
       <w:r>
         <w:rPr>
           <w:rFonts w:ascii="Times New Roman" w:hAnsi="Times New Roman" w:cs="Times New Roman"/>
@@ -26647,19 +27331,73 @@
       <w:r>
         <w:rPr>
           <w:rFonts w:ascii="Times New Roman" w:hAnsi="Times New Roman" w:cs="Times New Roman"/>
+          <w:i/>
           <w:sz w:val="24"/>
           <w:szCs w:val="24"/>
           <w:shd w:val="clear" w:color="auto" w:fill="FFFFFF"/>
-          <w:lang w:val="bg-BG"/>
-        </w:rPr>
-        <w:t xml:space="preserve">компоненти са използвани за почти целия потребителски интерфейс на разработваната система за управление на флотилия от превозни средства. Голямото разнообразие от компоненти </w:t>
-      </w:r>
-      <w:r>
-        <w:rPr>
-          <w:rFonts w:ascii="Times New Roman" w:hAnsi="Times New Roman" w:cs="Times New Roman"/>
+        </w:rPr>
+        <w:t>(</w:t>
+      </w:r>
+      <w:r>
+        <w:rPr>
+          <w:rFonts w:ascii="Times New Roman" w:hAnsi="Times New Roman" w:cs="Times New Roman"/>
+          <w:i/>
           <w:sz w:val="24"/>
           <w:szCs w:val="24"/>
           <w:shd w:val="clear" w:color="auto" w:fill="FFFFFF"/>
+          <w:lang w:val="bg-BG"/>
+        </w:rPr>
+        <w:t>версия 3.3.2</w:t>
+      </w:r>
+      <w:r>
+        <w:rPr>
+          <w:rFonts w:ascii="Times New Roman" w:hAnsi="Times New Roman" w:cs="Times New Roman"/>
+          <w:i/>
+          <w:sz w:val="24"/>
+          <w:szCs w:val="24"/>
+          <w:shd w:val="clear" w:color="auto" w:fill="FFFFFF"/>
+          <w:lang w:val="en-US"/>
+        </w:rPr>
+        <w:t>)</w:t>
+      </w:r>
+      <w:r>
+        <w:rPr>
+          <w:rFonts w:ascii="Times New Roman" w:hAnsi="Times New Roman" w:cs="Times New Roman"/>
+          <w:i/>
+          <w:sz w:val="24"/>
+          <w:szCs w:val="24"/>
+          <w:shd w:val="clear" w:color="auto" w:fill="FFFFFF"/>
+          <w:lang w:val="bg-BG"/>
+        </w:rPr>
+        <w:t xml:space="preserve"> </w:t>
+      </w:r>
+      <w:r>
+        <w:rPr>
+          <w:rFonts w:ascii="Times New Roman" w:hAnsi="Times New Roman" w:cs="Times New Roman"/>
+          <w:sz w:val="24"/>
+          <w:szCs w:val="24"/>
+          <w:shd w:val="clear" w:color="auto" w:fill="FFFFFF"/>
+          <w:lang w:val="bg-BG"/>
+        </w:rPr>
+        <w:t>компоненти са използвани за почти целия потребителски интерфейс на разработваната система за управление на флотилия от превозни средства.</w:t>
+      </w:r>
+      <w:proofErr w:type="gramEnd"/>
+      <w:r>
+        <w:rPr>
+          <w:rFonts w:ascii="Times New Roman" w:hAnsi="Times New Roman" w:cs="Times New Roman"/>
+          <w:sz w:val="24"/>
+          <w:szCs w:val="24"/>
+          <w:shd w:val="clear" w:color="auto" w:fill="FFFFFF"/>
+          <w:lang w:val="bg-BG"/>
+        </w:rPr>
+        <w:t xml:space="preserve"> Голямото разнообразие от компоненти </w:t>
+      </w:r>
+      <w:r>
+        <w:rPr>
+          <w:rFonts w:ascii="Times New Roman" w:hAnsi="Times New Roman" w:cs="Times New Roman"/>
+          <w:sz w:val="24"/>
+          <w:szCs w:val="24"/>
+          <w:shd w:val="clear" w:color="auto" w:fill="FFFFFF"/>
         </w:rPr>
         <w:t>(</w:t>
       </w:r>
@@ -26763,20 +27501,7 @@
           <w:szCs w:val="24"/>
           <w:lang w:val="bg-BG"/>
         </w:rPr>
-        <w:lastRenderedPageBreak/>
-        <w:t>Източни</w:t>
-      </w:r>
-      <w:bookmarkStart w:id="0" w:name="_GoBack"/>
-      <w:bookmarkEnd w:id="0"/>
-      <w:r>
-        <w:rPr>
-          <w:rFonts w:ascii="Times New Roman" w:hAnsi="Times New Roman" w:cs="Times New Roman"/>
-          <w:b/>
-          <w:sz w:val="24"/>
-          <w:szCs w:val="24"/>
-          <w:lang w:val="bg-BG"/>
-        </w:rPr>
-        <w:t>ци</w:t>
+        <w:t>Източници</w:t>
       </w:r>
       <w:r>
         <w:rPr>
@@ -27486,6 +28211,7 @@
           <w:u w:val="none"/>
           <w:lang w:val="en-US"/>
         </w:rPr>
+        <w:lastRenderedPageBreak/>
         <w:t>[17]</w:t>
       </w:r>
       <w:hyperlink r:id="rId38" w:history="1">
@@ -27730,7 +28456,6 @@
           <w:u w:val="none"/>
           <w:lang w:val="en-US"/>
         </w:rPr>
-        <w:lastRenderedPageBreak/>
         <w:t xml:space="preserve">[23] </w:t>
       </w:r>
       <w:hyperlink r:id="rId43" w:history="1">
@@ -35230,7 +35955,7 @@
 </file>
 
 <file path=customXml/itemProps1.xml><?xml version="1.0" encoding="utf-8"?>
-<ds:datastoreItem xmlns:ds="http://schemas.openxmlformats.org/officeDocument/2006/customXml" ds:itemID="{D2A72617-DF45-4EB3-BC5A-34D0F26C1444}">
+<ds:datastoreItem xmlns:ds="http://schemas.openxmlformats.org/officeDocument/2006/customXml" ds:itemID="{4AF2E894-9703-4EB3-9FDE-AEF055474415}">
   <ds:schemaRefs>
     <ds:schemaRef ds:uri="http://schemas.openxmlformats.org/officeDocument/2006/bibliography"/>
   </ds:schemaRefs>

</xml_diff>

<commit_message>
Added Alt.js and Flux
</commit_message>
<xml_diff>
--- a/Resources/Documentation.docx
+++ b/Resources/Documentation.docx
@@ -61,7 +61,7 @@
                 <v:shape id="_x0000_i1025" type="#_x0000_t75" style="width:65.15pt;height:81pt" o:ole="" fillcolor="window">
                   <v:imagedata r:id="rId9" o:title=""/>
                 </v:shape>
-                <o:OLEObject Type="Embed" ProgID="Word.Picture.8" ShapeID="_x0000_i1025" DrawAspect="Content" ObjectID="_1613735800" r:id="rId10"/>
+                <o:OLEObject Type="Embed" ProgID="Word.Picture.8" ShapeID="_x0000_i1025" DrawAspect="Content" ObjectID="_1613745697" r:id="rId10"/>
               </w:object>
             </w:r>
           </w:p>
@@ -19430,20 +19430,880 @@
         <w:contextualSpacing/>
         <w:jc w:val="both"/>
         <w:rPr>
-          <w:color w:val="000000"/>
-          <w:sz w:val="24"/>
-          <w:szCs w:val="24"/>
-        </w:rPr>
-      </w:pPr>
-      <w:r>
-        <w:rPr>
-          <w:rFonts w:ascii="Times New Roman" w:hAnsi="Times New Roman" w:cs="Times New Roman"/>
-          <w:b/>
+          <w:rFonts w:ascii="Times New Roman" w:eastAsia="Times New Roman" w:hAnsi="Times New Roman" w:cs="Times New Roman"/>
+          <w:color w:val="000000"/>
+          <w:sz w:val="24"/>
+          <w:szCs w:val="24"/>
+          <w:lang w:val="en-US"/>
+        </w:rPr>
+      </w:pPr>
+      <w:r>
+        <w:rPr>
+          <w:rFonts w:ascii="Times New Roman" w:eastAsia="Times New Roman" w:hAnsi="Times New Roman" w:cs="Times New Roman"/>
+          <w:color w:val="000000"/>
           <w:sz w:val="24"/>
           <w:szCs w:val="24"/>
           <w:lang w:val="bg-BG"/>
         </w:rPr>
         <w:lastRenderedPageBreak/>
+        <w:t xml:space="preserve">При реализацията на клиента е използвана, създадената от </w:t>
+      </w:r>
+      <w:r>
+        <w:rPr>
+          <w:rFonts w:ascii="Times New Roman" w:eastAsia="Times New Roman" w:hAnsi="Times New Roman" w:cs="Times New Roman"/>
+          <w:i/>
+          <w:color w:val="000000"/>
+          <w:sz w:val="24"/>
+          <w:szCs w:val="24"/>
+          <w:lang w:val="en-US"/>
+        </w:rPr>
+        <w:t>Facebook</w:t>
+      </w:r>
+      <w:r>
+        <w:rPr>
+          <w:rFonts w:ascii="Times New Roman" w:eastAsia="Times New Roman" w:hAnsi="Times New Roman" w:cs="Times New Roman"/>
+          <w:color w:val="000000"/>
+          <w:sz w:val="24"/>
+          <w:szCs w:val="24"/>
+        </w:rPr>
+        <w:t>,</w:t>
+      </w:r>
+      <w:r>
+        <w:rPr>
+          <w:rFonts w:ascii="Times New Roman" w:eastAsia="Times New Roman" w:hAnsi="Times New Roman" w:cs="Times New Roman"/>
+          <w:color w:val="000000"/>
+          <w:sz w:val="24"/>
+          <w:szCs w:val="24"/>
+          <w:lang w:val="bg-BG"/>
+        </w:rPr>
+        <w:t xml:space="preserve"> концепция</w:t>
+      </w:r>
+      <w:r>
+        <w:rPr>
+          <w:rFonts w:ascii="Times New Roman" w:eastAsia="Times New Roman" w:hAnsi="Times New Roman" w:cs="Times New Roman"/>
+          <w:color w:val="000000"/>
+          <w:sz w:val="24"/>
+          <w:szCs w:val="24"/>
+        </w:rPr>
+        <w:t xml:space="preserve"> </w:t>
+      </w:r>
+      <w:r>
+        <w:rPr>
+          <w:rFonts w:ascii="Times New Roman" w:eastAsia="Times New Roman" w:hAnsi="Times New Roman" w:cs="Times New Roman"/>
+          <w:i/>
+          <w:color w:val="000000"/>
+          <w:sz w:val="24"/>
+          <w:szCs w:val="24"/>
+          <w:lang w:val="en-US"/>
+        </w:rPr>
+        <w:t>Flux</w:t>
+      </w:r>
+      <w:r>
+        <w:rPr>
+          <w:rFonts w:ascii="Times New Roman" w:eastAsia="Times New Roman" w:hAnsi="Times New Roman" w:cs="Times New Roman"/>
+          <w:color w:val="000000"/>
+          <w:sz w:val="24"/>
+          <w:szCs w:val="24"/>
+          <w:lang w:val="en-US"/>
+        </w:rPr>
+        <w:t>.</w:t>
+      </w:r>
+      <w:r>
+        <w:rPr>
+          <w:rFonts w:ascii="Times New Roman" w:eastAsia="Times New Roman" w:hAnsi="Times New Roman" w:cs="Times New Roman"/>
+          <w:color w:val="000000"/>
+          <w:sz w:val="24"/>
+          <w:szCs w:val="24"/>
+          <w:lang w:val="en-US"/>
+        </w:rPr>
+        <w:t xml:space="preserve"> </w:t>
+      </w:r>
+      <w:r>
+        <w:rPr>
+          <w:rFonts w:ascii="Times New Roman" w:eastAsia="Times New Roman" w:hAnsi="Times New Roman" w:cs="Times New Roman"/>
+          <w:color w:val="000000"/>
+          <w:sz w:val="24"/>
+          <w:szCs w:val="24"/>
+          <w:lang w:val="bg-BG"/>
+        </w:rPr>
+        <w:t>Зад</w:t>
+      </w:r>
+      <w:r>
+        <w:rPr>
+          <w:rFonts w:ascii="Times New Roman" w:eastAsia="Times New Roman" w:hAnsi="Times New Roman" w:cs="Times New Roman"/>
+          <w:color w:val="000000"/>
+          <w:sz w:val="24"/>
+          <w:szCs w:val="24"/>
+        </w:rPr>
+        <w:t xml:space="preserve"> </w:t>
+      </w:r>
+      <w:r>
+        <w:rPr>
+          <w:rFonts w:ascii="Times New Roman" w:eastAsia="Times New Roman" w:hAnsi="Times New Roman" w:cs="Times New Roman"/>
+          <w:color w:val="000000"/>
+          <w:sz w:val="24"/>
+          <w:szCs w:val="24"/>
+          <w:lang w:val="bg-BG"/>
+        </w:rPr>
+        <w:t>нея стои идеята за еднопосочен поток на данните</w:t>
+      </w:r>
+      <w:r>
+        <w:rPr>
+          <w:rFonts w:ascii="Times New Roman" w:eastAsia="Times New Roman" w:hAnsi="Times New Roman" w:cs="Times New Roman"/>
+          <w:color w:val="000000"/>
+          <w:sz w:val="24"/>
+          <w:szCs w:val="24"/>
+          <w:lang w:val="bg-BG"/>
+        </w:rPr>
+        <w:t xml:space="preserve">. </w:t>
+      </w:r>
+      <w:r>
+        <w:rPr>
+          <w:rFonts w:ascii="Times New Roman" w:eastAsia="Times New Roman" w:hAnsi="Times New Roman" w:cs="Times New Roman"/>
+          <w:color w:val="000000"/>
+          <w:sz w:val="24"/>
+          <w:szCs w:val="24"/>
+          <w:lang w:val="bg-BG"/>
+        </w:rPr>
+        <w:t xml:space="preserve">Във </w:t>
+      </w:r>
+      <w:r>
+        <w:rPr>
+          <w:rFonts w:ascii="Times New Roman" w:eastAsia="Times New Roman" w:hAnsi="Times New Roman" w:cs="Times New Roman"/>
+          <w:i/>
+          <w:color w:val="000000"/>
+          <w:sz w:val="24"/>
+          <w:szCs w:val="24"/>
+          <w:lang w:val="en-US"/>
+        </w:rPr>
+        <w:t>Flux</w:t>
+      </w:r>
+      <w:r>
+        <w:rPr>
+          <w:rFonts w:ascii="Times New Roman" w:eastAsia="Times New Roman" w:hAnsi="Times New Roman" w:cs="Times New Roman"/>
+          <w:color w:val="000000"/>
+          <w:sz w:val="24"/>
+          <w:szCs w:val="24"/>
+          <w:lang w:val="bg-BG"/>
+        </w:rPr>
+        <w:t xml:space="preserve"> </w:t>
+      </w:r>
+      <w:r>
+        <w:rPr>
+          <w:rFonts w:ascii="Times New Roman" w:eastAsia="Times New Roman" w:hAnsi="Times New Roman" w:cs="Times New Roman"/>
+          <w:color w:val="000000"/>
+          <w:sz w:val="24"/>
+          <w:szCs w:val="24"/>
+          <w:lang w:val="bg-BG"/>
+        </w:rPr>
+        <w:t>има три основни елемента</w:t>
+      </w:r>
+      <w:r>
+        <w:rPr>
+          <w:rFonts w:ascii="Times New Roman" w:eastAsia="Times New Roman" w:hAnsi="Times New Roman" w:cs="Times New Roman"/>
+          <w:color w:val="000000"/>
+          <w:sz w:val="24"/>
+          <w:szCs w:val="24"/>
+        </w:rPr>
+        <w:t xml:space="preserve"> (</w:t>
+      </w:r>
+      <w:r>
+        <w:rPr>
+          <w:rFonts w:ascii="Times New Roman" w:eastAsia="Times New Roman" w:hAnsi="Times New Roman" w:cs="Times New Roman"/>
+          <w:color w:val="000000"/>
+          <w:sz w:val="24"/>
+          <w:szCs w:val="24"/>
+        </w:rPr>
+        <w:t>Фигура 11</w:t>
+      </w:r>
+      <w:r>
+        <w:rPr>
+          <w:rFonts w:ascii="Times New Roman" w:eastAsia="Times New Roman" w:hAnsi="Times New Roman" w:cs="Times New Roman"/>
+          <w:color w:val="000000"/>
+          <w:sz w:val="24"/>
+          <w:szCs w:val="24"/>
+        </w:rPr>
+        <w:t>)</w:t>
+      </w:r>
+      <w:r>
+        <w:rPr>
+          <w:rFonts w:ascii="Times New Roman" w:eastAsia="Times New Roman" w:hAnsi="Times New Roman" w:cs="Times New Roman"/>
+          <w:color w:val="000000"/>
+          <w:sz w:val="24"/>
+          <w:szCs w:val="24"/>
+          <w:lang w:val="en-US"/>
+        </w:rPr>
+        <w:t>:</w:t>
+      </w:r>
+    </w:p>
+    <w:p>
+      <w:pPr>
+        <w:pStyle w:val="a3"/>
+        <w:numPr>
+          <w:ilvl w:val="0"/>
+          <w:numId w:val="48"/>
+        </w:numPr>
+        <w:pBdr>
+          <w:top w:val="nil"/>
+          <w:left w:val="nil"/>
+          <w:bottom w:val="nil"/>
+          <w:right w:val="nil"/>
+          <w:between w:val="nil"/>
+        </w:pBdr>
+        <w:shd w:val="clear" w:color="auto" w:fill="FFFFFF"/>
+        <w:spacing w:after="0"/>
+        <w:jc w:val="both"/>
+        <w:rPr>
+          <w:rFonts w:ascii="Times New Roman" w:eastAsia="Times New Roman" w:hAnsi="Times New Roman" w:cs="Times New Roman"/>
+          <w:b/>
+          <w:color w:val="000000"/>
+          <w:sz w:val="24"/>
+          <w:szCs w:val="24"/>
+          <w:lang w:val="en-US"/>
+        </w:rPr>
+      </w:pPr>
+      <w:r>
+        <w:rPr>
+          <w:rFonts w:ascii="Times New Roman" w:eastAsia="Times New Roman" w:hAnsi="Times New Roman" w:cs="Times New Roman"/>
+          <w:b/>
+          <w:color w:val="000000"/>
+          <w:sz w:val="24"/>
+          <w:szCs w:val="24"/>
+          <w:lang w:val="en-US"/>
+        </w:rPr>
+        <w:t>Views</w:t>
+      </w:r>
+      <w:r>
+        <w:rPr>
+          <w:rFonts w:ascii="Times New Roman" w:eastAsia="Times New Roman" w:hAnsi="Times New Roman" w:cs="Times New Roman"/>
+          <w:b/>
+          <w:color w:val="000000"/>
+          <w:sz w:val="24"/>
+          <w:szCs w:val="24"/>
+          <w:lang w:val="en-US"/>
+        </w:rPr>
+        <w:t xml:space="preserve"> – </w:t>
+      </w:r>
+      <w:r>
+        <w:rPr>
+          <w:rFonts w:ascii="Times New Roman" w:eastAsia="Times New Roman" w:hAnsi="Times New Roman" w:cs="Times New Roman"/>
+          <w:color w:val="000000"/>
+          <w:sz w:val="24"/>
+          <w:szCs w:val="24"/>
+          <w:lang w:val="bg-BG"/>
+        </w:rPr>
+        <w:t xml:space="preserve">Това са </w:t>
+      </w:r>
+      <w:r>
+        <w:rPr>
+          <w:rFonts w:ascii="Times New Roman" w:eastAsia="Times New Roman" w:hAnsi="Times New Roman" w:cs="Times New Roman"/>
+          <w:i/>
+          <w:color w:val="000000"/>
+          <w:sz w:val="24"/>
+          <w:szCs w:val="24"/>
+          <w:lang w:val="en-US"/>
+        </w:rPr>
+        <w:t>ReactJS</w:t>
+      </w:r>
+      <w:r>
+        <w:rPr>
+          <w:rFonts w:ascii="Times New Roman" w:eastAsia="Times New Roman" w:hAnsi="Times New Roman" w:cs="Times New Roman"/>
+          <w:color w:val="000000"/>
+          <w:sz w:val="24"/>
+          <w:szCs w:val="24"/>
+          <w:lang w:val="en-US"/>
+        </w:rPr>
+        <w:t xml:space="preserve"> </w:t>
+      </w:r>
+      <w:r>
+        <w:rPr>
+          <w:rFonts w:ascii="Times New Roman" w:eastAsia="Times New Roman" w:hAnsi="Times New Roman" w:cs="Times New Roman"/>
+          <w:color w:val="000000"/>
+          <w:sz w:val="24"/>
+          <w:szCs w:val="24"/>
+          <w:lang w:val="bg-BG"/>
+        </w:rPr>
+        <w:t>компоненти, които се визуализират в браузъра</w:t>
+      </w:r>
+      <w:r>
+        <w:rPr>
+          <w:rFonts w:ascii="Times New Roman" w:eastAsia="Times New Roman" w:hAnsi="Times New Roman" w:cs="Times New Roman"/>
+          <w:color w:val="000000"/>
+          <w:sz w:val="24"/>
+          <w:szCs w:val="24"/>
+          <w:lang w:val="en-US"/>
+        </w:rPr>
+        <w:t>;</w:t>
+      </w:r>
+      <w:r>
+        <w:rPr>
+          <w:rFonts w:ascii="Times New Roman" w:eastAsia="Times New Roman" w:hAnsi="Times New Roman" w:cs="Times New Roman"/>
+          <w:color w:val="000000"/>
+          <w:sz w:val="24"/>
+          <w:szCs w:val="24"/>
+          <w:lang w:val="bg-BG"/>
+        </w:rPr>
+        <w:t xml:space="preserve">  </w:t>
+      </w:r>
+    </w:p>
+    <w:p>
+      <w:pPr>
+        <w:pStyle w:val="a3"/>
+        <w:numPr>
+          <w:ilvl w:val="0"/>
+          <w:numId w:val="48"/>
+        </w:numPr>
+        <w:pBdr>
+          <w:top w:val="nil"/>
+          <w:left w:val="nil"/>
+          <w:bottom w:val="nil"/>
+          <w:right w:val="nil"/>
+          <w:between w:val="nil"/>
+        </w:pBdr>
+        <w:shd w:val="clear" w:color="auto" w:fill="FFFFFF"/>
+        <w:spacing w:after="0"/>
+        <w:jc w:val="both"/>
+        <w:rPr>
+          <w:rFonts w:ascii="Times New Roman" w:eastAsia="Times New Roman" w:hAnsi="Times New Roman" w:cs="Times New Roman"/>
+          <w:b/>
+          <w:color w:val="000000"/>
+          <w:sz w:val="24"/>
+          <w:szCs w:val="24"/>
+          <w:lang w:val="en-US"/>
+        </w:rPr>
+      </w:pPr>
+      <w:r>
+        <w:rPr>
+          <w:rFonts w:ascii="Times New Roman" w:eastAsia="Times New Roman" w:hAnsi="Times New Roman" w:cs="Times New Roman"/>
+          <w:b/>
+          <w:color w:val="000000"/>
+          <w:sz w:val="24"/>
+          <w:szCs w:val="24"/>
+          <w:lang w:val="en-US"/>
+        </w:rPr>
+        <w:t>Actions</w:t>
+      </w:r>
+      <w:r>
+        <w:rPr>
+          <w:rFonts w:ascii="Times New Roman" w:eastAsia="Times New Roman" w:hAnsi="Times New Roman" w:cs="Times New Roman"/>
+          <w:b/>
+          <w:color w:val="000000"/>
+          <w:sz w:val="24"/>
+          <w:szCs w:val="24"/>
+          <w:lang w:val="bg-BG"/>
+        </w:rPr>
+        <w:t xml:space="preserve"> </w:t>
+      </w:r>
+      <w:r>
+        <w:rPr>
+          <w:rFonts w:ascii="Times New Roman" w:eastAsia="Times New Roman" w:hAnsi="Times New Roman" w:cs="Times New Roman"/>
+          <w:b/>
+          <w:color w:val="000000"/>
+          <w:sz w:val="24"/>
+          <w:szCs w:val="24"/>
+          <w:lang w:val="en-US"/>
+        </w:rPr>
+        <w:t>–</w:t>
+      </w:r>
+      <w:r>
+        <w:rPr>
+          <w:rFonts w:ascii="Times New Roman" w:eastAsia="Times New Roman" w:hAnsi="Times New Roman" w:cs="Times New Roman"/>
+          <w:b/>
+          <w:color w:val="000000"/>
+          <w:sz w:val="24"/>
+          <w:szCs w:val="24"/>
+          <w:lang w:val="bg-BG"/>
+        </w:rPr>
+        <w:t xml:space="preserve"> </w:t>
+      </w:r>
+      <w:r>
+        <w:rPr>
+          <w:rFonts w:ascii="Times New Roman" w:eastAsia="Times New Roman" w:hAnsi="Times New Roman" w:cs="Times New Roman"/>
+          <w:color w:val="000000"/>
+          <w:sz w:val="24"/>
+          <w:szCs w:val="24"/>
+          <w:lang w:val="bg-BG"/>
+        </w:rPr>
+        <w:t>Функции, които</w:t>
+      </w:r>
+      <w:r>
+        <w:rPr>
+          <w:rFonts w:ascii="Times New Roman" w:eastAsia="Times New Roman" w:hAnsi="Times New Roman" w:cs="Times New Roman"/>
+          <w:color w:val="000000"/>
+          <w:sz w:val="24"/>
+          <w:szCs w:val="24"/>
+          <w:lang w:val="en-US"/>
+        </w:rPr>
+        <w:t xml:space="preserve"> </w:t>
+      </w:r>
+      <w:r>
+        <w:rPr>
+          <w:rFonts w:ascii="Times New Roman" w:eastAsia="Times New Roman" w:hAnsi="Times New Roman" w:cs="Times New Roman"/>
+          <w:color w:val="000000"/>
+          <w:sz w:val="24"/>
+          <w:szCs w:val="24"/>
+          <w:lang w:val="bg-BG"/>
+        </w:rPr>
+        <w:t xml:space="preserve">се извикват от </w:t>
+      </w:r>
+      <w:proofErr w:type="gramStart"/>
+      <w:r>
+        <w:rPr>
+          <w:rFonts w:ascii="Times New Roman" w:eastAsia="Times New Roman" w:hAnsi="Times New Roman" w:cs="Times New Roman"/>
+          <w:i/>
+          <w:color w:val="000000"/>
+          <w:sz w:val="24"/>
+          <w:szCs w:val="24"/>
+          <w:lang w:val="en-US"/>
+        </w:rPr>
+        <w:t>View</w:t>
+      </w:r>
+      <w:r>
+        <w:rPr>
+          <w:rFonts w:ascii="Times New Roman" w:eastAsia="Times New Roman" w:hAnsi="Times New Roman" w:cs="Times New Roman"/>
+          <w:i/>
+          <w:color w:val="000000"/>
+          <w:sz w:val="24"/>
+          <w:szCs w:val="24"/>
+          <w:lang w:val="en-US"/>
+        </w:rPr>
+        <w:t xml:space="preserve"> </w:t>
+      </w:r>
+      <w:r>
+        <w:rPr>
+          <w:rFonts w:ascii="Times New Roman" w:eastAsia="Times New Roman" w:hAnsi="Times New Roman" w:cs="Times New Roman"/>
+          <w:color w:val="000000"/>
+          <w:sz w:val="24"/>
+          <w:szCs w:val="24"/>
+        </w:rPr>
+        <w:t xml:space="preserve"> </w:t>
+      </w:r>
+      <w:r>
+        <w:rPr>
+          <w:rFonts w:ascii="Times New Roman" w:eastAsia="Times New Roman" w:hAnsi="Times New Roman" w:cs="Times New Roman"/>
+          <w:color w:val="000000"/>
+          <w:sz w:val="24"/>
+          <w:szCs w:val="24"/>
+          <w:lang w:val="bg-BG"/>
+        </w:rPr>
+        <w:t>компонентите</w:t>
+      </w:r>
+      <w:proofErr w:type="gramEnd"/>
+      <w:r>
+        <w:rPr>
+          <w:rFonts w:ascii="Times New Roman" w:eastAsia="Times New Roman" w:hAnsi="Times New Roman" w:cs="Times New Roman"/>
+          <w:color w:val="000000"/>
+          <w:sz w:val="24"/>
+          <w:szCs w:val="24"/>
+          <w:lang w:val="bg-BG"/>
+        </w:rPr>
+        <w:t xml:space="preserve"> при</w:t>
+      </w:r>
+      <w:r>
+        <w:rPr>
+          <w:rFonts w:ascii="Times New Roman" w:eastAsia="Times New Roman" w:hAnsi="Times New Roman" w:cs="Times New Roman"/>
+          <w:color w:val="000000"/>
+          <w:sz w:val="24"/>
+          <w:szCs w:val="24"/>
+          <w:lang w:val="bg-BG"/>
+        </w:rPr>
+        <w:t xml:space="preserve"> някакъв стимул, например взаимодействие на потребителя с интерфейса. В резултат на това се правят заявки към сървъра.</w:t>
+      </w:r>
+    </w:p>
+    <w:p>
+      <w:pPr>
+        <w:pStyle w:val="a3"/>
+        <w:numPr>
+          <w:ilvl w:val="0"/>
+          <w:numId w:val="48"/>
+        </w:numPr>
+        <w:pBdr>
+          <w:top w:val="nil"/>
+          <w:left w:val="nil"/>
+          <w:bottom w:val="nil"/>
+          <w:right w:val="nil"/>
+          <w:between w:val="nil"/>
+        </w:pBdr>
+        <w:shd w:val="clear" w:color="auto" w:fill="FFFFFF"/>
+        <w:spacing w:after="0"/>
+        <w:jc w:val="both"/>
+        <w:rPr>
+          <w:rFonts w:ascii="Times New Roman" w:eastAsia="Times New Roman" w:hAnsi="Times New Roman" w:cs="Times New Roman"/>
+          <w:b/>
+          <w:color w:val="000000"/>
+          <w:sz w:val="24"/>
+          <w:szCs w:val="24"/>
+          <w:lang w:val="en-US"/>
+        </w:rPr>
+      </w:pPr>
+      <w:r>
+        <w:rPr>
+          <w:rFonts w:ascii="Times New Roman" w:eastAsia="Times New Roman" w:hAnsi="Times New Roman" w:cs="Times New Roman"/>
+          <w:b/>
+          <w:color w:val="000000"/>
+          <w:sz w:val="24"/>
+          <w:szCs w:val="24"/>
+          <w:lang w:val="en-US"/>
+        </w:rPr>
+        <w:t>Stores</w:t>
+      </w:r>
+      <w:r>
+        <w:rPr>
+          <w:rFonts w:ascii="Times New Roman" w:eastAsia="Times New Roman" w:hAnsi="Times New Roman" w:cs="Times New Roman"/>
+          <w:b/>
+          <w:color w:val="000000"/>
+          <w:sz w:val="24"/>
+          <w:szCs w:val="24"/>
+          <w:lang w:val="bg-BG"/>
+        </w:rPr>
+        <w:t xml:space="preserve"> </w:t>
+      </w:r>
+      <w:r>
+        <w:rPr>
+          <w:rFonts w:ascii="Times New Roman" w:eastAsia="Times New Roman" w:hAnsi="Times New Roman" w:cs="Times New Roman"/>
+          <w:b/>
+          <w:color w:val="000000"/>
+          <w:sz w:val="24"/>
+          <w:szCs w:val="24"/>
+          <w:lang w:val="en-US"/>
+        </w:rPr>
+        <w:t>–</w:t>
+      </w:r>
+      <w:r>
+        <w:rPr>
+          <w:rFonts w:ascii="Times New Roman" w:eastAsia="Times New Roman" w:hAnsi="Times New Roman" w:cs="Times New Roman"/>
+          <w:b/>
+          <w:color w:val="000000"/>
+          <w:sz w:val="24"/>
+          <w:szCs w:val="24"/>
+          <w:lang w:val="bg-BG"/>
+        </w:rPr>
+        <w:t xml:space="preserve"> </w:t>
+      </w:r>
+      <w:r>
+        <w:rPr>
+          <w:rFonts w:ascii="Times New Roman" w:eastAsia="Times New Roman" w:hAnsi="Times New Roman" w:cs="Times New Roman"/>
+          <w:color w:val="000000"/>
+          <w:sz w:val="24"/>
+          <w:szCs w:val="24"/>
+          <w:lang w:val="bg-BG"/>
+        </w:rPr>
+        <w:t>В тях се съхраняват върнатите данни от сървъра п</w:t>
+      </w:r>
+      <w:r>
+        <w:rPr>
+          <w:rFonts w:ascii="Times New Roman" w:eastAsia="Times New Roman" w:hAnsi="Times New Roman" w:cs="Times New Roman"/>
+          <w:color w:val="000000"/>
+          <w:sz w:val="24"/>
+          <w:szCs w:val="24"/>
+          <w:lang w:val="bg-BG"/>
+        </w:rPr>
+        <w:t>ри изпълнението на успешна заявка</w:t>
+      </w:r>
+      <w:r>
+        <w:rPr>
+          <w:rFonts w:ascii="Times New Roman" w:eastAsia="Times New Roman" w:hAnsi="Times New Roman" w:cs="Times New Roman"/>
+          <w:color w:val="000000"/>
+          <w:sz w:val="24"/>
+          <w:szCs w:val="24"/>
+          <w:lang w:val="bg-BG"/>
+        </w:rPr>
+        <w:t>. Те се достъпват</w:t>
+      </w:r>
+      <w:r>
+        <w:rPr>
+          <w:rFonts w:ascii="Times New Roman" w:eastAsia="Times New Roman" w:hAnsi="Times New Roman" w:cs="Times New Roman"/>
+          <w:color w:val="000000"/>
+          <w:sz w:val="24"/>
+          <w:szCs w:val="24"/>
+          <w:lang w:val="bg-BG"/>
+        </w:rPr>
+        <w:t xml:space="preserve"> от </w:t>
+      </w:r>
+      <w:r>
+        <w:rPr>
+          <w:rFonts w:ascii="Times New Roman" w:eastAsia="Times New Roman" w:hAnsi="Times New Roman" w:cs="Times New Roman"/>
+          <w:i/>
+          <w:color w:val="000000"/>
+          <w:sz w:val="24"/>
+          <w:szCs w:val="24"/>
+          <w:lang w:val="en-US"/>
+        </w:rPr>
+        <w:t xml:space="preserve">View </w:t>
+      </w:r>
+      <w:r>
+        <w:rPr>
+          <w:rFonts w:ascii="Times New Roman" w:eastAsia="Times New Roman" w:hAnsi="Times New Roman" w:cs="Times New Roman"/>
+          <w:color w:val="000000"/>
+          <w:sz w:val="24"/>
+          <w:szCs w:val="24"/>
+        </w:rPr>
+        <w:t xml:space="preserve"> </w:t>
+      </w:r>
+      <w:r>
+        <w:rPr>
+          <w:rFonts w:ascii="Times New Roman" w:eastAsia="Times New Roman" w:hAnsi="Times New Roman" w:cs="Times New Roman"/>
+          <w:color w:val="000000"/>
+          <w:sz w:val="24"/>
+          <w:szCs w:val="24"/>
+          <w:lang w:val="bg-BG"/>
+        </w:rPr>
+        <w:t>компонентите</w:t>
+      </w:r>
+      <w:r>
+        <w:rPr>
+          <w:rFonts w:ascii="Times New Roman" w:eastAsia="Times New Roman" w:hAnsi="Times New Roman" w:cs="Times New Roman"/>
+          <w:color w:val="000000"/>
+          <w:sz w:val="24"/>
+          <w:szCs w:val="24"/>
+          <w:lang w:val="bg-BG"/>
+        </w:rPr>
+        <w:t>, за да се визуализира актуална информация.</w:t>
+      </w:r>
+      <w:r>
+        <w:rPr>
+          <w:rFonts w:ascii="Times New Roman" w:eastAsia="Times New Roman" w:hAnsi="Times New Roman" w:cs="Times New Roman"/>
+          <w:color w:val="000000"/>
+          <w:sz w:val="24"/>
+          <w:szCs w:val="24"/>
+          <w:lang w:val="en-US"/>
+        </w:rPr>
+        <w:t xml:space="preserve"> </w:t>
+      </w:r>
+    </w:p>
+    <w:p>
+      <w:pPr>
+        <w:pBdr>
+          <w:top w:val="nil"/>
+          <w:left w:val="nil"/>
+          <w:bottom w:val="nil"/>
+          <w:right w:val="nil"/>
+          <w:between w:val="nil"/>
+        </w:pBdr>
+        <w:shd w:val="clear" w:color="auto" w:fill="FFFFFF"/>
+        <w:spacing w:after="0"/>
+        <w:jc w:val="center"/>
+        <w:rPr>
+          <w:rFonts w:ascii="Times New Roman" w:eastAsia="Times New Roman" w:hAnsi="Times New Roman" w:cs="Times New Roman"/>
+          <w:b/>
+          <w:color w:val="000000"/>
+          <w:sz w:val="24"/>
+          <w:szCs w:val="24"/>
+          <w:lang w:val="bg-BG"/>
+        </w:rPr>
+      </w:pPr>
+      <w:r>
+        <w:rPr>
+          <w:noProof/>
+          <w:lang w:eastAsia="en-GB"/>
+        </w:rPr>
+        <w:drawing>
+          <wp:inline distT="0" distB="0" distL="0" distR="0" wp14:anchorId="53085A95" wp14:editId="0287EB83">
+            <wp:extent cx="5064792" cy="1235529"/>
+            <wp:effectExtent l="0" t="0" r="2540" b="3175"/>
+            <wp:docPr id="33" name="Картина 33"/>
+            <wp:cNvGraphicFramePr>
+              <a:graphicFrameLocks xmlns:a="http://schemas.openxmlformats.org/drawingml/2006/main" noChangeAspect="1"/>
+            </wp:cNvGraphicFramePr>
+            <a:graphic xmlns:a="http://schemas.openxmlformats.org/drawingml/2006/main">
+              <a:graphicData uri="http://schemas.openxmlformats.org/drawingml/2006/picture">
+                <pic:pic xmlns:pic="http://schemas.openxmlformats.org/drawingml/2006/picture">
+                  <pic:nvPicPr>
+                    <pic:cNvPr id="0" name=""/>
+                    <pic:cNvPicPr/>
+                  </pic:nvPicPr>
+                  <pic:blipFill>
+                    <a:blip r:embed="rId21"/>
+                    <a:stretch>
+                      <a:fillRect/>
+                    </a:stretch>
+                  </pic:blipFill>
+                  <pic:spPr>
+                    <a:xfrm>
+                      <a:off x="0" y="0"/>
+                      <a:ext cx="5078193" cy="1238798"/>
+                    </a:xfrm>
+                    <a:prstGeom prst="rect">
+                      <a:avLst/>
+                    </a:prstGeom>
+                  </pic:spPr>
+                </pic:pic>
+              </a:graphicData>
+            </a:graphic>
+          </wp:inline>
+        </w:drawing>
+      </w:r>
+    </w:p>
+    <w:p>
+      <w:pPr>
+        <w:pBdr>
+          <w:top w:val="nil"/>
+          <w:left w:val="nil"/>
+          <w:bottom w:val="nil"/>
+          <w:right w:val="nil"/>
+          <w:between w:val="nil"/>
+        </w:pBdr>
+        <w:shd w:val="clear" w:color="auto" w:fill="FFFFFF"/>
+        <w:spacing w:after="0"/>
+        <w:jc w:val="both"/>
+        <w:rPr>
+          <w:rFonts w:ascii="Times New Roman" w:eastAsia="Times New Roman" w:hAnsi="Times New Roman" w:cs="Times New Roman"/>
+          <w:b/>
+          <w:color w:val="000000"/>
+          <w:sz w:val="24"/>
+          <w:szCs w:val="24"/>
+          <w:lang w:val="en-US"/>
+        </w:rPr>
+      </w:pPr>
+      <w:r>
+        <w:rPr>
+          <w:rFonts w:ascii="Times New Roman" w:eastAsia="Times New Roman" w:hAnsi="Times New Roman" w:cs="Times New Roman"/>
+          <w:b/>
+          <w:color w:val="000000"/>
+          <w:sz w:val="24"/>
+          <w:szCs w:val="24"/>
+          <w:lang w:val="en-US"/>
+        </w:rPr>
+        <w:tab/>
+      </w:r>
+      <w:r>
+        <w:rPr>
+          <w:rFonts w:ascii="Times New Roman" w:eastAsia="Times New Roman" w:hAnsi="Times New Roman" w:cs="Times New Roman"/>
+          <w:b/>
+          <w:color w:val="000000"/>
+          <w:sz w:val="24"/>
+          <w:szCs w:val="24"/>
+          <w:lang w:val="en-US"/>
+        </w:rPr>
+        <w:tab/>
+      </w:r>
+    </w:p>
+    <w:p>
+      <w:pPr>
+        <w:shd w:val="clear" w:color="auto" w:fill="FFFFFF"/>
+        <w:spacing w:after="0" w:line="264" w:lineRule="auto"/>
+        <w:jc w:val="center"/>
+        <w:rPr>
+          <w:rFonts w:ascii="Times New Roman" w:eastAsia="Times New Roman" w:hAnsi="Times New Roman" w:cs="Times New Roman"/>
+          <w:i/>
+          <w:color w:val="000000"/>
+          <w:sz w:val="24"/>
+          <w:szCs w:val="24"/>
+          <w:lang w:val="bg-BG"/>
+        </w:rPr>
+      </w:pPr>
+      <w:r>
+        <w:rPr>
+          <w:rFonts w:ascii="Times New Roman" w:eastAsia="Times New Roman" w:hAnsi="Times New Roman" w:cs="Times New Roman"/>
+          <w:i/>
+          <w:color w:val="000000"/>
+          <w:sz w:val="24"/>
+          <w:szCs w:val="24"/>
+        </w:rPr>
+        <w:t>Фигура 11</w:t>
+      </w:r>
+      <w:r>
+        <w:rPr>
+          <w:rFonts w:ascii="Times New Roman" w:eastAsia="Times New Roman" w:hAnsi="Times New Roman" w:cs="Times New Roman"/>
+          <w:i/>
+          <w:color w:val="000000"/>
+          <w:sz w:val="24"/>
+          <w:szCs w:val="24"/>
+        </w:rPr>
+        <w:t xml:space="preserve">: </w:t>
+      </w:r>
+      <w:r>
+        <w:rPr>
+          <w:rFonts w:ascii="Times New Roman" w:hAnsi="Times New Roman" w:cs="Times New Roman"/>
+          <w:i/>
+          <w:sz w:val="24"/>
+          <w:szCs w:val="24"/>
+          <w:lang w:val="bg-BG"/>
+        </w:rPr>
+        <w:t>„</w:t>
+      </w:r>
+      <w:r>
+        <w:rPr>
+          <w:rFonts w:ascii="Times New Roman" w:eastAsia="Times New Roman" w:hAnsi="Times New Roman" w:cs="Times New Roman"/>
+          <w:i/>
+          <w:color w:val="000000"/>
+          <w:sz w:val="24"/>
+          <w:szCs w:val="24"/>
+          <w:lang w:val="bg-BG"/>
+        </w:rPr>
+        <w:t xml:space="preserve">Концепцията </w:t>
+      </w:r>
+      <w:r>
+        <w:rPr>
+          <w:rFonts w:ascii="Times New Roman" w:eastAsia="Times New Roman" w:hAnsi="Times New Roman" w:cs="Times New Roman"/>
+          <w:i/>
+          <w:color w:val="000000"/>
+          <w:sz w:val="24"/>
+          <w:szCs w:val="24"/>
+          <w:lang w:val="en-US"/>
+        </w:rPr>
+        <w:t>Flux</w:t>
+      </w:r>
+      <w:r>
+        <w:rPr>
+          <w:rFonts w:ascii="Times New Roman" w:eastAsia="Times New Roman" w:hAnsi="Times New Roman" w:cs="Times New Roman"/>
+          <w:i/>
+          <w:color w:val="000000"/>
+          <w:sz w:val="24"/>
+          <w:szCs w:val="24"/>
+        </w:rPr>
+        <w:t>” [24]</w:t>
+      </w:r>
+    </w:p>
+    <w:p>
+      <w:pPr>
+        <w:pBdr>
+          <w:top w:val="nil"/>
+          <w:left w:val="nil"/>
+          <w:bottom w:val="nil"/>
+          <w:right w:val="nil"/>
+          <w:between w:val="nil"/>
+        </w:pBdr>
+        <w:shd w:val="clear" w:color="auto" w:fill="FFFFFF"/>
+        <w:spacing w:after="0"/>
+        <w:contextualSpacing/>
+        <w:jc w:val="both"/>
+        <w:rPr>
+          <w:rFonts w:ascii="Times New Roman" w:hAnsi="Times New Roman" w:cs="Times New Roman"/>
+          <w:b/>
+          <w:sz w:val="24"/>
+          <w:szCs w:val="24"/>
+          <w:lang w:val="en-US"/>
+        </w:rPr>
+      </w:pPr>
+    </w:p>
+    <w:p>
+      <w:pPr>
+        <w:pBdr>
+          <w:top w:val="nil"/>
+          <w:left w:val="nil"/>
+          <w:bottom w:val="nil"/>
+          <w:right w:val="nil"/>
+          <w:between w:val="nil"/>
+        </w:pBdr>
+        <w:shd w:val="clear" w:color="auto" w:fill="FFFFFF"/>
+        <w:spacing w:after="0"/>
+        <w:contextualSpacing/>
+        <w:jc w:val="both"/>
+        <w:rPr>
+          <w:color w:val="000000"/>
+          <w:sz w:val="24"/>
+          <w:szCs w:val="24"/>
+        </w:rPr>
+      </w:pPr>
+      <w:r>
+        <w:rPr>
+          <w:rFonts w:ascii="Times New Roman" w:hAnsi="Times New Roman" w:cs="Times New Roman"/>
+          <w:b/>
+          <w:sz w:val="24"/>
+          <w:szCs w:val="24"/>
+          <w:lang w:val="bg-BG"/>
+        </w:rPr>
         <w:t>3.3</w:t>
       </w:r>
       <w:r>
@@ -19563,7 +20423,44 @@
           <w:sz w:val="24"/>
           <w:szCs w:val="24"/>
         </w:rPr>
-        <w:t>Сървър:</w:t>
+        <w:t>Сървър</w:t>
+      </w:r>
+      <w:r>
+        <w:rPr>
+          <w:rFonts w:ascii="Times New Roman" w:eastAsia="Times New Roman" w:hAnsi="Times New Roman" w:cs="Times New Roman"/>
+          <w:color w:val="000000"/>
+          <w:sz w:val="24"/>
+          <w:szCs w:val="24"/>
+        </w:rPr>
+        <w:t xml:space="preserve"> (</w:t>
+      </w:r>
+      <w:r>
+        <w:rPr>
+          <w:rFonts w:ascii="Times New Roman" w:eastAsia="Times New Roman" w:hAnsi="Times New Roman" w:cs="Times New Roman"/>
+          <w:i/>
+          <w:color w:val="000000"/>
+          <w:sz w:val="24"/>
+          <w:szCs w:val="24"/>
+        </w:rPr>
+        <w:t>ASP.NET Web API 2</w:t>
+      </w:r>
+      <w:r>
+        <w:rPr>
+          <w:rFonts w:ascii="Times New Roman" w:eastAsia="Times New Roman" w:hAnsi="Times New Roman" w:cs="Times New Roman"/>
+          <w:color w:val="000000"/>
+          <w:sz w:val="24"/>
+          <w:szCs w:val="24"/>
+        </w:rPr>
+        <w:t>)</w:t>
+      </w:r>
+      <w:r>
+        <w:rPr>
+          <w:rFonts w:ascii="Times New Roman" w:eastAsia="Times New Roman" w:hAnsi="Times New Roman" w:cs="Times New Roman"/>
+          <w:color w:val="000000"/>
+          <w:sz w:val="24"/>
+          <w:szCs w:val="24"/>
+        </w:rPr>
+        <w:t>:</w:t>
       </w:r>
     </w:p>
     <w:p>
@@ -19632,51 +20529,6 @@
           <w:sz w:val="24"/>
           <w:szCs w:val="24"/>
         </w:rPr>
-        <w:t xml:space="preserve">Платформа </w:t>
-      </w:r>
-      <w:r>
-        <w:rPr>
-          <w:rFonts w:ascii="Times New Roman" w:eastAsia="Times New Roman" w:hAnsi="Times New Roman" w:cs="Times New Roman"/>
-          <w:color w:val="000000"/>
-          <w:sz w:val="24"/>
-          <w:szCs w:val="24"/>
-        </w:rPr>
-        <w:t xml:space="preserve">-  </w:t>
-      </w:r>
-      <w:r>
-        <w:rPr>
-          <w:rFonts w:ascii="Times New Roman" w:eastAsia="Times New Roman" w:hAnsi="Times New Roman" w:cs="Times New Roman"/>
-          <w:i/>
-          <w:color w:val="000000"/>
-          <w:sz w:val="24"/>
-          <w:szCs w:val="24"/>
-        </w:rPr>
-        <w:t>ASP.NET Web API 2</w:t>
-      </w:r>
-    </w:p>
-    <w:p>
-      <w:pPr>
-        <w:numPr>
-          <w:ilvl w:val="2"/>
-          <w:numId w:val="33"/>
-        </w:numPr>
-        <w:shd w:val="clear" w:color="auto" w:fill="FFFFFF"/>
-        <w:spacing w:after="0" w:line="240" w:lineRule="auto"/>
-        <w:jc w:val="both"/>
-        <w:rPr>
-          <w:color w:val="000000"/>
-          <w:sz w:val="24"/>
-          <w:szCs w:val="24"/>
-        </w:rPr>
-      </w:pPr>
-      <w:r>
-        <w:rPr>
-          <w:rFonts w:ascii="Times New Roman" w:eastAsia="Times New Roman" w:hAnsi="Times New Roman" w:cs="Times New Roman"/>
-          <w:b/>
-          <w:color w:val="000000"/>
-          <w:sz w:val="24"/>
-          <w:szCs w:val="24"/>
-        </w:rPr>
         <w:t xml:space="preserve">Език </w:t>
       </w:r>
       <w:r>
@@ -19686,7 +20538,16 @@
           <w:sz w:val="24"/>
           <w:szCs w:val="24"/>
         </w:rPr>
-        <w:t xml:space="preserve">- </w:t>
+        <w:t>–</w:t>
+      </w:r>
+      <w:r>
+        <w:rPr>
+          <w:rFonts w:ascii="Times New Roman" w:eastAsia="Times New Roman" w:hAnsi="Times New Roman" w:cs="Times New Roman"/>
+          <w:color w:val="000000"/>
+          <w:sz w:val="24"/>
+          <w:szCs w:val="24"/>
+        </w:rPr>
+        <w:t xml:space="preserve"> </w:t>
       </w:r>
       <w:r>
         <w:rPr>
@@ -19846,7 +20707,25 @@
           <w:sz w:val="24"/>
           <w:szCs w:val="24"/>
         </w:rPr>
-        <w:t xml:space="preserve"> - </w:t>
+        <w:t xml:space="preserve"> </w:t>
+      </w:r>
+      <w:r>
+        <w:rPr>
+          <w:rFonts w:ascii="Times New Roman" w:eastAsia="Times New Roman" w:hAnsi="Times New Roman" w:cs="Times New Roman"/>
+          <w:color w:val="000000"/>
+          <w:sz w:val="24"/>
+          <w:szCs w:val="24"/>
+        </w:rPr>
+        <w:t>–</w:t>
+      </w:r>
+      <w:r>
+        <w:rPr>
+          <w:rFonts w:ascii="Times New Roman" w:eastAsia="Times New Roman" w:hAnsi="Times New Roman" w:cs="Times New Roman"/>
+          <w:color w:val="000000"/>
+          <w:sz w:val="24"/>
+          <w:szCs w:val="24"/>
+        </w:rPr>
+        <w:t xml:space="preserve"> </w:t>
       </w:r>
       <w:r>
         <w:rPr>
@@ -19899,7 +20778,16 @@
           <w:sz w:val="24"/>
           <w:szCs w:val="24"/>
         </w:rPr>
-        <w:t xml:space="preserve">- </w:t>
+        <w:t>–</w:t>
+      </w:r>
+      <w:r>
+        <w:rPr>
+          <w:rFonts w:ascii="Times New Roman" w:eastAsia="Times New Roman" w:hAnsi="Times New Roman" w:cs="Times New Roman"/>
+          <w:color w:val="000000"/>
+          <w:sz w:val="24"/>
+          <w:szCs w:val="24"/>
+        </w:rPr>
+        <w:t xml:space="preserve"> </w:t>
       </w:r>
       <w:r>
         <w:rPr>
@@ -19943,7 +20831,43 @@
           <w:sz w:val="24"/>
           <w:szCs w:val="24"/>
         </w:rPr>
-        <w:t>Клиент:</w:t>
+        <w:t>Клиент</w:t>
+      </w:r>
+      <w:r>
+        <w:rPr>
+          <w:rFonts w:ascii="Times New Roman" w:eastAsia="Times New Roman" w:hAnsi="Times New Roman" w:cs="Times New Roman"/>
+          <w:color w:val="000000"/>
+          <w:sz w:val="24"/>
+          <w:szCs w:val="24"/>
+        </w:rPr>
+        <w:t xml:space="preserve"> (</w:t>
+      </w:r>
+      <w:r>
+        <w:rPr>
+          <w:rFonts w:ascii="Times New Roman" w:eastAsia="Times New Roman" w:hAnsi="Times New Roman" w:cs="Times New Roman"/>
+          <w:color w:val="000000"/>
+          <w:sz w:val="24"/>
+          <w:szCs w:val="24"/>
+        </w:rPr>
+        <w:t>Alt.js</w:t>
+      </w:r>
+      <w:r>
+        <w:rPr>
+          <w:rFonts w:ascii="Times New Roman" w:eastAsia="Times New Roman" w:hAnsi="Times New Roman" w:cs="Times New Roman"/>
+          <w:color w:val="000000"/>
+          <w:sz w:val="24"/>
+          <w:szCs w:val="24"/>
+        </w:rPr>
+        <w:t>)</w:t>
+      </w:r>
+      <w:r>
+        <w:rPr>
+          <w:rFonts w:ascii="Times New Roman" w:eastAsia="Times New Roman" w:hAnsi="Times New Roman" w:cs="Times New Roman"/>
+          <w:color w:val="000000"/>
+          <w:sz w:val="24"/>
+          <w:szCs w:val="24"/>
+        </w:rPr>
+        <w:t>:</w:t>
       </w:r>
     </w:p>
     <w:p>
@@ -19977,26 +20901,7 @@
           <w:sz w:val="24"/>
           <w:szCs w:val="24"/>
         </w:rPr>
-        <w:t xml:space="preserve">Платформа </w:t>
-      </w:r>
-      <w:r>
-        <w:rPr>
-          <w:rFonts w:ascii="Times New Roman" w:eastAsia="Times New Roman" w:hAnsi="Times New Roman" w:cs="Times New Roman"/>
-          <w:color w:val="000000"/>
-          <w:sz w:val="24"/>
-          <w:szCs w:val="24"/>
-        </w:rPr>
-        <w:t xml:space="preserve">- </w:t>
-      </w:r>
-      <w:r>
-        <w:rPr>
-          <w:rFonts w:ascii="Times New Roman" w:eastAsia="Times New Roman" w:hAnsi="Times New Roman" w:cs="Times New Roman"/>
-          <w:i/>
-          <w:color w:val="000000"/>
-          <w:sz w:val="24"/>
-          <w:szCs w:val="24"/>
-        </w:rPr>
-        <w:t>ReactJS</w:t>
+        <w:t>Eзик</w:t>
       </w:r>
       <w:r>
         <w:rPr>
@@ -20006,6 +20911,43 @@
           <w:szCs w:val="24"/>
         </w:rPr>
         <w:t xml:space="preserve"> </w:t>
+      </w:r>
+      <w:r>
+        <w:rPr>
+          <w:rFonts w:ascii="Times New Roman" w:eastAsia="Times New Roman" w:hAnsi="Times New Roman" w:cs="Times New Roman"/>
+          <w:color w:val="000000"/>
+          <w:sz w:val="24"/>
+          <w:szCs w:val="24"/>
+        </w:rPr>
+        <w:t>–</w:t>
+      </w:r>
+      <w:r>
+        <w:rPr>
+          <w:rFonts w:ascii="Times New Roman" w:eastAsia="Times New Roman" w:hAnsi="Times New Roman" w:cs="Times New Roman"/>
+          <w:color w:val="000000"/>
+          <w:sz w:val="24"/>
+          <w:szCs w:val="24"/>
+        </w:rPr>
+        <w:t xml:space="preserve"> </w:t>
+      </w:r>
+      <w:r>
+        <w:rPr>
+          <w:rFonts w:ascii="Times New Roman" w:eastAsia="Times New Roman" w:hAnsi="Times New Roman" w:cs="Times New Roman"/>
+          <w:i/>
+          <w:color w:val="000000"/>
+          <w:sz w:val="24"/>
+          <w:szCs w:val="24"/>
+        </w:rPr>
+        <w:t>JavaScript</w:t>
+      </w:r>
+      <w:r>
+        <w:rPr>
+          <w:rFonts w:ascii="Times New Roman" w:eastAsia="Times New Roman" w:hAnsi="Times New Roman" w:cs="Times New Roman"/>
+          <w:color w:val="000000"/>
+          <w:sz w:val="24"/>
+          <w:szCs w:val="24"/>
+        </w:rPr>
+        <w:t xml:space="preserve"> (стандарт ECMAScript 6)</w:t>
       </w:r>
     </w:p>
     <w:p>
@@ -20039,7 +20981,7 @@
           <w:sz w:val="24"/>
           <w:szCs w:val="24"/>
         </w:rPr>
-        <w:t>Eзик</w:t>
+        <w:t>Други</w:t>
       </w:r>
       <w:r>
         <w:rPr>
@@ -20057,79 +20999,56 @@
           <w:sz w:val="24"/>
           <w:szCs w:val="24"/>
         </w:rPr>
-        <w:t xml:space="preserve">- </w:t>
-      </w:r>
-      <w:r>
-        <w:rPr>
-          <w:rFonts w:ascii="Times New Roman" w:eastAsia="Times New Roman" w:hAnsi="Times New Roman" w:cs="Times New Roman"/>
-          <w:i/>
-          <w:color w:val="000000"/>
-          <w:sz w:val="24"/>
-          <w:szCs w:val="24"/>
-        </w:rPr>
-        <w:t>JavaScript</w:t>
-      </w:r>
-      <w:r>
-        <w:rPr>
-          <w:rFonts w:ascii="Times New Roman" w:eastAsia="Times New Roman" w:hAnsi="Times New Roman" w:cs="Times New Roman"/>
-          <w:color w:val="000000"/>
-          <w:sz w:val="24"/>
-          <w:szCs w:val="24"/>
-        </w:rPr>
-        <w:t xml:space="preserve"> (стандарт ECMAScript 6)</w:t>
-      </w:r>
-    </w:p>
-    <w:p>
-      <w:pPr>
-        <w:numPr>
-          <w:ilvl w:val="0"/>
-          <w:numId w:val="34"/>
-        </w:numPr>
-        <w:pBdr>
-          <w:top w:val="nil"/>
-          <w:left w:val="nil"/>
-          <w:bottom w:val="nil"/>
-          <w:right w:val="nil"/>
-          <w:between w:val="nil"/>
-        </w:pBdr>
-        <w:shd w:val="clear" w:color="auto" w:fill="FFFFFF"/>
-        <w:spacing w:after="0" w:line="240" w:lineRule="auto"/>
-        <w:contextualSpacing/>
-        <w:jc w:val="both"/>
-        <w:rPr>
-          <w:color w:val="000000"/>
-          <w:sz w:val="24"/>
-          <w:szCs w:val="24"/>
-        </w:rPr>
-      </w:pPr>
-      <w:r>
-        <w:rPr>
-          <w:rFonts w:ascii="Times New Roman" w:eastAsia="Times New Roman" w:hAnsi="Times New Roman" w:cs="Times New Roman"/>
-          <w:b/>
-          <w:color w:val="000000"/>
-          <w:sz w:val="24"/>
-          <w:szCs w:val="24"/>
-        </w:rPr>
-        <w:t>Други</w:t>
-      </w:r>
-      <w:r>
-        <w:rPr>
-          <w:rFonts w:ascii="Times New Roman" w:eastAsia="Times New Roman" w:hAnsi="Times New Roman" w:cs="Times New Roman"/>
-          <w:color w:val="000000"/>
-          <w:sz w:val="24"/>
-          <w:szCs w:val="24"/>
-        </w:rPr>
-        <w:t xml:space="preserve"> -</w:t>
-      </w:r>
-      <w:r>
-        <w:rPr>
-          <w:rFonts w:ascii="Times New Roman" w:eastAsia="Times New Roman" w:hAnsi="Times New Roman" w:cs="Times New Roman"/>
-          <w:i/>
-          <w:color w:val="000000"/>
-          <w:sz w:val="24"/>
-          <w:szCs w:val="24"/>
-        </w:rPr>
-        <w:t xml:space="preserve"> Material UI,</w:t>
+        <w:t>–</w:t>
+      </w:r>
+      <w:r>
+        <w:rPr>
+          <w:rFonts w:ascii="Times New Roman" w:eastAsia="Times New Roman" w:hAnsi="Times New Roman" w:cs="Times New Roman"/>
+          <w:i/>
+          <w:color w:val="000000"/>
+          <w:sz w:val="24"/>
+          <w:szCs w:val="24"/>
+        </w:rPr>
+        <w:t xml:space="preserve"> </w:t>
+      </w:r>
+      <w:r>
+        <w:rPr>
+          <w:rFonts w:ascii="Times New Roman" w:eastAsia="Times New Roman" w:hAnsi="Times New Roman" w:cs="Times New Roman"/>
+          <w:i/>
+          <w:color w:val="000000"/>
+          <w:sz w:val="24"/>
+          <w:szCs w:val="24"/>
+        </w:rPr>
+        <w:t>ReactJS</w:t>
+      </w:r>
+      <w:r>
+        <w:rPr>
+          <w:rFonts w:ascii="Times New Roman" w:eastAsia="Times New Roman" w:hAnsi="Times New Roman" w:cs="Times New Roman"/>
+          <w:i/>
+          <w:color w:val="000000"/>
+          <w:sz w:val="24"/>
+          <w:szCs w:val="24"/>
+        </w:rPr>
+        <w:t>,</w:t>
+      </w:r>
+      <w:r>
+        <w:rPr>
+          <w:rFonts w:ascii="Times New Roman" w:eastAsia="Times New Roman" w:hAnsi="Times New Roman" w:cs="Times New Roman"/>
+          <w:color w:val="000000"/>
+          <w:sz w:val="24"/>
+          <w:szCs w:val="24"/>
+        </w:rPr>
+        <w:t xml:space="preserve"> </w:t>
+      </w:r>
+      <w:r>
+        <w:rPr>
+          <w:rFonts w:ascii="Times New Roman" w:eastAsia="Times New Roman" w:hAnsi="Times New Roman" w:cs="Times New Roman"/>
+          <w:i/>
+          <w:color w:val="000000"/>
+          <w:sz w:val="24"/>
+          <w:szCs w:val="24"/>
+        </w:rPr>
+        <w:t>Material UI,</w:t>
       </w:r>
       <w:r>
         <w:rPr>
@@ -20260,7 +21179,17 @@
           <w:szCs w:val="24"/>
           <w:lang w:val="bg-BG"/>
         </w:rPr>
-        <w:t>11</w:t>
+        <w:t>1</w:t>
+      </w:r>
+      <w:r>
+        <w:rPr>
+          <w:rFonts w:ascii="Times New Roman" w:eastAsia="Times New Roman" w:hAnsi="Times New Roman" w:cs="Times New Roman"/>
+          <w:color w:val="000000"/>
+          <w:sz w:val="24"/>
+          <w:szCs w:val="24"/>
+          <w:lang w:val="en-US"/>
+        </w:rPr>
+        <w:t>2</w:t>
       </w:r>
       <w:r>
         <w:rPr>
@@ -20527,6 +21456,7 @@
           <w:sz w:val="24"/>
           <w:szCs w:val="24"/>
         </w:rPr>
+        <w:lastRenderedPageBreak/>
         <w:t>Entity Framework</w:t>
       </w:r>
       <w:r>
@@ -20654,7 +21584,6 @@
           <w:color w:val="000000"/>
           <w:sz w:val="24"/>
           <w:szCs w:val="24"/>
-          <w:lang w:val="bg-BG"/>
         </w:rPr>
       </w:pPr>
       <w:r>
@@ -20666,11 +21595,10 @@
           <w:szCs w:val="24"/>
           <w:lang w:eastAsia="en-GB"/>
         </w:rPr>
-        <w:lastRenderedPageBreak/>
         <w:drawing>
-          <wp:inline distT="0" distB="0" distL="0" distR="0" wp14:anchorId="7D043C9E" wp14:editId="26967C73">
-            <wp:extent cx="3720465" cy="2905760"/>
-            <wp:effectExtent l="-407352" t="407352" r="-407352" b="407352"/>
+          <wp:inline distT="0" distB="0" distL="0" distR="0" wp14:anchorId="77C83841" wp14:editId="572301F5">
+            <wp:extent cx="3403320" cy="2903422"/>
+            <wp:effectExtent l="2223" t="0" r="9207" b="9208"/>
             <wp:docPr id="11" name="image23.png" descr="F:\FMI\masters\SecondTerm\ERP\Assets\Untitled Diagram.png"/>
             <wp:cNvGraphicFramePr/>
             <a:graphic xmlns:a="http://schemas.openxmlformats.org/drawingml/2006/main">
@@ -20681,7 +21609,7 @@
                     <pic:cNvPicPr preferRelativeResize="0"/>
                   </pic:nvPicPr>
                   <pic:blipFill>
-                    <a:blip r:embed="rId21"/>
+                    <a:blip r:embed="rId22"/>
                     <a:srcRect/>
                     <a:stretch>
                       <a:fillRect/>
@@ -20690,7 +21618,7 @@
                   <pic:spPr>
                     <a:xfrm rot="16200000">
                       <a:off x="0" y="0"/>
-                      <a:ext cx="3720465" cy="2905760"/>
+                      <a:ext cx="3406061" cy="2905760"/>
                     </a:xfrm>
                     <a:prstGeom prst="rect">
                       <a:avLst/>
@@ -20710,9 +21638,11 @@
         <w:jc w:val="center"/>
         <w:rPr>
           <w:rFonts w:ascii="Times New Roman" w:eastAsia="Times New Roman" w:hAnsi="Times New Roman" w:cs="Times New Roman"/>
-          <w:color w:val="000000"/>
-          <w:sz w:val="24"/>
-          <w:szCs w:val="24"/>
+          <w:i/>
+          <w:color w:val="000000"/>
+          <w:sz w:val="24"/>
+          <w:szCs w:val="24"/>
+          <w:lang w:val="bg-BG"/>
         </w:rPr>
       </w:pPr>
       <w:r>
@@ -20734,7 +21664,18 @@
           <w:szCs w:val="24"/>
           <w:lang w:val="bg-BG"/>
         </w:rPr>
-        <w:t>11</w:t>
+        <w:t>1</w:t>
+      </w:r>
+      <w:r>
+        <w:rPr>
+          <w:rFonts w:ascii="Times New Roman" w:eastAsia="Times New Roman" w:hAnsi="Times New Roman" w:cs="Times New Roman"/>
+          <w:i/>
+          <w:color w:val="000000"/>
+          <w:sz w:val="24"/>
+          <w:szCs w:val="24"/>
+          <w:lang w:val="en-US"/>
+        </w:rPr>
+        <w:t>2</w:t>
       </w:r>
       <w:r>
         <w:rPr>
@@ -20777,6 +21718,20 @@
         </w:rPr>
         <w:t>архитектура”</w:t>
       </w:r>
+    </w:p>
+    <w:p>
+      <w:pPr>
+        <w:shd w:val="clear" w:color="auto" w:fill="FFFFFF"/>
+        <w:jc w:val="center"/>
+        <w:rPr>
+          <w:rFonts w:ascii="Times New Roman" w:eastAsia="Times New Roman" w:hAnsi="Times New Roman" w:cs="Times New Roman"/>
+          <w:i/>
+          <w:color w:val="000000"/>
+          <w:sz w:val="24"/>
+          <w:szCs w:val="24"/>
+          <w:lang w:val="bg-BG"/>
+        </w:rPr>
+      </w:pPr>
     </w:p>
     <w:p>
       <w:pPr>
@@ -21293,7 +22248,7 @@
           <w:color w:val="000000"/>
           <w:sz w:val="24"/>
           <w:szCs w:val="24"/>
-          <w:lang w:val="en-US"/>
+          <w:lang w:val="bg-BG"/>
         </w:rPr>
       </w:pPr>
       <w:r>
@@ -22773,7 +23728,17 @@
           <w:szCs w:val="24"/>
           <w:lang w:val="bg-BG"/>
         </w:rPr>
-        <w:t>Фигура 11</w:t>
+        <w:t>Фигура 1</w:t>
+      </w:r>
+      <w:r>
+        <w:rPr>
+          <w:rFonts w:ascii="Times New Roman" w:eastAsia="Times New Roman" w:hAnsi="Times New Roman" w:cs="Times New Roman"/>
+          <w:color w:val="000000"/>
+          <w:sz w:val="24"/>
+          <w:szCs w:val="24"/>
+          <w:lang w:val="en-US"/>
+        </w:rPr>
+        <w:t>3</w:t>
       </w:r>
       <w:r>
         <w:rPr>
@@ -23334,7 +24299,7 @@
         </w:rPr>
         <w:drawing>
           <wp:inline distT="0" distB="0" distL="0" distR="0" wp14:anchorId="5EB3C2A1" wp14:editId="313E7DD8">
-            <wp:extent cx="5595257" cy="1512378"/>
+            <wp:extent cx="5595250" cy="1910443"/>
             <wp:effectExtent l="0" t="0" r="5715" b="0"/>
             <wp:docPr id="31" name="Картина 31" descr="F:\FMI\masters\ThirdTerm\fleetmanagement\Resources\Other\Authorization.PNG"/>
             <wp:cNvGraphicFramePr>
@@ -23350,7 +24315,7 @@
                     </pic:cNvPicPr>
                   </pic:nvPicPr>
                   <pic:blipFill>
-                    <a:blip r:embed="rId22">
+                    <a:blip r:embed="rId23">
                       <a:extLst>
                         <a:ext uri="{28A0092B-C50C-407E-A947-70E740481C1C}">
                           <a14:useLocalDpi xmlns:a14="http://schemas.microsoft.com/office/drawing/2010/main" val="0"/>
@@ -23365,7 +24330,7 @@
                   <pic:spPr bwMode="auto">
                     <a:xfrm>
                       <a:off x="0" y="0"/>
-                      <a:ext cx="5590126" cy="1510991"/>
+                      <a:ext cx="5590126" cy="1908694"/>
                     </a:xfrm>
                     <a:prstGeom prst="rect">
                       <a:avLst/>
@@ -23446,7 +24411,7 @@
           <w:szCs w:val="24"/>
           <w:lang w:val="en-US"/>
         </w:rPr>
-        <w:t>1</w:t>
+        <w:t>3</w:t>
       </w:r>
       <w:r>
         <w:rPr>
@@ -23532,7 +24497,6 @@
           <w:szCs w:val="24"/>
           <w:lang w:val="bg-BG"/>
         </w:rPr>
-        <w:lastRenderedPageBreak/>
         <w:t>3.3.</w:t>
       </w:r>
       <w:r>
@@ -24538,6 +25502,439 @@
     </w:p>
     <w:p>
       <w:pPr>
+        <w:pStyle w:val="a3"/>
+        <w:pBdr>
+          <w:top w:val="nil"/>
+          <w:left w:val="nil"/>
+          <w:bottom w:val="nil"/>
+          <w:right w:val="nil"/>
+          <w:between w:val="nil"/>
+        </w:pBdr>
+        <w:shd w:val="clear" w:color="auto" w:fill="FFFFFF"/>
+        <w:spacing w:after="0"/>
+        <w:jc w:val="both"/>
+        <w:rPr>
+          <w:rFonts w:ascii="Times New Roman" w:eastAsia="Times New Roman" w:hAnsi="Times New Roman" w:cs="Times New Roman"/>
+          <w:color w:val="000000"/>
+          <w:sz w:val="24"/>
+          <w:szCs w:val="24"/>
+          <w:lang w:val="en-US"/>
+        </w:rPr>
+      </w:pPr>
+    </w:p>
+    <w:p>
+      <w:pPr>
+        <w:pBdr>
+          <w:top w:val="nil"/>
+          <w:left w:val="nil"/>
+          <w:bottom w:val="nil"/>
+          <w:right w:val="nil"/>
+          <w:between w:val="nil"/>
+        </w:pBdr>
+        <w:shd w:val="clear" w:color="auto" w:fill="FFFFFF"/>
+        <w:spacing w:after="0"/>
+        <w:jc w:val="both"/>
+        <w:rPr>
+          <w:rFonts w:ascii="Times New Roman" w:eastAsia="Times New Roman" w:hAnsi="Times New Roman" w:cs="Times New Roman"/>
+          <w:b/>
+          <w:color w:val="000000"/>
+          <w:sz w:val="24"/>
+          <w:szCs w:val="24"/>
+          <w:lang w:val="en-US"/>
+        </w:rPr>
+      </w:pPr>
+      <w:r>
+        <w:rPr>
+          <w:rFonts w:ascii="Times New Roman" w:hAnsi="Times New Roman" w:cs="Times New Roman"/>
+          <w:b/>
+          <w:color w:val="000000"/>
+          <w:sz w:val="24"/>
+          <w:szCs w:val="24"/>
+          <w:lang w:val="bg-BG"/>
+        </w:rPr>
+        <w:t>3.3.</w:t>
+      </w:r>
+      <w:r>
+        <w:rPr>
+          <w:rFonts w:ascii="Times New Roman" w:hAnsi="Times New Roman" w:cs="Times New Roman"/>
+          <w:b/>
+          <w:color w:val="000000"/>
+          <w:sz w:val="24"/>
+          <w:szCs w:val="24"/>
+          <w:lang w:val="en-US"/>
+        </w:rPr>
+        <w:t>5.</w:t>
+      </w:r>
+      <w:r>
+        <w:rPr>
+          <w:rFonts w:ascii="Times New Roman" w:hAnsi="Times New Roman" w:cs="Times New Roman"/>
+          <w:b/>
+          <w:color w:val="000000"/>
+          <w:sz w:val="24"/>
+          <w:szCs w:val="24"/>
+          <w:lang w:val="bg-BG"/>
+        </w:rPr>
+        <w:t xml:space="preserve"> </w:t>
+      </w:r>
+      <w:r>
+        <w:rPr>
+          <w:rFonts w:ascii="Times New Roman" w:eastAsia="Times New Roman" w:hAnsi="Times New Roman" w:cs="Times New Roman"/>
+          <w:b/>
+          <w:color w:val="000000"/>
+          <w:sz w:val="24"/>
+          <w:szCs w:val="24"/>
+        </w:rPr>
+        <w:t xml:space="preserve"> </w:t>
+      </w:r>
+      <w:r>
+        <w:rPr>
+          <w:rFonts w:ascii="Times New Roman" w:eastAsia="Times New Roman" w:hAnsi="Times New Roman" w:cs="Times New Roman"/>
+          <w:b/>
+          <w:color w:val="000000"/>
+          <w:sz w:val="24"/>
+          <w:szCs w:val="24"/>
+        </w:rPr>
+        <w:t>Alt.js</w:t>
+      </w:r>
+    </w:p>
+    <w:p>
+      <w:pPr>
+        <w:pBdr>
+          <w:top w:val="nil"/>
+          <w:left w:val="nil"/>
+          <w:bottom w:val="nil"/>
+          <w:right w:val="nil"/>
+          <w:between w:val="nil"/>
+        </w:pBdr>
+        <w:shd w:val="clear" w:color="auto" w:fill="FFFFFF"/>
+        <w:spacing w:after="0"/>
+        <w:jc w:val="both"/>
+        <w:rPr>
+          <w:rFonts w:ascii="Times New Roman" w:eastAsia="Times New Roman" w:hAnsi="Times New Roman" w:cs="Times New Roman"/>
+          <w:b/>
+          <w:color w:val="000000"/>
+          <w:sz w:val="24"/>
+          <w:szCs w:val="24"/>
+          <w:lang w:val="en-US"/>
+        </w:rPr>
+      </w:pPr>
+    </w:p>
+    <w:p>
+      <w:pPr>
+        <w:pBdr>
+          <w:top w:val="nil"/>
+          <w:left w:val="nil"/>
+          <w:bottom w:val="nil"/>
+          <w:right w:val="nil"/>
+          <w:between w:val="nil"/>
+        </w:pBdr>
+        <w:shd w:val="clear" w:color="auto" w:fill="FFFFFF"/>
+        <w:spacing w:after="0"/>
+        <w:ind w:firstLine="720"/>
+        <w:jc w:val="both"/>
+        <w:rPr>
+          <w:rFonts w:ascii="Times New Roman" w:eastAsia="Times New Roman" w:hAnsi="Times New Roman" w:cs="Times New Roman"/>
+          <w:color w:val="000000"/>
+          <w:sz w:val="24"/>
+          <w:szCs w:val="24"/>
+          <w:lang w:val="bg-BG"/>
+        </w:rPr>
+      </w:pPr>
+      <w:proofErr w:type="gramStart"/>
+      <w:r>
+        <w:rPr>
+          <w:rFonts w:ascii="Times New Roman" w:eastAsia="Times New Roman" w:hAnsi="Times New Roman" w:cs="Times New Roman"/>
+          <w:b/>
+          <w:i/>
+          <w:color w:val="000000"/>
+          <w:sz w:val="24"/>
+          <w:szCs w:val="24"/>
+          <w:lang w:val="en-US"/>
+        </w:rPr>
+        <w:t xml:space="preserve">Alt.js </w:t>
+      </w:r>
+      <w:r>
+        <w:rPr>
+          <w:rFonts w:ascii="Times New Roman" w:eastAsia="Times New Roman" w:hAnsi="Times New Roman" w:cs="Times New Roman"/>
+          <w:color w:val="000000"/>
+          <w:sz w:val="24"/>
+          <w:szCs w:val="24"/>
+          <w:lang w:val="bg-BG"/>
+        </w:rPr>
+        <w:t>е библиотеката, използвана за реализацията на клиентската част на уеб системата.</w:t>
+      </w:r>
+      <w:proofErr w:type="gramEnd"/>
+      <w:r>
+        <w:rPr>
+          <w:rFonts w:ascii="Times New Roman" w:eastAsia="Times New Roman" w:hAnsi="Times New Roman" w:cs="Times New Roman"/>
+          <w:color w:val="000000"/>
+          <w:sz w:val="24"/>
+          <w:szCs w:val="24"/>
+          <w:lang w:val="bg-BG"/>
+        </w:rPr>
+        <w:t xml:space="preserve"> Тя е</w:t>
+      </w:r>
+      <w:r>
+        <w:rPr>
+          <w:rFonts w:ascii="Times New Roman" w:eastAsia="Times New Roman" w:hAnsi="Times New Roman" w:cs="Times New Roman"/>
+          <w:color w:val="000000"/>
+          <w:sz w:val="24"/>
+          <w:szCs w:val="24"/>
+          <w:lang w:val="en-US"/>
+        </w:rPr>
+        <w:t xml:space="preserve"> </w:t>
+      </w:r>
+      <w:r>
+        <w:rPr>
+          <w:rFonts w:ascii="Times New Roman" w:eastAsia="Times New Roman" w:hAnsi="Times New Roman" w:cs="Times New Roman"/>
+          <w:color w:val="000000"/>
+          <w:sz w:val="24"/>
+          <w:szCs w:val="24"/>
+          <w:lang w:val="bg-BG"/>
+        </w:rPr>
+        <w:t xml:space="preserve">едно от популярните технологични представяния на идеята </w:t>
+      </w:r>
+      <w:r>
+        <w:rPr>
+          <w:rFonts w:ascii="Times New Roman" w:eastAsia="Times New Roman" w:hAnsi="Times New Roman" w:cs="Times New Roman"/>
+          <w:i/>
+          <w:color w:val="000000"/>
+          <w:sz w:val="24"/>
+          <w:szCs w:val="24"/>
+          <w:lang w:val="en-US"/>
+        </w:rPr>
+        <w:t>Flux</w:t>
+      </w:r>
+      <w:r>
+        <w:rPr>
+          <w:rFonts w:ascii="Times New Roman" w:eastAsia="Times New Roman" w:hAnsi="Times New Roman" w:cs="Times New Roman"/>
+          <w:i/>
+          <w:color w:val="000000"/>
+          <w:sz w:val="24"/>
+          <w:szCs w:val="24"/>
+          <w:lang w:val="bg-BG"/>
+        </w:rPr>
+        <w:t>.</w:t>
+      </w:r>
+      <w:r>
+        <w:rPr>
+          <w:rFonts w:ascii="Times New Roman" w:eastAsia="Times New Roman" w:hAnsi="Times New Roman" w:cs="Times New Roman"/>
+          <w:i/>
+          <w:color w:val="000000"/>
+          <w:sz w:val="24"/>
+          <w:szCs w:val="24"/>
+          <w:lang w:val="bg-BG"/>
+        </w:rPr>
+        <w:t xml:space="preserve"> </w:t>
+      </w:r>
+      <w:r>
+        <w:rPr>
+          <w:rFonts w:ascii="Times New Roman" w:eastAsia="Times New Roman" w:hAnsi="Times New Roman" w:cs="Times New Roman"/>
+          <w:color w:val="000000"/>
+          <w:sz w:val="24"/>
+          <w:szCs w:val="24"/>
+          <w:lang w:val="bg-BG"/>
+        </w:rPr>
+        <w:t>Б</w:t>
+      </w:r>
+      <w:r>
+        <w:rPr>
+          <w:rFonts w:ascii="Times New Roman" w:eastAsia="Times New Roman" w:hAnsi="Times New Roman" w:cs="Times New Roman"/>
+          <w:color w:val="000000"/>
+          <w:sz w:val="24"/>
+          <w:szCs w:val="24"/>
+          <w:lang w:val="bg-BG"/>
+        </w:rPr>
+        <w:t>иблиотеката</w:t>
+      </w:r>
+      <w:r>
+        <w:rPr>
+          <w:rFonts w:ascii="Times New Roman" w:eastAsia="Times New Roman" w:hAnsi="Times New Roman" w:cs="Times New Roman"/>
+          <w:i/>
+          <w:color w:val="000000"/>
+          <w:sz w:val="24"/>
+          <w:szCs w:val="24"/>
+          <w:lang w:val="bg-BG"/>
+        </w:rPr>
+        <w:t xml:space="preserve"> </w:t>
+      </w:r>
+      <w:r>
+        <w:rPr>
+          <w:rFonts w:ascii="Times New Roman" w:eastAsia="Times New Roman" w:hAnsi="Times New Roman" w:cs="Times New Roman"/>
+          <w:color w:val="000000"/>
+          <w:sz w:val="24"/>
+          <w:szCs w:val="24"/>
+          <w:lang w:val="bg-BG"/>
+        </w:rPr>
+        <w:t xml:space="preserve">осигурява необходимите функционалности и синтаксис, чрез които в кода се извършва комуникацията на основните </w:t>
+      </w:r>
+      <w:r>
+        <w:rPr>
+          <w:rFonts w:ascii="Times New Roman" w:eastAsia="Times New Roman" w:hAnsi="Times New Roman" w:cs="Times New Roman"/>
+          <w:i/>
+          <w:color w:val="000000"/>
+          <w:sz w:val="24"/>
+          <w:szCs w:val="24"/>
+          <w:lang w:val="en-US"/>
+        </w:rPr>
+        <w:t>Flux</w:t>
+      </w:r>
+      <w:r>
+        <w:rPr>
+          <w:rFonts w:ascii="Times New Roman" w:eastAsia="Times New Roman" w:hAnsi="Times New Roman" w:cs="Times New Roman"/>
+          <w:color w:val="000000"/>
+          <w:sz w:val="24"/>
+          <w:szCs w:val="24"/>
+          <w:lang w:val="en-US"/>
+        </w:rPr>
+        <w:t xml:space="preserve"> </w:t>
+      </w:r>
+      <w:r>
+        <w:rPr>
+          <w:rFonts w:ascii="Times New Roman" w:eastAsia="Times New Roman" w:hAnsi="Times New Roman" w:cs="Times New Roman"/>
+          <w:color w:val="000000"/>
+          <w:sz w:val="24"/>
+          <w:szCs w:val="24"/>
+          <w:lang w:val="bg-BG"/>
+        </w:rPr>
+        <w:t>елементи</w:t>
+      </w:r>
+      <w:r>
+        <w:rPr>
+          <w:rFonts w:ascii="Times New Roman" w:eastAsia="Times New Roman" w:hAnsi="Times New Roman" w:cs="Times New Roman"/>
+          <w:color w:val="000000"/>
+          <w:sz w:val="24"/>
+          <w:szCs w:val="24"/>
+          <w:lang w:val="bg-BG"/>
+        </w:rPr>
+        <w:t xml:space="preserve"> </w:t>
+      </w:r>
+      <w:r>
+        <w:rPr>
+          <w:rFonts w:ascii="Times New Roman" w:eastAsia="Times New Roman" w:hAnsi="Times New Roman" w:cs="Times New Roman"/>
+          <w:color w:val="000000"/>
+          <w:sz w:val="24"/>
+          <w:szCs w:val="24"/>
+          <w:lang w:val="en-US"/>
+        </w:rPr>
+        <w:t>(</w:t>
+      </w:r>
+      <w:r>
+        <w:rPr>
+          <w:rFonts w:ascii="Times New Roman" w:eastAsia="Times New Roman" w:hAnsi="Times New Roman" w:cs="Times New Roman"/>
+          <w:i/>
+          <w:color w:val="000000"/>
+          <w:sz w:val="24"/>
+          <w:szCs w:val="24"/>
+          <w:lang w:val="en-US"/>
+        </w:rPr>
+        <w:t>Store, Action, View</w:t>
+      </w:r>
+      <w:r>
+        <w:rPr>
+          <w:rFonts w:ascii="Times New Roman" w:eastAsia="Times New Roman" w:hAnsi="Times New Roman" w:cs="Times New Roman"/>
+          <w:color w:val="000000"/>
+          <w:sz w:val="24"/>
+          <w:szCs w:val="24"/>
+          <w:lang w:val="en-US"/>
+        </w:rPr>
+        <w:t>)</w:t>
+      </w:r>
+      <w:r>
+        <w:rPr>
+          <w:rFonts w:ascii="Times New Roman" w:eastAsia="Times New Roman" w:hAnsi="Times New Roman" w:cs="Times New Roman"/>
+          <w:color w:val="000000"/>
+          <w:sz w:val="24"/>
+          <w:szCs w:val="24"/>
+          <w:lang w:val="bg-BG"/>
+        </w:rPr>
+        <w:t>.</w:t>
+      </w:r>
+      <w:r>
+        <w:rPr>
+          <w:rFonts w:ascii="Times New Roman" w:eastAsia="Times New Roman" w:hAnsi="Times New Roman" w:cs="Times New Roman"/>
+          <w:color w:val="000000"/>
+          <w:sz w:val="24"/>
+          <w:szCs w:val="24"/>
+          <w:lang w:val="bg-BG"/>
+        </w:rPr>
+        <w:t xml:space="preserve"> </w:t>
+      </w:r>
+      <w:r>
+        <w:rPr>
+          <w:rFonts w:ascii="Times New Roman" w:eastAsia="Times New Roman" w:hAnsi="Times New Roman" w:cs="Times New Roman"/>
+          <w:color w:val="000000"/>
+          <w:sz w:val="24"/>
+          <w:szCs w:val="24"/>
+          <w:lang w:val="en-US"/>
+        </w:rPr>
+        <w:tab/>
+      </w:r>
+      <w:r>
+        <w:rPr>
+          <w:rFonts w:ascii="Times New Roman" w:eastAsia="Times New Roman" w:hAnsi="Times New Roman" w:cs="Times New Roman"/>
+          <w:color w:val="000000"/>
+          <w:sz w:val="24"/>
+          <w:szCs w:val="24"/>
+          <w:lang w:val="bg-BG"/>
+        </w:rPr>
+        <w:t xml:space="preserve">За </w:t>
+      </w:r>
+      <w:r>
+        <w:rPr>
+          <w:rFonts w:ascii="Times New Roman" w:eastAsia="Times New Roman" w:hAnsi="Times New Roman" w:cs="Times New Roman"/>
+          <w:i/>
+          <w:color w:val="000000"/>
+          <w:sz w:val="24"/>
+          <w:szCs w:val="24"/>
+          <w:lang w:val="en-US"/>
+        </w:rPr>
+        <w:t>View</w:t>
+      </w:r>
+      <w:r>
+        <w:rPr>
+          <w:rFonts w:ascii="Times New Roman" w:eastAsia="Times New Roman" w:hAnsi="Times New Roman" w:cs="Times New Roman"/>
+          <w:color w:val="000000"/>
+          <w:sz w:val="24"/>
+          <w:szCs w:val="24"/>
+          <w:lang w:val="bg-BG"/>
+        </w:rPr>
+        <w:t xml:space="preserve"> елемента се използва </w:t>
+      </w:r>
+      <w:r>
+        <w:rPr>
+          <w:rFonts w:ascii="Times New Roman" w:eastAsia="Times New Roman" w:hAnsi="Times New Roman" w:cs="Times New Roman"/>
+          <w:i/>
+          <w:color w:val="000000"/>
+          <w:sz w:val="24"/>
+          <w:szCs w:val="24"/>
+        </w:rPr>
+        <w:t>ReactJS</w:t>
+      </w:r>
+      <w:r>
+        <w:rPr>
+          <w:rFonts w:ascii="Times New Roman" w:eastAsia="Times New Roman" w:hAnsi="Times New Roman" w:cs="Times New Roman"/>
+          <w:i/>
+          <w:color w:val="000000"/>
+          <w:sz w:val="24"/>
+          <w:szCs w:val="24"/>
+        </w:rPr>
+        <w:t xml:space="preserve"> 16.4.1</w:t>
+      </w:r>
+      <w:r>
+        <w:rPr>
+          <w:rFonts w:ascii="Times New Roman" w:eastAsia="Times New Roman" w:hAnsi="Times New Roman" w:cs="Times New Roman"/>
+          <w:i/>
+          <w:color w:val="000000"/>
+          <w:sz w:val="24"/>
+          <w:szCs w:val="24"/>
+          <w:lang w:val="bg-BG"/>
+        </w:rPr>
+        <w:t>.</w:t>
+      </w:r>
+    </w:p>
+    <w:p>
+      <w:pPr>
         <w:pBdr>
           <w:top w:val="nil"/>
           <w:left w:val="nil"/>
@@ -24600,7 +25997,7 @@
           <w:szCs w:val="24"/>
           <w:lang w:val="en-US"/>
         </w:rPr>
-        <w:t>5</w:t>
+        <w:t>6</w:t>
       </w:r>
       <w:r>
         <w:rPr>
@@ -24787,6 +26184,7 @@
         </w:rPr>
         <w:tab/>
       </w:r>
+      <w:proofErr w:type="gramStart"/>
       <w:r>
         <w:rPr>
           <w:rFonts w:ascii="Times New Roman" w:eastAsia="Times New Roman" w:hAnsi="Times New Roman" w:cs="Times New Roman"/>
@@ -24853,17 +26251,58 @@
           <w:szCs w:val="24"/>
           <w:lang w:val="bg-BG"/>
         </w:rPr>
-        <w:t xml:space="preserve">библиотека </w:t>
-      </w:r>
-      <w:r>
-        <w:rPr>
-          <w:rFonts w:ascii="Times New Roman" w:eastAsia="Times New Roman" w:hAnsi="Times New Roman" w:cs="Times New Roman"/>
-          <w:color w:val="000000"/>
-          <w:sz w:val="24"/>
-          <w:szCs w:val="24"/>
-          <w:lang w:val="bg-BG"/>
-        </w:rPr>
-        <w:t xml:space="preserve">за разработване на клиентската част на уеб приложения. </w:t>
+        <w:t>библиотека</w:t>
+      </w:r>
+      <w:r>
+        <w:rPr>
+          <w:rFonts w:ascii="Times New Roman" w:eastAsia="Times New Roman" w:hAnsi="Times New Roman" w:cs="Times New Roman"/>
+          <w:color w:val="000000"/>
+          <w:sz w:val="24"/>
+          <w:szCs w:val="24"/>
+          <w:lang w:val="bg-BG"/>
+        </w:rPr>
+        <w:t>та, с която е разработена</w:t>
+      </w:r>
+      <w:r>
+        <w:rPr>
+          <w:rFonts w:ascii="Times New Roman" w:eastAsia="Times New Roman" w:hAnsi="Times New Roman" w:cs="Times New Roman"/>
+          <w:color w:val="000000"/>
+          <w:sz w:val="24"/>
+          <w:szCs w:val="24"/>
+          <w:lang w:val="bg-BG"/>
+        </w:rPr>
+        <w:t xml:space="preserve"> визуалната част</w:t>
+      </w:r>
+      <w:r>
+        <w:rPr>
+          <w:rFonts w:ascii="Times New Roman" w:eastAsia="Times New Roman" w:hAnsi="Times New Roman" w:cs="Times New Roman"/>
+          <w:color w:val="000000"/>
+          <w:sz w:val="24"/>
+          <w:szCs w:val="24"/>
+          <w:lang w:val="bg-BG"/>
+        </w:rPr>
+        <w:t xml:space="preserve"> на уеб приложението</w:t>
+      </w:r>
+      <w:r>
+        <w:rPr>
+          <w:rFonts w:ascii="Times New Roman" w:eastAsia="Times New Roman" w:hAnsi="Times New Roman" w:cs="Times New Roman"/>
+          <w:color w:val="000000"/>
+          <w:sz w:val="24"/>
+          <w:szCs w:val="24"/>
+          <w:lang w:val="bg-BG"/>
+        </w:rPr>
+        <w:t>.</w:t>
+      </w:r>
+      <w:proofErr w:type="gramEnd"/>
+      <w:r>
+        <w:rPr>
+          <w:rFonts w:ascii="Times New Roman" w:eastAsia="Times New Roman" w:hAnsi="Times New Roman" w:cs="Times New Roman"/>
+          <w:color w:val="000000"/>
+          <w:sz w:val="24"/>
+          <w:szCs w:val="24"/>
+          <w:lang w:val="bg-BG"/>
+        </w:rPr>
+        <w:t xml:space="preserve"> </w:t>
       </w:r>
       <w:r>
         <w:rPr>
@@ -25037,7 +26476,17 @@
           <w:szCs w:val="24"/>
           <w:lang w:val="bg-BG"/>
         </w:rPr>
-        <w:t>12</w:t>
+        <w:t>1</w:t>
+      </w:r>
+      <w:r>
+        <w:rPr>
+          <w:rFonts w:ascii="Times New Roman" w:eastAsia="Times New Roman" w:hAnsi="Times New Roman" w:cs="Times New Roman"/>
+          <w:i/>
+          <w:color w:val="000000"/>
+          <w:sz w:val="24"/>
+          <w:szCs w:val="24"/>
+        </w:rPr>
+        <w:t>4</w:t>
       </w:r>
       <w:r>
         <w:rPr>
@@ -25398,7 +26847,18 @@
           <w:szCs w:val="24"/>
           <w:lang w:val="bg-BG"/>
         </w:rPr>
-        <w:t xml:space="preserve">библиотеката представя страниците във виртулната памет. Там се извършват необходимите промени преди крайното </w:t>
+        <w:t xml:space="preserve">библиотеката представя страниците във </w:t>
+      </w:r>
+      <w:r>
+        <w:rPr>
+          <w:rFonts w:ascii="Times New Roman" w:eastAsia="Times New Roman" w:hAnsi="Times New Roman" w:cs="Times New Roman"/>
+          <w:color w:val="000000"/>
+          <w:sz w:val="24"/>
+          <w:szCs w:val="24"/>
+          <w:lang w:val="bg-BG"/>
+        </w:rPr>
+        <w:lastRenderedPageBreak/>
+        <w:t xml:space="preserve">виртулната памет. Там се извършват необходимите промени преди крайното </w:t>
       </w:r>
       <w:r>
         <w:rPr>
@@ -25820,7 +27280,6 @@
           <w:szCs w:val="24"/>
           <w:lang w:eastAsia="en-GB"/>
         </w:rPr>
-        <w:lastRenderedPageBreak/>
         <w:drawing>
           <wp:inline distT="0" distB="0" distL="0" distR="0">
             <wp:extent cx="5584371" cy="2768455"/>
@@ -25839,7 +27298,7 @@
                     </pic:cNvPicPr>
                   </pic:nvPicPr>
                   <pic:blipFill>
-                    <a:blip r:embed="rId23">
+                    <a:blip r:embed="rId24">
                       <a:extLst>
                         <a:ext uri="{28A0092B-C50C-407E-A947-70E740481C1C}">
                           <a14:useLocalDpi xmlns:a14="http://schemas.microsoft.com/office/drawing/2010/main" val="0"/>
@@ -25902,7 +27361,17 @@
           <w:szCs w:val="24"/>
           <w:lang w:val="bg-BG"/>
         </w:rPr>
-        <w:t>12</w:t>
+        <w:t>1</w:t>
+      </w:r>
+      <w:r>
+        <w:rPr>
+          <w:rFonts w:ascii="Times New Roman" w:eastAsia="Times New Roman" w:hAnsi="Times New Roman" w:cs="Times New Roman"/>
+          <w:i/>
+          <w:color w:val="000000"/>
+          <w:sz w:val="24"/>
+          <w:szCs w:val="24"/>
+        </w:rPr>
+        <w:t>4</w:t>
       </w:r>
       <w:r>
         <w:rPr>
@@ -26081,7 +27550,7 @@
           <w:szCs w:val="24"/>
           <w:lang w:val="en-US"/>
         </w:rPr>
-        <w:t>6</w:t>
+        <w:t>7</w:t>
       </w:r>
       <w:r>
         <w:rPr>
@@ -26350,7 +27819,7 @@
           <w:szCs w:val="24"/>
           <w:lang w:val="en-US"/>
         </w:rPr>
-        <w:t>7</w:t>
+        <w:t>8</w:t>
       </w:r>
       <w:r>
         <w:rPr>
@@ -26665,8 +28134,6 @@
         </w:rPr>
         <w:t>0</w:t>
       </w:r>
-      <w:bookmarkStart w:id="0" w:name="_GoBack"/>
-      <w:bookmarkEnd w:id="0"/>
       <w:r>
         <w:rPr>
           <w:rFonts w:ascii="Times New Roman" w:eastAsia="Times New Roman" w:hAnsi="Times New Roman" w:cs="Times New Roman"/>
@@ -26733,7 +28200,7 @@
           <w:szCs w:val="24"/>
           <w:lang w:val="en-US"/>
         </w:rPr>
-        <w:t>8</w:t>
+        <w:t>9</w:t>
       </w:r>
       <w:r>
         <w:rPr>
@@ -27001,6 +28468,7 @@
           <w:shd w:val="clear" w:color="auto" w:fill="FFFFFF"/>
           <w:lang w:val="bg-BG"/>
         </w:rPr>
+        <w:lastRenderedPageBreak/>
         <w:t>Основните и предимства са</w:t>
       </w:r>
       <w:r>
@@ -27224,75 +28692,451 @@
           <w:shd w:val="clear" w:color="auto" w:fill="FFFFFF"/>
           <w:lang w:val="bg-BG"/>
         </w:rPr>
+        <w:t xml:space="preserve">Качество на кода – </w:t>
+      </w:r>
+      <w:r>
+        <w:rPr>
+          <w:rFonts w:ascii="Times New Roman" w:hAnsi="Times New Roman" w:cs="Times New Roman"/>
+          <w:sz w:val="24"/>
+          <w:szCs w:val="24"/>
+          <w:shd w:val="clear" w:color="auto" w:fill="FFFFFF"/>
+          <w:lang w:val="bg-BG"/>
+        </w:rPr>
+        <w:t xml:space="preserve">Компонентите са напълно достъпни и съвместими с </w:t>
+      </w:r>
+      <w:r>
+        <w:rPr>
+          <w:rFonts w:ascii="Times New Roman" w:hAnsi="Times New Roman" w:cs="Times New Roman"/>
+          <w:sz w:val="24"/>
+          <w:szCs w:val="24"/>
+          <w:shd w:val="clear" w:color="auto" w:fill="FFFFFF"/>
+        </w:rPr>
+        <w:t>HTML</w:t>
+      </w:r>
+      <w:r>
+        <w:rPr>
+          <w:rFonts w:ascii="Times New Roman" w:hAnsi="Times New Roman" w:cs="Times New Roman"/>
+          <w:sz w:val="24"/>
+          <w:szCs w:val="24"/>
+          <w:shd w:val="clear" w:color="auto" w:fill="FFFFFF"/>
+          <w:lang w:val="bg-BG"/>
+        </w:rPr>
+        <w:t xml:space="preserve"> </w:t>
+      </w:r>
+      <w:r>
+        <w:rPr>
+          <w:rFonts w:ascii="Times New Roman" w:hAnsi="Times New Roman" w:cs="Times New Roman"/>
+          <w:sz w:val="24"/>
+          <w:szCs w:val="24"/>
+          <w:shd w:val="clear" w:color="auto" w:fill="FFFFFF"/>
+        </w:rPr>
+        <w:t>5</w:t>
+      </w:r>
+      <w:r>
+        <w:rPr>
+          <w:rFonts w:ascii="Times New Roman" w:hAnsi="Times New Roman" w:cs="Times New Roman"/>
+          <w:sz w:val="24"/>
+          <w:szCs w:val="24"/>
+          <w:shd w:val="clear" w:color="auto" w:fill="FFFFFF"/>
+          <w:lang w:val="bg-BG"/>
+        </w:rPr>
+        <w:t>. 100</w:t>
+      </w:r>
+      <w:r>
+        <w:rPr>
+          <w:rFonts w:ascii="Times New Roman" w:hAnsi="Times New Roman" w:cs="Times New Roman"/>
+          <w:sz w:val="24"/>
+          <w:szCs w:val="24"/>
+          <w:shd w:val="clear" w:color="auto" w:fill="FFFFFF"/>
+        </w:rPr>
+        <w:t xml:space="preserve">% </w:t>
+      </w:r>
+      <w:r>
+        <w:rPr>
+          <w:rFonts w:ascii="Times New Roman" w:hAnsi="Times New Roman" w:cs="Times New Roman"/>
+          <w:sz w:val="24"/>
+          <w:szCs w:val="24"/>
+          <w:shd w:val="clear" w:color="auto" w:fill="FFFFFF"/>
+          <w:lang w:val="bg-BG"/>
+        </w:rPr>
+        <w:t>от кода на библиотеката е покрит от тестове.</w:t>
+      </w:r>
+    </w:p>
+    <w:p>
+      <w:pPr>
+        <w:jc w:val="both"/>
+        <w:rPr>
+          <w:rFonts w:ascii="Times New Roman" w:hAnsi="Times New Roman" w:cs="Times New Roman"/>
+          <w:sz w:val="24"/>
+          <w:szCs w:val="24"/>
+          <w:shd w:val="clear" w:color="auto" w:fill="FFFFFF"/>
+          <w:lang w:val="bg-BG"/>
+        </w:rPr>
+      </w:pPr>
+      <w:proofErr w:type="gramStart"/>
+      <w:r>
+        <w:rPr>
+          <w:rFonts w:ascii="Times New Roman" w:hAnsi="Times New Roman" w:cs="Times New Roman"/>
+          <w:i/>
+          <w:sz w:val="24"/>
+          <w:szCs w:val="24"/>
+          <w:shd w:val="clear" w:color="auto" w:fill="FFFFFF"/>
+        </w:rPr>
+        <w:t>Material-UI</w:t>
+      </w:r>
+      <w:r>
+        <w:rPr>
+          <w:rFonts w:ascii="Times New Roman" w:hAnsi="Times New Roman" w:cs="Times New Roman"/>
+          <w:i/>
+          <w:sz w:val="24"/>
+          <w:szCs w:val="24"/>
+          <w:shd w:val="clear" w:color="auto" w:fill="FFFFFF"/>
+          <w:lang w:val="bg-BG"/>
+        </w:rPr>
+        <w:t xml:space="preserve"> </w:t>
+      </w:r>
+      <w:r>
+        <w:rPr>
+          <w:rFonts w:ascii="Times New Roman" w:hAnsi="Times New Roman" w:cs="Times New Roman"/>
+          <w:i/>
+          <w:sz w:val="24"/>
+          <w:szCs w:val="24"/>
+          <w:shd w:val="clear" w:color="auto" w:fill="FFFFFF"/>
+        </w:rPr>
+        <w:t>(</w:t>
+      </w:r>
+      <w:r>
+        <w:rPr>
+          <w:rFonts w:ascii="Times New Roman" w:hAnsi="Times New Roman" w:cs="Times New Roman"/>
+          <w:i/>
+          <w:sz w:val="24"/>
+          <w:szCs w:val="24"/>
+          <w:shd w:val="clear" w:color="auto" w:fill="FFFFFF"/>
+          <w:lang w:val="bg-BG"/>
+        </w:rPr>
+        <w:t>версия 3.3.2</w:t>
+      </w:r>
+      <w:r>
+        <w:rPr>
+          <w:rFonts w:ascii="Times New Roman" w:hAnsi="Times New Roman" w:cs="Times New Roman"/>
+          <w:i/>
+          <w:sz w:val="24"/>
+          <w:szCs w:val="24"/>
+          <w:shd w:val="clear" w:color="auto" w:fill="FFFFFF"/>
+          <w:lang w:val="en-US"/>
+        </w:rPr>
+        <w:t>)</w:t>
+      </w:r>
+      <w:r>
+        <w:rPr>
+          <w:rFonts w:ascii="Times New Roman" w:hAnsi="Times New Roman" w:cs="Times New Roman"/>
+          <w:i/>
+          <w:sz w:val="24"/>
+          <w:szCs w:val="24"/>
+          <w:shd w:val="clear" w:color="auto" w:fill="FFFFFF"/>
+          <w:lang w:val="bg-BG"/>
+        </w:rPr>
+        <w:t xml:space="preserve"> </w:t>
+      </w:r>
+      <w:r>
+        <w:rPr>
+          <w:rFonts w:ascii="Times New Roman" w:hAnsi="Times New Roman" w:cs="Times New Roman"/>
+          <w:sz w:val="24"/>
+          <w:szCs w:val="24"/>
+          <w:shd w:val="clear" w:color="auto" w:fill="FFFFFF"/>
+          <w:lang w:val="bg-BG"/>
+        </w:rPr>
+        <w:t>компоненти са използвани за почти целия потребителски интерфейс на разработваната система за управление на флотилия от превозни средства.</w:t>
+      </w:r>
+      <w:proofErr w:type="gramEnd"/>
+      <w:r>
+        <w:rPr>
+          <w:rFonts w:ascii="Times New Roman" w:hAnsi="Times New Roman" w:cs="Times New Roman"/>
+          <w:sz w:val="24"/>
+          <w:szCs w:val="24"/>
+          <w:shd w:val="clear" w:color="auto" w:fill="FFFFFF"/>
+          <w:lang w:val="bg-BG"/>
+        </w:rPr>
+        <w:t xml:space="preserve"> Голямото разнообразие от компоненти </w:t>
+      </w:r>
+      <w:r>
+        <w:rPr>
+          <w:rFonts w:ascii="Times New Roman" w:hAnsi="Times New Roman" w:cs="Times New Roman"/>
+          <w:sz w:val="24"/>
+          <w:szCs w:val="24"/>
+          <w:shd w:val="clear" w:color="auto" w:fill="FFFFFF"/>
+        </w:rPr>
+        <w:t>(</w:t>
+      </w:r>
+      <w:r>
+        <w:rPr>
+          <w:rFonts w:ascii="Times New Roman" w:hAnsi="Times New Roman" w:cs="Times New Roman"/>
+          <w:sz w:val="24"/>
+          <w:szCs w:val="24"/>
+          <w:shd w:val="clear" w:color="auto" w:fill="FFFFFF"/>
+          <w:lang w:val="bg-BG"/>
+        </w:rPr>
+        <w:t>бутони, текстови полета, менюта, таблици, икони</w:t>
+      </w:r>
+      <w:r>
+        <w:rPr>
+          <w:rFonts w:ascii="Times New Roman" w:hAnsi="Times New Roman" w:cs="Times New Roman"/>
+          <w:sz w:val="24"/>
+          <w:szCs w:val="24"/>
+          <w:shd w:val="clear" w:color="auto" w:fill="FFFFFF"/>
+        </w:rPr>
+        <w:t xml:space="preserve"> </w:t>
+      </w:r>
+      <w:r>
+        <w:rPr>
+          <w:rFonts w:ascii="Times New Roman" w:hAnsi="Times New Roman" w:cs="Times New Roman"/>
+          <w:sz w:val="24"/>
+          <w:szCs w:val="24"/>
+          <w:shd w:val="clear" w:color="auto" w:fill="FFFFFF"/>
+          <w:lang w:val="bg-BG"/>
+        </w:rPr>
+        <w:t>и други</w:t>
+      </w:r>
+      <w:r>
+        <w:rPr>
+          <w:rFonts w:ascii="Times New Roman" w:hAnsi="Times New Roman" w:cs="Times New Roman"/>
+          <w:sz w:val="24"/>
+          <w:szCs w:val="24"/>
+          <w:shd w:val="clear" w:color="auto" w:fill="FFFFFF"/>
+        </w:rPr>
+        <w:t>)</w:t>
+      </w:r>
+      <w:r>
+        <w:rPr>
+          <w:rFonts w:ascii="Times New Roman" w:hAnsi="Times New Roman" w:cs="Times New Roman"/>
+          <w:sz w:val="24"/>
+          <w:szCs w:val="24"/>
+          <w:shd w:val="clear" w:color="auto" w:fill="FFFFFF"/>
+          <w:lang w:val="bg-BG"/>
+        </w:rPr>
+        <w:t xml:space="preserve"> с консистентен дизайн допринасят за създаването на пълноценно потребителско изживяване при работа с приложението.</w:t>
+      </w:r>
+    </w:p>
+    <w:p>
+      <w:pPr>
+        <w:spacing w:after="160" w:line="259" w:lineRule="auto"/>
+        <w:rPr>
+          <w:rFonts w:ascii="Times New Roman" w:hAnsi="Times New Roman" w:cs="Times New Roman"/>
+          <w:sz w:val="24"/>
+          <w:szCs w:val="24"/>
+          <w:lang w:val="en-US"/>
+        </w:rPr>
+      </w:pPr>
+    </w:p>
+    <w:p>
+      <w:pPr>
+        <w:rPr>
+          <w:rFonts w:ascii="Times New Roman" w:hAnsi="Times New Roman" w:cs="Times New Roman"/>
+          <w:sz w:val="24"/>
+          <w:szCs w:val="24"/>
+          <w:lang w:val="bg-BG"/>
+        </w:rPr>
+      </w:pPr>
+    </w:p>
+    <w:p>
+      <w:pPr>
+        <w:jc w:val="both"/>
+        <w:rPr>
+          <w:rFonts w:ascii="Times New Roman" w:hAnsi="Times New Roman" w:cs="Times New Roman"/>
+          <w:b/>
+          <w:sz w:val="24"/>
+          <w:szCs w:val="24"/>
+        </w:rPr>
+      </w:pPr>
+    </w:p>
+    <w:p>
+      <w:pPr>
+        <w:jc w:val="both"/>
+        <w:rPr>
+          <w:rFonts w:ascii="Times New Roman" w:hAnsi="Times New Roman" w:cs="Times New Roman"/>
+          <w:b/>
+          <w:sz w:val="24"/>
+          <w:szCs w:val="24"/>
+        </w:rPr>
+      </w:pPr>
+    </w:p>
+    <w:p>
+      <w:pPr>
+        <w:jc w:val="both"/>
+        <w:rPr>
+          <w:rFonts w:ascii="Times New Roman" w:hAnsi="Times New Roman" w:cs="Times New Roman"/>
+          <w:b/>
+          <w:sz w:val="24"/>
+          <w:szCs w:val="24"/>
+        </w:rPr>
+      </w:pPr>
+    </w:p>
+    <w:p>
+      <w:pPr>
+        <w:jc w:val="both"/>
+        <w:rPr>
+          <w:rFonts w:ascii="Times New Roman" w:hAnsi="Times New Roman" w:cs="Times New Roman"/>
+          <w:b/>
+          <w:sz w:val="24"/>
+          <w:szCs w:val="24"/>
+        </w:rPr>
+      </w:pPr>
+    </w:p>
+    <w:p>
+      <w:pPr>
+        <w:jc w:val="both"/>
+        <w:rPr>
+          <w:rFonts w:ascii="Times New Roman" w:hAnsi="Times New Roman" w:cs="Times New Roman"/>
+          <w:b/>
+          <w:sz w:val="24"/>
+          <w:szCs w:val="24"/>
+        </w:rPr>
+      </w:pPr>
+    </w:p>
+    <w:p>
+      <w:pPr>
+        <w:jc w:val="both"/>
+        <w:rPr>
+          <w:rFonts w:ascii="Times New Roman" w:hAnsi="Times New Roman" w:cs="Times New Roman"/>
+          <w:b/>
+          <w:sz w:val="24"/>
+          <w:szCs w:val="24"/>
+        </w:rPr>
+      </w:pPr>
+    </w:p>
+    <w:p>
+      <w:pPr>
+        <w:jc w:val="both"/>
+        <w:rPr>
+          <w:rFonts w:ascii="Times New Roman" w:hAnsi="Times New Roman" w:cs="Times New Roman"/>
+          <w:b/>
+          <w:sz w:val="24"/>
+          <w:szCs w:val="24"/>
+        </w:rPr>
+      </w:pPr>
+    </w:p>
+    <w:p>
+      <w:pPr>
+        <w:jc w:val="both"/>
+        <w:rPr>
+          <w:rFonts w:ascii="Times New Roman" w:hAnsi="Times New Roman" w:cs="Times New Roman"/>
+          <w:b/>
+          <w:sz w:val="24"/>
+          <w:szCs w:val="24"/>
+        </w:rPr>
+      </w:pPr>
+    </w:p>
+    <w:p>
+      <w:pPr>
+        <w:jc w:val="both"/>
+        <w:rPr>
+          <w:rFonts w:ascii="Times New Roman" w:hAnsi="Times New Roman" w:cs="Times New Roman"/>
+          <w:b/>
+          <w:sz w:val="24"/>
+          <w:szCs w:val="24"/>
+        </w:rPr>
+      </w:pPr>
+    </w:p>
+    <w:p>
+      <w:pPr>
+        <w:jc w:val="both"/>
+        <w:rPr>
+          <w:rFonts w:ascii="Times New Roman" w:hAnsi="Times New Roman" w:cs="Times New Roman"/>
+          <w:b/>
+          <w:sz w:val="24"/>
+          <w:szCs w:val="24"/>
+        </w:rPr>
+      </w:pPr>
+    </w:p>
+    <w:p>
+      <w:pPr>
+        <w:jc w:val="both"/>
+        <w:rPr>
+          <w:rFonts w:ascii="Times New Roman" w:hAnsi="Times New Roman" w:cs="Times New Roman"/>
+          <w:b/>
+          <w:sz w:val="24"/>
+          <w:szCs w:val="24"/>
+        </w:rPr>
+      </w:pPr>
+    </w:p>
+    <w:p>
+      <w:pPr>
+        <w:jc w:val="both"/>
+        <w:rPr>
+          <w:rFonts w:ascii="Times New Roman" w:hAnsi="Times New Roman" w:cs="Times New Roman"/>
+          <w:b/>
+          <w:sz w:val="24"/>
+          <w:szCs w:val="24"/>
+        </w:rPr>
+      </w:pPr>
+    </w:p>
+    <w:p>
+      <w:pPr>
+        <w:jc w:val="both"/>
+        <w:rPr>
+          <w:rFonts w:ascii="Times New Roman" w:hAnsi="Times New Roman" w:cs="Times New Roman"/>
+          <w:b/>
+          <w:sz w:val="24"/>
+          <w:szCs w:val="24"/>
+        </w:rPr>
+      </w:pPr>
+    </w:p>
+    <w:p>
+      <w:pPr>
+        <w:jc w:val="both"/>
+        <w:rPr>
+          <w:rFonts w:ascii="Times New Roman" w:hAnsi="Times New Roman" w:cs="Times New Roman"/>
+          <w:b/>
+          <w:sz w:val="24"/>
+          <w:szCs w:val="24"/>
+        </w:rPr>
+      </w:pPr>
+    </w:p>
+    <w:p>
+      <w:pPr>
+        <w:jc w:val="both"/>
+        <w:rPr>
+          <w:rFonts w:ascii="Times New Roman" w:hAnsi="Times New Roman" w:cs="Times New Roman"/>
+          <w:b/>
+          <w:sz w:val="24"/>
+          <w:szCs w:val="24"/>
+          <w:lang w:val="bg-BG"/>
+        </w:rPr>
+      </w:pPr>
+      <w:bookmarkStart w:id="0" w:name="_GoBack"/>
+      <w:bookmarkEnd w:id="0"/>
+    </w:p>
+    <w:p>
+      <w:pPr>
+        <w:jc w:val="both"/>
+        <w:rPr>
+          <w:rFonts w:ascii="Times New Roman" w:hAnsi="Times New Roman" w:cs="Times New Roman"/>
+          <w:b/>
+          <w:sz w:val="24"/>
+          <w:szCs w:val="24"/>
+          <w:lang w:val="en-US"/>
+        </w:rPr>
+      </w:pPr>
+      <w:r>
+        <w:rPr>
+          <w:rFonts w:ascii="Times New Roman" w:hAnsi="Times New Roman" w:cs="Times New Roman"/>
+          <w:b/>
+          <w:sz w:val="24"/>
+          <w:szCs w:val="24"/>
+          <w:lang w:val="bg-BG"/>
+        </w:rPr>
         <w:lastRenderedPageBreak/>
-        <w:t xml:space="preserve">Качество на кода – </w:t>
-      </w:r>
-      <w:r>
-        <w:rPr>
-          <w:rFonts w:ascii="Times New Roman" w:hAnsi="Times New Roman" w:cs="Times New Roman"/>
-          <w:sz w:val="24"/>
-          <w:szCs w:val="24"/>
-          <w:shd w:val="clear" w:color="auto" w:fill="FFFFFF"/>
-          <w:lang w:val="bg-BG"/>
-        </w:rPr>
-        <w:t xml:space="preserve">Компонентите са напълно достъпни и съвместими с </w:t>
-      </w:r>
-      <w:r>
-        <w:rPr>
-          <w:rFonts w:ascii="Times New Roman" w:hAnsi="Times New Roman" w:cs="Times New Roman"/>
-          <w:sz w:val="24"/>
-          <w:szCs w:val="24"/>
-          <w:shd w:val="clear" w:color="auto" w:fill="FFFFFF"/>
-        </w:rPr>
-        <w:t>HTML</w:t>
-      </w:r>
-      <w:r>
-        <w:rPr>
-          <w:rFonts w:ascii="Times New Roman" w:hAnsi="Times New Roman" w:cs="Times New Roman"/>
-          <w:sz w:val="24"/>
-          <w:szCs w:val="24"/>
-          <w:shd w:val="clear" w:color="auto" w:fill="FFFFFF"/>
-          <w:lang w:val="bg-BG"/>
-        </w:rPr>
-        <w:t xml:space="preserve"> </w:t>
-      </w:r>
-      <w:r>
-        <w:rPr>
-          <w:rFonts w:ascii="Times New Roman" w:hAnsi="Times New Roman" w:cs="Times New Roman"/>
-          <w:sz w:val="24"/>
-          <w:szCs w:val="24"/>
-          <w:shd w:val="clear" w:color="auto" w:fill="FFFFFF"/>
-        </w:rPr>
-        <w:t>5</w:t>
-      </w:r>
-      <w:r>
-        <w:rPr>
-          <w:rFonts w:ascii="Times New Roman" w:hAnsi="Times New Roman" w:cs="Times New Roman"/>
-          <w:sz w:val="24"/>
-          <w:szCs w:val="24"/>
-          <w:shd w:val="clear" w:color="auto" w:fill="FFFFFF"/>
-          <w:lang w:val="bg-BG"/>
-        </w:rPr>
-        <w:t>. 100</w:t>
-      </w:r>
-      <w:r>
-        <w:rPr>
-          <w:rFonts w:ascii="Times New Roman" w:hAnsi="Times New Roman" w:cs="Times New Roman"/>
-          <w:sz w:val="24"/>
-          <w:szCs w:val="24"/>
-          <w:shd w:val="clear" w:color="auto" w:fill="FFFFFF"/>
-        </w:rPr>
-        <w:t xml:space="preserve">% </w:t>
-      </w:r>
-      <w:r>
-        <w:rPr>
-          <w:rFonts w:ascii="Times New Roman" w:hAnsi="Times New Roman" w:cs="Times New Roman"/>
-          <w:sz w:val="24"/>
-          <w:szCs w:val="24"/>
-          <w:shd w:val="clear" w:color="auto" w:fill="FFFFFF"/>
-          <w:lang w:val="bg-BG"/>
-        </w:rPr>
-        <w:t>от кода на библиотеката е покрит от тестове.</w:t>
+        <w:t>Източници</w:t>
+      </w:r>
+      <w:r>
+        <w:rPr>
+          <w:rFonts w:ascii="Times New Roman" w:hAnsi="Times New Roman" w:cs="Times New Roman"/>
+          <w:b/>
+          <w:sz w:val="24"/>
+          <w:szCs w:val="24"/>
+          <w:lang w:val="en-US"/>
+        </w:rPr>
+        <w:t>:</w:t>
       </w:r>
     </w:p>
     <w:p>
@@ -27302,225 +29146,6 @@
           <w:rFonts w:ascii="Times New Roman" w:hAnsi="Times New Roman" w:cs="Times New Roman"/>
           <w:sz w:val="24"/>
           <w:szCs w:val="24"/>
-          <w:shd w:val="clear" w:color="auto" w:fill="FFFFFF"/>
-          <w:lang w:val="bg-BG"/>
-        </w:rPr>
-      </w:pPr>
-      <w:proofErr w:type="gramStart"/>
-      <w:r>
-        <w:rPr>
-          <w:rFonts w:ascii="Times New Roman" w:hAnsi="Times New Roman" w:cs="Times New Roman"/>
-          <w:i/>
-          <w:sz w:val="24"/>
-          <w:szCs w:val="24"/>
-          <w:shd w:val="clear" w:color="auto" w:fill="FFFFFF"/>
-        </w:rPr>
-        <w:t>Material-UI</w:t>
-      </w:r>
-      <w:r>
-        <w:rPr>
-          <w:rFonts w:ascii="Times New Roman" w:hAnsi="Times New Roman" w:cs="Times New Roman"/>
-          <w:i/>
-          <w:sz w:val="24"/>
-          <w:szCs w:val="24"/>
-          <w:shd w:val="clear" w:color="auto" w:fill="FFFFFF"/>
-          <w:lang w:val="bg-BG"/>
-        </w:rPr>
-        <w:t xml:space="preserve"> </w:t>
-      </w:r>
-      <w:r>
-        <w:rPr>
-          <w:rFonts w:ascii="Times New Roman" w:hAnsi="Times New Roman" w:cs="Times New Roman"/>
-          <w:i/>
-          <w:sz w:val="24"/>
-          <w:szCs w:val="24"/>
-          <w:shd w:val="clear" w:color="auto" w:fill="FFFFFF"/>
-        </w:rPr>
-        <w:t>(</w:t>
-      </w:r>
-      <w:r>
-        <w:rPr>
-          <w:rFonts w:ascii="Times New Roman" w:hAnsi="Times New Roman" w:cs="Times New Roman"/>
-          <w:i/>
-          <w:sz w:val="24"/>
-          <w:szCs w:val="24"/>
-          <w:shd w:val="clear" w:color="auto" w:fill="FFFFFF"/>
-          <w:lang w:val="bg-BG"/>
-        </w:rPr>
-        <w:t>версия 3.3.2</w:t>
-      </w:r>
-      <w:r>
-        <w:rPr>
-          <w:rFonts w:ascii="Times New Roman" w:hAnsi="Times New Roman" w:cs="Times New Roman"/>
-          <w:i/>
-          <w:sz w:val="24"/>
-          <w:szCs w:val="24"/>
-          <w:shd w:val="clear" w:color="auto" w:fill="FFFFFF"/>
-          <w:lang w:val="en-US"/>
-        </w:rPr>
-        <w:t>)</w:t>
-      </w:r>
-      <w:r>
-        <w:rPr>
-          <w:rFonts w:ascii="Times New Roman" w:hAnsi="Times New Roman" w:cs="Times New Roman"/>
-          <w:i/>
-          <w:sz w:val="24"/>
-          <w:szCs w:val="24"/>
-          <w:shd w:val="clear" w:color="auto" w:fill="FFFFFF"/>
-          <w:lang w:val="bg-BG"/>
-        </w:rPr>
-        <w:t xml:space="preserve"> </w:t>
-      </w:r>
-      <w:r>
-        <w:rPr>
-          <w:rFonts w:ascii="Times New Roman" w:hAnsi="Times New Roman" w:cs="Times New Roman"/>
-          <w:sz w:val="24"/>
-          <w:szCs w:val="24"/>
-          <w:shd w:val="clear" w:color="auto" w:fill="FFFFFF"/>
-          <w:lang w:val="bg-BG"/>
-        </w:rPr>
-        <w:t>компоненти са използвани за почти целия потребителски интерфейс на разработваната система за управление на флотилия от превозни средства.</w:t>
-      </w:r>
-      <w:proofErr w:type="gramEnd"/>
-      <w:r>
-        <w:rPr>
-          <w:rFonts w:ascii="Times New Roman" w:hAnsi="Times New Roman" w:cs="Times New Roman"/>
-          <w:sz w:val="24"/>
-          <w:szCs w:val="24"/>
-          <w:shd w:val="clear" w:color="auto" w:fill="FFFFFF"/>
-          <w:lang w:val="bg-BG"/>
-        </w:rPr>
-        <w:t xml:space="preserve"> Голямото разнообразие от компоненти </w:t>
-      </w:r>
-      <w:r>
-        <w:rPr>
-          <w:rFonts w:ascii="Times New Roman" w:hAnsi="Times New Roman" w:cs="Times New Roman"/>
-          <w:sz w:val="24"/>
-          <w:szCs w:val="24"/>
-          <w:shd w:val="clear" w:color="auto" w:fill="FFFFFF"/>
-        </w:rPr>
-        <w:t>(</w:t>
-      </w:r>
-      <w:r>
-        <w:rPr>
-          <w:rFonts w:ascii="Times New Roman" w:hAnsi="Times New Roman" w:cs="Times New Roman"/>
-          <w:sz w:val="24"/>
-          <w:szCs w:val="24"/>
-          <w:shd w:val="clear" w:color="auto" w:fill="FFFFFF"/>
-          <w:lang w:val="bg-BG"/>
-        </w:rPr>
-        <w:t>бутони, текстови полета, менюта, таблици, икони</w:t>
-      </w:r>
-      <w:r>
-        <w:rPr>
-          <w:rFonts w:ascii="Times New Roman" w:hAnsi="Times New Roman" w:cs="Times New Roman"/>
-          <w:sz w:val="24"/>
-          <w:szCs w:val="24"/>
-          <w:shd w:val="clear" w:color="auto" w:fill="FFFFFF"/>
-        </w:rPr>
-        <w:t xml:space="preserve"> </w:t>
-      </w:r>
-      <w:r>
-        <w:rPr>
-          <w:rFonts w:ascii="Times New Roman" w:hAnsi="Times New Roman" w:cs="Times New Roman"/>
-          <w:sz w:val="24"/>
-          <w:szCs w:val="24"/>
-          <w:shd w:val="clear" w:color="auto" w:fill="FFFFFF"/>
-          <w:lang w:val="bg-BG"/>
-        </w:rPr>
-        <w:t>и други</w:t>
-      </w:r>
-      <w:r>
-        <w:rPr>
-          <w:rFonts w:ascii="Times New Roman" w:hAnsi="Times New Roman" w:cs="Times New Roman"/>
-          <w:sz w:val="24"/>
-          <w:szCs w:val="24"/>
-          <w:shd w:val="clear" w:color="auto" w:fill="FFFFFF"/>
-        </w:rPr>
-        <w:t>)</w:t>
-      </w:r>
-      <w:r>
-        <w:rPr>
-          <w:rFonts w:ascii="Times New Roman" w:hAnsi="Times New Roman" w:cs="Times New Roman"/>
-          <w:sz w:val="24"/>
-          <w:szCs w:val="24"/>
-          <w:shd w:val="clear" w:color="auto" w:fill="FFFFFF"/>
-          <w:lang w:val="bg-BG"/>
-        </w:rPr>
-        <w:t xml:space="preserve"> с консистентен дизайн допринасят за създаването на пълноценно потребителско изживяване при работа с приложението.</w:t>
-      </w:r>
-    </w:p>
-    <w:p>
-      <w:pPr>
-        <w:spacing w:after="160" w:line="259" w:lineRule="auto"/>
-        <w:rPr>
-          <w:rFonts w:ascii="Times New Roman" w:hAnsi="Times New Roman" w:cs="Times New Roman"/>
-          <w:sz w:val="24"/>
-          <w:szCs w:val="24"/>
-          <w:lang w:val="en-US"/>
-        </w:rPr>
-      </w:pPr>
-    </w:p>
-    <w:p>
-      <w:pPr>
-        <w:rPr>
-          <w:rFonts w:ascii="Times New Roman" w:hAnsi="Times New Roman" w:cs="Times New Roman"/>
-          <w:sz w:val="24"/>
-          <w:szCs w:val="24"/>
-          <w:lang w:val="bg-BG"/>
-        </w:rPr>
-      </w:pPr>
-    </w:p>
-    <w:p>
-      <w:pPr>
-        <w:jc w:val="both"/>
-        <w:rPr>
-          <w:rFonts w:ascii="Times New Roman" w:hAnsi="Times New Roman" w:cs="Times New Roman"/>
-          <w:b/>
-          <w:sz w:val="24"/>
-          <w:szCs w:val="24"/>
-        </w:rPr>
-      </w:pPr>
-    </w:p>
-    <w:p>
-      <w:pPr>
-        <w:jc w:val="both"/>
-        <w:rPr>
-          <w:rFonts w:ascii="Times New Roman" w:hAnsi="Times New Roman" w:cs="Times New Roman"/>
-          <w:b/>
-          <w:sz w:val="24"/>
-          <w:szCs w:val="24"/>
-          <w:lang w:val="en-US"/>
-        </w:rPr>
-      </w:pPr>
-      <w:r>
-        <w:rPr>
-          <w:rFonts w:ascii="Times New Roman" w:hAnsi="Times New Roman" w:cs="Times New Roman"/>
-          <w:b/>
-          <w:sz w:val="24"/>
-          <w:szCs w:val="24"/>
-          <w:lang w:val="bg-BG"/>
-        </w:rPr>
-        <w:t>Източници</w:t>
-      </w:r>
-      <w:r>
-        <w:rPr>
-          <w:rFonts w:ascii="Times New Roman" w:hAnsi="Times New Roman" w:cs="Times New Roman"/>
-          <w:b/>
-          <w:sz w:val="24"/>
-          <w:szCs w:val="24"/>
-          <w:lang w:val="en-US"/>
-        </w:rPr>
-        <w:t>:</w:t>
-      </w:r>
-    </w:p>
-    <w:p>
-      <w:pPr>
-        <w:jc w:val="both"/>
-        <w:rPr>
-          <w:rFonts w:ascii="Times New Roman" w:hAnsi="Times New Roman" w:cs="Times New Roman"/>
-          <w:sz w:val="24"/>
-          <w:szCs w:val="24"/>
           <w:lang w:val="en-US"/>
         </w:rPr>
       </w:pPr>
@@ -27533,7 +29158,7 @@
         </w:rPr>
         <w:t>[1]</w:t>
       </w:r>
-      <w:hyperlink r:id="rId24" w:history="1">
+      <w:hyperlink r:id="rId25" w:history="1">
         <w:r>
           <w:rPr>
             <w:rStyle w:val="a5"/>
@@ -27584,7 +29209,7 @@
         </w:rPr>
         <w:t xml:space="preserve"> </w:t>
       </w:r>
-      <w:hyperlink r:id="rId25" w:history="1">
+      <w:hyperlink r:id="rId26" w:history="1">
         <w:r>
           <w:rPr>
             <w:rStyle w:val="a5"/>
@@ -27636,7 +29261,7 @@
         </w:rPr>
         <w:t xml:space="preserve"> </w:t>
       </w:r>
-      <w:hyperlink r:id="rId26" w:history="1">
+      <w:hyperlink r:id="rId27" w:history="1">
         <w:r>
           <w:rPr>
             <w:rStyle w:val="a5"/>
@@ -27691,7 +29316,7 @@
         </w:rPr>
         <w:t xml:space="preserve">] </w:t>
       </w:r>
-      <w:hyperlink r:id="rId27" w:history="1">
+      <w:hyperlink r:id="rId28" w:history="1">
         <w:r>
           <w:rPr>
             <w:rStyle w:val="a5"/>
@@ -27757,7 +29382,7 @@
         </w:rPr>
         <w:t xml:space="preserve">] </w:t>
       </w:r>
-      <w:hyperlink r:id="rId28" w:history="1">
+      <w:hyperlink r:id="rId29" w:history="1">
         <w:r>
           <w:rPr>
             <w:rStyle w:val="a5"/>
@@ -27803,7 +29428,7 @@
         </w:rPr>
         <w:t xml:space="preserve">] </w:t>
       </w:r>
-      <w:hyperlink r:id="rId29" w:history="1">
+      <w:hyperlink r:id="rId30" w:history="1">
         <w:r>
           <w:rPr>
             <w:rStyle w:val="a5"/>
@@ -27843,7 +29468,7 @@
         </w:rPr>
         <w:t xml:space="preserve">[8] </w:t>
       </w:r>
-      <w:hyperlink r:id="rId30" w:history="1">
+      <w:hyperlink r:id="rId31" w:history="1">
         <w:r>
           <w:rPr>
             <w:rStyle w:val="a5"/>
@@ -27883,7 +29508,7 @@
         </w:rPr>
         <w:t xml:space="preserve">[9] </w:t>
       </w:r>
-      <w:hyperlink r:id="rId31" w:history="1">
+      <w:hyperlink r:id="rId32" w:history="1">
         <w:r>
           <w:rPr>
             <w:rStyle w:val="a5"/>
@@ -27923,7 +29548,7 @@
         </w:rPr>
         <w:t>[10]</w:t>
       </w:r>
-      <w:hyperlink r:id="rId32" w:history="1">
+      <w:hyperlink r:id="rId33" w:history="1">
         <w:r>
           <w:rPr>
             <w:rStyle w:val="a5"/>
@@ -28013,7 +29638,7 @@
         </w:rPr>
         <w:t>]</w:t>
       </w:r>
-      <w:hyperlink r:id="rId33" w:history="1">
+      <w:hyperlink r:id="rId34" w:history="1">
         <w:r>
           <w:rPr>
             <w:rStyle w:val="a5"/>
@@ -28053,7 +29678,7 @@
         </w:rPr>
         <w:t xml:space="preserve">[13] </w:t>
       </w:r>
-      <w:hyperlink r:id="rId34" w:history="1">
+      <w:hyperlink r:id="rId35" w:history="1">
         <w:r>
           <w:rPr>
             <w:rStyle w:val="a5"/>
@@ -28093,7 +29718,7 @@
         </w:rPr>
         <w:t xml:space="preserve">[14] </w:t>
       </w:r>
-      <w:hyperlink r:id="rId35" w:history="1">
+      <w:hyperlink r:id="rId36" w:history="1">
         <w:r>
           <w:rPr>
             <w:rStyle w:val="a5"/>
@@ -28133,7 +29758,7 @@
         </w:rPr>
         <w:t xml:space="preserve">[15] </w:t>
       </w:r>
-      <w:hyperlink r:id="rId36" w:history="1">
+      <w:hyperlink r:id="rId37" w:history="1">
         <w:r>
           <w:rPr>
             <w:rStyle w:val="a5"/>
@@ -28173,7 +29798,7 @@
         </w:rPr>
         <w:t xml:space="preserve">[16] </w:t>
       </w:r>
-      <w:hyperlink r:id="rId37" w:history="1">
+      <w:hyperlink r:id="rId38" w:history="1">
         <w:r>
           <w:rPr>
             <w:rStyle w:val="a5"/>
@@ -28211,10 +29836,9 @@
           <w:u w:val="none"/>
           <w:lang w:val="en-US"/>
         </w:rPr>
-        <w:lastRenderedPageBreak/>
         <w:t>[17]</w:t>
       </w:r>
-      <w:hyperlink r:id="rId38" w:history="1">
+      <w:hyperlink r:id="rId39" w:history="1">
         <w:r>
           <w:rPr>
             <w:rStyle w:val="a5"/>
@@ -28304,7 +29928,7 @@
         </w:rPr>
         <w:t xml:space="preserve">] </w:t>
       </w:r>
-      <w:hyperlink r:id="rId39" w:history="1">
+      <w:hyperlink r:id="rId40" w:history="1">
         <w:r>
           <w:rPr>
             <w:rStyle w:val="a5"/>
@@ -28344,7 +29968,7 @@
         </w:rPr>
         <w:t xml:space="preserve">[20] </w:t>
       </w:r>
-      <w:hyperlink r:id="rId40" w:history="1">
+      <w:hyperlink r:id="rId41" w:history="1">
         <w:r>
           <w:rPr>
             <w:rStyle w:val="a5"/>
@@ -28382,7 +30006,7 @@
         </w:rPr>
         <w:t xml:space="preserve">[21] </w:t>
       </w:r>
-      <w:hyperlink r:id="rId41" w:history="1">
+      <w:hyperlink r:id="rId42" w:history="1">
         <w:r>
           <w:rPr>
             <w:rStyle w:val="a5"/>
@@ -28420,7 +30044,7 @@
         </w:rPr>
         <w:t xml:space="preserve">[22] </w:t>
       </w:r>
-      <w:hyperlink r:id="rId42" w:history="1">
+      <w:hyperlink r:id="rId43" w:history="1">
         <w:r>
           <w:rPr>
             <w:rStyle w:val="a5"/>
@@ -28456,9 +30080,10 @@
           <w:u w:val="none"/>
           <w:lang w:val="en-US"/>
         </w:rPr>
+        <w:lastRenderedPageBreak/>
         <w:t xml:space="preserve">[23] </w:t>
       </w:r>
-      <w:hyperlink r:id="rId43" w:history="1">
+      <w:hyperlink r:id="rId44" w:history="1">
         <w:r>
           <w:rPr>
             <w:rStyle w:val="a5"/>
@@ -28496,7 +30121,7 @@
         </w:rPr>
         <w:t xml:space="preserve">[24] </w:t>
       </w:r>
-      <w:hyperlink r:id="rId44" w:history="1">
+      <w:hyperlink r:id="rId45" w:history="1">
         <w:r>
           <w:rPr>
             <w:rStyle w:val="a5"/>
@@ -28530,7 +30155,7 @@
         </w:rPr>
         <w:t xml:space="preserve">[25] </w:t>
       </w:r>
-      <w:hyperlink r:id="rId45" w:history="1">
+      <w:hyperlink r:id="rId46" w:history="1">
         <w:r>
           <w:rPr>
             <w:rStyle w:val="a5"/>
@@ -28825,7 +30450,7 @@
         </w:rPr>
         <w:t xml:space="preserve"> </w:t>
       </w:r>
-      <w:hyperlink r:id="rId46" w:history="1">
+      <w:hyperlink r:id="rId47" w:history="1">
         <w:r>
           <w:rPr>
             <w:rStyle w:val="a5"/>
@@ -28872,7 +30497,7 @@
         </w:rPr>
         <w:t xml:space="preserve"> </w:t>
       </w:r>
-      <w:hyperlink r:id="rId47" w:history="1">
+      <w:hyperlink r:id="rId48" w:history="1">
         <w:r>
           <w:rPr>
             <w:rStyle w:val="a5"/>
@@ -28916,7 +30541,7 @@
         <w:t>]</w:t>
       </w:r>
       <w:proofErr w:type="gramEnd"/>
-      <w:hyperlink r:id="rId48" w:history="1">
+      <w:hyperlink r:id="rId49" w:history="1">
         <w:r>
           <w:rPr>
             <w:rStyle w:val="a5"/>
@@ -28960,7 +30585,7 @@
         </w:rPr>
         <w:t xml:space="preserve"> </w:t>
       </w:r>
-      <w:hyperlink r:id="rId49" w:history="1">
+      <w:hyperlink r:id="rId50" w:history="1">
         <w:r>
           <w:rPr>
             <w:rStyle w:val="a5"/>
@@ -29050,8 +30675,8 @@
       </w:pPr>
     </w:p>
     <w:sectPr>
-      <w:footerReference w:type="default" r:id="rId50"/>
-      <w:footerReference w:type="first" r:id="rId51"/>
+      <w:footerReference w:type="default" r:id="rId51"/>
+      <w:footerReference w:type="first" r:id="rId52"/>
       <w:pgSz w:w="11906" w:h="16838"/>
       <w:pgMar w:top="1440" w:right="1440" w:bottom="1440" w:left="1440" w:header="708" w:footer="708" w:gutter="0"/>
       <w:cols w:space="708"/>
@@ -29117,7 +30742,7 @@
             <w:noProof/>
             <w:lang w:val="bg-BG"/>
           </w:rPr>
-          <w:t>27</w:t>
+          <w:t>29</w:t>
         </w:r>
         <w:r>
           <w:fldChar w:fldCharType="end"/>
@@ -33905,6 +35530,119 @@
     </w:lvl>
   </w:abstractNum>
   <w:abstractNum w:abstractNumId="42">
+    <w:nsid w:val="715527E1"/>
+    <w:multiLevelType w:val="hybridMultilevel"/>
+    <w:tmpl w:val="5B621AFA"/>
+    <w:lvl w:ilvl="0" w:tplc="08090001">
+      <w:start w:val="1"/>
+      <w:numFmt w:val="bullet"/>
+      <w:lvlText w:val=""/>
+      <w:lvlJc w:val="left"/>
+      <w:pPr>
+        <w:ind w:left="720" w:hanging="360"/>
+      </w:pPr>
+      <w:rPr>
+        <w:rFonts w:ascii="Symbol" w:hAnsi="Symbol" w:hint="default"/>
+      </w:rPr>
+    </w:lvl>
+    <w:lvl w:ilvl="1" w:tplc="08090003" w:tentative="1">
+      <w:start w:val="1"/>
+      <w:numFmt w:val="bullet"/>
+      <w:lvlText w:val="o"/>
+      <w:lvlJc w:val="left"/>
+      <w:pPr>
+        <w:ind w:left="1440" w:hanging="360"/>
+      </w:pPr>
+      <w:rPr>
+        <w:rFonts w:ascii="Courier New" w:hAnsi="Courier New" w:cs="Courier New" w:hint="default"/>
+      </w:rPr>
+    </w:lvl>
+    <w:lvl w:ilvl="2" w:tplc="08090005" w:tentative="1">
+      <w:start w:val="1"/>
+      <w:numFmt w:val="bullet"/>
+      <w:lvlText w:val=""/>
+      <w:lvlJc w:val="left"/>
+      <w:pPr>
+        <w:ind w:left="2160" w:hanging="360"/>
+      </w:pPr>
+      <w:rPr>
+        <w:rFonts w:ascii="Wingdings" w:hAnsi="Wingdings" w:hint="default"/>
+      </w:rPr>
+    </w:lvl>
+    <w:lvl w:ilvl="3" w:tplc="08090001" w:tentative="1">
+      <w:start w:val="1"/>
+      <w:numFmt w:val="bullet"/>
+      <w:lvlText w:val=""/>
+      <w:lvlJc w:val="left"/>
+      <w:pPr>
+        <w:ind w:left="2880" w:hanging="360"/>
+      </w:pPr>
+      <w:rPr>
+        <w:rFonts w:ascii="Symbol" w:hAnsi="Symbol" w:hint="default"/>
+      </w:rPr>
+    </w:lvl>
+    <w:lvl w:ilvl="4" w:tplc="08090003" w:tentative="1">
+      <w:start w:val="1"/>
+      <w:numFmt w:val="bullet"/>
+      <w:lvlText w:val="o"/>
+      <w:lvlJc w:val="left"/>
+      <w:pPr>
+        <w:ind w:left="3600" w:hanging="360"/>
+      </w:pPr>
+      <w:rPr>
+        <w:rFonts w:ascii="Courier New" w:hAnsi="Courier New" w:cs="Courier New" w:hint="default"/>
+      </w:rPr>
+    </w:lvl>
+    <w:lvl w:ilvl="5" w:tplc="08090005" w:tentative="1">
+      <w:start w:val="1"/>
+      <w:numFmt w:val="bullet"/>
+      <w:lvlText w:val=""/>
+      <w:lvlJc w:val="left"/>
+      <w:pPr>
+        <w:ind w:left="4320" w:hanging="360"/>
+      </w:pPr>
+      <w:rPr>
+        <w:rFonts w:ascii="Wingdings" w:hAnsi="Wingdings" w:hint="default"/>
+      </w:rPr>
+    </w:lvl>
+    <w:lvl w:ilvl="6" w:tplc="08090001" w:tentative="1">
+      <w:start w:val="1"/>
+      <w:numFmt w:val="bullet"/>
+      <w:lvlText w:val=""/>
+      <w:lvlJc w:val="left"/>
+      <w:pPr>
+        <w:ind w:left="5040" w:hanging="360"/>
+      </w:pPr>
+      <w:rPr>
+        <w:rFonts w:ascii="Symbol" w:hAnsi="Symbol" w:hint="default"/>
+      </w:rPr>
+    </w:lvl>
+    <w:lvl w:ilvl="7" w:tplc="08090003" w:tentative="1">
+      <w:start w:val="1"/>
+      <w:numFmt w:val="bullet"/>
+      <w:lvlText w:val="o"/>
+      <w:lvlJc w:val="left"/>
+      <w:pPr>
+        <w:ind w:left="5760" w:hanging="360"/>
+      </w:pPr>
+      <w:rPr>
+        <w:rFonts w:ascii="Courier New" w:hAnsi="Courier New" w:cs="Courier New" w:hint="default"/>
+      </w:rPr>
+    </w:lvl>
+    <w:lvl w:ilvl="8" w:tplc="08090005" w:tentative="1">
+      <w:start w:val="1"/>
+      <w:numFmt w:val="bullet"/>
+      <w:lvlText w:val=""/>
+      <w:lvlJc w:val="left"/>
+      <w:pPr>
+        <w:ind w:left="6480" w:hanging="360"/>
+      </w:pPr>
+      <w:rPr>
+        <w:rFonts w:ascii="Wingdings" w:hAnsi="Wingdings" w:hint="default"/>
+      </w:rPr>
+    </w:lvl>
+  </w:abstractNum>
+  <w:abstractNum w:abstractNumId="43">
     <w:nsid w:val="71E121FE"/>
     <w:multiLevelType w:val="hybridMultilevel"/>
     <w:tmpl w:val="9E2A1D1E"/>
@@ -34017,7 +35755,7 @@
       </w:rPr>
     </w:lvl>
   </w:abstractNum>
-  <w:abstractNum w:abstractNumId="43">
+  <w:abstractNum w:abstractNumId="44">
     <w:nsid w:val="76A84DDB"/>
     <w:multiLevelType w:val="hybridMultilevel"/>
     <w:tmpl w:val="0818DFCA"/>
@@ -34130,7 +35868,7 @@
       </w:rPr>
     </w:lvl>
   </w:abstractNum>
-  <w:abstractNum w:abstractNumId="44">
+  <w:abstractNum w:abstractNumId="45">
     <w:nsid w:val="79450CC6"/>
     <w:multiLevelType w:val="hybridMultilevel"/>
     <w:tmpl w:val="91B45480"/>
@@ -34243,7 +35981,7 @@
       </w:rPr>
     </w:lvl>
   </w:abstractNum>
-  <w:abstractNum w:abstractNumId="45">
+  <w:abstractNum w:abstractNumId="46">
     <w:nsid w:val="7EB95073"/>
     <w:multiLevelType w:val="hybridMultilevel"/>
     <w:tmpl w:val="FE72FD82"/>
@@ -34356,7 +36094,7 @@
       </w:rPr>
     </w:lvl>
   </w:abstractNum>
-  <w:abstractNum w:abstractNumId="46">
+  <w:abstractNum w:abstractNumId="47">
     <w:nsid w:val="7ED762BD"/>
     <w:multiLevelType w:val="hybridMultilevel"/>
     <w:tmpl w:val="F43892E8"/>
@@ -34476,7 +36214,7 @@
     <w:abstractNumId w:val="37"/>
   </w:num>
   <w:num w:numId="3">
-    <w:abstractNumId w:val="46"/>
+    <w:abstractNumId w:val="47"/>
   </w:num>
   <w:num w:numId="4">
     <w:abstractNumId w:val="30"/>
@@ -34497,7 +36235,7 @@
     <w:abstractNumId w:val="36"/>
   </w:num>
   <w:num w:numId="10">
-    <w:abstractNumId w:val="43"/>
+    <w:abstractNumId w:val="44"/>
   </w:num>
   <w:num w:numId="11">
     <w:abstractNumId w:val="1"/>
@@ -34533,7 +36271,7 @@
     <w:abstractNumId w:val="24"/>
   </w:num>
   <w:num w:numId="22">
-    <w:abstractNumId w:val="45"/>
+    <w:abstractNumId w:val="46"/>
   </w:num>
   <w:num w:numId="23">
     <w:abstractNumId w:val="38"/>
@@ -34584,13 +36322,13 @@
     <w:abstractNumId w:val="18"/>
   </w:num>
   <w:num w:numId="39">
-    <w:abstractNumId w:val="44"/>
+    <w:abstractNumId w:val="45"/>
   </w:num>
   <w:num w:numId="40">
     <w:abstractNumId w:val="26"/>
   </w:num>
   <w:num w:numId="41">
-    <w:abstractNumId w:val="42"/>
+    <w:abstractNumId w:val="43"/>
   </w:num>
   <w:num w:numId="42">
     <w:abstractNumId w:val="34"/>
@@ -34609,6 +36347,9 @@
   </w:num>
   <w:num w:numId="47">
     <w:abstractNumId w:val="19"/>
+  </w:num>
+  <w:num w:numId="48">
+    <w:abstractNumId w:val="42"/>
   </w:num>
 </w:numbering>
 </file>
@@ -35955,7 +37696,7 @@
 </file>
 
 <file path=customXml/itemProps1.xml><?xml version="1.0" encoding="utf-8"?>
-<ds:datastoreItem xmlns:ds="http://schemas.openxmlformats.org/officeDocument/2006/customXml" ds:itemID="{4AF2E894-9703-4EB3-9FDE-AEF055474415}">
+<ds:datastoreItem xmlns:ds="http://schemas.openxmlformats.org/officeDocument/2006/customXml" ds:itemID="{96DCA974-A696-42FB-B29B-4C4F61626F2F}">
   <ds:schemaRefs>
     <ds:schemaRef ds:uri="http://schemas.openxmlformats.org/officeDocument/2006/bibliography"/>
   </ds:schemaRefs>

</xml_diff>